<commit_message>
ajout MCD, texte explicatif
</commit_message>
<xml_diff>
--- a/preTPI_COSTA.docx
+++ b/preTPI_COSTA.docx
@@ -31,6 +31,167 @@
               <w:titlePg/>
             </w:sectPr>
           </w:pPr>
+          <w:r>
+            <w:rPr>
+              <w:noProof/>
+            </w:rPr>
+            <mc:AlternateContent>
+              <mc:Choice Requires="wps">
+                <w:drawing>
+                  <wp:anchor distT="0" distB="0" distL="114300" distR="114300" simplePos="0" relativeHeight="251658240" behindDoc="0" locked="0" layoutInCell="1" allowOverlap="1">
+                    <wp:simplePos x="0" y="0"/>
+                    <wp:positionH relativeFrom="margin">
+                      <wp:align>right</wp:align>
+                    </wp:positionH>
+                    <wp:positionV relativeFrom="page">
+                      <wp:posOffset>2046260</wp:posOffset>
+                    </wp:positionV>
+                    <wp:extent cx="3832225" cy="841663"/>
+                    <wp:effectExtent l="0" t="0" r="0" b="0"/>
+                    <wp:wrapNone/>
+                    <wp:docPr id="1" name="Zone de texte 1"/>
+                    <wp:cNvGraphicFramePr/>
+                    <a:graphic xmlns:a="http://schemas.openxmlformats.org/drawingml/2006/main">
+                      <a:graphicData uri="http://schemas.microsoft.com/office/word/2010/wordprocessingShape">
+                        <wps:wsp>
+                          <wps:cNvSpPr txBox="1"/>
+                          <wps:spPr>
+                            <a:xfrm>
+                              <a:off x="0" y="0"/>
+                              <a:ext cx="3832225" cy="841663"/>
+                            </a:xfrm>
+                            <a:prstGeom prst="rect">
+                              <a:avLst/>
+                            </a:prstGeom>
+                            <a:noFill/>
+                            <a:ln w="6350">
+                              <a:noFill/>
+                            </a:ln>
+                            <a:effectLst/>
+                          </wps:spPr>
+                          <wps:style>
+                            <a:lnRef idx="0">
+                              <a:schemeClr val="accent1"/>
+                            </a:lnRef>
+                            <a:fillRef idx="0">
+                              <a:schemeClr val="accent1"/>
+                            </a:fillRef>
+                            <a:effectRef idx="0">
+                              <a:schemeClr val="accent1"/>
+                            </a:effectRef>
+                            <a:fontRef idx="minor">
+                              <a:schemeClr val="dk1"/>
+                            </a:fontRef>
+                          </wps:style>
+                          <wps:txbx>
+                            <w:txbxContent>
+                              <w:p>
+                                <w:pPr>
+                                  <w:pStyle w:val="Sansinterligne"/>
+                                  <w:rPr>
+                                    <w:rFonts w:ascii="Arial" w:eastAsiaTheme="majorEastAsia" w:hAnsi="Arial" w:cs="Arial"/>
+                                    <w:color w:val="262626" w:themeColor="text1" w:themeTint="D9"/>
+                                    <w:sz w:val="56"/>
+                                  </w:rPr>
+                                </w:pPr>
+                                <w:r>
+                                  <w:rPr>
+                                    <w:rFonts w:ascii="Arial" w:eastAsiaTheme="majorEastAsia" w:hAnsi="Arial" w:cs="Arial"/>
+                                    <w:color w:val="262626" w:themeColor="text1" w:themeTint="D9"/>
+                                    <w:sz w:val="56"/>
+                                    <w:szCs w:val="72"/>
+                                  </w:rPr>
+                                  <w:t>Location de matériel</w:t>
+                                </w:r>
+                              </w:p>
+                              <w:p>
+                                <w:sdt>
+                                  <w:sdtPr>
+                                    <w:alias w:val="Sous-titre"/>
+                                    <w:tag w:val=""/>
+                                    <w:id w:val="-1692140838"/>
+                                    <w:dataBinding w:prefixMappings="xmlns:ns0='http://purl.org/dc/elements/1.1/' xmlns:ns1='http://schemas.openxmlformats.org/package/2006/metadata/core-properties' " w:xpath="/ns1:coreProperties[1]/ns0:subject[1]" w:storeItemID="{6C3C8BC8-F283-45AE-878A-BAB7291924A1}"/>
+                                    <w:text/>
+                                  </w:sdtPr>
+                                  <w:sdtContent>
+                                    <w:r>
+                                      <w:t>Gestion de Stocks</w:t>
+                                    </w:r>
+                                  </w:sdtContent>
+                                </w:sdt>
+                              </w:p>
+                            </w:txbxContent>
+                          </wps:txbx>
+                          <wps:bodyPr rot="0" spcFirstLastPara="0" vertOverflow="overflow" horzOverflow="overflow" vert="horz" wrap="square" lIns="0" tIns="0" rIns="0" bIns="0" numCol="1" spcCol="0" rtlCol="0" fromWordArt="0" anchor="t" anchorCtr="0" forceAA="0" compatLnSpc="1">
+                            <a:prstTxWarp prst="textNoShape">
+                              <a:avLst/>
+                            </a:prstTxWarp>
+                            <a:noAutofit/>
+                          </wps:bodyPr>
+                        </wps:wsp>
+                      </a:graphicData>
+                    </a:graphic>
+                    <wp14:sizeRelH relativeFrom="page">
+                      <wp14:pctWidth>0</wp14:pctWidth>
+                    </wp14:sizeRelH>
+                    <wp14:sizeRelV relativeFrom="margin">
+                      <wp14:pctHeight>0</wp14:pctHeight>
+                    </wp14:sizeRelV>
+                  </wp:anchor>
+                </w:drawing>
+              </mc:Choice>
+              <mc:Fallback>
+                <w:pict>
+                  <v:shapetype id="_x0000_t202" coordsize="21600,21600" o:spt="202" path="m,l,21600r21600,l21600,xe">
+                    <v:stroke joinstyle="miter"/>
+                    <v:path gradientshapeok="t" o:connecttype="rect"/>
+                  </v:shapetype>
+                  <v:shape id="Zone de texte 1" o:spid="_x0000_s1026" type="#_x0000_t202" style="position:absolute;margin-left:250.55pt;margin-top:161.1pt;width:301.75pt;height:66.25pt;z-index:251658240;visibility:visible;mso-wrap-style:square;mso-width-percent:0;mso-height-percent:0;mso-wrap-distance-left:9pt;mso-wrap-distance-top:0;mso-wrap-distance-right:9pt;mso-wrap-distance-bottom:0;mso-position-horizontal:right;mso-position-horizontal-relative:margin;mso-position-vertical:absolute;mso-position-vertical-relative:page;mso-width-percent:0;mso-height-percent:0;mso-width-relative:page;mso-height-relative:margin;v-text-anchor:top" o:gfxdata="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" filled="f" stroked="f" strokeweight=".5pt">
+                    <v:textbox inset="0,0,0,0">
+                      <w:txbxContent>
+                        <w:p>
+                          <w:pPr>
+                            <w:pStyle w:val="Sansinterligne"/>
+                            <w:rPr>
+                              <w:rFonts w:ascii="Arial" w:eastAsiaTheme="majorEastAsia" w:hAnsi="Arial" w:cs="Arial"/>
+                              <w:color w:val="262626" w:themeColor="text1" w:themeTint="D9"/>
+                              <w:sz w:val="56"/>
+                            </w:rPr>
+                          </w:pPr>
+                          <w:r>
+                            <w:rPr>
+                              <w:rFonts w:ascii="Arial" w:eastAsiaTheme="majorEastAsia" w:hAnsi="Arial" w:cs="Arial"/>
+                              <w:color w:val="262626" w:themeColor="text1" w:themeTint="D9"/>
+                              <w:sz w:val="56"/>
+                              <w:szCs w:val="72"/>
+                            </w:rPr>
+                            <w:t>Location de matériel</w:t>
+                          </w:r>
+                        </w:p>
+                        <w:p>
+                          <w:sdt>
+                            <w:sdtPr>
+                              <w:alias w:val="Sous-titre"/>
+                              <w:tag w:val=""/>
+                              <w:id w:val="-1692140838"/>
+                              <w:dataBinding w:prefixMappings="xmlns:ns0='http://purl.org/dc/elements/1.1/' xmlns:ns1='http://schemas.openxmlformats.org/package/2006/metadata/core-properties' " w:xpath="/ns1:coreProperties[1]/ns0:subject[1]" w:storeItemID="{6C3C8BC8-F283-45AE-878A-BAB7291924A1}"/>
+                              <w:text/>
+                            </w:sdtPr>
+                            <w:sdtContent>
+                              <w:r>
+                                <w:t>Gestion de Stocks</w:t>
+                              </w:r>
+                            </w:sdtContent>
+                          </w:sdt>
+                        </w:p>
+                      </w:txbxContent>
+                    </v:textbox>
+                    <w10:wrap anchorx="margin" anchory="page"/>
+                  </v:shape>
+                </w:pict>
+              </mc:Fallback>
+            </mc:AlternateContent>
+          </w:r>
           <w:r>
             <w:rPr>
               <w:noProof/>
@@ -146,7 +307,7 @@
                                     </w:rPr>
                                     <w:alias w:val="Date "/>
                                     <w:tag w:val=""/>
-                                    <w:id w:val="32862379"/>
+                                    <w:id w:val="-220132772"/>
                                     <w:dataBinding w:prefixMappings="xmlns:ns0='http://schemas.microsoft.com/office/2006/coverPageProps' " w:xpath="/ns0:CoverPageProperties[1]/ns0:PublishDate[1]" w:storeItemID="{55AF091B-3C7A-41E3-B477-F2FDAA23CFDA}"/>
                                     <w:date w:fullDate="2021-02-01T00:00:00Z">
                                       <w:dateFormat w:val="dd/MM/yyyy"/>
@@ -3434,8 +3595,8 @@
               </mc:Choice>
               <mc:Fallback>
                 <w:pict>
-                  <v:group id="Groupe 2" o:spid="_x0000_s1026" style="position:absolute;margin-left:23.6pt;margin-top:0;width:172.8pt;height:839.8pt;z-index:-251659264;mso-width-percent:330;mso-position-horizontal-relative:page;mso-position-vertical:top;mso-position-vertical-relative:page;mso-width-percent:330" coordsize="21945,91257" o:gfxdata="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">
-                    <v:rect id="Rectangle 3" o:spid="_x0000_s1027" style="position:absolute;width:1945;height:91257;visibility:visible;mso-wrap-style:square;v-text-anchor:middle" o:gfxdata="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" fillcolor="#44546a [3215]" stroked="f" strokeweight="1pt"/>
+                  <v:group id="Groupe 2" o:spid="_x0000_s1027" style="position:absolute;margin-left:23.6pt;margin-top:0;width:172.8pt;height:839.8pt;z-index:-251659264;mso-width-percent:330;mso-position-horizontal-relative:page;mso-position-vertical:top;mso-position-vertical-relative:page;mso-width-percent:330" coordsize="21945,91257" o:gfxdata="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">
+                    <v:rect id="Rectangle 3" o:spid="_x0000_s1028" style="position:absolute;width:1945;height:91257;visibility:visible;mso-wrap-style:square;v-text-anchor:middle" o:gfxdata="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" fillcolor="#44546a [3215]" stroked="f" strokeweight="1pt"/>
                     <v:shapetype id="_x0000_t15" coordsize="21600,21600" o:spt="15" adj="16200" path="m@0,l,,,21600@0,21600,21600,10800xe">
                       <v:stroke joinstyle="miter"/>
                       <v:formulas>
@@ -3447,7 +3608,7 @@
                         <v:h position="#0,topLeft" xrange="0,21600"/>
                       </v:handles>
                     </v:shapetype>
-                    <v:shape id="Pentagone 4" o:spid="_x0000_s1028" type="#_x0000_t15" style="position:absolute;top:17485;width:21945;height:5520;visibility:visible;mso-wrap-style:square;v-text-anchor:middle" o:gfxdata="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" adj="18883" fillcolor="#4472c4 [3204]" stroked="f" strokeweight="1pt">
+                    <v:shape id="Pentagone 4" o:spid="_x0000_s1029" type="#_x0000_t15" style="position:absolute;top:17485;width:21945;height:5520;visibility:visible;mso-wrap-style:square;v-text-anchor:middle" o:gfxdata="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" adj="18883" fillcolor="#4472c4 [3204]" stroked="f" strokeweight="1pt">
                       <v:textbox inset=",0,14.4pt,0">
                         <w:txbxContent>
                           <w:sdt>
@@ -3459,7 +3620,7 @@
                               </w:rPr>
                               <w:alias w:val="Date "/>
                               <w:tag w:val=""/>
-                              <w:id w:val="32862379"/>
+                              <w:id w:val="-220132772"/>
                               <w:dataBinding w:prefixMappings="xmlns:ns0='http://schemas.microsoft.com/office/2006/coverPageProps' " w:xpath="/ns0:CoverPageProperties[1]/ns0:PublishDate[1]" w:storeItemID="{55AF091B-3C7A-41E3-B477-F2FDAA23CFDA}"/>
                               <w:date w:fullDate="2021-02-01T00:00:00Z">
                                 <w:dateFormat w:val="dd/MM/yyyy"/>
@@ -3494,99 +3655,99 @@
                         </w:txbxContent>
                       </v:textbox>
                     </v:shape>
-                    <v:group id="Groupe 5" o:spid="_x0000_s1029" style="position:absolute;left:762;top:42100;width:20574;height:49103" coordorigin="806,42118" coordsize="13062,31210" o:gfxdata="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">
-                      <v:group id="Groupe 6" o:spid="_x0000_s1030" style="position:absolute;left:1410;top:42118;width:10478;height:31210" coordorigin="1410,42118" coordsize="10477,31210" o:gfxdata="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">
+                    <v:group id="Groupe 5" o:spid="_x0000_s1030" style="position:absolute;left:762;top:42100;width:20574;height:49103" coordorigin="806,42118" coordsize="13062,31210" o:gfxdata="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">
+                      <v:group id="Groupe 6" o:spid="_x0000_s1031" style="position:absolute;left:1410;top:42118;width:10478;height:31210" coordorigin="1410,42118" coordsize="10477,31210" o:gfxdata="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">
                         <o:lock v:ext="edit" aspectratio="t"/>
-                        <v:shape id="Forme libre 20" o:spid="_x0000_s1031" style="position:absolute;left:3696;top:62168;width:1937;height:6985;visibility:visible;mso-wrap-style:square;v-text-anchor:top" coordsize="122,440" o:gfxdata="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" path="m,l39,152,84,304r38,113l122,440,76,306,39,180,6,53,,xe" fillcolor="#44546a [3215]" strokecolor="#44546a [3215]" strokeweight="0">
+                        <v:shape id="Forme libre 20" o:spid="_x0000_s1032" style="position:absolute;left:3696;top:62168;width:1937;height:6985;visibility:visible;mso-wrap-style:square;v-text-anchor:top" coordsize="122,440" o:gfxdata="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" path="m,l39,152,84,304r38,113l122,440,76,306,39,180,6,53,,xe" fillcolor="#44546a [3215]" strokecolor="#44546a [3215]" strokeweight="0">
                           <v:path arrowok="t" o:connecttype="custom" o:connectlocs="0,0;61913,241300;133350,482600;193675,661988;193675,698500;120650,485775;61913,285750;9525,84138;0,0" o:connectangles="0,0,0,0,0,0,0,0,0"/>
                         </v:shape>
-                        <v:shape id="Forme libre 21" o:spid="_x0000_s1032" style="position:absolute;left:5728;top:69058;width:1842;height:4270;visibility:visible;mso-wrap-style:square;v-text-anchor:top" coordsize="116,269" o:gfxdata="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" path="m,l8,19,37,93r30,74l116,269r-8,l60,169,30,98,1,25,,xe" fillcolor="#44546a [3215]" strokecolor="#44546a [3215]" strokeweight="0">
+                        <v:shape id="Forme libre 21" o:spid="_x0000_s1033" style="position:absolute;left:5728;top:69058;width:1842;height:4270;visibility:visible;mso-wrap-style:square;v-text-anchor:top" coordsize="116,269" o:gfxdata="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" path="m,l8,19,37,93r30,74l116,269r-8,l60,169,30,98,1,25,,xe" fillcolor="#44546a [3215]" strokecolor="#44546a [3215]" strokeweight="0">
                           <v:path arrowok="t" o:connecttype="custom" o:connectlocs="0,0;12700,30163;58738,147638;106363,265113;184150,427038;171450,427038;95250,268288;47625,155575;1588,39688;0,0" o:connectangles="0,0,0,0,0,0,0,0,0,0"/>
                         </v:shape>
-                        <v:shape id="Forme libre 22" o:spid="_x0000_s1033" style="position:absolute;left:1410;top:42118;width:2223;height:20193;visibility:visible;mso-wrap-style:square;v-text-anchor:top" coordsize="140,1272" o:gfxdata="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" path="m,l,,1,79r2,80l12,317,23,476,39,634,58,792,83,948r24,138l135,1223r5,49l138,1262,105,1106,77,949,53,792,35,634,20,476,9,317,2,159,,79,,xe" fillcolor="#44546a [3215]" strokecolor="#44546a [3215]" strokeweight="0">
+                        <v:shape id="Forme libre 22" o:spid="_x0000_s1034" style="position:absolute;left:1410;top:42118;width:2223;height:20193;visibility:visible;mso-wrap-style:square;v-text-anchor:top" coordsize="140,1272" o:gfxdata="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" path="m,l,,1,79r2,80l12,317,23,476,39,634,58,792,83,948r24,138l135,1223r5,49l138,1262,105,1106,77,949,53,792,35,634,20,476,9,317,2,159,,79,,xe" fillcolor="#44546a [3215]" strokecolor="#44546a [3215]" strokeweight="0">
                           <v:path arrowok="t" o:connecttype="custom" o:connectlocs="0,0;0,0;1588,125413;4763,252413;19050,503238;36513,755650;61913,1006475;92075,1257300;131763,1504950;169863,1724025;214313,1941513;222250,2019300;219075,2003425;166688,1755775;122238,1506538;84138,1257300;55563,1006475;31750,755650;14288,503238;3175,252413;0,125413;0,0" o:connectangles="0,0,0,0,0,0,0,0,0,0,0,0,0,0,0,0,0,0,0,0,0,0"/>
                         </v:shape>
-                        <v:shape id="Forme libre 23" o:spid="_x0000_s1034" style="position:absolute;left:3410;top:48611;width:715;height:13557;visibility:visible;mso-wrap-style:square;v-text-anchor:top" coordsize="45,854" o:gfxdata="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" path="m45,r,l35,66r-9,67l14,267,6,401,3,534,6,669r8,134l18,854r,-3l9,814,8,803,1,669,,534,3,401,12,267,25,132,34,66,45,xe" fillcolor="#44546a [3215]" strokecolor="#44546a [3215]" strokeweight="0">
+                        <v:shape id="Forme libre 23" o:spid="_x0000_s1035" style="position:absolute;left:3410;top:48611;width:715;height:13557;visibility:visible;mso-wrap-style:square;v-text-anchor:top" coordsize="45,854" o:gfxdata="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" path="m45,r,l35,66r-9,67l14,267,6,401,3,534,6,669r8,134l18,854r,-3l9,814,8,803,1,669,,534,3,401,12,267,25,132,34,66,45,xe" fillcolor="#44546a [3215]" strokecolor="#44546a [3215]" strokeweight="0">
                           <v:path arrowok="t" o:connecttype="custom" o:connectlocs="71438,0;71438,0;55563,104775;41275,211138;22225,423863;9525,636588;4763,847725;9525,1062038;22225,1274763;28575,1355725;28575,1350963;14288,1292225;12700,1274763;1588,1062038;0,847725;4763,636588;19050,423863;39688,209550;53975,104775;71438,0" o:connectangles="0,0,0,0,0,0,0,0,0,0,0,0,0,0,0,0,0,0,0,0"/>
                         </v:shape>
-                        <v:shape id="Forme libre 24" o:spid="_x0000_s1035" style="position:absolute;left:3633;top:62311;width:2444;height:9985;visibility:visible;mso-wrap-style:square;v-text-anchor:top" coordsize="154,629" o:gfxdata="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" path="m,l10,44r11,82l34,207r19,86l75,380r25,86l120,521r21,55l152,618r2,11l140,595,115,532,93,468,67,383,47,295,28,207,12,104,,xe" fillcolor="#44546a [3215]" strokecolor="#44546a [3215]" strokeweight="0">
+                        <v:shape id="Forme libre 24" o:spid="_x0000_s1036" style="position:absolute;left:3633;top:62311;width:2444;height:9985;visibility:visible;mso-wrap-style:square;v-text-anchor:top" coordsize="154,629" o:gfxdata="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" path="m,l10,44r11,82l34,207r19,86l75,380r25,86l120,521r21,55l152,618r2,11l140,595,115,532,93,468,67,383,47,295,28,207,12,104,,xe" fillcolor="#44546a [3215]" strokecolor="#44546a [3215]" strokeweight="0">
                           <v:path arrowok="t" o:connecttype="custom" o:connectlocs="0,0;15875,69850;33338,200025;53975,328613;84138,465138;119063,603250;158750,739775;190500,827088;223838,914400;241300,981075;244475,998538;222250,944563;182563,844550;147638,742950;106363,608013;74613,468313;44450,328613;19050,165100;0,0" o:connectangles="0,0,0,0,0,0,0,0,0,0,0,0,0,0,0,0,0,0,0"/>
                         </v:shape>
-                        <v:shape id="Forme libre 25" o:spid="_x0000_s1036" style="position:absolute;left:6204;top:72233;width:524;height:1095;visibility:visible;mso-wrap-style:square;v-text-anchor:top" coordsize="33,69" o:gfxdata="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" path="m,l33,69r-9,l12,35,,xe" fillcolor="#44546a [3215]" strokecolor="#44546a [3215]" strokeweight="0">
+                        <v:shape id="Forme libre 25" o:spid="_x0000_s1037" style="position:absolute;left:6204;top:72233;width:524;height:1095;visibility:visible;mso-wrap-style:square;v-text-anchor:top" coordsize="33,69" o:gfxdata="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" path="m,l33,69r-9,l12,35,,xe" fillcolor="#44546a [3215]" strokecolor="#44546a [3215]" strokeweight="0">
                           <v:path arrowok="t" o:connecttype="custom" o:connectlocs="0,0;52388,109538;38100,109538;19050,55563;0,0" o:connectangles="0,0,0,0,0"/>
                         </v:shape>
-                        <v:shape id="Forme libre 26" o:spid="_x0000_s1037" style="position:absolute;left:3553;top:61533;width:238;height:1476;visibility:visible;mso-wrap-style:square;v-text-anchor:top" coordsize="15,93" o:gfxdata="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" path="m,l9,37r,3l15,93,5,49,,xe" fillcolor="#44546a [3215]" strokecolor="#44546a [3215]" strokeweight="0">
+                        <v:shape id="Forme libre 26" o:spid="_x0000_s1038" style="position:absolute;left:3553;top:61533;width:238;height:1476;visibility:visible;mso-wrap-style:square;v-text-anchor:top" coordsize="15,93" o:gfxdata="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" path="m,l9,37r,3l15,93,5,49,,xe" fillcolor="#44546a [3215]" strokecolor="#44546a [3215]" strokeweight="0">
                           <v:path arrowok="t" o:connecttype="custom" o:connectlocs="0,0;14288,58738;14288,63500;23813,147638;7938,77788;0,0" o:connectangles="0,0,0,0,0,0"/>
                         </v:shape>
-                        <v:shape id="Forme libre 27" o:spid="_x0000_s1038" style="position:absolute;left:5633;top:56897;width:6255;height:12161;visibility:visible;mso-wrap-style:square;v-text-anchor:top" coordsize="394,766" o:gfxdata="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" path="m394,r,l356,38,319,77r-35,40l249,160r-42,58l168,276r-37,63l98,402,69,467,45,535,26,604,14,673,7,746,6,766,,749r1,-5l7,673,21,603,40,533,65,466,94,400r33,-64l164,275r40,-60l248,158r34,-42l318,76,354,37,394,xe" fillcolor="#44546a [3215]" strokecolor="#44546a [3215]" strokeweight="0">
+                        <v:shape id="Forme libre 27" o:spid="_x0000_s1039" style="position:absolute;left:5633;top:56897;width:6255;height:12161;visibility:visible;mso-wrap-style:square;v-text-anchor:top" coordsize="394,766" o:gfxdata="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" path="m394,r,l356,38,319,77r-35,40l249,160r-42,58l168,276r-37,63l98,402,69,467,45,535,26,604,14,673,7,746,6,766,,749r1,-5l7,673,21,603,40,533,65,466,94,400r33,-64l164,275r40,-60l248,158r34,-42l318,76,354,37,394,xe" fillcolor="#44546a [3215]" strokecolor="#44546a [3215]" strokeweight="0">
                           <v:path arrowok="t" o:connecttype="custom" o:connectlocs="625475,0;625475,0;565150,60325;506413,122238;450850,185738;395288,254000;328613,346075;266700,438150;207963,538163;155575,638175;109538,741363;71438,849313;41275,958850;22225,1068388;11113,1184275;9525,1216025;0,1189038;1588,1181100;11113,1068388;33338,957263;63500,846138;103188,739775;149225,635000;201613,533400;260350,436563;323850,341313;393700,250825;447675,184150;504825,120650;561975,58738;625475,0" o:connectangles="0,0,0,0,0,0,0,0,0,0,0,0,0,0,0,0,0,0,0,0,0,0,0,0,0,0,0,0,0,0,0"/>
                         </v:shape>
-                        <v:shape id="Forme libre 28" o:spid="_x0000_s1039" style="position:absolute;left:5633;top:69153;width:571;height:3080;visibility:visible;mso-wrap-style:square;v-text-anchor:top" coordsize="36,194" o:gfxdata="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" path="m,l6,16r1,3l11,80r9,52l33,185r3,9l21,161,15,145,5,81,1,41,,xe" fillcolor="#44546a [3215]" strokecolor="#44546a [3215]" strokeweight="0">
+                        <v:shape id="Forme libre 28" o:spid="_x0000_s1040" style="position:absolute;left:5633;top:69153;width:571;height:3080;visibility:visible;mso-wrap-style:square;v-text-anchor:top" coordsize="36,194" o:gfxdata="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" path="m,l6,16r1,3l11,80r9,52l33,185r3,9l21,161,15,145,5,81,1,41,,xe" fillcolor="#44546a [3215]" strokecolor="#44546a [3215]" strokeweight="0">
                           <v:path arrowok="t" o:connecttype="custom" o:connectlocs="0,0;9525,25400;11113,30163;17463,127000;31750,209550;52388,293688;57150,307975;33338,255588;23813,230188;7938,128588;1588,65088;0,0" o:connectangles="0,0,0,0,0,0,0,0,0,0,0,0"/>
                         </v:shape>
-                        <v:shape id="Forme libre 29" o:spid="_x0000_s1040" style="position:absolute;left:6077;top:72296;width:493;height:1032;visibility:visible;mso-wrap-style:square;v-text-anchor:top" coordsize="31,65" o:gfxdata="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" path="m,l31,65r-8,l,xe" fillcolor="#44546a [3215]" strokecolor="#44546a [3215]" strokeweight="0">
+                        <v:shape id="Forme libre 29" o:spid="_x0000_s1041" style="position:absolute;left:6077;top:72296;width:493;height:1032;visibility:visible;mso-wrap-style:square;v-text-anchor:top" coordsize="31,65" o:gfxdata="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" path="m,l31,65r-8,l,xe" fillcolor="#44546a [3215]" strokecolor="#44546a [3215]" strokeweight="0">
                           <v:path arrowok="t" o:connecttype="custom" o:connectlocs="0,0;49213,103188;36513,103188;0,0" o:connectangles="0,0,0,0"/>
                         </v:shape>
-                        <v:shape id="Forme libre 30" o:spid="_x0000_s1041" style="position:absolute;left:5633;top:68788;width:111;height:666;visibility:visible;mso-wrap-style:square;v-text-anchor:top" coordsize="7,42" o:gfxdata="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" path="m,l6,17,7,42,6,39,,23,,xe" fillcolor="#44546a [3215]" strokecolor="#44546a [3215]" strokeweight="0">
+                        <v:shape id="Forme libre 30" o:spid="_x0000_s1042" style="position:absolute;left:5633;top:68788;width:111;height:666;visibility:visible;mso-wrap-style:square;v-text-anchor:top" coordsize="7,42" o:gfxdata="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" path="m,l6,17,7,42,6,39,,23,,xe" fillcolor="#44546a [3215]" strokecolor="#44546a [3215]" strokeweight="0">
                           <v:path arrowok="t" o:connecttype="custom" o:connectlocs="0,0;9525,26988;11113,66675;9525,61913;0,36513;0,0" o:connectangles="0,0,0,0,0,0"/>
                         </v:shape>
-                        <v:shape id="Forme libre 31" o:spid="_x0000_s1042" style="position:absolute;left:5871;top:71455;width:714;height:1873;visibility:visible;mso-wrap-style:square;v-text-anchor:top" coordsize="45,118" o:gfxdata="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" path="m,l6,16,21,49,33,84r12,34l44,118,13,53,11,42,,xe" fillcolor="#44546a [3215]" strokecolor="#44546a [3215]" strokeweight="0">
+                        <v:shape id="Forme libre 31" o:spid="_x0000_s1043" style="position:absolute;left:5871;top:71455;width:714;height:1873;visibility:visible;mso-wrap-style:square;v-text-anchor:top" coordsize="45,118" o:gfxdata="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" path="m,l6,16,21,49,33,84r12,34l44,118,13,53,11,42,,xe" fillcolor="#44546a [3215]" strokecolor="#44546a [3215]" strokeweight="0">
                           <v:path arrowok="t" o:connecttype="custom" o:connectlocs="0,0;9525,25400;33338,77788;52388,133350;71438,187325;69850,187325;20638,84138;17463,66675;0,0" o:connectangles="0,0,0,0,0,0,0,0,0"/>
                         </v:shape>
                       </v:group>
-                      <v:group id="Groupe 7" o:spid="_x0000_s1043" style="position:absolute;left:806;top:48269;width:13063;height:25059" coordorigin="806,46499" coordsize="8747,16779" o:gfxdata="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">
+                      <v:group id="Groupe 7" o:spid="_x0000_s1044" style="position:absolute;left:806;top:48269;width:13063;height:25059" coordorigin="806,46499" coordsize="8747,16779" o:gfxdata="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">
                         <o:lock v:ext="edit" aspectratio="t"/>
-                        <v:shape id="Forme libre 8" o:spid="_x0000_s1044" style="position:absolute;left:1187;top:51897;width:1984;height:7143;visibility:visible;mso-wrap-style:square;v-text-anchor:top" coordsize="125,450" o:gfxdata="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" path="m,l41,155,86,309r39,116l125,450,79,311,41,183,7,54,,xe" fillcolor="#44546a [3215]" strokecolor="#44546a [3215]" strokeweight="0">
+                        <v:shape id="Forme libre 8" o:spid="_x0000_s1045" style="position:absolute;left:1187;top:51897;width:1984;height:7143;visibility:visible;mso-wrap-style:square;v-text-anchor:top" coordsize="125,450" o:gfxdata="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" path="m,l41,155,86,309r39,116l125,450,79,311,41,183,7,54,,xe" fillcolor="#44546a [3215]" strokecolor="#44546a [3215]" strokeweight="0">
                           <v:fill opacity="13107f"/>
                           <v:stroke opacity="13107f"/>
                           <v:path arrowok="t" o:connecttype="custom" o:connectlocs="0,0;65088,246063;136525,490538;198438,674688;198438,714375;125413,493713;65088,290513;11113,85725;0,0" o:connectangles="0,0,0,0,0,0,0,0,0"/>
                         </v:shape>
-                        <v:shape id="Forme libre 9" o:spid="_x0000_s1045" style="position:absolute;left:3282;top:58913;width:1874;height:4366;visibility:visible;mso-wrap-style:square;v-text-anchor:top" coordsize="118,275" o:gfxdata="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" path="m,l8,20,37,96r32,74l118,275r-9,l61,174,30,100,,26,,xe" fillcolor="#44546a [3215]" strokecolor="#44546a [3215]" strokeweight="0">
+                        <v:shape id="Forme libre 9" o:spid="_x0000_s1046" style="position:absolute;left:3282;top:58913;width:1874;height:4366;visibility:visible;mso-wrap-style:square;v-text-anchor:top" coordsize="118,275" o:gfxdata="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" path="m,l8,20,37,96r32,74l118,275r-9,l61,174,30,100,,26,,xe" fillcolor="#44546a [3215]" strokecolor="#44546a [3215]" strokeweight="0">
                           <v:fill opacity="13107f"/>
                           <v:stroke opacity="13107f"/>
                           <v:path arrowok="t" o:connecttype="custom" o:connectlocs="0,0;12700,31750;58738,152400;109538,269875;187325,436563;173038,436563;96838,276225;47625,158750;0,41275;0,0" o:connectangles="0,0,0,0,0,0,0,0,0,0"/>
                         </v:shape>
-                        <v:shape id="Forme libre 10" o:spid="_x0000_s1046" style="position:absolute;left:806;top:50103;width:317;height:1921;visibility:visible;mso-wrap-style:square;v-text-anchor:top" coordsize="20,121" o:gfxdata="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" path="m,l16,72r4,49l18,112,,31,,xe" fillcolor="#44546a [3215]" strokecolor="#44546a [3215]" strokeweight="0">
+                        <v:shape id="Forme libre 10" o:spid="_x0000_s1047" style="position:absolute;left:806;top:50103;width:317;height:1921;visibility:visible;mso-wrap-style:square;v-text-anchor:top" coordsize="20,121" o:gfxdata="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" path="m,l16,72r4,49l18,112,,31,,xe" fillcolor="#44546a [3215]" strokecolor="#44546a [3215]" strokeweight="0">
                           <v:fill opacity="13107f"/>
                           <v:stroke opacity="13107f"/>
                           <v:path arrowok="t" o:connecttype="custom" o:connectlocs="0,0;25400,114300;31750,192088;28575,177800;0,49213;0,0" o:connectangles="0,0,0,0,0,0"/>
                         </v:shape>
-                        <v:shape id="Forme libre 12" o:spid="_x0000_s1047" style="position:absolute;left:1123;top:52024;width:2509;height:10207;visibility:visible;mso-wrap-style:square;v-text-anchor:top" coordsize="158,643" o:gfxdata="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" path="m,l11,46r11,83l36,211r19,90l76,389r27,87l123,533r21,55l155,632r3,11l142,608,118,544,95,478,69,391,47,302,29,212,13,107,,xe" fillcolor="#44546a [3215]" strokecolor="#44546a [3215]" strokeweight="0">
+                        <v:shape id="Forme libre 12" o:spid="_x0000_s1048" style="position:absolute;left:1123;top:52024;width:2509;height:10207;visibility:visible;mso-wrap-style:square;v-text-anchor:top" coordsize="158,643" o:gfxdata="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" path="m,l11,46r11,83l36,211r19,90l76,389r27,87l123,533r21,55l155,632r3,11l142,608,118,544,95,478,69,391,47,302,29,212,13,107,,xe" fillcolor="#44546a [3215]" strokecolor="#44546a [3215]" strokeweight="0">
                           <v:fill opacity="13107f"/>
                           <v:stroke opacity="13107f"/>
                           <v:path arrowok="t" o:connecttype="custom" o:connectlocs="0,0;17463,73025;34925,204788;57150,334963;87313,477838;120650,617538;163513,755650;195263,846138;228600,933450;246063,1003300;250825,1020763;225425,965200;187325,863600;150813,758825;109538,620713;74613,479425;46038,336550;20638,169863;0,0" o:connectangles="0,0,0,0,0,0,0,0,0,0,0,0,0,0,0,0,0,0,0"/>
                         </v:shape>
-                        <v:shape id="Forme libre 13" o:spid="_x0000_s1048" style="position:absolute;left:3759;top:62152;width:524;height:1127;visibility:visible;mso-wrap-style:square;v-text-anchor:top" coordsize="33,71" o:gfxdata="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" path="m,l33,71r-9,l11,36,,xe" fillcolor="#44546a [3215]" strokecolor="#44546a [3215]" strokeweight="0">
+                        <v:shape id="Forme libre 13" o:spid="_x0000_s1049" style="position:absolute;left:3759;top:62152;width:524;height:1127;visibility:visible;mso-wrap-style:square;v-text-anchor:top" coordsize="33,71" o:gfxdata="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" path="m,l33,71r-9,l11,36,,xe" fillcolor="#44546a [3215]" strokecolor="#44546a [3215]" strokeweight="0">
                           <v:fill opacity="13107f"/>
                           <v:stroke opacity="13107f"/>
                           <v:path arrowok="t" o:connecttype="custom" o:connectlocs="0,0;52388,112713;38100,112713;17463,57150;0,0" o:connectangles="0,0,0,0,0"/>
                         </v:shape>
-                        <v:shape id="Forme libre 14" o:spid="_x0000_s1049" style="position:absolute;left:1060;top:51246;width:238;height:1508;visibility:visible;mso-wrap-style:square;v-text-anchor:top" coordsize="15,95" o:gfxdata="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" path="m,l8,37r,4l15,95,4,49,,xe" fillcolor="#44546a [3215]" strokecolor="#44546a [3215]" strokeweight="0">
+                        <v:shape id="Forme libre 14" o:spid="_x0000_s1050" style="position:absolute;left:1060;top:51246;width:238;height:1508;visibility:visible;mso-wrap-style:square;v-text-anchor:top" coordsize="15,95" o:gfxdata="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" path="m,l8,37r,4l15,95,4,49,,xe" fillcolor="#44546a [3215]" strokecolor="#44546a [3215]" strokeweight="0">
                           <v:fill opacity="13107f"/>
                           <v:stroke opacity="13107f"/>
                           <v:path arrowok="t" o:connecttype="custom" o:connectlocs="0,0;12700,58738;12700,65088;23813,150813;6350,77788;0,0" o:connectangles="0,0,0,0,0,0"/>
                         </v:shape>
-                        <v:shape id="Forme libre 15" o:spid="_x0000_s1050" style="position:absolute;left:3171;top:46499;width:6382;height:12414;visibility:visible;mso-wrap-style:square;v-text-anchor:top" coordsize="402,782" o:gfxdata="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" path="m402,r,1l363,39,325,79r-35,42l255,164r-44,58l171,284r-38,62l100,411,71,478,45,546,27,617,13,689,7,761r,21l,765r1,-4l7,688,21,616,40,545,66,475,95,409r35,-66l167,281r42,-61l253,163r34,-43l324,78,362,38,402,xe" fillcolor="#44546a [3215]" strokecolor="#44546a [3215]" strokeweight="0">
+                        <v:shape id="Forme libre 15" o:spid="_x0000_s1051" style="position:absolute;left:3171;top:46499;width:6382;height:12414;visibility:visible;mso-wrap-style:square;v-text-anchor:top" coordsize="402,782" o:gfxdata="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" path="m402,r,1l363,39,325,79r-35,42l255,164r-44,58l171,284r-38,62l100,411,71,478,45,546,27,617,13,689,7,761r,21l,765r1,-4l7,688,21,616,40,545,66,475,95,409r35,-66l167,281r42,-61l253,163r34,-43l324,78,362,38,402,xe" fillcolor="#44546a [3215]" strokecolor="#44546a [3215]" strokeweight="0">
                           <v:fill opacity="13107f"/>
                           <v:stroke opacity="13107f"/>
                           <v:path arrowok="t" o:connecttype="custom" o:connectlocs="638175,0;638175,1588;576263,61913;515938,125413;460375,192088;404813,260350;334963,352425;271463,450850;211138,549275;158750,652463;112713,758825;71438,866775;42863,979488;20638,1093788;11113,1208088;11113,1241425;0,1214438;1588,1208088;11113,1092200;33338,977900;63500,865188;104775,754063;150813,649288;206375,544513;265113,446088;331788,349250;401638,258763;455613,190500;514350,123825;574675,60325;638175,0" o:connectangles="0,0,0,0,0,0,0,0,0,0,0,0,0,0,0,0,0,0,0,0,0,0,0,0,0,0,0,0,0,0,0"/>
                         </v:shape>
-                        <v:shape id="Forme libre 16" o:spid="_x0000_s1051" style="position:absolute;left:3171;top:59040;width:588;height:3112;visibility:visible;mso-wrap-style:square;v-text-anchor:top" coordsize="37,196" o:gfxdata="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" path="m,l6,15r1,3l12,80r9,54l33,188r4,8l22,162,15,146,5,81,1,40,,xe" fillcolor="#44546a [3215]" strokecolor="#44546a [3215]" strokeweight="0">
+                        <v:shape id="Forme libre 16" o:spid="_x0000_s1052" style="position:absolute;left:3171;top:59040;width:588;height:3112;visibility:visible;mso-wrap-style:square;v-text-anchor:top" coordsize="37,196" o:gfxdata="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" path="m,l6,15r1,3l12,80r9,54l33,188r4,8l22,162,15,146,5,81,1,40,,xe" fillcolor="#44546a [3215]" strokecolor="#44546a [3215]" strokeweight="0">
                           <v:fill opacity="13107f"/>
                           <v:stroke opacity="13107f"/>
                           <v:path arrowok="t" o:connecttype="custom" o:connectlocs="0,0;9525,23813;11113,28575;19050,127000;33338,212725;52388,298450;58738,311150;34925,257175;23813,231775;7938,128588;1588,63500;0,0" o:connectangles="0,0,0,0,0,0,0,0,0,0,0,0"/>
                         </v:shape>
-                        <v:shape id="Forme libre 17" o:spid="_x0000_s1052" style="position:absolute;left:3632;top:62231;width:492;height:1048;visibility:visible;mso-wrap-style:square;v-text-anchor:top" coordsize="31,66" o:gfxdata="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" path="m,l31,66r-7,l,xe" fillcolor="#44546a [3215]" strokecolor="#44546a [3215]" strokeweight="0">
+                        <v:shape id="Forme libre 17" o:spid="_x0000_s1053" style="position:absolute;left:3632;top:62231;width:492;height:1048;visibility:visible;mso-wrap-style:square;v-text-anchor:top" coordsize="31,66" o:gfxdata="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" path="m,l31,66r-7,l,xe" fillcolor="#44546a [3215]" strokecolor="#44546a [3215]" strokeweight="0">
                           <v:fill opacity="13107f"/>
                           <v:stroke opacity="13107f"/>
                           <v:path arrowok="t" o:connecttype="custom" o:connectlocs="0,0;49213,104775;38100,104775;0,0" o:connectangles="0,0,0,0"/>
                         </v:shape>
-                        <v:shape id="Forme libre 18" o:spid="_x0000_s1053" style="position:absolute;left:3171;top:58644;width:111;height:682;visibility:visible;mso-wrap-style:square;v-text-anchor:top" coordsize="7,43" o:gfxdata="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" path="m,l7,17r,26l6,40,,25,,xe" fillcolor="#44546a [3215]" strokecolor="#44546a [3215]" strokeweight="0">
+                        <v:shape id="Forme libre 18" o:spid="_x0000_s1054" style="position:absolute;left:3171;top:58644;width:111;height:682;visibility:visible;mso-wrap-style:square;v-text-anchor:top" coordsize="7,43" o:gfxdata="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" path="m,l7,17r,26l6,40,,25,,xe" fillcolor="#44546a [3215]" strokecolor="#44546a [3215]" strokeweight="0">
                           <v:fill opacity="13107f"/>
                           <v:stroke opacity="13107f"/>
                           <v:path arrowok="t" o:connecttype="custom" o:connectlocs="0,0;11113,26988;11113,68263;9525,63500;0,39688;0,0" o:connectangles="0,0,0,0,0,0"/>
                         </v:shape>
-                        <v:shape id="Forme libre 19" o:spid="_x0000_s1054" style="position:absolute;left:3409;top:61358;width:731;height:1921;visibility:visible;mso-wrap-style:square;v-text-anchor:top" coordsize="46,121" o:gfxdata="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" path="m,l7,16,22,50,33,86r13,35l45,121,14,55,11,44,,xe" fillcolor="#44546a [3215]" strokecolor="#44546a [3215]" strokeweight="0">
+                        <v:shape id="Forme libre 19" o:spid="_x0000_s1055" style="position:absolute;left:3409;top:61358;width:731;height:1921;visibility:visible;mso-wrap-style:square;v-text-anchor:top" coordsize="46,121" o:gfxdata="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" path="m,l7,16,22,50,33,86r13,35l45,121,14,55,11,44,,xe" fillcolor="#44546a [3215]" strokecolor="#44546a [3215]" strokeweight="0">
                           <v:fill opacity="13107f"/>
                           <v:stroke opacity="13107f"/>
                           <v:path arrowok="t" o:connecttype="custom" o:connectlocs="0,0;11113,25400;34925,79375;52388,136525;73025,192088;71438,192088;22225,87313;17463,69850;0,0" o:connectangles="0,0,0,0,0,0,0,0,0"/>
@@ -3689,7 +3850,7 @@
                                     </w:rPr>
                                     <w:alias w:val="Auteur"/>
                                     <w:tag w:val=""/>
-                                    <w:id w:val="-872384943"/>
+                                    <w:id w:val="-1149361140"/>
                                     <w:dataBinding w:prefixMappings="xmlns:ns0='http://purl.org/dc/elements/1.1/' xmlns:ns1='http://schemas.openxmlformats.org/package/2006/metadata/core-properties' " w:xpath="/ns1:coreProperties[1]/ns0:creator[1]" w:storeItemID="{6C3C8BC8-F283-45AE-878A-BAB7291924A1}"/>
                                     <w:text/>
                                   </w:sdtPr>
@@ -3724,7 +3885,7 @@
                                     </w:rPr>
                                     <w:alias w:val="Société"/>
                                     <w:tag w:val=""/>
-                                    <w:id w:val="1290550208"/>
+                                    <w:id w:val="696282007"/>
                                     <w:dataBinding w:prefixMappings="xmlns:ns0='http://schemas.openxmlformats.org/officeDocument/2006/extended-properties' " w:xpath="/ns0:Properties[1]/ns0:Company[1]" w:storeItemID="{6668398D-A668-4E3E-A5EB-62B293D839F1}"/>
                                     <w:text/>
                                   </w:sdtPr>
@@ -3763,11 +3924,7 @@
               </mc:Choice>
               <mc:Fallback>
                 <w:pict>
-                  <v:shapetype id="_x0000_t202" coordsize="21600,21600" o:spt="202" path="m,l,21600r21600,l21600,xe">
-                    <v:stroke joinstyle="miter"/>
-                    <v:path gradientshapeok="t" o:connecttype="rect"/>
-                  </v:shapetype>
-                  <v:shape id="Zone de texte 32" o:spid="_x0000_s1055" type="#_x0000_t202" style="position:absolute;margin-left:0;margin-top:0;width:4in;height:28.8pt;z-index:251659264;visibility:visible;mso-wrap-style:square;mso-width-percent:450;mso-height-percent:0;mso-left-percent:420;mso-top-percent:880;mso-wrap-distance-left:9pt;mso-wrap-distance-top:0;mso-wrap-distance-right:9pt;mso-wrap-distance-bottom:0;mso-position-horizontal-relative:page;mso-position-vertical-relative:page;mso-width-percent:450;mso-height-percent:0;mso-left-percent:420;mso-top-percent:880;mso-width-relative:page;mso-height-relative:margin;v-text-anchor:bottom" o:gfxdata="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" filled="f" stroked="f" strokeweight=".5pt">
+                  <v:shape id="Zone de texte 32" o:spid="_x0000_s1056" type="#_x0000_t202" style="position:absolute;margin-left:0;margin-top:0;width:4in;height:28.8pt;z-index:251659264;visibility:visible;mso-wrap-style:square;mso-width-percent:450;mso-height-percent:0;mso-left-percent:420;mso-top-percent:880;mso-wrap-distance-left:9pt;mso-wrap-distance-top:0;mso-wrap-distance-right:9pt;mso-wrap-distance-bottom:0;mso-position-horizontal-relative:page;mso-position-vertical-relative:page;mso-width-percent:450;mso-height-percent:0;mso-left-percent:420;mso-top-percent:880;mso-width-relative:page;mso-height-relative:margin;v-text-anchor:bottom" o:gfxdata="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" filled="f" stroked="f" strokeweight=".5pt">
                     <v:textbox style="mso-fit-shape-to-text:t" inset="0,0,0,0">
                       <w:txbxContent>
                         <w:p>
@@ -3788,7 +3945,7 @@
                               </w:rPr>
                               <w:alias w:val="Auteur"/>
                               <w:tag w:val=""/>
-                              <w:id w:val="-872384943"/>
+                              <w:id w:val="-1149361140"/>
                               <w:dataBinding w:prefixMappings="xmlns:ns0='http://purl.org/dc/elements/1.1/' xmlns:ns1='http://schemas.openxmlformats.org/package/2006/metadata/core-properties' " w:xpath="/ns1:coreProperties[1]/ns0:creator[1]" w:storeItemID="{6C3C8BC8-F283-45AE-878A-BAB7291924A1}"/>
                               <w:text/>
                             </w:sdtPr>
@@ -3823,7 +3980,7 @@
                               </w:rPr>
                               <w:alias w:val="Société"/>
                               <w:tag w:val=""/>
-                              <w:id w:val="1290550208"/>
+                              <w:id w:val="696282007"/>
                               <w:dataBinding w:prefixMappings="xmlns:ns0='http://schemas.openxmlformats.org/officeDocument/2006/extended-properties' " w:xpath="/ns0:Properties[1]/ns0:Company[1]" w:storeItemID="{6668398D-A668-4E3E-A5EB-62B293D839F1}"/>
                               <w:text/>
                             </w:sdtPr>
@@ -3848,303 +4005,6 @@
               </mc:Fallback>
             </mc:AlternateContent>
           </w:r>
-          <w:r>
-            <w:rPr>
-              <w:noProof/>
-            </w:rPr>
-            <mc:AlternateContent>
-              <mc:Choice Requires="wps">
-                <w:drawing>
-                  <wp:anchor distT="0" distB="0" distL="114300" distR="114300" simplePos="0" relativeHeight="251658240" behindDoc="0" locked="0" layoutInCell="1" allowOverlap="1">
-                    <wp:simplePos x="0" y="0"/>
-                    <wp:positionH relativeFrom="margin">
-                      <wp:posOffset>1915923</wp:posOffset>
-                    </wp:positionH>
-                    <wp:positionV relativeFrom="page">
-                      <wp:posOffset>1880006</wp:posOffset>
-                    </wp:positionV>
-                    <wp:extent cx="3832784" cy="1069848"/>
-                    <wp:effectExtent l="0" t="0" r="0" b="0"/>
-                    <wp:wrapNone/>
-                    <wp:docPr id="1" name="Zone de texte 1"/>
-                    <wp:cNvGraphicFramePr/>
-                    <a:graphic xmlns:a="http://schemas.openxmlformats.org/drawingml/2006/main">
-                      <a:graphicData uri="http://schemas.microsoft.com/office/word/2010/wordprocessingShape">
-                        <wps:wsp>
-                          <wps:cNvSpPr txBox="1"/>
-                          <wps:spPr>
-                            <a:xfrm>
-                              <a:off x="0" y="0"/>
-                              <a:ext cx="3832784" cy="1069848"/>
-                            </a:xfrm>
-                            <a:prstGeom prst="rect">
-                              <a:avLst/>
-                            </a:prstGeom>
-                            <a:noFill/>
-                            <a:ln w="6350">
-                              <a:noFill/>
-                            </a:ln>
-                            <a:effectLst/>
-                          </wps:spPr>
-                          <wps:style>
-                            <a:lnRef idx="0">
-                              <a:schemeClr val="accent1"/>
-                            </a:lnRef>
-                            <a:fillRef idx="0">
-                              <a:schemeClr val="accent1"/>
-                            </a:fillRef>
-                            <a:effectRef idx="0">
-                              <a:schemeClr val="accent1"/>
-                            </a:effectRef>
-                            <a:fontRef idx="minor">
-                              <a:schemeClr val="dk1"/>
-                            </a:fontRef>
-                          </wps:style>
-                          <wps:txbx>
-                            <w:txbxContent>
-                              <w:p>
-                                <w:pPr>
-                                  <w:pStyle w:val="Sansinterligne"/>
-                                  <w:rPr>
-                                    <w:rFonts w:asciiTheme="majorHAnsi" w:eastAsiaTheme="majorEastAsia" w:hAnsiTheme="majorHAnsi" w:cstheme="majorBidi"/>
-                                    <w:color w:val="262626" w:themeColor="text1" w:themeTint="D9"/>
-                                    <w:sz w:val="72"/>
-                                  </w:rPr>
-                                </w:pPr>
-                                <w:sdt>
-                                  <w:sdtPr>
-                                    <w:rPr>
-                                      <w:rFonts w:asciiTheme="majorHAnsi" w:eastAsiaTheme="majorEastAsia" w:hAnsiTheme="majorHAnsi" w:cstheme="majorBidi"/>
-                                      <w:color w:val="262626" w:themeColor="text1" w:themeTint="D9"/>
-                                      <w:sz w:val="72"/>
-                                      <w:szCs w:val="72"/>
-                                    </w:rPr>
-                                    <w:alias w:val="Titre"/>
-                                    <w:tag w:val=""/>
-                                    <w:id w:val="-345171199"/>
-                                    <w:dataBinding w:prefixMappings="xmlns:ns0='http://purl.org/dc/elements/1.1/' xmlns:ns1='http://schemas.openxmlformats.org/package/2006/metadata/core-properties' " w:xpath="/ns1:coreProperties[1]/ns0:title[1]" w:storeItemID="{6C3C8BC8-F283-45AE-878A-BAB7291924A1}"/>
-                                    <w:text/>
-                                  </w:sdtPr>
-                                  <w:sdtContent>
-                                    <w:r>
-                                      <w:rPr>
-                                        <w:rFonts w:asciiTheme="majorHAnsi" w:eastAsiaTheme="majorEastAsia" w:hAnsiTheme="majorHAnsi" w:cstheme="majorBidi"/>
-                                        <w:color w:val="262626" w:themeColor="text1" w:themeTint="D9"/>
-                                        <w:sz w:val="72"/>
-                                        <w:szCs w:val="72"/>
-                                      </w:rPr>
-                                      <w:t>Location de matériel</w:t>
-                                    </w:r>
-                                  </w:sdtContent>
-                                </w:sdt>
-                              </w:p>
-                              <w:p>
-                                <w:sdt>
-                                  <w:sdtPr>
-                                    <w:alias w:val="Sous-titre"/>
-                                    <w:tag w:val=""/>
-                                    <w:id w:val="1207218152"/>
-                                    <w:dataBinding w:prefixMappings="xmlns:ns0='http://purl.org/dc/elements/1.1/' xmlns:ns1='http://schemas.openxmlformats.org/package/2006/metadata/core-properties' " w:xpath="/ns1:coreProperties[1]/ns0:subject[1]" w:storeItemID="{6C3C8BC8-F283-45AE-878A-BAB7291924A1}"/>
-                                    <w:text/>
-                                  </w:sdtPr>
-                                  <w:sdtContent>
-                                    <w:r>
-                                      <w:t>Gestion de Stocks</w:t>
-                                    </w:r>
-                                  </w:sdtContent>
-                                </w:sdt>
-                              </w:p>
-                              <w:p/>
-                              <w:p>
-                                <w:pPr>
-                                  <w:pStyle w:val="Sansinterligne"/>
-                                  <w:rPr>
-                                    <w:rFonts w:asciiTheme="majorHAnsi" w:eastAsiaTheme="majorEastAsia" w:hAnsiTheme="majorHAnsi" w:cstheme="majorBidi"/>
-                                    <w:color w:val="262626" w:themeColor="text1" w:themeTint="D9"/>
-                                    <w:sz w:val="72"/>
-                                  </w:rPr>
-                                </w:pPr>
-                                <w:sdt>
-                                  <w:sdtPr>
-                                    <w:rPr>
-                                      <w:rFonts w:asciiTheme="majorHAnsi" w:eastAsiaTheme="majorEastAsia" w:hAnsiTheme="majorHAnsi" w:cstheme="majorBidi"/>
-                                      <w:color w:val="262626" w:themeColor="text1" w:themeTint="D9"/>
-                                      <w:sz w:val="72"/>
-                                      <w:szCs w:val="72"/>
-                                    </w:rPr>
-                                    <w:alias w:val="Titre"/>
-                                    <w:tag w:val=""/>
-                                    <w:id w:val="2058664483"/>
-                                    <w:dataBinding w:prefixMappings="xmlns:ns0='http://purl.org/dc/elements/1.1/' xmlns:ns1='http://schemas.openxmlformats.org/package/2006/metadata/core-properties' " w:xpath="/ns1:coreProperties[1]/ns0:title[1]" w:storeItemID="{6C3C8BC8-F283-45AE-878A-BAB7291924A1}"/>
-                                    <w:text/>
-                                  </w:sdtPr>
-                                  <w:sdtContent>
-                                    <w:r>
-                                      <w:rPr>
-                                        <w:rFonts w:asciiTheme="majorHAnsi" w:eastAsiaTheme="majorEastAsia" w:hAnsiTheme="majorHAnsi" w:cstheme="majorBidi"/>
-                                        <w:color w:val="262626" w:themeColor="text1" w:themeTint="D9"/>
-                                        <w:sz w:val="72"/>
-                                        <w:szCs w:val="72"/>
-                                      </w:rPr>
-                                      <w:t>Location de matériel</w:t>
-                                    </w:r>
-                                  </w:sdtContent>
-                                </w:sdt>
-                              </w:p>
-                              <w:p>
-                                <w:sdt>
-                                  <w:sdtPr>
-                                    <w:alias w:val="Sous-titre"/>
-                                    <w:tag w:val=""/>
-                                    <w:id w:val="814687466"/>
-                                    <w:dataBinding w:prefixMappings="xmlns:ns0='http://purl.org/dc/elements/1.1/' xmlns:ns1='http://schemas.openxmlformats.org/package/2006/metadata/core-properties' " w:xpath="/ns1:coreProperties[1]/ns0:subject[1]" w:storeItemID="{6C3C8BC8-F283-45AE-878A-BAB7291924A1}"/>
-                                    <w:text/>
-                                  </w:sdtPr>
-                                  <w:sdtContent>
-                                    <w:r>
-                                      <w:t>Gestion de Stocks</w:t>
-                                    </w:r>
-                                  </w:sdtContent>
-                                </w:sdt>
-                              </w:p>
-                            </w:txbxContent>
-                          </wps:txbx>
-                          <wps:bodyPr rot="0" spcFirstLastPara="0" vertOverflow="overflow" horzOverflow="overflow" vert="horz" wrap="square" lIns="0" tIns="0" rIns="0" bIns="0" numCol="1" spcCol="0" rtlCol="0" fromWordArt="0" anchor="t" anchorCtr="0" forceAA="0" compatLnSpc="1">
-                            <a:prstTxWarp prst="textNoShape">
-                              <a:avLst/>
-                            </a:prstTxWarp>
-                            <a:noAutofit/>
-                          </wps:bodyPr>
-                        </wps:wsp>
-                      </a:graphicData>
-                    </a:graphic>
-                    <wp14:sizeRelH relativeFrom="page">
-                      <wp14:pctWidth>0</wp14:pctWidth>
-                    </wp14:sizeRelH>
-                    <wp14:sizeRelV relativeFrom="margin">
-                      <wp14:pctHeight>0</wp14:pctHeight>
-                    </wp14:sizeRelV>
-                  </wp:anchor>
-                </w:drawing>
-              </mc:Choice>
-              <mc:Fallback>
-                <w:pict>
-                  <v:shape id="Zone de texte 1" o:spid="_x0000_s1056" type="#_x0000_t202" style="position:absolute;margin-left:150.85pt;margin-top:148.05pt;width:301.8pt;height:84.25pt;z-index:251658240;visibility:visible;mso-wrap-style:square;mso-width-percent:0;mso-height-percent:0;mso-wrap-distance-left:9pt;mso-wrap-distance-top:0;mso-wrap-distance-right:9pt;mso-wrap-distance-bottom:0;mso-position-horizontal:absolute;mso-position-horizontal-relative:margin;mso-position-vertical:absolute;mso-position-vertical-relative:page;mso-width-percent:0;mso-height-percent:0;mso-width-relative:page;mso-height-relative:margin;v-text-anchor:top" o:gfxdata="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" filled="f" stroked="f" strokeweight=".5pt">
-                    <v:textbox inset="0,0,0,0">
-                      <w:txbxContent>
-                        <w:p>
-                          <w:pPr>
-                            <w:pStyle w:val="Sansinterligne"/>
-                            <w:rPr>
-                              <w:rFonts w:asciiTheme="majorHAnsi" w:eastAsiaTheme="majorEastAsia" w:hAnsiTheme="majorHAnsi" w:cstheme="majorBidi"/>
-                              <w:color w:val="262626" w:themeColor="text1" w:themeTint="D9"/>
-                              <w:sz w:val="72"/>
-                            </w:rPr>
-                          </w:pPr>
-                          <w:sdt>
-                            <w:sdtPr>
-                              <w:rPr>
-                                <w:rFonts w:asciiTheme="majorHAnsi" w:eastAsiaTheme="majorEastAsia" w:hAnsiTheme="majorHAnsi" w:cstheme="majorBidi"/>
-                                <w:color w:val="262626" w:themeColor="text1" w:themeTint="D9"/>
-                                <w:sz w:val="72"/>
-                                <w:szCs w:val="72"/>
-                              </w:rPr>
-                              <w:alias w:val="Titre"/>
-                              <w:tag w:val=""/>
-                              <w:id w:val="-345171199"/>
-                              <w:dataBinding w:prefixMappings="xmlns:ns0='http://purl.org/dc/elements/1.1/' xmlns:ns1='http://schemas.openxmlformats.org/package/2006/metadata/core-properties' " w:xpath="/ns1:coreProperties[1]/ns0:title[1]" w:storeItemID="{6C3C8BC8-F283-45AE-878A-BAB7291924A1}"/>
-                              <w:text/>
-                            </w:sdtPr>
-                            <w:sdtContent>
-                              <w:r>
-                                <w:rPr>
-                                  <w:rFonts w:asciiTheme="majorHAnsi" w:eastAsiaTheme="majorEastAsia" w:hAnsiTheme="majorHAnsi" w:cstheme="majorBidi"/>
-                                  <w:color w:val="262626" w:themeColor="text1" w:themeTint="D9"/>
-                                  <w:sz w:val="72"/>
-                                  <w:szCs w:val="72"/>
-                                </w:rPr>
-                                <w:t>Location de matériel</w:t>
-                              </w:r>
-                            </w:sdtContent>
-                          </w:sdt>
-                        </w:p>
-                        <w:p>
-                          <w:sdt>
-                            <w:sdtPr>
-                              <w:alias w:val="Sous-titre"/>
-                              <w:tag w:val=""/>
-                              <w:id w:val="1207218152"/>
-                              <w:dataBinding w:prefixMappings="xmlns:ns0='http://purl.org/dc/elements/1.1/' xmlns:ns1='http://schemas.openxmlformats.org/package/2006/metadata/core-properties' " w:xpath="/ns1:coreProperties[1]/ns0:subject[1]" w:storeItemID="{6C3C8BC8-F283-45AE-878A-BAB7291924A1}"/>
-                              <w:text/>
-                            </w:sdtPr>
-                            <w:sdtContent>
-                              <w:r>
-                                <w:t>Gestion de Stocks</w:t>
-                              </w:r>
-                            </w:sdtContent>
-                          </w:sdt>
-                        </w:p>
-                        <w:p/>
-                        <w:p>
-                          <w:pPr>
-                            <w:pStyle w:val="Sansinterligne"/>
-                            <w:rPr>
-                              <w:rFonts w:asciiTheme="majorHAnsi" w:eastAsiaTheme="majorEastAsia" w:hAnsiTheme="majorHAnsi" w:cstheme="majorBidi"/>
-                              <w:color w:val="262626" w:themeColor="text1" w:themeTint="D9"/>
-                              <w:sz w:val="72"/>
-                            </w:rPr>
-                          </w:pPr>
-                          <w:sdt>
-                            <w:sdtPr>
-                              <w:rPr>
-                                <w:rFonts w:asciiTheme="majorHAnsi" w:eastAsiaTheme="majorEastAsia" w:hAnsiTheme="majorHAnsi" w:cstheme="majorBidi"/>
-                                <w:color w:val="262626" w:themeColor="text1" w:themeTint="D9"/>
-                                <w:sz w:val="72"/>
-                                <w:szCs w:val="72"/>
-                              </w:rPr>
-                              <w:alias w:val="Titre"/>
-                              <w:tag w:val=""/>
-                              <w:id w:val="2058664483"/>
-                              <w:dataBinding w:prefixMappings="xmlns:ns0='http://purl.org/dc/elements/1.1/' xmlns:ns1='http://schemas.openxmlformats.org/package/2006/metadata/core-properties' " w:xpath="/ns1:coreProperties[1]/ns0:title[1]" w:storeItemID="{6C3C8BC8-F283-45AE-878A-BAB7291924A1}"/>
-                              <w:text/>
-                            </w:sdtPr>
-                            <w:sdtContent>
-                              <w:r>
-                                <w:rPr>
-                                  <w:rFonts w:asciiTheme="majorHAnsi" w:eastAsiaTheme="majorEastAsia" w:hAnsiTheme="majorHAnsi" w:cstheme="majorBidi"/>
-                                  <w:color w:val="262626" w:themeColor="text1" w:themeTint="D9"/>
-                                  <w:sz w:val="72"/>
-                                  <w:szCs w:val="72"/>
-                                </w:rPr>
-                                <w:t>Location de matériel</w:t>
-                              </w:r>
-                            </w:sdtContent>
-                          </w:sdt>
-                        </w:p>
-                        <w:p>
-                          <w:sdt>
-                            <w:sdtPr>
-                              <w:alias w:val="Sous-titre"/>
-                              <w:tag w:val=""/>
-                              <w:id w:val="814687466"/>
-                              <w:dataBinding w:prefixMappings="xmlns:ns0='http://purl.org/dc/elements/1.1/' xmlns:ns1='http://schemas.openxmlformats.org/package/2006/metadata/core-properties' " w:xpath="/ns1:coreProperties[1]/ns0:subject[1]" w:storeItemID="{6C3C8BC8-F283-45AE-878A-BAB7291924A1}"/>
-                              <w:text/>
-                            </w:sdtPr>
-                            <w:sdtContent>
-                              <w:r>
-                                <w:t>Gestion de Stocks</w:t>
-                              </w:r>
-                            </w:sdtContent>
-                          </w:sdt>
-                        </w:p>
-                      </w:txbxContent>
-                    </v:textbox>
-                    <w10:wrap anchorx="margin" anchory="page"/>
-                  </v:shape>
-                </w:pict>
-              </mc:Fallback>
-            </mc:AlternateContent>
-          </w:r>
         </w:p>
         <w:p>
           <w:pPr>
@@ -4162,7 +4022,7 @@
           <w:color w:val="auto"/>
           <w:sz w:val="24"/>
           <w:szCs w:val="20"/>
-          <w:lang w:eastAsia="fr-FR"/>
+          <w:lang w:val="fr-FR" w:eastAsia="fr-FR"/>
         </w:rPr>
         <w:id w:val="2047711181"/>
         <w:docPartObj>
@@ -4170,11 +4030,6 @@
           <w:docPartUnique/>
         </w:docPartObj>
       </w:sdtPr>
-      <w:sdtEndPr>
-        <w:rPr>
-          <w:lang w:val="fr-FR"/>
-        </w:rPr>
-      </w:sdtEndPr>
       <w:sdtContent>
         <w:p>
           <w:pPr>
@@ -4206,7 +4061,7 @@
               <w:b/>
               <w:bCs/>
             </w:rPr>
-            <w:instrText xml:space="preserve"> TOC \o "1-4" \h \z \u </w:instrText>
+            <w:instrText xml:space="preserve"> TOC \o "1-3" \h \z \u </w:instrText>
           </w:r>
           <w:r>
             <w:rPr>
@@ -4215,7 +4070,7 @@
             </w:rPr>
             <w:fldChar w:fldCharType="separate"/>
           </w:r>
-          <w:hyperlink w:anchor="_Toc63677030" w:history="1">
+          <w:hyperlink w:anchor="_Toc63695418" w:history="1">
             <w:r>
               <w:rPr>
                 <w:rStyle w:val="Lienhypertexte"/>
@@ -4253,7 +4108,7 @@
               <w:rPr>
                 <w:webHidden/>
               </w:rPr>
-              <w:instrText xml:space="preserve"> PAGEREF _Toc63677030 \h </w:instrText>
+              <w:instrText xml:space="preserve"> PAGEREF _Toc63695418 \h </w:instrText>
             </w:r>
             <w:r>
               <w:rPr>
@@ -4295,7 +4150,7 @@
               <w:lang w:val="fr-CH" w:eastAsia="fr-CH"/>
             </w:rPr>
           </w:pPr>
-          <w:hyperlink w:anchor="_Toc63677031" w:history="1">
+          <w:hyperlink w:anchor="_Toc63695419" w:history="1">
             <w:r>
               <w:rPr>
                 <w:rStyle w:val="Lienhypertexte"/>
@@ -4339,7 +4194,7 @@
                 <w:noProof/>
                 <w:webHidden/>
               </w:rPr>
-              <w:instrText xml:space="preserve"> PAGEREF _Toc63677031 \h </w:instrText>
+              <w:instrText xml:space="preserve"> PAGEREF _Toc63695419 \h </w:instrText>
             </w:r>
             <w:r>
               <w:rPr>
@@ -4385,7 +4240,7 @@
               <w:lang w:val="fr-CH" w:eastAsia="fr-CH"/>
             </w:rPr>
           </w:pPr>
-          <w:hyperlink w:anchor="_Toc63677032" w:history="1">
+          <w:hyperlink w:anchor="_Toc63695420" w:history="1">
             <w:r>
               <w:rPr>
                 <w:rStyle w:val="Lienhypertexte"/>
@@ -4429,7 +4284,7 @@
                 <w:noProof/>
                 <w:webHidden/>
               </w:rPr>
-              <w:instrText xml:space="preserve"> PAGEREF _Toc63677032 \h </w:instrText>
+              <w:instrText xml:space="preserve"> PAGEREF _Toc63695420 \h </w:instrText>
             </w:r>
             <w:r>
               <w:rPr>
@@ -4475,7 +4330,7 @@
               <w:lang w:val="fr-CH" w:eastAsia="fr-CH"/>
             </w:rPr>
           </w:pPr>
-          <w:hyperlink w:anchor="_Toc63677033" w:history="1">
+          <w:hyperlink w:anchor="_Toc63695421" w:history="1">
             <w:r>
               <w:rPr>
                 <w:rStyle w:val="Lienhypertexte"/>
@@ -4519,7 +4374,7 @@
                 <w:noProof/>
                 <w:webHidden/>
               </w:rPr>
-              <w:instrText xml:space="preserve"> PAGEREF _Toc63677033 \h </w:instrText>
+              <w:instrText xml:space="preserve"> PAGEREF _Toc63695421 \h </w:instrText>
             </w:r>
             <w:r>
               <w:rPr>
@@ -4560,7 +4415,7 @@
               <w:lang w:val="fr-CH" w:eastAsia="fr-CH"/>
             </w:rPr>
           </w:pPr>
-          <w:hyperlink w:anchor="_Toc63677034" w:history="1">
+          <w:hyperlink w:anchor="_Toc63695422" w:history="1">
             <w:r>
               <w:rPr>
                 <w:rStyle w:val="Lienhypertexte"/>
@@ -4598,7 +4453,7 @@
               <w:rPr>
                 <w:webHidden/>
               </w:rPr>
-              <w:instrText xml:space="preserve"> PAGEREF _Toc63677034 \h </w:instrText>
+              <w:instrText xml:space="preserve"> PAGEREF _Toc63695422 \h </w:instrText>
             </w:r>
             <w:r>
               <w:rPr>
@@ -4640,7 +4495,7 @@
               <w:lang w:val="fr-CH" w:eastAsia="fr-CH"/>
             </w:rPr>
           </w:pPr>
-          <w:hyperlink w:anchor="_Toc63677035" w:history="1">
+          <w:hyperlink w:anchor="_Toc63695423" w:history="1">
             <w:r>
               <w:rPr>
                 <w:rStyle w:val="Lienhypertexte"/>
@@ -4684,7 +4539,7 @@
                 <w:noProof/>
                 <w:webHidden/>
               </w:rPr>
-              <w:instrText xml:space="preserve"> PAGEREF _Toc63677035 \h </w:instrText>
+              <w:instrText xml:space="preserve"> PAGEREF _Toc63695423 \h </w:instrText>
             </w:r>
             <w:r>
               <w:rPr>
@@ -4730,7 +4585,7 @@
               <w:lang w:val="fr-CH" w:eastAsia="fr-CH"/>
             </w:rPr>
           </w:pPr>
-          <w:hyperlink w:anchor="_Toc63677036" w:history="1">
+          <w:hyperlink w:anchor="_Toc63695424" w:history="1">
             <w:r>
               <w:rPr>
                 <w:rStyle w:val="Lienhypertexte"/>
@@ -4774,7 +4629,7 @@
                 <w:noProof/>
                 <w:webHidden/>
               </w:rPr>
-              <w:instrText xml:space="preserve"> PAGEREF _Toc63677036 \h </w:instrText>
+              <w:instrText xml:space="preserve"> PAGEREF _Toc63695424 \h </w:instrText>
             </w:r>
             <w:r>
               <w:rPr>
@@ -4820,7 +4675,7 @@
               <w:lang w:val="fr-CH" w:eastAsia="fr-CH"/>
             </w:rPr>
           </w:pPr>
-          <w:hyperlink w:anchor="_Toc63677037" w:history="1">
+          <w:hyperlink w:anchor="_Toc63695425" w:history="1">
             <w:r>
               <w:rPr>
                 <w:rStyle w:val="Lienhypertexte"/>
@@ -4843,7 +4698,7 @@
                 <w:rStyle w:val="Lienhypertexte"/>
                 <w:noProof/>
               </w:rPr>
-              <w:t>Maquettes</w:t>
+              <w:t>Maquettes (OK)</w:t>
             </w:r>
             <w:r>
               <w:rPr>
@@ -4864,7 +4719,7 @@
                 <w:noProof/>
                 <w:webHidden/>
               </w:rPr>
-              <w:instrText xml:space="preserve"> PAGEREF _Toc63677037 \h </w:instrText>
+              <w:instrText xml:space="preserve"> PAGEREF _Toc63695425 \h </w:instrText>
             </w:r>
             <w:r>
               <w:rPr>
@@ -4910,7 +4765,7 @@
               <w:lang w:val="fr-CH" w:eastAsia="fr-CH"/>
             </w:rPr>
           </w:pPr>
-          <w:hyperlink w:anchor="_Toc63677038" w:history="1">
+          <w:hyperlink w:anchor="_Toc63695426" w:history="1">
             <w:r>
               <w:rPr>
                 <w:rStyle w:val="Lienhypertexte"/>
@@ -4933,7 +4788,7 @@
                 <w:rStyle w:val="Lienhypertexte"/>
                 <w:noProof/>
               </w:rPr>
-              <w:t>Use Cases &amp; Scénarii</w:t>
+              <w:t>Use Cases &amp; Scénarii (A FAIRE)</w:t>
             </w:r>
             <w:r>
               <w:rPr>
@@ -4954,7 +4809,7 @@
                 <w:noProof/>
                 <w:webHidden/>
               </w:rPr>
-              <w:instrText xml:space="preserve"> PAGEREF _Toc63677038 \h </w:instrText>
+              <w:instrText xml:space="preserve"> PAGEREF _Toc63695426 \h </w:instrText>
             </w:r>
             <w:r>
               <w:rPr>
@@ -5000,7 +4855,7 @@
               <w:lang w:val="fr-CH" w:eastAsia="fr-CH"/>
             </w:rPr>
           </w:pPr>
-          <w:hyperlink w:anchor="_Toc63677039" w:history="1">
+          <w:hyperlink w:anchor="_Toc63695427" w:history="1">
             <w:r>
               <w:rPr>
                 <w:rStyle w:val="Lienhypertexte"/>
@@ -5023,7 +4878,7 @@
                 <w:rStyle w:val="Lienhypertexte"/>
                 <w:noProof/>
               </w:rPr>
-              <w:t>Diagrammes</w:t>
+              <w:t>Diagrammes (A FAIRE)</w:t>
             </w:r>
             <w:r>
               <w:rPr>
@@ -5044,7 +4899,7 @@
                 <w:noProof/>
                 <w:webHidden/>
               </w:rPr>
-              <w:instrText xml:space="preserve"> PAGEREF _Toc63677039 \h </w:instrText>
+              <w:instrText xml:space="preserve"> PAGEREF _Toc63695427 \h </w:instrText>
             </w:r>
             <w:r>
               <w:rPr>
@@ -5090,7 +4945,7 @@
               <w:lang w:val="fr-CH" w:eastAsia="fr-CH"/>
             </w:rPr>
           </w:pPr>
-          <w:hyperlink w:anchor="_Toc63677040" w:history="1">
+          <w:hyperlink w:anchor="_Toc63695428" w:history="1">
             <w:r>
               <w:rPr>
                 <w:rStyle w:val="Lienhypertexte"/>
@@ -5134,7 +4989,7 @@
                 <w:noProof/>
                 <w:webHidden/>
               </w:rPr>
-              <w:instrText xml:space="preserve"> PAGEREF _Toc63677040 \h </w:instrText>
+              <w:instrText xml:space="preserve"> PAGEREF _Toc63695428 \h </w:instrText>
             </w:r>
             <w:r>
               <w:rPr>
@@ -5180,7 +5035,7 @@
               <w:lang w:val="fr-CH" w:eastAsia="fr-CH"/>
             </w:rPr>
           </w:pPr>
-          <w:hyperlink w:anchor="_Toc63677041" w:history="1">
+          <w:hyperlink w:anchor="_Toc63695429" w:history="1">
             <w:r>
               <w:rPr>
                 <w:rStyle w:val="Lienhypertexte"/>
@@ -5224,7 +5079,7 @@
                 <w:noProof/>
                 <w:webHidden/>
               </w:rPr>
-              <w:instrText xml:space="preserve"> PAGEREF _Toc63677041 \h </w:instrText>
+              <w:instrText xml:space="preserve"> PAGEREF _Toc63695429 \h </w:instrText>
             </w:r>
             <w:r>
               <w:rPr>
@@ -5270,7 +5125,7 @@
               <w:lang w:val="fr-CH" w:eastAsia="fr-CH"/>
             </w:rPr>
           </w:pPr>
-          <w:hyperlink w:anchor="_Toc63677042" w:history="1">
+          <w:hyperlink w:anchor="_Toc63695430" w:history="1">
             <w:r>
               <w:rPr>
                 <w:rStyle w:val="Lienhypertexte"/>
@@ -5293,7 +5148,7 @@
                 <w:rStyle w:val="Lienhypertexte"/>
                 <w:noProof/>
               </w:rPr>
-              <w:t>Planification (A FAIRE)</w:t>
+              <w:t>Planification définitive (A FAIRE)</w:t>
             </w:r>
             <w:r>
               <w:rPr>
@@ -5314,7 +5169,7 @@
                 <w:noProof/>
                 <w:webHidden/>
               </w:rPr>
-              <w:instrText xml:space="preserve"> PAGEREF _Toc63677042 \h </w:instrText>
+              <w:instrText xml:space="preserve"> PAGEREF _Toc63695430 \h </w:instrText>
             </w:r>
             <w:r>
               <w:rPr>
@@ -5360,7 +5215,7 @@
               <w:lang w:val="fr-CH" w:eastAsia="fr-CH"/>
             </w:rPr>
           </w:pPr>
-          <w:hyperlink w:anchor="_Toc63677043" w:history="1">
+          <w:hyperlink w:anchor="_Toc63695431" w:history="1">
             <w:r>
               <w:rPr>
                 <w:rStyle w:val="Lienhypertexte"/>
@@ -5404,7 +5259,7 @@
                 <w:noProof/>
                 <w:webHidden/>
               </w:rPr>
-              <w:instrText xml:space="preserve"> PAGEREF _Toc63677043 \h </w:instrText>
+              <w:instrText xml:space="preserve"> PAGEREF _Toc63695431 \h </w:instrText>
             </w:r>
             <w:r>
               <w:rPr>
@@ -5445,7 +5300,7 @@
               <w:lang w:val="fr-CH" w:eastAsia="fr-CH"/>
             </w:rPr>
           </w:pPr>
-          <w:hyperlink w:anchor="_Toc63677044" w:history="1">
+          <w:hyperlink w:anchor="_Toc63695432" w:history="1">
             <w:r>
               <w:rPr>
                 <w:rStyle w:val="Lienhypertexte"/>
@@ -5483,7 +5338,7 @@
               <w:rPr>
                 <w:webHidden/>
               </w:rPr>
-              <w:instrText xml:space="preserve"> PAGEREF _Toc63677044 \h </w:instrText>
+              <w:instrText xml:space="preserve"> PAGEREF _Toc63695432 \h </w:instrText>
             </w:r>
             <w:r>
               <w:rPr>
@@ -5525,7 +5380,7 @@
               <w:lang w:val="fr-CH" w:eastAsia="fr-CH"/>
             </w:rPr>
           </w:pPr>
-          <w:hyperlink w:anchor="_Toc63677045" w:history="1">
+          <w:hyperlink w:anchor="_Toc63695433" w:history="1">
             <w:r>
               <w:rPr>
                 <w:rStyle w:val="Lienhypertexte"/>
@@ -5569,7 +5424,7 @@
                 <w:noProof/>
                 <w:webHidden/>
               </w:rPr>
-              <w:instrText xml:space="preserve"> PAGEREF _Toc63677045 \h </w:instrText>
+              <w:instrText xml:space="preserve"> PAGEREF _Toc63695433 \h </w:instrText>
             </w:r>
             <w:r>
               <w:rPr>
@@ -5615,7 +5470,7 @@
               <w:lang w:val="fr-CH" w:eastAsia="fr-CH"/>
             </w:rPr>
           </w:pPr>
-          <w:hyperlink w:anchor="_Toc63677046" w:history="1">
+          <w:hyperlink w:anchor="_Toc63695434" w:history="1">
             <w:r>
               <w:rPr>
                 <w:rStyle w:val="Lienhypertexte"/>
@@ -5659,7 +5514,7 @@
                 <w:noProof/>
                 <w:webHidden/>
               </w:rPr>
-              <w:instrText xml:space="preserve"> PAGEREF _Toc63677046 \h </w:instrText>
+              <w:instrText xml:space="preserve"> PAGEREF _Toc63695434 \h </w:instrText>
             </w:r>
             <w:r>
               <w:rPr>
@@ -5705,7 +5560,7 @@
               <w:lang w:val="fr-CH" w:eastAsia="fr-CH"/>
             </w:rPr>
           </w:pPr>
-          <w:hyperlink w:anchor="_Toc63677047" w:history="1">
+          <w:hyperlink w:anchor="_Toc63695435" w:history="1">
             <w:r>
               <w:rPr>
                 <w:rStyle w:val="Lienhypertexte"/>
@@ -5749,7 +5604,7 @@
                 <w:noProof/>
                 <w:webHidden/>
               </w:rPr>
-              <w:instrText xml:space="preserve"> PAGEREF _Toc63677047 \h </w:instrText>
+              <w:instrText xml:space="preserve"> PAGEREF _Toc63695435 \h </w:instrText>
             </w:r>
             <w:r>
               <w:rPr>
@@ -5795,7 +5650,7 @@
               <w:lang w:val="fr-CH" w:eastAsia="fr-CH"/>
             </w:rPr>
           </w:pPr>
-          <w:hyperlink w:anchor="_Toc63677048" w:history="1">
+          <w:hyperlink w:anchor="_Toc63695436" w:history="1">
             <w:r>
               <w:rPr>
                 <w:rStyle w:val="Lienhypertexte"/>
@@ -5839,7 +5694,7 @@
                 <w:noProof/>
                 <w:webHidden/>
               </w:rPr>
-              <w:instrText xml:space="preserve"> PAGEREF _Toc63677048 \h </w:instrText>
+              <w:instrText xml:space="preserve"> PAGEREF _Toc63695436 \h </w:instrText>
             </w:r>
             <w:r>
               <w:rPr>
@@ -5880,7 +5735,7 @@
               <w:lang w:val="fr-CH" w:eastAsia="fr-CH"/>
             </w:rPr>
           </w:pPr>
-          <w:hyperlink w:anchor="_Toc63677049" w:history="1">
+          <w:hyperlink w:anchor="_Toc63695437" w:history="1">
             <w:r>
               <w:rPr>
                 <w:rStyle w:val="Lienhypertexte"/>
@@ -5918,7 +5773,7 @@
               <w:rPr>
                 <w:webHidden/>
               </w:rPr>
-              <w:instrText xml:space="preserve"> PAGEREF _Toc63677049 \h </w:instrText>
+              <w:instrText xml:space="preserve"> PAGEREF _Toc63695437 \h </w:instrText>
             </w:r>
             <w:r>
               <w:rPr>
@@ -5955,7 +5810,7 @@
               <w:lang w:val="fr-CH" w:eastAsia="fr-CH"/>
             </w:rPr>
           </w:pPr>
-          <w:hyperlink w:anchor="_Toc63677050" w:history="1">
+          <w:hyperlink w:anchor="_Toc63695438" w:history="1">
             <w:r>
               <w:rPr>
                 <w:rStyle w:val="Lienhypertexte"/>
@@ -5993,7 +5848,7 @@
               <w:rPr>
                 <w:webHidden/>
               </w:rPr>
-              <w:instrText xml:space="preserve"> PAGEREF _Toc63677050 \h </w:instrText>
+              <w:instrText xml:space="preserve"> PAGEREF _Toc63695438 \h </w:instrText>
             </w:r>
             <w:r>
               <w:rPr>
@@ -6035,7 +5890,7 @@
               <w:lang w:val="fr-CH" w:eastAsia="fr-CH"/>
             </w:rPr>
           </w:pPr>
-          <w:hyperlink w:anchor="_Toc63677051" w:history="1">
+          <w:hyperlink w:anchor="_Toc63695439" w:history="1">
             <w:r>
               <w:rPr>
                 <w:rStyle w:val="Lienhypertexte"/>
@@ -6079,7 +5934,7 @@
                 <w:noProof/>
                 <w:webHidden/>
               </w:rPr>
-              <w:instrText xml:space="preserve"> PAGEREF _Toc63677051 \h </w:instrText>
+              <w:instrText xml:space="preserve"> PAGEREF _Toc63695439 \h </w:instrText>
             </w:r>
             <w:r>
               <w:rPr>
@@ -6125,7 +5980,7 @@
               <w:lang w:val="fr-CH" w:eastAsia="fr-CH"/>
             </w:rPr>
           </w:pPr>
-          <w:hyperlink w:anchor="_Toc63677052" w:history="1">
+          <w:hyperlink w:anchor="_Toc63695440" w:history="1">
             <w:r>
               <w:rPr>
                 <w:rStyle w:val="Lienhypertexte"/>
@@ -6169,7 +6024,7 @@
                 <w:noProof/>
                 <w:webHidden/>
               </w:rPr>
-              <w:instrText xml:space="preserve"> PAGEREF _Toc63677052 \h </w:instrText>
+              <w:instrText xml:space="preserve"> PAGEREF _Toc63695440 \h </w:instrText>
             </w:r>
             <w:r>
               <w:rPr>
@@ -6215,7 +6070,7 @@
               <w:lang w:val="fr-CH" w:eastAsia="fr-CH"/>
             </w:rPr>
           </w:pPr>
-          <w:hyperlink w:anchor="_Toc63677053" w:history="1">
+          <w:hyperlink w:anchor="_Toc63695441" w:history="1">
             <w:r>
               <w:rPr>
                 <w:rStyle w:val="Lienhypertexte"/>
@@ -6259,79 +6114,7 @@
                 <w:noProof/>
                 <w:webHidden/>
               </w:rPr>
-              <w:instrText xml:space="preserve"> PAGEREF _Toc63677053 \h </w:instrText>
-            </w:r>
-            <w:r>
-              <w:rPr>
-                <w:noProof/>
-                <w:webHidden/>
-              </w:rPr>
-            </w:r>
-            <w:r>
-              <w:rPr>
-                <w:noProof/>
-                <w:webHidden/>
-              </w:rPr>
-              <w:fldChar w:fldCharType="separate"/>
-            </w:r>
-            <w:r>
-              <w:rPr>
-                <w:noProof/>
-                <w:webHidden/>
-              </w:rPr>
-              <w:t>10</w:t>
-            </w:r>
-            <w:r>
-              <w:rPr>
-                <w:noProof/>
-                <w:webHidden/>
-              </w:rPr>
-              <w:fldChar w:fldCharType="end"/>
-            </w:r>
-          </w:hyperlink>
-        </w:p>
-        <w:p>
-          <w:pPr>
-            <w:pStyle w:val="TM2"/>
-            <w:tabs>
-              <w:tab w:val="right" w:leader="dot" w:pos="9060"/>
-            </w:tabs>
-            <w:rPr>
-              <w:rFonts w:asciiTheme="minorHAnsi" w:eastAsiaTheme="minorEastAsia" w:hAnsiTheme="minorHAnsi" w:cstheme="minorBidi"/>
-              <w:noProof/>
-              <w:sz w:val="22"/>
-              <w:szCs w:val="22"/>
-              <w:lang w:val="fr-CH" w:eastAsia="fr-CH"/>
-            </w:rPr>
-          </w:pPr>
-          <w:hyperlink w:anchor="_Toc63677054" w:history="1">
-            <w:r>
-              <w:rPr>
-                <w:rStyle w:val="Lienhypertexte"/>
-                <w:noProof/>
-              </w:rPr>
-              <w:t>5.4</w:t>
-            </w:r>
-            <w:r>
-              <w:rPr>
-                <w:noProof/>
-                <w:webHidden/>
-              </w:rPr>
-              <w:tab/>
-            </w:r>
-            <w:r>
-              <w:rPr>
-                <w:noProof/>
-                <w:webHidden/>
-              </w:rPr>
-              <w:fldChar w:fldCharType="begin"/>
-            </w:r>
-            <w:r>
-              <w:rPr>
-                <w:noProof/>
-                <w:webHidden/>
-              </w:rPr>
-              <w:instrText xml:space="preserve"> PAGEREF _Toc63677054 \h </w:instrText>
+              <w:instrText xml:space="preserve"> PAGEREF _Toc63695441 \h </w:instrText>
             </w:r>
             <w:r>
               <w:rPr>
@@ -6377,13 +6160,13 @@
               <w:lang w:val="fr-CH" w:eastAsia="fr-CH"/>
             </w:rPr>
           </w:pPr>
-          <w:hyperlink w:anchor="_Toc63677055" w:history="1">
+          <w:hyperlink w:anchor="_Toc63695442" w:history="1">
             <w:r>
               <w:rPr>
                 <w:rStyle w:val="Lienhypertexte"/>
                 <w:noProof/>
               </w:rPr>
-              <w:t>5.5</w:t>
+              <w:t>5.4</w:t>
             </w:r>
             <w:r>
               <w:rPr>
@@ -6421,7 +6204,7 @@
                 <w:noProof/>
                 <w:webHidden/>
               </w:rPr>
-              <w:instrText xml:space="preserve"> PAGEREF _Toc63677055 \h </w:instrText>
+              <w:instrText xml:space="preserve"> PAGEREF _Toc63695442 \h </w:instrText>
             </w:r>
             <w:r>
               <w:rPr>
@@ -6467,13 +6250,13 @@
               <w:lang w:val="fr-CH" w:eastAsia="fr-CH"/>
             </w:rPr>
           </w:pPr>
-          <w:hyperlink w:anchor="_Toc63677056" w:history="1">
+          <w:hyperlink w:anchor="_Toc63695443" w:history="1">
             <w:r>
               <w:rPr>
                 <w:rStyle w:val="Lienhypertexte"/>
                 <w:noProof/>
               </w:rPr>
-              <w:t>5.6</w:t>
+              <w:t>5.5</w:t>
             </w:r>
             <w:r>
               <w:rPr>
@@ -6511,7 +6294,7 @@
                 <w:noProof/>
                 <w:webHidden/>
               </w:rPr>
-              <w:instrText xml:space="preserve"> PAGEREF _Toc63677056 \h </w:instrText>
+              <w:instrText xml:space="preserve"> PAGEREF _Toc63695443 \h </w:instrText>
             </w:r>
             <w:r>
               <w:rPr>
@@ -6557,13 +6340,13 @@
               <w:lang w:val="fr-CH" w:eastAsia="fr-CH"/>
             </w:rPr>
           </w:pPr>
-          <w:hyperlink w:anchor="_Toc63677057" w:history="1">
+          <w:hyperlink w:anchor="_Toc63695444" w:history="1">
             <w:r>
               <w:rPr>
                 <w:rStyle w:val="Lienhypertexte"/>
                 <w:noProof/>
               </w:rPr>
-              <w:t>5.7</w:t>
+              <w:t>5.6</w:t>
             </w:r>
             <w:r>
               <w:rPr>
@@ -6601,7 +6384,7 @@
                 <w:noProof/>
                 <w:webHidden/>
               </w:rPr>
-              <w:instrText xml:space="preserve"> PAGEREF _Toc63677057 \h </w:instrText>
+              <w:instrText xml:space="preserve"> PAGEREF _Toc63695444 \h </w:instrText>
             </w:r>
             <w:r>
               <w:rPr>
@@ -6647,13 +6430,13 @@
               <w:lang w:val="fr-CH" w:eastAsia="fr-CH"/>
             </w:rPr>
           </w:pPr>
-          <w:hyperlink w:anchor="_Toc63677058" w:history="1">
+          <w:hyperlink w:anchor="_Toc63695445" w:history="1">
             <w:r>
               <w:rPr>
                 <w:rStyle w:val="Lienhypertexte"/>
                 <w:noProof/>
               </w:rPr>
-              <w:t>5.8</w:t>
+              <w:t>5.7</w:t>
             </w:r>
             <w:r>
               <w:rPr>
@@ -6691,7 +6474,7 @@
                 <w:noProof/>
                 <w:webHidden/>
               </w:rPr>
-              <w:instrText xml:space="preserve"> PAGEREF _Toc63677058 \h </w:instrText>
+              <w:instrText xml:space="preserve"> PAGEREF _Toc63695445 \h </w:instrText>
             </w:r>
             <w:r>
               <w:rPr>
@@ -6725,6 +6508,8 @@
         <w:p>
           <w:r>
             <w:rPr>
+              <w:b/>
+              <w:bCs/>
               <w:noProof/>
             </w:rPr>
             <w:fldChar w:fldCharType="end"/>
@@ -6742,7 +6527,7 @@
         <w:pStyle w:val="Titre1"/>
       </w:pPr>
       <w:bookmarkStart w:id="0" w:name="_Toc63239433"/>
-      <w:bookmarkStart w:id="1" w:name="_Toc63677030"/>
+      <w:bookmarkStart w:id="1" w:name="_Toc63695418"/>
       <w:r>
         <w:lastRenderedPageBreak/>
         <w:t>Analyse prél</w:t>
@@ -6764,7 +6549,7 @@
         </w:rPr>
       </w:pPr>
       <w:bookmarkStart w:id="2" w:name="_Toc63239434"/>
-      <w:bookmarkStart w:id="3" w:name="_Toc63677031"/>
+      <w:bookmarkStart w:id="3" w:name="_Toc63695419"/>
       <w:r>
         <w:t>Introduction</w:t>
       </w:r>
@@ -6778,11 +6563,17 @@
       <w:bookmarkEnd w:id="3"/>
     </w:p>
     <w:p>
+      <w:pPr>
+        <w:ind w:firstLine="576"/>
+      </w:pPr>
       <w:r>
         <w:t>Avec les avancées actuelles de la technologie, il n’a jamais été aussi simple de gérer des stocks d’une entreprise. Cependant, tout le monde n’est pas encore équipé pareillement. Dans le but de préparer mon TPI, je vais donc réaliser une application de gestion de stocks pour mon pré-TPI. Celle-ci est créée dans le cadre d’une PME, spécialisée dans la location de matériel d’extérieur. Elle permettra à une personne, même novice en informatique, d’insérer ou sortir des pièces du stock (selon les arrivages ou les locations), de créer un PDF de l’inventaire d’un simple clic ainsi que de rechercher de plusieurs manières dans les données. L’intégralité des données propres à l’application seront stockées dans une base de données.</w:t>
       </w:r>
     </w:p>
     <w:p>
+      <w:pPr>
+        <w:ind w:firstLine="576"/>
+      </w:pPr>
       <w:r>
         <w:t>Ce projet servira tout d’abord à reprendre en main des technologies qui ont été abordées précédemment dans différents modules. Il s’agit ici du C#</w:t>
       </w:r>
@@ -6791,6 +6582,9 @@
       </w:r>
     </w:p>
     <w:p>
+      <w:pPr>
+        <w:ind w:firstLine="576"/>
+      </w:pPr>
       <w:r>
         <w:t>Enfin, aucun travail n’a été effectué eu préalable pour préparer le pré-TPI. L’intégralité du développement se fera lors du module et du temps mis à disposition.</w:t>
       </w:r>
@@ -6803,7 +6597,7 @@
         </w:rPr>
       </w:pPr>
       <w:bookmarkStart w:id="4" w:name="_Toc63239435"/>
-      <w:bookmarkStart w:id="5" w:name="_Toc63677032"/>
+      <w:bookmarkStart w:id="5" w:name="_Toc63695420"/>
       <w:r>
         <w:t>Objectifs</w:t>
       </w:r>
@@ -6814,6 +6608,9 @@
       <w:bookmarkEnd w:id="5"/>
     </w:p>
     <w:p>
+      <w:pPr>
+        <w:ind w:firstLine="576"/>
+      </w:pPr>
       <w:r>
         <w:t>Afin de mener à bien ce projet, de nombreux objectifs sont à compléter</w:t>
       </w:r>
@@ -6861,6 +6658,9 @@
       </w:r>
     </w:p>
     <w:p>
+      <w:pPr>
+        <w:ind w:firstLine="576"/>
+      </w:pPr>
       <w:r>
         <w:t>L’application devra également répondre à plusieurs points techniques spécifiques. Ce sont les suivants :</w:t>
       </w:r>
@@ -6996,6 +6796,7 @@
     </w:p>
     <w:p>
       <w:pPr>
+        <w:ind w:firstLine="576"/>
         <w:sectPr>
           <w:headerReference w:type="first" r:id="rId15"/>
           <w:footerReference w:type="first" r:id="rId16"/>
@@ -7021,7 +6822,7 @@
         <w:pStyle w:val="Titre2"/>
       </w:pPr>
       <w:bookmarkStart w:id="6" w:name="_Toc63239436"/>
-      <w:bookmarkStart w:id="7" w:name="_Toc63677033"/>
+      <w:bookmarkStart w:id="7" w:name="_Toc63695421"/>
       <w:r>
         <w:lastRenderedPageBreak/>
         <w:t>Planification</w:t>
@@ -7112,7 +6913,7 @@
       <w:pPr>
         <w:pStyle w:val="Titre1"/>
       </w:pPr>
-      <w:bookmarkStart w:id="9" w:name="_Toc63677034"/>
+      <w:bookmarkStart w:id="9" w:name="_Toc63695422"/>
       <w:r>
         <w:lastRenderedPageBreak/>
         <w:t>Analyse</w:t>
@@ -7131,7 +6932,7 @@
         </w:rPr>
       </w:pPr>
       <w:bookmarkStart w:id="10" w:name="_Toc63239438"/>
-      <w:bookmarkStart w:id="11" w:name="_Toc63677035"/>
+      <w:bookmarkStart w:id="11" w:name="_Toc63695423"/>
       <w:r>
         <w:t>Concept</w:t>
       </w:r>
@@ -7251,24 +7052,6 @@
     <w:p>
       <w:pPr>
         <w:pStyle w:val="Retraitnormal1"/>
-      </w:pPr>
-    </w:p>
-    <w:p>
-      <w:pPr>
-        <w:pStyle w:val="Titre3"/>
-      </w:pPr>
-      <w:r>
-        <w:t xml:space="preserve"> </w:t>
-      </w:r>
-      <w:bookmarkStart w:id="12" w:name="_Toc63677036"/>
-      <w:r>
-        <w:t>Modèles de données (conceptuel et logique)</w:t>
-      </w:r>
-      <w:bookmarkEnd w:id="12"/>
-    </w:p>
-    <w:p>
-      <w:pPr>
-        <w:pStyle w:val="Retraitnormal1"/>
         <w:numPr>
           <w:ilvl w:val="0"/>
           <w:numId w:val="0"/>
@@ -7276,6 +7059,106 @@
       </w:pPr>
     </w:p>
     <w:p>
+      <w:pPr>
+        <w:pStyle w:val="Titre3"/>
+      </w:pPr>
+      <w:r>
+        <w:t xml:space="preserve"> </w:t>
+      </w:r>
+      <w:bookmarkStart w:id="12" w:name="_Toc63695424"/>
+      <w:r>
+        <w:t>Modèles de données</w:t>
+      </w:r>
+      <w:bookmarkEnd w:id="12"/>
+      <w:r>
+        <w:t xml:space="preserve"> (A FINIR)</w:t>
+      </w:r>
+      <w:bookmarkStart w:id="13" w:name="_GoBack"/>
+      <w:bookmarkEnd w:id="13"/>
+    </w:p>
+    <w:p>
+      <w:pPr>
+        <w:pStyle w:val="Titre4"/>
+      </w:pPr>
+      <w:r>
+        <w:t xml:space="preserve"> </w:t>
+      </w:r>
+      <w:r>
+        <w:t>Modèle de données conceptuel</w:t>
+      </w:r>
+    </w:p>
+    <w:p>
+      <w:pPr>
+        <w:ind w:firstLine="708"/>
+      </w:pPr>
+      <w:r>
+        <w:t>Le schéma ci-dessous représente le modèle conceptuel de données. Il affiche l’entièreté des entités qui seront présentes dans l’application, ainsi que les champs qui en font partie. Les relations entre les entités symbolisent les actions disponibles.</w:t>
+      </w:r>
+    </w:p>
+    <w:p>
+      <w:pPr>
+        <w:keepNext/>
+      </w:pPr>
+      <w:r>
+        <w:rPr>
+          <w:noProof/>
+          <w:lang w:val="fr-CH" w:eastAsia="fr-CH"/>
+        </w:rPr>
+        <w:drawing>
+          <wp:anchor distT="0" distB="0" distL="114300" distR="114300" simplePos="0" relativeHeight="251666432" behindDoc="0" locked="0" layoutInCell="1" allowOverlap="1">
+            <wp:simplePos x="0" y="0"/>
+            <wp:positionH relativeFrom="margin">
+              <wp:align>right</wp:align>
+            </wp:positionH>
+            <wp:positionV relativeFrom="paragraph">
+              <wp:posOffset>229870</wp:posOffset>
+            </wp:positionV>
+            <wp:extent cx="5759450" cy="3959225"/>
+            <wp:effectExtent l="0" t="0" r="0" b="3175"/>
+            <wp:wrapTopAndBottom/>
+            <wp:docPr id="39" name="Image 39"/>
+            <wp:cNvGraphicFramePr>
+              <a:graphicFrameLocks xmlns:a="http://schemas.openxmlformats.org/drawingml/2006/main" noChangeAspect="1"/>
+            </wp:cNvGraphicFramePr>
+            <a:graphic xmlns:a="http://schemas.openxmlformats.org/drawingml/2006/main">
+              <a:graphicData uri="http://schemas.openxmlformats.org/drawingml/2006/picture">
+                <pic:pic xmlns:pic="http://schemas.openxmlformats.org/drawingml/2006/picture">
+                  <pic:nvPicPr>
+                    <pic:cNvPr id="39" name="locationMateriel_MCD.png"/>
+                    <pic:cNvPicPr/>
+                  </pic:nvPicPr>
+                  <pic:blipFill>
+                    <a:blip r:embed="rId20">
+                      <a:extLst>
+                        <a:ext uri="{28A0092B-C50C-407E-A947-70E740481C1C}">
+                          <a14:useLocalDpi xmlns:a14="http://schemas.microsoft.com/office/drawing/2010/main" val="0"/>
+                        </a:ext>
+                      </a:extLst>
+                    </a:blip>
+                    <a:stretch>
+                      <a:fillRect/>
+                    </a:stretch>
+                  </pic:blipFill>
+                  <pic:spPr>
+                    <a:xfrm>
+                      <a:off x="0" y="0"/>
+                      <a:ext cx="5759450" cy="3959225"/>
+                    </a:xfrm>
+                    <a:prstGeom prst="rect">
+                      <a:avLst/>
+                    </a:prstGeom>
+                  </pic:spPr>
+                </pic:pic>
+              </a:graphicData>
+            </a:graphic>
+          </wp:anchor>
+        </w:drawing>
+      </w:r>
+    </w:p>
+    <w:p/>
+    <w:p/>
+    <w:p/>
+    <w:p>
       <w:r>
         <w:br w:type="page"/>
       </w:r>
@@ -7288,15 +7171,13 @@
         <w:lastRenderedPageBreak/>
         <w:t xml:space="preserve"> </w:t>
       </w:r>
-      <w:bookmarkStart w:id="13" w:name="_Toc63677037"/>
+      <w:bookmarkStart w:id="14" w:name="_Toc63695425"/>
       <w:r>
         <w:t>Maquettes</w:t>
       </w:r>
-      <w:bookmarkEnd w:id="13"/>
       <w:r>
         <w:t xml:space="preserve"> (OK)</w:t>
       </w:r>
-      <w:bookmarkStart w:id="14" w:name="_GoBack"/>
       <w:bookmarkEnd w:id="14"/>
     </w:p>
     <w:p>
@@ -7306,6 +7187,9 @@
     </w:p>
     <w:p/>
     <w:p>
+      <w:pPr>
+        <w:ind w:firstLine="708"/>
+      </w:pPr>
       <w:r>
         <w:rPr>
           <w:noProof/>
@@ -7347,7 +7231,7 @@
                           </pic:cNvPicPr>
                         </pic:nvPicPr>
                         <pic:blipFill>
-                          <a:blip r:embed="rId20" cstate="print">
+                          <a:blip r:embed="rId21" cstate="print">
                             <a:extLst>
                               <a:ext uri="{28A0092B-C50C-407E-A947-70E740481C1C}">
                                 <a14:useLocalDpi xmlns:a14="http://schemas.microsoft.com/office/drawing/2010/main" val="0"/>
@@ -7406,7 +7290,10 @@
                                 <w:fldChar w:fldCharType="separate"/>
                               </w:r>
                               <w:r>
-                                <w:t>1</w:t>
+                                <w:rPr>
+                                  <w:noProof/>
+                                </w:rPr>
+                                <w:t>2</w:t>
                               </w:r>
                               <w:r>
                                 <w:fldChar w:fldCharType="end"/>
@@ -7460,7 +7347,7 @@
                   <o:lock v:ext="edit" aspectratio="t"/>
                 </v:shapetype>
                 <v:shape id="Image 11" o:spid="_x0000_s1058" type="#_x0000_t75" style="position:absolute;top:282;width:32048;height:22492;visibility:visible;mso-wrap-style:square" o:gfxdata="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">
-                  <v:imagedata r:id="rId21" o:title=""/>
+                  <v:imagedata r:id="rId22" o:title=""/>
                   <v:path arrowok="t"/>
                 </v:shape>
                 <v:shape id="Zone de texte 34" o:spid="_x0000_s1059" type="#_x0000_t202" style="position:absolute;top:22999;width:32048;height:2763;visibility:visible;mso-wrap-style:square;v-text-anchor:top" o:gfxdata="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" stroked="f">
@@ -7484,7 +7371,10 @@
                           <w:fldChar w:fldCharType="separate"/>
                         </w:r>
                         <w:r>
-                          <w:t>1</w:t>
+                          <w:rPr>
+                            <w:noProof/>
+                          </w:rPr>
+                          <w:t>2</w:t>
                         </w:r>
                         <w:r>
                           <w:fldChar w:fldCharType="end"/>
@@ -7508,11 +7398,17 @@
       </w:r>
     </w:p>
     <w:p>
+      <w:pPr>
+        <w:ind w:firstLine="708"/>
+      </w:pPr>
       <w:r>
         <w:t xml:space="preserve">Les boutons à droite servent à effectuer les actions sur l’application. Celles-ci sont variables. </w:t>
       </w:r>
     </w:p>
     <w:p>
+      <w:pPr>
+        <w:ind w:firstLine="708"/>
+      </w:pPr>
       <w:r>
         <w:t>Certains des boutons permettent d’ouvrir d</w:t>
       </w:r>
@@ -7526,6 +7422,9 @@
       </w:r>
     </w:p>
     <w:p>
+      <w:pPr>
+        <w:ind w:left="708" w:firstLine="708"/>
+      </w:pPr>
       <w:r>
         <w:rPr>
           <w:noProof/>
@@ -7567,7 +7466,7 @@
                           </pic:cNvPicPr>
                         </pic:nvPicPr>
                         <pic:blipFill>
-                          <a:blip r:embed="rId22" cstate="print">
+                          <a:blip r:embed="rId23" cstate="print">
                             <a:extLst>
                               <a:ext uri="{28A0092B-C50C-407E-A947-70E740481C1C}">
                                 <a14:useLocalDpi xmlns:a14="http://schemas.microsoft.com/office/drawing/2010/main" val="0"/>
@@ -7626,7 +7525,10 @@
                                 <w:fldChar w:fldCharType="separate"/>
                               </w:r>
                               <w:r>
-                                <w:t>2</w:t>
+                                <w:rPr>
+                                  <w:noProof/>
+                                </w:rPr>
+                                <w:t>3</w:t>
                               </w:r>
                               <w:r>
                                 <w:fldChar w:fldCharType="end"/>
@@ -7655,7 +7557,7 @@
             <w:pict>
               <v:group id="Groupe 38" o:spid="_x0000_s1060" style="position:absolute;left:0;text-align:left;margin-left:0;margin-top:.35pt;width:313.7pt;height:161.7pt;z-index:251665408;mso-position-horizontal:left;mso-position-horizontal-relative:margin" coordsize="39839,20535" o:gfxdata="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">
                 <v:shape id="Image 36" o:spid="_x0000_s1061" type="#_x0000_t75" style="position:absolute;width:39839;height:17354;visibility:visible;mso-wrap-style:square" o:gfxdata="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">
-                  <v:imagedata r:id="rId23" o:title=""/>
+                  <v:imagedata r:id="rId24" o:title=""/>
                   <v:path arrowok="t"/>
                 </v:shape>
                 <v:shape id="Zone de texte 37" o:spid="_x0000_s1062" type="#_x0000_t202" style="position:absolute;top:17951;width:39839;height:2584;visibility:visible;mso-wrap-style:square;v-text-anchor:top" o:gfxdata="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" stroked="f">
@@ -7679,7 +7581,10 @@
                           <w:fldChar w:fldCharType="separate"/>
                         </w:r>
                         <w:r>
-                          <w:t>2</w:t>
+                          <w:rPr>
+                            <w:noProof/>
+                          </w:rPr>
+                          <w:t>3</w:t>
                         </w:r>
                         <w:r>
                           <w:fldChar w:fldCharType="end"/>
@@ -7703,6 +7608,9 @@
       </w:r>
     </w:p>
     <w:p>
+      <w:pPr>
+        <w:ind w:firstLine="708"/>
+      </w:pPr>
       <w:r>
         <w:t>Les textes en gris clair représentent des placeholders. Ils sont visibles tant que le curseur n’est pas dans le champ texte.</w:t>
       </w:r>
@@ -7743,9 +7651,12 @@
         <w:lastRenderedPageBreak/>
         <w:t xml:space="preserve"> </w:t>
       </w:r>
-      <w:bookmarkStart w:id="19" w:name="_Toc63677038"/>
+      <w:bookmarkStart w:id="19" w:name="_Toc63695426"/>
       <w:r>
         <w:t>Use Cases &amp; Scénarii</w:t>
+      </w:r>
+      <w:r>
+        <w:t xml:space="preserve"> (A FAIRE)</w:t>
       </w:r>
       <w:bookmarkEnd w:id="19"/>
     </w:p>
@@ -7758,9 +7669,12 @@
       <w:r>
         <w:t xml:space="preserve"> </w:t>
       </w:r>
-      <w:bookmarkStart w:id="20" w:name="_Toc63677039"/>
+      <w:bookmarkStart w:id="20" w:name="_Toc63695427"/>
       <w:r>
         <w:t>Diagrammes</w:t>
+      </w:r>
+      <w:r>
+        <w:t xml:space="preserve"> (A FAIRE)</w:t>
       </w:r>
       <w:bookmarkEnd w:id="20"/>
     </w:p>
@@ -7780,7 +7694,7 @@
       </w:pPr>
       <w:bookmarkStart w:id="21" w:name="_Toc71691012"/>
       <w:bookmarkStart w:id="22" w:name="_Toc63239439"/>
-      <w:bookmarkStart w:id="23" w:name="_Toc63677040"/>
+      <w:bookmarkStart w:id="23" w:name="_Toc63695428"/>
       <w:r>
         <w:t>Stratégie de test</w:t>
       </w:r>
@@ -7854,7 +7768,7 @@
       <w:bookmarkStart w:id="24" w:name="_Toc25553310"/>
       <w:bookmarkStart w:id="25" w:name="_Toc71691015"/>
       <w:bookmarkStart w:id="26" w:name="_Toc63239440"/>
-      <w:bookmarkStart w:id="27" w:name="_Toc63677041"/>
+      <w:bookmarkStart w:id="27" w:name="_Toc63695429"/>
       <w:r>
         <w:t>R</w:t>
       </w:r>
@@ -7969,8 +7883,8 @@
     <w:p>
       <w:pPr>
         <w:sectPr>
-          <w:headerReference w:type="first" r:id="rId24"/>
-          <w:footerReference w:type="first" r:id="rId25"/>
+          <w:headerReference w:type="first" r:id="rId25"/>
+          <w:footerReference w:type="first" r:id="rId26"/>
           <w:pgSz w:w="11906" w:h="16838" w:code="9"/>
           <w:pgMar w:top="1418" w:right="1418" w:bottom="1418" w:left="1418" w:header="720" w:footer="720" w:gutter="0"/>
           <w:cols w:space="720"/>
@@ -7986,14 +7900,20 @@
           <w:i/>
         </w:rPr>
       </w:pPr>
-      <w:bookmarkStart w:id="29" w:name="_Toc63677042"/>
+      <w:bookmarkStart w:id="29" w:name="_Toc63695430"/>
       <w:r>
         <w:lastRenderedPageBreak/>
         <w:t>Planification</w:t>
       </w:r>
       <w:bookmarkEnd w:id="28"/>
       <w:r>
-        <w:t xml:space="preserve"> (A FAIRE)</w:t>
+        <w:t xml:space="preserve"> </w:t>
+      </w:r>
+      <w:r>
+        <w:t xml:space="preserve">définitive </w:t>
+      </w:r>
+      <w:r>
+        <w:t>(A FAIRE)</w:t>
       </w:r>
       <w:bookmarkEnd w:id="29"/>
     </w:p>
@@ -8077,8 +7997,8 @@
     <w:p>
       <w:pPr>
         <w:sectPr>
-          <w:headerReference w:type="first" r:id="rId26"/>
-          <w:footerReference w:type="first" r:id="rId27"/>
+          <w:headerReference w:type="first" r:id="rId27"/>
+          <w:footerReference w:type="first" r:id="rId28"/>
           <w:pgSz w:w="16838" w:h="11906" w:orient="landscape" w:code="9"/>
           <w:pgMar w:top="1418" w:right="1418" w:bottom="1418" w:left="1418" w:header="720" w:footer="720" w:gutter="0"/>
           <w:cols w:space="720"/>
@@ -8094,7 +8014,7 @@
           <w:i/>
         </w:rPr>
       </w:pPr>
-      <w:bookmarkStart w:id="33" w:name="_Toc63677043"/>
+      <w:bookmarkStart w:id="33" w:name="_Toc63695431"/>
       <w:r>
         <w:lastRenderedPageBreak/>
         <w:t>Dossier de conception</w:t>
@@ -8117,7 +8037,13 @@
         <w:pStyle w:val="Retraitnormal1"/>
       </w:pPr>
       <w:r>
-        <w:t xml:space="preserve">Fournir tous les document de </w:t>
+        <w:t>Fournir tous les document</w:t>
+      </w:r>
+      <w:r>
+        <w:t>s</w:t>
+      </w:r>
+      <w:r>
+        <w:t xml:space="preserve"> de </w:t>
       </w:r>
       <w:proofErr w:type="gramStart"/>
       <w:r>
@@ -8293,7 +8219,7 @@
       </w:pPr>
       <w:bookmarkStart w:id="34" w:name="_Toc71703259"/>
       <w:bookmarkStart w:id="35" w:name="_Toc63239443"/>
-      <w:bookmarkStart w:id="36" w:name="_Toc63677044"/>
+      <w:bookmarkStart w:id="36" w:name="_Toc63695432"/>
       <w:r>
         <w:t>R</w:t>
       </w:r>
@@ -8314,7 +8240,7 @@
       <w:bookmarkStart w:id="37" w:name="_Toc25553317"/>
       <w:bookmarkStart w:id="38" w:name="_Toc71691022"/>
       <w:bookmarkStart w:id="39" w:name="_Toc63239444"/>
-      <w:bookmarkStart w:id="40" w:name="_Toc63677045"/>
+      <w:bookmarkStart w:id="40" w:name="_Toc63695433"/>
       <w:r>
         <w:t>Dossier de réalisation</w:t>
       </w:r>
@@ -8483,7 +8409,7 @@
       <w:bookmarkStart w:id="42" w:name="_Toc25553321"/>
       <w:bookmarkStart w:id="43" w:name="_Toc71691025"/>
       <w:bookmarkStart w:id="44" w:name="_Toc63239445"/>
-      <w:bookmarkStart w:id="45" w:name="_Toc63677046"/>
+      <w:bookmarkStart w:id="45" w:name="_Toc63695434"/>
       <w:r>
         <w:t>Description des test</w:t>
       </w:r>
@@ -8582,7 +8508,7 @@
       <w:bookmarkStart w:id="46" w:name="_Toc25553322"/>
       <w:bookmarkStart w:id="47" w:name="_Toc71691026"/>
       <w:bookmarkStart w:id="48" w:name="_Toc63239446"/>
-      <w:bookmarkStart w:id="49" w:name="_Toc63677047"/>
+      <w:bookmarkStart w:id="49" w:name="_Toc63695435"/>
       <w:r>
         <w:t xml:space="preserve">Erreurs </w:t>
       </w:r>
@@ -8678,7 +8604,7 @@
       <w:bookmarkStart w:id="51" w:name="_Toc25553326"/>
       <w:bookmarkStart w:id="52" w:name="_Toc71691029"/>
       <w:bookmarkStart w:id="53" w:name="_Toc63239447"/>
-      <w:bookmarkStart w:id="54" w:name="_Toc63677048"/>
+      <w:bookmarkStart w:id="54" w:name="_Toc63695436"/>
       <w:r>
         <w:t>Liste des documents</w:t>
       </w:r>
@@ -8781,7 +8707,7 @@
       <w:bookmarkStart w:id="55" w:name="_Toc25553328"/>
       <w:bookmarkStart w:id="56" w:name="_Toc71703263"/>
       <w:bookmarkStart w:id="57" w:name="_Toc63239448"/>
-      <w:bookmarkStart w:id="58" w:name="_Toc63677049"/>
+      <w:bookmarkStart w:id="58" w:name="_Toc63695437"/>
       <w:r>
         <w:t>C</w:t>
       </w:r>
@@ -8891,7 +8817,7 @@
       </w:pPr>
       <w:bookmarkStart w:id="59" w:name="_Toc71703264"/>
       <w:bookmarkStart w:id="60" w:name="_Toc63239449"/>
-      <w:bookmarkStart w:id="61" w:name="_Toc63677050"/>
+      <w:bookmarkStart w:id="61" w:name="_Toc63695438"/>
       <w:r>
         <w:lastRenderedPageBreak/>
         <w:t>A</w:t>
@@ -8912,7 +8838,7 @@
         </w:rPr>
       </w:pPr>
       <w:bookmarkStart w:id="62" w:name="_Toc63239450"/>
-      <w:bookmarkStart w:id="63" w:name="_Toc63677051"/>
+      <w:bookmarkStart w:id="63" w:name="_Toc63695439"/>
       <w:r>
         <w:t>Résumé du rapport du TPI / version succincte de la documentation</w:t>
       </w:r>
@@ -8929,7 +8855,7 @@
       </w:pPr>
       <w:bookmarkStart w:id="64" w:name="_Toc71703265"/>
       <w:bookmarkStart w:id="65" w:name="_Toc63239451"/>
-      <w:bookmarkStart w:id="66" w:name="_Toc63677052"/>
+      <w:bookmarkStart w:id="66" w:name="_Toc63695440"/>
       <w:r>
         <w:t>Sources – Bibliographie</w:t>
       </w:r>
@@ -8967,7 +8893,7 @@
       <w:bookmarkStart w:id="67" w:name="_Toc25553330"/>
       <w:bookmarkStart w:id="68" w:name="_Toc71703266"/>
       <w:bookmarkStart w:id="69" w:name="_Toc63239452"/>
-      <w:bookmarkStart w:id="70" w:name="_Toc63677053"/>
+      <w:bookmarkStart w:id="70" w:name="_Toc63695441"/>
       <w:r>
         <w:t xml:space="preserve">Journal de </w:t>
       </w:r>
@@ -9096,13 +9022,9 @@
       </w:tr>
     </w:tbl>
     <w:p>
-      <w:pPr>
-        <w:pStyle w:val="Titre2"/>
-      </w:pPr>
       <w:bookmarkStart w:id="71" w:name="_Toc25553331"/>
-      <w:bookmarkStart w:id="72" w:name="_Toc63677054"/>
-      <w:bookmarkEnd w:id="72"/>
-    </w:p>
+    </w:p>
+    <w:p/>
     <w:p>
       <w:pPr>
         <w:pStyle w:val="Titre2"/>
@@ -9110,16 +9032,16 @@
           <w:i/>
         </w:rPr>
       </w:pPr>
-      <w:bookmarkStart w:id="73" w:name="_Toc71703267"/>
-      <w:bookmarkStart w:id="74" w:name="_Toc63239453"/>
-      <w:bookmarkStart w:id="75" w:name="_Toc63677055"/>
+      <w:bookmarkStart w:id="72" w:name="_Toc71703267"/>
+      <w:bookmarkStart w:id="73" w:name="_Toc63239453"/>
+      <w:bookmarkStart w:id="74" w:name="_Toc63695442"/>
       <w:r>
         <w:t>Manuel d'Installation</w:t>
       </w:r>
       <w:bookmarkEnd w:id="71"/>
+      <w:bookmarkEnd w:id="72"/>
       <w:bookmarkEnd w:id="73"/>
       <w:bookmarkEnd w:id="74"/>
-      <w:bookmarkEnd w:id="75"/>
     </w:p>
     <w:p/>
     <w:p>
@@ -9129,17 +9051,17 @@
           <w:i/>
         </w:rPr>
       </w:pPr>
-      <w:bookmarkStart w:id="76" w:name="_Toc25553332"/>
-      <w:bookmarkStart w:id="77" w:name="_Toc71703268"/>
-      <w:bookmarkStart w:id="78" w:name="_Toc63239454"/>
-      <w:bookmarkStart w:id="79" w:name="_Toc63677056"/>
+      <w:bookmarkStart w:id="75" w:name="_Toc25553332"/>
+      <w:bookmarkStart w:id="76" w:name="_Toc71703268"/>
+      <w:bookmarkStart w:id="77" w:name="_Toc63239454"/>
+      <w:bookmarkStart w:id="78" w:name="_Toc63695443"/>
       <w:r>
         <w:t>Manuel d'Utilisation</w:t>
       </w:r>
+      <w:bookmarkEnd w:id="75"/>
       <w:bookmarkEnd w:id="76"/>
       <w:bookmarkEnd w:id="77"/>
       <w:bookmarkEnd w:id="78"/>
-      <w:bookmarkEnd w:id="79"/>
     </w:p>
     <w:p/>
     <w:p>
@@ -9149,23 +9071,23 @@
           <w:i/>
         </w:rPr>
       </w:pPr>
-      <w:bookmarkStart w:id="80" w:name="_Toc71703270"/>
-      <w:bookmarkStart w:id="81" w:name="_Toc63239455"/>
-      <w:bookmarkStart w:id="82" w:name="_Toc25553334"/>
-      <w:bookmarkStart w:id="83" w:name="_Toc63677057"/>
+      <w:bookmarkStart w:id="79" w:name="_Toc71703270"/>
+      <w:bookmarkStart w:id="80" w:name="_Toc63239455"/>
+      <w:bookmarkStart w:id="81" w:name="_Toc25553334"/>
+      <w:bookmarkStart w:id="82" w:name="_Toc63695444"/>
       <w:r>
         <w:t>A</w:t>
       </w:r>
       <w:r>
         <w:t>rchives du projet</w:t>
       </w:r>
+      <w:bookmarkEnd w:id="79"/>
       <w:bookmarkEnd w:id="80"/>
+      <w:bookmarkEnd w:id="82"/>
+      <w:r>
+        <w:t xml:space="preserve"> </w:t>
+      </w:r>
       <w:bookmarkEnd w:id="81"/>
-      <w:bookmarkEnd w:id="83"/>
-      <w:r>
-        <w:t xml:space="preserve"> </w:t>
-      </w:r>
-      <w:bookmarkEnd w:id="82"/>
     </w:p>
     <w:p/>
     <w:p>
@@ -9187,12 +9109,12 @@
       <w:pPr>
         <w:pStyle w:val="Titre2"/>
       </w:pPr>
-      <w:bookmarkStart w:id="84" w:name="_Toc63677058"/>
+      <w:bookmarkStart w:id="83" w:name="_Toc63695445"/>
       <w:r>
         <w:lastRenderedPageBreak/>
         <w:t>Table des illustrations</w:t>
       </w:r>
-      <w:bookmarkEnd w:id="84"/>
+      <w:bookmarkEnd w:id="83"/>
     </w:p>
     <w:p/>
     <w:p>
@@ -9227,7 +9149,7 @@
         </w:rPr>
         <w:fldChar w:fldCharType="separate"/>
       </w:r>
-      <w:hyperlink r:id="rId28" w:anchor="_Toc63676959" w:history="1">
+      <w:hyperlink r:id="rId29" w:anchor="_Toc63676959" w:history="1">
         <w:r>
           <w:rPr>
             <w:rStyle w:val="Lienhypertexte"/>
@@ -9299,7 +9221,7 @@
           <w:lang w:val="fr-CH" w:eastAsia="fr-CH"/>
         </w:rPr>
       </w:pPr>
-      <w:hyperlink r:id="rId29" w:anchor="_Toc63676960" w:history="1">
+      <w:hyperlink r:id="rId30" w:anchor="_Toc63676960" w:history="1">
         <w:r>
           <w:rPr>
             <w:rStyle w:val="Lienhypertexte"/>
@@ -9363,8 +9285,8 @@
       </w:r>
     </w:p>
     <w:sectPr>
-      <w:headerReference w:type="first" r:id="rId30"/>
-      <w:footerReference w:type="first" r:id="rId31"/>
+      <w:headerReference w:type="first" r:id="rId31"/>
+      <w:footerReference w:type="first" r:id="rId32"/>
       <w:pgSz w:w="11906" w:h="16838" w:code="9"/>
       <w:pgMar w:top="1418" w:right="1418" w:bottom="1418" w:left="1418" w:header="720" w:footer="720" w:gutter="0"/>
       <w:cols w:space="720"/>
@@ -9387,6 +9309,7 @@
     <w:p/>
     <w:p/>
     <w:p/>
+    <w:p/>
   </w:endnote>
   <w:endnote w:type="continuationSeparator" w:id="0">
     <w:p>
@@ -9394,6 +9317,7 @@
         <w:continuationSeparator/>
       </w:r>
     </w:p>
+    <w:p/>
     <w:p/>
     <w:p/>
     <w:p/>
@@ -9427,7 +9351,7 @@
       <w:rPr>
         <w:noProof/>
       </w:rPr>
-      <w:t>5</w:t>
+      <w:t>11</w:t>
     </w:r>
     <w:r>
       <w:fldChar w:fldCharType="end"/>
@@ -9479,6 +9403,12 @@
   <w:p>
     <w:pPr>
       <w:pStyle w:val="Pieddepage"/>
+      <w:tabs>
+        <w:tab w:val="clear" w:pos="4536"/>
+        <w:tab w:val="clear" w:pos="9072"/>
+        <w:tab w:val="center" w:pos="7371"/>
+        <w:tab w:val="right" w:pos="13892"/>
+      </w:tabs>
     </w:pPr>
     <w:r>
       <w:t>01 Février 2021</w:t>
@@ -9574,6 +9504,12 @@
   <w:p>
     <w:pPr>
       <w:pStyle w:val="Pieddepage"/>
+      <w:tabs>
+        <w:tab w:val="clear" w:pos="4536"/>
+        <w:tab w:val="clear" w:pos="9072"/>
+        <w:tab w:val="center" w:pos="6946"/>
+        <w:tab w:val="right" w:pos="14002"/>
+      </w:tabs>
     </w:pPr>
     <w:r>
       <w:t>01 Février 2021</w:t>
@@ -9659,6 +9595,7 @@
     <w:p/>
     <w:p/>
     <w:p/>
+    <w:p/>
   </w:footnote>
   <w:footnote w:type="continuationSeparator" w:id="0">
     <w:p>
@@ -9666,6 +9603,7 @@
         <w:continuationSeparator/>
       </w:r>
     </w:p>
+    <w:p/>
     <w:p/>
     <w:p/>
     <w:p/>
@@ -11258,7 +11196,7 @@
   <w:abstractNum w:abstractNumId="11" w15:restartNumberingAfterBreak="0">
     <w:nsid w:val="7B193736"/>
     <w:multiLevelType w:val="multilevel"/>
-    <w:tmpl w:val="ABA67AFC"/>
+    <w:tmpl w:val="3C5861E4"/>
     <w:lvl w:ilvl="0">
       <w:start w:val="1"/>
       <w:numFmt w:val="decimal"/>
@@ -11997,7 +11935,7 @@
   <w:style w:type="paragraph" w:default="1" w:styleId="Normal">
     <w:name w:val="Normal"/>
     <w:qFormat/>
-    <w:rsid w:val="007D1C2A"/>
+    <w:rsid w:val="007E0AB8"/>
     <w:pPr>
       <w:jc w:val="both"/>
     </w:pPr>
@@ -12072,7 +12010,7 @@
     <w:basedOn w:val="Normal"/>
     <w:next w:val="Normal"/>
     <w:qFormat/>
-    <w:rsid w:val="005B0DA6"/>
+    <w:rsid w:val="006B6DC0"/>
     <w:pPr>
       <w:keepNext/>
       <w:numPr>
@@ -12084,7 +12022,6 @@
     </w:pPr>
     <w:rPr>
       <w:kern w:val="28"/>
-      <w:sz w:val="28"/>
     </w:rPr>
   </w:style>
   <w:style w:type="paragraph" w:styleId="Titre5">
@@ -12966,18 +12903,18 @@
 </file>
 
 <file path=customXml/item2.xml><?xml version="1.0" encoding="utf-8"?>
-<p:properties xmlns:p="http://schemas.microsoft.com/office/2006/metadata/properties" xmlns:xsi="http://www.w3.org/2001/XMLSchema-instance" xmlns:pc="http://schemas.microsoft.com/office/infopath/2007/PartnerControls">
-  <documentManagement/>
-</p:properties>
-</file>
-
-<file path=customXml/item3.xml><?xml version="1.0" encoding="utf-8"?>
 <?mso-contentType ?>
 <FormTemplates xmlns="http://schemas.microsoft.com/sharepoint/v3/contenttype/forms">
   <Display>DocumentLibraryForm</Display>
   <Edit>DocumentLibraryForm</Edit>
   <New>DocumentLibraryForm</New>
 </FormTemplates>
+</file>
+
+<file path=customXml/item3.xml><?xml version="1.0" encoding="utf-8"?>
+<p:properties xmlns:p="http://schemas.microsoft.com/office/2006/metadata/properties" xmlns:xsi="http://www.w3.org/2001/XMLSchema-instance" xmlns:pc="http://schemas.microsoft.com/office/infopath/2007/PartnerControls">
+  <documentManagement/>
+</p:properties>
 </file>
 
 <file path=customXml/item4.xml><?xml version="1.0" encoding="utf-8"?>
@@ -13125,18 +13062,18 @@
 </file>
 
 <file path=customXml/itemProps2.xml><?xml version="1.0" encoding="utf-8"?>
-<ds:datastoreItem xmlns:ds="http://schemas.openxmlformats.org/officeDocument/2006/customXml" ds:itemID="{B1DFFEE4-49B1-4AF1-9FFD-BDCB1D4C88F0}">
+<ds:datastoreItem xmlns:ds="http://schemas.openxmlformats.org/officeDocument/2006/customXml" ds:itemID="{C3C0D82A-5D77-4930-8043-FB93232D4EC3}">
   <ds:schemaRefs>
-    <ds:schemaRef ds:uri="http://schemas.microsoft.com/office/2006/metadata/properties"/>
-    <ds:schemaRef ds:uri="http://schemas.microsoft.com/office/infopath/2007/PartnerControls"/>
+    <ds:schemaRef ds:uri="http://schemas.microsoft.com/sharepoint/v3/contenttype/forms"/>
   </ds:schemaRefs>
 </ds:datastoreItem>
 </file>
 
 <file path=customXml/itemProps3.xml><?xml version="1.0" encoding="utf-8"?>
-<ds:datastoreItem xmlns:ds="http://schemas.openxmlformats.org/officeDocument/2006/customXml" ds:itemID="{C3C0D82A-5D77-4930-8043-FB93232D4EC3}">
+<ds:datastoreItem xmlns:ds="http://schemas.openxmlformats.org/officeDocument/2006/customXml" ds:itemID="{B1DFFEE4-49B1-4AF1-9FFD-BDCB1D4C88F0}">
   <ds:schemaRefs>
-    <ds:schemaRef ds:uri="http://schemas.microsoft.com/sharepoint/v3/contenttype/forms"/>
+    <ds:schemaRef ds:uri="http://schemas.microsoft.com/office/2006/metadata/properties"/>
+    <ds:schemaRef ds:uri="http://schemas.microsoft.com/office/infopath/2007/PartnerControls"/>
   </ds:schemaRefs>
 </ds:datastoreItem>
 </file>
@@ -13160,7 +13097,7 @@
 </file>
 
 <file path=customXml/itemProps5.xml><?xml version="1.0" encoding="utf-8"?>
-<ds:datastoreItem xmlns:ds="http://schemas.openxmlformats.org/officeDocument/2006/customXml" ds:itemID="{7AE7548A-2CEF-424F-B018-334B31EBD177}">
+<ds:datastoreItem xmlns:ds="http://schemas.openxmlformats.org/officeDocument/2006/customXml" ds:itemID="{24E53272-14D8-4E80-82A6-26AF630ADEA2}">
   <ds:schemaRefs>
     <ds:schemaRef ds:uri="http://schemas.openxmlformats.org/officeDocument/2006/bibliography"/>
   </ds:schemaRefs>

</xml_diff>

<commit_message>
avancée du rapport de pré-TPI
</commit_message>
<xml_diff>
--- a/preTPI_COSTA.docx
+++ b/preTPI_COSTA.docx
@@ -16,6 +16,7 @@
           <w:docPartUnique/>
         </w:docPartObj>
       </w:sdtPr>
+      <w:sdtEndPr/>
       <w:sdtContent>
         <w:p>
           <w:pPr>
@@ -113,6 +114,7 @@
                                     <w:dataBinding w:prefixMappings="xmlns:ns0='http://purl.org/dc/elements/1.1/' xmlns:ns1='http://schemas.openxmlformats.org/package/2006/metadata/core-properties' " w:xpath="/ns1:coreProperties[1]/ns0:subject[1]" w:storeItemID="{6C3C8BC8-F283-45AE-878A-BAB7291924A1}"/>
                                     <w:text/>
                                   </w:sdtPr>
+                                  <w:sdtEndPr/>
                                   <w:sdtContent>
                                     <w:r>
                                       <w:t>Gestion de Stocks</w:t>
@@ -177,6 +179,7 @@
                               <w:dataBinding w:prefixMappings="xmlns:ns0='http://purl.org/dc/elements/1.1/' xmlns:ns1='http://schemas.openxmlformats.org/package/2006/metadata/core-properties' " w:xpath="/ns1:coreProperties[1]/ns0:subject[1]" w:storeItemID="{6C3C8BC8-F283-45AE-878A-BAB7291924A1}"/>
                               <w:text/>
                             </w:sdtPr>
+                            <w:sdtEndPr/>
                             <w:sdtContent>
                               <w:r>
                                 <w:t>Gestion de Stocks</w:t>
@@ -316,6 +319,7 @@
                                       <w:calendar w:val="gregorian"/>
                                     </w:date>
                                   </w:sdtPr>
+                                  <w:sdtEndPr/>
                                   <w:sdtContent>
                                     <w:p>
                                       <w:pPr>
@@ -3629,6 +3633,7 @@
                                 <w:calendar w:val="gregorian"/>
                               </w:date>
                             </w:sdtPr>
+                            <w:sdtEndPr/>
                             <w:sdtContent>
                               <w:p>
                                 <w:pPr>
@@ -3854,6 +3859,7 @@
                                     <w:dataBinding w:prefixMappings="xmlns:ns0='http://purl.org/dc/elements/1.1/' xmlns:ns1='http://schemas.openxmlformats.org/package/2006/metadata/core-properties' " w:xpath="/ns1:coreProperties[1]/ns0:creator[1]" w:storeItemID="{6C3C8BC8-F283-45AE-878A-BAB7291924A1}"/>
                                     <w:text/>
                                   </w:sdtPr>
+                                  <w:sdtEndPr/>
                                   <w:sdtContent>
                                     <w:r>
                                       <w:rPr>
@@ -3889,6 +3895,7 @@
                                     <w:dataBinding w:prefixMappings="xmlns:ns0='http://schemas.openxmlformats.org/officeDocument/2006/extended-properties' " w:xpath="/ns0:Properties[1]/ns0:Company[1]" w:storeItemID="{6668398D-A668-4E3E-A5EB-62B293D839F1}"/>
                                     <w:text/>
                                   </w:sdtPr>
+                                  <w:sdtEndPr/>
                                   <w:sdtContent>
                                     <w:r>
                                       <w:rPr>
@@ -3949,6 +3956,7 @@
                               <w:dataBinding w:prefixMappings="xmlns:ns0='http://purl.org/dc/elements/1.1/' xmlns:ns1='http://schemas.openxmlformats.org/package/2006/metadata/core-properties' " w:xpath="/ns1:coreProperties[1]/ns0:creator[1]" w:storeItemID="{6C3C8BC8-F283-45AE-878A-BAB7291924A1}"/>
                               <w:text/>
                             </w:sdtPr>
+                            <w:sdtEndPr/>
                             <w:sdtContent>
                               <w:r>
                                 <w:rPr>
@@ -3984,6 +3992,7 @@
                               <w:dataBinding w:prefixMappings="xmlns:ns0='http://schemas.openxmlformats.org/officeDocument/2006/extended-properties' " w:xpath="/ns0:Properties[1]/ns0:Company[1]" w:storeItemID="{6668398D-A668-4E3E-A5EB-62B293D839F1}"/>
                               <w:text/>
                             </w:sdtPr>
+                            <w:sdtEndPr/>
                             <w:sdtContent>
                               <w:r>
                                 <w:rPr>
@@ -4030,6 +4039,7 @@
           <w:docPartUnique/>
         </w:docPartObj>
       </w:sdtPr>
+      <w:sdtEndPr/>
       <w:sdtContent>
         <w:p>
           <w:pPr>
@@ -4070,7 +4080,7 @@
             </w:rPr>
             <w:fldChar w:fldCharType="separate"/>
           </w:r>
-          <w:hyperlink w:anchor="_Toc63695418" w:history="1">
+          <w:hyperlink w:anchor="_Toc63947325" w:history="1">
             <w:r>
               <w:rPr>
                 <w:rStyle w:val="Lienhypertexte"/>
@@ -4108,7 +4118,7 @@
               <w:rPr>
                 <w:webHidden/>
               </w:rPr>
-              <w:instrText xml:space="preserve"> PAGEREF _Toc63695418 \h </w:instrText>
+              <w:instrText xml:space="preserve"> PAGEREF _Toc63947325 \h </w:instrText>
             </w:r>
             <w:r>
               <w:rPr>
@@ -4150,7 +4160,7 @@
               <w:lang w:val="fr-CH" w:eastAsia="fr-CH"/>
             </w:rPr>
           </w:pPr>
-          <w:hyperlink w:anchor="_Toc63695419" w:history="1">
+          <w:hyperlink w:anchor="_Toc63947326" w:history="1">
             <w:r>
               <w:rPr>
                 <w:rStyle w:val="Lienhypertexte"/>
@@ -4194,7 +4204,7 @@
                 <w:noProof/>
                 <w:webHidden/>
               </w:rPr>
-              <w:instrText xml:space="preserve"> PAGEREF _Toc63695419 \h </w:instrText>
+              <w:instrText xml:space="preserve"> PAGEREF _Toc63947326 \h </w:instrText>
             </w:r>
             <w:r>
               <w:rPr>
@@ -4240,7 +4250,7 @@
               <w:lang w:val="fr-CH" w:eastAsia="fr-CH"/>
             </w:rPr>
           </w:pPr>
-          <w:hyperlink w:anchor="_Toc63695420" w:history="1">
+          <w:hyperlink w:anchor="_Toc63947327" w:history="1">
             <w:r>
               <w:rPr>
                 <w:rStyle w:val="Lienhypertexte"/>
@@ -4284,7 +4294,7 @@
                 <w:noProof/>
                 <w:webHidden/>
               </w:rPr>
-              <w:instrText xml:space="preserve"> PAGEREF _Toc63695420 \h </w:instrText>
+              <w:instrText xml:space="preserve"> PAGEREF _Toc63947327 \h </w:instrText>
             </w:r>
             <w:r>
               <w:rPr>
@@ -4330,7 +4340,7 @@
               <w:lang w:val="fr-CH" w:eastAsia="fr-CH"/>
             </w:rPr>
           </w:pPr>
-          <w:hyperlink w:anchor="_Toc63695421" w:history="1">
+          <w:hyperlink w:anchor="_Toc63947328" w:history="1">
             <w:r>
               <w:rPr>
                 <w:rStyle w:val="Lienhypertexte"/>
@@ -4374,7 +4384,7 @@
                 <w:noProof/>
                 <w:webHidden/>
               </w:rPr>
-              <w:instrText xml:space="preserve"> PAGEREF _Toc63695421 \h </w:instrText>
+              <w:instrText xml:space="preserve"> PAGEREF _Toc63947328 \h </w:instrText>
             </w:r>
             <w:r>
               <w:rPr>
@@ -4415,7 +4425,7 @@
               <w:lang w:val="fr-CH" w:eastAsia="fr-CH"/>
             </w:rPr>
           </w:pPr>
-          <w:hyperlink w:anchor="_Toc63695422" w:history="1">
+          <w:hyperlink w:anchor="_Toc63947329" w:history="1">
             <w:r>
               <w:rPr>
                 <w:rStyle w:val="Lienhypertexte"/>
@@ -4453,7 +4463,7 @@
               <w:rPr>
                 <w:webHidden/>
               </w:rPr>
-              <w:instrText xml:space="preserve"> PAGEREF _Toc63695422 \h </w:instrText>
+              <w:instrText xml:space="preserve"> PAGEREF _Toc63947329 \h </w:instrText>
             </w:r>
             <w:r>
               <w:rPr>
@@ -4495,7 +4505,7 @@
               <w:lang w:val="fr-CH" w:eastAsia="fr-CH"/>
             </w:rPr>
           </w:pPr>
-          <w:hyperlink w:anchor="_Toc63695423" w:history="1">
+          <w:hyperlink w:anchor="_Toc63947330" w:history="1">
             <w:r>
               <w:rPr>
                 <w:rStyle w:val="Lienhypertexte"/>
@@ -4518,7 +4528,7 @@
                 <w:rStyle w:val="Lienhypertexte"/>
                 <w:noProof/>
               </w:rPr>
-              <w:t>Concept (A FAIRE)</w:t>
+              <w:t>Concept</w:t>
             </w:r>
             <w:r>
               <w:rPr>
@@ -4539,7 +4549,7 @@
                 <w:noProof/>
                 <w:webHidden/>
               </w:rPr>
-              <w:instrText xml:space="preserve"> PAGEREF _Toc63695423 \h </w:instrText>
+              <w:instrText xml:space="preserve"> PAGEREF _Toc63947330 \h </w:instrText>
             </w:r>
             <w:r>
               <w:rPr>
@@ -4585,7 +4595,7 @@
               <w:lang w:val="fr-CH" w:eastAsia="fr-CH"/>
             </w:rPr>
           </w:pPr>
-          <w:hyperlink w:anchor="_Toc63695424" w:history="1">
+          <w:hyperlink w:anchor="_Toc63947331" w:history="1">
             <w:r>
               <w:rPr>
                 <w:rStyle w:val="Lienhypertexte"/>
@@ -4608,7 +4618,7 @@
                 <w:rStyle w:val="Lienhypertexte"/>
                 <w:noProof/>
               </w:rPr>
-              <w:t>Modèles de données (conceptuel et logique)</w:t>
+              <w:t>Modèles de données (OK)</w:t>
             </w:r>
             <w:r>
               <w:rPr>
@@ -4629,7 +4639,7 @@
                 <w:noProof/>
                 <w:webHidden/>
               </w:rPr>
-              <w:instrText xml:space="preserve"> PAGEREF _Toc63695424 \h </w:instrText>
+              <w:instrText xml:space="preserve"> PAGEREF _Toc63947331 \h </w:instrText>
             </w:r>
             <w:r>
               <w:rPr>
@@ -4675,7 +4685,7 @@
               <w:lang w:val="fr-CH" w:eastAsia="fr-CH"/>
             </w:rPr>
           </w:pPr>
-          <w:hyperlink w:anchor="_Toc63695425" w:history="1">
+          <w:hyperlink w:anchor="_Toc63947332" w:history="1">
             <w:r>
               <w:rPr>
                 <w:rStyle w:val="Lienhypertexte"/>
@@ -4719,7 +4729,7 @@
                 <w:noProof/>
                 <w:webHidden/>
               </w:rPr>
-              <w:instrText xml:space="preserve"> PAGEREF _Toc63695425 \h </w:instrText>
+              <w:instrText xml:space="preserve"> PAGEREF _Toc63947332 \h </w:instrText>
             </w:r>
             <w:r>
               <w:rPr>
@@ -4739,7 +4749,7 @@
                 <w:noProof/>
                 <w:webHidden/>
               </w:rPr>
-              <w:t>5</w:t>
+              <w:t>6</w:t>
             </w:r>
             <w:r>
               <w:rPr>
@@ -4765,7 +4775,7 @@
               <w:lang w:val="fr-CH" w:eastAsia="fr-CH"/>
             </w:rPr>
           </w:pPr>
-          <w:hyperlink w:anchor="_Toc63695426" w:history="1">
+          <w:hyperlink w:anchor="_Toc63947333" w:history="1">
             <w:r>
               <w:rPr>
                 <w:rStyle w:val="Lienhypertexte"/>
@@ -4809,7 +4819,7 @@
                 <w:noProof/>
                 <w:webHidden/>
               </w:rPr>
-              <w:instrText xml:space="preserve"> PAGEREF _Toc63695426 \h </w:instrText>
+              <w:instrText xml:space="preserve"> PAGEREF _Toc63947333 \h </w:instrText>
             </w:r>
             <w:r>
               <w:rPr>
@@ -4829,7 +4839,7 @@
                 <w:noProof/>
                 <w:webHidden/>
               </w:rPr>
-              <w:t>6</w:t>
+              <w:t>7</w:t>
             </w:r>
             <w:r>
               <w:rPr>
@@ -4844,7 +4854,6 @@
           <w:pPr>
             <w:pStyle w:val="TM3"/>
             <w:tabs>
-              <w:tab w:val="left" w:pos="1200"/>
               <w:tab w:val="right" w:leader="dot" w:pos="9060"/>
             </w:tabs>
             <w:rPr>
@@ -4855,40 +4864,23 @@
               <w:lang w:val="fr-CH" w:eastAsia="fr-CH"/>
             </w:rPr>
           </w:pPr>
-          <w:hyperlink w:anchor="_Toc63695427" w:history="1">
+          <w:hyperlink w:anchor="_Toc63947334" w:history="1">
             <w:r>
               <w:rPr>
                 <w:rStyle w:val="Lienhypertexte"/>
                 <w:noProof/>
               </w:rPr>
-              <w:t>2.1.4</w:t>
-            </w:r>
-            <w:r>
-              <w:rPr>
-                <w:rFonts w:asciiTheme="minorHAnsi" w:eastAsiaTheme="minorEastAsia" w:hAnsiTheme="minorHAnsi" w:cstheme="minorBidi"/>
-                <w:noProof/>
-                <w:sz w:val="22"/>
-                <w:szCs w:val="22"/>
-                <w:lang w:val="fr-CH" w:eastAsia="fr-CH"/>
+              <w:t>Diagrammes (A FAIRE)</w:t>
+            </w:r>
+            <w:r>
+              <w:rPr>
+                <w:noProof/>
+                <w:webHidden/>
               </w:rPr>
               <w:tab/>
             </w:r>
             <w:r>
               <w:rPr>
-                <w:rStyle w:val="Lienhypertexte"/>
-                <w:noProof/>
-              </w:rPr>
-              <w:t>Diagrammes (A FAIRE)</w:t>
-            </w:r>
-            <w:r>
-              <w:rPr>
-                <w:noProof/>
-                <w:webHidden/>
-              </w:rPr>
-              <w:tab/>
-            </w:r>
-            <w:r>
-              <w:rPr>
                 <w:noProof/>
                 <w:webHidden/>
               </w:rPr>
@@ -4899,7 +4891,7 @@
                 <w:noProof/>
                 <w:webHidden/>
               </w:rPr>
-              <w:instrText xml:space="preserve"> PAGEREF _Toc63695427 \h </w:instrText>
+              <w:instrText xml:space="preserve"> PAGEREF _Toc63947334 \h </w:instrText>
             </w:r>
             <w:r>
               <w:rPr>
@@ -4919,7 +4911,7 @@
                 <w:noProof/>
                 <w:webHidden/>
               </w:rPr>
-              <w:t>6</w:t>
+              <w:t>8</w:t>
             </w:r>
             <w:r>
               <w:rPr>
@@ -4945,7 +4937,7 @@
               <w:lang w:val="fr-CH" w:eastAsia="fr-CH"/>
             </w:rPr>
           </w:pPr>
-          <w:hyperlink w:anchor="_Toc63695428" w:history="1">
+          <w:hyperlink w:anchor="_Toc63947335" w:history="1">
             <w:r>
               <w:rPr>
                 <w:rStyle w:val="Lienhypertexte"/>
@@ -4989,7 +4981,7 @@
                 <w:noProof/>
                 <w:webHidden/>
               </w:rPr>
-              <w:instrText xml:space="preserve"> PAGEREF _Toc63695428 \h </w:instrText>
+              <w:instrText xml:space="preserve"> PAGEREF _Toc63947335 \h </w:instrText>
             </w:r>
             <w:r>
               <w:rPr>
@@ -5009,7 +5001,7 @@
                 <w:noProof/>
                 <w:webHidden/>
               </w:rPr>
-              <w:t>6</w:t>
+              <w:t>9</w:t>
             </w:r>
             <w:r>
               <w:rPr>
@@ -5035,7 +5027,7 @@
               <w:lang w:val="fr-CH" w:eastAsia="fr-CH"/>
             </w:rPr>
           </w:pPr>
-          <w:hyperlink w:anchor="_Toc63695429" w:history="1">
+          <w:hyperlink w:anchor="_Toc63947336" w:history="1">
             <w:r>
               <w:rPr>
                 <w:rStyle w:val="Lienhypertexte"/>
@@ -5079,7 +5071,7 @@
                 <w:noProof/>
                 <w:webHidden/>
               </w:rPr>
-              <w:instrText xml:space="preserve"> PAGEREF _Toc63695429 \h </w:instrText>
+              <w:instrText xml:space="preserve"> PAGEREF _Toc63947336 \h </w:instrText>
             </w:r>
             <w:r>
               <w:rPr>
@@ -5099,7 +5091,7 @@
                 <w:noProof/>
                 <w:webHidden/>
               </w:rPr>
-              <w:t>6</w:t>
+              <w:t>9</w:t>
             </w:r>
             <w:r>
               <w:rPr>
@@ -5125,7 +5117,7 @@
               <w:lang w:val="fr-CH" w:eastAsia="fr-CH"/>
             </w:rPr>
           </w:pPr>
-          <w:hyperlink w:anchor="_Toc63695430" w:history="1">
+          <w:hyperlink w:anchor="_Toc63947337" w:history="1">
             <w:r>
               <w:rPr>
                 <w:rStyle w:val="Lienhypertexte"/>
@@ -5169,7 +5161,7 @@
                 <w:noProof/>
                 <w:webHidden/>
               </w:rPr>
-              <w:instrText xml:space="preserve"> PAGEREF _Toc63695430 \h </w:instrText>
+              <w:instrText xml:space="preserve"> PAGEREF _Toc63947337 \h </w:instrText>
             </w:r>
             <w:r>
               <w:rPr>
@@ -5189,7 +5181,7 @@
                 <w:noProof/>
                 <w:webHidden/>
               </w:rPr>
-              <w:t>7</w:t>
+              <w:t>10</w:t>
             </w:r>
             <w:r>
               <w:rPr>
@@ -5215,7 +5207,7 @@
               <w:lang w:val="fr-CH" w:eastAsia="fr-CH"/>
             </w:rPr>
           </w:pPr>
-          <w:hyperlink w:anchor="_Toc63695431" w:history="1">
+          <w:hyperlink w:anchor="_Toc63947338" w:history="1">
             <w:r>
               <w:rPr>
                 <w:rStyle w:val="Lienhypertexte"/>
@@ -5259,7 +5251,7 @@
                 <w:noProof/>
                 <w:webHidden/>
               </w:rPr>
-              <w:instrText xml:space="preserve"> PAGEREF _Toc63695431 \h </w:instrText>
+              <w:instrText xml:space="preserve"> PAGEREF _Toc63947338 \h </w:instrText>
             </w:r>
             <w:r>
               <w:rPr>
@@ -5279,7 +5271,7 @@
                 <w:noProof/>
                 <w:webHidden/>
               </w:rPr>
-              <w:t>8</w:t>
+              <w:t>11</w:t>
             </w:r>
             <w:r>
               <w:rPr>
@@ -5300,7 +5292,7 @@
               <w:lang w:val="fr-CH" w:eastAsia="fr-CH"/>
             </w:rPr>
           </w:pPr>
-          <w:hyperlink w:anchor="_Toc63695432" w:history="1">
+          <w:hyperlink w:anchor="_Toc63947339" w:history="1">
             <w:r>
               <w:rPr>
                 <w:rStyle w:val="Lienhypertexte"/>
@@ -5338,7 +5330,7 @@
               <w:rPr>
                 <w:webHidden/>
               </w:rPr>
-              <w:instrText xml:space="preserve"> PAGEREF _Toc63695432 \h </w:instrText>
+              <w:instrText xml:space="preserve"> PAGEREF _Toc63947339 \h </w:instrText>
             </w:r>
             <w:r>
               <w:rPr>
@@ -5355,7 +5347,7 @@
               <w:rPr>
                 <w:webHidden/>
               </w:rPr>
-              <w:t>8</w:t>
+              <w:t>11</w:t>
             </w:r>
             <w:r>
               <w:rPr>
@@ -5380,7 +5372,7 @@
               <w:lang w:val="fr-CH" w:eastAsia="fr-CH"/>
             </w:rPr>
           </w:pPr>
-          <w:hyperlink w:anchor="_Toc63695433" w:history="1">
+          <w:hyperlink w:anchor="_Toc63947340" w:history="1">
             <w:r>
               <w:rPr>
                 <w:rStyle w:val="Lienhypertexte"/>
@@ -5424,7 +5416,7 @@
                 <w:noProof/>
                 <w:webHidden/>
               </w:rPr>
-              <w:instrText xml:space="preserve"> PAGEREF _Toc63695433 \h </w:instrText>
+              <w:instrText xml:space="preserve"> PAGEREF _Toc63947340 \h </w:instrText>
             </w:r>
             <w:r>
               <w:rPr>
@@ -5444,7 +5436,7 @@
                 <w:noProof/>
                 <w:webHidden/>
               </w:rPr>
-              <w:t>8</w:t>
+              <w:t>11</w:t>
             </w:r>
             <w:r>
               <w:rPr>
@@ -5470,7 +5462,7 @@
               <w:lang w:val="fr-CH" w:eastAsia="fr-CH"/>
             </w:rPr>
           </w:pPr>
-          <w:hyperlink w:anchor="_Toc63695434" w:history="1">
+          <w:hyperlink w:anchor="_Toc63947341" w:history="1">
             <w:r>
               <w:rPr>
                 <w:rStyle w:val="Lienhypertexte"/>
@@ -5514,7 +5506,7 @@
                 <w:noProof/>
                 <w:webHidden/>
               </w:rPr>
-              <w:instrText xml:space="preserve"> PAGEREF _Toc63695434 \h </w:instrText>
+              <w:instrText xml:space="preserve"> PAGEREF _Toc63947341 \h </w:instrText>
             </w:r>
             <w:r>
               <w:rPr>
@@ -5534,7 +5526,7 @@
                 <w:noProof/>
                 <w:webHidden/>
               </w:rPr>
-              <w:t>8</w:t>
+              <w:t>11</w:t>
             </w:r>
             <w:r>
               <w:rPr>
@@ -5560,7 +5552,7 @@
               <w:lang w:val="fr-CH" w:eastAsia="fr-CH"/>
             </w:rPr>
           </w:pPr>
-          <w:hyperlink w:anchor="_Toc63695435" w:history="1">
+          <w:hyperlink w:anchor="_Toc63947342" w:history="1">
             <w:r>
               <w:rPr>
                 <w:rStyle w:val="Lienhypertexte"/>
@@ -5604,7 +5596,7 @@
                 <w:noProof/>
                 <w:webHidden/>
               </w:rPr>
-              <w:instrText xml:space="preserve"> PAGEREF _Toc63695435 \h </w:instrText>
+              <w:instrText xml:space="preserve"> PAGEREF _Toc63947342 \h </w:instrText>
             </w:r>
             <w:r>
               <w:rPr>
@@ -5624,7 +5616,7 @@
                 <w:noProof/>
                 <w:webHidden/>
               </w:rPr>
-              <w:t>8</w:t>
+              <w:t>11</w:t>
             </w:r>
             <w:r>
               <w:rPr>
@@ -5650,7 +5642,7 @@
               <w:lang w:val="fr-CH" w:eastAsia="fr-CH"/>
             </w:rPr>
           </w:pPr>
-          <w:hyperlink w:anchor="_Toc63695436" w:history="1">
+          <w:hyperlink w:anchor="_Toc63947343" w:history="1">
             <w:r>
               <w:rPr>
                 <w:rStyle w:val="Lienhypertexte"/>
@@ -5694,7 +5686,7 @@
                 <w:noProof/>
                 <w:webHidden/>
               </w:rPr>
-              <w:instrText xml:space="preserve"> PAGEREF _Toc63695436 \h </w:instrText>
+              <w:instrText xml:space="preserve"> PAGEREF _Toc63947343 \h </w:instrText>
             </w:r>
             <w:r>
               <w:rPr>
@@ -5714,7 +5706,7 @@
                 <w:noProof/>
                 <w:webHidden/>
               </w:rPr>
-              <w:t>9</w:t>
+              <w:t>12</w:t>
             </w:r>
             <w:r>
               <w:rPr>
@@ -5735,7 +5727,7 @@
               <w:lang w:val="fr-CH" w:eastAsia="fr-CH"/>
             </w:rPr>
           </w:pPr>
-          <w:hyperlink w:anchor="_Toc63695437" w:history="1">
+          <w:hyperlink w:anchor="_Toc63947344" w:history="1">
             <w:r>
               <w:rPr>
                 <w:rStyle w:val="Lienhypertexte"/>
@@ -5773,7 +5765,7 @@
               <w:rPr>
                 <w:webHidden/>
               </w:rPr>
-              <w:instrText xml:space="preserve"> PAGEREF _Toc63695437 \h </w:instrText>
+              <w:instrText xml:space="preserve"> PAGEREF _Toc63947344 \h </w:instrText>
             </w:r>
             <w:r>
               <w:rPr>
@@ -5790,7 +5782,7 @@
               <w:rPr>
                 <w:webHidden/>
               </w:rPr>
-              <w:t>9</w:t>
+              <w:t>12</w:t>
             </w:r>
             <w:r>
               <w:rPr>
@@ -5810,7 +5802,7 @@
               <w:lang w:val="fr-CH" w:eastAsia="fr-CH"/>
             </w:rPr>
           </w:pPr>
-          <w:hyperlink w:anchor="_Toc63695438" w:history="1">
+          <w:hyperlink w:anchor="_Toc63947345" w:history="1">
             <w:r>
               <w:rPr>
                 <w:rStyle w:val="Lienhypertexte"/>
@@ -5848,7 +5840,7 @@
               <w:rPr>
                 <w:webHidden/>
               </w:rPr>
-              <w:instrText xml:space="preserve"> PAGEREF _Toc63695438 \h </w:instrText>
+              <w:instrText xml:space="preserve"> PAGEREF _Toc63947345 \h </w:instrText>
             </w:r>
             <w:r>
               <w:rPr>
@@ -5865,7 +5857,7 @@
               <w:rPr>
                 <w:webHidden/>
               </w:rPr>
-              <w:t>10</w:t>
+              <w:t>13</w:t>
             </w:r>
             <w:r>
               <w:rPr>
@@ -5890,7 +5882,7 @@
               <w:lang w:val="fr-CH" w:eastAsia="fr-CH"/>
             </w:rPr>
           </w:pPr>
-          <w:hyperlink w:anchor="_Toc63695439" w:history="1">
+          <w:hyperlink w:anchor="_Toc63947346" w:history="1">
             <w:r>
               <w:rPr>
                 <w:rStyle w:val="Lienhypertexte"/>
@@ -5934,7 +5926,7 @@
                 <w:noProof/>
                 <w:webHidden/>
               </w:rPr>
-              <w:instrText xml:space="preserve"> PAGEREF _Toc63695439 \h </w:instrText>
+              <w:instrText xml:space="preserve"> PAGEREF _Toc63947346 \h </w:instrText>
             </w:r>
             <w:r>
               <w:rPr>
@@ -5954,7 +5946,7 @@
                 <w:noProof/>
                 <w:webHidden/>
               </w:rPr>
-              <w:t>10</w:t>
+              <w:t>13</w:t>
             </w:r>
             <w:r>
               <w:rPr>
@@ -5980,7 +5972,7 @@
               <w:lang w:val="fr-CH" w:eastAsia="fr-CH"/>
             </w:rPr>
           </w:pPr>
-          <w:hyperlink w:anchor="_Toc63695440" w:history="1">
+          <w:hyperlink w:anchor="_Toc63947347" w:history="1">
             <w:r>
               <w:rPr>
                 <w:rStyle w:val="Lienhypertexte"/>
@@ -6024,7 +6016,7 @@
                 <w:noProof/>
                 <w:webHidden/>
               </w:rPr>
-              <w:instrText xml:space="preserve"> PAGEREF _Toc63695440 \h </w:instrText>
+              <w:instrText xml:space="preserve"> PAGEREF _Toc63947347 \h </w:instrText>
             </w:r>
             <w:r>
               <w:rPr>
@@ -6044,7 +6036,7 @@
                 <w:noProof/>
                 <w:webHidden/>
               </w:rPr>
-              <w:t>10</w:t>
+              <w:t>13</w:t>
             </w:r>
             <w:r>
               <w:rPr>
@@ -6070,7 +6062,7 @@
               <w:lang w:val="fr-CH" w:eastAsia="fr-CH"/>
             </w:rPr>
           </w:pPr>
-          <w:hyperlink w:anchor="_Toc63695441" w:history="1">
+          <w:hyperlink w:anchor="_Toc63947348" w:history="1">
             <w:r>
               <w:rPr>
                 <w:rStyle w:val="Lienhypertexte"/>
@@ -6114,7 +6106,7 @@
                 <w:noProof/>
                 <w:webHidden/>
               </w:rPr>
-              <w:instrText xml:space="preserve"> PAGEREF _Toc63695441 \h </w:instrText>
+              <w:instrText xml:space="preserve"> PAGEREF _Toc63947348 \h </w:instrText>
             </w:r>
             <w:r>
               <w:rPr>
@@ -6134,7 +6126,7 @@
                 <w:noProof/>
                 <w:webHidden/>
               </w:rPr>
-              <w:t>10</w:t>
+              <w:t>13</w:t>
             </w:r>
             <w:r>
               <w:rPr>
@@ -6160,7 +6152,7 @@
               <w:lang w:val="fr-CH" w:eastAsia="fr-CH"/>
             </w:rPr>
           </w:pPr>
-          <w:hyperlink w:anchor="_Toc63695442" w:history="1">
+          <w:hyperlink w:anchor="_Toc63947349" w:history="1">
             <w:r>
               <w:rPr>
                 <w:rStyle w:val="Lienhypertexte"/>
@@ -6204,7 +6196,7 @@
                 <w:noProof/>
                 <w:webHidden/>
               </w:rPr>
-              <w:instrText xml:space="preserve"> PAGEREF _Toc63695442 \h </w:instrText>
+              <w:instrText xml:space="preserve"> PAGEREF _Toc63947349 \h </w:instrText>
             </w:r>
             <w:r>
               <w:rPr>
@@ -6224,7 +6216,7 @@
                 <w:noProof/>
                 <w:webHidden/>
               </w:rPr>
-              <w:t>10</w:t>
+              <w:t>13</w:t>
             </w:r>
             <w:r>
               <w:rPr>
@@ -6250,7 +6242,7 @@
               <w:lang w:val="fr-CH" w:eastAsia="fr-CH"/>
             </w:rPr>
           </w:pPr>
-          <w:hyperlink w:anchor="_Toc63695443" w:history="1">
+          <w:hyperlink w:anchor="_Toc63947350" w:history="1">
             <w:r>
               <w:rPr>
                 <w:rStyle w:val="Lienhypertexte"/>
@@ -6294,7 +6286,7 @@
                 <w:noProof/>
                 <w:webHidden/>
               </w:rPr>
-              <w:instrText xml:space="preserve"> PAGEREF _Toc63695443 \h </w:instrText>
+              <w:instrText xml:space="preserve"> PAGEREF _Toc63947350 \h </w:instrText>
             </w:r>
             <w:r>
               <w:rPr>
@@ -6314,7 +6306,7 @@
                 <w:noProof/>
                 <w:webHidden/>
               </w:rPr>
-              <w:t>10</w:t>
+              <w:t>13</w:t>
             </w:r>
             <w:r>
               <w:rPr>
@@ -6340,7 +6332,7 @@
               <w:lang w:val="fr-CH" w:eastAsia="fr-CH"/>
             </w:rPr>
           </w:pPr>
-          <w:hyperlink w:anchor="_Toc63695444" w:history="1">
+          <w:hyperlink w:anchor="_Toc63947351" w:history="1">
             <w:r>
               <w:rPr>
                 <w:rStyle w:val="Lienhypertexte"/>
@@ -6384,7 +6376,7 @@
                 <w:noProof/>
                 <w:webHidden/>
               </w:rPr>
-              <w:instrText xml:space="preserve"> PAGEREF _Toc63695444 \h </w:instrText>
+              <w:instrText xml:space="preserve"> PAGEREF _Toc63947351 \h </w:instrText>
             </w:r>
             <w:r>
               <w:rPr>
@@ -6404,7 +6396,7 @@
                 <w:noProof/>
                 <w:webHidden/>
               </w:rPr>
-              <w:t>10</w:t>
+              <w:t>13</w:t>
             </w:r>
             <w:r>
               <w:rPr>
@@ -6430,7 +6422,7 @@
               <w:lang w:val="fr-CH" w:eastAsia="fr-CH"/>
             </w:rPr>
           </w:pPr>
-          <w:hyperlink w:anchor="_Toc63695445" w:history="1">
+          <w:hyperlink w:anchor="_Toc63947352" w:history="1">
             <w:r>
               <w:rPr>
                 <w:rStyle w:val="Lienhypertexte"/>
@@ -6474,7 +6466,7 @@
                 <w:noProof/>
                 <w:webHidden/>
               </w:rPr>
-              <w:instrText xml:space="preserve"> PAGEREF _Toc63695445 \h </w:instrText>
+              <w:instrText xml:space="preserve"> PAGEREF _Toc63947352 \h </w:instrText>
             </w:r>
             <w:r>
               <w:rPr>
@@ -6494,7 +6486,7 @@
                 <w:noProof/>
                 <w:webHidden/>
               </w:rPr>
-              <w:t>11</w:t>
+              <w:t>14</w:t>
             </w:r>
             <w:r>
               <w:rPr>
@@ -6527,7 +6519,7 @@
         <w:pStyle w:val="Titre1"/>
       </w:pPr>
       <w:bookmarkStart w:id="0" w:name="_Toc63239433"/>
-      <w:bookmarkStart w:id="1" w:name="_Toc63695418"/>
+      <w:bookmarkStart w:id="1" w:name="_Toc63947325"/>
       <w:r>
         <w:lastRenderedPageBreak/>
         <w:t>Analyse prél</w:t>
@@ -6549,7 +6541,7 @@
         </w:rPr>
       </w:pPr>
       <w:bookmarkStart w:id="2" w:name="_Toc63239434"/>
-      <w:bookmarkStart w:id="3" w:name="_Toc63695419"/>
+      <w:bookmarkStart w:id="3" w:name="_Toc63947326"/>
       <w:r>
         <w:t>Introduction</w:t>
       </w:r>
@@ -6597,7 +6589,7 @@
         </w:rPr>
       </w:pPr>
       <w:bookmarkStart w:id="4" w:name="_Toc63239435"/>
-      <w:bookmarkStart w:id="5" w:name="_Toc63695420"/>
+      <w:bookmarkStart w:id="5" w:name="_Toc63947327"/>
       <w:r>
         <w:t>Objectifs</w:t>
       </w:r>
@@ -6822,7 +6814,7 @@
         <w:pStyle w:val="Titre2"/>
       </w:pPr>
       <w:bookmarkStart w:id="6" w:name="_Toc63239436"/>
-      <w:bookmarkStart w:id="7" w:name="_Toc63695421"/>
+      <w:bookmarkStart w:id="7" w:name="_Toc63947328"/>
       <w:r>
         <w:lastRenderedPageBreak/>
         <w:t>Planification</w:t>
@@ -6913,7 +6905,7 @@
       <w:pPr>
         <w:pStyle w:val="Titre1"/>
       </w:pPr>
-      <w:bookmarkStart w:id="9" w:name="_Toc63695422"/>
+      <w:bookmarkStart w:id="9" w:name="_Toc63947329"/>
       <w:r>
         <w:lastRenderedPageBreak/>
         <w:t>Analyse</w:t>
@@ -6932,167 +6924,41 @@
         </w:rPr>
       </w:pPr>
       <w:bookmarkStart w:id="10" w:name="_Toc63239438"/>
-      <w:bookmarkStart w:id="11" w:name="_Toc63695423"/>
+      <w:bookmarkStart w:id="11" w:name="_Toc63947330"/>
       <w:r>
         <w:t>Concept</w:t>
       </w:r>
       <w:bookmarkEnd w:id="10"/>
-      <w:r>
-        <w:t xml:space="preserve"> (A FAIRE)</w:t>
-      </w:r>
       <w:bookmarkEnd w:id="11"/>
     </w:p>
     <w:p>
       <w:pPr>
-        <w:pStyle w:val="Retraitnormal1"/>
-      </w:pPr>
-    </w:p>
-    <w:p>
-      <w:pPr>
-        <w:pStyle w:val="Retraitnormal1"/>
-      </w:pPr>
-      <w:r>
-        <w:t>Le concept</w:t>
-      </w:r>
-      <w:r>
-        <w:t xml:space="preserve"> complet avec toutes ses </w:t>
-      </w:r>
-      <w:r>
-        <w:t>annexes :</w:t>
-      </w:r>
-    </w:p>
-    <w:p>
-      <w:pPr>
-        <w:pStyle w:val="Retraitnormal1"/>
-      </w:pPr>
-      <w:r>
-        <w:t xml:space="preserve">Par exemple : </w:t>
-      </w:r>
-    </w:p>
-    <w:p>
-      <w:pPr>
-        <w:pStyle w:val="Retraitnormal1"/>
-        <w:numPr>
-          <w:ilvl w:val="0"/>
-          <w:numId w:val="4"/>
-        </w:numPr>
-      </w:pPr>
-      <w:r>
-        <w:t>M</w:t>
-      </w:r>
-      <w:r>
-        <w:t>ultimédia :</w:t>
-      </w:r>
-      <w:r>
-        <w:t xml:space="preserve"> carte de site, maquettes papier, story </w:t>
-      </w:r>
-      <w:proofErr w:type="spellStart"/>
-      <w:r>
-        <w:t>board</w:t>
-      </w:r>
-      <w:proofErr w:type="spellEnd"/>
-      <w:r>
-        <w:t xml:space="preserve"> préliminaire, …</w:t>
-      </w:r>
-    </w:p>
-    <w:p>
-      <w:pPr>
-        <w:pStyle w:val="Retraitnormal1"/>
-        <w:numPr>
-          <w:ilvl w:val="0"/>
-          <w:numId w:val="4"/>
-        </w:numPr>
-      </w:pPr>
-      <w:r>
-        <w:t>B</w:t>
-      </w:r>
-      <w:r>
-        <w:t xml:space="preserve">ases de </w:t>
-      </w:r>
-      <w:r>
-        <w:t>données :</w:t>
-      </w:r>
-      <w:r>
-        <w:t xml:space="preserve"> interfaces graphiques, modèle conceptuel</w:t>
-      </w:r>
-      <w:r>
-        <w:t>.</w:t>
-      </w:r>
-    </w:p>
-    <w:p>
-      <w:pPr>
-        <w:pStyle w:val="Retraitnormal1"/>
-        <w:numPr>
-          <w:ilvl w:val="0"/>
-          <w:numId w:val="4"/>
-        </w:numPr>
-      </w:pPr>
-      <w:r>
-        <w:t>P</w:t>
-      </w:r>
-      <w:r>
-        <w:t>rogrammation :</w:t>
-      </w:r>
-      <w:r>
-        <w:t xml:space="preserve"> interfaces graphiques, maquettes, analyse fonctionnelle…</w:t>
-      </w:r>
-    </w:p>
-    <w:p>
-      <w:pPr>
-        <w:pStyle w:val="Retraitnormal1"/>
-        <w:numPr>
-          <w:ilvl w:val="0"/>
-          <w:numId w:val="4"/>
-        </w:numPr>
-      </w:pPr>
-      <w:r>
-        <w:t>…</w:t>
-      </w:r>
-    </w:p>
-    <w:p>
-      <w:pPr>
-        <w:pStyle w:val="Retraitnormal1"/>
-        <w:numPr>
-          <w:ilvl w:val="0"/>
-          <w:numId w:val="0"/>
-        </w:numPr>
-      </w:pPr>
-    </w:p>
-    <w:p>
-      <w:pPr>
         <w:pStyle w:val="Titre3"/>
       </w:pPr>
       <w:r>
         <w:t xml:space="preserve"> </w:t>
       </w:r>
-      <w:bookmarkStart w:id="12" w:name="_Toc63695424"/>
+      <w:bookmarkStart w:id="12" w:name="_Toc63947331"/>
       <w:r>
         <w:t>Modèles de données</w:t>
       </w:r>
+      <w:r>
+        <w:t xml:space="preserve"> (</w:t>
+      </w:r>
+      <w:r>
+        <w:t>OK</w:t>
+      </w:r>
+      <w:r>
+        <w:t>)</w:t>
+      </w:r>
       <w:bookmarkEnd w:id="12"/>
-      <w:r>
-        <w:t xml:space="preserve"> (A FINIR)</w:t>
-      </w:r>
-      <w:bookmarkStart w:id="13" w:name="_GoBack"/>
-      <w:bookmarkEnd w:id="13"/>
     </w:p>
     <w:p>
       <w:pPr>
         <w:pStyle w:val="Titre4"/>
       </w:pPr>
       <w:r>
-        <w:t xml:space="preserve"> </w:t>
-      </w:r>
-      <w:r>
         <w:t>Modèle de données conceptuel</w:t>
-      </w:r>
-    </w:p>
-    <w:p>
-      <w:pPr>
-        <w:ind w:firstLine="708"/>
-      </w:pPr>
-      <w:r>
-        <w:t>Le schéma ci-dessous représente le modèle conceptuel de données. Il affiche l’entièreté des entités qui seront présentes dans l’application, ainsi que les champs qui en font partie. Les relations entre les entités symbolisent les actions disponibles.</w:t>
       </w:r>
     </w:p>
     <w:p>
@@ -7105,18 +6971,18 @@
           <w:lang w:val="fr-CH" w:eastAsia="fr-CH"/>
         </w:rPr>
         <w:drawing>
-          <wp:anchor distT="0" distB="0" distL="114300" distR="114300" simplePos="0" relativeHeight="251666432" behindDoc="0" locked="0" layoutInCell="1" allowOverlap="1">
+          <wp:anchor distT="0" distB="0" distL="114300" distR="114300" simplePos="0" relativeHeight="251667456" behindDoc="0" locked="0" layoutInCell="1" allowOverlap="1">
             <wp:simplePos x="0" y="0"/>
-            <wp:positionH relativeFrom="margin">
-              <wp:align>right</wp:align>
+            <wp:positionH relativeFrom="column">
+              <wp:posOffset>4639</wp:posOffset>
             </wp:positionH>
             <wp:positionV relativeFrom="paragraph">
-              <wp:posOffset>229870</wp:posOffset>
+              <wp:posOffset>518</wp:posOffset>
             </wp:positionV>
-            <wp:extent cx="5759450" cy="3959225"/>
-            <wp:effectExtent l="0" t="0" r="0" b="3175"/>
+            <wp:extent cx="5759450" cy="3964305"/>
+            <wp:effectExtent l="0" t="0" r="0" b="0"/>
             <wp:wrapTopAndBottom/>
-            <wp:docPr id="39" name="Image 39"/>
+            <wp:docPr id="41" name="Image 41"/>
             <wp:cNvGraphicFramePr>
               <a:graphicFrameLocks xmlns:a="http://schemas.openxmlformats.org/drawingml/2006/main" noChangeAspect="1"/>
             </wp:cNvGraphicFramePr>
@@ -7124,7 +6990,7 @@
               <a:graphicData uri="http://schemas.openxmlformats.org/drawingml/2006/picture">
                 <pic:pic xmlns:pic="http://schemas.openxmlformats.org/drawingml/2006/picture">
                   <pic:nvPicPr>
-                    <pic:cNvPr id="39" name="locationMateriel_MCD.png"/>
+                    <pic:cNvPr id="41" name="locationMateriel_MCD.png"/>
                     <pic:cNvPicPr/>
                   </pic:nvPicPr>
                   <pic:blipFill>
@@ -7142,7 +7008,7 @@
                   <pic:spPr>
                     <a:xfrm>
                       <a:off x="0" y="0"/>
-                      <a:ext cx="5759450" cy="3959225"/>
+                      <a:ext cx="5759450" cy="3964305"/>
                     </a:xfrm>
                     <a:prstGeom prst="rect">
                       <a:avLst/>
@@ -7155,30 +7021,326 @@
         </w:drawing>
       </w:r>
     </w:p>
-    <w:p/>
-    <w:p/>
-    <w:p/>
-    <w:p>
+    <w:p>
+      <w:pPr>
+        <w:pStyle w:val="Lgende"/>
+      </w:pPr>
+      <w:bookmarkStart w:id="13" w:name="_Toc63947715"/>
+      <w:r>
+        <w:t xml:space="preserve">Figure </w:t>
+      </w:r>
+      <w:r>
+        <w:fldChar w:fldCharType="begin"/>
+      </w:r>
+      <w:r>
+        <w:instrText xml:space="preserve"> SEQ Figure \* ARABIC </w:instrText>
+      </w:r>
+      <w:r>
+        <w:fldChar w:fldCharType="separate"/>
+      </w:r>
+      <w:r>
+        <w:rPr>
+          <w:noProof/>
+        </w:rPr>
+        <w:t>1</w:t>
+      </w:r>
+      <w:r>
+        <w:fldChar w:fldCharType="end"/>
+      </w:r>
+      <w:r>
+        <w:t xml:space="preserve"> : modèle conceptuel de données</w:t>
+      </w:r>
+      <w:bookmarkEnd w:id="13"/>
+    </w:p>
+    <w:p>
+      <w:pPr>
+        <w:keepNext/>
+      </w:pPr>
+    </w:p>
+    <w:p>
+      <w:pPr>
+        <w:keepNext/>
+      </w:pPr>
+    </w:p>
+    <w:p>
+      <w:pPr>
+        <w:jc w:val="left"/>
+      </w:pPr>
       <w:r>
         <w:br w:type="page"/>
       </w:r>
     </w:p>
     <w:p>
       <w:pPr>
-        <w:pStyle w:val="Titre3"/>
-      </w:pPr>
+        <w:pStyle w:val="Titre4"/>
+      </w:pPr>
+      <w:bookmarkStart w:id="14" w:name="_GoBack"/>
+      <w:r>
+        <w:rPr>
+          <w:noProof/>
+          <w:lang w:val="fr-CH" w:eastAsia="fr-CH"/>
+        </w:rPr>
+        <w:lastRenderedPageBreak/>
+        <w:drawing>
+          <wp:anchor distT="0" distB="0" distL="114300" distR="114300" simplePos="0" relativeHeight="251666432" behindDoc="0" locked="0" layoutInCell="1" allowOverlap="1">
+            <wp:simplePos x="0" y="0"/>
+            <wp:positionH relativeFrom="margin">
+              <wp:align>center</wp:align>
+            </wp:positionH>
+            <wp:positionV relativeFrom="paragraph">
+              <wp:posOffset>184003</wp:posOffset>
+            </wp:positionV>
+            <wp:extent cx="5650298" cy="5244124"/>
+            <wp:effectExtent l="0" t="0" r="7620" b="0"/>
+            <wp:wrapTopAndBottom/>
+            <wp:docPr id="39" name="Image 39"/>
+            <wp:cNvGraphicFramePr>
+              <a:graphicFrameLocks xmlns:a="http://schemas.openxmlformats.org/drawingml/2006/main" noChangeAspect="1"/>
+            </wp:cNvGraphicFramePr>
+            <a:graphic xmlns:a="http://schemas.openxmlformats.org/drawingml/2006/main">
+              <a:graphicData uri="http://schemas.openxmlformats.org/drawingml/2006/picture">
+                <pic:pic xmlns:pic="http://schemas.openxmlformats.org/drawingml/2006/picture">
+                  <pic:nvPicPr>
+                    <pic:cNvPr id="39" name="locationMateriel_MLD.png"/>
+                    <pic:cNvPicPr/>
+                  </pic:nvPicPr>
+                  <pic:blipFill>
+                    <a:blip r:embed="rId21">
+                      <a:extLst>
+                        <a:ext uri="{28A0092B-C50C-407E-A947-70E740481C1C}">
+                          <a14:useLocalDpi xmlns:a14="http://schemas.microsoft.com/office/drawing/2010/main" val="0"/>
+                        </a:ext>
+                      </a:extLst>
+                    </a:blip>
+                    <a:stretch>
+                      <a:fillRect/>
+                    </a:stretch>
+                  </pic:blipFill>
+                  <pic:spPr>
+                    <a:xfrm>
+                      <a:off x="0" y="0"/>
+                      <a:ext cx="5650298" cy="5244124"/>
+                    </a:xfrm>
+                    <a:prstGeom prst="rect">
+                      <a:avLst/>
+                    </a:prstGeom>
+                  </pic:spPr>
+                </pic:pic>
+              </a:graphicData>
+            </a:graphic>
+          </wp:anchor>
+        </w:drawing>
+      </w:r>
+      <w:bookmarkEnd w:id="14"/>
+      <w:r>
+        <w:t>Modèle de données logique</w:t>
+      </w:r>
+    </w:p>
+    <w:p>
+      <w:pPr>
+        <w:pStyle w:val="Lgende"/>
+      </w:pPr>
+      <w:bookmarkStart w:id="15" w:name="_Toc63947716"/>
+      <w:r>
+        <w:t xml:space="preserve">Figure </w:t>
+      </w:r>
+      <w:r>
+        <w:fldChar w:fldCharType="begin"/>
+      </w:r>
+      <w:r>
+        <w:instrText xml:space="preserve"> SEQ Figure \* ARABIC </w:instrText>
+      </w:r>
+      <w:r>
+        <w:fldChar w:fldCharType="separate"/>
+      </w:r>
+      <w:r>
+        <w:rPr>
+          <w:noProof/>
+        </w:rPr>
+        <w:t>2</w:t>
+      </w:r>
+      <w:r>
+        <w:fldChar w:fldCharType="end"/>
+      </w:r>
+      <w:r>
+        <w:t xml:space="preserve"> : modèle logique de données</w:t>
+      </w:r>
+      <w:bookmarkEnd w:id="15"/>
+    </w:p>
+    <w:p>
+      <w:r>
+        <w:t xml:space="preserve">Dans la table « locations », il y a trois clés étrangères : </w:t>
+      </w:r>
+    </w:p>
+    <w:p>
+      <w:pPr>
+        <w:pStyle w:val="Paragraphedeliste"/>
+        <w:numPr>
+          <w:ilvl w:val="0"/>
+          <w:numId w:val="16"/>
+        </w:numPr>
+      </w:pPr>
+      <w:proofErr w:type="spellStart"/>
+      <w:proofErr w:type="gramStart"/>
+      <w:r>
+        <w:t>object</w:t>
+      </w:r>
+      <w:proofErr w:type="gramEnd"/>
+      <w:r>
+        <w:t>_id</w:t>
+      </w:r>
+      <w:proofErr w:type="spellEnd"/>
+      <w:r>
+        <w:t xml:space="preserve"> représente l’objet qui est loué</w:t>
+      </w:r>
+    </w:p>
+    <w:p>
+      <w:pPr>
+        <w:pStyle w:val="Paragraphedeliste"/>
+        <w:numPr>
+          <w:ilvl w:val="0"/>
+          <w:numId w:val="16"/>
+        </w:numPr>
+      </w:pPr>
+      <w:proofErr w:type="spellStart"/>
+      <w:proofErr w:type="gramStart"/>
+      <w:r>
+        <w:t>locator</w:t>
+      </w:r>
+      <w:proofErr w:type="gramEnd"/>
+      <w:r>
+        <w:t>_id</w:t>
+      </w:r>
+      <w:proofErr w:type="spellEnd"/>
+      <w:r>
+        <w:t xml:space="preserve"> représente la personne qui loue l’objet</w:t>
+      </w:r>
+    </w:p>
+    <w:p>
+      <w:pPr>
+        <w:pStyle w:val="Paragraphedeliste"/>
+        <w:numPr>
+          <w:ilvl w:val="0"/>
+          <w:numId w:val="16"/>
+        </w:numPr>
+      </w:pPr>
+      <w:proofErr w:type="spellStart"/>
+      <w:proofErr w:type="gramStart"/>
+      <w:r>
+        <w:t>employee</w:t>
+      </w:r>
+      <w:proofErr w:type="gramEnd"/>
+      <w:r>
+        <w:t>_id</w:t>
+      </w:r>
+      <w:proofErr w:type="spellEnd"/>
+      <w:r>
+        <w:t xml:space="preserve"> représente la personne de l’entreprise qui enregistre la location. Cette information est présente afin de pouvoir créer des logs plus complets.</w:t>
+      </w:r>
+    </w:p>
+    <w:p>
+      <w:pPr>
+        <w:ind w:firstLine="360"/>
+      </w:pPr>
+      <w:r>
+        <w:t>La table « </w:t>
+      </w:r>
+      <w:proofErr w:type="spellStart"/>
+      <w:r>
+        <w:t>roles</w:t>
+      </w:r>
+      <w:proofErr w:type="spellEnd"/>
+      <w:r>
+        <w:t xml:space="preserve"> » a pour but de classifier les personnes en trois groupes : utilisateur, administrateur et client. Les clients n’ont pas accès à l’application. Les administrateurs gèrent les utilisateurs. </w:t>
+      </w:r>
+    </w:p>
+    <w:p>
+      <w:pPr>
+        <w:ind w:firstLine="360"/>
+      </w:pPr>
+      <w:r>
+        <w:t>La fonctionnalité de gestion n’est pas encore mise en place, la présence de cette table a pour but de permettre une évolution future de l’application.</w:t>
+      </w:r>
+    </w:p>
+    <w:p>
+      <w:pPr>
+        <w:ind w:firstLine="360"/>
+      </w:pPr>
+      <w:r>
+        <w:t>Dans la table « </w:t>
+      </w:r>
+      <w:proofErr w:type="spellStart"/>
+      <w:r>
+        <w:t>objects</w:t>
+      </w:r>
+      <w:proofErr w:type="spellEnd"/>
+      <w:r>
+        <w:t xml:space="preserve"> », la colonne </w:t>
+      </w:r>
+      <w:proofErr w:type="spellStart"/>
+      <w:r>
+        <w:t>adder_id</w:t>
+      </w:r>
+      <w:proofErr w:type="spellEnd"/>
+      <w:r>
+        <w:t xml:space="preserve"> sert à </w:t>
+      </w:r>
+      <w:r>
+        <w:t>identifier la personne qui a ajouté l’objet dans le stock. Encore une fois, il s’agit de pouvoir créer un log complet.</w:t>
+      </w:r>
+    </w:p>
+    <w:p>
+      <w:pPr>
+        <w:ind w:firstLine="360"/>
+      </w:pPr>
+      <w:r>
+        <w:t xml:space="preserve">La raison pour laquelle </w:t>
+      </w:r>
+      <w:proofErr w:type="spellStart"/>
+      <w:r>
+        <w:t>adder_id</w:t>
+      </w:r>
+      <w:proofErr w:type="spellEnd"/>
+      <w:r>
+        <w:t xml:space="preserve"> (table « </w:t>
+      </w:r>
+      <w:proofErr w:type="spellStart"/>
+      <w:r>
+        <w:t>objects</w:t>
+      </w:r>
+      <w:proofErr w:type="spellEnd"/>
+      <w:r>
+        <w:t xml:space="preserve"> ») et </w:t>
+      </w:r>
+      <w:proofErr w:type="spellStart"/>
+      <w:r>
+        <w:t>employee_id</w:t>
+      </w:r>
+      <w:proofErr w:type="spellEnd"/>
+      <w:r>
+        <w:t xml:space="preserve"> (table « locations ») peut être nul est pour permettre la suppression d’un employé (rôle utilisateur) sans être impacté parce qu’il aurait pr</w:t>
+      </w:r>
+      <w:r>
+        <w:t>océdé à une location non finie.</w:t>
+      </w:r>
+      <w:r>
+        <w:t xml:space="preserve"> Cela aura pour conséquence d’afficher « NULL » à l’emplacement de son nom si on récupère les logs.</w:t>
+      </w:r>
+      <w:r>
+        <w:br w:type="page"/>
+      </w:r>
       <w:r>
         <w:lastRenderedPageBreak/>
         <w:t xml:space="preserve"> </w:t>
       </w:r>
-      <w:bookmarkStart w:id="14" w:name="_Toc63695425"/>
+      <w:bookmarkStart w:id="16" w:name="_Toc63947332"/>
       <w:r>
         <w:t>Maquettes</w:t>
       </w:r>
       <w:r>
         <w:t xml:space="preserve"> (OK)</w:t>
       </w:r>
-      <w:bookmarkEnd w:id="14"/>
+      <w:bookmarkEnd w:id="16"/>
     </w:p>
     <w:p>
       <w:r>
@@ -7231,7 +7393,7 @@
                           </pic:cNvPicPr>
                         </pic:nvPicPr>
                         <pic:blipFill>
-                          <a:blip r:embed="rId21" cstate="print">
+                          <a:blip r:embed="rId22" cstate="print">
                             <a:extLst>
                               <a:ext uri="{28A0092B-C50C-407E-A947-70E740481C1C}">
                                 <a14:useLocalDpi xmlns:a14="http://schemas.microsoft.com/office/drawing/2010/main" val="0"/>
@@ -7276,7 +7438,7 @@
                               <w:pPr>
                                 <w:pStyle w:val="Lgende"/>
                               </w:pPr>
-                              <w:bookmarkStart w:id="15" w:name="_Toc63676959"/>
+                              <w:bookmarkStart w:id="17" w:name="_Toc63947717"/>
                               <w:r>
                                 <w:t xml:space="preserve">Figure </w:t>
                               </w:r>
@@ -7293,7 +7455,7 @@
                                 <w:rPr>
                                   <w:noProof/>
                                 </w:rPr>
-                                <w:t>2</w:t>
+                                <w:t>3</w:t>
                               </w:r>
                               <w:r>
                                 <w:fldChar w:fldCharType="end"/>
@@ -7301,7 +7463,7 @@
                               <w:r>
                                 <w:t xml:space="preserve"> : vision globale de l'application</w:t>
                               </w:r>
-                              <w:bookmarkEnd w:id="15"/>
+                              <w:bookmarkEnd w:id="17"/>
                             </w:p>
                           </w:txbxContent>
                         </wps:txbx>
@@ -7347,7 +7509,7 @@
                   <o:lock v:ext="edit" aspectratio="t"/>
                 </v:shapetype>
                 <v:shape id="Image 11" o:spid="_x0000_s1058" type="#_x0000_t75" style="position:absolute;top:282;width:32048;height:22492;visibility:visible;mso-wrap-style:square" o:gfxdata="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">
-                  <v:imagedata r:id="rId22" o:title=""/>
+                  <v:imagedata r:id="rId23" o:title=""/>
                   <v:path arrowok="t"/>
                 </v:shape>
                 <v:shape id="Zone de texte 34" o:spid="_x0000_s1059" type="#_x0000_t202" style="position:absolute;top:22999;width:32048;height:2763;visibility:visible;mso-wrap-style:square;v-text-anchor:top" o:gfxdata="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" stroked="f">
@@ -7357,7 +7519,7 @@
                         <w:pPr>
                           <w:pStyle w:val="Lgende"/>
                         </w:pPr>
-                        <w:bookmarkStart w:id="16" w:name="_Toc63676959"/>
+                        <w:bookmarkStart w:id="18" w:name="_Toc63947717"/>
                         <w:r>
                           <w:t xml:space="preserve">Figure </w:t>
                         </w:r>
@@ -7374,7 +7536,7 @@
                           <w:rPr>
                             <w:noProof/>
                           </w:rPr>
-                          <w:t>2</w:t>
+                          <w:t>3</w:t>
                         </w:r>
                         <w:r>
                           <w:fldChar w:fldCharType="end"/>
@@ -7382,7 +7544,7 @@
                         <w:r>
                           <w:t xml:space="preserve"> : vision globale de l'application</w:t>
                         </w:r>
-                        <w:bookmarkEnd w:id="16"/>
+                        <w:bookmarkEnd w:id="18"/>
                       </w:p>
                     </w:txbxContent>
                   </v:textbox>
@@ -7466,7 +7628,7 @@
                           </pic:cNvPicPr>
                         </pic:nvPicPr>
                         <pic:blipFill>
-                          <a:blip r:embed="rId23" cstate="print">
+                          <a:blip r:embed="rId24" cstate="print">
                             <a:extLst>
                               <a:ext uri="{28A0092B-C50C-407E-A947-70E740481C1C}">
                                 <a14:useLocalDpi xmlns:a14="http://schemas.microsoft.com/office/drawing/2010/main" val="0"/>
@@ -7511,7 +7673,7 @@
                               <w:pPr>
                                 <w:pStyle w:val="Lgende"/>
                               </w:pPr>
-                              <w:bookmarkStart w:id="17" w:name="_Toc63676960"/>
+                              <w:bookmarkStart w:id="19" w:name="_Toc63947718"/>
                               <w:r>
                                 <w:t xml:space="preserve">Figure </w:t>
                               </w:r>
@@ -7528,7 +7690,7 @@
                                 <w:rPr>
                                   <w:noProof/>
                                 </w:rPr>
-                                <w:t>3</w:t>
+                                <w:t>4</w:t>
                               </w:r>
                               <w:r>
                                 <w:fldChar w:fldCharType="end"/>
@@ -7536,7 +7698,7 @@
                               <w:r>
                                 <w:t xml:space="preserve"> : formulaire d'ajout d'objet</w:t>
                               </w:r>
-                              <w:bookmarkEnd w:id="17"/>
+                              <w:bookmarkEnd w:id="19"/>
                             </w:p>
                           </w:txbxContent>
                         </wps:txbx>
@@ -7557,7 +7719,7 @@
             <w:pict>
               <v:group id="Groupe 38" o:spid="_x0000_s1060" style="position:absolute;left:0;text-align:left;margin-left:0;margin-top:.35pt;width:313.7pt;height:161.7pt;z-index:251665408;mso-position-horizontal:left;mso-position-horizontal-relative:margin" coordsize="39839,20535" o:gfxdata="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">
                 <v:shape id="Image 36" o:spid="_x0000_s1061" type="#_x0000_t75" style="position:absolute;width:39839;height:17354;visibility:visible;mso-wrap-style:square" o:gfxdata="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">
-                  <v:imagedata r:id="rId24" o:title=""/>
+                  <v:imagedata r:id="rId25" o:title=""/>
                   <v:path arrowok="t"/>
                 </v:shape>
                 <v:shape id="Zone de texte 37" o:spid="_x0000_s1062" type="#_x0000_t202" style="position:absolute;top:17951;width:39839;height:2584;visibility:visible;mso-wrap-style:square;v-text-anchor:top" o:gfxdata="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" stroked="f">
@@ -7567,7 +7729,7 @@
                         <w:pPr>
                           <w:pStyle w:val="Lgende"/>
                         </w:pPr>
-                        <w:bookmarkStart w:id="18" w:name="_Toc63676960"/>
+                        <w:bookmarkStart w:id="20" w:name="_Toc63947718"/>
                         <w:r>
                           <w:t xml:space="preserve">Figure </w:t>
                         </w:r>
@@ -7584,7 +7746,7 @@
                           <w:rPr>
                             <w:noProof/>
                           </w:rPr>
-                          <w:t>3</w:t>
+                          <w:t>4</w:t>
                         </w:r>
                         <w:r>
                           <w:fldChar w:fldCharType="end"/>
@@ -7592,7 +7754,7 @@
                         <w:r>
                           <w:t xml:space="preserve"> : formulaire d'ajout d'objet</w:t>
                         </w:r>
-                        <w:bookmarkEnd w:id="18"/>
+                        <w:bookmarkEnd w:id="20"/>
                       </w:p>
                     </w:txbxContent>
                   </v:textbox>
@@ -7651,32 +7813,155 @@
         <w:lastRenderedPageBreak/>
         <w:t xml:space="preserve"> </w:t>
       </w:r>
-      <w:bookmarkStart w:id="19" w:name="_Toc63695426"/>
+      <w:bookmarkStart w:id="21" w:name="_Toc63947333"/>
       <w:r>
         <w:t>Use Cases &amp; Scénarii</w:t>
       </w:r>
       <w:r>
         <w:t xml:space="preserve"> (A FAIRE)</w:t>
       </w:r>
-      <w:bookmarkEnd w:id="19"/>
+      <w:bookmarkEnd w:id="21"/>
     </w:p>
     <w:p/>
     <w:p/>
     <w:p>
       <w:pPr>
+        <w:jc w:val="left"/>
+        <w:rPr>
+          <w:b/>
+          <w:highlight w:val="lightGray"/>
+        </w:rPr>
+      </w:pPr>
+      <w:r>
+        <w:rPr>
+          <w:highlight w:val="lightGray"/>
+        </w:rPr>
+        <w:br w:type="page"/>
+      </w:r>
+    </w:p>
+    <w:p>
+      <w:pPr>
         <w:pStyle w:val="Titre3"/>
-      </w:pPr>
-      <w:r>
+        <w:numPr>
+          <w:ilvl w:val="0"/>
+          <w:numId w:val="0"/>
+        </w:numPr>
+      </w:pPr>
+      <w:r>
+        <w:lastRenderedPageBreak/>
         <w:t xml:space="preserve"> </w:t>
       </w:r>
-      <w:bookmarkStart w:id="20" w:name="_Toc63695427"/>
+      <w:bookmarkStart w:id="22" w:name="_Toc63947334"/>
       <w:r>
         <w:t>Diagrammes</w:t>
       </w:r>
       <w:r>
         <w:t xml:space="preserve"> (A FAIRE)</w:t>
       </w:r>
-      <w:bookmarkEnd w:id="20"/>
+      <w:bookmarkEnd w:id="22"/>
+    </w:p>
+    <w:p>
+      <w:pPr>
+        <w:pStyle w:val="Titre4"/>
+      </w:pPr>
+      <w:r>
+        <w:t>Diagramme de classe</w:t>
+      </w:r>
+    </w:p>
+    <w:p/>
+    <w:p>
+      <w:pPr>
+        <w:pStyle w:val="Titre4"/>
+      </w:pPr>
+      <w:r>
+        <w:t>Diagramme de flux</w:t>
+      </w:r>
+    </w:p>
+    <w:p>
+      <w:pPr>
+        <w:keepNext/>
+      </w:pPr>
+      <w:r>
+        <w:rPr>
+          <w:noProof/>
+          <w:lang w:val="fr-CH" w:eastAsia="fr-CH"/>
+        </w:rPr>
+        <w:drawing>
+          <wp:inline distT="0" distB="0" distL="0" distR="0">
+            <wp:extent cx="5759450" cy="5410835"/>
+            <wp:effectExtent l="0" t="0" r="0" b="0"/>
+            <wp:docPr id="40" name="Image 40"/>
+            <wp:cNvGraphicFramePr>
+              <a:graphicFrameLocks xmlns:a="http://schemas.openxmlformats.org/drawingml/2006/main" noChangeAspect="1"/>
+            </wp:cNvGraphicFramePr>
+            <a:graphic xmlns:a="http://schemas.openxmlformats.org/drawingml/2006/main">
+              <a:graphicData uri="http://schemas.openxmlformats.org/drawingml/2006/picture">
+                <pic:pic xmlns:pic="http://schemas.openxmlformats.org/drawingml/2006/picture">
+                  <pic:nvPicPr>
+                    <pic:cNvPr id="40" name="LocationMat-Flux-AjouterObjet.png"/>
+                    <pic:cNvPicPr/>
+                  </pic:nvPicPr>
+                  <pic:blipFill>
+                    <a:blip r:embed="rId26">
+                      <a:extLst>
+                        <a:ext uri="{28A0092B-C50C-407E-A947-70E740481C1C}">
+                          <a14:useLocalDpi xmlns:a14="http://schemas.microsoft.com/office/drawing/2010/main" val="0"/>
+                        </a:ext>
+                      </a:extLst>
+                    </a:blip>
+                    <a:stretch>
+                      <a:fillRect/>
+                    </a:stretch>
+                  </pic:blipFill>
+                  <pic:spPr>
+                    <a:xfrm>
+                      <a:off x="0" y="0"/>
+                      <a:ext cx="5759450" cy="5410835"/>
+                    </a:xfrm>
+                    <a:prstGeom prst="rect">
+                      <a:avLst/>
+                    </a:prstGeom>
+                  </pic:spPr>
+                </pic:pic>
+              </a:graphicData>
+            </a:graphic>
+          </wp:inline>
+        </w:drawing>
+      </w:r>
+    </w:p>
+    <w:p>
+      <w:pPr>
+        <w:pStyle w:val="Lgende"/>
+      </w:pPr>
+      <w:bookmarkStart w:id="23" w:name="_Toc63947719"/>
+      <w:r>
+        <w:t xml:space="preserve">Figure </w:t>
+      </w:r>
+      <w:r>
+        <w:fldChar w:fldCharType="begin"/>
+      </w:r>
+      <w:r>
+        <w:instrText xml:space="preserve"> SEQ Figure \* ARABIC </w:instrText>
+      </w:r>
+      <w:r>
+        <w:fldChar w:fldCharType="separate"/>
+      </w:r>
+      <w:r>
+        <w:rPr>
+          <w:noProof/>
+        </w:rPr>
+        <w:t>5</w:t>
+      </w:r>
+      <w:r>
+        <w:fldChar w:fldCharType="end"/>
+      </w:r>
+      <w:r>
+        <w:t xml:space="preserve"> : </w:t>
+      </w:r>
+      <w:r>
+        <w:t>diagramme de flux – ajouter un objet</w:t>
+      </w:r>
+      <w:bookmarkEnd w:id="23"/>
     </w:p>
     <w:p/>
     <w:p>
@@ -7690,20 +7975,34 @@
     </w:p>
     <w:p>
       <w:pPr>
+        <w:jc w:val="left"/>
+        <w:rPr>
+          <w:b/>
+          <w:iCs/>
+          <w:sz w:val="28"/>
+        </w:rPr>
+      </w:pPr>
+      <w:bookmarkStart w:id="24" w:name="_Toc71691012"/>
+      <w:bookmarkStart w:id="25" w:name="_Toc63239439"/>
+      <w:r>
+        <w:br w:type="page"/>
+      </w:r>
+    </w:p>
+    <w:p>
+      <w:pPr>
         <w:pStyle w:val="Titre2"/>
       </w:pPr>
-      <w:bookmarkStart w:id="21" w:name="_Toc71691012"/>
-      <w:bookmarkStart w:id="22" w:name="_Toc63239439"/>
-      <w:bookmarkStart w:id="23" w:name="_Toc63695428"/>
-      <w:r>
+      <w:bookmarkStart w:id="26" w:name="_Toc63947335"/>
+      <w:r>
+        <w:lastRenderedPageBreak/>
         <w:t>Stratégie de test</w:t>
       </w:r>
-      <w:bookmarkEnd w:id="21"/>
-      <w:bookmarkEnd w:id="22"/>
+      <w:bookmarkEnd w:id="24"/>
+      <w:bookmarkEnd w:id="25"/>
       <w:r>
         <w:t xml:space="preserve"> (OK)</w:t>
       </w:r>
-      <w:bookmarkEnd w:id="23"/>
+      <w:bookmarkEnd w:id="26"/>
     </w:p>
     <w:p>
       <w:r>
@@ -7765,19 +8064,19 @@
           <w:i/>
         </w:rPr>
       </w:pPr>
-      <w:bookmarkStart w:id="24" w:name="_Toc25553310"/>
-      <w:bookmarkStart w:id="25" w:name="_Toc71691015"/>
-      <w:bookmarkStart w:id="26" w:name="_Toc63239440"/>
-      <w:bookmarkStart w:id="27" w:name="_Toc63695429"/>
+      <w:bookmarkStart w:id="27" w:name="_Toc25553310"/>
+      <w:bookmarkStart w:id="28" w:name="_Toc71691015"/>
+      <w:bookmarkStart w:id="29" w:name="_Toc63239440"/>
+      <w:bookmarkStart w:id="30" w:name="_Toc63947336"/>
       <w:r>
         <w:t>R</w:t>
       </w:r>
       <w:r>
         <w:t>isques techniques</w:t>
       </w:r>
-      <w:bookmarkEnd w:id="24"/>
-      <w:bookmarkEnd w:id="25"/>
-      <w:bookmarkEnd w:id="26"/>
+      <w:bookmarkEnd w:id="27"/>
+      <w:bookmarkEnd w:id="28"/>
+      <w:bookmarkEnd w:id="29"/>
       <w:r>
         <w:t xml:space="preserve"> (</w:t>
       </w:r>
@@ -7787,7 +8086,7 @@
       <w:r>
         <w:t>)</w:t>
       </w:r>
-      <w:bookmarkEnd w:id="27"/>
+      <w:bookmarkEnd w:id="30"/>
     </w:p>
     <w:p>
       <w:pPr>
@@ -7795,7 +8094,7 @@
           <w:lang w:eastAsia="fr-CH"/>
         </w:rPr>
       </w:pPr>
-      <w:bookmarkStart w:id="28" w:name="_Toc63239441"/>
+      <w:bookmarkStart w:id="31" w:name="_Toc63239441"/>
       <w:r>
         <w:rPr>
           <w:lang w:eastAsia="fr-CH"/>
@@ -7883,8 +8182,8 @@
     <w:p>
       <w:pPr>
         <w:sectPr>
-          <w:headerReference w:type="first" r:id="rId25"/>
-          <w:footerReference w:type="first" r:id="rId26"/>
+          <w:headerReference w:type="first" r:id="rId27"/>
+          <w:footerReference w:type="first" r:id="rId28"/>
           <w:pgSz w:w="11906" w:h="16838" w:code="9"/>
           <w:pgMar w:top="1418" w:right="1418" w:bottom="1418" w:left="1418" w:header="720" w:footer="720" w:gutter="0"/>
           <w:cols w:space="720"/>
@@ -7900,12 +8199,12 @@
           <w:i/>
         </w:rPr>
       </w:pPr>
-      <w:bookmarkStart w:id="29" w:name="_Toc63695430"/>
+      <w:bookmarkStart w:id="32" w:name="_Toc63947337"/>
       <w:r>
         <w:lastRenderedPageBreak/>
         <w:t>Planification</w:t>
       </w:r>
-      <w:bookmarkEnd w:id="28"/>
+      <w:bookmarkEnd w:id="31"/>
       <w:r>
         <w:t xml:space="preserve"> </w:t>
       </w:r>
@@ -7915,7 +8214,7 @@
       <w:r>
         <w:t>(A FAIRE)</w:t>
       </w:r>
-      <w:bookmarkEnd w:id="29"/>
+      <w:bookmarkEnd w:id="32"/>
     </w:p>
     <w:p/>
     <w:p>
@@ -7989,16 +8288,16 @@
       </w:r>
     </w:p>
     <w:p>
-      <w:bookmarkStart w:id="30" w:name="_Toc25553314"/>
-      <w:bookmarkStart w:id="31" w:name="_Toc71691019"/>
-      <w:bookmarkStart w:id="32" w:name="_Toc63239442"/>
+      <w:bookmarkStart w:id="33" w:name="_Toc25553314"/>
+      <w:bookmarkStart w:id="34" w:name="_Toc71691019"/>
+      <w:bookmarkStart w:id="35" w:name="_Toc63239442"/>
     </w:p>
     <w:p/>
     <w:p>
       <w:pPr>
         <w:sectPr>
-          <w:headerReference w:type="first" r:id="rId27"/>
-          <w:footerReference w:type="first" r:id="rId28"/>
+          <w:headerReference w:type="first" r:id="rId29"/>
+          <w:footerReference w:type="first" r:id="rId30"/>
           <w:pgSz w:w="16838" w:h="11906" w:orient="landscape" w:code="9"/>
           <w:pgMar w:top="1418" w:right="1418" w:bottom="1418" w:left="1418" w:header="720" w:footer="720" w:gutter="0"/>
           <w:cols w:space="720"/>
@@ -8014,18 +8313,18 @@
           <w:i/>
         </w:rPr>
       </w:pPr>
-      <w:bookmarkStart w:id="33" w:name="_Toc63695431"/>
+      <w:bookmarkStart w:id="36" w:name="_Toc63947338"/>
       <w:r>
         <w:lastRenderedPageBreak/>
         <w:t>Dossier de conception</w:t>
       </w:r>
-      <w:bookmarkEnd w:id="30"/>
-      <w:bookmarkEnd w:id="31"/>
-      <w:bookmarkEnd w:id="32"/>
+      <w:bookmarkEnd w:id="33"/>
+      <w:bookmarkEnd w:id="34"/>
+      <w:bookmarkEnd w:id="35"/>
       <w:r>
         <w:t xml:space="preserve"> (A FAIRE)</w:t>
       </w:r>
-      <w:bookmarkEnd w:id="33"/>
+      <w:bookmarkEnd w:id="36"/>
     </w:p>
     <w:p>
       <w:pPr>
@@ -8217,18 +8516,18 @@
       <w:pPr>
         <w:pStyle w:val="Titre1"/>
       </w:pPr>
-      <w:bookmarkStart w:id="34" w:name="_Toc71703259"/>
-      <w:bookmarkStart w:id="35" w:name="_Toc63239443"/>
-      <w:bookmarkStart w:id="36" w:name="_Toc63695432"/>
+      <w:bookmarkStart w:id="37" w:name="_Toc71703259"/>
+      <w:bookmarkStart w:id="38" w:name="_Toc63239443"/>
+      <w:bookmarkStart w:id="39" w:name="_Toc63947339"/>
       <w:r>
         <w:t>R</w:t>
       </w:r>
-      <w:bookmarkEnd w:id="34"/>
+      <w:bookmarkEnd w:id="37"/>
       <w:r>
         <w:t>éalisation</w:t>
       </w:r>
-      <w:bookmarkEnd w:id="35"/>
-      <w:bookmarkEnd w:id="36"/>
+      <w:bookmarkEnd w:id="38"/>
+      <w:bookmarkEnd w:id="39"/>
     </w:p>
     <w:p>
       <w:pPr>
@@ -8237,23 +8536,23 @@
           <w:i/>
         </w:rPr>
       </w:pPr>
-      <w:bookmarkStart w:id="37" w:name="_Toc25553317"/>
-      <w:bookmarkStart w:id="38" w:name="_Toc71691022"/>
-      <w:bookmarkStart w:id="39" w:name="_Toc63239444"/>
-      <w:bookmarkStart w:id="40" w:name="_Toc63695433"/>
+      <w:bookmarkStart w:id="40" w:name="_Toc25553317"/>
+      <w:bookmarkStart w:id="41" w:name="_Toc71691022"/>
+      <w:bookmarkStart w:id="42" w:name="_Toc63239444"/>
+      <w:bookmarkStart w:id="43" w:name="_Toc63947340"/>
       <w:r>
         <w:t>Dossier de réalisation</w:t>
       </w:r>
-      <w:bookmarkStart w:id="41" w:name="_Toc25553318"/>
-      <w:bookmarkEnd w:id="37"/>
-      <w:bookmarkEnd w:id="38"/>
-      <w:bookmarkEnd w:id="39"/>
+      <w:bookmarkStart w:id="44" w:name="_Toc25553318"/>
+      <w:bookmarkEnd w:id="40"/>
+      <w:bookmarkEnd w:id="41"/>
+      <w:bookmarkEnd w:id="42"/>
       <w:r>
         <w:t xml:space="preserve"> (A FAIRE)</w:t>
       </w:r>
-      <w:bookmarkEnd w:id="40"/>
-    </w:p>
-    <w:bookmarkEnd w:id="41"/>
+      <w:bookmarkEnd w:id="43"/>
+    </w:p>
+    <w:bookmarkEnd w:id="44"/>
     <w:p/>
     <w:p>
       <w:r>
@@ -8406,23 +8705,23 @@
           <w:i/>
         </w:rPr>
       </w:pPr>
-      <w:bookmarkStart w:id="42" w:name="_Toc25553321"/>
-      <w:bookmarkStart w:id="43" w:name="_Toc71691025"/>
-      <w:bookmarkStart w:id="44" w:name="_Toc63239445"/>
-      <w:bookmarkStart w:id="45" w:name="_Toc63695434"/>
+      <w:bookmarkStart w:id="45" w:name="_Toc25553321"/>
+      <w:bookmarkStart w:id="46" w:name="_Toc71691025"/>
+      <w:bookmarkStart w:id="47" w:name="_Toc63239445"/>
+      <w:bookmarkStart w:id="48" w:name="_Toc63947341"/>
       <w:r>
         <w:t>Description des test</w:t>
       </w:r>
-      <w:bookmarkEnd w:id="42"/>
+      <w:bookmarkEnd w:id="45"/>
       <w:r>
         <w:t>s effectués</w:t>
       </w:r>
-      <w:bookmarkEnd w:id="43"/>
-      <w:bookmarkEnd w:id="44"/>
+      <w:bookmarkEnd w:id="46"/>
+      <w:bookmarkEnd w:id="47"/>
       <w:r>
         <w:t xml:space="preserve"> (A FAIRE)</w:t>
       </w:r>
-      <w:bookmarkEnd w:id="45"/>
+      <w:bookmarkEnd w:id="48"/>
     </w:p>
     <w:p>
       <w:pPr>
@@ -8505,19 +8804,19 @@
           <w:i/>
         </w:rPr>
       </w:pPr>
-      <w:bookmarkStart w:id="46" w:name="_Toc25553322"/>
-      <w:bookmarkStart w:id="47" w:name="_Toc71691026"/>
-      <w:bookmarkStart w:id="48" w:name="_Toc63239446"/>
-      <w:bookmarkStart w:id="49" w:name="_Toc63695435"/>
+      <w:bookmarkStart w:id="49" w:name="_Toc25553322"/>
+      <w:bookmarkStart w:id="50" w:name="_Toc71691026"/>
+      <w:bookmarkStart w:id="51" w:name="_Toc63239446"/>
+      <w:bookmarkStart w:id="52" w:name="_Toc63947342"/>
       <w:r>
         <w:t xml:space="preserve">Erreurs </w:t>
       </w:r>
-      <w:bookmarkEnd w:id="46"/>
+      <w:bookmarkEnd w:id="49"/>
       <w:r>
         <w:t>restantes</w:t>
       </w:r>
-      <w:bookmarkEnd w:id="47"/>
-      <w:bookmarkEnd w:id="48"/>
+      <w:bookmarkEnd w:id="50"/>
+      <w:bookmarkEnd w:id="51"/>
       <w:proofErr w:type="gramStart"/>
       <w:r>
         <w:t xml:space="preserve">  </w:t>
@@ -8529,13 +8828,13 @@
       <w:r>
         <w:t>A FAIRE)</w:t>
       </w:r>
-      <w:bookmarkEnd w:id="49"/>
+      <w:bookmarkEnd w:id="52"/>
       <w:r>
         <w:t xml:space="preserve"> </w:t>
       </w:r>
     </w:p>
     <w:p>
-      <w:bookmarkStart w:id="50" w:name="_Toc25553323"/>
+      <w:bookmarkStart w:id="53" w:name="_Toc25553323"/>
     </w:p>
     <w:p>
       <w:r>
@@ -8575,7 +8874,7 @@
       <w:r>
         <w:t>Conséquences sur l'utilisation du produit</w:t>
       </w:r>
-      <w:bookmarkEnd w:id="50"/>
+      <w:bookmarkEnd w:id="53"/>
     </w:p>
     <w:p>
       <w:pPr>
@@ -8601,23 +8900,23 @@
           <w:i/>
         </w:rPr>
       </w:pPr>
-      <w:bookmarkStart w:id="51" w:name="_Toc25553326"/>
-      <w:bookmarkStart w:id="52" w:name="_Toc71691029"/>
-      <w:bookmarkStart w:id="53" w:name="_Toc63239447"/>
-      <w:bookmarkStart w:id="54" w:name="_Toc63695436"/>
+      <w:bookmarkStart w:id="54" w:name="_Toc25553326"/>
+      <w:bookmarkStart w:id="55" w:name="_Toc71691029"/>
+      <w:bookmarkStart w:id="56" w:name="_Toc63239447"/>
+      <w:bookmarkStart w:id="57" w:name="_Toc63947343"/>
       <w:r>
         <w:t>Liste des documents</w:t>
       </w:r>
-      <w:bookmarkEnd w:id="51"/>
+      <w:bookmarkEnd w:id="54"/>
       <w:r>
         <w:t xml:space="preserve"> fournis</w:t>
       </w:r>
-      <w:bookmarkEnd w:id="52"/>
-      <w:bookmarkEnd w:id="53"/>
+      <w:bookmarkEnd w:id="55"/>
+      <w:bookmarkEnd w:id="56"/>
       <w:r>
         <w:t xml:space="preserve"> (A FAIRE)</w:t>
       </w:r>
-      <w:bookmarkEnd w:id="54"/>
+      <w:bookmarkEnd w:id="57"/>
     </w:p>
     <w:p/>
     <w:p>
@@ -8704,23 +9003,23 @@
       <w:pPr>
         <w:pStyle w:val="Titre1"/>
       </w:pPr>
-      <w:bookmarkStart w:id="55" w:name="_Toc25553328"/>
-      <w:bookmarkStart w:id="56" w:name="_Toc71703263"/>
-      <w:bookmarkStart w:id="57" w:name="_Toc63239448"/>
-      <w:bookmarkStart w:id="58" w:name="_Toc63695437"/>
+      <w:bookmarkStart w:id="58" w:name="_Toc25553328"/>
+      <w:bookmarkStart w:id="59" w:name="_Toc71703263"/>
+      <w:bookmarkStart w:id="60" w:name="_Toc63239448"/>
+      <w:bookmarkStart w:id="61" w:name="_Toc63947344"/>
       <w:r>
         <w:t>C</w:t>
       </w:r>
-      <w:bookmarkEnd w:id="55"/>
-      <w:bookmarkEnd w:id="56"/>
+      <w:bookmarkEnd w:id="58"/>
+      <w:bookmarkEnd w:id="59"/>
       <w:r>
         <w:t>onclusions</w:t>
       </w:r>
-      <w:bookmarkEnd w:id="57"/>
+      <w:bookmarkEnd w:id="60"/>
       <w:r>
         <w:t xml:space="preserve"> (A FAIRE)</w:t>
       </w:r>
-      <w:bookmarkEnd w:id="58"/>
+      <w:bookmarkEnd w:id="61"/>
     </w:p>
     <w:p>
       <w:pPr>
@@ -8815,19 +9114,19 @@
       <w:pPr>
         <w:pStyle w:val="Titre1"/>
       </w:pPr>
-      <w:bookmarkStart w:id="59" w:name="_Toc71703264"/>
-      <w:bookmarkStart w:id="60" w:name="_Toc63239449"/>
-      <w:bookmarkStart w:id="61" w:name="_Toc63695438"/>
+      <w:bookmarkStart w:id="62" w:name="_Toc71703264"/>
+      <w:bookmarkStart w:id="63" w:name="_Toc63239449"/>
+      <w:bookmarkStart w:id="64" w:name="_Toc63947345"/>
       <w:r>
         <w:lastRenderedPageBreak/>
         <w:t>A</w:t>
       </w:r>
-      <w:bookmarkEnd w:id="59"/>
+      <w:bookmarkEnd w:id="62"/>
       <w:r>
         <w:t>nnexes</w:t>
       </w:r>
-      <w:bookmarkEnd w:id="60"/>
-      <w:bookmarkEnd w:id="61"/>
+      <w:bookmarkEnd w:id="63"/>
+      <w:bookmarkEnd w:id="64"/>
     </w:p>
     <w:p/>
     <w:p>
@@ -8837,13 +9136,13 @@
           <w:i/>
         </w:rPr>
       </w:pPr>
-      <w:bookmarkStart w:id="62" w:name="_Toc63239450"/>
-      <w:bookmarkStart w:id="63" w:name="_Toc63695439"/>
+      <w:bookmarkStart w:id="65" w:name="_Toc63239450"/>
+      <w:bookmarkStart w:id="66" w:name="_Toc63947346"/>
       <w:r>
         <w:t>Résumé du rapport du TPI / version succincte de la documentation</w:t>
       </w:r>
-      <w:bookmarkEnd w:id="62"/>
-      <w:bookmarkEnd w:id="63"/>
+      <w:bookmarkEnd w:id="65"/>
+      <w:bookmarkEnd w:id="66"/>
     </w:p>
     <w:p/>
     <w:p>
@@ -8853,15 +9152,15 @@
           <w:i/>
         </w:rPr>
       </w:pPr>
-      <w:bookmarkStart w:id="64" w:name="_Toc71703265"/>
-      <w:bookmarkStart w:id="65" w:name="_Toc63239451"/>
-      <w:bookmarkStart w:id="66" w:name="_Toc63695440"/>
+      <w:bookmarkStart w:id="67" w:name="_Toc71703265"/>
+      <w:bookmarkStart w:id="68" w:name="_Toc63239451"/>
+      <w:bookmarkStart w:id="69" w:name="_Toc63947347"/>
       <w:r>
         <w:t>Sources – Bibliographie</w:t>
       </w:r>
-      <w:bookmarkEnd w:id="64"/>
-      <w:bookmarkEnd w:id="65"/>
-      <w:bookmarkEnd w:id="66"/>
+      <w:bookmarkEnd w:id="67"/>
+      <w:bookmarkEnd w:id="68"/>
+      <w:bookmarkEnd w:id="69"/>
     </w:p>
     <w:p/>
     <w:p>
@@ -8890,20 +9189,20 @@
           <w:i/>
         </w:rPr>
       </w:pPr>
-      <w:bookmarkStart w:id="67" w:name="_Toc25553330"/>
-      <w:bookmarkStart w:id="68" w:name="_Toc71703266"/>
-      <w:bookmarkStart w:id="69" w:name="_Toc63239452"/>
-      <w:bookmarkStart w:id="70" w:name="_Toc63695441"/>
+      <w:bookmarkStart w:id="70" w:name="_Toc25553330"/>
+      <w:bookmarkStart w:id="71" w:name="_Toc71703266"/>
+      <w:bookmarkStart w:id="72" w:name="_Toc63239452"/>
+      <w:bookmarkStart w:id="73" w:name="_Toc63947348"/>
       <w:r>
         <w:t xml:space="preserve">Journal de </w:t>
       </w:r>
-      <w:bookmarkEnd w:id="67"/>
-      <w:bookmarkEnd w:id="68"/>
+      <w:bookmarkEnd w:id="70"/>
+      <w:bookmarkEnd w:id="71"/>
       <w:r>
         <w:t>travail</w:t>
       </w:r>
-      <w:bookmarkEnd w:id="69"/>
-      <w:bookmarkEnd w:id="70"/>
+      <w:bookmarkEnd w:id="72"/>
+      <w:bookmarkEnd w:id="73"/>
     </w:p>
     <w:p/>
     <w:tbl>
@@ -9022,7 +9321,7 @@
       </w:tr>
     </w:tbl>
     <w:p>
-      <w:bookmarkStart w:id="71" w:name="_Toc25553331"/>
+      <w:bookmarkStart w:id="74" w:name="_Toc25553331"/>
     </w:p>
     <w:p/>
     <w:p>
@@ -9032,16 +9331,16 @@
           <w:i/>
         </w:rPr>
       </w:pPr>
-      <w:bookmarkStart w:id="72" w:name="_Toc71703267"/>
-      <w:bookmarkStart w:id="73" w:name="_Toc63239453"/>
-      <w:bookmarkStart w:id="74" w:name="_Toc63695442"/>
+      <w:bookmarkStart w:id="75" w:name="_Toc71703267"/>
+      <w:bookmarkStart w:id="76" w:name="_Toc63239453"/>
+      <w:bookmarkStart w:id="77" w:name="_Toc63947349"/>
       <w:r>
         <w:t>Manuel d'Installation</w:t>
       </w:r>
-      <w:bookmarkEnd w:id="71"/>
-      <w:bookmarkEnd w:id="72"/>
-      <w:bookmarkEnd w:id="73"/>
       <w:bookmarkEnd w:id="74"/>
+      <w:bookmarkEnd w:id="75"/>
+      <w:bookmarkEnd w:id="76"/>
+      <w:bookmarkEnd w:id="77"/>
     </w:p>
     <w:p/>
     <w:p>
@@ -9051,17 +9350,17 @@
           <w:i/>
         </w:rPr>
       </w:pPr>
-      <w:bookmarkStart w:id="75" w:name="_Toc25553332"/>
-      <w:bookmarkStart w:id="76" w:name="_Toc71703268"/>
-      <w:bookmarkStart w:id="77" w:name="_Toc63239454"/>
-      <w:bookmarkStart w:id="78" w:name="_Toc63695443"/>
+      <w:bookmarkStart w:id="78" w:name="_Toc25553332"/>
+      <w:bookmarkStart w:id="79" w:name="_Toc71703268"/>
+      <w:bookmarkStart w:id="80" w:name="_Toc63239454"/>
+      <w:bookmarkStart w:id="81" w:name="_Toc63947350"/>
       <w:r>
         <w:t>Manuel d'Utilisation</w:t>
       </w:r>
-      <w:bookmarkEnd w:id="75"/>
-      <w:bookmarkEnd w:id="76"/>
-      <w:bookmarkEnd w:id="77"/>
       <w:bookmarkEnd w:id="78"/>
+      <w:bookmarkEnd w:id="79"/>
+      <w:bookmarkEnd w:id="80"/>
+      <w:bookmarkEnd w:id="81"/>
     </w:p>
     <w:p/>
     <w:p>
@@ -9071,23 +9370,23 @@
           <w:i/>
         </w:rPr>
       </w:pPr>
-      <w:bookmarkStart w:id="79" w:name="_Toc71703270"/>
-      <w:bookmarkStart w:id="80" w:name="_Toc63239455"/>
-      <w:bookmarkStart w:id="81" w:name="_Toc25553334"/>
-      <w:bookmarkStart w:id="82" w:name="_Toc63695444"/>
+      <w:bookmarkStart w:id="82" w:name="_Toc71703270"/>
+      <w:bookmarkStart w:id="83" w:name="_Toc63239455"/>
+      <w:bookmarkStart w:id="84" w:name="_Toc25553334"/>
+      <w:bookmarkStart w:id="85" w:name="_Toc63947351"/>
       <w:r>
         <w:t>A</w:t>
       </w:r>
       <w:r>
         <w:t>rchives du projet</w:t>
       </w:r>
-      <w:bookmarkEnd w:id="79"/>
-      <w:bookmarkEnd w:id="80"/>
       <w:bookmarkEnd w:id="82"/>
+      <w:bookmarkEnd w:id="83"/>
+      <w:bookmarkEnd w:id="85"/>
       <w:r>
         <w:t xml:space="preserve"> </w:t>
       </w:r>
-      <w:bookmarkEnd w:id="81"/>
+      <w:bookmarkEnd w:id="84"/>
     </w:p>
     <w:p/>
     <w:p>
@@ -9109,12 +9408,12 @@
       <w:pPr>
         <w:pStyle w:val="Titre2"/>
       </w:pPr>
-      <w:bookmarkStart w:id="83" w:name="_Toc63695445"/>
+      <w:bookmarkStart w:id="86" w:name="_Toc63947352"/>
       <w:r>
         <w:lastRenderedPageBreak/>
         <w:t>Table des illustrations</w:t>
       </w:r>
-      <w:bookmarkEnd w:id="83"/>
+      <w:bookmarkEnd w:id="86"/>
     </w:p>
     <w:p/>
     <w:p>
@@ -9149,13 +9448,13 @@
         </w:rPr>
         <w:fldChar w:fldCharType="separate"/>
       </w:r>
-      <w:hyperlink r:id="rId29" w:anchor="_Toc63676959" w:history="1">
+      <w:hyperlink w:anchor="_Toc63947715" w:history="1">
         <w:r>
           <w:rPr>
             <w:rStyle w:val="Lienhypertexte"/>
             <w:noProof/>
           </w:rPr>
-          <w:t>Figure 1 : vision globale de l'application</w:t>
+          <w:t>Figure 1 : modèle conceptuel de données</w:t>
         </w:r>
         <w:r>
           <w:rPr>
@@ -9176,7 +9475,79 @@
             <w:noProof/>
             <w:webHidden/>
           </w:rPr>
-          <w:instrText xml:space="preserve"> PAGEREF _Toc63676959 \h </w:instrText>
+          <w:instrText xml:space="preserve"> PAGEREF _Toc63947715 \h </w:instrText>
+        </w:r>
+        <w:r>
+          <w:rPr>
+            <w:noProof/>
+            <w:webHidden/>
+          </w:rPr>
+        </w:r>
+        <w:r>
+          <w:rPr>
+            <w:noProof/>
+            <w:webHidden/>
+          </w:rPr>
+          <w:fldChar w:fldCharType="separate"/>
+        </w:r>
+        <w:r>
+          <w:rPr>
+            <w:noProof/>
+            <w:webHidden/>
+          </w:rPr>
+          <w:t>4</w:t>
+        </w:r>
+        <w:r>
+          <w:rPr>
+            <w:noProof/>
+            <w:webHidden/>
+          </w:rPr>
+          <w:fldChar w:fldCharType="end"/>
+        </w:r>
+      </w:hyperlink>
+    </w:p>
+    <w:p>
+      <w:pPr>
+        <w:pStyle w:val="Tabledesillustrations"/>
+        <w:tabs>
+          <w:tab w:val="right" w:leader="dot" w:pos="9060"/>
+        </w:tabs>
+        <w:rPr>
+          <w:rFonts w:asciiTheme="minorHAnsi" w:eastAsiaTheme="minorEastAsia" w:hAnsiTheme="minorHAnsi" w:cstheme="minorBidi"/>
+          <w:noProof/>
+          <w:sz w:val="22"/>
+          <w:szCs w:val="22"/>
+          <w:lang w:val="fr-CH" w:eastAsia="fr-CH"/>
+        </w:rPr>
+      </w:pPr>
+      <w:hyperlink w:anchor="_Toc63947716" w:history="1">
+        <w:r>
+          <w:rPr>
+            <w:rStyle w:val="Lienhypertexte"/>
+            <w:noProof/>
+          </w:rPr>
+          <w:t>Figure 2 : modèle logique de données</w:t>
+        </w:r>
+        <w:r>
+          <w:rPr>
+            <w:noProof/>
+            <w:webHidden/>
+          </w:rPr>
+          <w:tab/>
+        </w:r>
+        <w:r>
+          <w:rPr>
+            <w:noProof/>
+            <w:webHidden/>
+          </w:rPr>
+          <w:fldChar w:fldCharType="begin"/>
+        </w:r>
+        <w:r>
+          <w:rPr>
+            <w:noProof/>
+            <w:webHidden/>
+          </w:rPr>
+          <w:instrText xml:space="preserve"> PAGEREF _Toc63947716 \h </w:instrText>
         </w:r>
         <w:r>
           <w:rPr>
@@ -9221,13 +9592,13 @@
           <w:lang w:val="fr-CH" w:eastAsia="fr-CH"/>
         </w:rPr>
       </w:pPr>
-      <w:hyperlink r:id="rId30" w:anchor="_Toc63676960" w:history="1">
+      <w:hyperlink r:id="rId31" w:anchor="_Toc63947717" w:history="1">
         <w:r>
           <w:rPr>
             <w:rStyle w:val="Lienhypertexte"/>
             <w:noProof/>
           </w:rPr>
-          <w:t>Figure 2 : formulaire d'ajout d'objet</w:t>
+          <w:t>Figure 3 : vision globale de l'application</w:t>
         </w:r>
         <w:r>
           <w:rPr>
@@ -9248,7 +9619,7 @@
             <w:noProof/>
             <w:webHidden/>
           </w:rPr>
-          <w:instrText xml:space="preserve"> PAGEREF _Toc63676960 \h </w:instrText>
+          <w:instrText xml:space="preserve"> PAGEREF _Toc63947717 \h </w:instrText>
         </w:r>
         <w:r>
           <w:rPr>
@@ -9268,7 +9639,7 @@
             <w:noProof/>
             <w:webHidden/>
           </w:rPr>
-          <w:t>5</w:t>
+          <w:t>6</w:t>
         </w:r>
         <w:r>
           <w:rPr>
@@ -9280,13 +9651,157 @@
       </w:hyperlink>
     </w:p>
     <w:p>
+      <w:pPr>
+        <w:pStyle w:val="Tabledesillustrations"/>
+        <w:tabs>
+          <w:tab w:val="right" w:leader="dot" w:pos="9060"/>
+        </w:tabs>
+        <w:rPr>
+          <w:rFonts w:asciiTheme="minorHAnsi" w:eastAsiaTheme="minorEastAsia" w:hAnsiTheme="minorHAnsi" w:cstheme="minorBidi"/>
+          <w:noProof/>
+          <w:sz w:val="22"/>
+          <w:szCs w:val="22"/>
+          <w:lang w:val="fr-CH" w:eastAsia="fr-CH"/>
+        </w:rPr>
+      </w:pPr>
+      <w:hyperlink r:id="rId32" w:anchor="_Toc63947718" w:history="1">
+        <w:r>
+          <w:rPr>
+            <w:rStyle w:val="Lienhypertexte"/>
+            <w:noProof/>
+          </w:rPr>
+          <w:t>Figure 4 : formulaire d'ajout d'objet</w:t>
+        </w:r>
+        <w:r>
+          <w:rPr>
+            <w:noProof/>
+            <w:webHidden/>
+          </w:rPr>
+          <w:tab/>
+        </w:r>
+        <w:r>
+          <w:rPr>
+            <w:noProof/>
+            <w:webHidden/>
+          </w:rPr>
+          <w:fldChar w:fldCharType="begin"/>
+        </w:r>
+        <w:r>
+          <w:rPr>
+            <w:noProof/>
+            <w:webHidden/>
+          </w:rPr>
+          <w:instrText xml:space="preserve"> PAGEREF _Toc63947718 \h </w:instrText>
+        </w:r>
+        <w:r>
+          <w:rPr>
+            <w:noProof/>
+            <w:webHidden/>
+          </w:rPr>
+        </w:r>
+        <w:r>
+          <w:rPr>
+            <w:noProof/>
+            <w:webHidden/>
+          </w:rPr>
+          <w:fldChar w:fldCharType="separate"/>
+        </w:r>
+        <w:r>
+          <w:rPr>
+            <w:noProof/>
+            <w:webHidden/>
+          </w:rPr>
+          <w:t>6</w:t>
+        </w:r>
+        <w:r>
+          <w:rPr>
+            <w:noProof/>
+            <w:webHidden/>
+          </w:rPr>
+          <w:fldChar w:fldCharType="end"/>
+        </w:r>
+      </w:hyperlink>
+    </w:p>
+    <w:p>
+      <w:pPr>
+        <w:pStyle w:val="Tabledesillustrations"/>
+        <w:tabs>
+          <w:tab w:val="right" w:leader="dot" w:pos="9060"/>
+        </w:tabs>
+        <w:rPr>
+          <w:rFonts w:asciiTheme="minorHAnsi" w:eastAsiaTheme="minorEastAsia" w:hAnsiTheme="minorHAnsi" w:cstheme="minorBidi"/>
+          <w:noProof/>
+          <w:sz w:val="22"/>
+          <w:szCs w:val="22"/>
+          <w:lang w:val="fr-CH" w:eastAsia="fr-CH"/>
+        </w:rPr>
+      </w:pPr>
+      <w:hyperlink w:anchor="_Toc63947719" w:history="1">
+        <w:r>
+          <w:rPr>
+            <w:rStyle w:val="Lienhypertexte"/>
+            <w:noProof/>
+          </w:rPr>
+          <w:t>Figure 5 : diagramme de flux – ajouter un objet</w:t>
+        </w:r>
+        <w:r>
+          <w:rPr>
+            <w:noProof/>
+            <w:webHidden/>
+          </w:rPr>
+          <w:tab/>
+        </w:r>
+        <w:r>
+          <w:rPr>
+            <w:noProof/>
+            <w:webHidden/>
+          </w:rPr>
+          <w:fldChar w:fldCharType="begin"/>
+        </w:r>
+        <w:r>
+          <w:rPr>
+            <w:noProof/>
+            <w:webHidden/>
+          </w:rPr>
+          <w:instrText xml:space="preserve"> PAGEREF _Toc63947719 \h </w:instrText>
+        </w:r>
+        <w:r>
+          <w:rPr>
+            <w:noProof/>
+            <w:webHidden/>
+          </w:rPr>
+        </w:r>
+        <w:r>
+          <w:rPr>
+            <w:noProof/>
+            <w:webHidden/>
+          </w:rPr>
+          <w:fldChar w:fldCharType="separate"/>
+        </w:r>
+        <w:r>
+          <w:rPr>
+            <w:noProof/>
+            <w:webHidden/>
+          </w:rPr>
+          <w:t>8</w:t>
+        </w:r>
+        <w:r>
+          <w:rPr>
+            <w:noProof/>
+            <w:webHidden/>
+          </w:rPr>
+          <w:fldChar w:fldCharType="end"/>
+        </w:r>
+      </w:hyperlink>
+    </w:p>
+    <w:p>
       <w:r>
         <w:fldChar w:fldCharType="end"/>
       </w:r>
     </w:p>
     <w:sectPr>
-      <w:headerReference w:type="first" r:id="rId31"/>
-      <w:footerReference w:type="first" r:id="rId32"/>
+      <w:headerReference w:type="first" r:id="rId33"/>
+      <w:footerReference w:type="first" r:id="rId34"/>
       <w:pgSz w:w="11906" w:h="16838" w:code="9"/>
       <w:pgMar w:top="1418" w:right="1418" w:bottom="1418" w:left="1418" w:header="720" w:footer="720" w:gutter="0"/>
       <w:cols w:space="720"/>
@@ -9351,7 +9866,7 @@
       <w:rPr>
         <w:noProof/>
       </w:rPr>
-      <w:t>11</w:t>
+      <w:t>5</w:t>
     </w:r>
     <w:r>
       <w:fldChar w:fldCharType="end"/>
@@ -9363,9 +9878,6 @@
         <w:szCs w:val="16"/>
       </w:rPr>
       <w:tab/>
-    </w:r>
-    <w:r>
-      <w:t>Dernière modification : 05.02.2021</w:t>
     </w:r>
   </w:p>
   <w:p/>
@@ -9437,9 +9949,6 @@
     <w:r>
       <w:tab/>
     </w:r>
-    <w:r>
-      <w:t>Dernière modification : 05.02.2021</w:t>
-    </w:r>
   </w:p>
   <w:p>
     <w:pPr>
@@ -9487,9 +9996,6 @@
       </w:rPr>
       <w:tab/>
     </w:r>
-    <w:r>
-      <w:t>Dernière modification : 05.02.2021</w:t>
-    </w:r>
   </w:p>
   <w:p>
     <w:pPr>
@@ -9530,14 +10036,13 @@
       <w:rPr>
         <w:noProof/>
       </w:rPr>
-      <w:t>7</w:t>
+      <w:t>10</w:t>
     </w:r>
     <w:r>
       <w:fldChar w:fldCharType="end"/>
     </w:r>
     <w:r>
       <w:tab/>
-      <w:t>Dernière modification : 05.02.2021</w:t>
     </w:r>
   </w:p>
   <w:p/>
@@ -9569,14 +10074,13 @@
       <w:rPr>
         <w:noProof/>
       </w:rPr>
-      <w:t>8</w:t>
+      <w:t>11</w:t>
     </w:r>
     <w:r>
       <w:fldChar w:fldCharType="end"/>
     </w:r>
     <w:r>
       <w:tab/>
-      <w:t>Dernière modification : 05.02.2021</w:t>
     </w:r>
   </w:p>
   <w:p/>
@@ -9797,6 +10301,119 @@
     </w:lvl>
   </w:abstractNum>
   <w:abstractNum w:abstractNumId="1" w15:restartNumberingAfterBreak="0">
+    <w:nsid w:val="0F893DF7"/>
+    <w:multiLevelType w:val="hybridMultilevel"/>
+    <w:tmpl w:val="FACE487A"/>
+    <w:lvl w:ilvl="0" w:tplc="100C0001">
+      <w:start w:val="1"/>
+      <w:numFmt w:val="bullet"/>
+      <w:lvlText w:val=""/>
+      <w:lvlJc w:val="left"/>
+      <w:pPr>
+        <w:ind w:left="720" w:hanging="360"/>
+      </w:pPr>
+      <w:rPr>
+        <w:rFonts w:ascii="Symbol" w:hAnsi="Symbol" w:hint="default"/>
+      </w:rPr>
+    </w:lvl>
+    <w:lvl w:ilvl="1" w:tplc="100C0003" w:tentative="1">
+      <w:start w:val="1"/>
+      <w:numFmt w:val="bullet"/>
+      <w:lvlText w:val="o"/>
+      <w:lvlJc w:val="left"/>
+      <w:pPr>
+        <w:ind w:left="1440" w:hanging="360"/>
+      </w:pPr>
+      <w:rPr>
+        <w:rFonts w:ascii="Courier New" w:hAnsi="Courier New" w:cs="Courier New" w:hint="default"/>
+      </w:rPr>
+    </w:lvl>
+    <w:lvl w:ilvl="2" w:tplc="100C0005" w:tentative="1">
+      <w:start w:val="1"/>
+      <w:numFmt w:val="bullet"/>
+      <w:lvlText w:val=""/>
+      <w:lvlJc w:val="left"/>
+      <w:pPr>
+        <w:ind w:left="2160" w:hanging="360"/>
+      </w:pPr>
+      <w:rPr>
+        <w:rFonts w:ascii="Wingdings" w:hAnsi="Wingdings" w:hint="default"/>
+      </w:rPr>
+    </w:lvl>
+    <w:lvl w:ilvl="3" w:tplc="100C0001" w:tentative="1">
+      <w:start w:val="1"/>
+      <w:numFmt w:val="bullet"/>
+      <w:lvlText w:val=""/>
+      <w:lvlJc w:val="left"/>
+      <w:pPr>
+        <w:ind w:left="2880" w:hanging="360"/>
+      </w:pPr>
+      <w:rPr>
+        <w:rFonts w:ascii="Symbol" w:hAnsi="Symbol" w:hint="default"/>
+      </w:rPr>
+    </w:lvl>
+    <w:lvl w:ilvl="4" w:tplc="100C0003" w:tentative="1">
+      <w:start w:val="1"/>
+      <w:numFmt w:val="bullet"/>
+      <w:lvlText w:val="o"/>
+      <w:lvlJc w:val="left"/>
+      <w:pPr>
+        <w:ind w:left="3600" w:hanging="360"/>
+      </w:pPr>
+      <w:rPr>
+        <w:rFonts w:ascii="Courier New" w:hAnsi="Courier New" w:cs="Courier New" w:hint="default"/>
+      </w:rPr>
+    </w:lvl>
+    <w:lvl w:ilvl="5" w:tplc="100C0005" w:tentative="1">
+      <w:start w:val="1"/>
+      <w:numFmt w:val="bullet"/>
+      <w:lvlText w:val=""/>
+      <w:lvlJc w:val="left"/>
+      <w:pPr>
+        <w:ind w:left="4320" w:hanging="360"/>
+      </w:pPr>
+      <w:rPr>
+        <w:rFonts w:ascii="Wingdings" w:hAnsi="Wingdings" w:hint="default"/>
+      </w:rPr>
+    </w:lvl>
+    <w:lvl w:ilvl="6" w:tplc="100C0001" w:tentative="1">
+      <w:start w:val="1"/>
+      <w:numFmt w:val="bullet"/>
+      <w:lvlText w:val=""/>
+      <w:lvlJc w:val="left"/>
+      <w:pPr>
+        <w:ind w:left="5040" w:hanging="360"/>
+      </w:pPr>
+      <w:rPr>
+        <w:rFonts w:ascii="Symbol" w:hAnsi="Symbol" w:hint="default"/>
+      </w:rPr>
+    </w:lvl>
+    <w:lvl w:ilvl="7" w:tplc="100C0003" w:tentative="1">
+      <w:start w:val="1"/>
+      <w:numFmt w:val="bullet"/>
+      <w:lvlText w:val="o"/>
+      <w:lvlJc w:val="left"/>
+      <w:pPr>
+        <w:ind w:left="5760" w:hanging="360"/>
+      </w:pPr>
+      <w:rPr>
+        <w:rFonts w:ascii="Courier New" w:hAnsi="Courier New" w:cs="Courier New" w:hint="default"/>
+      </w:rPr>
+    </w:lvl>
+    <w:lvl w:ilvl="8" w:tplc="100C0005" w:tentative="1">
+      <w:start w:val="1"/>
+      <w:numFmt w:val="bullet"/>
+      <w:lvlText w:val=""/>
+      <w:lvlJc w:val="left"/>
+      <w:pPr>
+        <w:ind w:left="6480" w:hanging="360"/>
+      </w:pPr>
+      <w:rPr>
+        <w:rFonts w:ascii="Wingdings" w:hAnsi="Wingdings" w:hint="default"/>
+      </w:rPr>
+    </w:lvl>
+  </w:abstractNum>
+  <w:abstractNum w:abstractNumId="2" w15:restartNumberingAfterBreak="0">
     <w:nsid w:val="16794E2B"/>
     <w:multiLevelType w:val="hybridMultilevel"/>
     <w:tmpl w:val="641AD2C2"/>
@@ -9936,7 +10553,7 @@
       </w:rPr>
     </w:lvl>
   </w:abstractNum>
-  <w:abstractNum w:abstractNumId="2" w15:restartNumberingAfterBreak="0">
+  <w:abstractNum w:abstractNumId="3" w15:restartNumberingAfterBreak="0">
     <w:nsid w:val="19FF01AE"/>
     <w:multiLevelType w:val="hybridMultilevel"/>
     <w:tmpl w:val="EC6A3956"/>
@@ -10076,7 +10693,7 @@
       </w:rPr>
     </w:lvl>
   </w:abstractNum>
-  <w:abstractNum w:abstractNumId="3" w15:restartNumberingAfterBreak="0">
+  <w:abstractNum w:abstractNumId="4" w15:restartNumberingAfterBreak="0">
     <w:nsid w:val="27A404D8"/>
     <w:multiLevelType w:val="hybridMultilevel"/>
     <w:tmpl w:val="E4483B56"/>
@@ -10216,7 +10833,7 @@
       </w:rPr>
     </w:lvl>
   </w:abstractNum>
-  <w:abstractNum w:abstractNumId="4" w15:restartNumberingAfterBreak="0">
+  <w:abstractNum w:abstractNumId="5" w15:restartNumberingAfterBreak="0">
     <w:nsid w:val="408C02FF"/>
     <w:multiLevelType w:val="hybridMultilevel"/>
     <w:tmpl w:val="1C925AC4"/>
@@ -10353,7 +10970,7 @@
       </w:rPr>
     </w:lvl>
   </w:abstractNum>
-  <w:abstractNum w:abstractNumId="5" w15:restartNumberingAfterBreak="0">
+  <w:abstractNum w:abstractNumId="6" w15:restartNumberingAfterBreak="0">
     <w:nsid w:val="42F31DAB"/>
     <w:multiLevelType w:val="hybridMultilevel"/>
     <w:tmpl w:val="A46C5D1C"/>
@@ -10493,7 +11110,7 @@
       </w:rPr>
     </w:lvl>
   </w:abstractNum>
-  <w:abstractNum w:abstractNumId="6" w15:restartNumberingAfterBreak="0">
+  <w:abstractNum w:abstractNumId="7" w15:restartNumberingAfterBreak="0">
     <w:nsid w:val="5082572C"/>
     <w:multiLevelType w:val="hybridMultilevel"/>
     <w:tmpl w:val="ED4ACFA4"/>
@@ -10633,7 +11250,7 @@
       </w:rPr>
     </w:lvl>
   </w:abstractNum>
-  <w:abstractNum w:abstractNumId="7" w15:restartNumberingAfterBreak="0">
+  <w:abstractNum w:abstractNumId="8" w15:restartNumberingAfterBreak="0">
     <w:nsid w:val="52B247CA"/>
     <w:multiLevelType w:val="hybridMultilevel"/>
     <w:tmpl w:val="B7D4D45A"/>
@@ -10773,7 +11390,7 @@
       </w:rPr>
     </w:lvl>
   </w:abstractNum>
-  <w:abstractNum w:abstractNumId="8" w15:restartNumberingAfterBreak="0">
+  <w:abstractNum w:abstractNumId="9" w15:restartNumberingAfterBreak="0">
     <w:nsid w:val="594C1361"/>
     <w:multiLevelType w:val="hybridMultilevel"/>
     <w:tmpl w:val="5C243628"/>
@@ -10913,7 +11530,7 @@
       </w:rPr>
     </w:lvl>
   </w:abstractNum>
-  <w:abstractNum w:abstractNumId="9" w15:restartNumberingAfterBreak="0">
+  <w:abstractNum w:abstractNumId="10" w15:restartNumberingAfterBreak="0">
     <w:nsid w:val="71E06583"/>
     <w:multiLevelType w:val="hybridMultilevel"/>
     <w:tmpl w:val="26C81FCE"/>
@@ -11053,7 +11670,7 @@
       </w:rPr>
     </w:lvl>
   </w:abstractNum>
-  <w:abstractNum w:abstractNumId="10" w15:restartNumberingAfterBreak="0">
+  <w:abstractNum w:abstractNumId="11" w15:restartNumberingAfterBreak="0">
     <w:nsid w:val="75A3529B"/>
     <w:multiLevelType w:val="hybridMultilevel"/>
     <w:tmpl w:val="819EEA64"/>
@@ -11193,7 +11810,7 @@
       </w:rPr>
     </w:lvl>
   </w:abstractNum>
-  <w:abstractNum w:abstractNumId="11" w15:restartNumberingAfterBreak="0">
+  <w:abstractNum w:abstractNumId="12" w15:restartNumberingAfterBreak="0">
     <w:nsid w:val="7B193736"/>
     <w:multiLevelType w:val="multilevel"/>
     <w:tmpl w:val="3C5861E4"/>
@@ -11339,7 +11956,7 @@
       </w:pPr>
     </w:lvl>
   </w:abstractNum>
-  <w:abstractNum w:abstractNumId="12" w15:restartNumberingAfterBreak="0">
+  <w:abstractNum w:abstractNumId="13" w15:restartNumberingAfterBreak="0">
     <w:nsid w:val="7CFB0AAA"/>
     <w:multiLevelType w:val="hybridMultilevel"/>
     <w:tmpl w:val="A39413F4"/>
@@ -11452,7 +12069,7 @@
       </w:rPr>
     </w:lvl>
   </w:abstractNum>
-  <w:abstractNum w:abstractNumId="13" w15:restartNumberingAfterBreak="0">
+  <w:abstractNum w:abstractNumId="14" w15:restartNumberingAfterBreak="0">
     <w:nsid w:val="7DD245F2"/>
     <w:multiLevelType w:val="hybridMultilevel"/>
     <w:tmpl w:val="3100450C"/>
@@ -11593,46 +12210,52 @@
     </w:lvl>
   </w:abstractNum>
   <w:num w:numId="1">
-    <w:abstractNumId w:val="11"/>
+    <w:abstractNumId w:val="12"/>
   </w:num>
   <w:num w:numId="2">
     <w:abstractNumId w:val="0"/>
   </w:num>
   <w:num w:numId="3">
+    <w:abstractNumId w:val="3"/>
+  </w:num>
+  <w:num w:numId="4">
+    <w:abstractNumId w:val="11"/>
+  </w:num>
+  <w:num w:numId="5">
+    <w:abstractNumId w:val="8"/>
+  </w:num>
+  <w:num w:numId="6">
+    <w:abstractNumId w:val="4"/>
+  </w:num>
+  <w:num w:numId="7">
+    <w:abstractNumId w:val="9"/>
+  </w:num>
+  <w:num w:numId="8">
+    <w:abstractNumId w:val="14"/>
+  </w:num>
+  <w:num w:numId="9">
     <w:abstractNumId w:val="2"/>
   </w:num>
-  <w:num w:numId="4">
+  <w:num w:numId="10">
+    <w:abstractNumId w:val="5"/>
+  </w:num>
+  <w:num w:numId="11">
+    <w:abstractNumId w:val="7"/>
+  </w:num>
+  <w:num w:numId="12">
+    <w:abstractNumId w:val="6"/>
+  </w:num>
+  <w:num w:numId="13">
     <w:abstractNumId w:val="10"/>
   </w:num>
-  <w:num w:numId="5">
-    <w:abstractNumId w:val="7"/>
-  </w:num>
-  <w:num w:numId="6">
-    <w:abstractNumId w:val="3"/>
-  </w:num>
-  <w:num w:numId="7">
-    <w:abstractNumId w:val="8"/>
-  </w:num>
-  <w:num w:numId="8">
+  <w:num w:numId="14">
     <w:abstractNumId w:val="13"/>
   </w:num>
-  <w:num w:numId="9">
+  <w:num w:numId="15">
+    <w:abstractNumId w:val="12"/>
+  </w:num>
+  <w:num w:numId="16">
     <w:abstractNumId w:val="1"/>
-  </w:num>
-  <w:num w:numId="10">
-    <w:abstractNumId w:val="4"/>
-  </w:num>
-  <w:num w:numId="11">
-    <w:abstractNumId w:val="6"/>
-  </w:num>
-  <w:num w:numId="12">
-    <w:abstractNumId w:val="5"/>
-  </w:num>
-  <w:num w:numId="13">
-    <w:abstractNumId w:val="9"/>
-  </w:num>
-  <w:num w:numId="14">
-    <w:abstractNumId w:val="12"/>
   </w:num>
   <w:numIdMacAtCleanup w:val="13"/>
 </w:numbering>
@@ -12903,18 +13526,18 @@
 </file>
 
 <file path=customXml/item2.xml><?xml version="1.0" encoding="utf-8"?>
+<p:properties xmlns:p="http://schemas.microsoft.com/office/2006/metadata/properties" xmlns:xsi="http://www.w3.org/2001/XMLSchema-instance" xmlns:pc="http://schemas.microsoft.com/office/infopath/2007/PartnerControls">
+  <documentManagement/>
+</p:properties>
+</file>
+
+<file path=customXml/item3.xml><?xml version="1.0" encoding="utf-8"?>
 <?mso-contentType ?>
 <FormTemplates xmlns="http://schemas.microsoft.com/sharepoint/v3/contenttype/forms">
   <Display>DocumentLibraryForm</Display>
   <Edit>DocumentLibraryForm</Edit>
   <New>DocumentLibraryForm</New>
 </FormTemplates>
-</file>
-
-<file path=customXml/item3.xml><?xml version="1.0" encoding="utf-8"?>
-<p:properties xmlns:p="http://schemas.microsoft.com/office/2006/metadata/properties" xmlns:xsi="http://www.w3.org/2001/XMLSchema-instance" xmlns:pc="http://schemas.microsoft.com/office/infopath/2007/PartnerControls">
-  <documentManagement/>
-</p:properties>
 </file>
 
 <file path=customXml/item4.xml><?xml version="1.0" encoding="utf-8"?>
@@ -13062,18 +13685,18 @@
 </file>
 
 <file path=customXml/itemProps2.xml><?xml version="1.0" encoding="utf-8"?>
-<ds:datastoreItem xmlns:ds="http://schemas.openxmlformats.org/officeDocument/2006/customXml" ds:itemID="{C3C0D82A-5D77-4930-8043-FB93232D4EC3}">
+<ds:datastoreItem xmlns:ds="http://schemas.openxmlformats.org/officeDocument/2006/customXml" ds:itemID="{B1DFFEE4-49B1-4AF1-9FFD-BDCB1D4C88F0}">
   <ds:schemaRefs>
-    <ds:schemaRef ds:uri="http://schemas.microsoft.com/sharepoint/v3/contenttype/forms"/>
+    <ds:schemaRef ds:uri="http://schemas.microsoft.com/office/2006/metadata/properties"/>
+    <ds:schemaRef ds:uri="http://schemas.microsoft.com/office/infopath/2007/PartnerControls"/>
   </ds:schemaRefs>
 </ds:datastoreItem>
 </file>
 
 <file path=customXml/itemProps3.xml><?xml version="1.0" encoding="utf-8"?>
-<ds:datastoreItem xmlns:ds="http://schemas.openxmlformats.org/officeDocument/2006/customXml" ds:itemID="{B1DFFEE4-49B1-4AF1-9FFD-BDCB1D4C88F0}">
+<ds:datastoreItem xmlns:ds="http://schemas.openxmlformats.org/officeDocument/2006/customXml" ds:itemID="{C3C0D82A-5D77-4930-8043-FB93232D4EC3}">
   <ds:schemaRefs>
-    <ds:schemaRef ds:uri="http://schemas.microsoft.com/office/2006/metadata/properties"/>
-    <ds:schemaRef ds:uri="http://schemas.microsoft.com/office/infopath/2007/PartnerControls"/>
+    <ds:schemaRef ds:uri="http://schemas.microsoft.com/sharepoint/v3/contenttype/forms"/>
   </ds:schemaRefs>
 </ds:datastoreItem>
 </file>
@@ -13097,7 +13720,7 @@
 </file>
 
 <file path=customXml/itemProps5.xml><?xml version="1.0" encoding="utf-8"?>
-<ds:datastoreItem xmlns:ds="http://schemas.openxmlformats.org/officeDocument/2006/customXml" ds:itemID="{24E53272-14D8-4E80-82A6-26AF630ADEA2}">
+<ds:datastoreItem xmlns:ds="http://schemas.openxmlformats.org/officeDocument/2006/customXml" ds:itemID="{756338F2-75C0-4050-829D-6657C9E88FD8}">
   <ds:schemaRefs>
     <ds:schemaRef ds:uri="http://schemas.openxmlformats.org/officeDocument/2006/bibliography"/>
   </ds:schemaRefs>

</xml_diff>

<commit_message>
maj journal de travail et rapport de projet
</commit_message>
<xml_diff>
--- a/preTPI_COSTA.docx
+++ b/preTPI_COSTA.docx
@@ -16,7 +16,6 @@
           <w:docPartUnique/>
         </w:docPartObj>
       </w:sdtPr>
-      <w:sdtEndPr/>
       <w:sdtContent>
         <w:p>
           <w:pPr>
@@ -114,7 +113,6 @@
                                     <w:dataBinding w:prefixMappings="xmlns:ns0='http://purl.org/dc/elements/1.1/' xmlns:ns1='http://schemas.openxmlformats.org/package/2006/metadata/core-properties' " w:xpath="/ns1:coreProperties[1]/ns0:subject[1]" w:storeItemID="{6C3C8BC8-F283-45AE-878A-BAB7291924A1}"/>
                                     <w:text/>
                                   </w:sdtPr>
-                                  <w:sdtEndPr/>
                                   <w:sdtContent>
                                     <w:r>
                                       <w:t>Gestion de Stocks</w:t>
@@ -179,7 +177,6 @@
                               <w:dataBinding w:prefixMappings="xmlns:ns0='http://purl.org/dc/elements/1.1/' xmlns:ns1='http://schemas.openxmlformats.org/package/2006/metadata/core-properties' " w:xpath="/ns1:coreProperties[1]/ns0:subject[1]" w:storeItemID="{6C3C8BC8-F283-45AE-878A-BAB7291924A1}"/>
                               <w:text/>
                             </w:sdtPr>
-                            <w:sdtEndPr/>
                             <w:sdtContent>
                               <w:r>
                                 <w:t>Gestion de Stocks</w:t>
@@ -319,7 +316,6 @@
                                       <w:calendar w:val="gregorian"/>
                                     </w:date>
                                   </w:sdtPr>
-                                  <w:sdtEndPr/>
                                   <w:sdtContent>
                                     <w:p>
                                       <w:pPr>
@@ -3633,7 +3629,6 @@
                                 <w:calendar w:val="gregorian"/>
                               </w:date>
                             </w:sdtPr>
-                            <w:sdtEndPr/>
                             <w:sdtContent>
                               <w:p>
                                 <w:pPr>
@@ -3859,7 +3854,6 @@
                                     <w:dataBinding w:prefixMappings="xmlns:ns0='http://purl.org/dc/elements/1.1/' xmlns:ns1='http://schemas.openxmlformats.org/package/2006/metadata/core-properties' " w:xpath="/ns1:coreProperties[1]/ns0:creator[1]" w:storeItemID="{6C3C8BC8-F283-45AE-878A-BAB7291924A1}"/>
                                     <w:text/>
                                   </w:sdtPr>
-                                  <w:sdtEndPr/>
                                   <w:sdtContent>
                                     <w:r>
                                       <w:rPr>
@@ -3895,7 +3889,6 @@
                                     <w:dataBinding w:prefixMappings="xmlns:ns0='http://schemas.openxmlformats.org/officeDocument/2006/extended-properties' " w:xpath="/ns0:Properties[1]/ns0:Company[1]" w:storeItemID="{6668398D-A668-4E3E-A5EB-62B293D839F1}"/>
                                     <w:text/>
                                   </w:sdtPr>
-                                  <w:sdtEndPr/>
                                   <w:sdtContent>
                                     <w:r>
                                       <w:rPr>
@@ -3956,7 +3949,6 @@
                               <w:dataBinding w:prefixMappings="xmlns:ns0='http://purl.org/dc/elements/1.1/' xmlns:ns1='http://schemas.openxmlformats.org/package/2006/metadata/core-properties' " w:xpath="/ns1:coreProperties[1]/ns0:creator[1]" w:storeItemID="{6C3C8BC8-F283-45AE-878A-BAB7291924A1}"/>
                               <w:text/>
                             </w:sdtPr>
-                            <w:sdtEndPr/>
                             <w:sdtContent>
                               <w:r>
                                 <w:rPr>
@@ -3992,7 +3984,6 @@
                               <w:dataBinding w:prefixMappings="xmlns:ns0='http://schemas.openxmlformats.org/officeDocument/2006/extended-properties' " w:xpath="/ns0:Properties[1]/ns0:Company[1]" w:storeItemID="{6668398D-A668-4E3E-A5EB-62B293D839F1}"/>
                               <w:text/>
                             </w:sdtPr>
-                            <w:sdtEndPr/>
                             <w:sdtContent>
                               <w:r>
                                 <w:rPr>
@@ -4039,7 +4030,6 @@
           <w:docPartUnique/>
         </w:docPartObj>
       </w:sdtPr>
-      <w:sdtEndPr/>
       <w:sdtContent>
         <w:p>
           <w:pPr>
@@ -4071,7 +4061,7 @@
               <w:b/>
               <w:bCs/>
             </w:rPr>
-            <w:instrText xml:space="preserve"> TOC \o "1-3" \h \z \u </w:instrText>
+            <w:instrText xml:space="preserve"> TOC \o "1-4" \h \z \u </w:instrText>
           </w:r>
           <w:r>
             <w:rPr>
@@ -4080,7 +4070,7 @@
             </w:rPr>
             <w:fldChar w:fldCharType="separate"/>
           </w:r>
-          <w:hyperlink w:anchor="_Toc63947325" w:history="1">
+          <w:hyperlink w:anchor="_Toc64020443" w:history="1">
             <w:r>
               <w:rPr>
                 <w:rStyle w:val="Lienhypertexte"/>
@@ -4118,7 +4108,7 @@
               <w:rPr>
                 <w:webHidden/>
               </w:rPr>
-              <w:instrText xml:space="preserve"> PAGEREF _Toc63947325 \h </w:instrText>
+              <w:instrText xml:space="preserve"> PAGEREF _Toc64020443 \h </w:instrText>
             </w:r>
             <w:r>
               <w:rPr>
@@ -4160,7 +4150,7 @@
               <w:lang w:val="fr-CH" w:eastAsia="fr-CH"/>
             </w:rPr>
           </w:pPr>
-          <w:hyperlink w:anchor="_Toc63947326" w:history="1">
+          <w:hyperlink w:anchor="_Toc64020444" w:history="1">
             <w:r>
               <w:rPr>
                 <w:rStyle w:val="Lienhypertexte"/>
@@ -4204,7 +4194,7 @@
                 <w:noProof/>
                 <w:webHidden/>
               </w:rPr>
-              <w:instrText xml:space="preserve"> PAGEREF _Toc63947326 \h </w:instrText>
+              <w:instrText xml:space="preserve"> PAGEREF _Toc64020444 \h </w:instrText>
             </w:r>
             <w:r>
               <w:rPr>
@@ -4250,7 +4240,7 @@
               <w:lang w:val="fr-CH" w:eastAsia="fr-CH"/>
             </w:rPr>
           </w:pPr>
-          <w:hyperlink w:anchor="_Toc63947327" w:history="1">
+          <w:hyperlink w:anchor="_Toc64020445" w:history="1">
             <w:r>
               <w:rPr>
                 <w:rStyle w:val="Lienhypertexte"/>
@@ -4294,7 +4284,7 @@
                 <w:noProof/>
                 <w:webHidden/>
               </w:rPr>
-              <w:instrText xml:space="preserve"> PAGEREF _Toc63947327 \h </w:instrText>
+              <w:instrText xml:space="preserve"> PAGEREF _Toc64020445 \h </w:instrText>
             </w:r>
             <w:r>
               <w:rPr>
@@ -4340,7 +4330,7 @@
               <w:lang w:val="fr-CH" w:eastAsia="fr-CH"/>
             </w:rPr>
           </w:pPr>
-          <w:hyperlink w:anchor="_Toc63947328" w:history="1">
+          <w:hyperlink w:anchor="_Toc64020446" w:history="1">
             <w:r>
               <w:rPr>
                 <w:rStyle w:val="Lienhypertexte"/>
@@ -4384,7 +4374,7 @@
                 <w:noProof/>
                 <w:webHidden/>
               </w:rPr>
-              <w:instrText xml:space="preserve"> PAGEREF _Toc63947328 \h </w:instrText>
+              <w:instrText xml:space="preserve"> PAGEREF _Toc64020446 \h </w:instrText>
             </w:r>
             <w:r>
               <w:rPr>
@@ -4425,7 +4415,7 @@
               <w:lang w:val="fr-CH" w:eastAsia="fr-CH"/>
             </w:rPr>
           </w:pPr>
-          <w:hyperlink w:anchor="_Toc63947329" w:history="1">
+          <w:hyperlink w:anchor="_Toc64020447" w:history="1">
             <w:r>
               <w:rPr>
                 <w:rStyle w:val="Lienhypertexte"/>
@@ -4463,7 +4453,7 @@
               <w:rPr>
                 <w:webHidden/>
               </w:rPr>
-              <w:instrText xml:space="preserve"> PAGEREF _Toc63947329 \h </w:instrText>
+              <w:instrText xml:space="preserve"> PAGEREF _Toc64020447 \h </w:instrText>
             </w:r>
             <w:r>
               <w:rPr>
@@ -4505,7 +4495,7 @@
               <w:lang w:val="fr-CH" w:eastAsia="fr-CH"/>
             </w:rPr>
           </w:pPr>
-          <w:hyperlink w:anchor="_Toc63947330" w:history="1">
+          <w:hyperlink w:anchor="_Toc64020448" w:history="1">
             <w:r>
               <w:rPr>
                 <w:rStyle w:val="Lienhypertexte"/>
@@ -4549,7 +4539,7 @@
                 <w:noProof/>
                 <w:webHidden/>
               </w:rPr>
-              <w:instrText xml:space="preserve"> PAGEREF _Toc63947330 \h </w:instrText>
+              <w:instrText xml:space="preserve"> PAGEREF _Toc64020448 \h </w:instrText>
             </w:r>
             <w:r>
               <w:rPr>
@@ -4595,7 +4585,7 @@
               <w:lang w:val="fr-CH" w:eastAsia="fr-CH"/>
             </w:rPr>
           </w:pPr>
-          <w:hyperlink w:anchor="_Toc63947331" w:history="1">
+          <w:hyperlink w:anchor="_Toc64020449" w:history="1">
             <w:r>
               <w:rPr>
                 <w:rStyle w:val="Lienhypertexte"/>
@@ -4618,7 +4608,7 @@
                 <w:rStyle w:val="Lienhypertexte"/>
                 <w:noProof/>
               </w:rPr>
-              <w:t>Modèles de données (OK)</w:t>
+              <w:t>Objectifs</w:t>
             </w:r>
             <w:r>
               <w:rPr>
@@ -4639,7 +4629,7 @@
                 <w:noProof/>
                 <w:webHidden/>
               </w:rPr>
-              <w:instrText xml:space="preserve"> PAGEREF _Toc63947331 \h </w:instrText>
+              <w:instrText xml:space="preserve"> PAGEREF _Toc64020449 \h </w:instrText>
             </w:r>
             <w:r>
               <w:rPr>
@@ -4685,7 +4675,7 @@
               <w:lang w:val="fr-CH" w:eastAsia="fr-CH"/>
             </w:rPr>
           </w:pPr>
-          <w:hyperlink w:anchor="_Toc63947332" w:history="1">
+          <w:hyperlink w:anchor="_Toc64020450" w:history="1">
             <w:r>
               <w:rPr>
                 <w:rStyle w:val="Lienhypertexte"/>
@@ -4708,7 +4698,7 @@
                 <w:rStyle w:val="Lienhypertexte"/>
                 <w:noProof/>
               </w:rPr>
-              <w:t>Maquettes (OK)</w:t>
+              <w:t>Modèles de données (OK)</w:t>
             </w:r>
             <w:r>
               <w:rPr>
@@ -4729,7 +4719,7 @@
                 <w:noProof/>
                 <w:webHidden/>
               </w:rPr>
-              <w:instrText xml:space="preserve"> PAGEREF _Toc63947332 \h </w:instrText>
+              <w:instrText xml:space="preserve"> PAGEREF _Toc64020450 \h </w:instrText>
             </w:r>
             <w:r>
               <w:rPr>
@@ -4749,7 +4739,7 @@
                 <w:noProof/>
                 <w:webHidden/>
               </w:rPr>
-              <w:t>6</w:t>
+              <w:t>4</w:t>
             </w:r>
             <w:r>
               <w:rPr>
@@ -4762,9 +4752,9 @@
         </w:p>
         <w:p>
           <w:pPr>
-            <w:pStyle w:val="TM3"/>
+            <w:pStyle w:val="TM4"/>
             <w:tabs>
-              <w:tab w:val="left" w:pos="1200"/>
+              <w:tab w:val="left" w:pos="1600"/>
               <w:tab w:val="right" w:leader="dot" w:pos="9060"/>
             </w:tabs>
             <w:rPr>
@@ -4775,13 +4765,19 @@
               <w:lang w:val="fr-CH" w:eastAsia="fr-CH"/>
             </w:rPr>
           </w:pPr>
-          <w:hyperlink w:anchor="_Toc63947333" w:history="1">
+          <w:hyperlink w:anchor="_Toc64020451" w:history="1">
             <w:r>
               <w:rPr>
                 <w:rStyle w:val="Lienhypertexte"/>
                 <w:noProof/>
-              </w:rPr>
-              <w:t>2.1.3</w:t>
+                <w14:scene3d>
+                  <w14:camera w14:prst="orthographicFront"/>
+                  <w14:lightRig w14:rig="threePt" w14:dir="t">
+                    <w14:rot w14:lat="0" w14:lon="0" w14:rev="0"/>
+                  </w14:lightRig>
+                </w14:scene3d>
+              </w:rPr>
+              <w:t>2.1.2.1</w:t>
             </w:r>
             <w:r>
               <w:rPr>
@@ -4798,7 +4794,7 @@
                 <w:rStyle w:val="Lienhypertexte"/>
                 <w:noProof/>
               </w:rPr>
-              <w:t>Use Cases &amp; Scénarii (A FAIRE)</w:t>
+              <w:t>Modèle de données conceptuel</w:t>
             </w:r>
             <w:r>
               <w:rPr>
@@ -4819,7 +4815,7 @@
                 <w:noProof/>
                 <w:webHidden/>
               </w:rPr>
-              <w:instrText xml:space="preserve"> PAGEREF _Toc63947333 \h </w:instrText>
+              <w:instrText xml:space="preserve"> PAGEREF _Toc64020451 \h </w:instrText>
             </w:r>
             <w:r>
               <w:rPr>
@@ -4839,7 +4835,7 @@
                 <w:noProof/>
                 <w:webHidden/>
               </w:rPr>
-              <w:t>7</w:t>
+              <w:t>4</w:t>
             </w:r>
             <w:r>
               <w:rPr>
@@ -4852,8 +4848,9 @@
         </w:p>
         <w:p>
           <w:pPr>
-            <w:pStyle w:val="TM3"/>
+            <w:pStyle w:val="TM4"/>
             <w:tabs>
+              <w:tab w:val="left" w:pos="1600"/>
               <w:tab w:val="right" w:leader="dot" w:pos="9060"/>
             </w:tabs>
             <w:rPr>
@@ -4864,23 +4861,46 @@
               <w:lang w:val="fr-CH" w:eastAsia="fr-CH"/>
             </w:rPr>
           </w:pPr>
-          <w:hyperlink w:anchor="_Toc63947334" w:history="1">
+          <w:hyperlink w:anchor="_Toc64020452" w:history="1">
             <w:r>
               <w:rPr>
                 <w:rStyle w:val="Lienhypertexte"/>
                 <w:noProof/>
-              </w:rPr>
-              <w:t>Diagrammes (A FAIRE)</w:t>
-            </w:r>
-            <w:r>
-              <w:rPr>
-                <w:noProof/>
-                <w:webHidden/>
+                <w14:scene3d>
+                  <w14:camera w14:prst="orthographicFront"/>
+                  <w14:lightRig w14:rig="threePt" w14:dir="t">
+                    <w14:rot w14:lat="0" w14:lon="0" w14:rev="0"/>
+                  </w14:lightRig>
+                </w14:scene3d>
+              </w:rPr>
+              <w:t>2.1.2.2</w:t>
+            </w:r>
+            <w:r>
+              <w:rPr>
+                <w:rFonts w:asciiTheme="minorHAnsi" w:eastAsiaTheme="minorEastAsia" w:hAnsiTheme="minorHAnsi" w:cstheme="minorBidi"/>
+                <w:noProof/>
+                <w:sz w:val="22"/>
+                <w:szCs w:val="22"/>
+                <w:lang w:val="fr-CH" w:eastAsia="fr-CH"/>
               </w:rPr>
               <w:tab/>
             </w:r>
             <w:r>
               <w:rPr>
+                <w:rStyle w:val="Lienhypertexte"/>
+                <w:noProof/>
+              </w:rPr>
+              <w:t>Modèle de données logique</w:t>
+            </w:r>
+            <w:r>
+              <w:rPr>
+                <w:noProof/>
+                <w:webHidden/>
+              </w:rPr>
+              <w:tab/>
+            </w:r>
+            <w:r>
+              <w:rPr>
                 <w:noProof/>
                 <w:webHidden/>
               </w:rPr>
@@ -4891,7 +4911,7 @@
                 <w:noProof/>
                 <w:webHidden/>
               </w:rPr>
-              <w:instrText xml:space="preserve"> PAGEREF _Toc63947334 \h </w:instrText>
+              <w:instrText xml:space="preserve"> PAGEREF _Toc64020452 \h </w:instrText>
             </w:r>
             <w:r>
               <w:rPr>
@@ -4911,7 +4931,7 @@
                 <w:noProof/>
                 <w:webHidden/>
               </w:rPr>
-              <w:t>8</w:t>
+              <w:t>5</w:t>
             </w:r>
             <w:r>
               <w:rPr>
@@ -4937,7 +4957,7 @@
               <w:lang w:val="fr-CH" w:eastAsia="fr-CH"/>
             </w:rPr>
           </w:pPr>
-          <w:hyperlink w:anchor="_Toc63947335" w:history="1">
+          <w:hyperlink w:anchor="_Toc64020453" w:history="1">
             <w:r>
               <w:rPr>
                 <w:rStyle w:val="Lienhypertexte"/>
@@ -4960,7 +4980,7 @@
                 <w:rStyle w:val="Lienhypertexte"/>
                 <w:noProof/>
               </w:rPr>
-              <w:t>Stratégie de test (OK)</w:t>
+              <w:t>Maquettes (OK)</w:t>
             </w:r>
             <w:r>
               <w:rPr>
@@ -4981,7 +5001,7 @@
                 <w:noProof/>
                 <w:webHidden/>
               </w:rPr>
-              <w:instrText xml:space="preserve"> PAGEREF _Toc63947335 \h </w:instrText>
+              <w:instrText xml:space="preserve"> PAGEREF _Toc64020453 \h </w:instrText>
             </w:r>
             <w:r>
               <w:rPr>
@@ -5001,7 +5021,7 @@
                 <w:noProof/>
                 <w:webHidden/>
               </w:rPr>
-              <w:t>9</w:t>
+              <w:t>6</w:t>
             </w:r>
             <w:r>
               <w:rPr>
@@ -5027,7 +5047,7 @@
               <w:lang w:val="fr-CH" w:eastAsia="fr-CH"/>
             </w:rPr>
           </w:pPr>
-          <w:hyperlink w:anchor="_Toc63947336" w:history="1">
+          <w:hyperlink w:anchor="_Toc64020454" w:history="1">
             <w:r>
               <w:rPr>
                 <w:rStyle w:val="Lienhypertexte"/>
@@ -5050,7 +5070,7 @@
                 <w:rStyle w:val="Lienhypertexte"/>
                 <w:noProof/>
               </w:rPr>
-              <w:t>Risques techniques (OK)</w:t>
+              <w:t>Use Cases &amp; Scénarii (A FAIRE)</w:t>
             </w:r>
             <w:r>
               <w:rPr>
@@ -5071,7 +5091,7 @@
                 <w:noProof/>
                 <w:webHidden/>
               </w:rPr>
-              <w:instrText xml:space="preserve"> PAGEREF _Toc63947336 \h </w:instrText>
+              <w:instrText xml:space="preserve"> PAGEREF _Toc64020454 \h </w:instrText>
             </w:r>
             <w:r>
               <w:rPr>
@@ -5091,7 +5111,7 @@
                 <w:noProof/>
                 <w:webHidden/>
               </w:rPr>
-              <w:t>9</w:t>
+              <w:t>7</w:t>
             </w:r>
             <w:r>
               <w:rPr>
@@ -5117,7 +5137,7 @@
               <w:lang w:val="fr-CH" w:eastAsia="fr-CH"/>
             </w:rPr>
           </w:pPr>
-          <w:hyperlink w:anchor="_Toc63947337" w:history="1">
+          <w:hyperlink w:anchor="_Toc64020455" w:history="1">
             <w:r>
               <w:rPr>
                 <w:rStyle w:val="Lienhypertexte"/>
@@ -5140,7 +5160,7 @@
                 <w:rStyle w:val="Lienhypertexte"/>
                 <w:noProof/>
               </w:rPr>
-              <w:t>Planification définitive (A FAIRE)</w:t>
+              <w:t>Diagrammes (A FAIRE)</w:t>
             </w:r>
             <w:r>
               <w:rPr>
@@ -5161,7 +5181,7 @@
                 <w:noProof/>
                 <w:webHidden/>
               </w:rPr>
-              <w:instrText xml:space="preserve"> PAGEREF _Toc63947337 \h </w:instrText>
+              <w:instrText xml:space="preserve"> PAGEREF _Toc64020455 \h </w:instrText>
             </w:r>
             <w:r>
               <w:rPr>
@@ -5181,7 +5201,199 @@
                 <w:noProof/>
                 <w:webHidden/>
               </w:rPr>
-              <w:t>10</w:t>
+              <w:t>8</w:t>
+            </w:r>
+            <w:r>
+              <w:rPr>
+                <w:noProof/>
+                <w:webHidden/>
+              </w:rPr>
+              <w:fldChar w:fldCharType="end"/>
+            </w:r>
+          </w:hyperlink>
+        </w:p>
+        <w:p>
+          <w:pPr>
+            <w:pStyle w:val="TM4"/>
+            <w:tabs>
+              <w:tab w:val="left" w:pos="1600"/>
+              <w:tab w:val="right" w:leader="dot" w:pos="9060"/>
+            </w:tabs>
+            <w:rPr>
+              <w:rFonts w:asciiTheme="minorHAnsi" w:eastAsiaTheme="minorEastAsia" w:hAnsiTheme="minorHAnsi" w:cstheme="minorBidi"/>
+              <w:noProof/>
+              <w:sz w:val="22"/>
+              <w:szCs w:val="22"/>
+              <w:lang w:val="fr-CH" w:eastAsia="fr-CH"/>
+            </w:rPr>
+          </w:pPr>
+          <w:hyperlink w:anchor="_Toc64020456" w:history="1">
+            <w:r>
+              <w:rPr>
+                <w:rStyle w:val="Lienhypertexte"/>
+                <w:noProof/>
+                <w14:scene3d>
+                  <w14:camera w14:prst="orthographicFront"/>
+                  <w14:lightRig w14:rig="threePt" w14:dir="t">
+                    <w14:rot w14:lat="0" w14:lon="0" w14:rev="0"/>
+                  </w14:lightRig>
+                </w14:scene3d>
+              </w:rPr>
+              <w:t>2.4.1.1</w:t>
+            </w:r>
+            <w:r>
+              <w:rPr>
+                <w:rFonts w:asciiTheme="minorHAnsi" w:eastAsiaTheme="minorEastAsia" w:hAnsiTheme="minorHAnsi" w:cstheme="minorBidi"/>
+                <w:noProof/>
+                <w:sz w:val="22"/>
+                <w:szCs w:val="22"/>
+                <w:lang w:val="fr-CH" w:eastAsia="fr-CH"/>
+              </w:rPr>
+              <w:tab/>
+            </w:r>
+            <w:r>
+              <w:rPr>
+                <w:rStyle w:val="Lienhypertexte"/>
+                <w:noProof/>
+              </w:rPr>
+              <w:t>Diagramme de classe</w:t>
+            </w:r>
+            <w:r>
+              <w:rPr>
+                <w:noProof/>
+                <w:webHidden/>
+              </w:rPr>
+              <w:tab/>
+            </w:r>
+            <w:r>
+              <w:rPr>
+                <w:noProof/>
+                <w:webHidden/>
+              </w:rPr>
+              <w:fldChar w:fldCharType="begin"/>
+            </w:r>
+            <w:r>
+              <w:rPr>
+                <w:noProof/>
+                <w:webHidden/>
+              </w:rPr>
+              <w:instrText xml:space="preserve"> PAGEREF _Toc64020456 \h </w:instrText>
+            </w:r>
+            <w:r>
+              <w:rPr>
+                <w:noProof/>
+                <w:webHidden/>
+              </w:rPr>
+            </w:r>
+            <w:r>
+              <w:rPr>
+                <w:noProof/>
+                <w:webHidden/>
+              </w:rPr>
+              <w:fldChar w:fldCharType="separate"/>
+            </w:r>
+            <w:r>
+              <w:rPr>
+                <w:noProof/>
+                <w:webHidden/>
+              </w:rPr>
+              <w:t>8</w:t>
+            </w:r>
+            <w:r>
+              <w:rPr>
+                <w:noProof/>
+                <w:webHidden/>
+              </w:rPr>
+              <w:fldChar w:fldCharType="end"/>
+            </w:r>
+          </w:hyperlink>
+        </w:p>
+        <w:p>
+          <w:pPr>
+            <w:pStyle w:val="TM4"/>
+            <w:tabs>
+              <w:tab w:val="left" w:pos="1600"/>
+              <w:tab w:val="right" w:leader="dot" w:pos="9060"/>
+            </w:tabs>
+            <w:rPr>
+              <w:rFonts w:asciiTheme="minorHAnsi" w:eastAsiaTheme="minorEastAsia" w:hAnsiTheme="minorHAnsi" w:cstheme="minorBidi"/>
+              <w:noProof/>
+              <w:sz w:val="22"/>
+              <w:szCs w:val="22"/>
+              <w:lang w:val="fr-CH" w:eastAsia="fr-CH"/>
+            </w:rPr>
+          </w:pPr>
+          <w:hyperlink w:anchor="_Toc64020457" w:history="1">
+            <w:r>
+              <w:rPr>
+                <w:rStyle w:val="Lienhypertexte"/>
+                <w:noProof/>
+                <w14:scene3d>
+                  <w14:camera w14:prst="orthographicFront"/>
+                  <w14:lightRig w14:rig="threePt" w14:dir="t">
+                    <w14:rot w14:lat="0" w14:lon="0" w14:rev="0"/>
+                  </w14:lightRig>
+                </w14:scene3d>
+              </w:rPr>
+              <w:t>2.4.1.2</w:t>
+            </w:r>
+            <w:r>
+              <w:rPr>
+                <w:rFonts w:asciiTheme="minorHAnsi" w:eastAsiaTheme="minorEastAsia" w:hAnsiTheme="minorHAnsi" w:cstheme="minorBidi"/>
+                <w:noProof/>
+                <w:sz w:val="22"/>
+                <w:szCs w:val="22"/>
+                <w:lang w:val="fr-CH" w:eastAsia="fr-CH"/>
+              </w:rPr>
+              <w:tab/>
+            </w:r>
+            <w:r>
+              <w:rPr>
+                <w:rStyle w:val="Lienhypertexte"/>
+                <w:noProof/>
+              </w:rPr>
+              <w:t>Diagramme de flux</w:t>
+            </w:r>
+            <w:r>
+              <w:rPr>
+                <w:noProof/>
+                <w:webHidden/>
+              </w:rPr>
+              <w:tab/>
+            </w:r>
+            <w:r>
+              <w:rPr>
+                <w:noProof/>
+                <w:webHidden/>
+              </w:rPr>
+              <w:fldChar w:fldCharType="begin"/>
+            </w:r>
+            <w:r>
+              <w:rPr>
+                <w:noProof/>
+                <w:webHidden/>
+              </w:rPr>
+              <w:instrText xml:space="preserve"> PAGEREF _Toc64020457 \h </w:instrText>
+            </w:r>
+            <w:r>
+              <w:rPr>
+                <w:noProof/>
+                <w:webHidden/>
+              </w:rPr>
+            </w:r>
+            <w:r>
+              <w:rPr>
+                <w:noProof/>
+                <w:webHidden/>
+              </w:rPr>
+              <w:fldChar w:fldCharType="separate"/>
+            </w:r>
+            <w:r>
+              <w:rPr>
+                <w:noProof/>
+                <w:webHidden/>
+              </w:rPr>
+              <w:t>8</w:t>
             </w:r>
             <w:r>
               <w:rPr>
@@ -5207,7 +5419,7 @@
               <w:lang w:val="fr-CH" w:eastAsia="fr-CH"/>
             </w:rPr>
           </w:pPr>
-          <w:hyperlink w:anchor="_Toc63947338" w:history="1">
+          <w:hyperlink w:anchor="_Toc64020458" w:history="1">
             <w:r>
               <w:rPr>
                 <w:rStyle w:val="Lienhypertexte"/>
@@ -5230,7 +5442,7 @@
                 <w:rStyle w:val="Lienhypertexte"/>
                 <w:noProof/>
               </w:rPr>
-              <w:t>Dossier de conception (A FAIRE)</w:t>
+              <w:t>Stratégie de test (OK)</w:t>
             </w:r>
             <w:r>
               <w:rPr>
@@ -5251,7 +5463,7 @@
                 <w:noProof/>
                 <w:webHidden/>
               </w:rPr>
-              <w:instrText xml:space="preserve"> PAGEREF _Toc63947338 \h </w:instrText>
+              <w:instrText xml:space="preserve"> PAGEREF _Toc64020458 \h </w:instrText>
             </w:r>
             <w:r>
               <w:rPr>
@@ -5271,86 +5483,11 @@
                 <w:noProof/>
                 <w:webHidden/>
               </w:rPr>
-              <w:t>11</w:t>
-            </w:r>
-            <w:r>
-              <w:rPr>
-                <w:noProof/>
-                <w:webHidden/>
-              </w:rPr>
-              <w:fldChar w:fldCharType="end"/>
-            </w:r>
-          </w:hyperlink>
-        </w:p>
-        <w:p>
-          <w:pPr>
-            <w:pStyle w:val="TM1"/>
-            <w:rPr>
-              <w:rFonts w:asciiTheme="minorHAnsi" w:eastAsiaTheme="minorEastAsia" w:hAnsiTheme="minorHAnsi" w:cstheme="minorBidi"/>
-              <w:sz w:val="22"/>
-              <w:szCs w:val="22"/>
-              <w:lang w:val="fr-CH" w:eastAsia="fr-CH"/>
-            </w:rPr>
-          </w:pPr>
-          <w:hyperlink w:anchor="_Toc63947339" w:history="1">
-            <w:r>
-              <w:rPr>
-                <w:rStyle w:val="Lienhypertexte"/>
-              </w:rPr>
-              <w:t>3</w:t>
-            </w:r>
-            <w:r>
-              <w:rPr>
-                <w:rFonts w:asciiTheme="minorHAnsi" w:eastAsiaTheme="minorEastAsia" w:hAnsiTheme="minorHAnsi" w:cstheme="minorBidi"/>
-                <w:sz w:val="22"/>
-                <w:szCs w:val="22"/>
-                <w:lang w:val="fr-CH" w:eastAsia="fr-CH"/>
-              </w:rPr>
-              <w:tab/>
-            </w:r>
-            <w:r>
-              <w:rPr>
-                <w:rStyle w:val="Lienhypertexte"/>
-              </w:rPr>
-              <w:t>Réalisation</w:t>
-            </w:r>
-            <w:r>
-              <w:rPr>
-                <w:webHidden/>
-              </w:rPr>
-              <w:tab/>
-            </w:r>
-            <w:r>
-              <w:rPr>
-                <w:webHidden/>
-              </w:rPr>
-              <w:fldChar w:fldCharType="begin"/>
-            </w:r>
-            <w:r>
-              <w:rPr>
-                <w:webHidden/>
-              </w:rPr>
-              <w:instrText xml:space="preserve"> PAGEREF _Toc63947339 \h </w:instrText>
-            </w:r>
-            <w:r>
-              <w:rPr>
-                <w:webHidden/>
-              </w:rPr>
-            </w:r>
-            <w:r>
-              <w:rPr>
-                <w:webHidden/>
-              </w:rPr>
-              <w:fldChar w:fldCharType="separate"/>
-            </w:r>
-            <w:r>
-              <w:rPr>
-                <w:webHidden/>
-              </w:rPr>
-              <w:t>11</w:t>
-            </w:r>
-            <w:r>
-              <w:rPr>
+              <w:t>10</w:t>
+            </w:r>
+            <w:r>
+              <w:rPr>
+                <w:noProof/>
                 <w:webHidden/>
               </w:rPr>
               <w:fldChar w:fldCharType="end"/>
@@ -5372,13 +5509,13 @@
               <w:lang w:val="fr-CH" w:eastAsia="fr-CH"/>
             </w:rPr>
           </w:pPr>
-          <w:hyperlink w:anchor="_Toc63947340" w:history="1">
+          <w:hyperlink w:anchor="_Toc64020459" w:history="1">
             <w:r>
               <w:rPr>
                 <w:rStyle w:val="Lienhypertexte"/>
                 <w:noProof/>
               </w:rPr>
-              <w:t>3.1</w:t>
+              <w:t>2.6</w:t>
             </w:r>
             <w:r>
               <w:rPr>
@@ -5395,7 +5532,7 @@
                 <w:rStyle w:val="Lienhypertexte"/>
                 <w:noProof/>
               </w:rPr>
-              <w:t>Dossier de réalisation (A FAIRE)</w:t>
+              <w:t>Risques techniques (OK)</w:t>
             </w:r>
             <w:r>
               <w:rPr>
@@ -5416,7 +5553,7 @@
                 <w:noProof/>
                 <w:webHidden/>
               </w:rPr>
-              <w:instrText xml:space="preserve"> PAGEREF _Toc63947340 \h </w:instrText>
+              <w:instrText xml:space="preserve"> PAGEREF _Toc64020459 \h </w:instrText>
             </w:r>
             <w:r>
               <w:rPr>
@@ -5436,7 +5573,7 @@
                 <w:noProof/>
                 <w:webHidden/>
               </w:rPr>
-              <w:t>11</w:t>
+              <w:t>10</w:t>
             </w:r>
             <w:r>
               <w:rPr>
@@ -5462,13 +5599,13 @@
               <w:lang w:val="fr-CH" w:eastAsia="fr-CH"/>
             </w:rPr>
           </w:pPr>
-          <w:hyperlink w:anchor="_Toc63947341" w:history="1">
+          <w:hyperlink w:anchor="_Toc64020460" w:history="1">
             <w:r>
               <w:rPr>
                 <w:rStyle w:val="Lienhypertexte"/>
                 <w:noProof/>
               </w:rPr>
-              <w:t>3.2</w:t>
+              <w:t>2.7</w:t>
             </w:r>
             <w:r>
               <w:rPr>
@@ -5485,7 +5622,7 @@
                 <w:rStyle w:val="Lienhypertexte"/>
                 <w:noProof/>
               </w:rPr>
-              <w:t>Description des tests effectués (A FAIRE)</w:t>
+              <w:t>Planification définitive (A FAIRE)</w:t>
             </w:r>
             <w:r>
               <w:rPr>
@@ -5506,7 +5643,7 @@
                 <w:noProof/>
                 <w:webHidden/>
               </w:rPr>
-              <w:instrText xml:space="preserve"> PAGEREF _Toc63947341 \h </w:instrText>
+              <w:instrText xml:space="preserve"> PAGEREF _Toc64020460 \h </w:instrText>
             </w:r>
             <w:r>
               <w:rPr>
@@ -5552,13 +5689,13 @@
               <w:lang w:val="fr-CH" w:eastAsia="fr-CH"/>
             </w:rPr>
           </w:pPr>
-          <w:hyperlink w:anchor="_Toc63947342" w:history="1">
+          <w:hyperlink w:anchor="_Toc64020461" w:history="1">
             <w:r>
               <w:rPr>
                 <w:rStyle w:val="Lienhypertexte"/>
                 <w:noProof/>
               </w:rPr>
-              <w:t>3.3</w:t>
+              <w:t>2.8</w:t>
             </w:r>
             <w:r>
               <w:rPr>
@@ -5575,7 +5712,7 @@
                 <w:rStyle w:val="Lienhypertexte"/>
                 <w:noProof/>
               </w:rPr>
-              <w:t>Erreurs restantes   (A FAIRE)</w:t>
+              <w:t>Dossier de conception (A FAIRE)</w:t>
             </w:r>
             <w:r>
               <w:rPr>
@@ -5596,7 +5733,7 @@
                 <w:noProof/>
                 <w:webHidden/>
               </w:rPr>
-              <w:instrText xml:space="preserve"> PAGEREF _Toc63947342 \h </w:instrText>
+              <w:instrText xml:space="preserve"> PAGEREF _Toc64020461 \h </w:instrText>
             </w:r>
             <w:r>
               <w:rPr>
@@ -5616,11 +5753,86 @@
                 <w:noProof/>
                 <w:webHidden/>
               </w:rPr>
-              <w:t>11</w:t>
-            </w:r>
-            <w:r>
-              <w:rPr>
-                <w:noProof/>
+              <w:t>12</w:t>
+            </w:r>
+            <w:r>
+              <w:rPr>
+                <w:noProof/>
+                <w:webHidden/>
+              </w:rPr>
+              <w:fldChar w:fldCharType="end"/>
+            </w:r>
+          </w:hyperlink>
+        </w:p>
+        <w:p>
+          <w:pPr>
+            <w:pStyle w:val="TM1"/>
+            <w:rPr>
+              <w:rFonts w:asciiTheme="minorHAnsi" w:eastAsiaTheme="minorEastAsia" w:hAnsiTheme="minorHAnsi" w:cstheme="minorBidi"/>
+              <w:sz w:val="22"/>
+              <w:szCs w:val="22"/>
+              <w:lang w:val="fr-CH" w:eastAsia="fr-CH"/>
+            </w:rPr>
+          </w:pPr>
+          <w:hyperlink w:anchor="_Toc64020462" w:history="1">
+            <w:r>
+              <w:rPr>
+                <w:rStyle w:val="Lienhypertexte"/>
+              </w:rPr>
+              <w:t>3</w:t>
+            </w:r>
+            <w:r>
+              <w:rPr>
+                <w:rFonts w:asciiTheme="minorHAnsi" w:eastAsiaTheme="minorEastAsia" w:hAnsiTheme="minorHAnsi" w:cstheme="minorBidi"/>
+                <w:sz w:val="22"/>
+                <w:szCs w:val="22"/>
+                <w:lang w:val="fr-CH" w:eastAsia="fr-CH"/>
+              </w:rPr>
+              <w:tab/>
+            </w:r>
+            <w:r>
+              <w:rPr>
+                <w:rStyle w:val="Lienhypertexte"/>
+              </w:rPr>
+              <w:t>Réalisation</w:t>
+            </w:r>
+            <w:r>
+              <w:rPr>
+                <w:webHidden/>
+              </w:rPr>
+              <w:tab/>
+            </w:r>
+            <w:r>
+              <w:rPr>
+                <w:webHidden/>
+              </w:rPr>
+              <w:fldChar w:fldCharType="begin"/>
+            </w:r>
+            <w:r>
+              <w:rPr>
+                <w:webHidden/>
+              </w:rPr>
+              <w:instrText xml:space="preserve"> PAGEREF _Toc64020462 \h </w:instrText>
+            </w:r>
+            <w:r>
+              <w:rPr>
+                <w:webHidden/>
+              </w:rPr>
+            </w:r>
+            <w:r>
+              <w:rPr>
+                <w:webHidden/>
+              </w:rPr>
+              <w:fldChar w:fldCharType="separate"/>
+            </w:r>
+            <w:r>
+              <w:rPr>
+                <w:webHidden/>
+              </w:rPr>
+              <w:t>12</w:t>
+            </w:r>
+            <w:r>
+              <w:rPr>
                 <w:webHidden/>
               </w:rPr>
               <w:fldChar w:fldCharType="end"/>
@@ -5642,13 +5854,13 @@
               <w:lang w:val="fr-CH" w:eastAsia="fr-CH"/>
             </w:rPr>
           </w:pPr>
-          <w:hyperlink w:anchor="_Toc63947343" w:history="1">
+          <w:hyperlink w:anchor="_Toc64020463" w:history="1">
             <w:r>
               <w:rPr>
                 <w:rStyle w:val="Lienhypertexte"/>
                 <w:noProof/>
               </w:rPr>
-              <w:t>3.4</w:t>
+              <w:t>3.1</w:t>
             </w:r>
             <w:r>
               <w:rPr>
@@ -5665,7 +5877,7 @@
                 <w:rStyle w:val="Lienhypertexte"/>
                 <w:noProof/>
               </w:rPr>
-              <w:t>Liste des documents fournis (A FAIRE)</w:t>
+              <w:t>Dossier de réalisation (A FAIRE)</w:t>
             </w:r>
             <w:r>
               <w:rPr>
@@ -5686,7 +5898,7 @@
                 <w:noProof/>
                 <w:webHidden/>
               </w:rPr>
-              <w:instrText xml:space="preserve"> PAGEREF _Toc63947343 \h </w:instrText>
+              <w:instrText xml:space="preserve"> PAGEREF _Toc64020463 \h </w:instrText>
             </w:r>
             <w:r>
               <w:rPr>
@@ -5711,156 +5923,6 @@
             <w:r>
               <w:rPr>
                 <w:noProof/>
-                <w:webHidden/>
-              </w:rPr>
-              <w:fldChar w:fldCharType="end"/>
-            </w:r>
-          </w:hyperlink>
-        </w:p>
-        <w:p>
-          <w:pPr>
-            <w:pStyle w:val="TM1"/>
-            <w:rPr>
-              <w:rFonts w:asciiTheme="minorHAnsi" w:eastAsiaTheme="minorEastAsia" w:hAnsiTheme="minorHAnsi" w:cstheme="minorBidi"/>
-              <w:sz w:val="22"/>
-              <w:szCs w:val="22"/>
-              <w:lang w:val="fr-CH" w:eastAsia="fr-CH"/>
-            </w:rPr>
-          </w:pPr>
-          <w:hyperlink w:anchor="_Toc63947344" w:history="1">
-            <w:r>
-              <w:rPr>
-                <w:rStyle w:val="Lienhypertexte"/>
-              </w:rPr>
-              <w:t>4</w:t>
-            </w:r>
-            <w:r>
-              <w:rPr>
-                <w:rFonts w:asciiTheme="minorHAnsi" w:eastAsiaTheme="minorEastAsia" w:hAnsiTheme="minorHAnsi" w:cstheme="minorBidi"/>
-                <w:sz w:val="22"/>
-                <w:szCs w:val="22"/>
-                <w:lang w:val="fr-CH" w:eastAsia="fr-CH"/>
-              </w:rPr>
-              <w:tab/>
-            </w:r>
-            <w:r>
-              <w:rPr>
-                <w:rStyle w:val="Lienhypertexte"/>
-              </w:rPr>
-              <w:t>Conclusions (A FAIRE)</w:t>
-            </w:r>
-            <w:r>
-              <w:rPr>
-                <w:webHidden/>
-              </w:rPr>
-              <w:tab/>
-            </w:r>
-            <w:r>
-              <w:rPr>
-                <w:webHidden/>
-              </w:rPr>
-              <w:fldChar w:fldCharType="begin"/>
-            </w:r>
-            <w:r>
-              <w:rPr>
-                <w:webHidden/>
-              </w:rPr>
-              <w:instrText xml:space="preserve"> PAGEREF _Toc63947344 \h </w:instrText>
-            </w:r>
-            <w:r>
-              <w:rPr>
-                <w:webHidden/>
-              </w:rPr>
-            </w:r>
-            <w:r>
-              <w:rPr>
-                <w:webHidden/>
-              </w:rPr>
-              <w:fldChar w:fldCharType="separate"/>
-            </w:r>
-            <w:r>
-              <w:rPr>
-                <w:webHidden/>
-              </w:rPr>
-              <w:t>12</w:t>
-            </w:r>
-            <w:r>
-              <w:rPr>
-                <w:webHidden/>
-              </w:rPr>
-              <w:fldChar w:fldCharType="end"/>
-            </w:r>
-          </w:hyperlink>
-        </w:p>
-        <w:p>
-          <w:pPr>
-            <w:pStyle w:val="TM1"/>
-            <w:rPr>
-              <w:rFonts w:asciiTheme="minorHAnsi" w:eastAsiaTheme="minorEastAsia" w:hAnsiTheme="minorHAnsi" w:cstheme="minorBidi"/>
-              <w:sz w:val="22"/>
-              <w:szCs w:val="22"/>
-              <w:lang w:val="fr-CH" w:eastAsia="fr-CH"/>
-            </w:rPr>
-          </w:pPr>
-          <w:hyperlink w:anchor="_Toc63947345" w:history="1">
-            <w:r>
-              <w:rPr>
-                <w:rStyle w:val="Lienhypertexte"/>
-              </w:rPr>
-              <w:t>5</w:t>
-            </w:r>
-            <w:r>
-              <w:rPr>
-                <w:rFonts w:asciiTheme="minorHAnsi" w:eastAsiaTheme="minorEastAsia" w:hAnsiTheme="minorHAnsi" w:cstheme="minorBidi"/>
-                <w:sz w:val="22"/>
-                <w:szCs w:val="22"/>
-                <w:lang w:val="fr-CH" w:eastAsia="fr-CH"/>
-              </w:rPr>
-              <w:tab/>
-            </w:r>
-            <w:r>
-              <w:rPr>
-                <w:rStyle w:val="Lienhypertexte"/>
-              </w:rPr>
-              <w:t>Annexes</w:t>
-            </w:r>
-            <w:r>
-              <w:rPr>
-                <w:webHidden/>
-              </w:rPr>
-              <w:tab/>
-            </w:r>
-            <w:r>
-              <w:rPr>
-                <w:webHidden/>
-              </w:rPr>
-              <w:fldChar w:fldCharType="begin"/>
-            </w:r>
-            <w:r>
-              <w:rPr>
-                <w:webHidden/>
-              </w:rPr>
-              <w:instrText xml:space="preserve"> PAGEREF _Toc63947345 \h </w:instrText>
-            </w:r>
-            <w:r>
-              <w:rPr>
-                <w:webHidden/>
-              </w:rPr>
-            </w:r>
-            <w:r>
-              <w:rPr>
-                <w:webHidden/>
-              </w:rPr>
-              <w:fldChar w:fldCharType="separate"/>
-            </w:r>
-            <w:r>
-              <w:rPr>
-                <w:webHidden/>
-              </w:rPr>
-              <w:t>13</w:t>
-            </w:r>
-            <w:r>
-              <w:rPr>
                 <w:webHidden/>
               </w:rPr>
               <w:fldChar w:fldCharType="end"/>
@@ -5882,13 +5944,13 @@
               <w:lang w:val="fr-CH" w:eastAsia="fr-CH"/>
             </w:rPr>
           </w:pPr>
-          <w:hyperlink w:anchor="_Toc63947346" w:history="1">
+          <w:hyperlink w:anchor="_Toc64020464" w:history="1">
             <w:r>
               <w:rPr>
                 <w:rStyle w:val="Lienhypertexte"/>
                 <w:noProof/>
               </w:rPr>
-              <w:t>5.1</w:t>
+              <w:t>3.2</w:t>
             </w:r>
             <w:r>
               <w:rPr>
@@ -5905,7 +5967,7 @@
                 <w:rStyle w:val="Lienhypertexte"/>
                 <w:noProof/>
               </w:rPr>
-              <w:t>Résumé du rapport du TPI / version succincte de la documentation</w:t>
+              <w:t>Description des tests effectués (A FAIRE)</w:t>
             </w:r>
             <w:r>
               <w:rPr>
@@ -5926,7 +5988,7 @@
                 <w:noProof/>
                 <w:webHidden/>
               </w:rPr>
-              <w:instrText xml:space="preserve"> PAGEREF _Toc63947346 \h </w:instrText>
+              <w:instrText xml:space="preserve"> PAGEREF _Toc64020464 \h </w:instrText>
             </w:r>
             <w:r>
               <w:rPr>
@@ -5946,7 +6008,7 @@
                 <w:noProof/>
                 <w:webHidden/>
               </w:rPr>
-              <w:t>13</w:t>
+              <w:t>12</w:t>
             </w:r>
             <w:r>
               <w:rPr>
@@ -5972,13 +6034,13 @@
               <w:lang w:val="fr-CH" w:eastAsia="fr-CH"/>
             </w:rPr>
           </w:pPr>
-          <w:hyperlink w:anchor="_Toc63947347" w:history="1">
+          <w:hyperlink w:anchor="_Toc64020465" w:history="1">
             <w:r>
               <w:rPr>
                 <w:rStyle w:val="Lienhypertexte"/>
                 <w:noProof/>
               </w:rPr>
-              <w:t>5.2</w:t>
+              <w:t>3.3</w:t>
             </w:r>
             <w:r>
               <w:rPr>
@@ -5995,7 +6057,7 @@
                 <w:rStyle w:val="Lienhypertexte"/>
                 <w:noProof/>
               </w:rPr>
-              <w:t>Sources – Bibliographie</w:t>
+              <w:t>Erreurs restantes   (A FAIRE)</w:t>
             </w:r>
             <w:r>
               <w:rPr>
@@ -6016,7 +6078,7 @@
                 <w:noProof/>
                 <w:webHidden/>
               </w:rPr>
-              <w:instrText xml:space="preserve"> PAGEREF _Toc63947347 \h </w:instrText>
+              <w:instrText xml:space="preserve"> PAGEREF _Toc64020465 \h </w:instrText>
             </w:r>
             <w:r>
               <w:rPr>
@@ -6036,7 +6098,7 @@
                 <w:noProof/>
                 <w:webHidden/>
               </w:rPr>
-              <w:t>13</w:t>
+              <w:t>12</w:t>
             </w:r>
             <w:r>
               <w:rPr>
@@ -6062,13 +6124,13 @@
               <w:lang w:val="fr-CH" w:eastAsia="fr-CH"/>
             </w:rPr>
           </w:pPr>
-          <w:hyperlink w:anchor="_Toc63947348" w:history="1">
+          <w:hyperlink w:anchor="_Toc64020466" w:history="1">
             <w:r>
               <w:rPr>
                 <w:rStyle w:val="Lienhypertexte"/>
                 <w:noProof/>
               </w:rPr>
-              <w:t>5.3</w:t>
+              <w:t>3.4</w:t>
             </w:r>
             <w:r>
               <w:rPr>
@@ -6085,7 +6147,7 @@
                 <w:rStyle w:val="Lienhypertexte"/>
                 <w:noProof/>
               </w:rPr>
-              <w:t>Journal de travail</w:t>
+              <w:t>Liste des documents fournis (A FAIRE)</w:t>
             </w:r>
             <w:r>
               <w:rPr>
@@ -6106,7 +6168,7 @@
                 <w:noProof/>
                 <w:webHidden/>
               </w:rPr>
-              <w:instrText xml:space="preserve"> PAGEREF _Toc63947348 \h </w:instrText>
+              <w:instrText xml:space="preserve"> PAGEREF _Toc64020466 \h </w:instrText>
             </w:r>
             <w:r>
               <w:rPr>
@@ -6131,6 +6193,156 @@
             <w:r>
               <w:rPr>
                 <w:noProof/>
+                <w:webHidden/>
+              </w:rPr>
+              <w:fldChar w:fldCharType="end"/>
+            </w:r>
+          </w:hyperlink>
+        </w:p>
+        <w:p>
+          <w:pPr>
+            <w:pStyle w:val="TM1"/>
+            <w:rPr>
+              <w:rFonts w:asciiTheme="minorHAnsi" w:eastAsiaTheme="minorEastAsia" w:hAnsiTheme="minorHAnsi" w:cstheme="minorBidi"/>
+              <w:sz w:val="22"/>
+              <w:szCs w:val="22"/>
+              <w:lang w:val="fr-CH" w:eastAsia="fr-CH"/>
+            </w:rPr>
+          </w:pPr>
+          <w:hyperlink w:anchor="_Toc64020467" w:history="1">
+            <w:r>
+              <w:rPr>
+                <w:rStyle w:val="Lienhypertexte"/>
+              </w:rPr>
+              <w:t>4</w:t>
+            </w:r>
+            <w:r>
+              <w:rPr>
+                <w:rFonts w:asciiTheme="minorHAnsi" w:eastAsiaTheme="minorEastAsia" w:hAnsiTheme="minorHAnsi" w:cstheme="minorBidi"/>
+                <w:sz w:val="22"/>
+                <w:szCs w:val="22"/>
+                <w:lang w:val="fr-CH" w:eastAsia="fr-CH"/>
+              </w:rPr>
+              <w:tab/>
+            </w:r>
+            <w:r>
+              <w:rPr>
+                <w:rStyle w:val="Lienhypertexte"/>
+              </w:rPr>
+              <w:t>Conclusions (A FAIRE)</w:t>
+            </w:r>
+            <w:r>
+              <w:rPr>
+                <w:webHidden/>
+              </w:rPr>
+              <w:tab/>
+            </w:r>
+            <w:r>
+              <w:rPr>
+                <w:webHidden/>
+              </w:rPr>
+              <w:fldChar w:fldCharType="begin"/>
+            </w:r>
+            <w:r>
+              <w:rPr>
+                <w:webHidden/>
+              </w:rPr>
+              <w:instrText xml:space="preserve"> PAGEREF _Toc64020467 \h </w:instrText>
+            </w:r>
+            <w:r>
+              <w:rPr>
+                <w:webHidden/>
+              </w:rPr>
+            </w:r>
+            <w:r>
+              <w:rPr>
+                <w:webHidden/>
+              </w:rPr>
+              <w:fldChar w:fldCharType="separate"/>
+            </w:r>
+            <w:r>
+              <w:rPr>
+                <w:webHidden/>
+              </w:rPr>
+              <w:t>13</w:t>
+            </w:r>
+            <w:r>
+              <w:rPr>
+                <w:webHidden/>
+              </w:rPr>
+              <w:fldChar w:fldCharType="end"/>
+            </w:r>
+          </w:hyperlink>
+        </w:p>
+        <w:p>
+          <w:pPr>
+            <w:pStyle w:val="TM1"/>
+            <w:rPr>
+              <w:rFonts w:asciiTheme="minorHAnsi" w:eastAsiaTheme="minorEastAsia" w:hAnsiTheme="minorHAnsi" w:cstheme="minorBidi"/>
+              <w:sz w:val="22"/>
+              <w:szCs w:val="22"/>
+              <w:lang w:val="fr-CH" w:eastAsia="fr-CH"/>
+            </w:rPr>
+          </w:pPr>
+          <w:hyperlink w:anchor="_Toc64020468" w:history="1">
+            <w:r>
+              <w:rPr>
+                <w:rStyle w:val="Lienhypertexte"/>
+              </w:rPr>
+              <w:t>5</w:t>
+            </w:r>
+            <w:r>
+              <w:rPr>
+                <w:rFonts w:asciiTheme="minorHAnsi" w:eastAsiaTheme="minorEastAsia" w:hAnsiTheme="minorHAnsi" w:cstheme="minorBidi"/>
+                <w:sz w:val="22"/>
+                <w:szCs w:val="22"/>
+                <w:lang w:val="fr-CH" w:eastAsia="fr-CH"/>
+              </w:rPr>
+              <w:tab/>
+            </w:r>
+            <w:r>
+              <w:rPr>
+                <w:rStyle w:val="Lienhypertexte"/>
+              </w:rPr>
+              <w:t>Annexes</w:t>
+            </w:r>
+            <w:r>
+              <w:rPr>
+                <w:webHidden/>
+              </w:rPr>
+              <w:tab/>
+            </w:r>
+            <w:r>
+              <w:rPr>
+                <w:webHidden/>
+              </w:rPr>
+              <w:fldChar w:fldCharType="begin"/>
+            </w:r>
+            <w:r>
+              <w:rPr>
+                <w:webHidden/>
+              </w:rPr>
+              <w:instrText xml:space="preserve"> PAGEREF _Toc64020468 \h </w:instrText>
+            </w:r>
+            <w:r>
+              <w:rPr>
+                <w:webHidden/>
+              </w:rPr>
+            </w:r>
+            <w:r>
+              <w:rPr>
+                <w:webHidden/>
+              </w:rPr>
+              <w:fldChar w:fldCharType="separate"/>
+            </w:r>
+            <w:r>
+              <w:rPr>
+                <w:webHidden/>
+              </w:rPr>
+              <w:t>14</w:t>
+            </w:r>
+            <w:r>
+              <w:rPr>
                 <w:webHidden/>
               </w:rPr>
               <w:fldChar w:fldCharType="end"/>
@@ -6152,13 +6364,13 @@
               <w:lang w:val="fr-CH" w:eastAsia="fr-CH"/>
             </w:rPr>
           </w:pPr>
-          <w:hyperlink w:anchor="_Toc63947349" w:history="1">
+          <w:hyperlink w:anchor="_Toc64020469" w:history="1">
             <w:r>
               <w:rPr>
                 <w:rStyle w:val="Lienhypertexte"/>
                 <w:noProof/>
               </w:rPr>
-              <w:t>5.4</w:t>
+              <w:t>5.1</w:t>
             </w:r>
             <w:r>
               <w:rPr>
@@ -6175,7 +6387,7 @@
                 <w:rStyle w:val="Lienhypertexte"/>
                 <w:noProof/>
               </w:rPr>
-              <w:t>Manuel d'Installation</w:t>
+              <w:t>Résumé du rapport du TPI / version succincte de la documentation</w:t>
             </w:r>
             <w:r>
               <w:rPr>
@@ -6196,7 +6408,7 @@
                 <w:noProof/>
                 <w:webHidden/>
               </w:rPr>
-              <w:instrText xml:space="preserve"> PAGEREF _Toc63947349 \h </w:instrText>
+              <w:instrText xml:space="preserve"> PAGEREF _Toc64020469 \h </w:instrText>
             </w:r>
             <w:r>
               <w:rPr>
@@ -6216,7 +6428,7 @@
                 <w:noProof/>
                 <w:webHidden/>
               </w:rPr>
-              <w:t>13</w:t>
+              <w:t>14</w:t>
             </w:r>
             <w:r>
               <w:rPr>
@@ -6242,13 +6454,13 @@
               <w:lang w:val="fr-CH" w:eastAsia="fr-CH"/>
             </w:rPr>
           </w:pPr>
-          <w:hyperlink w:anchor="_Toc63947350" w:history="1">
+          <w:hyperlink w:anchor="_Toc64020470" w:history="1">
             <w:r>
               <w:rPr>
                 <w:rStyle w:val="Lienhypertexte"/>
                 <w:noProof/>
               </w:rPr>
-              <w:t>5.5</w:t>
+              <w:t>5.2</w:t>
             </w:r>
             <w:r>
               <w:rPr>
@@ -6265,7 +6477,7 @@
                 <w:rStyle w:val="Lienhypertexte"/>
                 <w:noProof/>
               </w:rPr>
-              <w:t>Manuel d'Utilisation</w:t>
+              <w:t>Sources – Bibliographie</w:t>
             </w:r>
             <w:r>
               <w:rPr>
@@ -6286,7 +6498,7 @@
                 <w:noProof/>
                 <w:webHidden/>
               </w:rPr>
-              <w:instrText xml:space="preserve"> PAGEREF _Toc63947350 \h </w:instrText>
+              <w:instrText xml:space="preserve"> PAGEREF _Toc64020470 \h </w:instrText>
             </w:r>
             <w:r>
               <w:rPr>
@@ -6306,7 +6518,7 @@
                 <w:noProof/>
                 <w:webHidden/>
               </w:rPr>
-              <w:t>13</w:t>
+              <w:t>14</w:t>
             </w:r>
             <w:r>
               <w:rPr>
@@ -6332,13 +6544,13 @@
               <w:lang w:val="fr-CH" w:eastAsia="fr-CH"/>
             </w:rPr>
           </w:pPr>
-          <w:hyperlink w:anchor="_Toc63947351" w:history="1">
+          <w:hyperlink w:anchor="_Toc64020471" w:history="1">
             <w:r>
               <w:rPr>
                 <w:rStyle w:val="Lienhypertexte"/>
                 <w:noProof/>
               </w:rPr>
-              <w:t>5.6</w:t>
+              <w:t>5.3</w:t>
             </w:r>
             <w:r>
               <w:rPr>
@@ -6355,7 +6567,7 @@
                 <w:rStyle w:val="Lienhypertexte"/>
                 <w:noProof/>
               </w:rPr>
-              <w:t>Archives du projet</w:t>
+              <w:t>Journal de travail</w:t>
             </w:r>
             <w:r>
               <w:rPr>
@@ -6376,7 +6588,7 @@
                 <w:noProof/>
                 <w:webHidden/>
               </w:rPr>
-              <w:instrText xml:space="preserve"> PAGEREF _Toc63947351 \h </w:instrText>
+              <w:instrText xml:space="preserve"> PAGEREF _Toc64020471 \h </w:instrText>
             </w:r>
             <w:r>
               <w:rPr>
@@ -6396,7 +6608,7 @@
                 <w:noProof/>
                 <w:webHidden/>
               </w:rPr>
-              <w:t>13</w:t>
+              <w:t>14</w:t>
             </w:r>
             <w:r>
               <w:rPr>
@@ -6422,13 +6634,13 @@
               <w:lang w:val="fr-CH" w:eastAsia="fr-CH"/>
             </w:rPr>
           </w:pPr>
-          <w:hyperlink w:anchor="_Toc63947352" w:history="1">
+          <w:hyperlink w:anchor="_Toc64020472" w:history="1">
             <w:r>
               <w:rPr>
                 <w:rStyle w:val="Lienhypertexte"/>
                 <w:noProof/>
               </w:rPr>
-              <w:t>5.7</w:t>
+              <w:t>5.4</w:t>
             </w:r>
             <w:r>
               <w:rPr>
@@ -6445,6 +6657,276 @@
                 <w:rStyle w:val="Lienhypertexte"/>
                 <w:noProof/>
               </w:rPr>
+              <w:t>Manuel d'Installation</w:t>
+            </w:r>
+            <w:r>
+              <w:rPr>
+                <w:noProof/>
+                <w:webHidden/>
+              </w:rPr>
+              <w:tab/>
+            </w:r>
+            <w:r>
+              <w:rPr>
+                <w:noProof/>
+                <w:webHidden/>
+              </w:rPr>
+              <w:fldChar w:fldCharType="begin"/>
+            </w:r>
+            <w:r>
+              <w:rPr>
+                <w:noProof/>
+                <w:webHidden/>
+              </w:rPr>
+              <w:instrText xml:space="preserve"> PAGEREF _Toc64020472 \h </w:instrText>
+            </w:r>
+            <w:r>
+              <w:rPr>
+                <w:noProof/>
+                <w:webHidden/>
+              </w:rPr>
+            </w:r>
+            <w:r>
+              <w:rPr>
+                <w:noProof/>
+                <w:webHidden/>
+              </w:rPr>
+              <w:fldChar w:fldCharType="separate"/>
+            </w:r>
+            <w:r>
+              <w:rPr>
+                <w:noProof/>
+                <w:webHidden/>
+              </w:rPr>
+              <w:t>14</w:t>
+            </w:r>
+            <w:r>
+              <w:rPr>
+                <w:noProof/>
+                <w:webHidden/>
+              </w:rPr>
+              <w:fldChar w:fldCharType="end"/>
+            </w:r>
+          </w:hyperlink>
+        </w:p>
+        <w:p>
+          <w:pPr>
+            <w:pStyle w:val="TM2"/>
+            <w:tabs>
+              <w:tab w:val="left" w:pos="800"/>
+              <w:tab w:val="right" w:leader="dot" w:pos="9060"/>
+            </w:tabs>
+            <w:rPr>
+              <w:rFonts w:asciiTheme="minorHAnsi" w:eastAsiaTheme="minorEastAsia" w:hAnsiTheme="minorHAnsi" w:cstheme="minorBidi"/>
+              <w:noProof/>
+              <w:sz w:val="22"/>
+              <w:szCs w:val="22"/>
+              <w:lang w:val="fr-CH" w:eastAsia="fr-CH"/>
+            </w:rPr>
+          </w:pPr>
+          <w:hyperlink w:anchor="_Toc64020473" w:history="1">
+            <w:r>
+              <w:rPr>
+                <w:rStyle w:val="Lienhypertexte"/>
+                <w:noProof/>
+              </w:rPr>
+              <w:t>5.5</w:t>
+            </w:r>
+            <w:r>
+              <w:rPr>
+                <w:rFonts w:asciiTheme="minorHAnsi" w:eastAsiaTheme="minorEastAsia" w:hAnsiTheme="minorHAnsi" w:cstheme="minorBidi"/>
+                <w:noProof/>
+                <w:sz w:val="22"/>
+                <w:szCs w:val="22"/>
+                <w:lang w:val="fr-CH" w:eastAsia="fr-CH"/>
+              </w:rPr>
+              <w:tab/>
+            </w:r>
+            <w:r>
+              <w:rPr>
+                <w:rStyle w:val="Lienhypertexte"/>
+                <w:noProof/>
+              </w:rPr>
+              <w:t>Manuel d'Utilisation</w:t>
+            </w:r>
+            <w:r>
+              <w:rPr>
+                <w:noProof/>
+                <w:webHidden/>
+              </w:rPr>
+              <w:tab/>
+            </w:r>
+            <w:r>
+              <w:rPr>
+                <w:noProof/>
+                <w:webHidden/>
+              </w:rPr>
+              <w:fldChar w:fldCharType="begin"/>
+            </w:r>
+            <w:r>
+              <w:rPr>
+                <w:noProof/>
+                <w:webHidden/>
+              </w:rPr>
+              <w:instrText xml:space="preserve"> PAGEREF _Toc64020473 \h </w:instrText>
+            </w:r>
+            <w:r>
+              <w:rPr>
+                <w:noProof/>
+                <w:webHidden/>
+              </w:rPr>
+            </w:r>
+            <w:r>
+              <w:rPr>
+                <w:noProof/>
+                <w:webHidden/>
+              </w:rPr>
+              <w:fldChar w:fldCharType="separate"/>
+            </w:r>
+            <w:r>
+              <w:rPr>
+                <w:noProof/>
+                <w:webHidden/>
+              </w:rPr>
+              <w:t>14</w:t>
+            </w:r>
+            <w:r>
+              <w:rPr>
+                <w:noProof/>
+                <w:webHidden/>
+              </w:rPr>
+              <w:fldChar w:fldCharType="end"/>
+            </w:r>
+          </w:hyperlink>
+        </w:p>
+        <w:p>
+          <w:pPr>
+            <w:pStyle w:val="TM2"/>
+            <w:tabs>
+              <w:tab w:val="left" w:pos="800"/>
+              <w:tab w:val="right" w:leader="dot" w:pos="9060"/>
+            </w:tabs>
+            <w:rPr>
+              <w:rFonts w:asciiTheme="minorHAnsi" w:eastAsiaTheme="minorEastAsia" w:hAnsiTheme="minorHAnsi" w:cstheme="minorBidi"/>
+              <w:noProof/>
+              <w:sz w:val="22"/>
+              <w:szCs w:val="22"/>
+              <w:lang w:val="fr-CH" w:eastAsia="fr-CH"/>
+            </w:rPr>
+          </w:pPr>
+          <w:hyperlink w:anchor="_Toc64020474" w:history="1">
+            <w:r>
+              <w:rPr>
+                <w:rStyle w:val="Lienhypertexte"/>
+                <w:noProof/>
+              </w:rPr>
+              <w:t>5.6</w:t>
+            </w:r>
+            <w:r>
+              <w:rPr>
+                <w:rFonts w:asciiTheme="minorHAnsi" w:eastAsiaTheme="minorEastAsia" w:hAnsiTheme="minorHAnsi" w:cstheme="minorBidi"/>
+                <w:noProof/>
+                <w:sz w:val="22"/>
+                <w:szCs w:val="22"/>
+                <w:lang w:val="fr-CH" w:eastAsia="fr-CH"/>
+              </w:rPr>
+              <w:tab/>
+            </w:r>
+            <w:r>
+              <w:rPr>
+                <w:rStyle w:val="Lienhypertexte"/>
+                <w:noProof/>
+              </w:rPr>
+              <w:t>Archives du projet</w:t>
+            </w:r>
+            <w:r>
+              <w:rPr>
+                <w:noProof/>
+                <w:webHidden/>
+              </w:rPr>
+              <w:tab/>
+            </w:r>
+            <w:r>
+              <w:rPr>
+                <w:noProof/>
+                <w:webHidden/>
+              </w:rPr>
+              <w:fldChar w:fldCharType="begin"/>
+            </w:r>
+            <w:r>
+              <w:rPr>
+                <w:noProof/>
+                <w:webHidden/>
+              </w:rPr>
+              <w:instrText xml:space="preserve"> PAGEREF _Toc64020474 \h </w:instrText>
+            </w:r>
+            <w:r>
+              <w:rPr>
+                <w:noProof/>
+                <w:webHidden/>
+              </w:rPr>
+            </w:r>
+            <w:r>
+              <w:rPr>
+                <w:noProof/>
+                <w:webHidden/>
+              </w:rPr>
+              <w:fldChar w:fldCharType="separate"/>
+            </w:r>
+            <w:r>
+              <w:rPr>
+                <w:noProof/>
+                <w:webHidden/>
+              </w:rPr>
+              <w:t>14</w:t>
+            </w:r>
+            <w:r>
+              <w:rPr>
+                <w:noProof/>
+                <w:webHidden/>
+              </w:rPr>
+              <w:fldChar w:fldCharType="end"/>
+            </w:r>
+          </w:hyperlink>
+        </w:p>
+        <w:p>
+          <w:pPr>
+            <w:pStyle w:val="TM2"/>
+            <w:tabs>
+              <w:tab w:val="left" w:pos="800"/>
+              <w:tab w:val="right" w:leader="dot" w:pos="9060"/>
+            </w:tabs>
+            <w:rPr>
+              <w:rFonts w:asciiTheme="minorHAnsi" w:eastAsiaTheme="minorEastAsia" w:hAnsiTheme="minorHAnsi" w:cstheme="minorBidi"/>
+              <w:noProof/>
+              <w:sz w:val="22"/>
+              <w:szCs w:val="22"/>
+              <w:lang w:val="fr-CH" w:eastAsia="fr-CH"/>
+            </w:rPr>
+          </w:pPr>
+          <w:hyperlink w:anchor="_Toc64020475" w:history="1">
+            <w:r>
+              <w:rPr>
+                <w:rStyle w:val="Lienhypertexte"/>
+                <w:noProof/>
+              </w:rPr>
+              <w:t>5.7</w:t>
+            </w:r>
+            <w:r>
+              <w:rPr>
+                <w:rFonts w:asciiTheme="minorHAnsi" w:eastAsiaTheme="minorEastAsia" w:hAnsiTheme="minorHAnsi" w:cstheme="minorBidi"/>
+                <w:noProof/>
+                <w:sz w:val="22"/>
+                <w:szCs w:val="22"/>
+                <w:lang w:val="fr-CH" w:eastAsia="fr-CH"/>
+              </w:rPr>
+              <w:tab/>
+            </w:r>
+            <w:r>
+              <w:rPr>
+                <w:rStyle w:val="Lienhypertexte"/>
+                <w:noProof/>
+              </w:rPr>
               <w:t>Table des illustrations</w:t>
             </w:r>
             <w:r>
@@ -6466,7 +6948,7 @@
                 <w:noProof/>
                 <w:webHidden/>
               </w:rPr>
-              <w:instrText xml:space="preserve"> PAGEREF _Toc63947352 \h </w:instrText>
+              <w:instrText xml:space="preserve"> PAGEREF _Toc64020475 \h </w:instrText>
             </w:r>
             <w:r>
               <w:rPr>
@@ -6486,7 +6968,7 @@
                 <w:noProof/>
                 <w:webHidden/>
               </w:rPr>
-              <w:t>14</w:t>
+              <w:t>15</w:t>
             </w:r>
             <w:r>
               <w:rPr>
@@ -6519,7 +7001,7 @@
         <w:pStyle w:val="Titre1"/>
       </w:pPr>
       <w:bookmarkStart w:id="0" w:name="_Toc63239433"/>
-      <w:bookmarkStart w:id="1" w:name="_Toc63947325"/>
+      <w:bookmarkStart w:id="1" w:name="_Toc64020443"/>
       <w:r>
         <w:lastRenderedPageBreak/>
         <w:t>Analyse prél</w:t>
@@ -6541,7 +7023,7 @@
         </w:rPr>
       </w:pPr>
       <w:bookmarkStart w:id="2" w:name="_Toc63239434"/>
-      <w:bookmarkStart w:id="3" w:name="_Toc63947326"/>
+      <w:bookmarkStart w:id="3" w:name="_Toc64020444"/>
       <w:r>
         <w:t>Introduction</w:t>
       </w:r>
@@ -6589,7 +7071,7 @@
         </w:rPr>
       </w:pPr>
       <w:bookmarkStart w:id="4" w:name="_Toc63239435"/>
-      <w:bookmarkStart w:id="5" w:name="_Toc63947327"/>
+      <w:bookmarkStart w:id="5" w:name="_Toc64020445"/>
       <w:r>
         <w:t>Objectifs</w:t>
       </w:r>
@@ -6814,7 +7296,7 @@
         <w:pStyle w:val="Titre2"/>
       </w:pPr>
       <w:bookmarkStart w:id="6" w:name="_Toc63239436"/>
-      <w:bookmarkStart w:id="7" w:name="_Toc63947328"/>
+      <w:bookmarkStart w:id="7" w:name="_Toc64020446"/>
       <w:r>
         <w:lastRenderedPageBreak/>
         <w:t>Planification</w:t>
@@ -6905,7 +7387,7 @@
       <w:pPr>
         <w:pStyle w:val="Titre1"/>
       </w:pPr>
-      <w:bookmarkStart w:id="9" w:name="_Toc63947329"/>
+      <w:bookmarkStart w:id="9" w:name="_Toc64020447"/>
       <w:r>
         <w:lastRenderedPageBreak/>
         <w:t>Analyse</w:t>
@@ -6919,12 +7401,9 @@
     <w:p>
       <w:pPr>
         <w:pStyle w:val="Titre2"/>
-        <w:rPr>
-          <w:i/>
-        </w:rPr>
       </w:pPr>
       <w:bookmarkStart w:id="10" w:name="_Toc63239438"/>
-      <w:bookmarkStart w:id="11" w:name="_Toc63947330"/>
+      <w:bookmarkStart w:id="11" w:name="_Toc64020448"/>
       <w:r>
         <w:t>Concept</w:t>
       </w:r>
@@ -6935,10 +7414,20 @@
       <w:pPr>
         <w:pStyle w:val="Titre3"/>
       </w:pPr>
+      <w:bookmarkStart w:id="12" w:name="_Toc64020449"/>
+      <w:r>
+        <w:t>Objectifs</w:t>
+      </w:r>
+      <w:bookmarkEnd w:id="12"/>
+    </w:p>
+    <w:p>
+      <w:pPr>
+        <w:pStyle w:val="Titre3"/>
+      </w:pPr>
       <w:r>
         <w:t xml:space="preserve"> </w:t>
       </w:r>
-      <w:bookmarkStart w:id="12" w:name="_Toc63947331"/>
+      <w:bookmarkStart w:id="13" w:name="_Toc64020450"/>
       <w:r>
         <w:t>Modèles de données</w:t>
       </w:r>
@@ -6951,15 +7440,17 @@
       <w:r>
         <w:t>)</w:t>
       </w:r>
-      <w:bookmarkEnd w:id="12"/>
+      <w:bookmarkEnd w:id="13"/>
     </w:p>
     <w:p>
       <w:pPr>
         <w:pStyle w:val="Titre4"/>
       </w:pPr>
+      <w:bookmarkStart w:id="14" w:name="_Toc64020451"/>
       <w:r>
         <w:t>Modèle de données conceptuel</w:t>
       </w:r>
+      <w:bookmarkEnd w:id="14"/>
     </w:p>
     <w:p>
       <w:pPr>
@@ -7025,7 +7516,7 @@
       <w:pPr>
         <w:pStyle w:val="Lgende"/>
       </w:pPr>
-      <w:bookmarkStart w:id="13" w:name="_Toc64015964"/>
+      <w:bookmarkStart w:id="15" w:name="_Toc64015964"/>
       <w:r>
         <w:t xml:space="preserve">Figure </w:t>
       </w:r>
@@ -7050,7 +7541,7 @@
       <w:r>
         <w:t xml:space="preserve"> : modèle conceptuel de données</w:t>
       </w:r>
-      <w:bookmarkEnd w:id="13"/>
+      <w:bookmarkEnd w:id="15"/>
     </w:p>
     <w:p>
       <w:pPr>
@@ -7074,6 +7565,7 @@
       <w:pPr>
         <w:pStyle w:val="Titre4"/>
       </w:pPr>
+      <w:bookmarkStart w:id="16" w:name="_Toc64020452"/>
       <w:r>
         <w:rPr>
           <w:noProof/>
@@ -7133,12 +7625,13 @@
       <w:r>
         <w:t>Modèle de données logique</w:t>
       </w:r>
+      <w:bookmarkEnd w:id="16"/>
     </w:p>
     <w:p>
       <w:pPr>
         <w:pStyle w:val="Lgende"/>
       </w:pPr>
-      <w:bookmarkStart w:id="14" w:name="_Toc64015965"/>
+      <w:bookmarkStart w:id="17" w:name="_Toc64015965"/>
       <w:r>
         <w:t xml:space="preserve">Figure </w:t>
       </w:r>
@@ -7163,7 +7656,7 @@
       <w:r>
         <w:t xml:space="preserve"> : modèle logique de données</w:t>
       </w:r>
-      <w:bookmarkEnd w:id="14"/>
+      <w:bookmarkEnd w:id="17"/>
     </w:p>
     <w:p>
       <w:r>
@@ -7327,18 +7820,20 @@
       <w:r>
         <w:br w:type="page"/>
       </w:r>
+    </w:p>
+    <w:p>
+      <w:pPr>
+        <w:pStyle w:val="Titre2"/>
+      </w:pPr>
+      <w:bookmarkStart w:id="18" w:name="_Toc64020453"/>
       <w:r>
         <w:lastRenderedPageBreak/>
-        <w:t xml:space="preserve"> </w:t>
-      </w:r>
-      <w:bookmarkStart w:id="15" w:name="_Toc63947332"/>
-      <w:r>
         <w:t>Maquettes</w:t>
       </w:r>
       <w:r>
         <w:t xml:space="preserve"> (OK)</w:t>
       </w:r>
-      <w:bookmarkEnd w:id="15"/>
+      <w:bookmarkEnd w:id="18"/>
     </w:p>
     <w:p>
       <w:r>
@@ -7436,7 +7931,7 @@
                               <w:pPr>
                                 <w:pStyle w:val="Lgende"/>
                               </w:pPr>
-                              <w:bookmarkStart w:id="16" w:name="_Toc64015966"/>
+                              <w:bookmarkStart w:id="19" w:name="_Toc64015966"/>
                               <w:r>
                                 <w:t xml:space="preserve">Figure </w:t>
                               </w:r>
@@ -7461,7 +7956,7 @@
                               <w:r>
                                 <w:t xml:space="preserve"> : vision globale de l'application</w:t>
                               </w:r>
-                              <w:bookmarkEnd w:id="16"/>
+                              <w:bookmarkEnd w:id="19"/>
                             </w:p>
                           </w:txbxContent>
                         </wps:txbx>
@@ -7517,7 +8012,7 @@
                         <w:pPr>
                           <w:pStyle w:val="Lgende"/>
                         </w:pPr>
-                        <w:bookmarkStart w:id="17" w:name="_Toc64015966"/>
+                        <w:bookmarkStart w:id="20" w:name="_Toc64015966"/>
                         <w:r>
                           <w:t xml:space="preserve">Figure </w:t>
                         </w:r>
@@ -7542,7 +8037,7 @@
                         <w:r>
                           <w:t xml:space="preserve"> : vision globale de l'application</w:t>
                         </w:r>
-                        <w:bookmarkEnd w:id="17"/>
+                        <w:bookmarkEnd w:id="20"/>
                       </w:p>
                     </w:txbxContent>
                   </v:textbox>
@@ -7671,7 +8166,7 @@
                               <w:pPr>
                                 <w:pStyle w:val="Lgende"/>
                               </w:pPr>
-                              <w:bookmarkStart w:id="18" w:name="_Toc64015967"/>
+                              <w:bookmarkStart w:id="21" w:name="_Toc64015967"/>
                               <w:r>
                                 <w:t xml:space="preserve">Figure </w:t>
                               </w:r>
@@ -7696,7 +8191,7 @@
                               <w:r>
                                 <w:t xml:space="preserve"> : formulaire d'ajout d'objet</w:t>
                               </w:r>
-                              <w:bookmarkEnd w:id="18"/>
+                              <w:bookmarkEnd w:id="21"/>
                             </w:p>
                           </w:txbxContent>
                         </wps:txbx>
@@ -7727,7 +8222,7 @@
                         <w:pPr>
                           <w:pStyle w:val="Lgende"/>
                         </w:pPr>
-                        <w:bookmarkStart w:id="19" w:name="_Toc64015967"/>
+                        <w:bookmarkStart w:id="22" w:name="_Toc64015967"/>
                         <w:r>
                           <w:t xml:space="preserve">Figure </w:t>
                         </w:r>
@@ -7752,7 +8247,7 @@
                         <w:r>
                           <w:t xml:space="preserve"> : formulaire d'ajout d'objet</w:t>
                         </w:r>
-                        <w:bookmarkEnd w:id="19"/>
+                        <w:bookmarkEnd w:id="22"/>
                       </w:p>
                     </w:txbxContent>
                   </v:textbox>
@@ -7805,20 +8300,20 @@
     </w:p>
     <w:p>
       <w:pPr>
-        <w:pStyle w:val="Titre3"/>
+        <w:pStyle w:val="Titre2"/>
       </w:pPr>
       <w:r>
         <w:lastRenderedPageBreak/>
         <w:t xml:space="preserve"> </w:t>
       </w:r>
-      <w:bookmarkStart w:id="20" w:name="_Toc63947333"/>
+      <w:bookmarkStart w:id="23" w:name="_Toc64020454"/>
       <w:r>
         <w:t>Use Cases &amp; Scénarii</w:t>
       </w:r>
       <w:r>
         <w:t xml:space="preserve"> (A FAIRE)</w:t>
       </w:r>
-      <w:bookmarkEnd w:id="20"/>
+      <w:bookmarkEnd w:id="23"/>
     </w:p>
     <w:p/>
     <w:p/>
@@ -7839,37 +8334,99 @@
     </w:p>
     <w:p>
       <w:pPr>
-        <w:pStyle w:val="Titre3"/>
-        <w:numPr>
-          <w:ilvl w:val="0"/>
-          <w:numId w:val="0"/>
-        </w:numPr>
+        <w:pStyle w:val="Titre2"/>
       </w:pPr>
       <w:r>
         <w:lastRenderedPageBreak/>
         <w:t xml:space="preserve"> </w:t>
       </w:r>
-      <w:bookmarkStart w:id="21" w:name="_Toc63947334"/>
+      <w:bookmarkStart w:id="24" w:name="_Toc64020455"/>
       <w:r>
         <w:t>Diagrammes</w:t>
       </w:r>
       <w:r>
         <w:t xml:space="preserve"> (A FAIRE)</w:t>
       </w:r>
-      <w:bookmarkEnd w:id="21"/>
+      <w:bookmarkEnd w:id="24"/>
     </w:p>
     <w:p>
       <w:pPr>
         <w:pStyle w:val="Titre4"/>
       </w:pPr>
+      <w:bookmarkStart w:id="25" w:name="_Toc64020456"/>
       <w:r>
         <w:t>Diagramme de classe</w:t>
       </w:r>
+      <w:bookmarkEnd w:id="25"/>
     </w:p>
     <w:p/>
     <w:p>
+      <w:r>
+        <w:rPr>
+          <w:noProof/>
+          <w:lang w:val="fr-CH" w:eastAsia="fr-CH"/>
+        </w:rPr>
+        <w:drawing>
+          <wp:inline distT="0" distB="0" distL="0" distR="0">
+            <wp:extent cx="5759450" cy="4542790"/>
+            <wp:effectExtent l="0" t="0" r="0" b="0"/>
+            <wp:docPr id="45" name="Image 45"/>
+            <wp:cNvGraphicFramePr>
+              <a:graphicFrameLocks xmlns:a="http://schemas.openxmlformats.org/drawingml/2006/main" noChangeAspect="1"/>
+            </wp:cNvGraphicFramePr>
+            <a:graphic xmlns:a="http://schemas.openxmlformats.org/drawingml/2006/main">
+              <a:graphicData uri="http://schemas.openxmlformats.org/drawingml/2006/picture">
+                <pic:pic xmlns:pic="http://schemas.openxmlformats.org/drawingml/2006/picture">
+                  <pic:nvPicPr>
+                    <pic:cNvPr id="45" name="LocationMat_Class.png"/>
+                    <pic:cNvPicPr/>
+                  </pic:nvPicPr>
+                  <pic:blipFill>
+                    <a:blip r:embed="rId26">
+                      <a:extLst>
+                        <a:ext uri="{28A0092B-C50C-407E-A947-70E740481C1C}">
+                          <a14:useLocalDpi xmlns:a14="http://schemas.microsoft.com/office/drawing/2010/main" val="0"/>
+                        </a:ext>
+                      </a:extLst>
+                    </a:blip>
+                    <a:stretch>
+                      <a:fillRect/>
+                    </a:stretch>
+                  </pic:blipFill>
+                  <pic:spPr>
+                    <a:xfrm>
+                      <a:off x="0" y="0"/>
+                      <a:ext cx="5759450" cy="4542790"/>
+                    </a:xfrm>
+                    <a:prstGeom prst="rect">
+                      <a:avLst/>
+                    </a:prstGeom>
+                  </pic:spPr>
+                </pic:pic>
+              </a:graphicData>
+            </a:graphic>
+          </wp:inline>
+        </w:drawing>
+      </w:r>
+    </w:p>
+    <w:p>
+      <w:bookmarkStart w:id="26" w:name="_GoBack"/>
+      <w:bookmarkEnd w:id="26"/>
+    </w:p>
+    <w:p>
       <w:pPr>
         <w:pStyle w:val="Titre4"/>
+      </w:pPr>
+      <w:bookmarkStart w:id="27" w:name="_Toc64020457"/>
+      <w:r>
+        <w:lastRenderedPageBreak/>
+        <w:t>Diagramme de flux</w:t>
+      </w:r>
+      <w:bookmarkEnd w:id="27"/>
+    </w:p>
+    <w:p>
+      <w:pPr>
+        <w:keepNext/>
       </w:pPr>
       <w:r>
         <w:rPr>
@@ -7883,7 +8440,7 @@
               <wp:align>right</wp:align>
             </wp:positionH>
             <wp:positionV relativeFrom="paragraph">
-              <wp:posOffset>288290</wp:posOffset>
+              <wp:posOffset>276549</wp:posOffset>
             </wp:positionV>
             <wp:extent cx="5747385" cy="5077460"/>
             <wp:effectExtent l="0" t="0" r="5715" b="8890"/>
@@ -7900,7 +8457,7 @@
                     <pic:cNvPicPr/>
                   </pic:nvPicPr>
                   <pic:blipFill>
-                    <a:blip r:embed="rId26">
+                    <a:blip r:embed="rId27">
                       <a:extLst>
                         <a:ext uri="{28A0092B-C50C-407E-A947-70E740481C1C}">
                           <a14:useLocalDpi xmlns:a14="http://schemas.microsoft.com/office/drawing/2010/main" val="0"/>
@@ -7932,9 +8489,6 @@
           </wp:anchor>
         </w:drawing>
       </w:r>
-      <w:r>
-        <w:t>Diagramme de flux</w:t>
-      </w:r>
     </w:p>
     <w:p>
       <w:pPr>
@@ -7945,7 +8499,7 @@
       <w:pPr>
         <w:pStyle w:val="Lgende"/>
       </w:pPr>
-      <w:bookmarkStart w:id="22" w:name="_Toc64015968"/>
+      <w:bookmarkStart w:id="28" w:name="_Toc64015968"/>
       <w:r>
         <w:t xml:space="preserve">Figure </w:t>
       </w:r>
@@ -7973,7 +8527,7 @@
       <w:r>
         <w:t>diagramme de flux – ajouter un objet</w:t>
       </w:r>
-      <w:bookmarkEnd w:id="22"/>
+      <w:bookmarkEnd w:id="28"/>
     </w:p>
     <w:p/>
     <w:p>
@@ -8028,7 +8582,7 @@
                                 <w:szCs w:val="20"/>
                               </w:rPr>
                             </w:pPr>
-                            <w:bookmarkStart w:id="23" w:name="_Toc64015969"/>
+                            <w:bookmarkStart w:id="29" w:name="_Toc64015969"/>
                             <w:r>
                               <w:t xml:space="preserve">Figure </w:t>
                             </w:r>
@@ -8053,7 +8607,7 @@
                             <w:r>
                               <w:t xml:space="preserve"> : diagramme de flux – retourner un objet</w:t>
                             </w:r>
-                            <w:bookmarkEnd w:id="23"/>
+                            <w:bookmarkEnd w:id="29"/>
                           </w:p>
                         </w:txbxContent>
                       </wps:txbx>
@@ -8083,7 +8637,7 @@
                           <w:szCs w:val="20"/>
                         </w:rPr>
                       </w:pPr>
-                      <w:bookmarkStart w:id="24" w:name="_Toc64015969"/>
+                      <w:bookmarkStart w:id="30" w:name="_Toc64015969"/>
                       <w:r>
                         <w:t xml:space="preserve">Figure </w:t>
                       </w:r>
@@ -8108,7 +8662,7 @@
                       <w:r>
                         <w:t xml:space="preserve"> : diagramme de flux – retourner un objet</w:t>
                       </w:r>
-                      <w:bookmarkEnd w:id="24"/>
+                      <w:bookmarkEnd w:id="30"/>
                     </w:p>
                   </w:txbxContent>
                 </v:textbox>
@@ -8147,7 +8701,7 @@
                     <pic:cNvPicPr/>
                   </pic:nvPicPr>
                   <pic:blipFill>
-                    <a:blip r:embed="rId27">
+                    <a:blip r:embed="rId28">
                       <a:extLst>
                         <a:ext uri="{28A0092B-C50C-407E-A947-70E740481C1C}">
                           <a14:useLocalDpi xmlns:a14="http://schemas.microsoft.com/office/drawing/2010/main" val="0"/>
@@ -8189,8 +8743,8 @@
           <w:sz w:val="28"/>
         </w:rPr>
       </w:pPr>
-      <w:bookmarkStart w:id="25" w:name="_Toc71691012"/>
-      <w:bookmarkStart w:id="26" w:name="_Toc63239439"/>
+      <w:bookmarkStart w:id="31" w:name="_Toc71691012"/>
+      <w:bookmarkStart w:id="32" w:name="_Toc63239439"/>
       <w:r>
         <w:br w:type="page"/>
       </w:r>
@@ -8199,17 +8753,20 @@
       <w:pPr>
         <w:pStyle w:val="Titre2"/>
       </w:pPr>
-      <w:bookmarkStart w:id="27" w:name="_Toc63947335"/>
+      <w:bookmarkStart w:id="33" w:name="_Toc64020458"/>
       <w:r>
         <w:lastRenderedPageBreak/>
-        <w:t>Stratégie de test</w:t>
-      </w:r>
-      <w:bookmarkEnd w:id="25"/>
-      <w:bookmarkEnd w:id="26"/>
+        <w:t>Stratégie</w:t>
+      </w:r>
+      <w:r>
+        <w:t xml:space="preserve"> de test</w:t>
+      </w:r>
+      <w:bookmarkEnd w:id="31"/>
+      <w:bookmarkEnd w:id="32"/>
       <w:r>
         <w:t xml:space="preserve"> (OK)</w:t>
       </w:r>
-      <w:bookmarkEnd w:id="27"/>
+      <w:bookmarkEnd w:id="33"/>
     </w:p>
     <w:p>
       <w:r>
@@ -8271,19 +8828,19 @@
           <w:i/>
         </w:rPr>
       </w:pPr>
-      <w:bookmarkStart w:id="28" w:name="_Toc25553310"/>
-      <w:bookmarkStart w:id="29" w:name="_Toc71691015"/>
-      <w:bookmarkStart w:id="30" w:name="_Toc63239440"/>
-      <w:bookmarkStart w:id="31" w:name="_Toc63947336"/>
+      <w:bookmarkStart w:id="34" w:name="_Toc25553310"/>
+      <w:bookmarkStart w:id="35" w:name="_Toc71691015"/>
+      <w:bookmarkStart w:id="36" w:name="_Toc63239440"/>
+      <w:bookmarkStart w:id="37" w:name="_Toc64020459"/>
       <w:r>
         <w:t>R</w:t>
       </w:r>
       <w:r>
         <w:t>isques techniques</w:t>
       </w:r>
-      <w:bookmarkEnd w:id="28"/>
-      <w:bookmarkEnd w:id="29"/>
-      <w:bookmarkEnd w:id="30"/>
+      <w:bookmarkEnd w:id="34"/>
+      <w:bookmarkEnd w:id="35"/>
+      <w:bookmarkEnd w:id="36"/>
       <w:r>
         <w:t xml:space="preserve"> (</w:t>
       </w:r>
@@ -8293,7 +8850,7 @@
       <w:r>
         <w:t>)</w:t>
       </w:r>
-      <w:bookmarkEnd w:id="31"/>
+      <w:bookmarkEnd w:id="37"/>
     </w:p>
     <w:p>
       <w:pPr>
@@ -8301,7 +8858,7 @@
           <w:lang w:eastAsia="fr-CH"/>
         </w:rPr>
       </w:pPr>
-      <w:bookmarkStart w:id="32" w:name="_Toc63239441"/>
+      <w:bookmarkStart w:id="38" w:name="_Toc63239441"/>
       <w:r>
         <w:rPr>
           <w:lang w:eastAsia="fr-CH"/>
@@ -8389,8 +8946,8 @@
     <w:p>
       <w:pPr>
         <w:sectPr>
-          <w:headerReference w:type="first" r:id="rId28"/>
-          <w:footerReference w:type="first" r:id="rId29"/>
+          <w:headerReference w:type="first" r:id="rId29"/>
+          <w:footerReference w:type="first" r:id="rId30"/>
           <w:pgSz w:w="11906" w:h="16838" w:code="9"/>
           <w:pgMar w:top="1418" w:right="1418" w:bottom="1418" w:left="1418" w:header="720" w:footer="720" w:gutter="0"/>
           <w:cols w:space="720"/>
@@ -8406,12 +8963,12 @@
           <w:i/>
         </w:rPr>
       </w:pPr>
-      <w:bookmarkStart w:id="33" w:name="_Toc63947337"/>
+      <w:bookmarkStart w:id="39" w:name="_Toc64020460"/>
       <w:r>
         <w:lastRenderedPageBreak/>
         <w:t>Planification</w:t>
       </w:r>
-      <w:bookmarkEnd w:id="32"/>
+      <w:bookmarkEnd w:id="38"/>
       <w:r>
         <w:t xml:space="preserve"> </w:t>
       </w:r>
@@ -8421,7 +8978,7 @@
       <w:r>
         <w:t>(A FAIRE)</w:t>
       </w:r>
-      <w:bookmarkEnd w:id="33"/>
+      <w:bookmarkEnd w:id="39"/>
     </w:p>
     <w:p/>
     <w:p>
@@ -8495,16 +9052,16 @@
       </w:r>
     </w:p>
     <w:p>
-      <w:bookmarkStart w:id="34" w:name="_Toc25553314"/>
-      <w:bookmarkStart w:id="35" w:name="_Toc71691019"/>
-      <w:bookmarkStart w:id="36" w:name="_Toc63239442"/>
+      <w:bookmarkStart w:id="40" w:name="_Toc25553314"/>
+      <w:bookmarkStart w:id="41" w:name="_Toc71691019"/>
+      <w:bookmarkStart w:id="42" w:name="_Toc63239442"/>
     </w:p>
     <w:p/>
     <w:p>
       <w:pPr>
         <w:sectPr>
-          <w:headerReference w:type="first" r:id="rId30"/>
-          <w:footerReference w:type="first" r:id="rId31"/>
+          <w:headerReference w:type="first" r:id="rId31"/>
+          <w:footerReference w:type="first" r:id="rId32"/>
           <w:pgSz w:w="16838" w:h="11906" w:orient="landscape" w:code="9"/>
           <w:pgMar w:top="1418" w:right="1418" w:bottom="1418" w:left="1418" w:header="720" w:footer="720" w:gutter="0"/>
           <w:cols w:space="720"/>
@@ -8520,18 +9077,18 @@
           <w:i/>
         </w:rPr>
       </w:pPr>
-      <w:bookmarkStart w:id="37" w:name="_Toc63947338"/>
+      <w:bookmarkStart w:id="43" w:name="_Toc64020461"/>
       <w:r>
         <w:lastRenderedPageBreak/>
         <w:t>Dossier de conception</w:t>
       </w:r>
-      <w:bookmarkEnd w:id="34"/>
-      <w:bookmarkEnd w:id="35"/>
-      <w:bookmarkEnd w:id="36"/>
+      <w:bookmarkEnd w:id="40"/>
+      <w:bookmarkEnd w:id="41"/>
+      <w:bookmarkEnd w:id="42"/>
       <w:r>
         <w:t xml:space="preserve"> (A FAIRE)</w:t>
       </w:r>
-      <w:bookmarkEnd w:id="37"/>
+      <w:bookmarkEnd w:id="43"/>
     </w:p>
     <w:p>
       <w:pPr>
@@ -8723,18 +9280,18 @@
       <w:pPr>
         <w:pStyle w:val="Titre1"/>
       </w:pPr>
-      <w:bookmarkStart w:id="38" w:name="_Toc71703259"/>
-      <w:bookmarkStart w:id="39" w:name="_Toc63239443"/>
-      <w:bookmarkStart w:id="40" w:name="_Toc63947339"/>
+      <w:bookmarkStart w:id="44" w:name="_Toc71703259"/>
+      <w:bookmarkStart w:id="45" w:name="_Toc63239443"/>
+      <w:bookmarkStart w:id="46" w:name="_Toc64020462"/>
       <w:r>
         <w:t>R</w:t>
       </w:r>
-      <w:bookmarkEnd w:id="38"/>
+      <w:bookmarkEnd w:id="44"/>
       <w:r>
         <w:t>éalisation</w:t>
       </w:r>
-      <w:bookmarkEnd w:id="39"/>
-      <w:bookmarkEnd w:id="40"/>
+      <w:bookmarkEnd w:id="45"/>
+      <w:bookmarkEnd w:id="46"/>
     </w:p>
     <w:p>
       <w:pPr>
@@ -8743,23 +9300,23 @@
           <w:i/>
         </w:rPr>
       </w:pPr>
-      <w:bookmarkStart w:id="41" w:name="_Toc25553317"/>
-      <w:bookmarkStart w:id="42" w:name="_Toc71691022"/>
-      <w:bookmarkStart w:id="43" w:name="_Toc63239444"/>
-      <w:bookmarkStart w:id="44" w:name="_Toc63947340"/>
+      <w:bookmarkStart w:id="47" w:name="_Toc25553317"/>
+      <w:bookmarkStart w:id="48" w:name="_Toc71691022"/>
+      <w:bookmarkStart w:id="49" w:name="_Toc63239444"/>
+      <w:bookmarkStart w:id="50" w:name="_Toc64020463"/>
       <w:r>
         <w:t>Dossier de réalisation</w:t>
       </w:r>
-      <w:bookmarkStart w:id="45" w:name="_Toc25553318"/>
-      <w:bookmarkEnd w:id="41"/>
-      <w:bookmarkEnd w:id="42"/>
-      <w:bookmarkEnd w:id="43"/>
+      <w:bookmarkStart w:id="51" w:name="_Toc25553318"/>
+      <w:bookmarkEnd w:id="47"/>
+      <w:bookmarkEnd w:id="48"/>
+      <w:bookmarkEnd w:id="49"/>
       <w:r>
         <w:t xml:space="preserve"> (A FAIRE)</w:t>
       </w:r>
-      <w:bookmarkEnd w:id="44"/>
-    </w:p>
-    <w:bookmarkEnd w:id="45"/>
+      <w:bookmarkEnd w:id="50"/>
+    </w:p>
+    <w:bookmarkEnd w:id="51"/>
     <w:p/>
     <w:p>
       <w:r>
@@ -8912,23 +9469,23 @@
           <w:i/>
         </w:rPr>
       </w:pPr>
-      <w:bookmarkStart w:id="46" w:name="_Toc25553321"/>
-      <w:bookmarkStart w:id="47" w:name="_Toc71691025"/>
-      <w:bookmarkStart w:id="48" w:name="_Toc63239445"/>
-      <w:bookmarkStart w:id="49" w:name="_Toc63947341"/>
+      <w:bookmarkStart w:id="52" w:name="_Toc25553321"/>
+      <w:bookmarkStart w:id="53" w:name="_Toc71691025"/>
+      <w:bookmarkStart w:id="54" w:name="_Toc63239445"/>
+      <w:bookmarkStart w:id="55" w:name="_Toc64020464"/>
       <w:r>
         <w:t>Description des test</w:t>
       </w:r>
-      <w:bookmarkEnd w:id="46"/>
+      <w:bookmarkEnd w:id="52"/>
       <w:r>
         <w:t>s effectués</w:t>
       </w:r>
-      <w:bookmarkEnd w:id="47"/>
-      <w:bookmarkEnd w:id="48"/>
+      <w:bookmarkEnd w:id="53"/>
+      <w:bookmarkEnd w:id="54"/>
       <w:r>
         <w:t xml:space="preserve"> (A FAIRE)</w:t>
       </w:r>
-      <w:bookmarkEnd w:id="49"/>
+      <w:bookmarkEnd w:id="55"/>
     </w:p>
     <w:p>
       <w:pPr>
@@ -9011,19 +9568,19 @@
           <w:i/>
         </w:rPr>
       </w:pPr>
-      <w:bookmarkStart w:id="50" w:name="_Toc25553322"/>
-      <w:bookmarkStart w:id="51" w:name="_Toc71691026"/>
-      <w:bookmarkStart w:id="52" w:name="_Toc63239446"/>
-      <w:bookmarkStart w:id="53" w:name="_Toc63947342"/>
+      <w:bookmarkStart w:id="56" w:name="_Toc25553322"/>
+      <w:bookmarkStart w:id="57" w:name="_Toc71691026"/>
+      <w:bookmarkStart w:id="58" w:name="_Toc63239446"/>
+      <w:bookmarkStart w:id="59" w:name="_Toc64020465"/>
       <w:r>
         <w:t xml:space="preserve">Erreurs </w:t>
       </w:r>
-      <w:bookmarkEnd w:id="50"/>
+      <w:bookmarkEnd w:id="56"/>
       <w:r>
         <w:t>restantes</w:t>
       </w:r>
-      <w:bookmarkEnd w:id="51"/>
-      <w:bookmarkEnd w:id="52"/>
+      <w:bookmarkEnd w:id="57"/>
+      <w:bookmarkEnd w:id="58"/>
       <w:proofErr w:type="gramStart"/>
       <w:r>
         <w:t xml:space="preserve">  </w:t>
@@ -9035,13 +9592,13 @@
       <w:r>
         <w:t>A FAIRE)</w:t>
       </w:r>
-      <w:bookmarkEnd w:id="53"/>
+      <w:bookmarkEnd w:id="59"/>
       <w:r>
         <w:t xml:space="preserve"> </w:t>
       </w:r>
     </w:p>
     <w:p>
-      <w:bookmarkStart w:id="54" w:name="_Toc25553323"/>
+      <w:bookmarkStart w:id="60" w:name="_Toc25553323"/>
     </w:p>
     <w:p>
       <w:r>
@@ -9081,7 +9638,7 @@
       <w:r>
         <w:t>Conséquences sur l'utilisation du produit</w:t>
       </w:r>
-      <w:bookmarkEnd w:id="54"/>
+      <w:bookmarkEnd w:id="60"/>
     </w:p>
     <w:p>
       <w:pPr>
@@ -9107,23 +9664,23 @@
           <w:i/>
         </w:rPr>
       </w:pPr>
-      <w:bookmarkStart w:id="55" w:name="_Toc25553326"/>
-      <w:bookmarkStart w:id="56" w:name="_Toc71691029"/>
-      <w:bookmarkStart w:id="57" w:name="_Toc63239447"/>
-      <w:bookmarkStart w:id="58" w:name="_Toc63947343"/>
+      <w:bookmarkStart w:id="61" w:name="_Toc25553326"/>
+      <w:bookmarkStart w:id="62" w:name="_Toc71691029"/>
+      <w:bookmarkStart w:id="63" w:name="_Toc63239447"/>
+      <w:bookmarkStart w:id="64" w:name="_Toc64020466"/>
       <w:r>
         <w:t>Liste des documents</w:t>
       </w:r>
-      <w:bookmarkEnd w:id="55"/>
+      <w:bookmarkEnd w:id="61"/>
       <w:r>
         <w:t xml:space="preserve"> fournis</w:t>
       </w:r>
-      <w:bookmarkEnd w:id="56"/>
-      <w:bookmarkEnd w:id="57"/>
+      <w:bookmarkEnd w:id="62"/>
+      <w:bookmarkEnd w:id="63"/>
       <w:r>
         <w:t xml:space="preserve"> (A FAIRE)</w:t>
       </w:r>
-      <w:bookmarkEnd w:id="58"/>
+      <w:bookmarkEnd w:id="64"/>
     </w:p>
     <w:p/>
     <w:p>
@@ -9210,23 +9767,23 @@
       <w:pPr>
         <w:pStyle w:val="Titre1"/>
       </w:pPr>
-      <w:bookmarkStart w:id="59" w:name="_Toc25553328"/>
-      <w:bookmarkStart w:id="60" w:name="_Toc71703263"/>
-      <w:bookmarkStart w:id="61" w:name="_Toc63239448"/>
-      <w:bookmarkStart w:id="62" w:name="_Toc63947344"/>
+      <w:bookmarkStart w:id="65" w:name="_Toc25553328"/>
+      <w:bookmarkStart w:id="66" w:name="_Toc71703263"/>
+      <w:bookmarkStart w:id="67" w:name="_Toc63239448"/>
+      <w:bookmarkStart w:id="68" w:name="_Toc64020467"/>
       <w:r>
         <w:t>C</w:t>
       </w:r>
-      <w:bookmarkEnd w:id="59"/>
-      <w:bookmarkEnd w:id="60"/>
+      <w:bookmarkEnd w:id="65"/>
+      <w:bookmarkEnd w:id="66"/>
       <w:r>
         <w:t>onclusions</w:t>
       </w:r>
-      <w:bookmarkEnd w:id="61"/>
+      <w:bookmarkEnd w:id="67"/>
       <w:r>
         <w:t xml:space="preserve"> (A FAIRE)</w:t>
       </w:r>
-      <w:bookmarkEnd w:id="62"/>
+      <w:bookmarkEnd w:id="68"/>
     </w:p>
     <w:p>
       <w:pPr>
@@ -9321,19 +9878,19 @@
       <w:pPr>
         <w:pStyle w:val="Titre1"/>
       </w:pPr>
-      <w:bookmarkStart w:id="63" w:name="_Toc71703264"/>
-      <w:bookmarkStart w:id="64" w:name="_Toc63239449"/>
-      <w:bookmarkStart w:id="65" w:name="_Toc63947345"/>
+      <w:bookmarkStart w:id="69" w:name="_Toc71703264"/>
+      <w:bookmarkStart w:id="70" w:name="_Toc63239449"/>
+      <w:bookmarkStart w:id="71" w:name="_Toc64020468"/>
       <w:r>
         <w:lastRenderedPageBreak/>
         <w:t>A</w:t>
       </w:r>
-      <w:bookmarkEnd w:id="63"/>
+      <w:bookmarkEnd w:id="69"/>
       <w:r>
         <w:t>nnexes</w:t>
       </w:r>
-      <w:bookmarkEnd w:id="64"/>
-      <w:bookmarkEnd w:id="65"/>
+      <w:bookmarkEnd w:id="70"/>
+      <w:bookmarkEnd w:id="71"/>
     </w:p>
     <w:p/>
     <w:p>
@@ -9343,13 +9900,13 @@
           <w:i/>
         </w:rPr>
       </w:pPr>
-      <w:bookmarkStart w:id="66" w:name="_Toc63239450"/>
-      <w:bookmarkStart w:id="67" w:name="_Toc63947346"/>
+      <w:bookmarkStart w:id="72" w:name="_Toc63239450"/>
+      <w:bookmarkStart w:id="73" w:name="_Toc64020469"/>
       <w:r>
         <w:t>Résumé du rapport du TPI / version succincte de la documentation</w:t>
       </w:r>
-      <w:bookmarkEnd w:id="66"/>
-      <w:bookmarkEnd w:id="67"/>
+      <w:bookmarkEnd w:id="72"/>
+      <w:bookmarkEnd w:id="73"/>
     </w:p>
     <w:p/>
     <w:p>
@@ -9359,15 +9916,15 @@
           <w:i/>
         </w:rPr>
       </w:pPr>
-      <w:bookmarkStart w:id="68" w:name="_Toc71703265"/>
-      <w:bookmarkStart w:id="69" w:name="_Toc63239451"/>
-      <w:bookmarkStart w:id="70" w:name="_Toc63947347"/>
+      <w:bookmarkStart w:id="74" w:name="_Toc71703265"/>
+      <w:bookmarkStart w:id="75" w:name="_Toc63239451"/>
+      <w:bookmarkStart w:id="76" w:name="_Toc64020470"/>
       <w:r>
         <w:t>Sources – Bibliographie</w:t>
       </w:r>
-      <w:bookmarkEnd w:id="68"/>
-      <w:bookmarkEnd w:id="69"/>
-      <w:bookmarkEnd w:id="70"/>
+      <w:bookmarkEnd w:id="74"/>
+      <w:bookmarkEnd w:id="75"/>
+      <w:bookmarkEnd w:id="76"/>
     </w:p>
     <w:p/>
     <w:p>
@@ -9396,20 +9953,20 @@
           <w:i/>
         </w:rPr>
       </w:pPr>
-      <w:bookmarkStart w:id="71" w:name="_Toc25553330"/>
-      <w:bookmarkStart w:id="72" w:name="_Toc71703266"/>
-      <w:bookmarkStart w:id="73" w:name="_Toc63239452"/>
-      <w:bookmarkStart w:id="74" w:name="_Toc63947348"/>
+      <w:bookmarkStart w:id="77" w:name="_Toc25553330"/>
+      <w:bookmarkStart w:id="78" w:name="_Toc71703266"/>
+      <w:bookmarkStart w:id="79" w:name="_Toc63239452"/>
+      <w:bookmarkStart w:id="80" w:name="_Toc64020471"/>
       <w:r>
         <w:t xml:space="preserve">Journal de </w:t>
       </w:r>
-      <w:bookmarkEnd w:id="71"/>
-      <w:bookmarkEnd w:id="72"/>
+      <w:bookmarkEnd w:id="77"/>
+      <w:bookmarkEnd w:id="78"/>
       <w:r>
         <w:t>travail</w:t>
       </w:r>
-      <w:bookmarkEnd w:id="73"/>
-      <w:bookmarkEnd w:id="74"/>
+      <w:bookmarkEnd w:id="79"/>
+      <w:bookmarkEnd w:id="80"/>
     </w:p>
     <w:p/>
     <w:tbl>
@@ -9528,7 +10085,7 @@
       </w:tr>
     </w:tbl>
     <w:p>
-      <w:bookmarkStart w:id="75" w:name="_Toc25553331"/>
+      <w:bookmarkStart w:id="81" w:name="_Toc25553331"/>
     </w:p>
     <w:p/>
     <w:p>
@@ -9538,16 +10095,16 @@
           <w:i/>
         </w:rPr>
       </w:pPr>
-      <w:bookmarkStart w:id="76" w:name="_Toc71703267"/>
-      <w:bookmarkStart w:id="77" w:name="_Toc63239453"/>
-      <w:bookmarkStart w:id="78" w:name="_Toc63947349"/>
+      <w:bookmarkStart w:id="82" w:name="_Toc71703267"/>
+      <w:bookmarkStart w:id="83" w:name="_Toc63239453"/>
+      <w:bookmarkStart w:id="84" w:name="_Toc64020472"/>
       <w:r>
         <w:t>Manuel d'Installation</w:t>
       </w:r>
-      <w:bookmarkEnd w:id="75"/>
-      <w:bookmarkEnd w:id="76"/>
-      <w:bookmarkEnd w:id="77"/>
-      <w:bookmarkEnd w:id="78"/>
+      <w:bookmarkEnd w:id="81"/>
+      <w:bookmarkEnd w:id="82"/>
+      <w:bookmarkEnd w:id="83"/>
+      <w:bookmarkEnd w:id="84"/>
     </w:p>
     <w:p/>
     <w:p>
@@ -9557,17 +10114,17 @@
           <w:i/>
         </w:rPr>
       </w:pPr>
-      <w:bookmarkStart w:id="79" w:name="_Toc25553332"/>
-      <w:bookmarkStart w:id="80" w:name="_Toc71703268"/>
-      <w:bookmarkStart w:id="81" w:name="_Toc63239454"/>
-      <w:bookmarkStart w:id="82" w:name="_Toc63947350"/>
+      <w:bookmarkStart w:id="85" w:name="_Toc25553332"/>
+      <w:bookmarkStart w:id="86" w:name="_Toc71703268"/>
+      <w:bookmarkStart w:id="87" w:name="_Toc63239454"/>
+      <w:bookmarkStart w:id="88" w:name="_Toc64020473"/>
       <w:r>
         <w:t>Manuel d'Utilisation</w:t>
       </w:r>
-      <w:bookmarkEnd w:id="79"/>
-      <w:bookmarkEnd w:id="80"/>
-      <w:bookmarkEnd w:id="81"/>
-      <w:bookmarkEnd w:id="82"/>
+      <w:bookmarkEnd w:id="85"/>
+      <w:bookmarkEnd w:id="86"/>
+      <w:bookmarkEnd w:id="87"/>
+      <w:bookmarkEnd w:id="88"/>
     </w:p>
     <w:p/>
     <w:p>
@@ -9577,23 +10134,23 @@
           <w:i/>
         </w:rPr>
       </w:pPr>
-      <w:bookmarkStart w:id="83" w:name="_Toc71703270"/>
-      <w:bookmarkStart w:id="84" w:name="_Toc63239455"/>
-      <w:bookmarkStart w:id="85" w:name="_Toc63947351"/>
-      <w:bookmarkStart w:id="86" w:name="_Toc25553334"/>
+      <w:bookmarkStart w:id="89" w:name="_Toc71703270"/>
+      <w:bookmarkStart w:id="90" w:name="_Toc63239455"/>
+      <w:bookmarkStart w:id="91" w:name="_Toc25553334"/>
+      <w:bookmarkStart w:id="92" w:name="_Toc64020474"/>
       <w:r>
         <w:t>A</w:t>
       </w:r>
       <w:r>
         <w:t>rchives du projet</w:t>
       </w:r>
-      <w:bookmarkEnd w:id="83"/>
-      <w:bookmarkEnd w:id="84"/>
-      <w:bookmarkEnd w:id="85"/>
+      <w:bookmarkEnd w:id="89"/>
+      <w:bookmarkEnd w:id="90"/>
+      <w:bookmarkEnd w:id="92"/>
       <w:r>
         <w:t xml:space="preserve"> </w:t>
       </w:r>
-      <w:bookmarkEnd w:id="86"/>
+      <w:bookmarkEnd w:id="91"/>
     </w:p>
     <w:p/>
     <w:p>
@@ -9615,12 +10172,12 @@
       <w:pPr>
         <w:pStyle w:val="Titre2"/>
       </w:pPr>
-      <w:bookmarkStart w:id="87" w:name="_Toc63947352"/>
+      <w:bookmarkStart w:id="93" w:name="_Toc64020475"/>
       <w:r>
         <w:lastRenderedPageBreak/>
         <w:t>Table des illustrations</w:t>
       </w:r>
-      <w:bookmarkEnd w:id="87"/>
+      <w:bookmarkEnd w:id="93"/>
     </w:p>
     <w:p/>
     <w:p>
@@ -9799,7 +10356,7 @@
           <w:lang w:val="fr-CH" w:eastAsia="fr-CH"/>
         </w:rPr>
       </w:pPr>
-      <w:hyperlink r:id="rId32" w:anchor="_Toc64015966" w:history="1">
+      <w:hyperlink r:id="rId33" w:anchor="_Toc64015966" w:history="1">
         <w:r>
           <w:rPr>
             <w:rStyle w:val="Lienhypertexte"/>
@@ -9871,7 +10428,7 @@
           <w:lang w:val="fr-CH" w:eastAsia="fr-CH"/>
         </w:rPr>
       </w:pPr>
-      <w:hyperlink r:id="rId33" w:anchor="_Toc64015967" w:history="1">
+      <w:hyperlink r:id="rId34" w:anchor="_Toc64015967" w:history="1">
         <w:r>
           <w:rPr>
             <w:rStyle w:val="Lienhypertexte"/>
@@ -10015,7 +10572,7 @@
           <w:lang w:val="fr-CH" w:eastAsia="fr-CH"/>
         </w:rPr>
       </w:pPr>
-      <w:hyperlink r:id="rId34" w:anchor="_Toc64015969" w:history="1">
+      <w:hyperlink r:id="rId35" w:anchor="_Toc64015969" w:history="1">
         <w:r>
           <w:rPr>
             <w:rStyle w:val="Lienhypertexte"/>
@@ -10077,12 +10634,10 @@
       <w:r>
         <w:fldChar w:fldCharType="end"/>
       </w:r>
-      <w:bookmarkStart w:id="88" w:name="_GoBack"/>
-      <w:bookmarkEnd w:id="88"/>
     </w:p>
     <w:sectPr>
-      <w:headerReference w:type="first" r:id="rId35"/>
-      <w:footerReference w:type="first" r:id="rId36"/>
+      <w:headerReference w:type="first" r:id="rId36"/>
+      <w:footerReference w:type="first" r:id="rId37"/>
       <w:pgSz w:w="11906" w:h="16838" w:code="9"/>
       <w:pgMar w:top="1418" w:right="1418" w:bottom="1418" w:left="1418" w:header="720" w:footer="720" w:gutter="0"/>
       <w:cols w:space="720"/>
@@ -10147,7 +10702,7 @@
       <w:rPr>
         <w:noProof/>
       </w:rPr>
-      <w:t>1</w:t>
+      <w:t>11</w:t>
     </w:r>
     <w:r>
       <w:fldChar w:fldCharType="end"/>
@@ -10317,7 +10872,7 @@
       <w:rPr>
         <w:noProof/>
       </w:rPr>
-      <w:t>11</w:t>
+      <w:t>12</w:t>
     </w:r>
     <w:r>
       <w:fldChar w:fldCharType="end"/>
@@ -10355,7 +10910,7 @@
       <w:rPr>
         <w:noProof/>
       </w:rPr>
-      <w:t>12</w:t>
+      <w:t>13</w:t>
     </w:r>
     <w:r>
       <w:fldChar w:fldCharType="end"/>
@@ -12094,7 +12649,7 @@
   <w:abstractNum w:abstractNumId="12" w15:restartNumberingAfterBreak="0">
     <w:nsid w:val="7B193736"/>
     <w:multiLevelType w:val="multilevel"/>
-    <w:tmpl w:val="3C5861E4"/>
+    <w:tmpl w:val="BDFE609C"/>
     <w:lvl w:ilvl="0">
       <w:start w:val="1"/>
       <w:numFmt w:val="decimal"/>
@@ -12876,7 +13431,7 @@
     <w:next w:val="Normal"/>
     <w:autoRedefine/>
     <w:qFormat/>
-    <w:rsid w:val="008F1E24"/>
+    <w:rsid w:val="00AE4BFD"/>
     <w:pPr>
       <w:keepNext/>
       <w:numPr>
@@ -14001,7 +14556,7 @@
 </file>
 
 <file path=customXml/itemProps5.xml><?xml version="1.0" encoding="utf-8"?>
-<ds:datastoreItem xmlns:ds="http://schemas.openxmlformats.org/officeDocument/2006/customXml" ds:itemID="{4836B8C9-7D14-4AEA-9C9A-A76863523291}">
+<ds:datastoreItem xmlns:ds="http://schemas.openxmlformats.org/officeDocument/2006/customXml" ds:itemID="{28340AC8-0140-4089-B691-73EF14BF66CD}">
   <ds:schemaRefs>
     <ds:schemaRef ds:uri="http://schemas.openxmlformats.org/officeDocument/2006/bibliography"/>
   </ds:schemaRefs>

</xml_diff>

<commit_message>
mise à jour des objectifs
selon discussion avec chef de projet
</commit_message>
<xml_diff>
--- a/preTPI_COSTA.docx
+++ b/preTPI_COSTA.docx
@@ -16,6 +16,7 @@
           <w:docPartUnique/>
         </w:docPartObj>
       </w:sdtPr>
+      <w:sdtEndPr/>
       <w:sdtContent>
         <w:p>
           <w:pPr>
@@ -113,6 +114,7 @@
                                     <w:dataBinding w:prefixMappings="xmlns:ns0='http://purl.org/dc/elements/1.1/' xmlns:ns1='http://schemas.openxmlformats.org/package/2006/metadata/core-properties' " w:xpath="/ns1:coreProperties[1]/ns0:subject[1]" w:storeItemID="{6C3C8BC8-F283-45AE-878A-BAB7291924A1}"/>
                                     <w:text/>
                                   </w:sdtPr>
+                                  <w:sdtEndPr/>
                                   <w:sdtContent>
                                     <w:r>
                                       <w:t>Gestion de Stocks</w:t>
@@ -316,6 +318,7 @@
                                       <w:calendar w:val="gregorian"/>
                                     </w:date>
                                   </w:sdtPr>
+                                  <w:sdtEndPr/>
                                   <w:sdtContent>
                                     <w:p>
                                       <w:pPr>
@@ -3854,6 +3857,7 @@
                                     <w:dataBinding w:prefixMappings="xmlns:ns0='http://purl.org/dc/elements/1.1/' xmlns:ns1='http://schemas.openxmlformats.org/package/2006/metadata/core-properties' " w:xpath="/ns1:coreProperties[1]/ns0:creator[1]" w:storeItemID="{6C3C8BC8-F283-45AE-878A-BAB7291924A1}"/>
                                     <w:text/>
                                   </w:sdtPr>
+                                  <w:sdtEndPr/>
                                   <w:sdtContent>
                                     <w:r>
                                       <w:rPr>
@@ -3889,6 +3893,7 @@
                                     <w:dataBinding w:prefixMappings="xmlns:ns0='http://schemas.openxmlformats.org/officeDocument/2006/extended-properties' " w:xpath="/ns0:Properties[1]/ns0:Company[1]" w:storeItemID="{6668398D-A668-4E3E-A5EB-62B293D839F1}"/>
                                     <w:text/>
                                   </w:sdtPr>
+                                  <w:sdtEndPr/>
                                   <w:sdtContent>
                                     <w:r>
                                       <w:rPr>
@@ -4030,6 +4035,7 @@
           <w:docPartUnique/>
         </w:docPartObj>
       </w:sdtPr>
+      <w:sdtEndPr/>
       <w:sdtContent>
         <w:p>
           <w:pPr>
@@ -7065,6 +7071,11 @@
     </w:p>
     <w:p>
       <w:pPr>
+        <w:ind w:firstLine="576"/>
+      </w:pPr>
+    </w:p>
+    <w:p>
+      <w:pPr>
         <w:pStyle w:val="Titre2"/>
         <w:rPr>
           <w:i/>
@@ -7136,7 +7147,13 @@
         <w:ind w:firstLine="576"/>
       </w:pPr>
       <w:r>
-        <w:t>L’application devra également répondre à plusieurs points techniques spécifiques. Ce sont les suivants :</w:t>
+        <w:t>De plus, l’application contie</w:t>
+      </w:r>
+      <w:r>
+        <w:t>ndra plusieurs fonctionnalités. Il s’agit de celles qui sont</w:t>
+      </w:r>
+      <w:r>
+        <w:t xml:space="preserve"> citées ci-dessous : </w:t>
       </w:r>
     </w:p>
     <w:p>
@@ -7144,14 +7161,11 @@
         <w:pStyle w:val="Paragraphedeliste"/>
         <w:numPr>
           <w:ilvl w:val="0"/>
-          <w:numId w:val="14"/>
+          <w:numId w:val="17"/>
         </w:numPr>
       </w:pPr>
       <w:r>
-        <w:t>Les données internes à l’application sont stockées dans une base de données.</w:t>
-      </w:r>
-      <w:r>
-        <w:t xml:space="preserve"> </w:t>
+        <w:t xml:space="preserve">L’application devra permettre d’ajouter des objets aux stocks. </w:t>
       </w:r>
     </w:p>
     <w:p>
@@ -7159,14 +7173,11 @@
         <w:pStyle w:val="Paragraphedeliste"/>
         <w:numPr>
           <w:ilvl w:val="0"/>
-          <w:numId w:val="14"/>
+          <w:numId w:val="17"/>
         </w:numPr>
       </w:pPr>
       <w:r>
-        <w:t>Au lancement de l’application, une connexion à une base de données distante est établie</w:t>
-      </w:r>
-      <w:r>
-        <w:t>.</w:t>
+        <w:t xml:space="preserve">L’application devra permettre de louer et retourner une location. </w:t>
       </w:r>
     </w:p>
     <w:p>
@@ -7174,11 +7185,11 @@
         <w:pStyle w:val="Paragraphedeliste"/>
         <w:numPr>
           <w:ilvl w:val="0"/>
-          <w:numId w:val="14"/>
+          <w:numId w:val="17"/>
         </w:numPr>
       </w:pPr>
       <w:r>
-        <w:t>Chaque pièce présente dans le stock est unique. Cela s’exprime grâce à son ID, qui est un code numérique unique.</w:t>
+        <w:t>Il sera possible d’effectuer une recherche sur l’application.</w:t>
       </w:r>
     </w:p>
     <w:p>
@@ -7186,17 +7197,11 @@
         <w:pStyle w:val="Paragraphedeliste"/>
         <w:numPr>
           <w:ilvl w:val="0"/>
-          <w:numId w:val="14"/>
+          <w:numId w:val="17"/>
         </w:numPr>
       </w:pPr>
       <w:r>
-        <w:t xml:space="preserve">Il est possible d’ajouter une pièce dans le stock grâce à son ID. Celui-ci peut </w:t>
-      </w:r>
-      <w:r>
-        <w:t>être déjà existant ou pas</w:t>
-      </w:r>
-      <w:r>
-        <w:t>. S’il est nouveau, les informations propres à la pièce sont requises avant l’ajout.</w:t>
+        <w:t>Les données de l’application seront stockées dans une base de données distantes.</w:t>
       </w:r>
     </w:p>
     <w:p>
@@ -7204,11 +7209,11 @@
         <w:pStyle w:val="Paragraphedeliste"/>
         <w:numPr>
           <w:ilvl w:val="0"/>
-          <w:numId w:val="14"/>
+          <w:numId w:val="17"/>
         </w:numPr>
       </w:pPr>
       <w:r>
-        <w:t>Il est possible de sortir une pièce du stock grâce à son ID. Il faut la durée de la location et les informations sur le loueur pour que cela s’effectue.</w:t>
+        <w:t>L’application permettra de générer des rapports au format PDF, afin de réaliser des inventaires.</w:t>
       </w:r>
     </w:p>
     <w:p>
@@ -7216,11 +7221,11 @@
         <w:pStyle w:val="Paragraphedeliste"/>
         <w:numPr>
           <w:ilvl w:val="0"/>
-          <w:numId w:val="14"/>
+          <w:numId w:val="17"/>
         </w:numPr>
       </w:pPr>
       <w:r>
-        <w:t>Il est possible de générer deux types de rapports PDF différents, afin de réaliser un inventaire. Le premier regroupe le contenu actuellement en stock, le deuxième le matériel loué.</w:t>
+        <w:t>L’application permettra d’effectuer un tri dans les données.</w:t>
       </w:r>
     </w:p>
     <w:p>
@@ -7228,49 +7233,30 @@
         <w:pStyle w:val="Paragraphedeliste"/>
         <w:numPr>
           <w:ilvl w:val="0"/>
-          <w:numId w:val="14"/>
+          <w:numId w:val="17"/>
         </w:numPr>
       </w:pPr>
       <w:r>
-        <w:t xml:space="preserve">Une fonction de recherche par mot-clé est disponible sur l’application. </w:t>
-      </w:r>
-    </w:p>
-    <w:p>
-      <w:pPr>
-        <w:pStyle w:val="Paragraphedeliste"/>
-        <w:numPr>
-          <w:ilvl w:val="0"/>
-          <w:numId w:val="14"/>
-        </w:numPr>
-      </w:pPr>
-      <w:r>
-        <w:t>Une fonction de tri permet de voir les pièces dont la date de retour de location est dépassée.</w:t>
-      </w:r>
-    </w:p>
-    <w:p>
-      <w:pPr>
-        <w:pStyle w:val="Paragraphedeliste"/>
-        <w:numPr>
-          <w:ilvl w:val="0"/>
-          <w:numId w:val="14"/>
-        </w:numPr>
-      </w:pPr>
-      <w:r>
-        <w:t xml:space="preserve">Il est possible de </w:t>
-      </w:r>
-      <w:r>
-        <w:t>consulter</w:t>
-      </w:r>
-      <w:r>
-        <w:t xml:space="preserve"> l’historique d</w:t>
-      </w:r>
-      <w:r>
-        <w:t>e location d’une pièce.</w:t>
+        <w:t>L’application devra permettra d’afficher l’historique d’une pièce spécifique.</w:t>
       </w:r>
     </w:p>
     <w:p>
       <w:pPr>
         <w:ind w:firstLine="576"/>
+      </w:pPr>
+      <w:r>
+        <w:t>Enfin, afin de faciliter l’accessibilité à l’application, l’application sera accompagnée d’une procédure d’installation et de mise en service</w:t>
+      </w:r>
+      <w:r>
+        <w:t>.</w:t>
+      </w:r>
+      <w:bookmarkStart w:id="6" w:name="_GoBack"/>
+      <w:bookmarkEnd w:id="6"/>
+    </w:p>
+    <w:p/>
+    <w:p/>
+    <w:p>
+      <w:pPr>
         <w:sectPr>
           <w:headerReference w:type="first" r:id="rId15"/>
           <w:footerReference w:type="first" r:id="rId16"/>
@@ -7281,22 +7267,13 @@
           <w:docGrid w:linePitch="326"/>
         </w:sectPr>
       </w:pPr>
-      <w:r>
-        <w:t>Enfin, afin de rendre l’application accessible, une procédure d’installation et de mise en service seront également fourni</w:t>
-      </w:r>
-      <w:r>
-        <w:t>es</w:t>
-      </w:r>
-      <w:r>
-        <w:t>.</w:t>
-      </w:r>
     </w:p>
     <w:p>
       <w:pPr>
         <w:pStyle w:val="Titre2"/>
       </w:pPr>
-      <w:bookmarkStart w:id="6" w:name="_Toc63239436"/>
-      <w:bookmarkStart w:id="7" w:name="_Toc64020446"/>
+      <w:bookmarkStart w:id="7" w:name="_Toc63239436"/>
+      <w:bookmarkStart w:id="8" w:name="_Toc64020446"/>
       <w:r>
         <w:lastRenderedPageBreak/>
         <w:t>Planification</w:t>
@@ -7304,11 +7281,11 @@
       <w:r>
         <w:t xml:space="preserve"> initiale</w:t>
       </w:r>
-      <w:bookmarkEnd w:id="6"/>
+      <w:bookmarkEnd w:id="7"/>
       <w:r>
         <w:t xml:space="preserve"> (OK)</w:t>
       </w:r>
-      <w:bookmarkEnd w:id="7"/>
+      <w:bookmarkEnd w:id="8"/>
     </w:p>
     <w:p>
       <w:r>
@@ -7368,7 +7345,7 @@
       </w:r>
     </w:p>
     <w:p>
-      <w:bookmarkStart w:id="8" w:name="_Toc63239437"/>
+      <w:bookmarkStart w:id="9" w:name="_Toc63239437"/>
     </w:p>
     <w:p>
       <w:pPr>
@@ -7387,7 +7364,7 @@
       <w:pPr>
         <w:pStyle w:val="Titre1"/>
       </w:pPr>
-      <w:bookmarkStart w:id="9" w:name="_Toc64020447"/>
+      <w:bookmarkStart w:id="10" w:name="_Toc64020447"/>
       <w:r>
         <w:lastRenderedPageBreak/>
         <w:t>Analyse</w:t>
@@ -7395,31 +7372,173 @@
       <w:r>
         <w:t xml:space="preserve"> / Conception</w:t>
       </w:r>
-      <w:bookmarkEnd w:id="8"/>
       <w:bookmarkEnd w:id="9"/>
+      <w:bookmarkEnd w:id="10"/>
     </w:p>
     <w:p>
       <w:pPr>
         <w:pStyle w:val="Titre2"/>
       </w:pPr>
-      <w:bookmarkStart w:id="10" w:name="_Toc63239438"/>
-      <w:bookmarkStart w:id="11" w:name="_Toc64020448"/>
+      <w:bookmarkStart w:id="11" w:name="_Toc63239438"/>
+      <w:bookmarkStart w:id="12" w:name="_Toc64020448"/>
       <w:r>
         <w:t>Concept</w:t>
       </w:r>
-      <w:bookmarkEnd w:id="10"/>
       <w:bookmarkEnd w:id="11"/>
+      <w:bookmarkEnd w:id="12"/>
     </w:p>
     <w:p>
       <w:pPr>
         <w:pStyle w:val="Titre3"/>
       </w:pPr>
-      <w:bookmarkStart w:id="12" w:name="_Toc64020449"/>
+      <w:bookmarkStart w:id="13" w:name="_Toc64020449"/>
       <w:r>
         <w:t>Objectifs</w:t>
       </w:r>
-      <w:bookmarkEnd w:id="12"/>
-    </w:p>
+      <w:bookmarkEnd w:id="13"/>
+    </w:p>
+    <w:p>
+      <w:pPr>
+        <w:ind w:firstLine="576"/>
+      </w:pPr>
+      <w:r>
+        <w:t xml:space="preserve">Afin de mener à bien ce projet, de nombreux objectifs sont à compléter. La validation de ceux-ci permettra de déterminer le degré de complétion du projet. L’élément principal de ce projet consiste à créer une application « clé en main ». Cela signifie que l’application sera fonctionnelle sans investissements ultérieurs. De plus, l’application doit être accessible à des novices en informatique. Un mode d’emploi sera donc mis à disposition, afin de faciliter l’utilisation. </w:t>
+      </w:r>
+    </w:p>
+    <w:p>
+      <w:pPr>
+        <w:ind w:firstLine="576"/>
+      </w:pPr>
+      <w:r>
+        <w:t>L’application devra également répondre à plusieurs points techniques spécifiques. Ce sont les suivants :</w:t>
+      </w:r>
+    </w:p>
+    <w:p>
+      <w:pPr>
+        <w:pStyle w:val="Paragraphedeliste"/>
+        <w:numPr>
+          <w:ilvl w:val="0"/>
+          <w:numId w:val="14"/>
+        </w:numPr>
+      </w:pPr>
+      <w:r>
+        <w:t xml:space="preserve">Les données internes à l’application sont stockées dans une base de données. </w:t>
+      </w:r>
+    </w:p>
+    <w:p>
+      <w:pPr>
+        <w:pStyle w:val="Paragraphedeliste"/>
+        <w:numPr>
+          <w:ilvl w:val="0"/>
+          <w:numId w:val="14"/>
+        </w:numPr>
+      </w:pPr>
+      <w:r>
+        <w:t>Au lancement de l’application, une connexion à une base de données distante est établie.</w:t>
+      </w:r>
+    </w:p>
+    <w:p>
+      <w:pPr>
+        <w:pStyle w:val="Paragraphedeliste"/>
+        <w:numPr>
+          <w:ilvl w:val="0"/>
+          <w:numId w:val="14"/>
+        </w:numPr>
+      </w:pPr>
+      <w:r>
+        <w:t>Chaque pièce présente dans le stock est unique. Cela s’exprime grâce à son ID, qui est un code numérique unique.</w:t>
+      </w:r>
+    </w:p>
+    <w:p>
+      <w:pPr>
+        <w:pStyle w:val="Paragraphedeliste"/>
+        <w:numPr>
+          <w:ilvl w:val="0"/>
+          <w:numId w:val="14"/>
+        </w:numPr>
+      </w:pPr>
+      <w:r>
+        <w:t>Il est possible d’ajouter une pièce dans le stock grâce à son ID. Celui-ci peut être déjà existant ou pas. S’il est nouveau, les informations propres à la pièce sont requises avant l’ajout.</w:t>
+      </w:r>
+    </w:p>
+    <w:p>
+      <w:pPr>
+        <w:pStyle w:val="Paragraphedeliste"/>
+        <w:numPr>
+          <w:ilvl w:val="0"/>
+          <w:numId w:val="14"/>
+        </w:numPr>
+      </w:pPr>
+      <w:r>
+        <w:t>Il est possible de sortir une pièce du stock grâce à son ID. Il faut la durée de la location et les informations sur le loueur pour que cela s’effectue.</w:t>
+      </w:r>
+    </w:p>
+    <w:p>
+      <w:pPr>
+        <w:pStyle w:val="Paragraphedeliste"/>
+        <w:numPr>
+          <w:ilvl w:val="0"/>
+          <w:numId w:val="14"/>
+        </w:numPr>
+      </w:pPr>
+      <w:r>
+        <w:t>Il est possible de générer deux types de rapports PDF différents, afin de réaliser un inventaire. Le premier regroupe le contenu actuellement en stock, le deuxième le matériel loué.</w:t>
+      </w:r>
+    </w:p>
+    <w:p>
+      <w:pPr>
+        <w:pStyle w:val="Paragraphedeliste"/>
+        <w:numPr>
+          <w:ilvl w:val="0"/>
+          <w:numId w:val="14"/>
+        </w:numPr>
+      </w:pPr>
+      <w:r>
+        <w:t xml:space="preserve">Une fonction de recherche par mot-clé est disponible sur l’application. </w:t>
+      </w:r>
+    </w:p>
+    <w:p>
+      <w:pPr>
+        <w:pStyle w:val="Paragraphedeliste"/>
+        <w:numPr>
+          <w:ilvl w:val="0"/>
+          <w:numId w:val="14"/>
+        </w:numPr>
+      </w:pPr>
+      <w:r>
+        <w:t>Une fonction de tri permet de voir les pièces dont la date de retour de location est dépassée.</w:t>
+      </w:r>
+    </w:p>
+    <w:p>
+      <w:pPr>
+        <w:pStyle w:val="Paragraphedeliste"/>
+        <w:numPr>
+          <w:ilvl w:val="0"/>
+          <w:numId w:val="14"/>
+        </w:numPr>
+      </w:pPr>
+      <w:r>
+        <w:t>Il est possible de consulter l’historique de location d’une pièce.</w:t>
+      </w:r>
+    </w:p>
+    <w:p>
+      <w:pPr>
+        <w:ind w:firstLine="708"/>
+        <w:sectPr>
+          <w:headerReference w:type="first" r:id="rId20"/>
+          <w:footerReference w:type="first" r:id="rId21"/>
+          <w:pgSz w:w="11906" w:h="16838" w:code="9"/>
+          <w:pgMar w:top="1418" w:right="1418" w:bottom="1418" w:left="1418" w:header="720" w:footer="720" w:gutter="0"/>
+          <w:pgNumType w:start="1"/>
+          <w:cols w:space="720"/>
+          <w:docGrid w:linePitch="326"/>
+        </w:sectPr>
+      </w:pPr>
+      <w:r>
+        <w:t>Enfin, afin de rendre l’application accessible, une procédure d’installation et de mise en service seront également fournies.</w:t>
+      </w:r>
+    </w:p>
+    <w:p/>
     <w:p>
       <w:pPr>
         <w:pStyle w:val="Titre3"/>
@@ -7427,7 +7546,7 @@
       <w:r>
         <w:t xml:space="preserve"> </w:t>
       </w:r>
-      <w:bookmarkStart w:id="13" w:name="_Toc64020450"/>
+      <w:bookmarkStart w:id="14" w:name="_Toc64020450"/>
       <w:r>
         <w:t>Modèles de données</w:t>
       </w:r>
@@ -7440,17 +7559,17 @@
       <w:r>
         <w:t>)</w:t>
       </w:r>
-      <w:bookmarkEnd w:id="13"/>
+      <w:bookmarkEnd w:id="14"/>
     </w:p>
     <w:p>
       <w:pPr>
         <w:pStyle w:val="Titre4"/>
       </w:pPr>
-      <w:bookmarkStart w:id="14" w:name="_Toc64020451"/>
+      <w:bookmarkStart w:id="15" w:name="_Toc64020451"/>
       <w:r>
         <w:t>Modèle de données conceptuel</w:t>
       </w:r>
-      <w:bookmarkEnd w:id="14"/>
+      <w:bookmarkEnd w:id="15"/>
     </w:p>
     <w:p>
       <w:pPr>
@@ -7485,7 +7604,7 @@
                     <pic:cNvPicPr/>
                   </pic:nvPicPr>
                   <pic:blipFill>
-                    <a:blip r:embed="rId20">
+                    <a:blip r:embed="rId22">
                       <a:extLst>
                         <a:ext uri="{28A0092B-C50C-407E-A947-70E740481C1C}">
                           <a14:useLocalDpi xmlns:a14="http://schemas.microsoft.com/office/drawing/2010/main" val="0"/>
@@ -7516,7 +7635,7 @@
       <w:pPr>
         <w:pStyle w:val="Lgende"/>
       </w:pPr>
-      <w:bookmarkStart w:id="15" w:name="_Toc64015964"/>
+      <w:bookmarkStart w:id="16" w:name="_Toc64015964"/>
       <w:r>
         <w:t xml:space="preserve">Figure </w:t>
       </w:r>
@@ -7541,7 +7660,7 @@
       <w:r>
         <w:t xml:space="preserve"> : modèle conceptuel de données</w:t>
       </w:r>
-      <w:bookmarkEnd w:id="15"/>
+      <w:bookmarkEnd w:id="16"/>
     </w:p>
     <w:p>
       <w:pPr>
@@ -7565,7 +7684,7 @@
       <w:pPr>
         <w:pStyle w:val="Titre4"/>
       </w:pPr>
-      <w:bookmarkStart w:id="16" w:name="_Toc64020452"/>
+      <w:bookmarkStart w:id="17" w:name="_Toc64020452"/>
       <w:r>
         <w:rPr>
           <w:noProof/>
@@ -7596,7 +7715,7 @@
                     <pic:cNvPicPr/>
                   </pic:nvPicPr>
                   <pic:blipFill>
-                    <a:blip r:embed="rId21">
+                    <a:blip r:embed="rId23">
                       <a:extLst>
                         <a:ext uri="{28A0092B-C50C-407E-A947-70E740481C1C}">
                           <a14:useLocalDpi xmlns:a14="http://schemas.microsoft.com/office/drawing/2010/main" val="0"/>
@@ -7625,13 +7744,13 @@
       <w:r>
         <w:t>Modèle de données logique</w:t>
       </w:r>
-      <w:bookmarkEnd w:id="16"/>
+      <w:bookmarkEnd w:id="17"/>
     </w:p>
     <w:p>
       <w:pPr>
         <w:pStyle w:val="Lgende"/>
       </w:pPr>
-      <w:bookmarkStart w:id="17" w:name="_Toc64015965"/>
+      <w:bookmarkStart w:id="18" w:name="_Toc64015965"/>
       <w:r>
         <w:t xml:space="preserve">Figure </w:t>
       </w:r>
@@ -7656,7 +7775,7 @@
       <w:r>
         <w:t xml:space="preserve"> : modèle logique de données</w:t>
       </w:r>
-      <w:bookmarkEnd w:id="17"/>
+      <w:bookmarkEnd w:id="18"/>
     </w:p>
     <w:p>
       <w:r>
@@ -7825,7 +7944,7 @@
       <w:pPr>
         <w:pStyle w:val="Titre2"/>
       </w:pPr>
-      <w:bookmarkStart w:id="18" w:name="_Toc64020453"/>
+      <w:bookmarkStart w:id="19" w:name="_Toc64020453"/>
       <w:r>
         <w:lastRenderedPageBreak/>
         <w:t>Maquettes</w:t>
@@ -7833,7 +7952,7 @@
       <w:r>
         <w:t xml:space="preserve"> (OK)</w:t>
       </w:r>
-      <w:bookmarkEnd w:id="18"/>
+      <w:bookmarkEnd w:id="19"/>
     </w:p>
     <w:p>
       <w:r>
@@ -7886,7 +8005,7 @@
                           </pic:cNvPicPr>
                         </pic:nvPicPr>
                         <pic:blipFill>
-                          <a:blip r:embed="rId22" cstate="print">
+                          <a:blip r:embed="rId24" cstate="print">
                             <a:extLst>
                               <a:ext uri="{28A0092B-C50C-407E-A947-70E740481C1C}">
                                 <a14:useLocalDpi xmlns:a14="http://schemas.microsoft.com/office/drawing/2010/main" val="0"/>
@@ -7931,7 +8050,7 @@
                               <w:pPr>
                                 <w:pStyle w:val="Lgende"/>
                               </w:pPr>
-                              <w:bookmarkStart w:id="19" w:name="_Toc64015966"/>
+                              <w:bookmarkStart w:id="20" w:name="_Toc64015966"/>
                               <w:r>
                                 <w:t xml:space="preserve">Figure </w:t>
                               </w:r>
@@ -7956,7 +8075,7 @@
                               <w:r>
                                 <w:t xml:space="preserve"> : vision globale de l'application</w:t>
                               </w:r>
-                              <w:bookmarkEnd w:id="19"/>
+                              <w:bookmarkEnd w:id="20"/>
                             </w:p>
                           </w:txbxContent>
                         </wps:txbx>
@@ -8002,7 +8121,7 @@
                   <o:lock v:ext="edit" aspectratio="t"/>
                 </v:shapetype>
                 <v:shape id="Image 11" o:spid="_x0000_s1058" type="#_x0000_t75" style="position:absolute;top:282;width:32048;height:22492;visibility:visible;mso-wrap-style:square" o:gfxdata="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">
-                  <v:imagedata r:id="rId23" o:title=""/>
+                  <v:imagedata r:id="rId25" o:title=""/>
                   <v:path arrowok="t"/>
                 </v:shape>
                 <v:shape id="Zone de texte 34" o:spid="_x0000_s1059" type="#_x0000_t202" style="position:absolute;top:22999;width:32048;height:2763;visibility:visible;mso-wrap-style:square;v-text-anchor:top" o:gfxdata="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" stroked="f">
@@ -8121,7 +8240,7 @@
                           </pic:cNvPicPr>
                         </pic:nvPicPr>
                         <pic:blipFill>
-                          <a:blip r:embed="rId24" cstate="print">
+                          <a:blip r:embed="rId26" cstate="print">
                             <a:extLst>
                               <a:ext uri="{28A0092B-C50C-407E-A947-70E740481C1C}">
                                 <a14:useLocalDpi xmlns:a14="http://schemas.microsoft.com/office/drawing/2010/main" val="0"/>
@@ -8212,7 +8331,7 @@
             <w:pict>
               <v:group id="Groupe 38" o:spid="_x0000_s1060" style="position:absolute;left:0;text-align:left;margin-left:0;margin-top:.35pt;width:313.7pt;height:161.7pt;z-index:251665408;mso-position-horizontal:left;mso-position-horizontal-relative:margin" coordsize="39839,20535" o:gfxdata="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">
                 <v:shape id="Image 36" o:spid="_x0000_s1061" type="#_x0000_t75" style="position:absolute;width:39839;height:17354;visibility:visible;mso-wrap-style:square" o:gfxdata="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">
-                  <v:imagedata r:id="rId25" o:title=""/>
+                  <v:imagedata r:id="rId27" o:title=""/>
                   <v:path arrowok="t"/>
                 </v:shape>
                 <v:shape id="Zone de texte 37" o:spid="_x0000_s1062" type="#_x0000_t202" style="position:absolute;top:17951;width:39839;height:2584;visibility:visible;mso-wrap-style:square;v-text-anchor:top" o:gfxdata="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" stroked="f">
@@ -8306,14 +8425,14 @@
         <w:lastRenderedPageBreak/>
         <w:t xml:space="preserve"> </w:t>
       </w:r>
-      <w:bookmarkStart w:id="23" w:name="_Toc64020454"/>
+      <w:bookmarkStart w:id="22" w:name="_Toc64020454"/>
       <w:r>
         <w:t>Use Cases &amp; Scénarii</w:t>
       </w:r>
       <w:r>
         <w:t xml:space="preserve"> (A FAIRE)</w:t>
       </w:r>
-      <w:bookmarkEnd w:id="23"/>
+      <w:bookmarkEnd w:id="22"/>
     </w:p>
     <w:p/>
     <w:p/>
@@ -8340,24 +8459,24 @@
         <w:lastRenderedPageBreak/>
         <w:t xml:space="preserve"> </w:t>
       </w:r>
-      <w:bookmarkStart w:id="24" w:name="_Toc64020455"/>
+      <w:bookmarkStart w:id="23" w:name="_Toc64020455"/>
       <w:r>
         <w:t>Diagrammes</w:t>
       </w:r>
       <w:r>
         <w:t xml:space="preserve"> (A FAIRE)</w:t>
       </w:r>
+      <w:bookmarkEnd w:id="23"/>
+    </w:p>
+    <w:p>
+      <w:pPr>
+        <w:pStyle w:val="Titre4"/>
+      </w:pPr>
+      <w:bookmarkStart w:id="24" w:name="_Toc64020456"/>
+      <w:r>
+        <w:t>Diagramme de classe</w:t>
+      </w:r>
       <w:bookmarkEnd w:id="24"/>
-    </w:p>
-    <w:p>
-      <w:pPr>
-        <w:pStyle w:val="Titre4"/>
-      </w:pPr>
-      <w:bookmarkStart w:id="25" w:name="_Toc64020456"/>
-      <w:r>
-        <w:t>Diagramme de classe</w:t>
-      </w:r>
-      <w:bookmarkEnd w:id="25"/>
     </w:p>
     <w:p/>
     <w:p>
@@ -8382,7 +8501,7 @@
                     <pic:cNvPicPr/>
                   </pic:nvPicPr>
                   <pic:blipFill>
-                    <a:blip r:embed="rId26">
+                    <a:blip r:embed="rId28">
                       <a:extLst>
                         <a:ext uri="{28A0092B-C50C-407E-A947-70E740481C1C}">
                           <a14:useLocalDpi xmlns:a14="http://schemas.microsoft.com/office/drawing/2010/main" val="0"/>
@@ -8409,20 +8528,17 @@
         </w:drawing>
       </w:r>
     </w:p>
-    <w:p>
-      <w:bookmarkStart w:id="26" w:name="_GoBack"/>
-      <w:bookmarkEnd w:id="26"/>
-    </w:p>
+    <w:p/>
     <w:p>
       <w:pPr>
         <w:pStyle w:val="Titre4"/>
       </w:pPr>
-      <w:bookmarkStart w:id="27" w:name="_Toc64020457"/>
+      <w:bookmarkStart w:id="25" w:name="_Toc64020457"/>
       <w:r>
         <w:lastRenderedPageBreak/>
         <w:t>Diagramme de flux</w:t>
       </w:r>
-      <w:bookmarkEnd w:id="27"/>
+      <w:bookmarkEnd w:id="25"/>
     </w:p>
     <w:p>
       <w:pPr>
@@ -8457,7 +8573,7 @@
                     <pic:cNvPicPr/>
                   </pic:nvPicPr>
                   <pic:blipFill>
-                    <a:blip r:embed="rId27">
+                    <a:blip r:embed="rId29">
                       <a:extLst>
                         <a:ext uri="{28A0092B-C50C-407E-A947-70E740481C1C}">
                           <a14:useLocalDpi xmlns:a14="http://schemas.microsoft.com/office/drawing/2010/main" val="0"/>
@@ -8499,7 +8615,7 @@
       <w:pPr>
         <w:pStyle w:val="Lgende"/>
       </w:pPr>
-      <w:bookmarkStart w:id="28" w:name="_Toc64015968"/>
+      <w:bookmarkStart w:id="26" w:name="_Toc64015968"/>
       <w:r>
         <w:t xml:space="preserve">Figure </w:t>
       </w:r>
@@ -8527,13 +8643,14 @@
       <w:r>
         <w:t>diagramme de flux – ajouter un objet</w:t>
       </w:r>
-      <w:bookmarkEnd w:id="28"/>
+      <w:bookmarkEnd w:id="26"/>
     </w:p>
     <w:p/>
     <w:p>
       <w:r>
         <w:rPr>
           <w:noProof/>
+          <w:lang w:val="fr-CH" w:eastAsia="fr-CH"/>
         </w:rPr>
         <w:lastRenderedPageBreak/>
         <mc:AlternateContent>
@@ -8582,7 +8699,7 @@
                                 <w:szCs w:val="20"/>
                               </w:rPr>
                             </w:pPr>
-                            <w:bookmarkStart w:id="29" w:name="_Toc64015969"/>
+                            <w:bookmarkStart w:id="27" w:name="_Toc64015969"/>
                             <w:r>
                               <w:t xml:space="preserve">Figure </w:t>
                             </w:r>
@@ -8607,7 +8724,7 @@
                             <w:r>
                               <w:t xml:space="preserve"> : diagramme de flux – retourner un objet</w:t>
                             </w:r>
-                            <w:bookmarkEnd w:id="29"/>
+                            <w:bookmarkEnd w:id="27"/>
                           </w:p>
                         </w:txbxContent>
                       </wps:txbx>
@@ -8701,7 +8818,7 @@
                     <pic:cNvPicPr/>
                   </pic:nvPicPr>
                   <pic:blipFill>
-                    <a:blip r:embed="rId28">
+                    <a:blip r:embed="rId30">
                       <a:extLst>
                         <a:ext uri="{28A0092B-C50C-407E-A947-70E740481C1C}">
                           <a14:useLocalDpi xmlns:a14="http://schemas.microsoft.com/office/drawing/2010/main" val="0"/>
@@ -8743,8 +8860,8 @@
           <w:sz w:val="28"/>
         </w:rPr>
       </w:pPr>
-      <w:bookmarkStart w:id="31" w:name="_Toc71691012"/>
-      <w:bookmarkStart w:id="32" w:name="_Toc63239439"/>
+      <w:bookmarkStart w:id="28" w:name="_Toc71691012"/>
+      <w:bookmarkStart w:id="29" w:name="_Toc63239439"/>
       <w:r>
         <w:br w:type="page"/>
       </w:r>
@@ -8753,7 +8870,7 @@
       <w:pPr>
         <w:pStyle w:val="Titre2"/>
       </w:pPr>
-      <w:bookmarkStart w:id="33" w:name="_Toc64020458"/>
+      <w:bookmarkStart w:id="30" w:name="_Toc64020458"/>
       <w:r>
         <w:lastRenderedPageBreak/>
         <w:t>Stratégie</w:t>
@@ -8761,12 +8878,12 @@
       <w:r>
         <w:t xml:space="preserve"> de test</w:t>
       </w:r>
-      <w:bookmarkEnd w:id="31"/>
-      <w:bookmarkEnd w:id="32"/>
+      <w:bookmarkEnd w:id="28"/>
+      <w:bookmarkEnd w:id="29"/>
       <w:r>
         <w:t xml:space="preserve"> (OK)</w:t>
       </w:r>
-      <w:bookmarkEnd w:id="33"/>
+      <w:bookmarkEnd w:id="30"/>
     </w:p>
     <w:p>
       <w:r>
@@ -8828,29 +8945,29 @@
           <w:i/>
         </w:rPr>
       </w:pPr>
-      <w:bookmarkStart w:id="34" w:name="_Toc25553310"/>
-      <w:bookmarkStart w:id="35" w:name="_Toc71691015"/>
-      <w:bookmarkStart w:id="36" w:name="_Toc63239440"/>
-      <w:bookmarkStart w:id="37" w:name="_Toc64020459"/>
+      <w:bookmarkStart w:id="31" w:name="_Toc25553310"/>
+      <w:bookmarkStart w:id="32" w:name="_Toc71691015"/>
+      <w:bookmarkStart w:id="33" w:name="_Toc63239440"/>
+      <w:bookmarkStart w:id="34" w:name="_Toc64020459"/>
       <w:r>
         <w:t>R</w:t>
       </w:r>
       <w:r>
         <w:t>isques techniques</w:t>
       </w:r>
+      <w:bookmarkEnd w:id="31"/>
+      <w:bookmarkEnd w:id="32"/>
+      <w:bookmarkEnd w:id="33"/>
+      <w:r>
+        <w:t xml:space="preserve"> (</w:t>
+      </w:r>
+      <w:r>
+        <w:t>OK</w:t>
+      </w:r>
+      <w:r>
+        <w:t>)</w:t>
+      </w:r>
       <w:bookmarkEnd w:id="34"/>
-      <w:bookmarkEnd w:id="35"/>
-      <w:bookmarkEnd w:id="36"/>
-      <w:r>
-        <w:t xml:space="preserve"> (</w:t>
-      </w:r>
-      <w:r>
-        <w:t>OK</w:t>
-      </w:r>
-      <w:r>
-        <w:t>)</w:t>
-      </w:r>
-      <w:bookmarkEnd w:id="37"/>
     </w:p>
     <w:p>
       <w:pPr>
@@ -8858,7 +8975,7 @@
           <w:lang w:eastAsia="fr-CH"/>
         </w:rPr>
       </w:pPr>
-      <w:bookmarkStart w:id="38" w:name="_Toc63239441"/>
+      <w:bookmarkStart w:id="35" w:name="_Toc63239441"/>
       <w:r>
         <w:rPr>
           <w:lang w:eastAsia="fr-CH"/>
@@ -8946,8 +9063,8 @@
     <w:p>
       <w:pPr>
         <w:sectPr>
-          <w:headerReference w:type="first" r:id="rId29"/>
-          <w:footerReference w:type="first" r:id="rId30"/>
+          <w:headerReference w:type="first" r:id="rId31"/>
+          <w:footerReference w:type="first" r:id="rId32"/>
           <w:pgSz w:w="11906" w:h="16838" w:code="9"/>
           <w:pgMar w:top="1418" w:right="1418" w:bottom="1418" w:left="1418" w:header="720" w:footer="720" w:gutter="0"/>
           <w:cols w:space="720"/>
@@ -8963,12 +9080,12 @@
           <w:i/>
         </w:rPr>
       </w:pPr>
-      <w:bookmarkStart w:id="39" w:name="_Toc64020460"/>
+      <w:bookmarkStart w:id="36" w:name="_Toc64020460"/>
       <w:r>
         <w:lastRenderedPageBreak/>
         <w:t>Planification</w:t>
       </w:r>
-      <w:bookmarkEnd w:id="38"/>
+      <w:bookmarkEnd w:id="35"/>
       <w:r>
         <w:t xml:space="preserve"> </w:t>
       </w:r>
@@ -8978,7 +9095,7 @@
       <w:r>
         <w:t>(A FAIRE)</w:t>
       </w:r>
-      <w:bookmarkEnd w:id="39"/>
+      <w:bookmarkEnd w:id="36"/>
     </w:p>
     <w:p/>
     <w:p>
@@ -9052,16 +9169,16 @@
       </w:r>
     </w:p>
     <w:p>
-      <w:bookmarkStart w:id="40" w:name="_Toc25553314"/>
-      <w:bookmarkStart w:id="41" w:name="_Toc71691019"/>
-      <w:bookmarkStart w:id="42" w:name="_Toc63239442"/>
+      <w:bookmarkStart w:id="37" w:name="_Toc25553314"/>
+      <w:bookmarkStart w:id="38" w:name="_Toc71691019"/>
+      <w:bookmarkStart w:id="39" w:name="_Toc63239442"/>
     </w:p>
     <w:p/>
     <w:p>
       <w:pPr>
         <w:sectPr>
-          <w:headerReference w:type="first" r:id="rId31"/>
-          <w:footerReference w:type="first" r:id="rId32"/>
+          <w:headerReference w:type="first" r:id="rId33"/>
+          <w:footerReference w:type="first" r:id="rId34"/>
           <w:pgSz w:w="16838" w:h="11906" w:orient="landscape" w:code="9"/>
           <w:pgMar w:top="1418" w:right="1418" w:bottom="1418" w:left="1418" w:header="720" w:footer="720" w:gutter="0"/>
           <w:cols w:space="720"/>
@@ -9077,18 +9194,18 @@
           <w:i/>
         </w:rPr>
       </w:pPr>
-      <w:bookmarkStart w:id="43" w:name="_Toc64020461"/>
+      <w:bookmarkStart w:id="40" w:name="_Toc64020461"/>
       <w:r>
         <w:lastRenderedPageBreak/>
         <w:t>Dossier de conception</w:t>
       </w:r>
+      <w:bookmarkEnd w:id="37"/>
+      <w:bookmarkEnd w:id="38"/>
+      <w:bookmarkEnd w:id="39"/>
+      <w:r>
+        <w:t xml:space="preserve"> (A FAIRE)</w:t>
+      </w:r>
       <w:bookmarkEnd w:id="40"/>
-      <w:bookmarkEnd w:id="41"/>
-      <w:bookmarkEnd w:id="42"/>
-      <w:r>
-        <w:t xml:space="preserve"> (A FAIRE)</w:t>
-      </w:r>
-      <w:bookmarkEnd w:id="43"/>
     </w:p>
     <w:p>
       <w:pPr>
@@ -9280,18 +9397,18 @@
       <w:pPr>
         <w:pStyle w:val="Titre1"/>
       </w:pPr>
-      <w:bookmarkStart w:id="44" w:name="_Toc71703259"/>
-      <w:bookmarkStart w:id="45" w:name="_Toc63239443"/>
-      <w:bookmarkStart w:id="46" w:name="_Toc64020462"/>
+      <w:bookmarkStart w:id="41" w:name="_Toc71703259"/>
+      <w:bookmarkStart w:id="42" w:name="_Toc63239443"/>
+      <w:bookmarkStart w:id="43" w:name="_Toc64020462"/>
       <w:r>
         <w:t>R</w:t>
       </w:r>
-      <w:bookmarkEnd w:id="44"/>
+      <w:bookmarkEnd w:id="41"/>
       <w:r>
         <w:t>éalisation</w:t>
       </w:r>
-      <w:bookmarkEnd w:id="45"/>
-      <w:bookmarkEnd w:id="46"/>
+      <w:bookmarkEnd w:id="42"/>
+      <w:bookmarkEnd w:id="43"/>
     </w:p>
     <w:p>
       <w:pPr>
@@ -9300,23 +9417,23 @@
           <w:i/>
         </w:rPr>
       </w:pPr>
-      <w:bookmarkStart w:id="47" w:name="_Toc25553317"/>
-      <w:bookmarkStart w:id="48" w:name="_Toc71691022"/>
-      <w:bookmarkStart w:id="49" w:name="_Toc63239444"/>
-      <w:bookmarkStart w:id="50" w:name="_Toc64020463"/>
+      <w:bookmarkStart w:id="44" w:name="_Toc25553317"/>
+      <w:bookmarkStart w:id="45" w:name="_Toc71691022"/>
+      <w:bookmarkStart w:id="46" w:name="_Toc63239444"/>
+      <w:bookmarkStart w:id="47" w:name="_Toc64020463"/>
       <w:r>
         <w:t>Dossier de réalisation</w:t>
       </w:r>
-      <w:bookmarkStart w:id="51" w:name="_Toc25553318"/>
+      <w:bookmarkStart w:id="48" w:name="_Toc25553318"/>
+      <w:bookmarkEnd w:id="44"/>
+      <w:bookmarkEnd w:id="45"/>
+      <w:bookmarkEnd w:id="46"/>
+      <w:r>
+        <w:t xml:space="preserve"> (A FAIRE)</w:t>
+      </w:r>
       <w:bookmarkEnd w:id="47"/>
-      <w:bookmarkEnd w:id="48"/>
-      <w:bookmarkEnd w:id="49"/>
-      <w:r>
-        <w:t xml:space="preserve"> (A FAIRE)</w:t>
-      </w:r>
-      <w:bookmarkEnd w:id="50"/>
-    </w:p>
-    <w:bookmarkEnd w:id="51"/>
+    </w:p>
+    <w:bookmarkEnd w:id="48"/>
     <w:p/>
     <w:p>
       <w:r>
@@ -9469,23 +9586,23 @@
           <w:i/>
         </w:rPr>
       </w:pPr>
-      <w:bookmarkStart w:id="52" w:name="_Toc25553321"/>
-      <w:bookmarkStart w:id="53" w:name="_Toc71691025"/>
-      <w:bookmarkStart w:id="54" w:name="_Toc63239445"/>
-      <w:bookmarkStart w:id="55" w:name="_Toc64020464"/>
+      <w:bookmarkStart w:id="49" w:name="_Toc25553321"/>
+      <w:bookmarkStart w:id="50" w:name="_Toc71691025"/>
+      <w:bookmarkStart w:id="51" w:name="_Toc63239445"/>
+      <w:bookmarkStart w:id="52" w:name="_Toc64020464"/>
       <w:r>
         <w:t>Description des test</w:t>
       </w:r>
+      <w:bookmarkEnd w:id="49"/>
+      <w:r>
+        <w:t>s effectués</w:t>
+      </w:r>
+      <w:bookmarkEnd w:id="50"/>
+      <w:bookmarkEnd w:id="51"/>
+      <w:r>
+        <w:t xml:space="preserve"> (A FAIRE)</w:t>
+      </w:r>
       <w:bookmarkEnd w:id="52"/>
-      <w:r>
-        <w:t>s effectués</w:t>
-      </w:r>
-      <w:bookmarkEnd w:id="53"/>
-      <w:bookmarkEnd w:id="54"/>
-      <w:r>
-        <w:t xml:space="preserve"> (A FAIRE)</w:t>
-      </w:r>
-      <w:bookmarkEnd w:id="55"/>
     </w:p>
     <w:p>
       <w:pPr>
@@ -9568,37 +9685,37 @@
           <w:i/>
         </w:rPr>
       </w:pPr>
-      <w:bookmarkStart w:id="56" w:name="_Toc25553322"/>
-      <w:bookmarkStart w:id="57" w:name="_Toc71691026"/>
-      <w:bookmarkStart w:id="58" w:name="_Toc63239446"/>
-      <w:bookmarkStart w:id="59" w:name="_Toc64020465"/>
+      <w:bookmarkStart w:id="53" w:name="_Toc25553322"/>
+      <w:bookmarkStart w:id="54" w:name="_Toc71691026"/>
+      <w:bookmarkStart w:id="55" w:name="_Toc63239446"/>
+      <w:bookmarkStart w:id="56" w:name="_Toc64020465"/>
       <w:r>
         <w:t xml:space="preserve">Erreurs </w:t>
       </w:r>
+      <w:bookmarkEnd w:id="53"/>
+      <w:r>
+        <w:t>restantes</w:t>
+      </w:r>
+      <w:bookmarkEnd w:id="54"/>
+      <w:bookmarkEnd w:id="55"/>
+      <w:proofErr w:type="gramStart"/>
+      <w:r>
+        <w:t xml:space="preserve">  </w:t>
+      </w:r>
+      <w:r>
+        <w:t xml:space="preserve"> (</w:t>
+      </w:r>
+      <w:proofErr w:type="gramEnd"/>
+      <w:r>
+        <w:t>A FAIRE)</w:t>
+      </w:r>
       <w:bookmarkEnd w:id="56"/>
       <w:r>
-        <w:t>restantes</w:t>
-      </w:r>
-      <w:bookmarkEnd w:id="57"/>
-      <w:bookmarkEnd w:id="58"/>
-      <w:proofErr w:type="gramStart"/>
-      <w:r>
-        <w:t xml:space="preserve">  </w:t>
-      </w:r>
-      <w:r>
-        <w:t xml:space="preserve"> (</w:t>
-      </w:r>
-      <w:proofErr w:type="gramEnd"/>
-      <w:r>
-        <w:t>A FAIRE)</w:t>
-      </w:r>
-      <w:bookmarkEnd w:id="59"/>
-      <w:r>
         <w:t xml:space="preserve"> </w:t>
       </w:r>
     </w:p>
     <w:p>
-      <w:bookmarkStart w:id="60" w:name="_Toc25553323"/>
+      <w:bookmarkStart w:id="57" w:name="_Toc25553323"/>
     </w:p>
     <w:p>
       <w:r>
@@ -9638,7 +9755,7 @@
       <w:r>
         <w:t>Conséquences sur l'utilisation du produit</w:t>
       </w:r>
-      <w:bookmarkEnd w:id="60"/>
+      <w:bookmarkEnd w:id="57"/>
     </w:p>
     <w:p>
       <w:pPr>
@@ -9664,23 +9781,23 @@
           <w:i/>
         </w:rPr>
       </w:pPr>
-      <w:bookmarkStart w:id="61" w:name="_Toc25553326"/>
-      <w:bookmarkStart w:id="62" w:name="_Toc71691029"/>
-      <w:bookmarkStart w:id="63" w:name="_Toc63239447"/>
-      <w:bookmarkStart w:id="64" w:name="_Toc64020466"/>
+      <w:bookmarkStart w:id="58" w:name="_Toc25553326"/>
+      <w:bookmarkStart w:id="59" w:name="_Toc71691029"/>
+      <w:bookmarkStart w:id="60" w:name="_Toc63239447"/>
+      <w:bookmarkStart w:id="61" w:name="_Toc64020466"/>
       <w:r>
         <w:t>Liste des documents</w:t>
       </w:r>
+      <w:bookmarkEnd w:id="58"/>
+      <w:r>
+        <w:t xml:space="preserve"> fournis</w:t>
+      </w:r>
+      <w:bookmarkEnd w:id="59"/>
+      <w:bookmarkEnd w:id="60"/>
+      <w:r>
+        <w:t xml:space="preserve"> (A FAIRE)</w:t>
+      </w:r>
       <w:bookmarkEnd w:id="61"/>
-      <w:r>
-        <w:t xml:space="preserve"> fournis</w:t>
-      </w:r>
-      <w:bookmarkEnd w:id="62"/>
-      <w:bookmarkEnd w:id="63"/>
-      <w:r>
-        <w:t xml:space="preserve"> (A FAIRE)</w:t>
-      </w:r>
-      <w:bookmarkEnd w:id="64"/>
     </w:p>
     <w:p/>
     <w:p>
@@ -9767,23 +9884,23 @@
       <w:pPr>
         <w:pStyle w:val="Titre1"/>
       </w:pPr>
-      <w:bookmarkStart w:id="65" w:name="_Toc25553328"/>
-      <w:bookmarkStart w:id="66" w:name="_Toc71703263"/>
-      <w:bookmarkStart w:id="67" w:name="_Toc63239448"/>
-      <w:bookmarkStart w:id="68" w:name="_Toc64020467"/>
+      <w:bookmarkStart w:id="62" w:name="_Toc25553328"/>
+      <w:bookmarkStart w:id="63" w:name="_Toc71703263"/>
+      <w:bookmarkStart w:id="64" w:name="_Toc63239448"/>
+      <w:bookmarkStart w:id="65" w:name="_Toc64020467"/>
       <w:r>
         <w:t>C</w:t>
       </w:r>
+      <w:bookmarkEnd w:id="62"/>
+      <w:bookmarkEnd w:id="63"/>
+      <w:r>
+        <w:t>onclusions</w:t>
+      </w:r>
+      <w:bookmarkEnd w:id="64"/>
+      <w:r>
+        <w:t xml:space="preserve"> (A FAIRE)</w:t>
+      </w:r>
       <w:bookmarkEnd w:id="65"/>
-      <w:bookmarkEnd w:id="66"/>
-      <w:r>
-        <w:t>onclusions</w:t>
-      </w:r>
-      <w:bookmarkEnd w:id="67"/>
-      <w:r>
-        <w:t xml:space="preserve"> (A FAIRE)</w:t>
-      </w:r>
-      <w:bookmarkEnd w:id="68"/>
     </w:p>
     <w:p>
       <w:pPr>
@@ -9878,19 +9995,19 @@
       <w:pPr>
         <w:pStyle w:val="Titre1"/>
       </w:pPr>
-      <w:bookmarkStart w:id="69" w:name="_Toc71703264"/>
-      <w:bookmarkStart w:id="70" w:name="_Toc63239449"/>
-      <w:bookmarkStart w:id="71" w:name="_Toc64020468"/>
+      <w:bookmarkStart w:id="66" w:name="_Toc71703264"/>
+      <w:bookmarkStart w:id="67" w:name="_Toc63239449"/>
+      <w:bookmarkStart w:id="68" w:name="_Toc64020468"/>
       <w:r>
         <w:lastRenderedPageBreak/>
         <w:t>A</w:t>
       </w:r>
-      <w:bookmarkEnd w:id="69"/>
+      <w:bookmarkEnd w:id="66"/>
       <w:r>
         <w:t>nnexes</w:t>
       </w:r>
-      <w:bookmarkEnd w:id="70"/>
-      <w:bookmarkEnd w:id="71"/>
+      <w:bookmarkEnd w:id="67"/>
+      <w:bookmarkEnd w:id="68"/>
     </w:p>
     <w:p/>
     <w:p>
@@ -9900,13 +10017,13 @@
           <w:i/>
         </w:rPr>
       </w:pPr>
-      <w:bookmarkStart w:id="72" w:name="_Toc63239450"/>
-      <w:bookmarkStart w:id="73" w:name="_Toc64020469"/>
+      <w:bookmarkStart w:id="69" w:name="_Toc63239450"/>
+      <w:bookmarkStart w:id="70" w:name="_Toc64020469"/>
       <w:r>
         <w:t>Résumé du rapport du TPI / version succincte de la documentation</w:t>
       </w:r>
-      <w:bookmarkEnd w:id="72"/>
-      <w:bookmarkEnd w:id="73"/>
+      <w:bookmarkEnd w:id="69"/>
+      <w:bookmarkEnd w:id="70"/>
     </w:p>
     <w:p/>
     <w:p>
@@ -9916,15 +10033,15 @@
           <w:i/>
         </w:rPr>
       </w:pPr>
-      <w:bookmarkStart w:id="74" w:name="_Toc71703265"/>
-      <w:bookmarkStart w:id="75" w:name="_Toc63239451"/>
-      <w:bookmarkStart w:id="76" w:name="_Toc64020470"/>
+      <w:bookmarkStart w:id="71" w:name="_Toc71703265"/>
+      <w:bookmarkStart w:id="72" w:name="_Toc63239451"/>
+      <w:bookmarkStart w:id="73" w:name="_Toc64020470"/>
       <w:r>
         <w:t>Sources – Bibliographie</w:t>
       </w:r>
-      <w:bookmarkEnd w:id="74"/>
-      <w:bookmarkEnd w:id="75"/>
-      <w:bookmarkEnd w:id="76"/>
+      <w:bookmarkEnd w:id="71"/>
+      <w:bookmarkEnd w:id="72"/>
+      <w:bookmarkEnd w:id="73"/>
     </w:p>
     <w:p/>
     <w:p>
@@ -9953,20 +10070,20 @@
           <w:i/>
         </w:rPr>
       </w:pPr>
-      <w:bookmarkStart w:id="77" w:name="_Toc25553330"/>
-      <w:bookmarkStart w:id="78" w:name="_Toc71703266"/>
-      <w:bookmarkStart w:id="79" w:name="_Toc63239452"/>
-      <w:bookmarkStart w:id="80" w:name="_Toc64020471"/>
+      <w:bookmarkStart w:id="74" w:name="_Toc25553330"/>
+      <w:bookmarkStart w:id="75" w:name="_Toc71703266"/>
+      <w:bookmarkStart w:id="76" w:name="_Toc63239452"/>
+      <w:bookmarkStart w:id="77" w:name="_Toc64020471"/>
       <w:r>
         <w:t xml:space="preserve">Journal de </w:t>
       </w:r>
+      <w:bookmarkEnd w:id="74"/>
+      <w:bookmarkEnd w:id="75"/>
+      <w:r>
+        <w:t>travail</w:t>
+      </w:r>
+      <w:bookmarkEnd w:id="76"/>
       <w:bookmarkEnd w:id="77"/>
-      <w:bookmarkEnd w:id="78"/>
-      <w:r>
-        <w:t>travail</w:t>
-      </w:r>
-      <w:bookmarkEnd w:id="79"/>
-      <w:bookmarkEnd w:id="80"/>
     </w:p>
     <w:p/>
     <w:tbl>
@@ -10085,7 +10202,7 @@
       </w:tr>
     </w:tbl>
     <w:p>
-      <w:bookmarkStart w:id="81" w:name="_Toc25553331"/>
+      <w:bookmarkStart w:id="78" w:name="_Toc25553331"/>
     </w:p>
     <w:p/>
     <w:p>
@@ -10095,16 +10212,16 @@
           <w:i/>
         </w:rPr>
       </w:pPr>
-      <w:bookmarkStart w:id="82" w:name="_Toc71703267"/>
-      <w:bookmarkStart w:id="83" w:name="_Toc63239453"/>
-      <w:bookmarkStart w:id="84" w:name="_Toc64020472"/>
+      <w:bookmarkStart w:id="79" w:name="_Toc71703267"/>
+      <w:bookmarkStart w:id="80" w:name="_Toc63239453"/>
+      <w:bookmarkStart w:id="81" w:name="_Toc64020472"/>
       <w:r>
         <w:t>Manuel d'Installation</w:t>
       </w:r>
+      <w:bookmarkEnd w:id="78"/>
+      <w:bookmarkEnd w:id="79"/>
+      <w:bookmarkEnd w:id="80"/>
       <w:bookmarkEnd w:id="81"/>
-      <w:bookmarkEnd w:id="82"/>
-      <w:bookmarkEnd w:id="83"/>
-      <w:bookmarkEnd w:id="84"/>
     </w:p>
     <w:p/>
     <w:p>
@@ -10114,17 +10231,17 @@
           <w:i/>
         </w:rPr>
       </w:pPr>
-      <w:bookmarkStart w:id="85" w:name="_Toc25553332"/>
-      <w:bookmarkStart w:id="86" w:name="_Toc71703268"/>
-      <w:bookmarkStart w:id="87" w:name="_Toc63239454"/>
-      <w:bookmarkStart w:id="88" w:name="_Toc64020473"/>
+      <w:bookmarkStart w:id="82" w:name="_Toc25553332"/>
+      <w:bookmarkStart w:id="83" w:name="_Toc71703268"/>
+      <w:bookmarkStart w:id="84" w:name="_Toc63239454"/>
+      <w:bookmarkStart w:id="85" w:name="_Toc64020473"/>
       <w:r>
         <w:t>Manuel d'Utilisation</w:t>
       </w:r>
+      <w:bookmarkEnd w:id="82"/>
+      <w:bookmarkEnd w:id="83"/>
+      <w:bookmarkEnd w:id="84"/>
       <w:bookmarkEnd w:id="85"/>
-      <w:bookmarkEnd w:id="86"/>
-      <w:bookmarkEnd w:id="87"/>
-      <w:bookmarkEnd w:id="88"/>
     </w:p>
     <w:p/>
     <w:p>
@@ -10134,23 +10251,23 @@
           <w:i/>
         </w:rPr>
       </w:pPr>
-      <w:bookmarkStart w:id="89" w:name="_Toc71703270"/>
-      <w:bookmarkStart w:id="90" w:name="_Toc63239455"/>
-      <w:bookmarkStart w:id="91" w:name="_Toc25553334"/>
-      <w:bookmarkStart w:id="92" w:name="_Toc64020474"/>
+      <w:bookmarkStart w:id="86" w:name="_Toc71703270"/>
+      <w:bookmarkStart w:id="87" w:name="_Toc63239455"/>
+      <w:bookmarkStart w:id="88" w:name="_Toc64020474"/>
+      <w:bookmarkStart w:id="89" w:name="_Toc25553334"/>
       <w:r>
         <w:t>A</w:t>
       </w:r>
       <w:r>
         <w:t>rchives du projet</w:t>
       </w:r>
+      <w:bookmarkEnd w:id="86"/>
+      <w:bookmarkEnd w:id="87"/>
+      <w:bookmarkEnd w:id="88"/>
+      <w:r>
+        <w:t xml:space="preserve"> </w:t>
+      </w:r>
       <w:bookmarkEnd w:id="89"/>
-      <w:bookmarkEnd w:id="90"/>
-      <w:bookmarkEnd w:id="92"/>
-      <w:r>
-        <w:t xml:space="preserve"> </w:t>
-      </w:r>
-      <w:bookmarkEnd w:id="91"/>
     </w:p>
     <w:p/>
     <w:p>
@@ -10172,12 +10289,12 @@
       <w:pPr>
         <w:pStyle w:val="Titre2"/>
       </w:pPr>
-      <w:bookmarkStart w:id="93" w:name="_Toc64020475"/>
+      <w:bookmarkStart w:id="90" w:name="_Toc64020475"/>
       <w:r>
         <w:lastRenderedPageBreak/>
         <w:t>Table des illustrations</w:t>
       </w:r>
-      <w:bookmarkEnd w:id="93"/>
+      <w:bookmarkEnd w:id="90"/>
     </w:p>
     <w:p/>
     <w:p>
@@ -10356,7 +10473,7 @@
           <w:lang w:val="fr-CH" w:eastAsia="fr-CH"/>
         </w:rPr>
       </w:pPr>
-      <w:hyperlink r:id="rId33" w:anchor="_Toc64015966" w:history="1">
+      <w:hyperlink r:id="rId35" w:anchor="_Toc64015966" w:history="1">
         <w:r>
           <w:rPr>
             <w:rStyle w:val="Lienhypertexte"/>
@@ -10428,7 +10545,7 @@
           <w:lang w:val="fr-CH" w:eastAsia="fr-CH"/>
         </w:rPr>
       </w:pPr>
-      <w:hyperlink r:id="rId34" w:anchor="_Toc64015967" w:history="1">
+      <w:hyperlink r:id="rId36" w:anchor="_Toc64015967" w:history="1">
         <w:r>
           <w:rPr>
             <w:rStyle w:val="Lienhypertexte"/>
@@ -10572,7 +10689,7 @@
           <w:lang w:val="fr-CH" w:eastAsia="fr-CH"/>
         </w:rPr>
       </w:pPr>
-      <w:hyperlink r:id="rId35" w:anchor="_Toc64015969" w:history="1">
+      <w:hyperlink r:id="rId37" w:anchor="_Toc64015969" w:history="1">
         <w:r>
           <w:rPr>
             <w:rStyle w:val="Lienhypertexte"/>
@@ -10636,8 +10753,8 @@
       </w:r>
     </w:p>
     <w:sectPr>
-      <w:headerReference w:type="first" r:id="rId36"/>
-      <w:footerReference w:type="first" r:id="rId37"/>
+      <w:headerReference w:type="first" r:id="rId38"/>
+      <w:footerReference w:type="first" r:id="rId39"/>
       <w:pgSz w:w="11906" w:h="16838" w:code="9"/>
       <w:pgMar w:top="1418" w:right="1418" w:bottom="1418" w:left="1418" w:header="720" w:footer="720" w:gutter="0"/>
       <w:cols w:space="720"/>
@@ -10702,7 +10819,7 @@
       <w:rPr>
         <w:noProof/>
       </w:rPr>
-      <w:t>11</w:t>
+      <w:t>2</w:t>
     </w:r>
     <w:r>
       <w:fldChar w:fldCharType="end"/>
@@ -10801,6 +10918,19 @@
       <w:pStyle w:val="Pieddepage"/>
     </w:pPr>
     <w:r>
+      <w:tab/>
+    </w:r>
+  </w:p>
+</w:ftr>
+</file>
+
+<file path=word/footer6.xml><?xml version="1.0" encoding="utf-8"?>
+<w:ftr xmlns:wpc="http://schemas.microsoft.com/office/word/2010/wordprocessingCanvas" xmlns:cx="http://schemas.microsoft.com/office/drawing/2014/chartex" xmlns:cx1="http://schemas.microsoft.com/office/drawing/2015/9/8/chartex" xmlns:mc="http://schemas.openxmlformats.org/markup-compatibility/2006" xmlns:o="urn:schemas-microsoft-com:office:office" xmlns:r="http://schemas.openxmlformats.org/officeDocument/2006/relationships" xmlns:m="http://schemas.openxmlformats.org/officeDocument/2006/math" xmlns:v="urn:schemas-microsoft-com:vml" xmlns:wp14="http://schemas.microsoft.com/office/word/2010/wordprocessingDrawing" xmlns:wp="http://schemas.openxmlformats.org/drawingml/2006/wordprocessingDrawing" xmlns:w10="urn:schemas-microsoft-com:office:word" xmlns:w="http://schemas.openxmlformats.org/wordprocessingml/2006/main" xmlns:w14="http://schemas.microsoft.com/office/word/2010/wordml" xmlns:w15="http://schemas.microsoft.com/office/word/2012/wordml" xmlns:w16se="http://schemas.microsoft.com/office/word/2015/wordml/symex" xmlns:wpg="http://schemas.microsoft.com/office/word/2010/wordprocessingGroup" xmlns:wpi="http://schemas.microsoft.com/office/word/2010/wordprocessingInk" xmlns:wne="http://schemas.microsoft.com/office/word/2006/wordml" xmlns:wps="http://schemas.microsoft.com/office/word/2010/wordprocessingShape" mc:Ignorable="w14 w15 w16se wp14">
+  <w:p>
+    <w:pPr>
+      <w:pStyle w:val="Pieddepage"/>
+    </w:pPr>
+    <w:r>
       <w:t>01 Février 2021</w:t>
     </w:r>
     <w:r>
@@ -10819,7 +10949,7 @@
       <w:rPr>
         <w:noProof/>
       </w:rPr>
-      <w:t>4</w:t>
+      <w:t>2</w:t>
     </w:r>
     <w:r>
       <w:fldChar w:fldCharType="end"/>
@@ -10841,7 +10971,7 @@
 </w:ftr>
 </file>
 
-<file path=word/footer6.xml><?xml version="1.0" encoding="utf-8"?>
+<file path=word/footer7.xml><?xml version="1.0" encoding="utf-8"?>
 <w:ftr xmlns:wpc="http://schemas.microsoft.com/office/word/2010/wordprocessingCanvas" xmlns:cx="http://schemas.microsoft.com/office/drawing/2014/chartex" xmlns:cx1="http://schemas.microsoft.com/office/drawing/2015/9/8/chartex" xmlns:mc="http://schemas.openxmlformats.org/markup-compatibility/2006" xmlns:o="urn:schemas-microsoft-com:office:office" xmlns:r="http://schemas.openxmlformats.org/officeDocument/2006/relationships" xmlns:m="http://schemas.openxmlformats.org/officeDocument/2006/math" xmlns:v="urn:schemas-microsoft-com:vml" xmlns:wp14="http://schemas.microsoft.com/office/word/2010/wordprocessingDrawing" xmlns:wp="http://schemas.openxmlformats.org/drawingml/2006/wordprocessingDrawing" xmlns:w10="urn:schemas-microsoft-com:office:word" xmlns:w="http://schemas.openxmlformats.org/wordprocessingml/2006/main" xmlns:w14="http://schemas.microsoft.com/office/word/2010/wordml" xmlns:w15="http://schemas.microsoft.com/office/word/2012/wordml" xmlns:w16se="http://schemas.microsoft.com/office/word/2015/wordml/symex" xmlns:wpg="http://schemas.microsoft.com/office/word/2010/wordprocessingGroup" xmlns:wpi="http://schemas.microsoft.com/office/word/2010/wordprocessingInk" xmlns:wne="http://schemas.microsoft.com/office/word/2006/wordml" xmlns:wps="http://schemas.microsoft.com/office/word/2010/wordprocessingShape" mc:Ignorable="w14 w15 w16se wp14">
   <w:p>
     <w:pPr>
@@ -10872,7 +11002,7 @@
       <w:rPr>
         <w:noProof/>
       </w:rPr>
-      <w:t>12</w:t>
+      <w:t>10</w:t>
     </w:r>
     <w:r>
       <w:fldChar w:fldCharType="end"/>
@@ -10885,7 +11015,7 @@
 </w:ftr>
 </file>
 
-<file path=word/footer7.xml><?xml version="1.0" encoding="utf-8"?>
+<file path=word/footer8.xml><?xml version="1.0" encoding="utf-8"?>
 <w:ftr xmlns:wpc="http://schemas.microsoft.com/office/word/2010/wordprocessingCanvas" xmlns:cx="http://schemas.microsoft.com/office/drawing/2014/chartex" xmlns:cx1="http://schemas.microsoft.com/office/drawing/2015/9/8/chartex" xmlns:mc="http://schemas.openxmlformats.org/markup-compatibility/2006" xmlns:o="urn:schemas-microsoft-com:office:office" xmlns:r="http://schemas.openxmlformats.org/officeDocument/2006/relationships" xmlns:m="http://schemas.openxmlformats.org/officeDocument/2006/math" xmlns:v="urn:schemas-microsoft-com:vml" xmlns:wp14="http://schemas.microsoft.com/office/word/2010/wordprocessingDrawing" xmlns:wp="http://schemas.openxmlformats.org/drawingml/2006/wordprocessingDrawing" xmlns:w10="urn:schemas-microsoft-com:office:word" xmlns:w="http://schemas.openxmlformats.org/wordprocessingml/2006/main" xmlns:w14="http://schemas.microsoft.com/office/word/2010/wordml" xmlns:w15="http://schemas.microsoft.com/office/word/2012/wordml" xmlns:w16se="http://schemas.microsoft.com/office/word/2015/wordml/symex" xmlns:wpg="http://schemas.microsoft.com/office/word/2010/wordprocessingGroup" xmlns:wpi="http://schemas.microsoft.com/office/word/2010/wordprocessingInk" xmlns:wne="http://schemas.microsoft.com/office/word/2006/wordml" xmlns:wps="http://schemas.microsoft.com/office/word/2010/wordprocessingShape" mc:Ignorable="w14 w15 w16se wp14">
   <w:p>
     <w:pPr>
@@ -10910,7 +11040,7 @@
       <w:rPr>
         <w:noProof/>
       </w:rPr>
-      <w:t>13</w:t>
+      <w:t>11</w:t>
     </w:r>
     <w:r>
       <w:fldChar w:fldCharType="end"/>
@@ -11055,11 +11185,40 @@
       <w:t>pré-TPI</w:t>
     </w:r>
   </w:p>
+  <w:p>
+    <w:pPr>
+      <w:pStyle w:val="En-tte"/>
+    </w:pPr>
+  </w:p>
   <w:p/>
 </w:hdr>
 </file>
 
 <file path=word/header5.xml><?xml version="1.0" encoding="utf-8"?>
+<w:hdr xmlns:wpc="http://schemas.microsoft.com/office/word/2010/wordprocessingCanvas" xmlns:cx="http://schemas.microsoft.com/office/drawing/2014/chartex" xmlns:cx1="http://schemas.microsoft.com/office/drawing/2015/9/8/chartex" xmlns:mc="http://schemas.openxmlformats.org/markup-compatibility/2006" xmlns:o="urn:schemas-microsoft-com:office:office" xmlns:r="http://schemas.openxmlformats.org/officeDocument/2006/relationships" xmlns:m="http://schemas.openxmlformats.org/officeDocument/2006/math" xmlns:v="urn:schemas-microsoft-com:vml" xmlns:wp14="http://schemas.microsoft.com/office/word/2010/wordprocessingDrawing" xmlns:wp="http://schemas.openxmlformats.org/drawingml/2006/wordprocessingDrawing" xmlns:w10="urn:schemas-microsoft-com:office:word" xmlns:w="http://schemas.openxmlformats.org/wordprocessingml/2006/main" xmlns:w14="http://schemas.microsoft.com/office/word/2010/wordml" xmlns:w15="http://schemas.microsoft.com/office/word/2012/wordml" xmlns:w16se="http://schemas.microsoft.com/office/word/2015/wordml/symex" xmlns:wpg="http://schemas.microsoft.com/office/word/2010/wordprocessingGroup" xmlns:wpi="http://schemas.microsoft.com/office/word/2010/wordprocessingInk" xmlns:wne="http://schemas.microsoft.com/office/word/2006/wordml" xmlns:wps="http://schemas.microsoft.com/office/word/2010/wordprocessingShape" mc:Ignorable="w14 w15 w16se wp14">
+  <w:p>
+    <w:pPr>
+      <w:pStyle w:val="En-tte"/>
+    </w:pPr>
+    <w:r>
+      <w:t>COSTA Paola</w:t>
+    </w:r>
+    <w:r>
+      <w:tab/>
+    </w:r>
+    <w:r>
+      <w:t>Location de matériel</w:t>
+    </w:r>
+    <w:r>
+      <w:tab/>
+      <w:t>pré-TPI</w:t>
+    </w:r>
+  </w:p>
+  <w:p/>
+</w:hdr>
+</file>
+
+<file path=word/header6.xml><?xml version="1.0" encoding="utf-8"?>
 <w:hdr xmlns:wpc="http://schemas.microsoft.com/office/word/2010/wordprocessingCanvas" xmlns:cx="http://schemas.microsoft.com/office/drawing/2014/chartex" xmlns:cx1="http://schemas.microsoft.com/office/drawing/2015/9/8/chartex" xmlns:mc="http://schemas.openxmlformats.org/markup-compatibility/2006" xmlns:o="urn:schemas-microsoft-com:office:office" xmlns:r="http://schemas.openxmlformats.org/officeDocument/2006/relationships" xmlns:m="http://schemas.openxmlformats.org/officeDocument/2006/math" xmlns:v="urn:schemas-microsoft-com:vml" xmlns:wp14="http://schemas.microsoft.com/office/word/2010/wordprocessingDrawing" xmlns:wp="http://schemas.openxmlformats.org/drawingml/2006/wordprocessingDrawing" xmlns:w10="urn:schemas-microsoft-com:office:word" xmlns:w="http://schemas.openxmlformats.org/wordprocessingml/2006/main" xmlns:w14="http://schemas.microsoft.com/office/word/2010/wordml" xmlns:w15="http://schemas.microsoft.com/office/word/2012/wordml" xmlns:w16se="http://schemas.microsoft.com/office/word/2015/wordml/symex" xmlns:wpg="http://schemas.microsoft.com/office/word/2010/wordprocessingGroup" xmlns:wpi="http://schemas.microsoft.com/office/word/2010/wordprocessingInk" xmlns:wne="http://schemas.microsoft.com/office/word/2006/wordml" xmlns:wps="http://schemas.microsoft.com/office/word/2010/wordprocessingShape" mc:Ignorable="w14 w15 w16se wp14">
   <w:p>
     <w:pPr>
@@ -11089,7 +11248,7 @@
 </w:hdr>
 </file>
 
-<file path=word/header6.xml><?xml version="1.0" encoding="utf-8"?>
+<file path=word/header7.xml><?xml version="1.0" encoding="utf-8"?>
 <w:hdr xmlns:wpc="http://schemas.microsoft.com/office/word/2010/wordprocessingCanvas" xmlns:cx="http://schemas.microsoft.com/office/drawing/2014/chartex" xmlns:cx1="http://schemas.microsoft.com/office/drawing/2015/9/8/chartex" xmlns:mc="http://schemas.openxmlformats.org/markup-compatibility/2006" xmlns:o="urn:schemas-microsoft-com:office:office" xmlns:r="http://schemas.openxmlformats.org/officeDocument/2006/relationships" xmlns:m="http://schemas.openxmlformats.org/officeDocument/2006/math" xmlns:v="urn:schemas-microsoft-com:vml" xmlns:wp14="http://schemas.microsoft.com/office/word/2010/wordprocessingDrawing" xmlns:wp="http://schemas.openxmlformats.org/drawingml/2006/wordprocessingDrawing" xmlns:w10="urn:schemas-microsoft-com:office:word" xmlns:w="http://schemas.openxmlformats.org/wordprocessingml/2006/main" xmlns:w14="http://schemas.microsoft.com/office/word/2010/wordml" xmlns:w15="http://schemas.microsoft.com/office/word/2012/wordml" xmlns:w16se="http://schemas.microsoft.com/office/word/2015/wordml/symex" xmlns:wpg="http://schemas.microsoft.com/office/word/2010/wordprocessingGroup" xmlns:wpi="http://schemas.microsoft.com/office/word/2010/wordprocessingInk" xmlns:wne="http://schemas.microsoft.com/office/word/2006/wordml" xmlns:wps="http://schemas.microsoft.com/office/word/2010/wordprocessingShape" mc:Ignorable="w14 w15 w16se wp14">
   <w:p>
     <w:pPr>
@@ -11530,6 +11689,119 @@
     </w:lvl>
   </w:abstractNum>
   <w:abstractNum w:abstractNumId="4" w15:restartNumberingAfterBreak="0">
+    <w:nsid w:val="1BDA2625"/>
+    <w:multiLevelType w:val="hybridMultilevel"/>
+    <w:tmpl w:val="3C9E0B9C"/>
+    <w:lvl w:ilvl="0" w:tplc="100C0001">
+      <w:start w:val="1"/>
+      <w:numFmt w:val="bullet"/>
+      <w:lvlText w:val=""/>
+      <w:lvlJc w:val="left"/>
+      <w:pPr>
+        <w:ind w:left="1296" w:hanging="360"/>
+      </w:pPr>
+      <w:rPr>
+        <w:rFonts w:ascii="Symbol" w:hAnsi="Symbol" w:hint="default"/>
+      </w:rPr>
+    </w:lvl>
+    <w:lvl w:ilvl="1" w:tplc="100C0003" w:tentative="1">
+      <w:start w:val="1"/>
+      <w:numFmt w:val="bullet"/>
+      <w:lvlText w:val="o"/>
+      <w:lvlJc w:val="left"/>
+      <w:pPr>
+        <w:ind w:left="2016" w:hanging="360"/>
+      </w:pPr>
+      <w:rPr>
+        <w:rFonts w:ascii="Courier New" w:hAnsi="Courier New" w:cs="Courier New" w:hint="default"/>
+      </w:rPr>
+    </w:lvl>
+    <w:lvl w:ilvl="2" w:tplc="100C0005" w:tentative="1">
+      <w:start w:val="1"/>
+      <w:numFmt w:val="bullet"/>
+      <w:lvlText w:val=""/>
+      <w:lvlJc w:val="left"/>
+      <w:pPr>
+        <w:ind w:left="2736" w:hanging="360"/>
+      </w:pPr>
+      <w:rPr>
+        <w:rFonts w:ascii="Wingdings" w:hAnsi="Wingdings" w:hint="default"/>
+      </w:rPr>
+    </w:lvl>
+    <w:lvl w:ilvl="3" w:tplc="100C0001" w:tentative="1">
+      <w:start w:val="1"/>
+      <w:numFmt w:val="bullet"/>
+      <w:lvlText w:val=""/>
+      <w:lvlJc w:val="left"/>
+      <w:pPr>
+        <w:ind w:left="3456" w:hanging="360"/>
+      </w:pPr>
+      <w:rPr>
+        <w:rFonts w:ascii="Symbol" w:hAnsi="Symbol" w:hint="default"/>
+      </w:rPr>
+    </w:lvl>
+    <w:lvl w:ilvl="4" w:tplc="100C0003" w:tentative="1">
+      <w:start w:val="1"/>
+      <w:numFmt w:val="bullet"/>
+      <w:lvlText w:val="o"/>
+      <w:lvlJc w:val="left"/>
+      <w:pPr>
+        <w:ind w:left="4176" w:hanging="360"/>
+      </w:pPr>
+      <w:rPr>
+        <w:rFonts w:ascii="Courier New" w:hAnsi="Courier New" w:cs="Courier New" w:hint="default"/>
+      </w:rPr>
+    </w:lvl>
+    <w:lvl w:ilvl="5" w:tplc="100C0005" w:tentative="1">
+      <w:start w:val="1"/>
+      <w:numFmt w:val="bullet"/>
+      <w:lvlText w:val=""/>
+      <w:lvlJc w:val="left"/>
+      <w:pPr>
+        <w:ind w:left="4896" w:hanging="360"/>
+      </w:pPr>
+      <w:rPr>
+        <w:rFonts w:ascii="Wingdings" w:hAnsi="Wingdings" w:hint="default"/>
+      </w:rPr>
+    </w:lvl>
+    <w:lvl w:ilvl="6" w:tplc="100C0001" w:tentative="1">
+      <w:start w:val="1"/>
+      <w:numFmt w:val="bullet"/>
+      <w:lvlText w:val=""/>
+      <w:lvlJc w:val="left"/>
+      <w:pPr>
+        <w:ind w:left="5616" w:hanging="360"/>
+      </w:pPr>
+      <w:rPr>
+        <w:rFonts w:ascii="Symbol" w:hAnsi="Symbol" w:hint="default"/>
+      </w:rPr>
+    </w:lvl>
+    <w:lvl w:ilvl="7" w:tplc="100C0003" w:tentative="1">
+      <w:start w:val="1"/>
+      <w:numFmt w:val="bullet"/>
+      <w:lvlText w:val="o"/>
+      <w:lvlJc w:val="left"/>
+      <w:pPr>
+        <w:ind w:left="6336" w:hanging="360"/>
+      </w:pPr>
+      <w:rPr>
+        <w:rFonts w:ascii="Courier New" w:hAnsi="Courier New" w:cs="Courier New" w:hint="default"/>
+      </w:rPr>
+    </w:lvl>
+    <w:lvl w:ilvl="8" w:tplc="100C0005" w:tentative="1">
+      <w:start w:val="1"/>
+      <w:numFmt w:val="bullet"/>
+      <w:lvlText w:val=""/>
+      <w:lvlJc w:val="left"/>
+      <w:pPr>
+        <w:ind w:left="7056" w:hanging="360"/>
+      </w:pPr>
+      <w:rPr>
+        <w:rFonts w:ascii="Wingdings" w:hAnsi="Wingdings" w:hint="default"/>
+      </w:rPr>
+    </w:lvl>
+  </w:abstractNum>
+  <w:abstractNum w:abstractNumId="5" w15:restartNumberingAfterBreak="0">
     <w:nsid w:val="27A404D8"/>
     <w:multiLevelType w:val="hybridMultilevel"/>
     <w:tmpl w:val="E4483B56"/>
@@ -11669,7 +11941,7 @@
       </w:rPr>
     </w:lvl>
   </w:abstractNum>
-  <w:abstractNum w:abstractNumId="5" w15:restartNumberingAfterBreak="0">
+  <w:abstractNum w:abstractNumId="6" w15:restartNumberingAfterBreak="0">
     <w:nsid w:val="408C02FF"/>
     <w:multiLevelType w:val="hybridMultilevel"/>
     <w:tmpl w:val="1C925AC4"/>
@@ -11806,7 +12078,7 @@
       </w:rPr>
     </w:lvl>
   </w:abstractNum>
-  <w:abstractNum w:abstractNumId="6" w15:restartNumberingAfterBreak="0">
+  <w:abstractNum w:abstractNumId="7" w15:restartNumberingAfterBreak="0">
     <w:nsid w:val="42F31DAB"/>
     <w:multiLevelType w:val="hybridMultilevel"/>
     <w:tmpl w:val="A46C5D1C"/>
@@ -11946,7 +12218,7 @@
       </w:rPr>
     </w:lvl>
   </w:abstractNum>
-  <w:abstractNum w:abstractNumId="7" w15:restartNumberingAfterBreak="0">
+  <w:abstractNum w:abstractNumId="8" w15:restartNumberingAfterBreak="0">
     <w:nsid w:val="5082572C"/>
     <w:multiLevelType w:val="hybridMultilevel"/>
     <w:tmpl w:val="ED4ACFA4"/>
@@ -12086,7 +12358,7 @@
       </w:rPr>
     </w:lvl>
   </w:abstractNum>
-  <w:abstractNum w:abstractNumId="8" w15:restartNumberingAfterBreak="0">
+  <w:abstractNum w:abstractNumId="9" w15:restartNumberingAfterBreak="0">
     <w:nsid w:val="52B247CA"/>
     <w:multiLevelType w:val="hybridMultilevel"/>
     <w:tmpl w:val="B7D4D45A"/>
@@ -12226,7 +12498,7 @@
       </w:rPr>
     </w:lvl>
   </w:abstractNum>
-  <w:abstractNum w:abstractNumId="9" w15:restartNumberingAfterBreak="0">
+  <w:abstractNum w:abstractNumId="10" w15:restartNumberingAfterBreak="0">
     <w:nsid w:val="594C1361"/>
     <w:multiLevelType w:val="hybridMultilevel"/>
     <w:tmpl w:val="5C243628"/>
@@ -12366,7 +12638,7 @@
       </w:rPr>
     </w:lvl>
   </w:abstractNum>
-  <w:abstractNum w:abstractNumId="10" w15:restartNumberingAfterBreak="0">
+  <w:abstractNum w:abstractNumId="11" w15:restartNumberingAfterBreak="0">
     <w:nsid w:val="71E06583"/>
     <w:multiLevelType w:val="hybridMultilevel"/>
     <w:tmpl w:val="26C81FCE"/>
@@ -12506,7 +12778,7 @@
       </w:rPr>
     </w:lvl>
   </w:abstractNum>
-  <w:abstractNum w:abstractNumId="11" w15:restartNumberingAfterBreak="0">
+  <w:abstractNum w:abstractNumId="12" w15:restartNumberingAfterBreak="0">
     <w:nsid w:val="75A3529B"/>
     <w:multiLevelType w:val="hybridMultilevel"/>
     <w:tmpl w:val="819EEA64"/>
@@ -12646,7 +12918,7 @@
       </w:rPr>
     </w:lvl>
   </w:abstractNum>
-  <w:abstractNum w:abstractNumId="12" w15:restartNumberingAfterBreak="0">
+  <w:abstractNum w:abstractNumId="13" w15:restartNumberingAfterBreak="0">
     <w:nsid w:val="7B193736"/>
     <w:multiLevelType w:val="multilevel"/>
     <w:tmpl w:val="BDFE609C"/>
@@ -12792,7 +13064,7 @@
       </w:pPr>
     </w:lvl>
   </w:abstractNum>
-  <w:abstractNum w:abstractNumId="13" w15:restartNumberingAfterBreak="0">
+  <w:abstractNum w:abstractNumId="14" w15:restartNumberingAfterBreak="0">
     <w:nsid w:val="7CFB0AAA"/>
     <w:multiLevelType w:val="hybridMultilevel"/>
     <w:tmpl w:val="A39413F4"/>
@@ -12905,7 +13177,7 @@
       </w:rPr>
     </w:lvl>
   </w:abstractNum>
-  <w:abstractNum w:abstractNumId="14" w15:restartNumberingAfterBreak="0">
+  <w:abstractNum w:abstractNumId="15" w15:restartNumberingAfterBreak="0">
     <w:nsid w:val="7DD245F2"/>
     <w:multiLevelType w:val="hybridMultilevel"/>
     <w:tmpl w:val="3100450C"/>
@@ -13046,7 +13318,7 @@
     </w:lvl>
   </w:abstractNum>
   <w:num w:numId="1">
-    <w:abstractNumId w:val="12"/>
+    <w:abstractNumId w:val="13"/>
   </w:num>
   <w:num w:numId="2">
     <w:abstractNumId w:val="0"/>
@@ -13055,43 +13327,46 @@
     <w:abstractNumId w:val="3"/>
   </w:num>
   <w:num w:numId="4">
-    <w:abstractNumId w:val="11"/>
+    <w:abstractNumId w:val="12"/>
   </w:num>
   <w:num w:numId="5">
-    <w:abstractNumId w:val="8"/>
+    <w:abstractNumId w:val="9"/>
   </w:num>
   <w:num w:numId="6">
-    <w:abstractNumId w:val="4"/>
+    <w:abstractNumId w:val="5"/>
   </w:num>
   <w:num w:numId="7">
-    <w:abstractNumId w:val="9"/>
+    <w:abstractNumId w:val="10"/>
   </w:num>
   <w:num w:numId="8">
-    <w:abstractNumId w:val="14"/>
+    <w:abstractNumId w:val="15"/>
   </w:num>
   <w:num w:numId="9">
     <w:abstractNumId w:val="2"/>
   </w:num>
   <w:num w:numId="10">
-    <w:abstractNumId w:val="5"/>
+    <w:abstractNumId w:val="6"/>
   </w:num>
   <w:num w:numId="11">
+    <w:abstractNumId w:val="8"/>
+  </w:num>
+  <w:num w:numId="12">
     <w:abstractNumId w:val="7"/>
   </w:num>
-  <w:num w:numId="12">
-    <w:abstractNumId w:val="6"/>
-  </w:num>
   <w:num w:numId="13">
-    <w:abstractNumId w:val="10"/>
+    <w:abstractNumId w:val="11"/>
   </w:num>
   <w:num w:numId="14">
-    <w:abstractNumId w:val="13"/>
+    <w:abstractNumId w:val="14"/>
   </w:num>
   <w:num w:numId="15">
-    <w:abstractNumId w:val="12"/>
+    <w:abstractNumId w:val="13"/>
   </w:num>
   <w:num w:numId="16">
     <w:abstractNumId w:val="1"/>
+  </w:num>
+  <w:num w:numId="17">
+    <w:abstractNumId w:val="4"/>
   </w:num>
   <w:numIdMacAtCleanup w:val="13"/>
 </w:numbering>
@@ -14368,6 +14643,15 @@
 </file>
 
 <file path=customXml/item3.xml><?xml version="1.0" encoding="utf-8"?>
+<?mso-contentType ?>
+<FormTemplates xmlns="http://schemas.microsoft.com/sharepoint/v3/contenttype/forms">
+  <Display>DocumentLibraryForm</Display>
+  <Edit>DocumentLibraryForm</Edit>
+  <New>DocumentLibraryForm</New>
+</FormTemplates>
+</file>
+
+<file path=customXml/item4.xml><?xml version="1.0" encoding="utf-8"?>
 <ct:contentTypeSchema xmlns:ct="http://schemas.microsoft.com/office/2006/metadata/contentType" xmlns:ma="http://schemas.microsoft.com/office/2006/metadata/properties/metaAttributes" ct:_="" ma:_="" ma:contentTypeName="Document" ma:contentTypeID="0x0101000B38552FA7D4254E8845977232CFE53B" ma:contentTypeVersion="2" ma:contentTypeDescription="Crée un document." ma:contentTypeScope="" ma:versionID="acac6587a1624531b7bbb5e040fdc0e2">
   <xsd:schema xmlns:xsd="http://www.w3.org/2001/XMLSchema" xmlns:xs="http://www.w3.org/2001/XMLSchema" xmlns:p="http://schemas.microsoft.com/office/2006/metadata/properties" xmlns:ns2="0119da2b-60ce-4773-88fa-ebab2cde1f55" targetNamespace="http://schemas.microsoft.com/office/2006/metadata/properties" ma:root="true" ma:fieldsID="497bc8f796ffcd2b49b56101ba0507db" ns2:_="">
     <xsd:import namespace="0119da2b-60ce-4773-88fa-ebab2cde1f55"/>
@@ -14499,15 +14783,6 @@
 </ct:contentTypeSchema>
 </file>
 
-<file path=customXml/item4.xml><?xml version="1.0" encoding="utf-8"?>
-<?mso-contentType ?>
-<FormTemplates xmlns="http://schemas.microsoft.com/sharepoint/v3/contenttype/forms">
-  <Display>DocumentLibraryForm</Display>
-  <Edit>DocumentLibraryForm</Edit>
-  <New>DocumentLibraryForm</New>
-</FormTemplates>
-</file>
-
 <file path=customXml/item5.xml><?xml version="1.0" encoding="utf-8"?>
 <b:Sources xmlns:b="http://schemas.openxmlformats.org/officeDocument/2006/bibliography" xmlns="http://schemas.openxmlformats.org/officeDocument/2006/bibliography" SelectedStyle="\APASixthEditionOfficeOnline.xsl" StyleName="APA" Version="6"/>
 </file>
@@ -14530,6 +14805,14 @@
 </file>
 
 <file path=customXml/itemProps3.xml><?xml version="1.0" encoding="utf-8"?>
+<ds:datastoreItem xmlns:ds="http://schemas.openxmlformats.org/officeDocument/2006/customXml" ds:itemID="{C3C0D82A-5D77-4930-8043-FB93232D4EC3}">
+  <ds:schemaRefs>
+    <ds:schemaRef ds:uri="http://schemas.microsoft.com/sharepoint/v3/contenttype/forms"/>
+  </ds:schemaRefs>
+</ds:datastoreItem>
+</file>
+
+<file path=customXml/itemProps4.xml><?xml version="1.0" encoding="utf-8"?>
 <ds:datastoreItem xmlns:ds="http://schemas.openxmlformats.org/officeDocument/2006/customXml" ds:itemID="{884A3E52-B6F1-4A6D-876B-680A1FE9CD40}">
   <ds:schemaRefs>
     <ds:schemaRef ds:uri="http://schemas.microsoft.com/office/2006/metadata/contentType"/>
@@ -14547,16 +14830,8 @@
 </ds:datastoreItem>
 </file>
 
-<file path=customXml/itemProps4.xml><?xml version="1.0" encoding="utf-8"?>
-<ds:datastoreItem xmlns:ds="http://schemas.openxmlformats.org/officeDocument/2006/customXml" ds:itemID="{C3C0D82A-5D77-4930-8043-FB93232D4EC3}">
-  <ds:schemaRefs>
-    <ds:schemaRef ds:uri="http://schemas.microsoft.com/sharepoint/v3/contenttype/forms"/>
-  </ds:schemaRefs>
-</ds:datastoreItem>
-</file>
-
 <file path=customXml/itemProps5.xml><?xml version="1.0" encoding="utf-8"?>
-<ds:datastoreItem xmlns:ds="http://schemas.openxmlformats.org/officeDocument/2006/customXml" ds:itemID="{28340AC8-0140-4089-B691-73EF14BF66CD}">
+<ds:datastoreItem xmlns:ds="http://schemas.openxmlformats.org/officeDocument/2006/customXml" ds:itemID="{6F3E4D45-527E-449D-BFED-51B326144303}">
   <ds:schemaRefs>
     <ds:schemaRef ds:uri="http://schemas.openxmlformats.org/officeDocument/2006/bibliography"/>
   </ds:schemaRefs>

</xml_diff>

<commit_message>
ajout de la planif déf
</commit_message>
<xml_diff>
--- a/preTPI_COSTA.docx
+++ b/preTPI_COSTA.docx
@@ -9688,7 +9688,7 @@
         <w:tc>
           <w:tcPr>
             <w:tcW w:w="4531" w:type="dxa"/>
-            <w:shd w:val="clear" w:color="auto" w:fill="auto"/>
+            <w:shd w:val="clear" w:color="auto" w:fill="EDEDED" w:themeFill="accent3" w:themeFillTint="33"/>
           </w:tcPr>
           <w:p>
             <w:pPr>
@@ -9707,7 +9707,7 @@
         <w:tc>
           <w:tcPr>
             <w:tcW w:w="3402" w:type="dxa"/>
-            <w:shd w:val="clear" w:color="auto" w:fill="auto"/>
+            <w:shd w:val="clear" w:color="auto" w:fill="EDEDED" w:themeFill="accent3" w:themeFillTint="33"/>
           </w:tcPr>
           <w:p>
             <w:pPr>
@@ -9726,7 +9726,7 @@
         <w:tc>
           <w:tcPr>
             <w:tcW w:w="5276" w:type="dxa"/>
-            <w:shd w:val="clear" w:color="auto" w:fill="auto"/>
+            <w:shd w:val="clear" w:color="auto" w:fill="EDEDED" w:themeFill="accent3" w:themeFillTint="33"/>
           </w:tcPr>
           <w:p>
             <w:pPr>
@@ -9984,7 +9984,7 @@
         <w:tc>
           <w:tcPr>
             <w:tcW w:w="3823" w:type="dxa"/>
-            <w:shd w:val="clear" w:color="auto" w:fill="auto"/>
+            <w:shd w:val="clear" w:color="auto" w:fill="EDEDED" w:themeFill="accent3" w:themeFillTint="33"/>
           </w:tcPr>
           <w:p>
             <w:pPr>
@@ -10003,7 +10003,7 @@
         <w:tc>
           <w:tcPr>
             <w:tcW w:w="4110" w:type="dxa"/>
-            <w:shd w:val="clear" w:color="auto" w:fill="auto"/>
+            <w:shd w:val="clear" w:color="auto" w:fill="EDEDED" w:themeFill="accent3" w:themeFillTint="33"/>
           </w:tcPr>
           <w:p>
             <w:pPr>
@@ -10022,7 +10022,7 @@
         <w:tc>
           <w:tcPr>
             <w:tcW w:w="5276" w:type="dxa"/>
-            <w:shd w:val="clear" w:color="auto" w:fill="auto"/>
+            <w:shd w:val="clear" w:color="auto" w:fill="EDEDED" w:themeFill="accent3" w:themeFillTint="33"/>
           </w:tcPr>
           <w:p>
             <w:pPr>
@@ -10106,7 +10106,7 @@
         <w:tc>
           <w:tcPr>
             <w:tcW w:w="3964" w:type="dxa"/>
-            <w:shd w:val="clear" w:color="auto" w:fill="auto"/>
+            <w:shd w:val="clear" w:color="auto" w:fill="EDEDED" w:themeFill="accent3" w:themeFillTint="33"/>
           </w:tcPr>
           <w:p>
             <w:pPr>
@@ -10125,7 +10125,7 @@
         <w:tc>
           <w:tcPr>
             <w:tcW w:w="3969" w:type="dxa"/>
-            <w:shd w:val="clear" w:color="auto" w:fill="auto"/>
+            <w:shd w:val="clear" w:color="auto" w:fill="EDEDED" w:themeFill="accent3" w:themeFillTint="33"/>
           </w:tcPr>
           <w:p>
             <w:pPr>
@@ -10144,7 +10144,7 @@
         <w:tc>
           <w:tcPr>
             <w:tcW w:w="5276" w:type="dxa"/>
-            <w:shd w:val="clear" w:color="auto" w:fill="auto"/>
+            <w:shd w:val="clear" w:color="auto" w:fill="EDEDED" w:themeFill="accent3" w:themeFillTint="33"/>
           </w:tcPr>
           <w:p>
             <w:pPr>
@@ -10171,10 +10171,7 @@
               <w:t>L’employé clique sur « </w:t>
             </w:r>
             <w:r>
-              <w:t>générer un PDF</w:t>
-            </w:r>
-            <w:r>
-              <w:t> »</w:t>
+              <w:t>générer un PDF »</w:t>
             </w:r>
           </w:p>
         </w:tc>
@@ -10333,7 +10330,7 @@
         <w:tc>
           <w:tcPr>
             <w:tcW w:w="3823" w:type="dxa"/>
-            <w:shd w:val="clear" w:color="auto" w:fill="auto"/>
+            <w:shd w:val="clear" w:color="auto" w:fill="EDEDED" w:themeFill="accent3" w:themeFillTint="33"/>
           </w:tcPr>
           <w:p>
             <w:pPr>
@@ -10352,7 +10349,7 @@
         <w:tc>
           <w:tcPr>
             <w:tcW w:w="3969" w:type="dxa"/>
-            <w:shd w:val="clear" w:color="auto" w:fill="auto"/>
+            <w:shd w:val="clear" w:color="auto" w:fill="EDEDED" w:themeFill="accent3" w:themeFillTint="33"/>
           </w:tcPr>
           <w:p>
             <w:pPr>
@@ -10371,7 +10368,7 @@
         <w:tc>
           <w:tcPr>
             <w:tcW w:w="5417" w:type="dxa"/>
-            <w:shd w:val="clear" w:color="auto" w:fill="auto"/>
+            <w:shd w:val="clear" w:color="auto" w:fill="EDEDED" w:themeFill="accent3" w:themeFillTint="33"/>
           </w:tcPr>
           <w:p>
             <w:pPr>
@@ -10465,27 +10462,59 @@
             <w:r>
               <w:t xml:space="preserve">Le nom ou l’id sont incorrects </w:t>
             </w:r>
-            <w:proofErr w:type="gramStart"/>
-            <w:r>
-              <w:t>OU</w:t>
-            </w:r>
-            <w:proofErr w:type="gramEnd"/>
           </w:p>
           <w:p>
             <w:r>
-              <w:t>l’objet avec ce nom ou cet ID est déjà loué</w:t>
+              <w:t>l’objet avec ce nom est déjà loué</w:t>
             </w:r>
           </w:p>
         </w:tc>
         <w:tc>
           <w:tcPr>
             <w:tcW w:w="5417" w:type="dxa"/>
+            <w:vMerge w:val="restart"/>
           </w:tcPr>
           <w:p>
             <w:r>
               <w:t>Un message d’erreur apparaît, retour à la page d’accueil</w:t>
             </w:r>
           </w:p>
+        </w:tc>
+      </w:tr>
+      <w:tr>
+        <w:tc>
+          <w:tcPr>
+            <w:tcW w:w="3823" w:type="dxa"/>
+          </w:tcPr>
+          <w:p/>
+        </w:tc>
+        <w:tc>
+          <w:tcPr>
+            <w:tcW w:w="3969" w:type="dxa"/>
+          </w:tcPr>
+          <w:p>
+            <w:r>
+              <w:t xml:space="preserve">Le nom ou l’id sont incorrects </w:t>
+            </w:r>
+          </w:p>
+          <w:p>
+            <w:r>
+              <w:t xml:space="preserve">l’objet avec </w:t>
+            </w:r>
+            <w:r>
+              <w:t>cet ID</w:t>
+            </w:r>
+            <w:r>
+              <w:t xml:space="preserve"> est déjà loué</w:t>
+            </w:r>
+          </w:p>
+        </w:tc>
+        <w:tc>
+          <w:tcPr>
+            <w:tcW w:w="5417" w:type="dxa"/>
+            <w:vMerge/>
+          </w:tcPr>
+          <w:p/>
         </w:tc>
       </w:tr>
       <w:tr>
@@ -10551,10 +10580,7 @@
           </w:tcPr>
           <w:p>
             <w:r>
-              <w:t xml:space="preserve">L’employé remplit le champ n° de client et la date de retour de location. </w:t>
-            </w:r>
-            <w:r>
-              <w:t>Le reste du formulaire est grisé</w:t>
+              <w:t>L’employé remplit le champ n° de client et la date de retour de location. Le reste du formulaire est grisé</w:t>
             </w:r>
           </w:p>
         </w:tc>
@@ -10671,10 +10697,7 @@
           </w:tcPr>
           <w:p>
             <w:r>
-              <w:t xml:space="preserve">Une pop-up de </w:t>
-            </w:r>
-            <w:r>
-              <w:t>confirmation de la location apparaît</w:t>
+              <w:t>Une pop-up de confirmation de la location apparaît</w:t>
             </w:r>
           </w:p>
         </w:tc>
@@ -10815,7 +10838,6 @@
       </w:pPr>
       <w:bookmarkStart w:id="31" w:name="_Toc64280606"/>
       <w:r>
-        <w:lastRenderedPageBreak/>
         <w:t>Retourner un objet loué</w:t>
       </w:r>
       <w:bookmarkEnd w:id="31"/>
@@ -10835,7 +10857,7 @@
         <w:tc>
           <w:tcPr>
             <w:tcW w:w="3964" w:type="dxa"/>
-            <w:shd w:val="clear" w:color="auto" w:fill="auto"/>
+            <w:shd w:val="clear" w:color="auto" w:fill="EDEDED" w:themeFill="accent3" w:themeFillTint="33"/>
           </w:tcPr>
           <w:p>
             <w:pPr>
@@ -10854,7 +10876,7 @@
         <w:tc>
           <w:tcPr>
             <w:tcW w:w="3969" w:type="dxa"/>
-            <w:shd w:val="clear" w:color="auto" w:fill="auto"/>
+            <w:shd w:val="clear" w:color="auto" w:fill="EDEDED" w:themeFill="accent3" w:themeFillTint="33"/>
           </w:tcPr>
           <w:p>
             <w:pPr>
@@ -10873,7 +10895,7 @@
         <w:tc>
           <w:tcPr>
             <w:tcW w:w="5276" w:type="dxa"/>
-            <w:shd w:val="clear" w:color="auto" w:fill="auto"/>
+            <w:shd w:val="clear" w:color="auto" w:fill="EDEDED" w:themeFill="accent3" w:themeFillTint="33"/>
           </w:tcPr>
           <w:p>
             <w:pPr>
@@ -10886,6 +10908,72 @@
                 <w:b/>
               </w:rPr>
               <w:t xml:space="preserve">Réaction </w:t>
+            </w:r>
+          </w:p>
+        </w:tc>
+      </w:tr>
+      <w:tr>
+        <w:tc>
+          <w:tcPr>
+            <w:tcW w:w="3964" w:type="dxa"/>
+          </w:tcPr>
+          <w:p>
+            <w:r>
+              <w:t>L’employé clique sur « </w:t>
+            </w:r>
+            <w:r>
+              <w:t>retourner</w:t>
+            </w:r>
+            <w:r>
+              <w:t xml:space="preserve"> un objet »</w:t>
+            </w:r>
+          </w:p>
+        </w:tc>
+        <w:tc>
+          <w:tcPr>
+            <w:tcW w:w="3969" w:type="dxa"/>
+          </w:tcPr>
+          <w:p/>
+        </w:tc>
+        <w:tc>
+          <w:tcPr>
+            <w:tcW w:w="5276" w:type="dxa"/>
+          </w:tcPr>
+          <w:p>
+            <w:r>
+              <w:t>Un formulaire s’affiche</w:t>
+            </w:r>
+          </w:p>
+        </w:tc>
+      </w:tr>
+      <w:tr>
+        <w:tc>
+          <w:tcPr>
+            <w:tcW w:w="3964" w:type="dxa"/>
+          </w:tcPr>
+          <w:p>
+            <w:r>
+              <w:t>L’employé entre le n° ou le nom de l’objet et valide</w:t>
+            </w:r>
+          </w:p>
+        </w:tc>
+        <w:tc>
+          <w:tcPr>
+            <w:tcW w:w="3969" w:type="dxa"/>
+          </w:tcPr>
+          <w:p>
+            <w:r>
+              <w:t>Le nom ou l’id est valide</w:t>
+            </w:r>
+          </w:p>
+        </w:tc>
+        <w:tc>
+          <w:tcPr>
+            <w:tcW w:w="5276" w:type="dxa"/>
+          </w:tcPr>
+          <w:p>
+            <w:r>
+              <w:t>La liste des éléments correspondants loués apparaît sur le formulaire</w:t>
             </w:r>
           </w:p>
         </w:tc>
@@ -10901,13 +10989,226 @@
           <w:tcPr>
             <w:tcW w:w="3969" w:type="dxa"/>
           </w:tcPr>
+          <w:p>
+            <w:r>
+              <w:t>Le nom et/ou l’id sont invalides</w:t>
+            </w:r>
+          </w:p>
+        </w:tc>
+        <w:tc>
+          <w:tcPr>
+            <w:tcW w:w="5276" w:type="dxa"/>
+          </w:tcPr>
+          <w:p>
+            <w:r>
+              <w:t>Message d’erreur</w:t>
+            </w:r>
+            <w:r>
+              <w:t>. Retour à la page d’accueil</w:t>
+            </w:r>
+          </w:p>
+        </w:tc>
+      </w:tr>
+      <w:tr>
+        <w:tc>
+          <w:tcPr>
+            <w:tcW w:w="3964" w:type="dxa"/>
+          </w:tcPr>
+          <w:p>
+            <w:r>
+              <w:t>L’employé sélectionne l’objet qu’il doit retourner et valide</w:t>
+            </w:r>
+          </w:p>
+        </w:tc>
+        <w:tc>
+          <w:tcPr>
+            <w:tcW w:w="3969" w:type="dxa"/>
+          </w:tcPr>
           <w:p/>
         </w:tc>
         <w:tc>
           <w:tcPr>
             <w:tcW w:w="5276" w:type="dxa"/>
           </w:tcPr>
+          <w:p>
+            <w:r>
+              <w:t>Une pop-up s’affiche pour valider</w:t>
+            </w:r>
+          </w:p>
+        </w:tc>
+      </w:tr>
+      <w:tr>
+        <w:tc>
+          <w:tcPr>
+            <w:tcW w:w="3964" w:type="dxa"/>
+          </w:tcPr>
+          <w:p>
+            <w:r>
+              <w:t>L’employé valide</w:t>
+            </w:r>
+          </w:p>
+        </w:tc>
+        <w:tc>
+          <w:tcPr>
+            <w:tcW w:w="3969" w:type="dxa"/>
+          </w:tcPr>
           <w:p/>
+        </w:tc>
+        <w:tc>
+          <w:tcPr>
+            <w:tcW w:w="5276" w:type="dxa"/>
+          </w:tcPr>
+          <w:p>
+            <w:r>
+              <w:t>Message de succès et retour à la page d’accueil</w:t>
+            </w:r>
+          </w:p>
+        </w:tc>
+      </w:tr>
+      <w:tr>
+        <w:tc>
+          <w:tcPr>
+            <w:tcW w:w="3964" w:type="dxa"/>
+          </w:tcPr>
+          <w:p>
+            <w:r>
+              <w:t>L’employé annule.</w:t>
+            </w:r>
+          </w:p>
+        </w:tc>
+        <w:tc>
+          <w:tcPr>
+            <w:tcW w:w="3969" w:type="dxa"/>
+          </w:tcPr>
+          <w:p/>
+        </w:tc>
+        <w:tc>
+          <w:tcPr>
+            <w:tcW w:w="5276" w:type="dxa"/>
+          </w:tcPr>
+          <w:p>
+            <w:r>
+              <w:t>Retour à la page d’accueil</w:t>
+            </w:r>
+          </w:p>
+        </w:tc>
+      </w:tr>
+    </w:tbl>
+    <w:p/>
+    <w:p>
+      <w:pPr>
+        <w:pStyle w:val="Titre4"/>
+      </w:pPr>
+      <w:r>
+        <w:t>Rechercher par mot-clé</w:t>
+      </w:r>
+    </w:p>
+    <w:tbl>
+      <w:tblPr>
+        <w:tblStyle w:val="Grilledutableau"/>
+        <w:tblW w:w="0" w:type="auto"/>
+        <w:tblLook w:val="04A0" w:firstRow="1" w:lastRow="0" w:firstColumn="1" w:lastColumn="0" w:noHBand="0" w:noVBand="1"/>
+      </w:tblPr>
+      <w:tblGrid>
+        <w:gridCol w:w="3964"/>
+        <w:gridCol w:w="3969"/>
+        <w:gridCol w:w="5276"/>
+      </w:tblGrid>
+      <w:tr>
+        <w:tc>
+          <w:tcPr>
+            <w:tcW w:w="3964" w:type="dxa"/>
+            <w:shd w:val="clear" w:color="auto" w:fill="EDEDED" w:themeFill="accent3" w:themeFillTint="33"/>
+          </w:tcPr>
+          <w:p>
+            <w:pPr>
+              <w:rPr>
+                <w:b/>
+              </w:rPr>
+            </w:pPr>
+            <w:r>
+              <w:rPr>
+                <w:b/>
+              </w:rPr>
+              <w:t>Action</w:t>
+            </w:r>
+          </w:p>
+        </w:tc>
+        <w:tc>
+          <w:tcPr>
+            <w:tcW w:w="3969" w:type="dxa"/>
+            <w:shd w:val="clear" w:color="auto" w:fill="EDEDED" w:themeFill="accent3" w:themeFillTint="33"/>
+          </w:tcPr>
+          <w:p>
+            <w:pPr>
+              <w:rPr>
+                <w:b/>
+              </w:rPr>
+            </w:pPr>
+            <w:r>
+              <w:rPr>
+                <w:b/>
+              </w:rPr>
+              <w:t>Condition</w:t>
+            </w:r>
+          </w:p>
+        </w:tc>
+        <w:tc>
+          <w:tcPr>
+            <w:tcW w:w="5276" w:type="dxa"/>
+            <w:shd w:val="clear" w:color="auto" w:fill="EDEDED" w:themeFill="accent3" w:themeFillTint="33"/>
+          </w:tcPr>
+          <w:p>
+            <w:pPr>
+              <w:rPr>
+                <w:b/>
+              </w:rPr>
+            </w:pPr>
+            <w:r>
+              <w:rPr>
+                <w:b/>
+              </w:rPr>
+              <w:t xml:space="preserve">Réaction </w:t>
+            </w:r>
+          </w:p>
+        </w:tc>
+      </w:tr>
+      <w:tr>
+        <w:tc>
+          <w:tcPr>
+            <w:tcW w:w="3964" w:type="dxa"/>
+          </w:tcPr>
+          <w:p>
+            <w:r>
+              <w:t>L’employé tape du texte dan</w:t>
+            </w:r>
+            <w:r>
+              <w:t>s le champ de recherche et appui</w:t>
+            </w:r>
+            <w:r>
+              <w:t>e sur le bouton « Rechercher »</w:t>
+            </w:r>
+          </w:p>
+        </w:tc>
+        <w:tc>
+          <w:tcPr>
+            <w:tcW w:w="3969" w:type="dxa"/>
+          </w:tcPr>
+          <w:p>
+            <w:r>
+              <w:t>Le champ de texte est vide</w:t>
+            </w:r>
+          </w:p>
+        </w:tc>
+        <w:tc>
+          <w:tcPr>
+            <w:tcW w:w="5276" w:type="dxa"/>
+          </w:tcPr>
+          <w:p>
+            <w:r>
+              <w:t>Rien ne se passe</w:t>
+            </w:r>
+          </w:p>
         </w:tc>
       </w:tr>
       <w:tr>
@@ -10921,13 +11222,21 @@
           <w:tcPr>
             <w:tcW w:w="3969" w:type="dxa"/>
           </w:tcPr>
-          <w:p/>
+          <w:p>
+            <w:r>
+              <w:t>Le champ de texte contient du texte</w:t>
+            </w:r>
+          </w:p>
         </w:tc>
         <w:tc>
           <w:tcPr>
             <w:tcW w:w="5276" w:type="dxa"/>
           </w:tcPr>
-          <w:p/>
+          <w:p>
+            <w:r>
+              <w:t>Un tri s’effectue. Seules les données avec une correspondance partielle s’affichent</w:t>
+            </w:r>
+          </w:p>
         </w:tc>
       </w:tr>
       <w:tr>
@@ -10941,13 +11250,24 @@
           <w:tcPr>
             <w:tcW w:w="3969" w:type="dxa"/>
           </w:tcPr>
-          <w:p/>
+          <w:p>
+            <w:r>
+              <w:t>Il n’y a aucune correspondance</w:t>
+            </w:r>
+            <w:r>
+              <w:t xml:space="preserve"> entre les données et le texte de recherche</w:t>
+            </w:r>
+          </w:p>
         </w:tc>
         <w:tc>
           <w:tcPr>
             <w:tcW w:w="5276" w:type="dxa"/>
           </w:tcPr>
-          <w:p/>
+          <w:p>
+            <w:r>
+              <w:t>Aucune entrée n’est présente dans le tableau</w:t>
+            </w:r>
+          </w:p>
         </w:tc>
       </w:tr>
       <w:tr>
@@ -10961,13 +11281,21 @@
           <w:tcPr>
             <w:tcW w:w="3969" w:type="dxa"/>
           </w:tcPr>
-          <w:p/>
+          <w:p>
+            <w:r>
+              <w:t>Toutes les données correspondent à la recherche</w:t>
+            </w:r>
+          </w:p>
         </w:tc>
         <w:tc>
           <w:tcPr>
             <w:tcW w:w="5276" w:type="dxa"/>
           </w:tcPr>
-          <w:p/>
+          <w:p>
+            <w:r>
+              <w:t>Toutes les données s’affichent dans le tableau</w:t>
+            </w:r>
+          </w:p>
         </w:tc>
       </w:tr>
       <w:tr>
@@ -10975,7 +11303,11 @@
           <w:tcPr>
             <w:tcW w:w="3964" w:type="dxa"/>
           </w:tcPr>
-          <w:p/>
+          <w:p>
+            <w:r>
+              <w:t>L’employé tape un autre texte et appuie sur « Rechercher »</w:t>
+            </w:r>
+          </w:p>
         </w:tc>
         <w:tc>
           <w:tcPr>
@@ -10987,23 +11319,18 @@
           <w:tcPr>
             <w:tcW w:w="5276" w:type="dxa"/>
           </w:tcPr>
-          <w:p/>
+          <w:p>
+            <w:r>
+              <w:t>La recherche repart de zéro, la liste affichée à l’écran n’impacte pas le résultat</w:t>
+            </w:r>
+          </w:p>
         </w:tc>
       </w:tr>
     </w:tbl>
     <w:p/>
-    <w:p>
-      <w:pPr>
-        <w:jc w:val="left"/>
-      </w:pPr>
-    </w:p>
-    <w:p>
-      <w:pPr>
-        <w:pStyle w:val="Titre4"/>
-        <w:numPr>
-          <w:ilvl w:val="0"/>
-          <w:numId w:val="0"/>
-        </w:numPr>
+    <w:p/>
+    <w:p>
+      <w:pPr>
         <w:rPr>
           <w:highlight w:val="lightGray"/>
         </w:rPr>
@@ -11016,8 +11343,6 @@
           <w:docGrid w:linePitch="326"/>
         </w:sectPr>
       </w:pPr>
-      <w:bookmarkStart w:id="32" w:name="_GoBack"/>
-      <w:bookmarkEnd w:id="32"/>
     </w:p>
     <w:p>
       <w:pPr>
@@ -11027,21 +11352,21 @@
         <w:lastRenderedPageBreak/>
         <w:t xml:space="preserve"> </w:t>
       </w:r>
-      <w:bookmarkStart w:id="33" w:name="_Toc64280607"/>
+      <w:bookmarkStart w:id="32" w:name="_Toc64280607"/>
       <w:r>
         <w:t>Diagrammes</w:t>
       </w:r>
+      <w:bookmarkEnd w:id="32"/>
+    </w:p>
+    <w:p>
+      <w:pPr>
+        <w:pStyle w:val="Titre4"/>
+      </w:pPr>
+      <w:bookmarkStart w:id="33" w:name="_Toc64280608"/>
+      <w:r>
+        <w:t>Diagramme de classe</w:t>
+      </w:r>
       <w:bookmarkEnd w:id="33"/>
-    </w:p>
-    <w:p>
-      <w:pPr>
-        <w:pStyle w:val="Titre4"/>
-      </w:pPr>
-      <w:bookmarkStart w:id="34" w:name="_Toc64280608"/>
-      <w:r>
-        <w:t>Diagramme de classe</w:t>
-      </w:r>
-      <w:bookmarkEnd w:id="34"/>
     </w:p>
     <w:p/>
     <w:p>
@@ -11100,7 +11425,7 @@
       <w:pPr>
         <w:pStyle w:val="Lgende"/>
       </w:pPr>
-      <w:bookmarkStart w:id="35" w:name="_Toc64032972"/>
+      <w:bookmarkStart w:id="34" w:name="_Toc64032972"/>
       <w:r>
         <w:t xml:space="preserve">Figure </w:t>
       </w:r>
@@ -11125,7 +11450,7 @@
       <w:r>
         <w:t xml:space="preserve"> : diagramme de classe</w:t>
       </w:r>
-      <w:bookmarkEnd w:id="35"/>
+      <w:bookmarkEnd w:id="34"/>
     </w:p>
     <w:p>
       <w:pPr>
@@ -11139,7 +11464,7 @@
       <w:pPr>
         <w:pStyle w:val="Titre4"/>
       </w:pPr>
-      <w:bookmarkStart w:id="36" w:name="_Toc64280609"/>
+      <w:bookmarkStart w:id="35" w:name="_Toc64280609"/>
       <w:r>
         <w:rPr>
           <w:noProof/>
@@ -11205,13 +11530,13 @@
       <w:r>
         <w:t>Diagramme de flux</w:t>
       </w:r>
-      <w:bookmarkEnd w:id="36"/>
+      <w:bookmarkEnd w:id="35"/>
     </w:p>
     <w:p>
       <w:pPr>
         <w:pStyle w:val="Lgende"/>
       </w:pPr>
-      <w:bookmarkStart w:id="37" w:name="_Toc64032973"/>
+      <w:bookmarkStart w:id="36" w:name="_Toc64032973"/>
       <w:r>
         <w:t xml:space="preserve">Figure </w:t>
       </w:r>
@@ -11239,7 +11564,7 @@
       <w:r>
         <w:t>diagramme de flux – ajouter un objet</w:t>
       </w:r>
-      <w:bookmarkEnd w:id="37"/>
+      <w:bookmarkEnd w:id="36"/>
     </w:p>
     <w:p>
       <w:r>
@@ -11304,7 +11629,7 @@
                                   <w:szCs w:val="20"/>
                                 </w:rPr>
                               </w:pPr>
-                              <w:bookmarkStart w:id="38" w:name="_Toc64032974"/>
+                              <w:bookmarkStart w:id="37" w:name="_Toc64032974"/>
                               <w:r>
                                 <w:t xml:space="preserve">Figure </w:t>
                               </w:r>
@@ -11329,7 +11654,7 @@
                               <w:r>
                                 <w:t xml:space="preserve"> : diagramme de flux – retourner un objet</w:t>
                               </w:r>
-                              <w:bookmarkEnd w:id="38"/>
+                              <w:bookmarkEnd w:id="37"/>
                             </w:p>
                           </w:txbxContent>
                         </wps:txbx>
@@ -11390,7 +11715,7 @@
                             <w:szCs w:val="20"/>
                           </w:rPr>
                         </w:pPr>
-                        <w:bookmarkStart w:id="39" w:name="_Toc64032974"/>
+                        <w:bookmarkStart w:id="38" w:name="_Toc64032974"/>
                         <w:r>
                           <w:t xml:space="preserve">Figure </w:t>
                         </w:r>
@@ -11415,7 +11740,7 @@
                         <w:r>
                           <w:t xml:space="preserve"> : diagramme de flux – retourner un objet</w:t>
                         </w:r>
-                        <w:bookmarkEnd w:id="39"/>
+                        <w:bookmarkEnd w:id="38"/>
                       </w:p>
                     </w:txbxContent>
                   </v:textbox>
@@ -11432,8 +11757,8 @@
       </w:r>
     </w:p>
     <w:p>
-      <w:bookmarkStart w:id="40" w:name="_Toc71691012"/>
-      <w:bookmarkStart w:id="41" w:name="_Toc63239439"/>
+      <w:bookmarkStart w:id="39" w:name="_Toc71691012"/>
+      <w:bookmarkStart w:id="40" w:name="_Toc63239439"/>
       <w:r>
         <w:br w:type="page"/>
       </w:r>
@@ -11442,7 +11767,7 @@
       <w:pPr>
         <w:pStyle w:val="Titre2"/>
       </w:pPr>
-      <w:bookmarkStart w:id="42" w:name="_Toc64280610"/>
+      <w:bookmarkStart w:id="41" w:name="_Toc64280610"/>
       <w:r>
         <w:lastRenderedPageBreak/>
         <w:t>Stratégie</w:t>
@@ -11450,9 +11775,9 @@
       <w:r>
         <w:t xml:space="preserve"> de test</w:t>
       </w:r>
+      <w:bookmarkEnd w:id="39"/>
       <w:bookmarkEnd w:id="40"/>
       <w:bookmarkEnd w:id="41"/>
-      <w:bookmarkEnd w:id="42"/>
     </w:p>
     <w:p>
       <w:r>
@@ -11514,20 +11839,20 @@
           <w:i/>
         </w:rPr>
       </w:pPr>
-      <w:bookmarkStart w:id="43" w:name="_Toc25553310"/>
-      <w:bookmarkStart w:id="44" w:name="_Toc71691015"/>
-      <w:bookmarkStart w:id="45" w:name="_Toc63239440"/>
-      <w:bookmarkStart w:id="46" w:name="_Toc64280611"/>
+      <w:bookmarkStart w:id="42" w:name="_Toc25553310"/>
+      <w:bookmarkStart w:id="43" w:name="_Toc71691015"/>
+      <w:bookmarkStart w:id="44" w:name="_Toc63239440"/>
+      <w:bookmarkStart w:id="45" w:name="_Toc64280611"/>
       <w:r>
         <w:t>R</w:t>
       </w:r>
       <w:r>
         <w:t>isques techniques</w:t>
       </w:r>
+      <w:bookmarkEnd w:id="42"/>
       <w:bookmarkEnd w:id="43"/>
       <w:bookmarkEnd w:id="44"/>
       <w:bookmarkEnd w:id="45"/>
-      <w:bookmarkEnd w:id="46"/>
     </w:p>
     <w:p>
       <w:pPr>
@@ -11535,7 +11860,7 @@
           <w:lang w:eastAsia="fr-CH"/>
         </w:rPr>
       </w:pPr>
-      <w:bookmarkStart w:id="47" w:name="_Toc63239441"/>
+      <w:bookmarkStart w:id="46" w:name="_Toc63239441"/>
       <w:r>
         <w:rPr>
           <w:lang w:eastAsia="fr-CH"/>
@@ -11638,102 +11963,96 @@
           <w:i/>
         </w:rPr>
       </w:pPr>
-      <w:bookmarkStart w:id="48" w:name="_Toc64280612"/>
+      <w:bookmarkStart w:id="47" w:name="_Toc64280612"/>
       <w:r>
         <w:lastRenderedPageBreak/>
         <w:t>Planification</w:t>
       </w:r>
+      <w:bookmarkEnd w:id="46"/>
+      <w:r>
+        <w:t xml:space="preserve"> </w:t>
+      </w:r>
+      <w:r>
+        <w:t>définitive</w:t>
+      </w:r>
       <w:bookmarkEnd w:id="47"/>
-      <w:r>
-        <w:t xml:space="preserve"> </w:t>
-      </w:r>
-      <w:r>
-        <w:t>définitive</w:t>
-      </w:r>
-      <w:bookmarkEnd w:id="48"/>
-    </w:p>
-    <w:p/>
-    <w:p>
-      <w:pPr>
-        <w:pStyle w:val="Retraitnormal1"/>
-      </w:pPr>
-      <w:r>
-        <w:t>Révision de la planification initiale du projet :</w:t>
-      </w:r>
-    </w:p>
-    <w:p>
-      <w:pPr>
-        <w:pStyle w:val="Retraitnormal1"/>
-      </w:pPr>
-    </w:p>
-    <w:p>
-      <w:pPr>
-        <w:pStyle w:val="Retraitnormal1"/>
-        <w:numPr>
-          <w:ilvl w:val="0"/>
-          <w:numId w:val="7"/>
-        </w:numPr>
-      </w:pPr>
-      <w:proofErr w:type="gramStart"/>
-      <w:r>
-        <w:t>planning</w:t>
-      </w:r>
-      <w:proofErr w:type="gramEnd"/>
-      <w:r>
-        <w:t xml:space="preserve"> indiquant les dates de début et de fin du projet ainsi que le découpage connu des diverses phases. </w:t>
-      </w:r>
-    </w:p>
-    <w:p>
-      <w:pPr>
-        <w:pStyle w:val="Retraitnormal1"/>
-        <w:numPr>
-          <w:ilvl w:val="0"/>
-          <w:numId w:val="7"/>
-        </w:numPr>
-      </w:pPr>
-      <w:proofErr w:type="gramStart"/>
-      <w:r>
-        <w:t>partage</w:t>
-      </w:r>
-      <w:proofErr w:type="gramEnd"/>
-      <w:r>
-        <w:t xml:space="preserve"> des tâches en cas de travail à plusieurs.</w:t>
-      </w:r>
-    </w:p>
-    <w:p>
-      <w:pPr>
-        <w:pStyle w:val="Retraitnormal1"/>
-      </w:pPr>
-    </w:p>
-    <w:p>
-      <w:pPr>
-        <w:pStyle w:val="Retraitnormal1"/>
-      </w:pPr>
-      <w:r>
-        <w:t xml:space="preserve">Il s’agit en principe de la planification </w:t>
-      </w:r>
+    </w:p>
+    <w:p>
       <w:r>
         <w:rPr>
-          <w:b/>
-          <w:bCs/>
+          <w:noProof/>
+          <w:lang w:val="fr-CH" w:eastAsia="fr-CH"/>
         </w:rPr>
-        <w:t>définitive du projet</w:t>
-      </w:r>
-      <w:r>
-        <w:t>. Elle peut être ensuite affinée (découpage des tâches). Si les délais doivent être ensuite modifiés, le responsable de projet doit être avisé, et les raisons doivent être expliquées dans l’historique.</w:t>
-      </w:r>
-    </w:p>
-    <w:p>
-      <w:bookmarkStart w:id="49" w:name="_Toc25553314"/>
-      <w:bookmarkStart w:id="50" w:name="_Toc71691019"/>
-      <w:bookmarkStart w:id="51" w:name="_Toc63239442"/>
-    </w:p>
-    <w:p/>
+        <w:drawing>
+          <wp:inline distT="0" distB="0" distL="0" distR="0">
+            <wp:extent cx="8611263" cy="4992700"/>
+            <wp:effectExtent l="0" t="0" r="0" b="0"/>
+            <wp:docPr id="42" name="Image 42"/>
+            <wp:cNvGraphicFramePr>
+              <a:graphicFrameLocks xmlns:a="http://schemas.openxmlformats.org/drawingml/2006/main" noChangeAspect="1"/>
+            </wp:cNvGraphicFramePr>
+            <a:graphic xmlns:a="http://schemas.openxmlformats.org/drawingml/2006/main">
+              <a:graphicData uri="http://schemas.openxmlformats.org/drawingml/2006/picture">
+                <pic:pic xmlns:pic="http://schemas.openxmlformats.org/drawingml/2006/picture">
+                  <pic:nvPicPr>
+                    <pic:cNvPr id="42" name="planifDef_COSTA.png"/>
+                    <pic:cNvPicPr/>
+                  </pic:nvPicPr>
+                  <pic:blipFill>
+                    <a:blip r:embed="rId36">
+                      <a:extLst>
+                        <a:ext uri="{28A0092B-C50C-407E-A947-70E740481C1C}">
+                          <a14:useLocalDpi xmlns:a14="http://schemas.microsoft.com/office/drawing/2010/main" val="0"/>
+                        </a:ext>
+                      </a:extLst>
+                    </a:blip>
+                    <a:stretch>
+                      <a:fillRect/>
+                    </a:stretch>
+                  </pic:blipFill>
+                  <pic:spPr>
+                    <a:xfrm>
+                      <a:off x="0" y="0"/>
+                      <a:ext cx="8631542" cy="5004458"/>
+                    </a:xfrm>
+                    <a:prstGeom prst="rect">
+                      <a:avLst/>
+                    </a:prstGeom>
+                  </pic:spPr>
+                </pic:pic>
+              </a:graphicData>
+            </a:graphic>
+          </wp:inline>
+        </w:drawing>
+      </w:r>
+    </w:p>
+    <w:p>
+      <w:pPr>
+        <w:ind w:firstLine="576"/>
+      </w:pPr>
+      <w:bookmarkStart w:id="48" w:name="_Toc25553314"/>
+      <w:bookmarkStart w:id="49" w:name="_Toc71691019"/>
+      <w:bookmarkStart w:id="50" w:name="_Toc63239442"/>
+      <w:bookmarkStart w:id="51" w:name="_GoBack"/>
+      <w:bookmarkEnd w:id="51"/>
+      <w:r>
+        <w:t xml:space="preserve">Les variations par rapport à la planification </w:t>
+      </w:r>
+      <w:r>
+        <w:t xml:space="preserve">initiale </w:t>
+      </w:r>
+      <w:r>
+        <w:t xml:space="preserve">proviennent d’un manque de temps estimé pour la partie analyse. </w:t>
+      </w:r>
+      <w:r>
+        <w:t>Cela a donc décalé l’intégralité des tâches de développement afin qu’elles se situent à la suite de l’analyse/conception.</w:t>
+      </w:r>
+    </w:p>
     <w:p>
       <w:pPr>
         <w:sectPr>
-          <w:headerReference w:type="first" r:id="rId36"/>
-          <w:footerReference w:type="first" r:id="rId37"/>
+          <w:headerReference w:type="first" r:id="rId37"/>
+          <w:footerReference w:type="first" r:id="rId38"/>
           <w:pgSz w:w="16838" w:h="11906" w:orient="landscape" w:code="9"/>
           <w:pgMar w:top="1418" w:right="1418" w:bottom="1418" w:left="1418" w:header="720" w:footer="720" w:gutter="0"/>
           <w:cols w:space="720"/>
@@ -11747,9 +12066,9 @@
         <w:pStyle w:val="Titre2"/>
       </w:pPr>
       <w:bookmarkStart w:id="52" w:name="_Toc64280613"/>
+      <w:bookmarkEnd w:id="48"/>
       <w:bookmarkEnd w:id="49"/>
       <w:bookmarkEnd w:id="50"/>
-      <w:bookmarkEnd w:id="51"/>
       <w:r>
         <w:lastRenderedPageBreak/>
         <w:t>Infrastructure</w:t>
@@ -12652,7 +12971,7 @@
       <w:r>
         <w:t xml:space="preserve">Page des TPI vaudois : </w:t>
       </w:r>
-      <w:hyperlink r:id="rId38" w:history="1">
+      <w:hyperlink r:id="rId39" w:history="1">
         <w:r>
           <w:rPr>
             <w:rStyle w:val="Lienhypertexte"/>
@@ -12921,8 +13240,8 @@
       </w:pPr>
       <w:bookmarkStart w:id="103" w:name="_Toc71703270"/>
       <w:bookmarkStart w:id="104" w:name="_Toc63239455"/>
-      <w:bookmarkStart w:id="105" w:name="_Toc25553334"/>
-      <w:bookmarkStart w:id="106" w:name="_Toc64280631"/>
+      <w:bookmarkStart w:id="105" w:name="_Toc64280631"/>
+      <w:bookmarkStart w:id="106" w:name="_Toc25553334"/>
       <w:r>
         <w:t>A</w:t>
       </w:r>
@@ -12931,11 +13250,11 @@
       </w:r>
       <w:bookmarkEnd w:id="103"/>
       <w:bookmarkEnd w:id="104"/>
+      <w:bookmarkEnd w:id="105"/>
+      <w:r>
+        <w:t xml:space="preserve"> </w:t>
+      </w:r>
       <w:bookmarkEnd w:id="106"/>
-      <w:r>
-        <w:t xml:space="preserve"> </w:t>
-      </w:r>
-      <w:bookmarkEnd w:id="105"/>
     </w:p>
     <w:p/>
     <w:p>
@@ -13141,7 +13460,7 @@
           <w:lang w:val="fr-CH" w:eastAsia="fr-CH"/>
         </w:rPr>
       </w:pPr>
-      <w:hyperlink r:id="rId39" w:anchor="_Toc64032969" w:history="1">
+      <w:hyperlink r:id="rId40" w:anchor="_Toc64032969" w:history="1">
         <w:r>
           <w:rPr>
             <w:rStyle w:val="Lienhypertexte"/>
@@ -13213,7 +13532,7 @@
           <w:lang w:val="fr-CH" w:eastAsia="fr-CH"/>
         </w:rPr>
       </w:pPr>
-      <w:hyperlink r:id="rId40" w:anchor="_Toc64032970" w:history="1">
+      <w:hyperlink r:id="rId41" w:anchor="_Toc64032970" w:history="1">
         <w:r>
           <w:rPr>
             <w:rStyle w:val="Lienhypertexte"/>
@@ -13501,7 +13820,7 @@
           <w:lang w:val="fr-CH" w:eastAsia="fr-CH"/>
         </w:rPr>
       </w:pPr>
-      <w:hyperlink r:id="rId41" w:anchor="_Toc64032974" w:history="1">
+      <w:hyperlink r:id="rId42" w:anchor="_Toc64032974" w:history="1">
         <w:r>
           <w:rPr>
             <w:rStyle w:val="Lienhypertexte"/>
@@ -13565,8 +13884,8 @@
       </w:r>
     </w:p>
     <w:sectPr>
-      <w:headerReference w:type="first" r:id="rId42"/>
-      <w:footerReference w:type="first" r:id="rId43"/>
+      <w:headerReference w:type="first" r:id="rId43"/>
+      <w:footerReference w:type="first" r:id="rId44"/>
       <w:pgSz w:w="11906" w:h="16838" w:code="9"/>
       <w:pgMar w:top="1418" w:right="1418" w:bottom="1418" w:left="1418" w:header="720" w:footer="720" w:gutter="0"/>
       <w:cols w:space="720"/>
@@ -17616,6 +17935,15 @@
 </file>
 
 <file path=customXml/item3.xml><?xml version="1.0" encoding="utf-8"?>
+<?mso-contentType ?>
+<FormTemplates xmlns="http://schemas.microsoft.com/sharepoint/v3/contenttype/forms">
+  <Display>DocumentLibraryForm</Display>
+  <Edit>DocumentLibraryForm</Edit>
+  <New>DocumentLibraryForm</New>
+</FormTemplates>
+</file>
+
+<file path=customXml/item4.xml><?xml version="1.0" encoding="utf-8"?>
 <ct:contentTypeSchema xmlns:ct="http://schemas.microsoft.com/office/2006/metadata/contentType" xmlns:ma="http://schemas.microsoft.com/office/2006/metadata/properties/metaAttributes" ct:_="" ma:_="" ma:contentTypeName="Document" ma:contentTypeID="0x0101000B38552FA7D4254E8845977232CFE53B" ma:contentTypeVersion="2" ma:contentTypeDescription="Crée un document." ma:contentTypeScope="" ma:versionID="acac6587a1624531b7bbb5e040fdc0e2">
   <xsd:schema xmlns:xsd="http://www.w3.org/2001/XMLSchema" xmlns:xs="http://www.w3.org/2001/XMLSchema" xmlns:p="http://schemas.microsoft.com/office/2006/metadata/properties" xmlns:ns2="0119da2b-60ce-4773-88fa-ebab2cde1f55" targetNamespace="http://schemas.microsoft.com/office/2006/metadata/properties" ma:root="true" ma:fieldsID="497bc8f796ffcd2b49b56101ba0507db" ns2:_="">
     <xsd:import namespace="0119da2b-60ce-4773-88fa-ebab2cde1f55"/>
@@ -17747,15 +18075,6 @@
 </ct:contentTypeSchema>
 </file>
 
-<file path=customXml/item4.xml><?xml version="1.0" encoding="utf-8"?>
-<?mso-contentType ?>
-<FormTemplates xmlns="http://schemas.microsoft.com/sharepoint/v3/contenttype/forms">
-  <Display>DocumentLibraryForm</Display>
-  <Edit>DocumentLibraryForm</Edit>
-  <New>DocumentLibraryForm</New>
-</FormTemplates>
-</file>
-
 <file path=customXml/item5.xml><?xml version="1.0" encoding="utf-8"?>
 <b:Sources xmlns:b="http://schemas.openxmlformats.org/officeDocument/2006/bibliography" xmlns="http://schemas.openxmlformats.org/officeDocument/2006/bibliography" SelectedStyle="\APASixthEditionOfficeOnline.xsl" StyleName="APA" Version="6"/>
 </file>
@@ -17778,6 +18097,14 @@
 </file>
 
 <file path=customXml/itemProps3.xml><?xml version="1.0" encoding="utf-8"?>
+<ds:datastoreItem xmlns:ds="http://schemas.openxmlformats.org/officeDocument/2006/customXml" ds:itemID="{C3C0D82A-5D77-4930-8043-FB93232D4EC3}">
+  <ds:schemaRefs>
+    <ds:schemaRef ds:uri="http://schemas.microsoft.com/sharepoint/v3/contenttype/forms"/>
+  </ds:schemaRefs>
+</ds:datastoreItem>
+</file>
+
+<file path=customXml/itemProps4.xml><?xml version="1.0" encoding="utf-8"?>
 <ds:datastoreItem xmlns:ds="http://schemas.openxmlformats.org/officeDocument/2006/customXml" ds:itemID="{884A3E52-B6F1-4A6D-876B-680A1FE9CD40}">
   <ds:schemaRefs>
     <ds:schemaRef ds:uri="http://schemas.microsoft.com/office/2006/metadata/contentType"/>
@@ -17795,16 +18122,8 @@
 </ds:datastoreItem>
 </file>
 
-<file path=customXml/itemProps4.xml><?xml version="1.0" encoding="utf-8"?>
-<ds:datastoreItem xmlns:ds="http://schemas.openxmlformats.org/officeDocument/2006/customXml" ds:itemID="{C3C0D82A-5D77-4930-8043-FB93232D4EC3}">
-  <ds:schemaRefs>
-    <ds:schemaRef ds:uri="http://schemas.microsoft.com/sharepoint/v3/contenttype/forms"/>
-  </ds:schemaRefs>
-</ds:datastoreItem>
-</file>
-
 <file path=customXml/itemProps5.xml><?xml version="1.0" encoding="utf-8"?>
-<ds:datastoreItem xmlns:ds="http://schemas.openxmlformats.org/officeDocument/2006/customXml" ds:itemID="{AE8C75F0-7720-4864-937C-E58FDCEE0C18}">
+<ds:datastoreItem xmlns:ds="http://schemas.openxmlformats.org/officeDocument/2006/customXml" ds:itemID="{D8AE9203-2CCA-4721-BAF7-182228600363}">
   <ds:schemaRefs>
     <ds:schemaRef ds:uri="http://schemas.openxmlformats.org/officeDocument/2006/bibliography"/>
   </ds:schemaRefs>

</xml_diff>

<commit_message>
correction erreur sur le diagramme de classe
passage des méthodes de privé à public
</commit_message>
<xml_diff>
--- a/preTPI_COSTA.docx
+++ b/preTPI_COSTA.docx
@@ -16,6 +16,7 @@
           <w:docPartUnique/>
         </w:docPartObj>
       </w:sdtPr>
+      <w:sdtEndPr/>
       <w:sdtContent>
         <w:p>
           <w:pPr>
@@ -113,6 +114,7 @@
                                     <w:dataBinding w:prefixMappings="xmlns:ns0='http://purl.org/dc/elements/1.1/' xmlns:ns1='http://schemas.openxmlformats.org/package/2006/metadata/core-properties' " w:xpath="/ns1:coreProperties[1]/ns0:subject[1]" w:storeItemID="{6C3C8BC8-F283-45AE-878A-BAB7291924A1}"/>
                                     <w:text/>
                                   </w:sdtPr>
+                                  <w:sdtEndPr/>
                                   <w:sdtContent>
                                     <w:r>
                                       <w:t>Gestion de Stocks</w:t>
@@ -316,6 +318,7 @@
                                       <w:calendar w:val="gregorian"/>
                                     </w:date>
                                   </w:sdtPr>
+                                  <w:sdtEndPr/>
                                   <w:sdtContent>
                                     <w:p>
                                       <w:pPr>
@@ -3854,6 +3857,7 @@
                                     <w:dataBinding w:prefixMappings="xmlns:ns0='http://purl.org/dc/elements/1.1/' xmlns:ns1='http://schemas.openxmlformats.org/package/2006/metadata/core-properties' " w:xpath="/ns1:coreProperties[1]/ns0:creator[1]" w:storeItemID="{6C3C8BC8-F283-45AE-878A-BAB7291924A1}"/>
                                     <w:text/>
                                   </w:sdtPr>
+                                  <w:sdtEndPr/>
                                   <w:sdtContent>
                                     <w:r>
                                       <w:rPr>
@@ -3889,6 +3893,7 @@
                                     <w:dataBinding w:prefixMappings="xmlns:ns0='http://schemas.openxmlformats.org/officeDocument/2006/extended-properties' " w:xpath="/ns0:Properties[1]/ns0:Company[1]" w:storeItemID="{6668398D-A668-4E3E-A5EB-62B293D839F1}"/>
                                     <w:text/>
                                   </w:sdtPr>
+                                  <w:sdtEndPr/>
                                   <w:sdtContent>
                                     <w:r>
                                       <w:rPr>
@@ -4030,6 +4035,7 @@
           <w:docPartUnique/>
         </w:docPartObj>
       </w:sdtPr>
+      <w:sdtEndPr/>
       <w:sdtContent>
         <w:p>
           <w:pPr>
@@ -9386,7 +9392,7 @@
                               <w:pPr>
                                 <w:pStyle w:val="Lgende"/>
                               </w:pPr>
-                              <w:bookmarkStart w:id="21" w:name="_Toc64032970"/>
+                              <w:bookmarkStart w:id="20" w:name="_Toc64032970"/>
                               <w:r>
                                 <w:t xml:space="preserve">Figure </w:t>
                               </w:r>
@@ -9417,7 +9423,7 @@
                               <w:r>
                                 <w:t>formulaire d'ajout d'objet</w:t>
                               </w:r>
-                              <w:bookmarkEnd w:id="21"/>
+                              <w:bookmarkEnd w:id="20"/>
                             </w:p>
                           </w:txbxContent>
                         </wps:txbx>
@@ -9538,21 +9544,21 @@
         <w:lastRenderedPageBreak/>
         <w:t xml:space="preserve"> </w:t>
       </w:r>
-      <w:bookmarkStart w:id="23" w:name="_Toc64280599"/>
+      <w:bookmarkStart w:id="21" w:name="_Toc64280599"/>
       <w:r>
         <w:t>Use Cases &amp; Scénarii</w:t>
       </w:r>
-      <w:bookmarkEnd w:id="23"/>
+      <w:bookmarkEnd w:id="21"/>
     </w:p>
     <w:p>
       <w:pPr>
         <w:pStyle w:val="Titre3"/>
       </w:pPr>
-      <w:bookmarkStart w:id="24" w:name="_Toc64280600"/>
+      <w:bookmarkStart w:id="22" w:name="_Toc64280600"/>
       <w:r>
         <w:t>Use Cases</w:t>
       </w:r>
-      <w:bookmarkEnd w:id="24"/>
+      <w:bookmarkEnd w:id="22"/>
     </w:p>
     <w:p>
       <w:r>
@@ -9612,7 +9618,7 @@
       <w:pPr>
         <w:pStyle w:val="Lgende"/>
       </w:pPr>
-      <w:bookmarkStart w:id="25" w:name="_Toc64032971"/>
+      <w:bookmarkStart w:id="23" w:name="_Toc64032971"/>
       <w:r>
         <w:t xml:space="preserve">Figure </w:t>
       </w:r>
@@ -9637,7 +9643,7 @@
       <w:r>
         <w:t xml:space="preserve"> : use cases</w:t>
       </w:r>
-      <w:bookmarkEnd w:id="25"/>
+      <w:bookmarkEnd w:id="23"/>
     </w:p>
     <w:p>
       <w:pPr>
@@ -9656,22 +9662,22 @@
       <w:pPr>
         <w:pStyle w:val="Titre3"/>
       </w:pPr>
-      <w:bookmarkStart w:id="26" w:name="_Toc64280601"/>
+      <w:bookmarkStart w:id="24" w:name="_Toc64280601"/>
       <w:r>
         <w:lastRenderedPageBreak/>
         <w:t>Scénarii</w:t>
       </w:r>
-      <w:bookmarkEnd w:id="26"/>
+      <w:bookmarkEnd w:id="24"/>
     </w:p>
     <w:p>
       <w:pPr>
         <w:pStyle w:val="Titre4"/>
       </w:pPr>
-      <w:bookmarkStart w:id="27" w:name="_Toc64280602"/>
+      <w:bookmarkStart w:id="25" w:name="_Toc64280602"/>
       <w:r>
         <w:t>Ajouter un objet</w:t>
       </w:r>
-      <w:bookmarkEnd w:id="27"/>
+      <w:bookmarkEnd w:id="25"/>
     </w:p>
     <w:tbl>
       <w:tblPr>
@@ -9963,11 +9969,11 @@
       <w:pPr>
         <w:pStyle w:val="Titre4"/>
       </w:pPr>
-      <w:bookmarkStart w:id="28" w:name="_Toc64280603"/>
+      <w:bookmarkStart w:id="26" w:name="_Toc64280603"/>
       <w:r>
         <w:t>Afficher les objets dont le délai est dépassé</w:t>
       </w:r>
-      <w:bookmarkEnd w:id="28"/>
+      <w:bookmarkEnd w:id="26"/>
     </w:p>
     <w:tbl>
       <w:tblPr>
@@ -10085,11 +10091,11 @@
       <w:pPr>
         <w:pStyle w:val="Titre4"/>
       </w:pPr>
-      <w:bookmarkStart w:id="29" w:name="_Toc64280604"/>
+      <w:bookmarkStart w:id="27" w:name="_Toc64280604"/>
       <w:r>
         <w:t>Générer un PDF</w:t>
       </w:r>
-      <w:bookmarkEnd w:id="29"/>
+      <w:bookmarkEnd w:id="27"/>
     </w:p>
     <w:tbl>
       <w:tblPr>
@@ -10308,12 +10314,12 @@
       <w:pPr>
         <w:pStyle w:val="Titre4"/>
       </w:pPr>
-      <w:bookmarkStart w:id="30" w:name="_Toc64280605"/>
+      <w:bookmarkStart w:id="28" w:name="_Toc64280605"/>
       <w:r>
         <w:lastRenderedPageBreak/>
         <w:t>Louer un objet</w:t>
       </w:r>
-      <w:bookmarkEnd w:id="30"/>
+      <w:bookmarkEnd w:id="28"/>
     </w:p>
     <w:tbl>
       <w:tblPr>
@@ -10499,13 +10505,7 @@
           </w:p>
           <w:p>
             <w:r>
-              <w:t xml:space="preserve">l’objet avec </w:t>
-            </w:r>
-            <w:r>
-              <w:t>cet ID</w:t>
-            </w:r>
-            <w:r>
-              <w:t xml:space="preserve"> est déjà loué</w:t>
+              <w:t>l’objet avec cet ID est déjà loué</w:t>
             </w:r>
           </w:p>
         </w:tc>
@@ -10836,11 +10836,11 @@
       <w:pPr>
         <w:pStyle w:val="Titre4"/>
       </w:pPr>
-      <w:bookmarkStart w:id="31" w:name="_Toc64280606"/>
+      <w:bookmarkStart w:id="29" w:name="_Toc64280606"/>
       <w:r>
         <w:t>Retourner un objet loué</w:t>
       </w:r>
-      <w:bookmarkEnd w:id="31"/>
+      <w:bookmarkEnd w:id="29"/>
     </w:p>
     <w:tbl>
       <w:tblPr>
@@ -11352,21 +11352,21 @@
         <w:lastRenderedPageBreak/>
         <w:t xml:space="preserve"> </w:t>
       </w:r>
-      <w:bookmarkStart w:id="32" w:name="_Toc64280607"/>
+      <w:bookmarkStart w:id="30" w:name="_Toc64280607"/>
       <w:r>
         <w:t>Diagrammes</w:t>
       </w:r>
-      <w:bookmarkEnd w:id="32"/>
+      <w:bookmarkEnd w:id="30"/>
     </w:p>
     <w:p>
       <w:pPr>
         <w:pStyle w:val="Titre4"/>
       </w:pPr>
-      <w:bookmarkStart w:id="33" w:name="_Toc64280608"/>
+      <w:bookmarkStart w:id="31" w:name="_Toc64280608"/>
       <w:r>
         <w:t>Diagramme de classe</w:t>
       </w:r>
-      <w:bookmarkEnd w:id="33"/>
+      <w:bookmarkEnd w:id="31"/>
     </w:p>
     <w:p/>
     <w:p>
@@ -11382,7 +11382,7 @@
           <wp:inline distT="0" distB="0" distL="0" distR="0">
             <wp:extent cx="5759450" cy="4213225"/>
             <wp:effectExtent l="0" t="0" r="0" b="0"/>
-            <wp:docPr id="40" name="Image 40"/>
+            <wp:docPr id="43" name="Image 43"/>
             <wp:cNvGraphicFramePr>
               <a:graphicFrameLocks xmlns:a="http://schemas.openxmlformats.org/drawingml/2006/main" noChangeAspect="1"/>
             </wp:cNvGraphicFramePr>
@@ -11390,7 +11390,7 @@
               <a:graphicData uri="http://schemas.openxmlformats.org/drawingml/2006/picture">
                 <pic:pic xmlns:pic="http://schemas.openxmlformats.org/drawingml/2006/picture">
                   <pic:nvPicPr>
-                    <pic:cNvPr id="40" name="LocationMat_Class.png"/>
+                    <pic:cNvPr id="43" name="LocationMat_Class.png"/>
                     <pic:cNvPicPr/>
                   </pic:nvPicPr>
                   <pic:blipFill>
@@ -11425,7 +11425,7 @@
       <w:pPr>
         <w:pStyle w:val="Lgende"/>
       </w:pPr>
-      <w:bookmarkStart w:id="34" w:name="_Toc64032972"/>
+      <w:bookmarkStart w:id="32" w:name="_Toc64032972"/>
       <w:r>
         <w:t xml:space="preserve">Figure </w:t>
       </w:r>
@@ -11450,7 +11450,7 @@
       <w:r>
         <w:t xml:space="preserve"> : diagramme de classe</w:t>
       </w:r>
-      <w:bookmarkEnd w:id="34"/>
+      <w:bookmarkEnd w:id="32"/>
     </w:p>
     <w:p>
       <w:pPr>
@@ -11459,12 +11459,14 @@
       <w:r>
         <w:br w:type="page"/>
       </w:r>
+      <w:bookmarkStart w:id="33" w:name="_GoBack"/>
+      <w:bookmarkEnd w:id="33"/>
     </w:p>
     <w:p>
       <w:pPr>
         <w:pStyle w:val="Titre4"/>
       </w:pPr>
-      <w:bookmarkStart w:id="35" w:name="_Toc64280609"/>
+      <w:bookmarkStart w:id="34" w:name="_Toc64280609"/>
       <w:r>
         <w:rPr>
           <w:noProof/>
@@ -11530,13 +11532,13 @@
       <w:r>
         <w:t>Diagramme de flux</w:t>
       </w:r>
-      <w:bookmarkEnd w:id="35"/>
+      <w:bookmarkEnd w:id="34"/>
     </w:p>
     <w:p>
       <w:pPr>
         <w:pStyle w:val="Lgende"/>
       </w:pPr>
-      <w:bookmarkStart w:id="36" w:name="_Toc64032973"/>
+      <w:bookmarkStart w:id="35" w:name="_Toc64032973"/>
       <w:r>
         <w:t xml:space="preserve">Figure </w:t>
       </w:r>
@@ -11564,7 +11566,7 @@
       <w:r>
         <w:t>diagramme de flux – ajouter un objet</w:t>
       </w:r>
-      <w:bookmarkEnd w:id="36"/>
+      <w:bookmarkEnd w:id="35"/>
     </w:p>
     <w:p>
       <w:r>
@@ -11629,7 +11631,7 @@
                                   <w:szCs w:val="20"/>
                                 </w:rPr>
                               </w:pPr>
-                              <w:bookmarkStart w:id="37" w:name="_Toc64032974"/>
+                              <w:bookmarkStart w:id="36" w:name="_Toc64032974"/>
                               <w:r>
                                 <w:t xml:space="preserve">Figure </w:t>
                               </w:r>
@@ -11654,7 +11656,7 @@
                               <w:r>
                                 <w:t xml:space="preserve"> : diagramme de flux – retourner un objet</w:t>
                               </w:r>
-                              <w:bookmarkEnd w:id="37"/>
+                              <w:bookmarkEnd w:id="36"/>
                             </w:p>
                           </w:txbxContent>
                         </wps:txbx>
@@ -11757,8 +11759,8 @@
       </w:r>
     </w:p>
     <w:p>
-      <w:bookmarkStart w:id="39" w:name="_Toc71691012"/>
-      <w:bookmarkStart w:id="40" w:name="_Toc63239439"/>
+      <w:bookmarkStart w:id="37" w:name="_Toc71691012"/>
+      <w:bookmarkStart w:id="38" w:name="_Toc63239439"/>
       <w:r>
         <w:br w:type="page"/>
       </w:r>
@@ -11767,7 +11769,7 @@
       <w:pPr>
         <w:pStyle w:val="Titre2"/>
       </w:pPr>
-      <w:bookmarkStart w:id="41" w:name="_Toc64280610"/>
+      <w:bookmarkStart w:id="39" w:name="_Toc64280610"/>
       <w:r>
         <w:lastRenderedPageBreak/>
         <w:t>Stratégie</w:t>
@@ -11775,9 +11777,9 @@
       <w:r>
         <w:t xml:space="preserve"> de test</w:t>
       </w:r>
+      <w:bookmarkEnd w:id="37"/>
+      <w:bookmarkEnd w:id="38"/>
       <w:bookmarkEnd w:id="39"/>
-      <w:bookmarkEnd w:id="40"/>
-      <w:bookmarkEnd w:id="41"/>
     </w:p>
     <w:p>
       <w:r>
@@ -11839,20 +11841,20 @@
           <w:i/>
         </w:rPr>
       </w:pPr>
-      <w:bookmarkStart w:id="42" w:name="_Toc25553310"/>
-      <w:bookmarkStart w:id="43" w:name="_Toc71691015"/>
-      <w:bookmarkStart w:id="44" w:name="_Toc63239440"/>
-      <w:bookmarkStart w:id="45" w:name="_Toc64280611"/>
+      <w:bookmarkStart w:id="40" w:name="_Toc25553310"/>
+      <w:bookmarkStart w:id="41" w:name="_Toc71691015"/>
+      <w:bookmarkStart w:id="42" w:name="_Toc63239440"/>
+      <w:bookmarkStart w:id="43" w:name="_Toc64280611"/>
       <w:r>
         <w:t>R</w:t>
       </w:r>
       <w:r>
         <w:t>isques techniques</w:t>
       </w:r>
+      <w:bookmarkEnd w:id="40"/>
+      <w:bookmarkEnd w:id="41"/>
       <w:bookmarkEnd w:id="42"/>
       <w:bookmarkEnd w:id="43"/>
-      <w:bookmarkEnd w:id="44"/>
-      <w:bookmarkEnd w:id="45"/>
     </w:p>
     <w:p>
       <w:pPr>
@@ -11860,7 +11862,7 @@
           <w:lang w:eastAsia="fr-CH"/>
         </w:rPr>
       </w:pPr>
-      <w:bookmarkStart w:id="46" w:name="_Toc63239441"/>
+      <w:bookmarkStart w:id="44" w:name="_Toc63239441"/>
       <w:r>
         <w:rPr>
           <w:lang w:eastAsia="fr-CH"/>
@@ -11963,19 +11965,19 @@
           <w:i/>
         </w:rPr>
       </w:pPr>
-      <w:bookmarkStart w:id="47" w:name="_Toc64280612"/>
+      <w:bookmarkStart w:id="45" w:name="_Toc64280612"/>
       <w:r>
         <w:lastRenderedPageBreak/>
         <w:t>Planification</w:t>
       </w:r>
-      <w:bookmarkEnd w:id="46"/>
+      <w:bookmarkEnd w:id="44"/>
       <w:r>
         <w:t xml:space="preserve"> </w:t>
       </w:r>
       <w:r>
         <w:t>définitive</w:t>
       </w:r>
-      <w:bookmarkEnd w:id="47"/>
+      <w:bookmarkEnd w:id="45"/>
     </w:p>
     <w:p>
       <w:r>
@@ -12030,11 +12032,9 @@
       <w:pPr>
         <w:ind w:firstLine="576"/>
       </w:pPr>
-      <w:bookmarkStart w:id="48" w:name="_Toc25553314"/>
-      <w:bookmarkStart w:id="49" w:name="_Toc71691019"/>
-      <w:bookmarkStart w:id="50" w:name="_Toc63239442"/>
-      <w:bookmarkStart w:id="51" w:name="_GoBack"/>
-      <w:bookmarkEnd w:id="51"/>
+      <w:bookmarkStart w:id="46" w:name="_Toc25553314"/>
+      <w:bookmarkStart w:id="47" w:name="_Toc71691019"/>
+      <w:bookmarkStart w:id="48" w:name="_Toc63239442"/>
       <w:r>
         <w:t xml:space="preserve">Les variations par rapport à la planification </w:t>
       </w:r>
@@ -12065,15 +12065,15 @@
       <w:pPr>
         <w:pStyle w:val="Titre2"/>
       </w:pPr>
-      <w:bookmarkStart w:id="52" w:name="_Toc64280613"/>
+      <w:bookmarkStart w:id="49" w:name="_Toc64280613"/>
+      <w:bookmarkEnd w:id="46"/>
+      <w:bookmarkEnd w:id="47"/>
       <w:bookmarkEnd w:id="48"/>
-      <w:bookmarkEnd w:id="49"/>
-      <w:bookmarkEnd w:id="50"/>
       <w:r>
         <w:lastRenderedPageBreak/>
         <w:t>Infrastructure</w:t>
       </w:r>
-      <w:bookmarkEnd w:id="52"/>
+      <w:bookmarkEnd w:id="49"/>
     </w:p>
     <w:p>
       <w:pPr>
@@ -12257,87 +12257,87 @@
       <w:pPr>
         <w:pStyle w:val="Titre3"/>
       </w:pPr>
-      <w:bookmarkStart w:id="53" w:name="_Toc64280614"/>
+      <w:bookmarkStart w:id="50" w:name="_Toc64280614"/>
       <w:r>
         <w:t>Matériel hardware</w:t>
       </w:r>
       <w:r>
         <w:t xml:space="preserve"> et système d’exploitation</w:t>
       </w:r>
+      <w:bookmarkEnd w:id="50"/>
+    </w:p>
+    <w:p/>
+    <w:p>
+      <w:r>
+        <w:t>Machine à disposition : un ordinateur du CPNV sous W</w:t>
+      </w:r>
+      <w:r>
+        <w:t>indows</w:t>
+      </w:r>
+      <w:r>
+        <w:t>10 x64</w:t>
+      </w:r>
+    </w:p>
+    <w:p/>
+    <w:p>
+      <w:pPr>
+        <w:pStyle w:val="Titre3"/>
+      </w:pPr>
+      <w:bookmarkStart w:id="51" w:name="_Toc64280615"/>
+      <w:r>
+        <w:t>Outils logiciels</w:t>
+      </w:r>
+      <w:bookmarkEnd w:id="51"/>
+    </w:p>
+    <w:p/>
+    <w:p>
+      <w:r>
+        <w:t>Développement en C# : Microsoft Visual Studio Enterprise 2019, Version 16.8.5</w:t>
+      </w:r>
+    </w:p>
+    <w:p>
+      <w:r>
+        <w:t xml:space="preserve">Base de données : </w:t>
+      </w:r>
+      <w:proofErr w:type="spellStart"/>
+      <w:r>
+        <w:t>MySQLWorkbench</w:t>
+      </w:r>
+      <w:proofErr w:type="spellEnd"/>
+      <w:r>
+        <w:t xml:space="preserve">, version 6.3.6 </w:t>
+      </w:r>
+      <w:proofErr w:type="spellStart"/>
+      <w:r>
+        <w:t>build</w:t>
+      </w:r>
+      <w:proofErr w:type="spellEnd"/>
+      <w:r>
+        <w:t xml:space="preserve"> 511 CE (64bits)</w:t>
+      </w:r>
+    </w:p>
+    <w:p>
+      <w:r>
+        <w:t xml:space="preserve">MySQL : </w:t>
+      </w:r>
+    </w:p>
+    <w:p/>
+    <w:p>
+      <w:pPr>
+        <w:pStyle w:val="Titre1"/>
+      </w:pPr>
+      <w:bookmarkStart w:id="52" w:name="_Toc71703259"/>
+      <w:bookmarkStart w:id="53" w:name="_Toc63239443"/>
+      <w:bookmarkStart w:id="54" w:name="_Toc64280616"/>
+      <w:r>
+        <w:t>R</w:t>
+      </w:r>
+      <w:bookmarkEnd w:id="52"/>
+      <w:r>
+        <w:t>éalisation</w:t>
+      </w:r>
       <w:bookmarkEnd w:id="53"/>
-    </w:p>
-    <w:p/>
-    <w:p>
-      <w:r>
-        <w:t>Machine à disposition : un ordinateur du CPNV sous W</w:t>
-      </w:r>
-      <w:r>
-        <w:t>indows</w:t>
-      </w:r>
-      <w:r>
-        <w:t>10 x64</w:t>
-      </w:r>
-    </w:p>
-    <w:p/>
-    <w:p>
-      <w:pPr>
-        <w:pStyle w:val="Titre3"/>
-      </w:pPr>
-      <w:bookmarkStart w:id="54" w:name="_Toc64280615"/>
-      <w:r>
-        <w:t>Outils logiciels</w:t>
-      </w:r>
       <w:bookmarkEnd w:id="54"/>
-    </w:p>
-    <w:p/>
-    <w:p>
-      <w:r>
-        <w:t>Développement en C# : Microsoft Visual Studio Enterprise 2019, Version 16.8.5</w:t>
-      </w:r>
-    </w:p>
-    <w:p>
-      <w:r>
-        <w:t xml:space="preserve">Base de données : </w:t>
-      </w:r>
-      <w:proofErr w:type="spellStart"/>
-      <w:r>
-        <w:t>MySQLWorkbench</w:t>
-      </w:r>
-      <w:proofErr w:type="spellEnd"/>
-      <w:r>
-        <w:t xml:space="preserve">, version 6.3.6 </w:t>
-      </w:r>
-      <w:proofErr w:type="spellStart"/>
-      <w:r>
-        <w:t>build</w:t>
-      </w:r>
-      <w:proofErr w:type="spellEnd"/>
-      <w:r>
-        <w:t xml:space="preserve"> 511 CE (64bits)</w:t>
-      </w:r>
-    </w:p>
-    <w:p>
-      <w:r>
-        <w:t xml:space="preserve">MySQL : </w:t>
-      </w:r>
-    </w:p>
-    <w:p/>
-    <w:p>
-      <w:pPr>
-        <w:pStyle w:val="Titre1"/>
-      </w:pPr>
-      <w:bookmarkStart w:id="55" w:name="_Toc71703259"/>
-      <w:bookmarkStart w:id="56" w:name="_Toc63239443"/>
-      <w:bookmarkStart w:id="57" w:name="_Toc64280616"/>
-      <w:r>
-        <w:t>R</w:t>
-      </w:r>
-      <w:bookmarkEnd w:id="55"/>
-      <w:r>
-        <w:t>éalisation</w:t>
-      </w:r>
-      <w:bookmarkEnd w:id="56"/>
-      <w:bookmarkEnd w:id="57"/>
     </w:p>
     <w:p>
       <w:pPr>
@@ -12346,21 +12346,28 @@
           <w:i/>
         </w:rPr>
       </w:pPr>
-      <w:bookmarkStart w:id="58" w:name="_Toc25553317"/>
-      <w:bookmarkStart w:id="59" w:name="_Toc71691022"/>
-      <w:bookmarkStart w:id="60" w:name="_Toc63239444"/>
-      <w:bookmarkStart w:id="61" w:name="_Toc64280617"/>
+      <w:bookmarkStart w:id="55" w:name="_Toc25553317"/>
+      <w:bookmarkStart w:id="56" w:name="_Toc71691022"/>
+      <w:bookmarkStart w:id="57" w:name="_Toc63239444"/>
+      <w:bookmarkStart w:id="58" w:name="_Toc64280617"/>
       <w:r>
         <w:t>Dossier de réalisation</w:t>
       </w:r>
-      <w:bookmarkStart w:id="62" w:name="_Toc25553318"/>
+      <w:bookmarkStart w:id="59" w:name="_Toc25553318"/>
+      <w:bookmarkEnd w:id="55"/>
+      <w:bookmarkEnd w:id="56"/>
+      <w:bookmarkEnd w:id="57"/>
       <w:bookmarkEnd w:id="58"/>
-      <w:bookmarkEnd w:id="59"/>
-      <w:bookmarkEnd w:id="60"/>
-      <w:bookmarkEnd w:id="61"/>
-    </w:p>
-    <w:bookmarkEnd w:id="62"/>
-    <w:p/>
+    </w:p>
+    <w:bookmarkEnd w:id="59"/>
+    <w:p>
+      <w:pPr>
+        <w:pStyle w:val="Titre3"/>
+      </w:pPr>
+      <w:r>
+        <w:t>Répertoires et fichiers du projet</w:t>
+      </w:r>
+    </w:p>
     <w:p>
       <w:r>
         <w:t>Décrire la réalisation "physique" de votre projet</w:t>
@@ -12401,6 +12408,15 @@
         <w:t xml:space="preserve"> liste de tous les fichiers et une rapide description de leur contenu (des noms qui parlent !)</w:t>
       </w:r>
     </w:p>
+    <w:p/>
+    <w:p>
+      <w:pPr>
+        <w:pStyle w:val="Titre3"/>
+      </w:pPr>
+      <w:r>
+        <w:t>Produit fini</w:t>
+      </w:r>
+    </w:p>
     <w:p>
       <w:pPr>
         <w:pStyle w:val="Paragraphedeliste"/>
@@ -12411,13 +12427,16 @@
       </w:pPr>
       <w:proofErr w:type="gramStart"/>
       <w:r>
-        <w:t>les</w:t>
+        <w:t>le</w:t>
       </w:r>
       <w:proofErr w:type="gramEnd"/>
       <w:r>
-        <w:t xml:space="preserve"> versions des systèmes d'exploitation et des outils logiciels</w:t>
-      </w:r>
-    </w:p>
+        <w:t xml:space="preserve"> numéro de version de votre produit !</w:t>
+      </w:r>
+    </w:p>
+    <w:p/>
+    <w:p/>
+    <w:p/>
     <w:p>
       <w:pPr>
         <w:pStyle w:val="Paragraphedeliste"/>
@@ -12428,11 +12447,11 @@
       </w:pPr>
       <w:proofErr w:type="gramStart"/>
       <w:r>
-        <w:t>la</w:t>
+        <w:t>les</w:t>
       </w:r>
       <w:proofErr w:type="gramEnd"/>
       <w:r>
-        <w:t xml:space="preserve"> description exacte du matériel</w:t>
+        <w:t xml:space="preserve"> versions des systèmes d'exploitation et des outils logiciels</w:t>
       </w:r>
     </w:p>
     <w:p>
@@ -12445,17 +12464,32 @@
       </w:pPr>
       <w:proofErr w:type="gramStart"/>
       <w:r>
-        <w:t>le</w:t>
+        <w:rPr>
+          <w:highlight w:val="yellow"/>
+        </w:rPr>
+        <w:t>la</w:t>
       </w:r>
       <w:proofErr w:type="gramEnd"/>
       <w:r>
-        <w:t xml:space="preserve"> numé</w:t>
-      </w:r>
-      <w:r>
-        <w:t xml:space="preserve">ro de version de votre produit </w:t>
-      </w:r>
-      <w:r>
-        <w:t>!</w:t>
+        <w:rPr>
+          <w:highlight w:val="yellow"/>
+        </w:rPr>
+        <w:t xml:space="preserve"> description exacte du matériel</w:t>
+      </w:r>
+      <w:r>
+        <w:rPr>
+          <w:highlight w:val="yellow"/>
+        </w:rPr>
+        <w:t xml:space="preserve"> (??)</w:t>
+      </w:r>
+    </w:p>
+    <w:p/>
+    <w:p>
+      <w:pPr>
+        <w:pStyle w:val="Titre3"/>
+      </w:pPr>
+      <w:r>
+        <w:t>Programmation et scripts</w:t>
       </w:r>
     </w:p>
     <w:p>
@@ -12505,6 +12539,7 @@
         <w:t>, à moins que vous ne désiriez en expliquer une partie vous paraissant importante. Dans ce cas n’incluez que cette partie…</w:t>
       </w:r>
     </w:p>
+    <w:p/>
     <w:p>
       <w:pPr>
         <w:pStyle w:val="Titre2"/>
@@ -12512,20 +12547,20 @@
           <w:i/>
         </w:rPr>
       </w:pPr>
-      <w:bookmarkStart w:id="63" w:name="_Toc25553321"/>
-      <w:bookmarkStart w:id="64" w:name="_Toc71691025"/>
-      <w:bookmarkStart w:id="65" w:name="_Toc63239445"/>
-      <w:bookmarkStart w:id="66" w:name="_Toc64280618"/>
+      <w:bookmarkStart w:id="60" w:name="_Toc25553321"/>
+      <w:bookmarkStart w:id="61" w:name="_Toc71691025"/>
+      <w:bookmarkStart w:id="62" w:name="_Toc63239445"/>
+      <w:bookmarkStart w:id="63" w:name="_Toc64280618"/>
       <w:r>
         <w:t>Description des test</w:t>
       </w:r>
+      <w:bookmarkEnd w:id="60"/>
+      <w:r>
+        <w:t>s effectués</w:t>
+      </w:r>
+      <w:bookmarkEnd w:id="61"/>
+      <w:bookmarkEnd w:id="62"/>
       <w:bookmarkEnd w:id="63"/>
-      <w:r>
-        <w:t>s effectués</w:t>
-      </w:r>
-      <w:bookmarkEnd w:id="64"/>
-      <w:bookmarkEnd w:id="65"/>
-      <w:bookmarkEnd w:id="66"/>
     </w:p>
     <w:p>
       <w:pPr>
@@ -12594,7 +12629,6 @@
       </w:pPr>
       <w:proofErr w:type="gramStart"/>
       <w:r>
-        <w:lastRenderedPageBreak/>
         <w:t>tests</w:t>
       </w:r>
       <w:proofErr w:type="gramEnd"/>
@@ -12609,26 +12643,26 @@
           <w:i/>
         </w:rPr>
       </w:pPr>
-      <w:bookmarkStart w:id="67" w:name="_Toc25553322"/>
-      <w:bookmarkStart w:id="68" w:name="_Toc71691026"/>
-      <w:bookmarkStart w:id="69" w:name="_Toc63239446"/>
-      <w:bookmarkStart w:id="70" w:name="_Toc64280619"/>
+      <w:bookmarkStart w:id="64" w:name="_Toc25553322"/>
+      <w:bookmarkStart w:id="65" w:name="_Toc71691026"/>
+      <w:bookmarkStart w:id="66" w:name="_Toc63239446"/>
+      <w:bookmarkStart w:id="67" w:name="_Toc64280619"/>
       <w:r>
         <w:t xml:space="preserve">Erreurs </w:t>
       </w:r>
+      <w:bookmarkEnd w:id="64"/>
+      <w:r>
+        <w:t>restantes</w:t>
+      </w:r>
+      <w:bookmarkEnd w:id="65"/>
+      <w:bookmarkEnd w:id="66"/>
       <w:bookmarkEnd w:id="67"/>
       <w:r>
-        <w:t>restantes</w:t>
-      </w:r>
-      <w:bookmarkEnd w:id="68"/>
-      <w:bookmarkEnd w:id="69"/>
-      <w:bookmarkEnd w:id="70"/>
-      <w:r>
         <w:t xml:space="preserve"> </w:t>
       </w:r>
     </w:p>
     <w:p>
-      <w:bookmarkStart w:id="71" w:name="_Toc25553323"/>
+      <w:bookmarkStart w:id="68" w:name="_Toc25553323"/>
     </w:p>
     <w:p>
       <w:r>
@@ -12667,7 +12701,7 @@
       <w:r>
         <w:t>Conséquences sur l'utilisation du produit</w:t>
       </w:r>
-      <w:bookmarkEnd w:id="71"/>
+      <w:bookmarkEnd w:id="68"/>
     </w:p>
     <w:p>
       <w:pPr>
@@ -12693,20 +12727,20 @@
           <w:i/>
         </w:rPr>
       </w:pPr>
-      <w:bookmarkStart w:id="72" w:name="_Toc25553326"/>
-      <w:bookmarkStart w:id="73" w:name="_Toc71691029"/>
-      <w:bookmarkStart w:id="74" w:name="_Toc63239447"/>
-      <w:bookmarkStart w:id="75" w:name="_Toc64280620"/>
+      <w:bookmarkStart w:id="69" w:name="_Toc25553326"/>
+      <w:bookmarkStart w:id="70" w:name="_Toc71691029"/>
+      <w:bookmarkStart w:id="71" w:name="_Toc63239447"/>
+      <w:bookmarkStart w:id="72" w:name="_Toc64280620"/>
       <w:r>
         <w:t>Liste des documents</w:t>
       </w:r>
+      <w:bookmarkEnd w:id="69"/>
+      <w:r>
+        <w:t xml:space="preserve"> fournis</w:t>
+      </w:r>
+      <w:bookmarkEnd w:id="70"/>
+      <w:bookmarkEnd w:id="71"/>
       <w:bookmarkEnd w:id="72"/>
-      <w:r>
-        <w:t xml:space="preserve"> fournis</w:t>
-      </w:r>
-      <w:bookmarkEnd w:id="73"/>
-      <w:bookmarkEnd w:id="74"/>
-      <w:bookmarkEnd w:id="75"/>
     </w:p>
     <w:p/>
     <w:p>
@@ -12793,20 +12827,20 @@
       <w:pPr>
         <w:pStyle w:val="Titre1"/>
       </w:pPr>
-      <w:bookmarkStart w:id="76" w:name="_Toc25553328"/>
-      <w:bookmarkStart w:id="77" w:name="_Toc71703263"/>
-      <w:bookmarkStart w:id="78" w:name="_Toc63239448"/>
-      <w:bookmarkStart w:id="79" w:name="_Toc64280621"/>
+      <w:bookmarkStart w:id="73" w:name="_Toc25553328"/>
+      <w:bookmarkStart w:id="74" w:name="_Toc71703263"/>
+      <w:bookmarkStart w:id="75" w:name="_Toc63239448"/>
+      <w:bookmarkStart w:id="76" w:name="_Toc64280621"/>
       <w:r>
         <w:t>C</w:t>
       </w:r>
+      <w:bookmarkEnd w:id="73"/>
+      <w:bookmarkEnd w:id="74"/>
+      <w:r>
+        <w:t>onclusions</w:t>
+      </w:r>
+      <w:bookmarkEnd w:id="75"/>
       <w:bookmarkEnd w:id="76"/>
-      <w:bookmarkEnd w:id="77"/>
-      <w:r>
-        <w:t>onclusions</w:t>
-      </w:r>
-      <w:bookmarkEnd w:id="78"/>
-      <w:bookmarkEnd w:id="79"/>
     </w:p>
     <w:p>
       <w:pPr>
@@ -12896,19 +12930,19 @@
       <w:pPr>
         <w:pStyle w:val="Titre1"/>
       </w:pPr>
-      <w:bookmarkStart w:id="80" w:name="_Toc71703264"/>
-      <w:bookmarkStart w:id="81" w:name="_Toc63239449"/>
-      <w:bookmarkStart w:id="82" w:name="_Toc64280622"/>
+      <w:bookmarkStart w:id="77" w:name="_Toc71703264"/>
+      <w:bookmarkStart w:id="78" w:name="_Toc63239449"/>
+      <w:bookmarkStart w:id="79" w:name="_Toc64280622"/>
       <w:r>
         <w:lastRenderedPageBreak/>
         <w:t>A</w:t>
       </w:r>
-      <w:bookmarkEnd w:id="80"/>
+      <w:bookmarkEnd w:id="77"/>
       <w:r>
         <w:t>nnexes</w:t>
       </w:r>
-      <w:bookmarkEnd w:id="81"/>
-      <w:bookmarkEnd w:id="82"/>
+      <w:bookmarkEnd w:id="78"/>
+      <w:bookmarkEnd w:id="79"/>
     </w:p>
     <w:p/>
     <w:p>
@@ -12918,13 +12952,13 @@
           <w:i/>
         </w:rPr>
       </w:pPr>
-      <w:bookmarkStart w:id="83" w:name="_Toc63239450"/>
-      <w:bookmarkStart w:id="84" w:name="_Toc64280623"/>
+      <w:bookmarkStart w:id="80" w:name="_Toc63239450"/>
+      <w:bookmarkStart w:id="81" w:name="_Toc64280623"/>
       <w:r>
         <w:t>Résumé du rapport du TPI / version succincte de la documentation</w:t>
       </w:r>
-      <w:bookmarkEnd w:id="83"/>
-      <w:bookmarkEnd w:id="84"/>
+      <w:bookmarkEnd w:id="80"/>
+      <w:bookmarkEnd w:id="81"/>
     </w:p>
     <w:p/>
     <w:p>
@@ -12934,37 +12968,37 @@
           <w:i/>
         </w:rPr>
       </w:pPr>
-      <w:bookmarkStart w:id="85" w:name="_Toc71703265"/>
-      <w:bookmarkStart w:id="86" w:name="_Toc63239451"/>
-      <w:bookmarkStart w:id="87" w:name="_Toc64280624"/>
+      <w:bookmarkStart w:id="82" w:name="_Toc71703265"/>
+      <w:bookmarkStart w:id="83" w:name="_Toc63239451"/>
+      <w:bookmarkStart w:id="84" w:name="_Toc64280624"/>
       <w:r>
         <w:t>Sources – Bibliographie</w:t>
       </w:r>
+      <w:bookmarkEnd w:id="82"/>
+      <w:bookmarkEnd w:id="83"/>
+      <w:bookmarkEnd w:id="84"/>
+    </w:p>
+    <w:p/>
+    <w:p>
+      <w:pPr>
+        <w:pStyle w:val="Titre3"/>
+      </w:pPr>
+      <w:bookmarkStart w:id="85" w:name="_Toc64280625"/>
+      <w:r>
+        <w:t>Livres utilisés</w:t>
+      </w:r>
       <w:bookmarkEnd w:id="85"/>
+    </w:p>
+    <w:p/>
+    <w:p>
+      <w:pPr>
+        <w:pStyle w:val="Titre3"/>
+      </w:pPr>
+      <w:bookmarkStart w:id="86" w:name="_Toc64280626"/>
+      <w:r>
+        <w:t>Pages internet consultées</w:t>
+      </w:r>
       <w:bookmarkEnd w:id="86"/>
-      <w:bookmarkEnd w:id="87"/>
-    </w:p>
-    <w:p/>
-    <w:p>
-      <w:pPr>
-        <w:pStyle w:val="Titre3"/>
-      </w:pPr>
-      <w:bookmarkStart w:id="88" w:name="_Toc64280625"/>
-      <w:r>
-        <w:t>Livres utilisés</w:t>
-      </w:r>
-      <w:bookmarkEnd w:id="88"/>
-    </w:p>
-    <w:p/>
-    <w:p>
-      <w:pPr>
-        <w:pStyle w:val="Titre3"/>
-      </w:pPr>
-      <w:bookmarkStart w:id="89" w:name="_Toc64280626"/>
-      <w:r>
-        <w:t>Pages internet consultées</w:t>
-      </w:r>
-      <w:bookmarkEnd w:id="89"/>
     </w:p>
     <w:p/>
     <w:p>
@@ -12994,11 +13028,11 @@
       <w:pPr>
         <w:pStyle w:val="Titre3"/>
       </w:pPr>
-      <w:bookmarkStart w:id="90" w:name="_Toc64280627"/>
+      <w:bookmarkStart w:id="87" w:name="_Toc64280627"/>
       <w:r>
         <w:t>Personnes consultées</w:t>
       </w:r>
-      <w:bookmarkEnd w:id="90"/>
+      <w:bookmarkEnd w:id="87"/>
     </w:p>
     <w:p/>
     <w:p>
@@ -13057,20 +13091,20 @@
           <w:i/>
         </w:rPr>
       </w:pPr>
-      <w:bookmarkStart w:id="91" w:name="_Toc25553330"/>
-      <w:bookmarkStart w:id="92" w:name="_Toc71703266"/>
-      <w:bookmarkStart w:id="93" w:name="_Toc63239452"/>
-      <w:bookmarkStart w:id="94" w:name="_Toc64280628"/>
+      <w:bookmarkStart w:id="88" w:name="_Toc25553330"/>
+      <w:bookmarkStart w:id="89" w:name="_Toc71703266"/>
+      <w:bookmarkStart w:id="90" w:name="_Toc63239452"/>
+      <w:bookmarkStart w:id="91" w:name="_Toc64280628"/>
       <w:r>
         <w:t xml:space="preserve">Journal de </w:t>
       </w:r>
+      <w:bookmarkEnd w:id="88"/>
+      <w:bookmarkEnd w:id="89"/>
+      <w:r>
+        <w:t>travail</w:t>
+      </w:r>
+      <w:bookmarkEnd w:id="90"/>
       <w:bookmarkEnd w:id="91"/>
-      <w:bookmarkEnd w:id="92"/>
-      <w:r>
-        <w:t>travail</w:t>
-      </w:r>
-      <w:bookmarkEnd w:id="93"/>
-      <w:bookmarkEnd w:id="94"/>
     </w:p>
     <w:p/>
     <w:tbl>
@@ -13189,7 +13223,7 @@
       </w:tr>
     </w:tbl>
     <w:p>
-      <w:bookmarkStart w:id="95" w:name="_Toc25553331"/>
+      <w:bookmarkStart w:id="92" w:name="_Toc25553331"/>
     </w:p>
     <w:p/>
     <w:p>
@@ -13199,16 +13233,16 @@
           <w:i/>
         </w:rPr>
       </w:pPr>
-      <w:bookmarkStart w:id="96" w:name="_Toc71703267"/>
-      <w:bookmarkStart w:id="97" w:name="_Toc63239453"/>
-      <w:bookmarkStart w:id="98" w:name="_Toc64280629"/>
+      <w:bookmarkStart w:id="93" w:name="_Toc71703267"/>
+      <w:bookmarkStart w:id="94" w:name="_Toc63239453"/>
+      <w:bookmarkStart w:id="95" w:name="_Toc64280629"/>
       <w:r>
         <w:t>Manuel d'Installation</w:t>
       </w:r>
+      <w:bookmarkEnd w:id="92"/>
+      <w:bookmarkEnd w:id="93"/>
+      <w:bookmarkEnd w:id="94"/>
       <w:bookmarkEnd w:id="95"/>
-      <w:bookmarkEnd w:id="96"/>
-      <w:bookmarkEnd w:id="97"/>
-      <w:bookmarkEnd w:id="98"/>
     </w:p>
     <w:p/>
     <w:p>
@@ -13218,17 +13252,17 @@
           <w:i/>
         </w:rPr>
       </w:pPr>
-      <w:bookmarkStart w:id="99" w:name="_Toc25553332"/>
-      <w:bookmarkStart w:id="100" w:name="_Toc71703268"/>
-      <w:bookmarkStart w:id="101" w:name="_Toc63239454"/>
-      <w:bookmarkStart w:id="102" w:name="_Toc64280630"/>
+      <w:bookmarkStart w:id="96" w:name="_Toc25553332"/>
+      <w:bookmarkStart w:id="97" w:name="_Toc71703268"/>
+      <w:bookmarkStart w:id="98" w:name="_Toc63239454"/>
+      <w:bookmarkStart w:id="99" w:name="_Toc64280630"/>
       <w:r>
         <w:t>Manuel d'Utilisation</w:t>
       </w:r>
+      <w:bookmarkEnd w:id="96"/>
+      <w:bookmarkEnd w:id="97"/>
+      <w:bookmarkEnd w:id="98"/>
       <w:bookmarkEnd w:id="99"/>
-      <w:bookmarkEnd w:id="100"/>
-      <w:bookmarkEnd w:id="101"/>
-      <w:bookmarkEnd w:id="102"/>
     </w:p>
     <w:p/>
     <w:p>
@@ -13238,23 +13272,23 @@
           <w:i/>
         </w:rPr>
       </w:pPr>
-      <w:bookmarkStart w:id="103" w:name="_Toc71703270"/>
-      <w:bookmarkStart w:id="104" w:name="_Toc63239455"/>
-      <w:bookmarkStart w:id="105" w:name="_Toc64280631"/>
-      <w:bookmarkStart w:id="106" w:name="_Toc25553334"/>
+      <w:bookmarkStart w:id="100" w:name="_Toc71703270"/>
+      <w:bookmarkStart w:id="101" w:name="_Toc63239455"/>
+      <w:bookmarkStart w:id="102" w:name="_Toc64280631"/>
+      <w:bookmarkStart w:id="103" w:name="_Toc25553334"/>
       <w:r>
         <w:t>A</w:t>
       </w:r>
       <w:r>
         <w:t>rchives du projet</w:t>
       </w:r>
+      <w:bookmarkEnd w:id="100"/>
+      <w:bookmarkEnd w:id="101"/>
+      <w:bookmarkEnd w:id="102"/>
+      <w:r>
+        <w:t xml:space="preserve"> </w:t>
+      </w:r>
       <w:bookmarkEnd w:id="103"/>
-      <w:bookmarkEnd w:id="104"/>
-      <w:bookmarkEnd w:id="105"/>
-      <w:r>
-        <w:t xml:space="preserve"> </w:t>
-      </w:r>
-      <w:bookmarkEnd w:id="106"/>
     </w:p>
     <w:p/>
     <w:p>
@@ -13276,12 +13310,12 @@
       <w:pPr>
         <w:pStyle w:val="Titre2"/>
       </w:pPr>
-      <w:bookmarkStart w:id="107" w:name="_Toc64280632"/>
+      <w:bookmarkStart w:id="104" w:name="_Toc64280632"/>
       <w:r>
         <w:lastRenderedPageBreak/>
         <w:t>Table des illustrations</w:t>
       </w:r>
-      <w:bookmarkEnd w:id="107"/>
+      <w:bookmarkEnd w:id="104"/>
     </w:p>
     <w:p/>
     <w:p>
@@ -13950,7 +13984,7 @@
       <w:rPr>
         <w:noProof/>
       </w:rPr>
-      <w:t>20</w:t>
+      <w:t>12</w:t>
     </w:r>
     <w:r>
       <w:fldChar w:fldCharType="end"/>
@@ -17935,15 +17969,6 @@
 </file>
 
 <file path=customXml/item3.xml><?xml version="1.0" encoding="utf-8"?>
-<?mso-contentType ?>
-<FormTemplates xmlns="http://schemas.microsoft.com/sharepoint/v3/contenttype/forms">
-  <Display>DocumentLibraryForm</Display>
-  <Edit>DocumentLibraryForm</Edit>
-  <New>DocumentLibraryForm</New>
-</FormTemplates>
-</file>
-
-<file path=customXml/item4.xml><?xml version="1.0" encoding="utf-8"?>
 <ct:contentTypeSchema xmlns:ct="http://schemas.microsoft.com/office/2006/metadata/contentType" xmlns:ma="http://schemas.microsoft.com/office/2006/metadata/properties/metaAttributes" ct:_="" ma:_="" ma:contentTypeName="Document" ma:contentTypeID="0x0101000B38552FA7D4254E8845977232CFE53B" ma:contentTypeVersion="2" ma:contentTypeDescription="Crée un document." ma:contentTypeScope="" ma:versionID="acac6587a1624531b7bbb5e040fdc0e2">
   <xsd:schema xmlns:xsd="http://www.w3.org/2001/XMLSchema" xmlns:xs="http://www.w3.org/2001/XMLSchema" xmlns:p="http://schemas.microsoft.com/office/2006/metadata/properties" xmlns:ns2="0119da2b-60ce-4773-88fa-ebab2cde1f55" targetNamespace="http://schemas.microsoft.com/office/2006/metadata/properties" ma:root="true" ma:fieldsID="497bc8f796ffcd2b49b56101ba0507db" ns2:_="">
     <xsd:import namespace="0119da2b-60ce-4773-88fa-ebab2cde1f55"/>
@@ -18075,6 +18100,15 @@
 </ct:contentTypeSchema>
 </file>
 
+<file path=customXml/item4.xml><?xml version="1.0" encoding="utf-8"?>
+<?mso-contentType ?>
+<FormTemplates xmlns="http://schemas.microsoft.com/sharepoint/v3/contenttype/forms">
+  <Display>DocumentLibraryForm</Display>
+  <Edit>DocumentLibraryForm</Edit>
+  <New>DocumentLibraryForm</New>
+</FormTemplates>
+</file>
+
 <file path=customXml/item5.xml><?xml version="1.0" encoding="utf-8"?>
 <b:Sources xmlns:b="http://schemas.openxmlformats.org/officeDocument/2006/bibliography" xmlns="http://schemas.openxmlformats.org/officeDocument/2006/bibliography" SelectedStyle="\APASixthEditionOfficeOnline.xsl" StyleName="APA" Version="6"/>
 </file>
@@ -18097,14 +18131,6 @@
 </file>
 
 <file path=customXml/itemProps3.xml><?xml version="1.0" encoding="utf-8"?>
-<ds:datastoreItem xmlns:ds="http://schemas.openxmlformats.org/officeDocument/2006/customXml" ds:itemID="{C3C0D82A-5D77-4930-8043-FB93232D4EC3}">
-  <ds:schemaRefs>
-    <ds:schemaRef ds:uri="http://schemas.microsoft.com/sharepoint/v3/contenttype/forms"/>
-  </ds:schemaRefs>
-</ds:datastoreItem>
-</file>
-
-<file path=customXml/itemProps4.xml><?xml version="1.0" encoding="utf-8"?>
 <ds:datastoreItem xmlns:ds="http://schemas.openxmlformats.org/officeDocument/2006/customXml" ds:itemID="{884A3E52-B6F1-4A6D-876B-680A1FE9CD40}">
   <ds:schemaRefs>
     <ds:schemaRef ds:uri="http://schemas.microsoft.com/office/2006/metadata/contentType"/>
@@ -18122,8 +18148,16 @@
 </ds:datastoreItem>
 </file>
 
+<file path=customXml/itemProps4.xml><?xml version="1.0" encoding="utf-8"?>
+<ds:datastoreItem xmlns:ds="http://schemas.openxmlformats.org/officeDocument/2006/customXml" ds:itemID="{C3C0D82A-5D77-4930-8043-FB93232D4EC3}">
+  <ds:schemaRefs>
+    <ds:schemaRef ds:uri="http://schemas.microsoft.com/sharepoint/v3/contenttype/forms"/>
+  </ds:schemaRefs>
+</ds:datastoreItem>
+</file>
+
 <file path=customXml/itemProps5.xml><?xml version="1.0" encoding="utf-8"?>
-<ds:datastoreItem xmlns:ds="http://schemas.openxmlformats.org/officeDocument/2006/customXml" ds:itemID="{D8AE9203-2CCA-4721-BAF7-182228600363}">
+<ds:datastoreItem xmlns:ds="http://schemas.openxmlformats.org/officeDocument/2006/customXml" ds:itemID="{30140FF0-32FD-478B-9D2E-4FA39B734A7C}">
   <ds:schemaRefs>
     <ds:schemaRef ds:uri="http://schemas.openxmlformats.org/officeDocument/2006/bibliography"/>
   </ds:schemaRefs>

</xml_diff>

<commit_message>
maj Journal de travail
</commit_message>
<xml_diff>
--- a/preTPI_COSTA.docx
+++ b/preTPI_COSTA.docx
@@ -179,6 +179,7 @@
                               <w:dataBinding w:prefixMappings="xmlns:ns0='http://purl.org/dc/elements/1.1/' xmlns:ns1='http://schemas.openxmlformats.org/package/2006/metadata/core-properties' " w:xpath="/ns1:coreProperties[1]/ns0:subject[1]" w:storeItemID="{6C3C8BC8-F283-45AE-878A-BAB7291924A1}"/>
                               <w:text/>
                             </w:sdtPr>
+                            <w:sdtEndPr/>
                             <w:sdtContent>
                               <w:r>
                                 <w:t>Gestion de Stocks</w:t>
@@ -3632,6 +3633,7 @@
                                 <w:calendar w:val="gregorian"/>
                               </w:date>
                             </w:sdtPr>
+                            <w:sdtEndPr/>
                             <w:sdtContent>
                               <w:p>
                                 <w:pPr>
@@ -3954,6 +3956,7 @@
                               <w:dataBinding w:prefixMappings="xmlns:ns0='http://purl.org/dc/elements/1.1/' xmlns:ns1='http://schemas.openxmlformats.org/package/2006/metadata/core-properties' " w:xpath="/ns1:coreProperties[1]/ns0:creator[1]" w:storeItemID="{6C3C8BC8-F283-45AE-878A-BAB7291924A1}"/>
                               <w:text/>
                             </w:sdtPr>
+                            <w:sdtEndPr/>
                             <w:sdtContent>
                               <w:r>
                                 <w:rPr>
@@ -3989,6 +3992,7 @@
                               <w:dataBinding w:prefixMappings="xmlns:ns0='http://schemas.openxmlformats.org/officeDocument/2006/extended-properties' " w:xpath="/ns0:Properties[1]/ns0:Company[1]" w:storeItemID="{6668398D-A668-4E3E-A5EB-62B293D839F1}"/>
                               <w:text/>
                             </w:sdtPr>
+                            <w:sdtEndPr/>
                             <w:sdtContent>
                               <w:r>
                                 <w:rPr>
@@ -4076,7 +4080,7 @@
             </w:rPr>
             <w:fldChar w:fldCharType="separate"/>
           </w:r>
-          <w:hyperlink w:anchor="_Toc64280588" w:history="1">
+          <w:hyperlink w:anchor="_Toc64550990" w:history="1">
             <w:r>
               <w:rPr>
                 <w:rStyle w:val="Lienhypertexte"/>
@@ -4114,7 +4118,7 @@
               <w:rPr>
                 <w:webHidden/>
               </w:rPr>
-              <w:instrText xml:space="preserve"> PAGEREF _Toc64280588 \h </w:instrText>
+              <w:instrText xml:space="preserve"> PAGEREF _Toc64550990 \h </w:instrText>
             </w:r>
             <w:r>
               <w:rPr>
@@ -4156,7 +4160,7 @@
               <w:lang w:val="fr-CH" w:eastAsia="fr-CH"/>
             </w:rPr>
           </w:pPr>
-          <w:hyperlink w:anchor="_Toc64280589" w:history="1">
+          <w:hyperlink w:anchor="_Toc64550991" w:history="1">
             <w:r>
               <w:rPr>
                 <w:rStyle w:val="Lienhypertexte"/>
@@ -4200,7 +4204,7 @@
                 <w:noProof/>
                 <w:webHidden/>
               </w:rPr>
-              <w:instrText xml:space="preserve"> PAGEREF _Toc64280589 \h </w:instrText>
+              <w:instrText xml:space="preserve"> PAGEREF _Toc64550991 \h </w:instrText>
             </w:r>
             <w:r>
               <w:rPr>
@@ -4246,7 +4250,7 @@
               <w:lang w:val="fr-CH" w:eastAsia="fr-CH"/>
             </w:rPr>
           </w:pPr>
-          <w:hyperlink w:anchor="_Toc64280590" w:history="1">
+          <w:hyperlink w:anchor="_Toc64550992" w:history="1">
             <w:r>
               <w:rPr>
                 <w:rStyle w:val="Lienhypertexte"/>
@@ -4290,7 +4294,7 @@
                 <w:noProof/>
                 <w:webHidden/>
               </w:rPr>
-              <w:instrText xml:space="preserve"> PAGEREF _Toc64280590 \h </w:instrText>
+              <w:instrText xml:space="preserve"> PAGEREF _Toc64550992 \h </w:instrText>
             </w:r>
             <w:r>
               <w:rPr>
@@ -4336,7 +4340,7 @@
               <w:lang w:val="fr-CH" w:eastAsia="fr-CH"/>
             </w:rPr>
           </w:pPr>
-          <w:hyperlink w:anchor="_Toc64280591" w:history="1">
+          <w:hyperlink w:anchor="_Toc64550993" w:history="1">
             <w:r>
               <w:rPr>
                 <w:rStyle w:val="Lienhypertexte"/>
@@ -4380,7 +4384,7 @@
                 <w:noProof/>
                 <w:webHidden/>
               </w:rPr>
-              <w:instrText xml:space="preserve"> PAGEREF _Toc64280591 \h </w:instrText>
+              <w:instrText xml:space="preserve"> PAGEREF _Toc64550993 \h </w:instrText>
             </w:r>
             <w:r>
               <w:rPr>
@@ -4421,7 +4425,7 @@
               <w:lang w:val="fr-CH" w:eastAsia="fr-CH"/>
             </w:rPr>
           </w:pPr>
-          <w:hyperlink w:anchor="_Toc64280592" w:history="1">
+          <w:hyperlink w:anchor="_Toc64550994" w:history="1">
             <w:r>
               <w:rPr>
                 <w:rStyle w:val="Lienhypertexte"/>
@@ -4459,7 +4463,7 @@
               <w:rPr>
                 <w:webHidden/>
               </w:rPr>
-              <w:instrText xml:space="preserve"> PAGEREF _Toc64280592 \h </w:instrText>
+              <w:instrText xml:space="preserve"> PAGEREF _Toc64550994 \h </w:instrText>
             </w:r>
             <w:r>
               <w:rPr>
@@ -4501,7 +4505,7 @@
               <w:lang w:val="fr-CH" w:eastAsia="fr-CH"/>
             </w:rPr>
           </w:pPr>
-          <w:hyperlink w:anchor="_Toc64280593" w:history="1">
+          <w:hyperlink w:anchor="_Toc64550995" w:history="1">
             <w:r>
               <w:rPr>
                 <w:rStyle w:val="Lienhypertexte"/>
@@ -4545,7 +4549,7 @@
                 <w:noProof/>
                 <w:webHidden/>
               </w:rPr>
-              <w:instrText xml:space="preserve"> PAGEREF _Toc64280593 \h </w:instrText>
+              <w:instrText xml:space="preserve"> PAGEREF _Toc64550995 \h </w:instrText>
             </w:r>
             <w:r>
               <w:rPr>
@@ -4591,7 +4595,7 @@
               <w:lang w:val="fr-CH" w:eastAsia="fr-CH"/>
             </w:rPr>
           </w:pPr>
-          <w:hyperlink w:anchor="_Toc64280594" w:history="1">
+          <w:hyperlink w:anchor="_Toc64550996" w:history="1">
             <w:r>
               <w:rPr>
                 <w:rStyle w:val="Lienhypertexte"/>
@@ -4635,7 +4639,7 @@
                 <w:noProof/>
                 <w:webHidden/>
               </w:rPr>
-              <w:instrText xml:space="preserve"> PAGEREF _Toc64280594 \h </w:instrText>
+              <w:instrText xml:space="preserve"> PAGEREF _Toc64550996 \h </w:instrText>
             </w:r>
             <w:r>
               <w:rPr>
@@ -4681,7 +4685,7 @@
               <w:lang w:val="fr-CH" w:eastAsia="fr-CH"/>
             </w:rPr>
           </w:pPr>
-          <w:hyperlink w:anchor="_Toc64280595" w:history="1">
+          <w:hyperlink w:anchor="_Toc64550997" w:history="1">
             <w:r>
               <w:rPr>
                 <w:rStyle w:val="Lienhypertexte"/>
@@ -4725,7 +4729,7 @@
                 <w:noProof/>
                 <w:webHidden/>
               </w:rPr>
-              <w:instrText xml:space="preserve"> PAGEREF _Toc64280595 \h </w:instrText>
+              <w:instrText xml:space="preserve"> PAGEREF _Toc64550997 \h </w:instrText>
             </w:r>
             <w:r>
               <w:rPr>
@@ -4771,7 +4775,7 @@
               <w:lang w:val="fr-CH" w:eastAsia="fr-CH"/>
             </w:rPr>
           </w:pPr>
-          <w:hyperlink w:anchor="_Toc64280596" w:history="1">
+          <w:hyperlink w:anchor="_Toc64550998" w:history="1">
             <w:r>
               <w:rPr>
                 <w:rStyle w:val="Lienhypertexte"/>
@@ -4821,7 +4825,7 @@
                 <w:noProof/>
                 <w:webHidden/>
               </w:rPr>
-              <w:instrText xml:space="preserve"> PAGEREF _Toc64280596 \h </w:instrText>
+              <w:instrText xml:space="preserve"> PAGEREF _Toc64550998 \h </w:instrText>
             </w:r>
             <w:r>
               <w:rPr>
@@ -4867,7 +4871,7 @@
               <w:lang w:val="fr-CH" w:eastAsia="fr-CH"/>
             </w:rPr>
           </w:pPr>
-          <w:hyperlink w:anchor="_Toc64280597" w:history="1">
+          <w:hyperlink w:anchor="_Toc64550999" w:history="1">
             <w:r>
               <w:rPr>
                 <w:rStyle w:val="Lienhypertexte"/>
@@ -4917,7 +4921,7 @@
                 <w:noProof/>
                 <w:webHidden/>
               </w:rPr>
-              <w:instrText xml:space="preserve"> PAGEREF _Toc64280597 \h </w:instrText>
+              <w:instrText xml:space="preserve"> PAGEREF _Toc64550999 \h </w:instrText>
             </w:r>
             <w:r>
               <w:rPr>
@@ -4963,7 +4967,7 @@
               <w:lang w:val="fr-CH" w:eastAsia="fr-CH"/>
             </w:rPr>
           </w:pPr>
-          <w:hyperlink w:anchor="_Toc64280598" w:history="1">
+          <w:hyperlink w:anchor="_Toc64551000" w:history="1">
             <w:r>
               <w:rPr>
                 <w:rStyle w:val="Lienhypertexte"/>
@@ -5007,7 +5011,7 @@
                 <w:noProof/>
                 <w:webHidden/>
               </w:rPr>
-              <w:instrText xml:space="preserve"> PAGEREF _Toc64280598 \h </w:instrText>
+              <w:instrText xml:space="preserve"> PAGEREF _Toc64551000 \h </w:instrText>
             </w:r>
             <w:r>
               <w:rPr>
@@ -5053,7 +5057,7 @@
               <w:lang w:val="fr-CH" w:eastAsia="fr-CH"/>
             </w:rPr>
           </w:pPr>
-          <w:hyperlink w:anchor="_Toc64280599" w:history="1">
+          <w:hyperlink w:anchor="_Toc64551001" w:history="1">
             <w:r>
               <w:rPr>
                 <w:rStyle w:val="Lienhypertexte"/>
@@ -5097,7 +5101,7 @@
                 <w:noProof/>
                 <w:webHidden/>
               </w:rPr>
-              <w:instrText xml:space="preserve"> PAGEREF _Toc64280599 \h </w:instrText>
+              <w:instrText xml:space="preserve"> PAGEREF _Toc64551001 \h </w:instrText>
             </w:r>
             <w:r>
               <w:rPr>
@@ -5143,7 +5147,7 @@
               <w:lang w:val="fr-CH" w:eastAsia="fr-CH"/>
             </w:rPr>
           </w:pPr>
-          <w:hyperlink w:anchor="_Toc64280600" w:history="1">
+          <w:hyperlink w:anchor="_Toc64551002" w:history="1">
             <w:r>
               <w:rPr>
                 <w:rStyle w:val="Lienhypertexte"/>
@@ -5187,7 +5191,7 @@
                 <w:noProof/>
                 <w:webHidden/>
               </w:rPr>
-              <w:instrText xml:space="preserve"> PAGEREF _Toc64280600 \h </w:instrText>
+              <w:instrText xml:space="preserve"> PAGEREF _Toc64551002 \h </w:instrText>
             </w:r>
             <w:r>
               <w:rPr>
@@ -5233,7 +5237,7 @@
               <w:lang w:val="fr-CH" w:eastAsia="fr-CH"/>
             </w:rPr>
           </w:pPr>
-          <w:hyperlink w:anchor="_Toc64280601" w:history="1">
+          <w:hyperlink w:anchor="_Toc64551003" w:history="1">
             <w:r>
               <w:rPr>
                 <w:rStyle w:val="Lienhypertexte"/>
@@ -5277,7 +5281,7 @@
                 <w:noProof/>
                 <w:webHidden/>
               </w:rPr>
-              <w:instrText xml:space="preserve"> PAGEREF _Toc64280601 \h </w:instrText>
+              <w:instrText xml:space="preserve"> PAGEREF _Toc64551003 \h </w:instrText>
             </w:r>
             <w:r>
               <w:rPr>
@@ -5323,7 +5327,7 @@
               <w:lang w:val="fr-CH" w:eastAsia="fr-CH"/>
             </w:rPr>
           </w:pPr>
-          <w:hyperlink w:anchor="_Toc64280602" w:history="1">
+          <w:hyperlink w:anchor="_Toc64551004" w:history="1">
             <w:r>
               <w:rPr>
                 <w:rStyle w:val="Lienhypertexte"/>
@@ -5373,7 +5377,7 @@
                 <w:noProof/>
                 <w:webHidden/>
               </w:rPr>
-              <w:instrText xml:space="preserve"> PAGEREF _Toc64280602 \h </w:instrText>
+              <w:instrText xml:space="preserve"> PAGEREF _Toc64551004 \h </w:instrText>
             </w:r>
             <w:r>
               <w:rPr>
@@ -5419,7 +5423,7 @@
               <w:lang w:val="fr-CH" w:eastAsia="fr-CH"/>
             </w:rPr>
           </w:pPr>
-          <w:hyperlink w:anchor="_Toc64280603" w:history="1">
+          <w:hyperlink w:anchor="_Toc64551005" w:history="1">
             <w:r>
               <w:rPr>
                 <w:rStyle w:val="Lienhypertexte"/>
@@ -5469,7 +5473,7 @@
                 <w:noProof/>
                 <w:webHidden/>
               </w:rPr>
-              <w:instrText xml:space="preserve"> PAGEREF _Toc64280603 \h </w:instrText>
+              <w:instrText xml:space="preserve"> PAGEREF _Toc64551005 \h </w:instrText>
             </w:r>
             <w:r>
               <w:rPr>
@@ -5515,7 +5519,7 @@
               <w:lang w:val="fr-CH" w:eastAsia="fr-CH"/>
             </w:rPr>
           </w:pPr>
-          <w:hyperlink w:anchor="_Toc64280604" w:history="1">
+          <w:hyperlink w:anchor="_Toc64551006" w:history="1">
             <w:r>
               <w:rPr>
                 <w:rStyle w:val="Lienhypertexte"/>
@@ -5565,7 +5569,7 @@
                 <w:noProof/>
                 <w:webHidden/>
               </w:rPr>
-              <w:instrText xml:space="preserve"> PAGEREF _Toc64280604 \h </w:instrText>
+              <w:instrText xml:space="preserve"> PAGEREF _Toc64551006 \h </w:instrText>
             </w:r>
             <w:r>
               <w:rPr>
@@ -5611,7 +5615,7 @@
               <w:lang w:val="fr-CH" w:eastAsia="fr-CH"/>
             </w:rPr>
           </w:pPr>
-          <w:hyperlink w:anchor="_Toc64280605" w:history="1">
+          <w:hyperlink w:anchor="_Toc64551007" w:history="1">
             <w:r>
               <w:rPr>
                 <w:rStyle w:val="Lienhypertexte"/>
@@ -5661,7 +5665,7 @@
                 <w:noProof/>
                 <w:webHidden/>
               </w:rPr>
-              <w:instrText xml:space="preserve"> PAGEREF _Toc64280605 \h </w:instrText>
+              <w:instrText xml:space="preserve"> PAGEREF _Toc64551007 \h </w:instrText>
             </w:r>
             <w:r>
               <w:rPr>
@@ -5707,7 +5711,7 @@
               <w:lang w:val="fr-CH" w:eastAsia="fr-CH"/>
             </w:rPr>
           </w:pPr>
-          <w:hyperlink w:anchor="_Toc64280606" w:history="1">
+          <w:hyperlink w:anchor="_Toc64551008" w:history="1">
             <w:r>
               <w:rPr>
                 <w:rStyle w:val="Lienhypertexte"/>
@@ -5757,7 +5761,103 @@
                 <w:noProof/>
                 <w:webHidden/>
               </w:rPr>
-              <w:instrText xml:space="preserve"> PAGEREF _Toc64280606 \h </w:instrText>
+              <w:instrText xml:space="preserve"> PAGEREF _Toc64551008 \h </w:instrText>
+            </w:r>
+            <w:r>
+              <w:rPr>
+                <w:noProof/>
+                <w:webHidden/>
+              </w:rPr>
+            </w:r>
+            <w:r>
+              <w:rPr>
+                <w:noProof/>
+                <w:webHidden/>
+              </w:rPr>
+              <w:fldChar w:fldCharType="separate"/>
+            </w:r>
+            <w:r>
+              <w:rPr>
+                <w:noProof/>
+                <w:webHidden/>
+              </w:rPr>
+              <w:t>12</w:t>
+            </w:r>
+            <w:r>
+              <w:rPr>
+                <w:noProof/>
+                <w:webHidden/>
+              </w:rPr>
+              <w:fldChar w:fldCharType="end"/>
+            </w:r>
+          </w:hyperlink>
+        </w:p>
+        <w:p>
+          <w:pPr>
+            <w:pStyle w:val="TM4"/>
+            <w:tabs>
+              <w:tab w:val="left" w:pos="1600"/>
+              <w:tab w:val="right" w:leader="dot" w:pos="9060"/>
+            </w:tabs>
+            <w:rPr>
+              <w:rFonts w:asciiTheme="minorHAnsi" w:eastAsiaTheme="minorEastAsia" w:hAnsiTheme="minorHAnsi" w:cstheme="minorBidi"/>
+              <w:noProof/>
+              <w:sz w:val="22"/>
+              <w:szCs w:val="22"/>
+              <w:lang w:val="fr-CH" w:eastAsia="fr-CH"/>
+            </w:rPr>
+          </w:pPr>
+          <w:hyperlink w:anchor="_Toc64551009" w:history="1">
+            <w:r>
+              <w:rPr>
+                <w:rStyle w:val="Lienhypertexte"/>
+                <w:noProof/>
+                <w14:scene3d>
+                  <w14:camera w14:prst="orthographicFront"/>
+                  <w14:lightRig w14:rig="threePt" w14:dir="t">
+                    <w14:rot w14:lat="0" w14:lon="0" w14:rev="0"/>
+                  </w14:lightRig>
+                </w14:scene3d>
+              </w:rPr>
+              <w:t>2.3.2.6</w:t>
+            </w:r>
+            <w:r>
+              <w:rPr>
+                <w:rFonts w:asciiTheme="minorHAnsi" w:eastAsiaTheme="minorEastAsia" w:hAnsiTheme="minorHAnsi" w:cstheme="minorBidi"/>
+                <w:noProof/>
+                <w:sz w:val="22"/>
+                <w:szCs w:val="22"/>
+                <w:lang w:val="fr-CH" w:eastAsia="fr-CH"/>
+              </w:rPr>
+              <w:tab/>
+            </w:r>
+            <w:r>
+              <w:rPr>
+                <w:rStyle w:val="Lienhypertexte"/>
+                <w:noProof/>
+              </w:rPr>
+              <w:t>Rechercher par mot-clé</w:t>
+            </w:r>
+            <w:r>
+              <w:rPr>
+                <w:noProof/>
+                <w:webHidden/>
+              </w:rPr>
+              <w:tab/>
+            </w:r>
+            <w:r>
+              <w:rPr>
+                <w:noProof/>
+                <w:webHidden/>
+              </w:rPr>
+              <w:fldChar w:fldCharType="begin"/>
+            </w:r>
+            <w:r>
+              <w:rPr>
+                <w:noProof/>
+                <w:webHidden/>
+              </w:rPr>
+              <w:instrText xml:space="preserve"> PAGEREF _Toc64551009 \h </w:instrText>
             </w:r>
             <w:r>
               <w:rPr>
@@ -5803,7 +5903,7 @@
               <w:lang w:val="fr-CH" w:eastAsia="fr-CH"/>
             </w:rPr>
           </w:pPr>
-          <w:hyperlink w:anchor="_Toc64280607" w:history="1">
+          <w:hyperlink w:anchor="_Toc64551010" w:history="1">
             <w:r>
               <w:rPr>
                 <w:rStyle w:val="Lienhypertexte"/>
@@ -5847,7 +5947,7 @@
                 <w:noProof/>
                 <w:webHidden/>
               </w:rPr>
-              <w:instrText xml:space="preserve"> PAGEREF _Toc64280607 \h </w:instrText>
+              <w:instrText xml:space="preserve"> PAGEREF _Toc64551010 \h </w:instrText>
             </w:r>
             <w:r>
               <w:rPr>
@@ -5880,9 +5980,9 @@
         </w:p>
         <w:p>
           <w:pPr>
-            <w:pStyle w:val="TM4"/>
+            <w:pStyle w:val="TM3"/>
             <w:tabs>
-              <w:tab w:val="left" w:pos="1600"/>
+              <w:tab w:val="left" w:pos="1200"/>
               <w:tab w:val="right" w:leader="dot" w:pos="9060"/>
             </w:tabs>
             <w:rPr>
@@ -5893,19 +5993,13 @@
               <w:lang w:val="fr-CH" w:eastAsia="fr-CH"/>
             </w:rPr>
           </w:pPr>
-          <w:hyperlink w:anchor="_Toc64280608" w:history="1">
+          <w:hyperlink w:anchor="_Toc64551011" w:history="1">
             <w:r>
               <w:rPr>
                 <w:rStyle w:val="Lienhypertexte"/>
                 <w:noProof/>
-                <w14:scene3d>
-                  <w14:camera w14:prst="orthographicFront"/>
-                  <w14:lightRig w14:rig="threePt" w14:dir="t">
-                    <w14:rot w14:lat="0" w14:lon="0" w14:rev="0"/>
-                  </w14:lightRig>
-                </w14:scene3d>
-              </w:rPr>
-              <w:t>2.4.1.1</w:t>
+              </w:rPr>
+              <w:t>2.4.1</w:t>
             </w:r>
             <w:r>
               <w:rPr>
@@ -5943,7 +6037,7 @@
                 <w:noProof/>
                 <w:webHidden/>
               </w:rPr>
-              <w:instrText xml:space="preserve"> PAGEREF _Toc64280608 \h </w:instrText>
+              <w:instrText xml:space="preserve"> PAGEREF _Toc64551011 \h </w:instrText>
             </w:r>
             <w:r>
               <w:rPr>
@@ -5976,9 +6070,9 @@
         </w:p>
         <w:p>
           <w:pPr>
-            <w:pStyle w:val="TM4"/>
+            <w:pStyle w:val="TM3"/>
             <w:tabs>
-              <w:tab w:val="left" w:pos="1600"/>
+              <w:tab w:val="left" w:pos="1200"/>
               <w:tab w:val="right" w:leader="dot" w:pos="9060"/>
             </w:tabs>
             <w:rPr>
@@ -5989,19 +6083,13 @@
               <w:lang w:val="fr-CH" w:eastAsia="fr-CH"/>
             </w:rPr>
           </w:pPr>
-          <w:hyperlink w:anchor="_Toc64280609" w:history="1">
+          <w:hyperlink w:anchor="_Toc64551012" w:history="1">
             <w:r>
               <w:rPr>
                 <w:rStyle w:val="Lienhypertexte"/>
                 <w:noProof/>
-                <w14:scene3d>
-                  <w14:camera w14:prst="orthographicFront"/>
-                  <w14:lightRig w14:rig="threePt" w14:dir="t">
-                    <w14:rot w14:lat="0" w14:lon="0" w14:rev="0"/>
-                  </w14:lightRig>
-                </w14:scene3d>
-              </w:rPr>
-              <w:t>2.4.1.2</w:t>
+              </w:rPr>
+              <w:t>2.4.2</w:t>
             </w:r>
             <w:r>
               <w:rPr>
@@ -6039,7 +6127,7 @@
                 <w:noProof/>
                 <w:webHidden/>
               </w:rPr>
-              <w:instrText xml:space="preserve"> PAGEREF _Toc64280609 \h </w:instrText>
+              <w:instrText xml:space="preserve"> PAGEREF _Toc64551012 \h </w:instrText>
             </w:r>
             <w:r>
               <w:rPr>
@@ -6085,7 +6173,7 @@
               <w:lang w:val="fr-CH" w:eastAsia="fr-CH"/>
             </w:rPr>
           </w:pPr>
-          <w:hyperlink w:anchor="_Toc64280610" w:history="1">
+          <w:hyperlink w:anchor="_Toc64551013" w:history="1">
             <w:r>
               <w:rPr>
                 <w:rStyle w:val="Lienhypertexte"/>
@@ -6129,7 +6217,7 @@
                 <w:noProof/>
                 <w:webHidden/>
               </w:rPr>
-              <w:instrText xml:space="preserve"> PAGEREF _Toc64280610 \h </w:instrText>
+              <w:instrText xml:space="preserve"> PAGEREF _Toc64551013 \h </w:instrText>
             </w:r>
             <w:r>
               <w:rPr>
@@ -6175,7 +6263,7 @@
               <w:lang w:val="fr-CH" w:eastAsia="fr-CH"/>
             </w:rPr>
           </w:pPr>
-          <w:hyperlink w:anchor="_Toc64280611" w:history="1">
+          <w:hyperlink w:anchor="_Toc64551014" w:history="1">
             <w:r>
               <w:rPr>
                 <w:rStyle w:val="Lienhypertexte"/>
@@ -6219,7 +6307,7 @@
                 <w:noProof/>
                 <w:webHidden/>
               </w:rPr>
-              <w:instrText xml:space="preserve"> PAGEREF _Toc64280611 \h </w:instrText>
+              <w:instrText xml:space="preserve"> PAGEREF _Toc64551014 \h </w:instrText>
             </w:r>
             <w:r>
               <w:rPr>
@@ -6265,7 +6353,7 @@
               <w:lang w:val="fr-CH" w:eastAsia="fr-CH"/>
             </w:rPr>
           </w:pPr>
-          <w:hyperlink w:anchor="_Toc64280612" w:history="1">
+          <w:hyperlink w:anchor="_Toc64551015" w:history="1">
             <w:r>
               <w:rPr>
                 <w:rStyle w:val="Lienhypertexte"/>
@@ -6309,7 +6397,7 @@
                 <w:noProof/>
                 <w:webHidden/>
               </w:rPr>
-              <w:instrText xml:space="preserve"> PAGEREF _Toc64280612 \h </w:instrText>
+              <w:instrText xml:space="preserve"> PAGEREF _Toc64551015 \h </w:instrText>
             </w:r>
             <w:r>
               <w:rPr>
@@ -6355,7 +6443,7 @@
               <w:lang w:val="fr-CH" w:eastAsia="fr-CH"/>
             </w:rPr>
           </w:pPr>
-          <w:hyperlink w:anchor="_Toc64280613" w:history="1">
+          <w:hyperlink w:anchor="_Toc64551016" w:history="1">
             <w:r>
               <w:rPr>
                 <w:rStyle w:val="Lienhypertexte"/>
@@ -6399,7 +6487,7 @@
                 <w:noProof/>
                 <w:webHidden/>
               </w:rPr>
-              <w:instrText xml:space="preserve"> PAGEREF _Toc64280613 \h </w:instrText>
+              <w:instrText xml:space="preserve"> PAGEREF _Toc64551016 \h </w:instrText>
             </w:r>
             <w:r>
               <w:rPr>
@@ -6445,7 +6533,7 @@
               <w:lang w:val="fr-CH" w:eastAsia="fr-CH"/>
             </w:rPr>
           </w:pPr>
-          <w:hyperlink w:anchor="_Toc64280614" w:history="1">
+          <w:hyperlink w:anchor="_Toc64551017" w:history="1">
             <w:r>
               <w:rPr>
                 <w:rStyle w:val="Lienhypertexte"/>
@@ -6489,7 +6577,7 @@
                 <w:noProof/>
                 <w:webHidden/>
               </w:rPr>
-              <w:instrText xml:space="preserve"> PAGEREF _Toc64280614 \h </w:instrText>
+              <w:instrText xml:space="preserve"> PAGEREF _Toc64551017 \h </w:instrText>
             </w:r>
             <w:r>
               <w:rPr>
@@ -6535,7 +6623,7 @@
               <w:lang w:val="fr-CH" w:eastAsia="fr-CH"/>
             </w:rPr>
           </w:pPr>
-          <w:hyperlink w:anchor="_Toc64280615" w:history="1">
+          <w:hyperlink w:anchor="_Toc64551018" w:history="1">
             <w:r>
               <w:rPr>
                 <w:rStyle w:val="Lienhypertexte"/>
@@ -6579,7 +6667,7 @@
                 <w:noProof/>
                 <w:webHidden/>
               </w:rPr>
-              <w:instrText xml:space="preserve"> PAGEREF _Toc64280615 \h </w:instrText>
+              <w:instrText xml:space="preserve"> PAGEREF _Toc64551018 \h </w:instrText>
             </w:r>
             <w:r>
               <w:rPr>
@@ -6620,7 +6708,7 @@
               <w:lang w:val="fr-CH" w:eastAsia="fr-CH"/>
             </w:rPr>
           </w:pPr>
-          <w:hyperlink w:anchor="_Toc64280616" w:history="1">
+          <w:hyperlink w:anchor="_Toc64551019" w:history="1">
             <w:r>
               <w:rPr>
                 <w:rStyle w:val="Lienhypertexte"/>
@@ -6658,7 +6746,7 @@
               <w:rPr>
                 <w:webHidden/>
               </w:rPr>
-              <w:instrText xml:space="preserve"> PAGEREF _Toc64280616 \h </w:instrText>
+              <w:instrText xml:space="preserve"> PAGEREF _Toc64551019 \h </w:instrText>
             </w:r>
             <w:r>
               <w:rPr>
@@ -6700,7 +6788,7 @@
               <w:lang w:val="fr-CH" w:eastAsia="fr-CH"/>
             </w:rPr>
           </w:pPr>
-          <w:hyperlink w:anchor="_Toc64280617" w:history="1">
+          <w:hyperlink w:anchor="_Toc64551020" w:history="1">
             <w:r>
               <w:rPr>
                 <w:rStyle w:val="Lienhypertexte"/>
@@ -6744,7 +6832,277 @@
                 <w:noProof/>
                 <w:webHidden/>
               </w:rPr>
-              <w:instrText xml:space="preserve"> PAGEREF _Toc64280617 \h </w:instrText>
+              <w:instrText xml:space="preserve"> PAGEREF _Toc64551020 \h </w:instrText>
+            </w:r>
+            <w:r>
+              <w:rPr>
+                <w:noProof/>
+                <w:webHidden/>
+              </w:rPr>
+            </w:r>
+            <w:r>
+              <w:rPr>
+                <w:noProof/>
+                <w:webHidden/>
+              </w:rPr>
+              <w:fldChar w:fldCharType="separate"/>
+            </w:r>
+            <w:r>
+              <w:rPr>
+                <w:noProof/>
+                <w:webHidden/>
+              </w:rPr>
+              <w:t>17</w:t>
+            </w:r>
+            <w:r>
+              <w:rPr>
+                <w:noProof/>
+                <w:webHidden/>
+              </w:rPr>
+              <w:fldChar w:fldCharType="end"/>
+            </w:r>
+          </w:hyperlink>
+        </w:p>
+        <w:p>
+          <w:pPr>
+            <w:pStyle w:val="TM3"/>
+            <w:tabs>
+              <w:tab w:val="left" w:pos="1200"/>
+              <w:tab w:val="right" w:leader="dot" w:pos="9060"/>
+            </w:tabs>
+            <w:rPr>
+              <w:rFonts w:asciiTheme="minorHAnsi" w:eastAsiaTheme="minorEastAsia" w:hAnsiTheme="minorHAnsi" w:cstheme="minorBidi"/>
+              <w:noProof/>
+              <w:sz w:val="22"/>
+              <w:szCs w:val="22"/>
+              <w:lang w:val="fr-CH" w:eastAsia="fr-CH"/>
+            </w:rPr>
+          </w:pPr>
+          <w:hyperlink w:anchor="_Toc64551021" w:history="1">
+            <w:r>
+              <w:rPr>
+                <w:rStyle w:val="Lienhypertexte"/>
+                <w:noProof/>
+              </w:rPr>
+              <w:t>3.1.1</w:t>
+            </w:r>
+            <w:r>
+              <w:rPr>
+                <w:rFonts w:asciiTheme="minorHAnsi" w:eastAsiaTheme="minorEastAsia" w:hAnsiTheme="minorHAnsi" w:cstheme="minorBidi"/>
+                <w:noProof/>
+                <w:sz w:val="22"/>
+                <w:szCs w:val="22"/>
+                <w:lang w:val="fr-CH" w:eastAsia="fr-CH"/>
+              </w:rPr>
+              <w:tab/>
+            </w:r>
+            <w:r>
+              <w:rPr>
+                <w:rStyle w:val="Lienhypertexte"/>
+                <w:noProof/>
+              </w:rPr>
+              <w:t>Répertoires et fichiers du projet</w:t>
+            </w:r>
+            <w:r>
+              <w:rPr>
+                <w:noProof/>
+                <w:webHidden/>
+              </w:rPr>
+              <w:tab/>
+            </w:r>
+            <w:r>
+              <w:rPr>
+                <w:noProof/>
+                <w:webHidden/>
+              </w:rPr>
+              <w:fldChar w:fldCharType="begin"/>
+            </w:r>
+            <w:r>
+              <w:rPr>
+                <w:noProof/>
+                <w:webHidden/>
+              </w:rPr>
+              <w:instrText xml:space="preserve"> PAGEREF _Toc64551021 \h </w:instrText>
+            </w:r>
+            <w:r>
+              <w:rPr>
+                <w:noProof/>
+                <w:webHidden/>
+              </w:rPr>
+            </w:r>
+            <w:r>
+              <w:rPr>
+                <w:noProof/>
+                <w:webHidden/>
+              </w:rPr>
+              <w:fldChar w:fldCharType="separate"/>
+            </w:r>
+            <w:r>
+              <w:rPr>
+                <w:noProof/>
+                <w:webHidden/>
+              </w:rPr>
+              <w:t>17</w:t>
+            </w:r>
+            <w:r>
+              <w:rPr>
+                <w:noProof/>
+                <w:webHidden/>
+              </w:rPr>
+              <w:fldChar w:fldCharType="end"/>
+            </w:r>
+          </w:hyperlink>
+        </w:p>
+        <w:p>
+          <w:pPr>
+            <w:pStyle w:val="TM3"/>
+            <w:tabs>
+              <w:tab w:val="left" w:pos="1200"/>
+              <w:tab w:val="right" w:leader="dot" w:pos="9060"/>
+            </w:tabs>
+            <w:rPr>
+              <w:rFonts w:asciiTheme="minorHAnsi" w:eastAsiaTheme="minorEastAsia" w:hAnsiTheme="minorHAnsi" w:cstheme="minorBidi"/>
+              <w:noProof/>
+              <w:sz w:val="22"/>
+              <w:szCs w:val="22"/>
+              <w:lang w:val="fr-CH" w:eastAsia="fr-CH"/>
+            </w:rPr>
+          </w:pPr>
+          <w:hyperlink w:anchor="_Toc64551022" w:history="1">
+            <w:r>
+              <w:rPr>
+                <w:rStyle w:val="Lienhypertexte"/>
+                <w:noProof/>
+              </w:rPr>
+              <w:t>3.1.2</w:t>
+            </w:r>
+            <w:r>
+              <w:rPr>
+                <w:rFonts w:asciiTheme="minorHAnsi" w:eastAsiaTheme="minorEastAsia" w:hAnsiTheme="minorHAnsi" w:cstheme="minorBidi"/>
+                <w:noProof/>
+                <w:sz w:val="22"/>
+                <w:szCs w:val="22"/>
+                <w:lang w:val="fr-CH" w:eastAsia="fr-CH"/>
+              </w:rPr>
+              <w:tab/>
+            </w:r>
+            <w:r>
+              <w:rPr>
+                <w:rStyle w:val="Lienhypertexte"/>
+                <w:noProof/>
+              </w:rPr>
+              <w:t>Produit fini</w:t>
+            </w:r>
+            <w:r>
+              <w:rPr>
+                <w:noProof/>
+                <w:webHidden/>
+              </w:rPr>
+              <w:tab/>
+            </w:r>
+            <w:r>
+              <w:rPr>
+                <w:noProof/>
+                <w:webHidden/>
+              </w:rPr>
+              <w:fldChar w:fldCharType="begin"/>
+            </w:r>
+            <w:r>
+              <w:rPr>
+                <w:noProof/>
+                <w:webHidden/>
+              </w:rPr>
+              <w:instrText xml:space="preserve"> PAGEREF _Toc64551022 \h </w:instrText>
+            </w:r>
+            <w:r>
+              <w:rPr>
+                <w:noProof/>
+                <w:webHidden/>
+              </w:rPr>
+            </w:r>
+            <w:r>
+              <w:rPr>
+                <w:noProof/>
+                <w:webHidden/>
+              </w:rPr>
+              <w:fldChar w:fldCharType="separate"/>
+            </w:r>
+            <w:r>
+              <w:rPr>
+                <w:noProof/>
+                <w:webHidden/>
+              </w:rPr>
+              <w:t>17</w:t>
+            </w:r>
+            <w:r>
+              <w:rPr>
+                <w:noProof/>
+                <w:webHidden/>
+              </w:rPr>
+              <w:fldChar w:fldCharType="end"/>
+            </w:r>
+          </w:hyperlink>
+        </w:p>
+        <w:p>
+          <w:pPr>
+            <w:pStyle w:val="TM3"/>
+            <w:tabs>
+              <w:tab w:val="left" w:pos="1200"/>
+              <w:tab w:val="right" w:leader="dot" w:pos="9060"/>
+            </w:tabs>
+            <w:rPr>
+              <w:rFonts w:asciiTheme="minorHAnsi" w:eastAsiaTheme="minorEastAsia" w:hAnsiTheme="minorHAnsi" w:cstheme="minorBidi"/>
+              <w:noProof/>
+              <w:sz w:val="22"/>
+              <w:szCs w:val="22"/>
+              <w:lang w:val="fr-CH" w:eastAsia="fr-CH"/>
+            </w:rPr>
+          </w:pPr>
+          <w:hyperlink w:anchor="_Toc64551023" w:history="1">
+            <w:r>
+              <w:rPr>
+                <w:rStyle w:val="Lienhypertexte"/>
+                <w:noProof/>
+              </w:rPr>
+              <w:t>3.1.3</w:t>
+            </w:r>
+            <w:r>
+              <w:rPr>
+                <w:rFonts w:asciiTheme="minorHAnsi" w:eastAsiaTheme="minorEastAsia" w:hAnsiTheme="minorHAnsi" w:cstheme="minorBidi"/>
+                <w:noProof/>
+                <w:sz w:val="22"/>
+                <w:szCs w:val="22"/>
+                <w:lang w:val="fr-CH" w:eastAsia="fr-CH"/>
+              </w:rPr>
+              <w:tab/>
+            </w:r>
+            <w:r>
+              <w:rPr>
+                <w:rStyle w:val="Lienhypertexte"/>
+                <w:noProof/>
+              </w:rPr>
+              <w:t>Programmation et scripts</w:t>
+            </w:r>
+            <w:r>
+              <w:rPr>
+                <w:noProof/>
+                <w:webHidden/>
+              </w:rPr>
+              <w:tab/>
+            </w:r>
+            <w:r>
+              <w:rPr>
+                <w:noProof/>
+                <w:webHidden/>
+              </w:rPr>
+              <w:fldChar w:fldCharType="begin"/>
+            </w:r>
+            <w:r>
+              <w:rPr>
+                <w:noProof/>
+                <w:webHidden/>
+              </w:rPr>
+              <w:instrText xml:space="preserve"> PAGEREF _Toc64551023 \h </w:instrText>
             </w:r>
             <w:r>
               <w:rPr>
@@ -6790,7 +7148,7 @@
               <w:lang w:val="fr-CH" w:eastAsia="fr-CH"/>
             </w:rPr>
           </w:pPr>
-          <w:hyperlink w:anchor="_Toc64280618" w:history="1">
+          <w:hyperlink w:anchor="_Toc64551024" w:history="1">
             <w:r>
               <w:rPr>
                 <w:rStyle w:val="Lienhypertexte"/>
@@ -6834,7 +7192,7 @@
                 <w:noProof/>
                 <w:webHidden/>
               </w:rPr>
-              <w:instrText xml:space="preserve"> PAGEREF _Toc64280618 \h </w:instrText>
+              <w:instrText xml:space="preserve"> PAGEREF _Toc64551024 \h </w:instrText>
             </w:r>
             <w:r>
               <w:rPr>
@@ -6854,7 +7212,7 @@
                 <w:noProof/>
                 <w:webHidden/>
               </w:rPr>
-              <w:t>17</w:t>
+              <w:t>18</w:t>
             </w:r>
             <w:r>
               <w:rPr>
@@ -6880,7 +7238,7 @@
               <w:lang w:val="fr-CH" w:eastAsia="fr-CH"/>
             </w:rPr>
           </w:pPr>
-          <w:hyperlink w:anchor="_Toc64280619" w:history="1">
+          <w:hyperlink w:anchor="_Toc64551025" w:history="1">
             <w:r>
               <w:rPr>
                 <w:rStyle w:val="Lienhypertexte"/>
@@ -6924,7 +7282,7 @@
                 <w:noProof/>
                 <w:webHidden/>
               </w:rPr>
-              <w:instrText xml:space="preserve"> PAGEREF _Toc64280619 \h </w:instrText>
+              <w:instrText xml:space="preserve"> PAGEREF _Toc64551025 \h </w:instrText>
             </w:r>
             <w:r>
               <w:rPr>
@@ -6970,7 +7328,7 @@
               <w:lang w:val="fr-CH" w:eastAsia="fr-CH"/>
             </w:rPr>
           </w:pPr>
-          <w:hyperlink w:anchor="_Toc64280620" w:history="1">
+          <w:hyperlink w:anchor="_Toc64551026" w:history="1">
             <w:r>
               <w:rPr>
                 <w:rStyle w:val="Lienhypertexte"/>
@@ -7014,7 +7372,7 @@
                 <w:noProof/>
                 <w:webHidden/>
               </w:rPr>
-              <w:instrText xml:space="preserve"> PAGEREF _Toc64280620 \h </w:instrText>
+              <w:instrText xml:space="preserve"> PAGEREF _Toc64551026 \h </w:instrText>
             </w:r>
             <w:r>
               <w:rPr>
@@ -7055,7 +7413,7 @@
               <w:lang w:val="fr-CH" w:eastAsia="fr-CH"/>
             </w:rPr>
           </w:pPr>
-          <w:hyperlink w:anchor="_Toc64280621" w:history="1">
+          <w:hyperlink w:anchor="_Toc64551027" w:history="1">
             <w:r>
               <w:rPr>
                 <w:rStyle w:val="Lienhypertexte"/>
@@ -7093,7 +7451,7 @@
               <w:rPr>
                 <w:webHidden/>
               </w:rPr>
-              <w:instrText xml:space="preserve"> PAGEREF _Toc64280621 \h </w:instrText>
+              <w:instrText xml:space="preserve"> PAGEREF _Toc64551027 \h </w:instrText>
             </w:r>
             <w:r>
               <w:rPr>
@@ -7130,7 +7488,7 @@
               <w:lang w:val="fr-CH" w:eastAsia="fr-CH"/>
             </w:rPr>
           </w:pPr>
-          <w:hyperlink w:anchor="_Toc64280622" w:history="1">
+          <w:hyperlink w:anchor="_Toc64551028" w:history="1">
             <w:r>
               <w:rPr>
                 <w:rStyle w:val="Lienhypertexte"/>
@@ -7168,7 +7526,7 @@
               <w:rPr>
                 <w:webHidden/>
               </w:rPr>
-              <w:instrText xml:space="preserve"> PAGEREF _Toc64280622 \h </w:instrText>
+              <w:instrText xml:space="preserve"> PAGEREF _Toc64551028 \h </w:instrText>
             </w:r>
             <w:r>
               <w:rPr>
@@ -7210,7 +7568,7 @@
               <w:lang w:val="fr-CH" w:eastAsia="fr-CH"/>
             </w:rPr>
           </w:pPr>
-          <w:hyperlink w:anchor="_Toc64280623" w:history="1">
+          <w:hyperlink w:anchor="_Toc64551029" w:history="1">
             <w:r>
               <w:rPr>
                 <w:rStyle w:val="Lienhypertexte"/>
@@ -7254,7 +7612,7 @@
                 <w:noProof/>
                 <w:webHidden/>
               </w:rPr>
-              <w:instrText xml:space="preserve"> PAGEREF _Toc64280623 \h </w:instrText>
+              <w:instrText xml:space="preserve"> PAGEREF _Toc64551029 \h </w:instrText>
             </w:r>
             <w:r>
               <w:rPr>
@@ -7300,7 +7658,7 @@
               <w:lang w:val="fr-CH" w:eastAsia="fr-CH"/>
             </w:rPr>
           </w:pPr>
-          <w:hyperlink w:anchor="_Toc64280624" w:history="1">
+          <w:hyperlink w:anchor="_Toc64551030" w:history="1">
             <w:r>
               <w:rPr>
                 <w:rStyle w:val="Lienhypertexte"/>
@@ -7344,7 +7702,7 @@
                 <w:noProof/>
                 <w:webHidden/>
               </w:rPr>
-              <w:instrText xml:space="preserve"> PAGEREF _Toc64280624 \h </w:instrText>
+              <w:instrText xml:space="preserve"> PAGEREF _Toc64551030 \h </w:instrText>
             </w:r>
             <w:r>
               <w:rPr>
@@ -7390,7 +7748,7 @@
               <w:lang w:val="fr-CH" w:eastAsia="fr-CH"/>
             </w:rPr>
           </w:pPr>
-          <w:hyperlink w:anchor="_Toc64280625" w:history="1">
+          <w:hyperlink w:anchor="_Toc64551031" w:history="1">
             <w:r>
               <w:rPr>
                 <w:rStyle w:val="Lienhypertexte"/>
@@ -7434,7 +7792,7 @@
                 <w:noProof/>
                 <w:webHidden/>
               </w:rPr>
-              <w:instrText xml:space="preserve"> PAGEREF _Toc64280625 \h </w:instrText>
+              <w:instrText xml:space="preserve"> PAGEREF _Toc64551031 \h </w:instrText>
             </w:r>
             <w:r>
               <w:rPr>
@@ -7480,7 +7838,7 @@
               <w:lang w:val="fr-CH" w:eastAsia="fr-CH"/>
             </w:rPr>
           </w:pPr>
-          <w:hyperlink w:anchor="_Toc64280626" w:history="1">
+          <w:hyperlink w:anchor="_Toc64551032" w:history="1">
             <w:r>
               <w:rPr>
                 <w:rStyle w:val="Lienhypertexte"/>
@@ -7524,7 +7882,7 @@
                 <w:noProof/>
                 <w:webHidden/>
               </w:rPr>
-              <w:instrText xml:space="preserve"> PAGEREF _Toc64280626 \h </w:instrText>
+              <w:instrText xml:space="preserve"> PAGEREF _Toc64551032 \h </w:instrText>
             </w:r>
             <w:r>
               <w:rPr>
@@ -7570,7 +7928,7 @@
               <w:lang w:val="fr-CH" w:eastAsia="fr-CH"/>
             </w:rPr>
           </w:pPr>
-          <w:hyperlink w:anchor="_Toc64280627" w:history="1">
+          <w:hyperlink w:anchor="_Toc64551033" w:history="1">
             <w:r>
               <w:rPr>
                 <w:rStyle w:val="Lienhypertexte"/>
@@ -7614,7 +7972,7 @@
                 <w:noProof/>
                 <w:webHidden/>
               </w:rPr>
-              <w:instrText xml:space="preserve"> PAGEREF _Toc64280627 \h </w:instrText>
+              <w:instrText xml:space="preserve"> PAGEREF _Toc64551033 \h </w:instrText>
             </w:r>
             <w:r>
               <w:rPr>
@@ -7660,7 +8018,7 @@
               <w:lang w:val="fr-CH" w:eastAsia="fr-CH"/>
             </w:rPr>
           </w:pPr>
-          <w:hyperlink w:anchor="_Toc64280628" w:history="1">
+          <w:hyperlink w:anchor="_Toc64551034" w:history="1">
             <w:r>
               <w:rPr>
                 <w:rStyle w:val="Lienhypertexte"/>
@@ -7704,7 +8062,7 @@
                 <w:noProof/>
                 <w:webHidden/>
               </w:rPr>
-              <w:instrText xml:space="preserve"> PAGEREF _Toc64280628 \h </w:instrText>
+              <w:instrText xml:space="preserve"> PAGEREF _Toc64551034 \h </w:instrText>
             </w:r>
             <w:r>
               <w:rPr>
@@ -7750,7 +8108,7 @@
               <w:lang w:val="fr-CH" w:eastAsia="fr-CH"/>
             </w:rPr>
           </w:pPr>
-          <w:hyperlink w:anchor="_Toc64280629" w:history="1">
+          <w:hyperlink w:anchor="_Toc64551035" w:history="1">
             <w:r>
               <w:rPr>
                 <w:rStyle w:val="Lienhypertexte"/>
@@ -7794,7 +8152,7 @@
                 <w:noProof/>
                 <w:webHidden/>
               </w:rPr>
-              <w:instrText xml:space="preserve"> PAGEREF _Toc64280629 \h </w:instrText>
+              <w:instrText xml:space="preserve"> PAGEREF _Toc64551035 \h </w:instrText>
             </w:r>
             <w:r>
               <w:rPr>
@@ -7840,7 +8198,7 @@
               <w:lang w:val="fr-CH" w:eastAsia="fr-CH"/>
             </w:rPr>
           </w:pPr>
-          <w:hyperlink w:anchor="_Toc64280630" w:history="1">
+          <w:hyperlink w:anchor="_Toc64551036" w:history="1">
             <w:r>
               <w:rPr>
                 <w:rStyle w:val="Lienhypertexte"/>
@@ -7884,7 +8242,7 @@
                 <w:noProof/>
                 <w:webHidden/>
               </w:rPr>
-              <w:instrText xml:space="preserve"> PAGEREF _Toc64280630 \h </w:instrText>
+              <w:instrText xml:space="preserve"> PAGEREF _Toc64551036 \h </w:instrText>
             </w:r>
             <w:r>
               <w:rPr>
@@ -7930,7 +8288,7 @@
               <w:lang w:val="fr-CH" w:eastAsia="fr-CH"/>
             </w:rPr>
           </w:pPr>
-          <w:hyperlink w:anchor="_Toc64280631" w:history="1">
+          <w:hyperlink w:anchor="_Toc64551037" w:history="1">
             <w:r>
               <w:rPr>
                 <w:rStyle w:val="Lienhypertexte"/>
@@ -7974,7 +8332,7 @@
                 <w:noProof/>
                 <w:webHidden/>
               </w:rPr>
-              <w:instrText xml:space="preserve"> PAGEREF _Toc64280631 \h </w:instrText>
+              <w:instrText xml:space="preserve"> PAGEREF _Toc64551037 \h </w:instrText>
             </w:r>
             <w:r>
               <w:rPr>
@@ -8020,7 +8378,7 @@
               <w:lang w:val="fr-CH" w:eastAsia="fr-CH"/>
             </w:rPr>
           </w:pPr>
-          <w:hyperlink w:anchor="_Toc64280632" w:history="1">
+          <w:hyperlink w:anchor="_Toc64551038" w:history="1">
             <w:r>
               <w:rPr>
                 <w:rStyle w:val="Lienhypertexte"/>
@@ -8064,7 +8422,7 @@
                 <w:noProof/>
                 <w:webHidden/>
               </w:rPr>
-              <w:instrText xml:space="preserve"> PAGEREF _Toc64280632 \h </w:instrText>
+              <w:instrText xml:space="preserve"> PAGEREF _Toc64551038 \h </w:instrText>
             </w:r>
             <w:r>
               <w:rPr>
@@ -8111,13 +8469,15 @@
       <w:r>
         <w:br w:type="page"/>
       </w:r>
+      <w:bookmarkStart w:id="0" w:name="_GoBack"/>
+      <w:bookmarkEnd w:id="0"/>
     </w:p>
     <w:p>
       <w:pPr>
         <w:pStyle w:val="Titre1"/>
       </w:pPr>
-      <w:bookmarkStart w:id="0" w:name="_Toc63239433"/>
-      <w:bookmarkStart w:id="1" w:name="_Toc64280588"/>
+      <w:bookmarkStart w:id="1" w:name="_Toc63239433"/>
+      <w:bookmarkStart w:id="2" w:name="_Toc64550990"/>
       <w:r>
         <w:lastRenderedPageBreak/>
         <w:t>Analyse prél</w:t>
@@ -8128,8 +8488,8 @@
       <w:r>
         <w:t>minaire</w:t>
       </w:r>
-      <w:bookmarkEnd w:id="0"/>
       <w:bookmarkEnd w:id="1"/>
+      <w:bookmarkEnd w:id="2"/>
     </w:p>
     <w:p>
       <w:pPr>
@@ -8138,13 +8498,13 @@
           <w:i/>
         </w:rPr>
       </w:pPr>
-      <w:bookmarkStart w:id="2" w:name="_Toc63239434"/>
-      <w:bookmarkStart w:id="3" w:name="_Toc64280589"/>
+      <w:bookmarkStart w:id="3" w:name="_Toc63239434"/>
+      <w:bookmarkStart w:id="4" w:name="_Toc64550991"/>
       <w:r>
         <w:t>Introduction</w:t>
       </w:r>
-      <w:bookmarkEnd w:id="2"/>
       <w:bookmarkEnd w:id="3"/>
+      <w:bookmarkEnd w:id="4"/>
     </w:p>
     <w:p>
       <w:pPr>
@@ -8185,13 +8545,13 @@
           <w:i/>
         </w:rPr>
       </w:pPr>
-      <w:bookmarkStart w:id="4" w:name="_Toc63239435"/>
-      <w:bookmarkStart w:id="5" w:name="_Toc64280590"/>
+      <w:bookmarkStart w:id="5" w:name="_Toc63239435"/>
+      <w:bookmarkStart w:id="6" w:name="_Toc64550992"/>
       <w:r>
         <w:t>Objectifs</w:t>
       </w:r>
-      <w:bookmarkEnd w:id="4"/>
       <w:bookmarkEnd w:id="5"/>
+      <w:bookmarkEnd w:id="6"/>
     </w:p>
     <w:p>
       <w:pPr>
@@ -8371,8 +8731,8 @@
       <w:pPr>
         <w:pStyle w:val="Titre2"/>
       </w:pPr>
-      <w:bookmarkStart w:id="6" w:name="_Toc63239436"/>
-      <w:bookmarkStart w:id="7" w:name="_Toc64280591"/>
+      <w:bookmarkStart w:id="7" w:name="_Toc63239436"/>
+      <w:bookmarkStart w:id="8" w:name="_Toc64550993"/>
       <w:r>
         <w:lastRenderedPageBreak/>
         <w:t>Planification</w:t>
@@ -8380,8 +8740,8 @@
       <w:r>
         <w:t xml:space="preserve"> initiale</w:t>
       </w:r>
-      <w:bookmarkEnd w:id="6"/>
       <w:bookmarkEnd w:id="7"/>
+      <w:bookmarkEnd w:id="8"/>
     </w:p>
     <w:p>
       <w:r>
@@ -8441,7 +8801,7 @@
       </w:r>
     </w:p>
     <w:p>
-      <w:bookmarkStart w:id="8" w:name="_Toc63239437"/>
+      <w:bookmarkStart w:id="9" w:name="_Toc63239437"/>
     </w:p>
     <w:p>
       <w:pPr>
@@ -8460,7 +8820,7 @@
       <w:pPr>
         <w:pStyle w:val="Titre1"/>
       </w:pPr>
-      <w:bookmarkStart w:id="9" w:name="_Toc64280592"/>
+      <w:bookmarkStart w:id="10" w:name="_Toc64550994"/>
       <w:r>
         <w:lastRenderedPageBreak/>
         <w:t>Analyse</w:t>
@@ -8468,30 +8828,30 @@
       <w:r>
         <w:t xml:space="preserve"> / Conception</w:t>
       </w:r>
-      <w:bookmarkEnd w:id="8"/>
       <w:bookmarkEnd w:id="9"/>
+      <w:bookmarkEnd w:id="10"/>
     </w:p>
     <w:p>
       <w:pPr>
         <w:pStyle w:val="Titre2"/>
       </w:pPr>
-      <w:bookmarkStart w:id="10" w:name="_Toc63239438"/>
-      <w:bookmarkStart w:id="11" w:name="_Toc64280593"/>
+      <w:bookmarkStart w:id="11" w:name="_Toc63239438"/>
+      <w:bookmarkStart w:id="12" w:name="_Toc64550995"/>
       <w:r>
         <w:t>Concept</w:t>
       </w:r>
-      <w:bookmarkEnd w:id="10"/>
       <w:bookmarkEnd w:id="11"/>
+      <w:bookmarkEnd w:id="12"/>
     </w:p>
     <w:p>
       <w:pPr>
         <w:pStyle w:val="Titre3"/>
       </w:pPr>
-      <w:bookmarkStart w:id="12" w:name="_Toc64280594"/>
+      <w:bookmarkStart w:id="13" w:name="_Toc64550996"/>
       <w:r>
         <w:t>Objectifs</w:t>
       </w:r>
-      <w:bookmarkEnd w:id="12"/>
+      <w:bookmarkEnd w:id="13"/>
     </w:p>
     <w:p>
       <w:pPr>
@@ -8633,29 +8993,29 @@
         <w:t>Enfin, afin de rendre l’application accessible, une procédure d’installation et de mise en service seront également fournies.</w:t>
       </w:r>
     </w:p>
-    <w:p/>
     <w:p>
       <w:pPr>
         <w:pStyle w:val="Titre3"/>
       </w:pPr>
       <w:r>
+        <w:lastRenderedPageBreak/>
         <w:t xml:space="preserve"> </w:t>
       </w:r>
-      <w:bookmarkStart w:id="13" w:name="_Toc64280595"/>
+      <w:bookmarkStart w:id="14" w:name="_Toc64550997"/>
       <w:r>
         <w:t>Modèles de données</w:t>
       </w:r>
-      <w:bookmarkEnd w:id="13"/>
+      <w:bookmarkEnd w:id="14"/>
     </w:p>
     <w:p>
       <w:pPr>
         <w:pStyle w:val="Titre4"/>
       </w:pPr>
-      <w:bookmarkStart w:id="14" w:name="_Toc64280596"/>
+      <w:bookmarkStart w:id="15" w:name="_Toc64550998"/>
       <w:r>
         <w:t>Modèle de données conceptuel</w:t>
       </w:r>
-      <w:bookmarkEnd w:id="14"/>
+      <w:bookmarkEnd w:id="15"/>
     </w:p>
     <w:p>
       <w:pPr>
@@ -8676,7 +9036,7 @@
               <wp:posOffset>518</wp:posOffset>
             </wp:positionV>
             <wp:extent cx="5759450" cy="3964305"/>
-            <wp:effectExtent l="0" t="0" r="0" b="0"/>
+            <wp:effectExtent l="0" t="0" r="0" b="6985"/>
             <wp:wrapTopAndBottom/>
             <wp:docPr id="41" name="Image 41"/>
             <wp:cNvGraphicFramePr>
@@ -8713,6 +9073,12 @@
                 </pic:pic>
               </a:graphicData>
             </a:graphic>
+            <wp14:sizeRelH relativeFrom="margin">
+              <wp14:pctWidth>0</wp14:pctWidth>
+            </wp14:sizeRelH>
+            <wp14:sizeRelV relativeFrom="margin">
+              <wp14:pctHeight>0</wp14:pctHeight>
+            </wp14:sizeRelV>
           </wp:anchor>
         </w:drawing>
       </w:r>
@@ -8721,7 +9087,7 @@
       <w:pPr>
         <w:pStyle w:val="Lgende"/>
       </w:pPr>
-      <w:bookmarkStart w:id="15" w:name="_Toc64032967"/>
+      <w:bookmarkStart w:id="16" w:name="_Toc64032967"/>
       <w:r>
         <w:t xml:space="preserve">Figure </w:t>
       </w:r>
@@ -8746,7 +9112,7 @@
       <w:r>
         <w:t xml:space="preserve"> : modèle conceptuel de données</w:t>
       </w:r>
-      <w:bookmarkEnd w:id="15"/>
+      <w:bookmarkEnd w:id="16"/>
     </w:p>
     <w:p>
       <w:pPr>
@@ -8770,7 +9136,7 @@
       <w:pPr>
         <w:pStyle w:val="Titre4"/>
       </w:pPr>
-      <w:bookmarkStart w:id="16" w:name="_Toc64280597"/>
+      <w:bookmarkStart w:id="17" w:name="_Toc64550999"/>
       <w:r>
         <w:rPr>
           <w:noProof/>
@@ -8830,13 +9196,13 @@
       <w:r>
         <w:t>Modèle de données logique</w:t>
       </w:r>
-      <w:bookmarkEnd w:id="16"/>
+      <w:bookmarkEnd w:id="17"/>
     </w:p>
     <w:p>
       <w:pPr>
         <w:pStyle w:val="Lgende"/>
       </w:pPr>
-      <w:bookmarkStart w:id="17" w:name="_Toc64032968"/>
+      <w:bookmarkStart w:id="18" w:name="_Toc64032968"/>
       <w:r>
         <w:t xml:space="preserve">Figure </w:t>
       </w:r>
@@ -8861,7 +9227,7 @@
       <w:r>
         <w:t xml:space="preserve"> : modèle logique de données</w:t>
       </w:r>
-      <w:bookmarkEnd w:id="17"/>
+      <w:bookmarkEnd w:id="18"/>
     </w:p>
     <w:p>
       <w:r>
@@ -9030,12 +9396,12 @@
       <w:pPr>
         <w:pStyle w:val="Titre2"/>
       </w:pPr>
-      <w:bookmarkStart w:id="18" w:name="_Toc64280598"/>
+      <w:bookmarkStart w:id="19" w:name="_Toc64551000"/>
       <w:r>
         <w:lastRenderedPageBreak/>
         <w:t>Maquettes</w:t>
       </w:r>
-      <w:bookmarkEnd w:id="18"/>
+      <w:bookmarkEnd w:id="19"/>
     </w:p>
     <w:p>
       <w:r>
@@ -9133,7 +9499,7 @@
                               <w:pPr>
                                 <w:pStyle w:val="Lgende"/>
                               </w:pPr>
-                              <w:bookmarkStart w:id="19" w:name="_Toc64032969"/>
+                              <w:bookmarkStart w:id="20" w:name="_Toc64032969"/>
                               <w:r>
                                 <w:t xml:space="preserve">Figure </w:t>
                               </w:r>
@@ -9170,7 +9536,7 @@
                               <w:r>
                                 <w:t>globale de l'application</w:t>
                               </w:r>
-                              <w:bookmarkEnd w:id="19"/>
+                              <w:bookmarkEnd w:id="20"/>
                             </w:p>
                           </w:txbxContent>
                         </wps:txbx>
@@ -9226,7 +9592,7 @@
                         <w:pPr>
                           <w:pStyle w:val="Lgende"/>
                         </w:pPr>
-                        <w:bookmarkStart w:id="20" w:name="_Toc64032969"/>
+                        <w:bookmarkStart w:id="21" w:name="_Toc64032969"/>
                         <w:r>
                           <w:t xml:space="preserve">Figure </w:t>
                         </w:r>
@@ -9263,7 +9629,7 @@
                         <w:r>
                           <w:t>globale de l'application</w:t>
                         </w:r>
-                        <w:bookmarkEnd w:id="20"/>
+                        <w:bookmarkEnd w:id="21"/>
                       </w:p>
                     </w:txbxContent>
                   </v:textbox>
@@ -9392,7 +9758,7 @@
                               <w:pPr>
                                 <w:pStyle w:val="Lgende"/>
                               </w:pPr>
-                              <w:bookmarkStart w:id="20" w:name="_Toc64032970"/>
+                              <w:bookmarkStart w:id="22" w:name="_Toc64032970"/>
                               <w:r>
                                 <w:t xml:space="preserve">Figure </w:t>
                               </w:r>
@@ -9423,7 +9789,7 @@
                               <w:r>
                                 <w:t>formulaire d'ajout d'objet</w:t>
                               </w:r>
-                              <w:bookmarkEnd w:id="20"/>
+                              <w:bookmarkEnd w:id="22"/>
                             </w:p>
                           </w:txbxContent>
                         </wps:txbx>
@@ -9454,7 +9820,7 @@
                         <w:pPr>
                           <w:pStyle w:val="Lgende"/>
                         </w:pPr>
-                        <w:bookmarkStart w:id="22" w:name="_Toc64032970"/>
+                        <w:bookmarkStart w:id="23" w:name="_Toc64032970"/>
                         <w:r>
                           <w:t xml:space="preserve">Figure </w:t>
                         </w:r>
@@ -9485,7 +9851,7 @@
                         <w:r>
                           <w:t>formulaire d'ajout d'objet</w:t>
                         </w:r>
-                        <w:bookmarkEnd w:id="22"/>
+                        <w:bookmarkEnd w:id="23"/>
                       </w:p>
                     </w:txbxContent>
                   </v:textbox>
@@ -9544,21 +9910,21 @@
         <w:lastRenderedPageBreak/>
         <w:t xml:space="preserve"> </w:t>
       </w:r>
-      <w:bookmarkStart w:id="21" w:name="_Toc64280599"/>
+      <w:bookmarkStart w:id="24" w:name="_Toc64551001"/>
       <w:r>
         <w:t>Use Cases &amp; Scénarii</w:t>
       </w:r>
-      <w:bookmarkEnd w:id="21"/>
+      <w:bookmarkEnd w:id="24"/>
     </w:p>
     <w:p>
       <w:pPr>
         <w:pStyle w:val="Titre3"/>
       </w:pPr>
-      <w:bookmarkStart w:id="22" w:name="_Toc64280600"/>
+      <w:bookmarkStart w:id="25" w:name="_Toc64551002"/>
       <w:r>
         <w:t>Use Cases</w:t>
       </w:r>
-      <w:bookmarkEnd w:id="22"/>
+      <w:bookmarkEnd w:id="25"/>
     </w:p>
     <w:p>
       <w:r>
@@ -9618,7 +9984,7 @@
       <w:pPr>
         <w:pStyle w:val="Lgende"/>
       </w:pPr>
-      <w:bookmarkStart w:id="23" w:name="_Toc64032971"/>
+      <w:bookmarkStart w:id="26" w:name="_Toc64032971"/>
       <w:r>
         <w:t xml:space="preserve">Figure </w:t>
       </w:r>
@@ -9643,7 +10009,7 @@
       <w:r>
         <w:t xml:space="preserve"> : use cases</w:t>
       </w:r>
-      <w:bookmarkEnd w:id="23"/>
+      <w:bookmarkEnd w:id="26"/>
     </w:p>
     <w:p>
       <w:pPr>
@@ -9662,22 +10028,22 @@
       <w:pPr>
         <w:pStyle w:val="Titre3"/>
       </w:pPr>
-      <w:bookmarkStart w:id="24" w:name="_Toc64280601"/>
+      <w:bookmarkStart w:id="27" w:name="_Toc64551003"/>
       <w:r>
         <w:lastRenderedPageBreak/>
         <w:t>Scénarii</w:t>
       </w:r>
-      <w:bookmarkEnd w:id="24"/>
+      <w:bookmarkEnd w:id="27"/>
     </w:p>
     <w:p>
       <w:pPr>
         <w:pStyle w:val="Titre4"/>
       </w:pPr>
-      <w:bookmarkStart w:id="25" w:name="_Toc64280602"/>
+      <w:bookmarkStart w:id="28" w:name="_Toc64551004"/>
       <w:r>
         <w:t>Ajouter un objet</w:t>
       </w:r>
-      <w:bookmarkEnd w:id="25"/>
+      <w:bookmarkEnd w:id="28"/>
     </w:p>
     <w:tbl>
       <w:tblPr>
@@ -9969,11 +10335,11 @@
       <w:pPr>
         <w:pStyle w:val="Titre4"/>
       </w:pPr>
-      <w:bookmarkStart w:id="26" w:name="_Toc64280603"/>
+      <w:bookmarkStart w:id="29" w:name="_Toc64551005"/>
       <w:r>
         <w:t>Afficher les objets dont le délai est dépassé</w:t>
       </w:r>
-      <w:bookmarkEnd w:id="26"/>
+      <w:bookmarkEnd w:id="29"/>
     </w:p>
     <w:tbl>
       <w:tblPr>
@@ -10091,11 +10457,11 @@
       <w:pPr>
         <w:pStyle w:val="Titre4"/>
       </w:pPr>
-      <w:bookmarkStart w:id="27" w:name="_Toc64280604"/>
+      <w:bookmarkStart w:id="30" w:name="_Toc64551006"/>
       <w:r>
         <w:t>Générer un PDF</w:t>
       </w:r>
-      <w:bookmarkEnd w:id="27"/>
+      <w:bookmarkEnd w:id="30"/>
     </w:p>
     <w:tbl>
       <w:tblPr>
@@ -10314,12 +10680,12 @@
       <w:pPr>
         <w:pStyle w:val="Titre4"/>
       </w:pPr>
-      <w:bookmarkStart w:id="28" w:name="_Toc64280605"/>
+      <w:bookmarkStart w:id="31" w:name="_Toc64551007"/>
       <w:r>
         <w:lastRenderedPageBreak/>
         <w:t>Louer un objet</w:t>
       </w:r>
-      <w:bookmarkEnd w:id="28"/>
+      <w:bookmarkEnd w:id="31"/>
     </w:p>
     <w:tbl>
       <w:tblPr>
@@ -10836,11 +11202,11 @@
       <w:pPr>
         <w:pStyle w:val="Titre4"/>
       </w:pPr>
-      <w:bookmarkStart w:id="29" w:name="_Toc64280606"/>
+      <w:bookmarkStart w:id="32" w:name="_Toc64551008"/>
       <w:r>
         <w:t>Retourner un objet loué</w:t>
       </w:r>
-      <w:bookmarkEnd w:id="29"/>
+      <w:bookmarkEnd w:id="32"/>
     </w:p>
     <w:tbl>
       <w:tblPr>
@@ -11099,9 +11465,11 @@
       <w:pPr>
         <w:pStyle w:val="Titre4"/>
       </w:pPr>
+      <w:bookmarkStart w:id="33" w:name="_Toc64551009"/>
       <w:r>
         <w:t>Rechercher par mot-clé</w:t>
       </w:r>
+      <w:bookmarkEnd w:id="33"/>
     </w:p>
     <w:tbl>
       <w:tblPr>
@@ -11352,21 +11720,21 @@
         <w:lastRenderedPageBreak/>
         <w:t xml:space="preserve"> </w:t>
       </w:r>
-      <w:bookmarkStart w:id="30" w:name="_Toc64280607"/>
+      <w:bookmarkStart w:id="34" w:name="_Toc64551010"/>
       <w:r>
         <w:t>Diagrammes</w:t>
       </w:r>
-      <w:bookmarkEnd w:id="30"/>
-    </w:p>
-    <w:p>
-      <w:pPr>
-        <w:pStyle w:val="Titre4"/>
-      </w:pPr>
-      <w:bookmarkStart w:id="31" w:name="_Toc64280608"/>
+      <w:bookmarkEnd w:id="34"/>
+    </w:p>
+    <w:p>
+      <w:pPr>
+        <w:pStyle w:val="Titre3"/>
+      </w:pPr>
+      <w:bookmarkStart w:id="35" w:name="_Toc64551011"/>
       <w:r>
         <w:t>Diagramme de classe</w:t>
       </w:r>
-      <w:bookmarkEnd w:id="31"/>
+      <w:bookmarkEnd w:id="35"/>
     </w:p>
     <w:p/>
     <w:p>
@@ -11382,7 +11750,7 @@
           <wp:inline distT="0" distB="0" distL="0" distR="0">
             <wp:extent cx="5759450" cy="4213225"/>
             <wp:effectExtent l="0" t="0" r="0" b="0"/>
-            <wp:docPr id="43" name="Image 43"/>
+            <wp:docPr id="40" name="Image 40"/>
             <wp:cNvGraphicFramePr>
               <a:graphicFrameLocks xmlns:a="http://schemas.openxmlformats.org/drawingml/2006/main" noChangeAspect="1"/>
             </wp:cNvGraphicFramePr>
@@ -11390,7 +11758,7 @@
               <a:graphicData uri="http://schemas.openxmlformats.org/drawingml/2006/picture">
                 <pic:pic xmlns:pic="http://schemas.openxmlformats.org/drawingml/2006/picture">
                   <pic:nvPicPr>
-                    <pic:cNvPr id="43" name="LocationMat_Class.png"/>
+                    <pic:cNvPr id="40" name="LocationMat_Class.png"/>
                     <pic:cNvPicPr/>
                   </pic:nvPicPr>
                   <pic:blipFill>
@@ -11425,7 +11793,7 @@
       <w:pPr>
         <w:pStyle w:val="Lgende"/>
       </w:pPr>
-      <w:bookmarkStart w:id="32" w:name="_Toc64032972"/>
+      <w:bookmarkStart w:id="36" w:name="_Toc64032972"/>
       <w:r>
         <w:t xml:space="preserve">Figure </w:t>
       </w:r>
@@ -11450,7 +11818,7 @@
       <w:r>
         <w:t xml:space="preserve"> : diagramme de classe</w:t>
       </w:r>
-      <w:bookmarkEnd w:id="32"/>
+      <w:bookmarkEnd w:id="36"/>
     </w:p>
     <w:p>
       <w:pPr>
@@ -11462,9 +11830,9 @@
     </w:p>
     <w:p>
       <w:pPr>
-        <w:pStyle w:val="Titre4"/>
-      </w:pPr>
-      <w:bookmarkStart w:id="33" w:name="_Toc64280609"/>
+        <w:pStyle w:val="Titre3"/>
+      </w:pPr>
+      <w:bookmarkStart w:id="37" w:name="_Toc64551012"/>
       <w:r>
         <w:rPr>
           <w:noProof/>
@@ -11530,13 +11898,13 @@
       <w:r>
         <w:t>Diagramme de flux</w:t>
       </w:r>
-      <w:bookmarkEnd w:id="33"/>
+      <w:bookmarkEnd w:id="37"/>
     </w:p>
     <w:p>
       <w:pPr>
         <w:pStyle w:val="Lgende"/>
       </w:pPr>
-      <w:bookmarkStart w:id="34" w:name="_Toc64032973"/>
+      <w:bookmarkStart w:id="38" w:name="_Toc64032973"/>
       <w:r>
         <w:t xml:space="preserve">Figure </w:t>
       </w:r>
@@ -11564,7 +11932,7 @@
       <w:r>
         <w:t>diagramme de flux – ajouter un objet</w:t>
       </w:r>
-      <w:bookmarkEnd w:id="34"/>
+      <w:bookmarkEnd w:id="38"/>
     </w:p>
     <w:p>
       <w:r>
@@ -11629,7 +11997,7 @@
                                   <w:szCs w:val="20"/>
                                 </w:rPr>
                               </w:pPr>
-                              <w:bookmarkStart w:id="35" w:name="_Toc64032974"/>
+                              <w:bookmarkStart w:id="39" w:name="_Toc64032974"/>
                               <w:r>
                                 <w:t xml:space="preserve">Figure </w:t>
                               </w:r>
@@ -11654,7 +12022,7 @@
                               <w:r>
                                 <w:t xml:space="preserve"> : diagramme de flux – retourner un objet</w:t>
                               </w:r>
-                              <w:bookmarkEnd w:id="35"/>
+                              <w:bookmarkEnd w:id="39"/>
                             </w:p>
                           </w:txbxContent>
                         </wps:txbx>
@@ -11715,7 +12083,7 @@
                             <w:szCs w:val="20"/>
                           </w:rPr>
                         </w:pPr>
-                        <w:bookmarkStart w:id="38" w:name="_Toc64032974"/>
+                        <w:bookmarkStart w:id="40" w:name="_Toc64032974"/>
                         <w:r>
                           <w:t xml:space="preserve">Figure </w:t>
                         </w:r>
@@ -11740,7 +12108,7 @@
                         <w:r>
                           <w:t xml:space="preserve"> : diagramme de flux – retourner un objet</w:t>
                         </w:r>
-                        <w:bookmarkEnd w:id="38"/>
+                        <w:bookmarkEnd w:id="40"/>
                       </w:p>
                     </w:txbxContent>
                   </v:textbox>
@@ -11757,8 +12125,8 @@
       </w:r>
     </w:p>
     <w:p>
-      <w:bookmarkStart w:id="36" w:name="_Toc71691012"/>
-      <w:bookmarkStart w:id="37" w:name="_Toc63239439"/>
+      <w:bookmarkStart w:id="41" w:name="_Toc71691012"/>
+      <w:bookmarkStart w:id="42" w:name="_Toc63239439"/>
       <w:r>
         <w:br w:type="page"/>
       </w:r>
@@ -11767,7 +12135,7 @@
       <w:pPr>
         <w:pStyle w:val="Titre2"/>
       </w:pPr>
-      <w:bookmarkStart w:id="38" w:name="_Toc64280610"/>
+      <w:bookmarkStart w:id="43" w:name="_Toc64551013"/>
       <w:r>
         <w:lastRenderedPageBreak/>
         <w:t>Stratégie</w:t>
@@ -11775,9 +12143,9 @@
       <w:r>
         <w:t xml:space="preserve"> de test</w:t>
       </w:r>
-      <w:bookmarkEnd w:id="36"/>
-      <w:bookmarkEnd w:id="37"/>
-      <w:bookmarkEnd w:id="38"/>
+      <w:bookmarkEnd w:id="41"/>
+      <w:bookmarkEnd w:id="42"/>
+      <w:bookmarkEnd w:id="43"/>
     </w:p>
     <w:p>
       <w:r>
@@ -11839,20 +12207,20 @@
           <w:i/>
         </w:rPr>
       </w:pPr>
-      <w:bookmarkStart w:id="39" w:name="_Toc25553310"/>
-      <w:bookmarkStart w:id="40" w:name="_Toc71691015"/>
-      <w:bookmarkStart w:id="41" w:name="_Toc63239440"/>
-      <w:bookmarkStart w:id="42" w:name="_Toc64280611"/>
+      <w:bookmarkStart w:id="44" w:name="_Toc25553310"/>
+      <w:bookmarkStart w:id="45" w:name="_Toc71691015"/>
+      <w:bookmarkStart w:id="46" w:name="_Toc63239440"/>
+      <w:bookmarkStart w:id="47" w:name="_Toc64551014"/>
       <w:r>
         <w:t>R</w:t>
       </w:r>
       <w:r>
         <w:t>isques techniques</w:t>
       </w:r>
-      <w:bookmarkEnd w:id="39"/>
-      <w:bookmarkEnd w:id="40"/>
-      <w:bookmarkEnd w:id="41"/>
-      <w:bookmarkEnd w:id="42"/>
+      <w:bookmarkEnd w:id="44"/>
+      <w:bookmarkEnd w:id="45"/>
+      <w:bookmarkEnd w:id="46"/>
+      <w:bookmarkEnd w:id="47"/>
     </w:p>
     <w:p>
       <w:pPr>
@@ -11860,7 +12228,7 @@
           <w:lang w:eastAsia="fr-CH"/>
         </w:rPr>
       </w:pPr>
-      <w:bookmarkStart w:id="43" w:name="_Toc63239441"/>
+      <w:bookmarkStart w:id="48" w:name="_Toc63239441"/>
       <w:r>
         <w:rPr>
           <w:lang w:eastAsia="fr-CH"/>
@@ -11963,19 +12331,19 @@
           <w:i/>
         </w:rPr>
       </w:pPr>
-      <w:bookmarkStart w:id="44" w:name="_Toc64280612"/>
+      <w:bookmarkStart w:id="49" w:name="_Toc64551015"/>
       <w:r>
         <w:lastRenderedPageBreak/>
         <w:t>Planification</w:t>
       </w:r>
-      <w:bookmarkEnd w:id="43"/>
+      <w:bookmarkEnd w:id="48"/>
       <w:r>
         <w:t xml:space="preserve"> </w:t>
       </w:r>
       <w:r>
         <w:t>définitive</w:t>
       </w:r>
-      <w:bookmarkEnd w:id="44"/>
+      <w:bookmarkEnd w:id="49"/>
     </w:p>
     <w:p>
       <w:r>
@@ -12039,9 +12407,9 @@
           <w:docGrid w:linePitch="326"/>
         </w:sectPr>
       </w:pPr>
-      <w:bookmarkStart w:id="45" w:name="_Toc25553314"/>
-      <w:bookmarkStart w:id="46" w:name="_Toc71691019"/>
-      <w:bookmarkStart w:id="47" w:name="_Toc63239442"/>
+      <w:bookmarkStart w:id="50" w:name="_Toc25553314"/>
+      <w:bookmarkStart w:id="51" w:name="_Toc71691019"/>
+      <w:bookmarkStart w:id="52" w:name="_Toc63239442"/>
       <w:r>
         <w:t xml:space="preserve">Les variations par rapport à la planification </w:t>
       </w:r>
@@ -12054,22 +12422,20 @@
       <w:r>
         <w:t>Cela a donc décalé l’intégralité des tâches de développement afin qu’elles se situent à la suite de l’analyse/conception.</w:t>
       </w:r>
-      <w:bookmarkStart w:id="48" w:name="_GoBack"/>
-      <w:bookmarkEnd w:id="48"/>
     </w:p>
     <w:p>
       <w:pPr>
         <w:pStyle w:val="Titre2"/>
       </w:pPr>
-      <w:bookmarkStart w:id="49" w:name="_Toc64280613"/>
-      <w:bookmarkEnd w:id="45"/>
-      <w:bookmarkEnd w:id="46"/>
-      <w:bookmarkEnd w:id="47"/>
+      <w:bookmarkStart w:id="53" w:name="_Toc64551016"/>
+      <w:bookmarkEnd w:id="50"/>
+      <w:bookmarkEnd w:id="51"/>
+      <w:bookmarkEnd w:id="52"/>
       <w:r>
         <w:lastRenderedPageBreak/>
         <w:t>Infrastructure</w:t>
       </w:r>
-      <w:bookmarkEnd w:id="49"/>
+      <w:bookmarkEnd w:id="53"/>
     </w:p>
     <w:p>
       <w:pPr>
@@ -12253,14 +12619,14 @@
       <w:pPr>
         <w:pStyle w:val="Titre3"/>
       </w:pPr>
-      <w:bookmarkStart w:id="50" w:name="_Toc64280614"/>
+      <w:bookmarkStart w:id="54" w:name="_Toc64551017"/>
       <w:r>
         <w:t>Matériel hardware</w:t>
       </w:r>
       <w:r>
         <w:t xml:space="preserve"> et système d’exploitation</w:t>
       </w:r>
-      <w:bookmarkEnd w:id="50"/>
+      <w:bookmarkEnd w:id="54"/>
     </w:p>
     <w:p/>
     <w:p>
@@ -12279,11 +12645,11 @@
       <w:pPr>
         <w:pStyle w:val="Titre3"/>
       </w:pPr>
-      <w:bookmarkStart w:id="51" w:name="_Toc64280615"/>
+      <w:bookmarkStart w:id="55" w:name="_Toc64551018"/>
       <w:r>
         <w:t>Outils logiciels</w:t>
       </w:r>
-      <w:bookmarkEnd w:id="51"/>
+      <w:bookmarkEnd w:id="55"/>
     </w:p>
     <w:p/>
     <w:p>
@@ -12322,18 +12688,18 @@
       <w:pPr>
         <w:pStyle w:val="Titre1"/>
       </w:pPr>
-      <w:bookmarkStart w:id="52" w:name="_Toc71703259"/>
-      <w:bookmarkStart w:id="53" w:name="_Toc63239443"/>
-      <w:bookmarkStart w:id="54" w:name="_Toc64280616"/>
+      <w:bookmarkStart w:id="56" w:name="_Toc71703259"/>
+      <w:bookmarkStart w:id="57" w:name="_Toc63239443"/>
+      <w:bookmarkStart w:id="58" w:name="_Toc64551019"/>
       <w:r>
         <w:t>R</w:t>
       </w:r>
-      <w:bookmarkEnd w:id="52"/>
+      <w:bookmarkEnd w:id="56"/>
       <w:r>
         <w:t>éalisation</w:t>
       </w:r>
-      <w:bookmarkEnd w:id="53"/>
-      <w:bookmarkEnd w:id="54"/>
+      <w:bookmarkEnd w:id="57"/>
+      <w:bookmarkEnd w:id="58"/>
     </w:p>
     <w:p>
       <w:pPr>
@@ -12342,27 +12708,29 @@
           <w:i/>
         </w:rPr>
       </w:pPr>
-      <w:bookmarkStart w:id="55" w:name="_Toc25553317"/>
-      <w:bookmarkStart w:id="56" w:name="_Toc71691022"/>
-      <w:bookmarkStart w:id="57" w:name="_Toc63239444"/>
-      <w:bookmarkStart w:id="58" w:name="_Toc64280617"/>
+      <w:bookmarkStart w:id="59" w:name="_Toc25553317"/>
+      <w:bookmarkStart w:id="60" w:name="_Toc71691022"/>
+      <w:bookmarkStart w:id="61" w:name="_Toc63239444"/>
+      <w:bookmarkStart w:id="62" w:name="_Toc64551020"/>
       <w:r>
         <w:t>Dossier de réalisation</w:t>
       </w:r>
-      <w:bookmarkStart w:id="59" w:name="_Toc25553318"/>
-      <w:bookmarkEnd w:id="55"/>
-      <w:bookmarkEnd w:id="56"/>
-      <w:bookmarkEnd w:id="57"/>
-      <w:bookmarkEnd w:id="58"/>
-    </w:p>
-    <w:bookmarkEnd w:id="59"/>
+      <w:bookmarkStart w:id="63" w:name="_Toc25553318"/>
+      <w:bookmarkEnd w:id="59"/>
+      <w:bookmarkEnd w:id="60"/>
+      <w:bookmarkEnd w:id="61"/>
+      <w:bookmarkEnd w:id="62"/>
+    </w:p>
     <w:p>
       <w:pPr>
         <w:pStyle w:val="Titre3"/>
       </w:pPr>
+      <w:bookmarkStart w:id="64" w:name="_Toc64551021"/>
+      <w:bookmarkEnd w:id="63"/>
       <w:r>
         <w:t>Répertoires et fichiers du projet</w:t>
       </w:r>
+      <w:bookmarkEnd w:id="64"/>
     </w:p>
     <w:p>
       <w:r>
@@ -12409,9 +12777,11 @@
       <w:pPr>
         <w:pStyle w:val="Titre3"/>
       </w:pPr>
+      <w:bookmarkStart w:id="65" w:name="_Toc64551022"/>
       <w:r>
         <w:t>Produit fini</w:t>
       </w:r>
+      <w:bookmarkEnd w:id="65"/>
     </w:p>
     <w:p>
       <w:pPr>
@@ -12484,9 +12854,11 @@
       <w:pPr>
         <w:pStyle w:val="Titre3"/>
       </w:pPr>
+      <w:bookmarkStart w:id="66" w:name="_Toc64551023"/>
       <w:r>
         <w:t>Programmation et scripts</w:t>
       </w:r>
+      <w:bookmarkEnd w:id="66"/>
     </w:p>
     <w:p>
       <w:pPr>
@@ -12543,20 +12915,20 @@
           <w:i/>
         </w:rPr>
       </w:pPr>
-      <w:bookmarkStart w:id="60" w:name="_Toc25553321"/>
-      <w:bookmarkStart w:id="61" w:name="_Toc71691025"/>
-      <w:bookmarkStart w:id="62" w:name="_Toc63239445"/>
-      <w:bookmarkStart w:id="63" w:name="_Toc64280618"/>
+      <w:bookmarkStart w:id="67" w:name="_Toc25553321"/>
+      <w:bookmarkStart w:id="68" w:name="_Toc71691025"/>
+      <w:bookmarkStart w:id="69" w:name="_Toc63239445"/>
+      <w:bookmarkStart w:id="70" w:name="_Toc64551024"/>
       <w:r>
         <w:t>Description des test</w:t>
       </w:r>
-      <w:bookmarkEnd w:id="60"/>
+      <w:bookmarkEnd w:id="67"/>
       <w:r>
         <w:t>s effectués</w:t>
       </w:r>
-      <w:bookmarkEnd w:id="61"/>
-      <w:bookmarkEnd w:id="62"/>
-      <w:bookmarkEnd w:id="63"/>
+      <w:bookmarkEnd w:id="68"/>
+      <w:bookmarkEnd w:id="69"/>
+      <w:bookmarkEnd w:id="70"/>
     </w:p>
     <w:p>
       <w:pPr>
@@ -12639,26 +13011,26 @@
           <w:i/>
         </w:rPr>
       </w:pPr>
-      <w:bookmarkStart w:id="64" w:name="_Toc25553322"/>
-      <w:bookmarkStart w:id="65" w:name="_Toc71691026"/>
-      <w:bookmarkStart w:id="66" w:name="_Toc63239446"/>
-      <w:bookmarkStart w:id="67" w:name="_Toc64280619"/>
+      <w:bookmarkStart w:id="71" w:name="_Toc25553322"/>
+      <w:bookmarkStart w:id="72" w:name="_Toc71691026"/>
+      <w:bookmarkStart w:id="73" w:name="_Toc63239446"/>
+      <w:bookmarkStart w:id="74" w:name="_Toc64551025"/>
       <w:r>
         <w:t xml:space="preserve">Erreurs </w:t>
       </w:r>
-      <w:bookmarkEnd w:id="64"/>
+      <w:bookmarkEnd w:id="71"/>
       <w:r>
         <w:t>restantes</w:t>
       </w:r>
-      <w:bookmarkEnd w:id="65"/>
-      <w:bookmarkEnd w:id="66"/>
-      <w:bookmarkEnd w:id="67"/>
+      <w:bookmarkEnd w:id="72"/>
+      <w:bookmarkEnd w:id="73"/>
+      <w:bookmarkEnd w:id="74"/>
       <w:r>
         <w:t xml:space="preserve"> </w:t>
       </w:r>
     </w:p>
     <w:p>
-      <w:bookmarkStart w:id="68" w:name="_Toc25553323"/>
+      <w:bookmarkStart w:id="75" w:name="_Toc25553323"/>
     </w:p>
     <w:p>
       <w:r>
@@ -12697,7 +13069,7 @@
       <w:r>
         <w:t>Conséquences sur l'utilisation du produit</w:t>
       </w:r>
-      <w:bookmarkEnd w:id="68"/>
+      <w:bookmarkEnd w:id="75"/>
     </w:p>
     <w:p>
       <w:pPr>
@@ -12723,20 +13095,20 @@
           <w:i/>
         </w:rPr>
       </w:pPr>
-      <w:bookmarkStart w:id="69" w:name="_Toc25553326"/>
-      <w:bookmarkStart w:id="70" w:name="_Toc71691029"/>
-      <w:bookmarkStart w:id="71" w:name="_Toc63239447"/>
-      <w:bookmarkStart w:id="72" w:name="_Toc64280620"/>
+      <w:bookmarkStart w:id="76" w:name="_Toc25553326"/>
+      <w:bookmarkStart w:id="77" w:name="_Toc71691029"/>
+      <w:bookmarkStart w:id="78" w:name="_Toc63239447"/>
+      <w:bookmarkStart w:id="79" w:name="_Toc64551026"/>
       <w:r>
         <w:t>Liste des documents</w:t>
       </w:r>
-      <w:bookmarkEnd w:id="69"/>
+      <w:bookmarkEnd w:id="76"/>
       <w:r>
         <w:t xml:space="preserve"> fournis</w:t>
       </w:r>
-      <w:bookmarkEnd w:id="70"/>
-      <w:bookmarkEnd w:id="71"/>
-      <w:bookmarkEnd w:id="72"/>
+      <w:bookmarkEnd w:id="77"/>
+      <w:bookmarkEnd w:id="78"/>
+      <w:bookmarkEnd w:id="79"/>
     </w:p>
     <w:p/>
     <w:p>
@@ -12823,20 +13195,20 @@
       <w:pPr>
         <w:pStyle w:val="Titre1"/>
       </w:pPr>
-      <w:bookmarkStart w:id="73" w:name="_Toc25553328"/>
-      <w:bookmarkStart w:id="74" w:name="_Toc71703263"/>
-      <w:bookmarkStart w:id="75" w:name="_Toc63239448"/>
-      <w:bookmarkStart w:id="76" w:name="_Toc64280621"/>
+      <w:bookmarkStart w:id="80" w:name="_Toc25553328"/>
+      <w:bookmarkStart w:id="81" w:name="_Toc71703263"/>
+      <w:bookmarkStart w:id="82" w:name="_Toc63239448"/>
+      <w:bookmarkStart w:id="83" w:name="_Toc64551027"/>
       <w:r>
         <w:t>C</w:t>
       </w:r>
-      <w:bookmarkEnd w:id="73"/>
-      <w:bookmarkEnd w:id="74"/>
+      <w:bookmarkEnd w:id="80"/>
+      <w:bookmarkEnd w:id="81"/>
       <w:r>
         <w:t>onclusions</w:t>
       </w:r>
-      <w:bookmarkEnd w:id="75"/>
-      <w:bookmarkEnd w:id="76"/>
+      <w:bookmarkEnd w:id="82"/>
+      <w:bookmarkEnd w:id="83"/>
     </w:p>
     <w:p>
       <w:pPr>
@@ -12926,19 +13298,19 @@
       <w:pPr>
         <w:pStyle w:val="Titre1"/>
       </w:pPr>
-      <w:bookmarkStart w:id="77" w:name="_Toc71703264"/>
-      <w:bookmarkStart w:id="78" w:name="_Toc63239449"/>
-      <w:bookmarkStart w:id="79" w:name="_Toc64280622"/>
+      <w:bookmarkStart w:id="84" w:name="_Toc71703264"/>
+      <w:bookmarkStart w:id="85" w:name="_Toc63239449"/>
+      <w:bookmarkStart w:id="86" w:name="_Toc64551028"/>
       <w:r>
         <w:lastRenderedPageBreak/>
         <w:t>A</w:t>
       </w:r>
-      <w:bookmarkEnd w:id="77"/>
+      <w:bookmarkEnd w:id="84"/>
       <w:r>
         <w:t>nnexes</w:t>
       </w:r>
-      <w:bookmarkEnd w:id="78"/>
-      <w:bookmarkEnd w:id="79"/>
+      <w:bookmarkEnd w:id="85"/>
+      <w:bookmarkEnd w:id="86"/>
     </w:p>
     <w:p/>
     <w:p>
@@ -12948,13 +13320,13 @@
           <w:i/>
         </w:rPr>
       </w:pPr>
-      <w:bookmarkStart w:id="80" w:name="_Toc63239450"/>
-      <w:bookmarkStart w:id="81" w:name="_Toc64280623"/>
+      <w:bookmarkStart w:id="87" w:name="_Toc63239450"/>
+      <w:bookmarkStart w:id="88" w:name="_Toc64551029"/>
       <w:r>
         <w:t>Résumé du rapport du TPI / version succincte de la documentation</w:t>
       </w:r>
-      <w:bookmarkEnd w:id="80"/>
-      <w:bookmarkEnd w:id="81"/>
+      <w:bookmarkEnd w:id="87"/>
+      <w:bookmarkEnd w:id="88"/>
     </w:p>
     <w:p/>
     <w:p>
@@ -12964,37 +13336,37 @@
           <w:i/>
         </w:rPr>
       </w:pPr>
-      <w:bookmarkStart w:id="82" w:name="_Toc71703265"/>
-      <w:bookmarkStart w:id="83" w:name="_Toc63239451"/>
-      <w:bookmarkStart w:id="84" w:name="_Toc64280624"/>
+      <w:bookmarkStart w:id="89" w:name="_Toc71703265"/>
+      <w:bookmarkStart w:id="90" w:name="_Toc63239451"/>
+      <w:bookmarkStart w:id="91" w:name="_Toc64551030"/>
       <w:r>
         <w:t>Sources – Bibliographie</w:t>
       </w:r>
-      <w:bookmarkEnd w:id="82"/>
-      <w:bookmarkEnd w:id="83"/>
-      <w:bookmarkEnd w:id="84"/>
+      <w:bookmarkEnd w:id="89"/>
+      <w:bookmarkEnd w:id="90"/>
+      <w:bookmarkEnd w:id="91"/>
     </w:p>
     <w:p/>
     <w:p>
       <w:pPr>
         <w:pStyle w:val="Titre3"/>
       </w:pPr>
-      <w:bookmarkStart w:id="85" w:name="_Toc64280625"/>
+      <w:bookmarkStart w:id="92" w:name="_Toc64551031"/>
       <w:r>
         <w:t>Livres utilisés</w:t>
       </w:r>
-      <w:bookmarkEnd w:id="85"/>
+      <w:bookmarkEnd w:id="92"/>
     </w:p>
     <w:p/>
     <w:p>
       <w:pPr>
         <w:pStyle w:val="Titre3"/>
       </w:pPr>
-      <w:bookmarkStart w:id="86" w:name="_Toc64280626"/>
+      <w:bookmarkStart w:id="93" w:name="_Toc64551032"/>
       <w:r>
         <w:t>Pages internet consultées</w:t>
       </w:r>
-      <w:bookmarkEnd w:id="86"/>
+      <w:bookmarkEnd w:id="93"/>
     </w:p>
     <w:p/>
     <w:p>
@@ -13024,11 +13396,11 @@
       <w:pPr>
         <w:pStyle w:val="Titre3"/>
       </w:pPr>
-      <w:bookmarkStart w:id="87" w:name="_Toc64280627"/>
+      <w:bookmarkStart w:id="94" w:name="_Toc64551033"/>
       <w:r>
         <w:t>Personnes consultées</w:t>
       </w:r>
-      <w:bookmarkEnd w:id="87"/>
+      <w:bookmarkEnd w:id="94"/>
     </w:p>
     <w:p/>
     <w:p>
@@ -13087,20 +13459,20 @@
           <w:i/>
         </w:rPr>
       </w:pPr>
-      <w:bookmarkStart w:id="88" w:name="_Toc25553330"/>
-      <w:bookmarkStart w:id="89" w:name="_Toc71703266"/>
-      <w:bookmarkStart w:id="90" w:name="_Toc63239452"/>
-      <w:bookmarkStart w:id="91" w:name="_Toc64280628"/>
+      <w:bookmarkStart w:id="95" w:name="_Toc25553330"/>
+      <w:bookmarkStart w:id="96" w:name="_Toc71703266"/>
+      <w:bookmarkStart w:id="97" w:name="_Toc63239452"/>
+      <w:bookmarkStart w:id="98" w:name="_Toc64551034"/>
       <w:r>
         <w:t xml:space="preserve">Journal de </w:t>
       </w:r>
-      <w:bookmarkEnd w:id="88"/>
-      <w:bookmarkEnd w:id="89"/>
+      <w:bookmarkEnd w:id="95"/>
+      <w:bookmarkEnd w:id="96"/>
       <w:r>
         <w:t>travail</w:t>
       </w:r>
-      <w:bookmarkEnd w:id="90"/>
-      <w:bookmarkEnd w:id="91"/>
+      <w:bookmarkEnd w:id="97"/>
+      <w:bookmarkEnd w:id="98"/>
     </w:p>
     <w:p/>
     <w:tbl>
@@ -13219,7 +13591,7 @@
       </w:tr>
     </w:tbl>
     <w:p>
-      <w:bookmarkStart w:id="92" w:name="_Toc25553331"/>
+      <w:bookmarkStart w:id="99" w:name="_Toc25553331"/>
     </w:p>
     <w:p/>
     <w:p>
@@ -13229,16 +13601,16 @@
           <w:i/>
         </w:rPr>
       </w:pPr>
-      <w:bookmarkStart w:id="93" w:name="_Toc71703267"/>
-      <w:bookmarkStart w:id="94" w:name="_Toc63239453"/>
-      <w:bookmarkStart w:id="95" w:name="_Toc64280629"/>
+      <w:bookmarkStart w:id="100" w:name="_Toc71703267"/>
+      <w:bookmarkStart w:id="101" w:name="_Toc63239453"/>
+      <w:bookmarkStart w:id="102" w:name="_Toc64551035"/>
       <w:r>
         <w:t>Manuel d'Installation</w:t>
       </w:r>
-      <w:bookmarkEnd w:id="92"/>
-      <w:bookmarkEnd w:id="93"/>
-      <w:bookmarkEnd w:id="94"/>
-      <w:bookmarkEnd w:id="95"/>
+      <w:bookmarkEnd w:id="99"/>
+      <w:bookmarkEnd w:id="100"/>
+      <w:bookmarkEnd w:id="101"/>
+      <w:bookmarkEnd w:id="102"/>
     </w:p>
     <w:p/>
     <w:p>
@@ -13248,17 +13620,17 @@
           <w:i/>
         </w:rPr>
       </w:pPr>
-      <w:bookmarkStart w:id="96" w:name="_Toc25553332"/>
-      <w:bookmarkStart w:id="97" w:name="_Toc71703268"/>
-      <w:bookmarkStart w:id="98" w:name="_Toc63239454"/>
-      <w:bookmarkStart w:id="99" w:name="_Toc64280630"/>
+      <w:bookmarkStart w:id="103" w:name="_Toc25553332"/>
+      <w:bookmarkStart w:id="104" w:name="_Toc71703268"/>
+      <w:bookmarkStart w:id="105" w:name="_Toc63239454"/>
+      <w:bookmarkStart w:id="106" w:name="_Toc64551036"/>
       <w:r>
         <w:t>Manuel d'Utilisation</w:t>
       </w:r>
-      <w:bookmarkEnd w:id="96"/>
-      <w:bookmarkEnd w:id="97"/>
-      <w:bookmarkEnd w:id="98"/>
-      <w:bookmarkEnd w:id="99"/>
+      <w:bookmarkEnd w:id="103"/>
+      <w:bookmarkEnd w:id="104"/>
+      <w:bookmarkEnd w:id="105"/>
+      <w:bookmarkEnd w:id="106"/>
     </w:p>
     <w:p/>
     <w:p>
@@ -13268,23 +13640,23 @@
           <w:i/>
         </w:rPr>
       </w:pPr>
-      <w:bookmarkStart w:id="100" w:name="_Toc71703270"/>
-      <w:bookmarkStart w:id="101" w:name="_Toc63239455"/>
-      <w:bookmarkStart w:id="102" w:name="_Toc64280631"/>
-      <w:bookmarkStart w:id="103" w:name="_Toc25553334"/>
+      <w:bookmarkStart w:id="107" w:name="_Toc71703270"/>
+      <w:bookmarkStart w:id="108" w:name="_Toc63239455"/>
+      <w:bookmarkStart w:id="109" w:name="_Toc25553334"/>
+      <w:bookmarkStart w:id="110" w:name="_Toc64551037"/>
       <w:r>
         <w:t>A</w:t>
       </w:r>
       <w:r>
         <w:t>rchives du projet</w:t>
       </w:r>
-      <w:bookmarkEnd w:id="100"/>
-      <w:bookmarkEnd w:id="101"/>
-      <w:bookmarkEnd w:id="102"/>
+      <w:bookmarkEnd w:id="107"/>
+      <w:bookmarkEnd w:id="108"/>
+      <w:bookmarkEnd w:id="110"/>
       <w:r>
         <w:t xml:space="preserve"> </w:t>
       </w:r>
-      <w:bookmarkEnd w:id="103"/>
+      <w:bookmarkEnd w:id="109"/>
     </w:p>
     <w:p/>
     <w:p>
@@ -13306,12 +13678,12 @@
       <w:pPr>
         <w:pStyle w:val="Titre2"/>
       </w:pPr>
-      <w:bookmarkStart w:id="104" w:name="_Toc64280632"/>
+      <w:bookmarkStart w:id="111" w:name="_Toc64551038"/>
       <w:r>
         <w:lastRenderedPageBreak/>
         <w:t>Table des illustrations</w:t>
       </w:r>
-      <w:bookmarkEnd w:id="104"/>
+      <w:bookmarkEnd w:id="111"/>
     </w:p>
     <w:p/>
     <w:p>
@@ -13980,7 +14352,7 @@
       <w:rPr>
         <w:noProof/>
       </w:rPr>
-      <w:t>12</w:t>
+      <w:t>20</w:t>
     </w:r>
     <w:r>
       <w:fldChar w:fldCharType="end"/>
@@ -17965,6 +18337,15 @@
 </file>
 
 <file path=customXml/item3.xml><?xml version="1.0" encoding="utf-8"?>
+<?mso-contentType ?>
+<FormTemplates xmlns="http://schemas.microsoft.com/sharepoint/v3/contenttype/forms">
+  <Display>DocumentLibraryForm</Display>
+  <Edit>DocumentLibraryForm</Edit>
+  <New>DocumentLibraryForm</New>
+</FormTemplates>
+</file>
+
+<file path=customXml/item4.xml><?xml version="1.0" encoding="utf-8"?>
 <ct:contentTypeSchema xmlns:ct="http://schemas.microsoft.com/office/2006/metadata/contentType" xmlns:ma="http://schemas.microsoft.com/office/2006/metadata/properties/metaAttributes" ct:_="" ma:_="" ma:contentTypeName="Document" ma:contentTypeID="0x0101000B38552FA7D4254E8845977232CFE53B" ma:contentTypeVersion="2" ma:contentTypeDescription="Crée un document." ma:contentTypeScope="" ma:versionID="acac6587a1624531b7bbb5e040fdc0e2">
   <xsd:schema xmlns:xsd="http://www.w3.org/2001/XMLSchema" xmlns:xs="http://www.w3.org/2001/XMLSchema" xmlns:p="http://schemas.microsoft.com/office/2006/metadata/properties" xmlns:ns2="0119da2b-60ce-4773-88fa-ebab2cde1f55" targetNamespace="http://schemas.microsoft.com/office/2006/metadata/properties" ma:root="true" ma:fieldsID="497bc8f796ffcd2b49b56101ba0507db" ns2:_="">
     <xsd:import namespace="0119da2b-60ce-4773-88fa-ebab2cde1f55"/>
@@ -18096,15 +18477,6 @@
 </ct:contentTypeSchema>
 </file>
 
-<file path=customXml/item4.xml><?xml version="1.0" encoding="utf-8"?>
-<?mso-contentType ?>
-<FormTemplates xmlns="http://schemas.microsoft.com/sharepoint/v3/contenttype/forms">
-  <Display>DocumentLibraryForm</Display>
-  <Edit>DocumentLibraryForm</Edit>
-  <New>DocumentLibraryForm</New>
-</FormTemplates>
-</file>
-
 <file path=customXml/item5.xml><?xml version="1.0" encoding="utf-8"?>
 <b:Sources xmlns:b="http://schemas.openxmlformats.org/officeDocument/2006/bibliography" xmlns="http://schemas.openxmlformats.org/officeDocument/2006/bibliography" SelectedStyle="\APASixthEditionOfficeOnline.xsl" StyleName="APA" Version="6"/>
 </file>
@@ -18127,6 +18499,14 @@
 </file>
 
 <file path=customXml/itemProps3.xml><?xml version="1.0" encoding="utf-8"?>
+<ds:datastoreItem xmlns:ds="http://schemas.openxmlformats.org/officeDocument/2006/customXml" ds:itemID="{C3C0D82A-5D77-4930-8043-FB93232D4EC3}">
+  <ds:schemaRefs>
+    <ds:schemaRef ds:uri="http://schemas.microsoft.com/sharepoint/v3/contenttype/forms"/>
+  </ds:schemaRefs>
+</ds:datastoreItem>
+</file>
+
+<file path=customXml/itemProps4.xml><?xml version="1.0" encoding="utf-8"?>
 <ds:datastoreItem xmlns:ds="http://schemas.openxmlformats.org/officeDocument/2006/customXml" ds:itemID="{884A3E52-B6F1-4A6D-876B-680A1FE9CD40}">
   <ds:schemaRefs>
     <ds:schemaRef ds:uri="http://schemas.microsoft.com/office/2006/metadata/contentType"/>
@@ -18144,16 +18524,8 @@
 </ds:datastoreItem>
 </file>
 
-<file path=customXml/itemProps4.xml><?xml version="1.0" encoding="utf-8"?>
-<ds:datastoreItem xmlns:ds="http://schemas.openxmlformats.org/officeDocument/2006/customXml" ds:itemID="{C3C0D82A-5D77-4930-8043-FB93232D4EC3}">
-  <ds:schemaRefs>
-    <ds:schemaRef ds:uri="http://schemas.microsoft.com/sharepoint/v3/contenttype/forms"/>
-  </ds:schemaRefs>
-</ds:datastoreItem>
-</file>
-
 <file path=customXml/itemProps5.xml><?xml version="1.0" encoding="utf-8"?>
-<ds:datastoreItem xmlns:ds="http://schemas.openxmlformats.org/officeDocument/2006/customXml" ds:itemID="{F1EEBEE8-9C6F-49DA-824E-7668CA731EE8}">
+<ds:datastoreItem xmlns:ds="http://schemas.openxmlformats.org/officeDocument/2006/customXml" ds:itemID="{A1B81256-9883-4F4F-A859-9CA99D5BE24D}">
   <ds:schemaRefs>
     <ds:schemaRef ds:uri="http://schemas.openxmlformats.org/officeDocument/2006/bibliography"/>
   </ds:schemaRefs>

</xml_diff>

<commit_message>
ajout des heures manquantes dans JT
</commit_message>
<xml_diff>
--- a/preTPI_COSTA.docx
+++ b/preTPI_COSTA.docx
@@ -1,6 +1,6 @@
 
 <file path=word/document.xml><?xml version="1.0" encoding="utf-8"?>
-<w:document xmlns:wpc="http://schemas.microsoft.com/office/word/2010/wordprocessingCanvas" xmlns:cx="http://schemas.microsoft.com/office/drawing/2014/chartex" xmlns:cx1="http://schemas.microsoft.com/office/drawing/2015/9/8/chartex" xmlns:mc="http://schemas.openxmlformats.org/markup-compatibility/2006" xmlns:o="urn:schemas-microsoft-com:office:office" xmlns:r="http://schemas.openxmlformats.org/officeDocument/2006/relationships" xmlns:m="http://schemas.openxmlformats.org/officeDocument/2006/math" xmlns:v="urn:schemas-microsoft-com:vml" xmlns:wp14="http://schemas.microsoft.com/office/word/2010/wordprocessingDrawing" xmlns:wp="http://schemas.openxmlformats.org/drawingml/2006/wordprocessingDrawing" xmlns:w10="urn:schemas-microsoft-com:office:word" xmlns:w="http://schemas.openxmlformats.org/wordprocessingml/2006/main" xmlns:w14="http://schemas.microsoft.com/office/word/2010/wordml" xmlns:w15="http://schemas.microsoft.com/office/word/2012/wordml" xmlns:w16se="http://schemas.microsoft.com/office/word/2015/wordml/symex" xmlns:wpg="http://schemas.microsoft.com/office/word/2010/wordprocessingGroup" xmlns:wpi="http://schemas.microsoft.com/office/word/2010/wordprocessingInk" xmlns:wne="http://schemas.microsoft.com/office/word/2006/wordml" xmlns:wps="http://schemas.microsoft.com/office/word/2010/wordprocessingShape" mc:Ignorable="w14 w15 w16se wp14">
+<w:document xmlns:wpc="http://schemas.microsoft.com/office/word/2010/wordprocessingCanvas" xmlns:mc="http://schemas.openxmlformats.org/markup-compatibility/2006" xmlns:o="urn:schemas-microsoft-com:office:office" xmlns:r="http://schemas.openxmlformats.org/officeDocument/2006/relationships" xmlns:m="http://schemas.openxmlformats.org/officeDocument/2006/math" xmlns:v="urn:schemas-microsoft-com:vml" xmlns:wp14="http://schemas.microsoft.com/office/word/2010/wordprocessingDrawing" xmlns:wp="http://schemas.openxmlformats.org/drawingml/2006/wordprocessingDrawing" xmlns:w10="urn:schemas-microsoft-com:office:word" xmlns:w="http://schemas.openxmlformats.org/wordprocessingml/2006/main" xmlns:w14="http://schemas.microsoft.com/office/word/2010/wordml" xmlns:w15="http://schemas.microsoft.com/office/word/2012/wordml" xmlns:wpg="http://schemas.microsoft.com/office/word/2010/wordprocessingGroup" xmlns:wpi="http://schemas.microsoft.com/office/word/2010/wordprocessingInk" xmlns:wne="http://schemas.microsoft.com/office/word/2006/wordml" xmlns:wps="http://schemas.microsoft.com/office/word/2010/wordprocessingShape" mc:Ignorable="w14 w15 wp14">
   <w:body>
     <w:sdt>
       <w:sdtPr>
@@ -16,6 +16,7 @@
           <w:docPartUnique/>
         </w:docPartObj>
       </w:sdtPr>
+      <w:sdtEndPr/>
       <w:sdtContent>
         <w:p>
           <w:pPr>
@@ -113,6 +114,7 @@
                                     <w:dataBinding w:prefixMappings="xmlns:ns0='http://purl.org/dc/elements/1.1/' xmlns:ns1='http://schemas.openxmlformats.org/package/2006/metadata/core-properties' " w:xpath="/ns1:coreProperties[1]/ns0:subject[1]" w:storeItemID="{6C3C8BC8-F283-45AE-878A-BAB7291924A1}"/>
                                     <w:text/>
                                   </w:sdtPr>
+                                  <w:sdtEndPr/>
                                   <w:sdtContent>
                                     <w:r>
                                       <w:t>Gestion de Stocks</w:t>
@@ -140,7 +142,7 @@
                   </wp:anchor>
                 </w:drawing>
               </mc:Choice>
-              <mc:Fallback>
+              <mc:Fallback xmlns:w16se="http://schemas.microsoft.com/office/word/2015/wordml/symex" xmlns:cx1="http://schemas.microsoft.com/office/drawing/2015/9/8/chartex" xmlns:cx="http://schemas.microsoft.com/office/drawing/2014/chartex">
                 <w:pict>
                   <v:shapetype id="_x0000_t202" coordsize="21600,21600" o:spt="202" path="m,l,21600r21600,l21600,xe">
                     <v:stroke joinstyle="miter"/>
@@ -316,6 +318,7 @@
                                       <w:calendar w:val="gregorian"/>
                                     </w:date>
                                   </w:sdtPr>
+                                  <w:sdtEndPr/>
                                   <w:sdtContent>
                                     <w:p>
                                       <w:pPr>
@@ -3593,7 +3596,7 @@
                   </wp:anchor>
                 </w:drawing>
               </mc:Choice>
-              <mc:Fallback>
+              <mc:Fallback xmlns:w16se="http://schemas.microsoft.com/office/word/2015/wordml/symex" xmlns:cx1="http://schemas.microsoft.com/office/drawing/2015/9/8/chartex" xmlns:cx="http://schemas.microsoft.com/office/drawing/2014/chartex">
                 <w:pict>
                   <v:group id="Groupe 2" o:spid="_x0000_s1027" style="position:absolute;margin-left:23.6pt;margin-top:0;width:172.8pt;height:839.8pt;z-index:-251660288;mso-width-percent:330;mso-position-horizontal-relative:page;mso-position-vertical:top;mso-position-vertical-relative:page;mso-width-percent:330" coordsize="21945,91257" o:gfxdata="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">
                     <v:rect id="Rectangle 3" o:spid="_x0000_s1028" style="position:absolute;width:1945;height:91257;visibility:visible;mso-wrap-style:square;v-text-anchor:middle" o:gfxdata="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" fillcolor="#44546a [3215]" stroked="f" strokeweight="1pt"/>
@@ -3854,6 +3857,7 @@
                                     <w:dataBinding w:prefixMappings="xmlns:ns0='http://purl.org/dc/elements/1.1/' xmlns:ns1='http://schemas.openxmlformats.org/package/2006/metadata/core-properties' " w:xpath="/ns1:coreProperties[1]/ns0:creator[1]" w:storeItemID="{6C3C8BC8-F283-45AE-878A-BAB7291924A1}"/>
                                     <w:text/>
                                   </w:sdtPr>
+                                  <w:sdtEndPr/>
                                   <w:sdtContent>
                                     <w:r>
                                       <w:rPr>
@@ -3889,6 +3893,7 @@
                                     <w:dataBinding w:prefixMappings="xmlns:ns0='http://schemas.openxmlformats.org/officeDocument/2006/extended-properties' " w:xpath="/ns0:Properties[1]/ns0:Company[1]" w:storeItemID="{6668398D-A668-4E3E-A5EB-62B293D839F1}"/>
                                     <w:text/>
                                   </w:sdtPr>
+                                  <w:sdtEndPr/>
                                   <w:sdtContent>
                                     <w:r>
                                       <w:rPr>
@@ -3922,7 +3927,7 @@
                   </wp:anchor>
                 </w:drawing>
               </mc:Choice>
-              <mc:Fallback>
+              <mc:Fallback xmlns:w16se="http://schemas.microsoft.com/office/word/2015/wordml/symex" xmlns:cx1="http://schemas.microsoft.com/office/drawing/2015/9/8/chartex" xmlns:cx="http://schemas.microsoft.com/office/drawing/2014/chartex">
                 <w:pict>
                   <v:shape id="Zone de texte 32" o:spid="_x0000_s1056" type="#_x0000_t202" style="position:absolute;margin-left:0;margin-top:0;width:4in;height:28.8pt;z-index:251658240;visibility:visible;mso-wrap-style:square;mso-width-percent:450;mso-height-percent:0;mso-left-percent:420;mso-top-percent:880;mso-wrap-distance-left:9pt;mso-wrap-distance-top:0;mso-wrap-distance-right:9pt;mso-wrap-distance-bottom:0;mso-position-horizontal-relative:page;mso-position-vertical-relative:page;mso-width-percent:450;mso-height-percent:0;mso-left-percent:420;mso-top-percent:880;mso-width-relative:page;mso-height-relative:margin;v-text-anchor:bottom" o:gfxdata="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" filled="f" stroked="f" strokeweight=".5pt">
                     <v:textbox style="mso-fit-shape-to-text:t" inset="0,0,0,0">
@@ -4030,6 +4035,7 @@
           <w:docPartUnique/>
         </w:docPartObj>
       </w:sdtPr>
+      <w:sdtEndPr/>
       <w:sdtContent>
         <w:p>
           <w:pPr>
@@ -9241,13 +9247,8 @@
         </w:numPr>
       </w:pPr>
       <w:proofErr w:type="spellStart"/>
-      <w:proofErr w:type="gramStart"/>
-      <w:r>
-        <w:t>object</w:t>
-      </w:r>
-      <w:proofErr w:type="gramEnd"/>
-      <w:r>
-        <w:t>_id</w:t>
+      <w:r>
+        <w:t>object_id</w:t>
       </w:r>
       <w:proofErr w:type="spellEnd"/>
       <w:r>
@@ -9263,13 +9264,8 @@
         </w:numPr>
       </w:pPr>
       <w:proofErr w:type="spellStart"/>
-      <w:proofErr w:type="gramStart"/>
-      <w:r>
-        <w:t>locator</w:t>
-      </w:r>
-      <w:proofErr w:type="gramEnd"/>
-      <w:r>
-        <w:t>_id</w:t>
+      <w:r>
+        <w:t>locator_id</w:t>
       </w:r>
       <w:proofErr w:type="spellEnd"/>
       <w:r>
@@ -9285,13 +9281,8 @@
         </w:numPr>
       </w:pPr>
       <w:proofErr w:type="spellStart"/>
-      <w:proofErr w:type="gramStart"/>
-      <w:r>
-        <w:t>employee</w:t>
-      </w:r>
-      <w:proofErr w:type="gramEnd"/>
-      <w:r>
-        <w:t>_id</w:t>
+      <w:r>
+        <w:t>employee_id</w:t>
       </w:r>
       <w:proofErr w:type="spellEnd"/>
       <w:r>
@@ -9557,7 +9548,7 @@
               </wp:anchor>
             </w:drawing>
           </mc:Choice>
-          <mc:Fallback>
+          <mc:Fallback xmlns:w16se="http://schemas.microsoft.com/office/word/2015/wordml/symex" xmlns:cx1="http://schemas.microsoft.com/office/drawing/2015/9/8/chartex" xmlns:cx="http://schemas.microsoft.com/office/drawing/2014/chartex">
             <w:pict>
               <v:group id="Groupe 35" o:spid="_x0000_s1057" style="position:absolute;left:0;text-align:left;margin-left:0;margin-top:.2pt;width:312.9pt;height:271.95pt;z-index:251662336;mso-position-horizontal:left;mso-position-horizontal-relative:margin;mso-width-relative:margin;mso-height-relative:margin" coordorigin=",282" coordsize="32048,25479" o:gfxdata="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">
                 <v:shapetype id="_x0000_t75" coordsize="21600,21600" o:spt="75" o:preferrelative="t" path="m@4@5l@4@11@9@11@9@5xe" filled="f" stroked="f">
@@ -9756,7 +9747,7 @@
                               <w:pPr>
                                 <w:pStyle w:val="Lgende"/>
                               </w:pPr>
-                              <w:bookmarkStart w:id="20" w:name="_Toc64032970"/>
+                              <w:bookmarkStart w:id="19" w:name="_Toc64032970"/>
                               <w:r>
                                 <w:t xml:space="preserve">Figure </w:t>
                               </w:r>
@@ -9787,7 +9778,7 @@
                               <w:r>
                                 <w:t>formulaire d'ajout d'objet</w:t>
                               </w:r>
-                              <w:bookmarkEnd w:id="20"/>
+                              <w:bookmarkEnd w:id="19"/>
                             </w:p>
                           </w:txbxContent>
                         </wps:txbx>
@@ -9804,7 +9795,7 @@
               </wp:anchor>
             </w:drawing>
           </mc:Choice>
-          <mc:Fallback>
+          <mc:Fallback xmlns:w16se="http://schemas.microsoft.com/office/word/2015/wordml/symex" xmlns:cx1="http://schemas.microsoft.com/office/drawing/2015/9/8/chartex" xmlns:cx="http://schemas.microsoft.com/office/drawing/2014/chartex">
             <w:pict>
               <v:group id="Groupe 38" o:spid="_x0000_s1060" style="position:absolute;left:0;text-align:left;margin-left:0;margin-top:.35pt;width:313.7pt;height:161.7pt;z-index:251664384;mso-position-horizontal:left;mso-position-horizontal-relative:margin" coordsize="39839,20535" o:gfxdata="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">
                 <v:shape id="Image 36" o:spid="_x0000_s1061" type="#_x0000_t75" style="position:absolute;width:39839;height:17354;visibility:visible;mso-wrap-style:square" o:gfxdata="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">
@@ -9908,21 +9899,21 @@
         <w:lastRenderedPageBreak/>
         <w:t xml:space="preserve"> </w:t>
       </w:r>
-      <w:bookmarkStart w:id="22" w:name="_Toc64623799"/>
+      <w:bookmarkStart w:id="20" w:name="_Toc64623799"/>
       <w:r>
         <w:t>Use Cases &amp; Scénarii</w:t>
       </w:r>
-      <w:bookmarkEnd w:id="22"/>
+      <w:bookmarkEnd w:id="20"/>
     </w:p>
     <w:p>
       <w:pPr>
         <w:pStyle w:val="Titre3"/>
       </w:pPr>
-      <w:bookmarkStart w:id="23" w:name="_Toc64623800"/>
+      <w:bookmarkStart w:id="21" w:name="_Toc64623800"/>
       <w:r>
         <w:t>Use Cases</w:t>
       </w:r>
-      <w:bookmarkEnd w:id="23"/>
+      <w:bookmarkEnd w:id="21"/>
     </w:p>
     <w:p>
       <w:r>
@@ -9982,7 +9973,7 @@
       <w:pPr>
         <w:pStyle w:val="Lgende"/>
       </w:pPr>
-      <w:bookmarkStart w:id="24" w:name="_Toc64032971"/>
+      <w:bookmarkStart w:id="22" w:name="_Toc64032971"/>
       <w:r>
         <w:t xml:space="preserve">Figure </w:t>
       </w:r>
@@ -10007,7 +9998,7 @@
       <w:r>
         <w:t xml:space="preserve"> : use cases</w:t>
       </w:r>
-      <w:bookmarkEnd w:id="24"/>
+      <w:bookmarkEnd w:id="22"/>
     </w:p>
     <w:p>
       <w:pPr>
@@ -10026,22 +10017,22 @@
       <w:pPr>
         <w:pStyle w:val="Titre3"/>
       </w:pPr>
-      <w:bookmarkStart w:id="25" w:name="_Toc64623801"/>
+      <w:bookmarkStart w:id="23" w:name="_Toc64623801"/>
       <w:r>
         <w:lastRenderedPageBreak/>
         <w:t>Scénarii</w:t>
       </w:r>
-      <w:bookmarkEnd w:id="25"/>
+      <w:bookmarkEnd w:id="23"/>
     </w:p>
     <w:p>
       <w:pPr>
         <w:pStyle w:val="Titre4"/>
       </w:pPr>
-      <w:bookmarkStart w:id="26" w:name="_Toc64623802"/>
+      <w:bookmarkStart w:id="24" w:name="_Toc64623802"/>
       <w:r>
         <w:t>Ajouter un objet</w:t>
       </w:r>
-      <w:bookmarkEnd w:id="26"/>
+      <w:bookmarkEnd w:id="24"/>
     </w:p>
     <w:tbl>
       <w:tblPr>
@@ -10333,11 +10324,11 @@
       <w:pPr>
         <w:pStyle w:val="Titre4"/>
       </w:pPr>
-      <w:bookmarkStart w:id="27" w:name="_Toc64623803"/>
+      <w:bookmarkStart w:id="25" w:name="_Toc64623803"/>
       <w:r>
         <w:t>Afficher les objets dont le délai est dépassé</w:t>
       </w:r>
-      <w:bookmarkEnd w:id="27"/>
+      <w:bookmarkEnd w:id="25"/>
     </w:p>
     <w:tbl>
       <w:tblPr>
@@ -10455,11 +10446,11 @@
       <w:pPr>
         <w:pStyle w:val="Titre4"/>
       </w:pPr>
-      <w:bookmarkStart w:id="28" w:name="_Toc64623804"/>
+      <w:bookmarkStart w:id="26" w:name="_Toc64623804"/>
       <w:r>
         <w:t>Générer un PDF</w:t>
       </w:r>
-      <w:bookmarkEnd w:id="28"/>
+      <w:bookmarkEnd w:id="26"/>
     </w:p>
     <w:tbl>
       <w:tblPr>
@@ -10678,12 +10669,12 @@
       <w:pPr>
         <w:pStyle w:val="Titre4"/>
       </w:pPr>
-      <w:bookmarkStart w:id="29" w:name="_Toc64623805"/>
+      <w:bookmarkStart w:id="27" w:name="_Toc64623805"/>
       <w:r>
         <w:lastRenderedPageBreak/>
         <w:t>Louer un objet</w:t>
       </w:r>
-      <w:bookmarkEnd w:id="29"/>
+      <w:bookmarkEnd w:id="27"/>
     </w:p>
     <w:tbl>
       <w:tblPr>
@@ -11200,11 +11191,11 @@
       <w:pPr>
         <w:pStyle w:val="Titre4"/>
       </w:pPr>
-      <w:bookmarkStart w:id="30" w:name="_Toc64623806"/>
+      <w:bookmarkStart w:id="28" w:name="_Toc64623806"/>
       <w:r>
         <w:t>Retourner un objet loué</w:t>
       </w:r>
-      <w:bookmarkEnd w:id="30"/>
+      <w:bookmarkEnd w:id="28"/>
     </w:p>
     <w:tbl>
       <w:tblPr>
@@ -11463,11 +11454,11 @@
       <w:pPr>
         <w:pStyle w:val="Titre4"/>
       </w:pPr>
-      <w:bookmarkStart w:id="31" w:name="_Toc64623807"/>
+      <w:bookmarkStart w:id="29" w:name="_Toc64623807"/>
       <w:r>
         <w:t>Rechercher par mot-clé</w:t>
       </w:r>
-      <w:bookmarkEnd w:id="31"/>
+      <w:bookmarkEnd w:id="29"/>
     </w:p>
     <w:tbl>
       <w:tblPr>
@@ -11718,21 +11709,21 @@
         <w:lastRenderedPageBreak/>
         <w:t xml:space="preserve"> </w:t>
       </w:r>
-      <w:bookmarkStart w:id="32" w:name="_Toc64623808"/>
+      <w:bookmarkStart w:id="30" w:name="_Toc64623808"/>
       <w:r>
         <w:t>Diagrammes</w:t>
       </w:r>
-      <w:bookmarkEnd w:id="32"/>
+      <w:bookmarkEnd w:id="30"/>
     </w:p>
     <w:p>
       <w:pPr>
         <w:pStyle w:val="Titre3"/>
       </w:pPr>
-      <w:bookmarkStart w:id="33" w:name="_Toc64623809"/>
+      <w:bookmarkStart w:id="31" w:name="_Toc64623809"/>
       <w:r>
         <w:t>Diagramme de classe</w:t>
       </w:r>
-      <w:bookmarkEnd w:id="33"/>
+      <w:bookmarkEnd w:id="31"/>
     </w:p>
     <w:p/>
     <w:p>
@@ -11791,7 +11782,7 @@
       <w:pPr>
         <w:pStyle w:val="Lgende"/>
       </w:pPr>
-      <w:bookmarkStart w:id="34" w:name="_Toc64032972"/>
+      <w:bookmarkStart w:id="32" w:name="_Toc64032972"/>
       <w:r>
         <w:t xml:space="preserve">Figure </w:t>
       </w:r>
@@ -11816,7 +11807,7 @@
       <w:r>
         <w:t xml:space="preserve"> : diagramme de classe</w:t>
       </w:r>
-      <w:bookmarkEnd w:id="34"/>
+      <w:bookmarkEnd w:id="32"/>
     </w:p>
     <w:p>
       <w:pPr>
@@ -11830,7 +11821,7 @@
       <w:pPr>
         <w:pStyle w:val="Titre3"/>
       </w:pPr>
-      <w:bookmarkStart w:id="35" w:name="_Toc64623810"/>
+      <w:bookmarkStart w:id="33" w:name="_Toc64623810"/>
       <w:r>
         <w:rPr>
           <w:noProof/>
@@ -11896,13 +11887,13 @@
       <w:r>
         <w:t>Diagramme de flux</w:t>
       </w:r>
-      <w:bookmarkEnd w:id="35"/>
+      <w:bookmarkEnd w:id="33"/>
     </w:p>
     <w:p>
       <w:pPr>
         <w:pStyle w:val="Lgende"/>
       </w:pPr>
-      <w:bookmarkStart w:id="36" w:name="_Toc64032973"/>
+      <w:bookmarkStart w:id="34" w:name="_Toc64032973"/>
       <w:r>
         <w:t xml:space="preserve">Figure </w:t>
       </w:r>
@@ -11930,7 +11921,7 @@
       <w:r>
         <w:t>diagramme de flux – ajouter un objet</w:t>
       </w:r>
-      <w:bookmarkEnd w:id="36"/>
+      <w:bookmarkEnd w:id="34"/>
     </w:p>
     <w:p>
       <w:r>
@@ -11995,7 +11986,7 @@
                                   <w:szCs w:val="20"/>
                                 </w:rPr>
                               </w:pPr>
-                              <w:bookmarkStart w:id="37" w:name="_Toc64032974"/>
+                              <w:bookmarkStart w:id="35" w:name="_Toc64032974"/>
                               <w:r>
                                 <w:t xml:space="preserve">Figure </w:t>
                               </w:r>
@@ -12020,7 +12011,7 @@
                               <w:r>
                                 <w:t xml:space="preserve"> : diagramme de flux – retourner un objet</w:t>
                               </w:r>
-                              <w:bookmarkEnd w:id="37"/>
+                              <w:bookmarkEnd w:id="35"/>
                             </w:p>
                           </w:txbxContent>
                         </wps:txbx>
@@ -12066,7 +12057,7 @@
               </wp:anchor>
             </w:drawing>
           </mc:Choice>
-          <mc:Fallback>
+          <mc:Fallback xmlns:w16se="http://schemas.microsoft.com/office/word/2015/wordml/symex" xmlns:cx1="http://schemas.microsoft.com/office/drawing/2015/9/8/chartex" xmlns:cx="http://schemas.microsoft.com/office/drawing/2014/chartex">
             <w:pict>
               <v:group id="Groupe 49" o:spid="_x0000_s1063" style="position:absolute;left:0;text-align:left;margin-left:0;margin-top:26.2pt;width:453.5pt;height:315.85pt;z-index:251673600;mso-position-horizontal:left;mso-position-horizontal-relative:margin" coordsize="57594,40112" o:gfxdata="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">
                 <v:shape id="Zone de texte 44" o:spid="_x0000_s1064" type="#_x0000_t202" style="position:absolute;top:37528;width:57594;height:2584;visibility:visible;mso-wrap-style:square;v-text-anchor:top" o:gfxdata="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" stroked="f">
@@ -12123,8 +12114,8 @@
       </w:r>
     </w:p>
     <w:p>
-      <w:bookmarkStart w:id="39" w:name="_Toc71691012"/>
-      <w:bookmarkStart w:id="40" w:name="_Toc63239439"/>
+      <w:bookmarkStart w:id="36" w:name="_Toc71691012"/>
+      <w:bookmarkStart w:id="37" w:name="_Toc63239439"/>
       <w:r>
         <w:br w:type="page"/>
       </w:r>
@@ -12133,7 +12124,7 @@
       <w:pPr>
         <w:pStyle w:val="Titre2"/>
       </w:pPr>
-      <w:bookmarkStart w:id="41" w:name="_Toc64623811"/>
+      <w:bookmarkStart w:id="38" w:name="_Toc64623811"/>
       <w:r>
         <w:lastRenderedPageBreak/>
         <w:t>Stratégie</w:t>
@@ -12141,9 +12132,9 @@
       <w:r>
         <w:t xml:space="preserve"> de test</w:t>
       </w:r>
-      <w:bookmarkEnd w:id="39"/>
-      <w:bookmarkEnd w:id="40"/>
-      <w:bookmarkEnd w:id="41"/>
+      <w:bookmarkEnd w:id="36"/>
+      <w:bookmarkEnd w:id="37"/>
+      <w:bookmarkEnd w:id="38"/>
     </w:p>
     <w:p>
       <w:r>
@@ -12205,20 +12196,20 @@
           <w:i/>
         </w:rPr>
       </w:pPr>
-      <w:bookmarkStart w:id="42" w:name="_Toc25553310"/>
-      <w:bookmarkStart w:id="43" w:name="_Toc71691015"/>
-      <w:bookmarkStart w:id="44" w:name="_Toc63239440"/>
-      <w:bookmarkStart w:id="45" w:name="_Toc64623812"/>
+      <w:bookmarkStart w:id="39" w:name="_Toc25553310"/>
+      <w:bookmarkStart w:id="40" w:name="_Toc71691015"/>
+      <w:bookmarkStart w:id="41" w:name="_Toc63239440"/>
+      <w:bookmarkStart w:id="42" w:name="_Toc64623812"/>
       <w:r>
         <w:t>R</w:t>
       </w:r>
       <w:r>
         <w:t>isques techniques</w:t>
       </w:r>
+      <w:bookmarkEnd w:id="39"/>
+      <w:bookmarkEnd w:id="40"/>
+      <w:bookmarkEnd w:id="41"/>
       <w:bookmarkEnd w:id="42"/>
-      <w:bookmarkEnd w:id="43"/>
-      <w:bookmarkEnd w:id="44"/>
-      <w:bookmarkEnd w:id="45"/>
     </w:p>
     <w:p>
       <w:pPr>
@@ -12226,7 +12217,7 @@
           <w:lang w:eastAsia="fr-CH"/>
         </w:rPr>
       </w:pPr>
-      <w:bookmarkStart w:id="46" w:name="_Toc63239441"/>
+      <w:bookmarkStart w:id="43" w:name="_Toc63239441"/>
       <w:r>
         <w:rPr>
           <w:lang w:eastAsia="fr-CH"/>
@@ -12275,7 +12266,6 @@
         <w:t xml:space="preserve">Ensuite, la liaison de la base de données à l’application C# est un élément technique spécifique, qui n’a pas été abordé en cours. Pour éviter une perte de temps liée à l’apprentissage de l’implémentation de cet élément, l’aide de Mme </w:t>
       </w:r>
       <w:proofErr w:type="spellStart"/>
-      <w:proofErr w:type="gramStart"/>
       <w:r>
         <w:rPr>
           <w:lang w:eastAsia="fr-CH"/>
@@ -12283,7 +12273,6 @@
         <w:t>F.Andolfatto</w:t>
       </w:r>
       <w:proofErr w:type="spellEnd"/>
-      <w:proofErr w:type="gramEnd"/>
       <w:r>
         <w:rPr>
           <w:lang w:eastAsia="fr-CH"/>
@@ -12329,19 +12318,19 @@
           <w:i/>
         </w:rPr>
       </w:pPr>
-      <w:bookmarkStart w:id="47" w:name="_Toc64623813"/>
+      <w:bookmarkStart w:id="44" w:name="_Toc64623813"/>
       <w:r>
         <w:lastRenderedPageBreak/>
         <w:t>Planification</w:t>
       </w:r>
-      <w:bookmarkEnd w:id="46"/>
+      <w:bookmarkEnd w:id="43"/>
       <w:r>
         <w:t xml:space="preserve"> </w:t>
       </w:r>
       <w:r>
         <w:t>définitive</w:t>
       </w:r>
-      <w:bookmarkEnd w:id="47"/>
+      <w:bookmarkEnd w:id="44"/>
     </w:p>
     <w:p>
       <w:r>
@@ -12351,9 +12340,9 @@
         </w:rPr>
         <w:drawing>
           <wp:inline distT="0" distB="0" distL="0" distR="0">
-            <wp:extent cx="8611263" cy="4992700"/>
-            <wp:effectExtent l="0" t="0" r="0" b="0"/>
-            <wp:docPr id="42" name="Image 42"/>
+            <wp:extent cx="8891270" cy="5053965"/>
+            <wp:effectExtent l="0" t="0" r="5080" b="0"/>
+            <wp:docPr id="43" name="Image 43"/>
             <wp:cNvGraphicFramePr>
               <a:graphicFrameLocks xmlns:a="http://schemas.openxmlformats.org/drawingml/2006/main" noChangeAspect="1"/>
             </wp:cNvGraphicFramePr>
@@ -12361,7 +12350,7 @@
               <a:graphicData uri="http://schemas.openxmlformats.org/drawingml/2006/picture">
                 <pic:pic xmlns:pic="http://schemas.openxmlformats.org/drawingml/2006/picture">
                   <pic:nvPicPr>
-                    <pic:cNvPr id="42" name="planifDef_COSTA.png"/>
+                    <pic:cNvPr id="43" name="planifDef_COSTA.png"/>
                     <pic:cNvPicPr/>
                   </pic:nvPicPr>
                   <pic:blipFill>
@@ -12379,7 +12368,7 @@
                   <pic:spPr>
                     <a:xfrm>
                       <a:off x="0" y="0"/>
-                      <a:ext cx="8631542" cy="5004458"/>
+                      <a:ext cx="8891270" cy="5053965"/>
                     </a:xfrm>
                     <a:prstGeom prst="rect">
                       <a:avLst/>
@@ -12405,9 +12394,9 @@
           <w:docGrid w:linePitch="326"/>
         </w:sectPr>
       </w:pPr>
-      <w:bookmarkStart w:id="48" w:name="_Toc25553314"/>
-      <w:bookmarkStart w:id="49" w:name="_Toc71691019"/>
-      <w:bookmarkStart w:id="50" w:name="_Toc63239442"/>
+      <w:bookmarkStart w:id="45" w:name="_Toc25553314"/>
+      <w:bookmarkStart w:id="46" w:name="_Toc71691019"/>
+      <w:bookmarkStart w:id="47" w:name="_Toc63239442"/>
       <w:r>
         <w:t xml:space="preserve">Les variations par rapport à la planification </w:t>
       </w:r>
@@ -12420,20 +12409,22 @@
       <w:r>
         <w:t>Cela a donc décalé l’intégralité des tâches de développement afin qu’elles se situent à la suite de l’analyse/conception.</w:t>
       </w:r>
+      <w:bookmarkStart w:id="48" w:name="_GoBack"/>
+      <w:bookmarkEnd w:id="48"/>
     </w:p>
     <w:p>
       <w:pPr>
         <w:pStyle w:val="Titre2"/>
       </w:pPr>
-      <w:bookmarkStart w:id="51" w:name="_Toc64623814"/>
-      <w:bookmarkEnd w:id="48"/>
-      <w:bookmarkEnd w:id="49"/>
-      <w:bookmarkEnd w:id="50"/>
+      <w:bookmarkStart w:id="49" w:name="_Toc64623814"/>
+      <w:bookmarkEnd w:id="45"/>
+      <w:bookmarkEnd w:id="46"/>
+      <w:bookmarkEnd w:id="47"/>
       <w:r>
         <w:lastRenderedPageBreak/>
         <w:t>Infrastructure</w:t>
       </w:r>
-      <w:bookmarkEnd w:id="51"/>
+      <w:bookmarkEnd w:id="49"/>
     </w:p>
     <w:p>
       <w:pPr>
@@ -12451,13 +12442,8 @@
         <w:t>s</w:t>
       </w:r>
       <w:r>
-        <w:t xml:space="preserve"> de </w:t>
-      </w:r>
-      <w:proofErr w:type="gramStart"/>
-      <w:r>
-        <w:t>conception:</w:t>
-      </w:r>
-      <w:proofErr w:type="gramEnd"/>
+        <w:t xml:space="preserve"> de conception:</w:t>
+      </w:r>
     </w:p>
     <w:p>
       <w:pPr>
@@ -12472,13 +12458,8 @@
           <w:numId w:val="9"/>
         </w:numPr>
       </w:pPr>
-      <w:proofErr w:type="gramStart"/>
-      <w:r>
-        <w:t>le</w:t>
-      </w:r>
-      <w:proofErr w:type="gramEnd"/>
-      <w:r>
-        <w:t xml:space="preserve"> choix du matériel HW</w:t>
+      <w:r>
+        <w:t>le choix du matériel HW</w:t>
       </w:r>
     </w:p>
     <w:p>
@@ -12489,13 +12470,8 @@
           <w:numId w:val="9"/>
         </w:numPr>
       </w:pPr>
-      <w:proofErr w:type="gramStart"/>
-      <w:r>
-        <w:t>le</w:t>
-      </w:r>
-      <w:proofErr w:type="gramEnd"/>
-      <w:r>
-        <w:t xml:space="preserve"> choix des systèmes d'exploitation pour la réalisation </w:t>
+      <w:r>
+        <w:t xml:space="preserve">le choix des systèmes d'exploitation pour la réalisation </w:t>
       </w:r>
       <w:r>
         <w:rPr>
@@ -12515,13 +12491,8 @@
           <w:numId w:val="9"/>
         </w:numPr>
       </w:pPr>
-      <w:proofErr w:type="gramStart"/>
-      <w:r>
-        <w:t>le</w:t>
-      </w:r>
-      <w:proofErr w:type="gramEnd"/>
-      <w:r>
-        <w:t xml:space="preserve"> choix des outils logiciels pour la réalisation </w:t>
+      <w:r>
+        <w:t xml:space="preserve">le choix des outils logiciels pour la réalisation </w:t>
       </w:r>
       <w:r>
         <w:rPr>
@@ -12541,13 +12512,8 @@
           <w:numId w:val="9"/>
         </w:numPr>
       </w:pPr>
-      <w:proofErr w:type="gramStart"/>
-      <w:r>
-        <w:t>site</w:t>
-      </w:r>
-      <w:proofErr w:type="gramEnd"/>
-      <w:r>
-        <w:t xml:space="preserve"> web: </w:t>
+      <w:r>
+        <w:t xml:space="preserve">site web: </w:t>
       </w:r>
       <w:r>
         <w:t>réaliser les maquettes avec un logiciel, décrire toutes les animations sur papier, définir les mots-clés, choisir une formule d'hébergement, définir la méthode de mise à jour, …</w:t>
@@ -12561,13 +12527,16 @@
           <w:numId w:val="4"/>
         </w:numPr>
       </w:pPr>
+      <w:r>
+        <w:t xml:space="preserve">bases de données: décrire le modèle relationnel, le contenu détaillé des tables (caractéristiques de chaque </w:t>
+      </w:r>
       <w:proofErr w:type="gramStart"/>
       <w:r>
-        <w:t>bases</w:t>
+        <w:t>champs</w:t>
       </w:r>
       <w:proofErr w:type="gramEnd"/>
       <w:r>
-        <w:t xml:space="preserve"> de données: décrire le modèle relationnel, le contenu détaillé des tables (caractéristiques de chaque champs) et les requêtes.</w:t>
+        <w:t>) et les requêtes.</w:t>
       </w:r>
     </w:p>
     <w:p>
@@ -12578,13 +12547,8 @@
           <w:numId w:val="4"/>
         </w:numPr>
       </w:pPr>
-      <w:proofErr w:type="gramStart"/>
-      <w:r>
-        <w:t>programmation</w:t>
-      </w:r>
-      <w:proofErr w:type="gramEnd"/>
-      <w:r>
-        <w:t xml:space="preserve"> et scripts: organigramme, architecture du programme, découpage modulaire, entrées-sorties des modules, pseudo-code</w:t>
+      <w:r>
+        <w:t>programmation et scripts: organigramme, architecture du programme, découpage modulaire, entrées-sorties des modules, pseudo-code</w:t>
       </w:r>
       <w:r>
         <w:t xml:space="preserve"> </w:t>
@@ -12617,14 +12581,14 @@
       <w:pPr>
         <w:pStyle w:val="Titre3"/>
       </w:pPr>
-      <w:bookmarkStart w:id="52" w:name="_Toc64623815"/>
+      <w:bookmarkStart w:id="50" w:name="_Toc64623815"/>
       <w:r>
         <w:t>Matériel hardware</w:t>
       </w:r>
       <w:r>
         <w:t xml:space="preserve"> et système d’exploitation</w:t>
       </w:r>
-      <w:bookmarkEnd w:id="52"/>
+      <w:bookmarkEnd w:id="50"/>
     </w:p>
     <w:p/>
     <w:p>
@@ -12643,11 +12607,11 @@
       <w:pPr>
         <w:pStyle w:val="Titre3"/>
       </w:pPr>
-      <w:bookmarkStart w:id="53" w:name="_Toc64623816"/>
+      <w:bookmarkStart w:id="51" w:name="_Toc64623816"/>
       <w:r>
         <w:t>Outils logiciels</w:t>
       </w:r>
-      <w:bookmarkEnd w:id="53"/>
+      <w:bookmarkEnd w:id="51"/>
     </w:p>
     <w:p/>
     <w:p>
@@ -12693,19 +12657,19 @@
       <w:pPr>
         <w:pStyle w:val="Titre1"/>
       </w:pPr>
-      <w:bookmarkStart w:id="54" w:name="_Toc71703259"/>
-      <w:bookmarkStart w:id="55" w:name="_Toc63239443"/>
-      <w:bookmarkStart w:id="56" w:name="_Toc64623817"/>
+      <w:bookmarkStart w:id="52" w:name="_Toc71703259"/>
+      <w:bookmarkStart w:id="53" w:name="_Toc63239443"/>
+      <w:bookmarkStart w:id="54" w:name="_Toc64623817"/>
       <w:r>
         <w:lastRenderedPageBreak/>
         <w:t>R</w:t>
       </w:r>
+      <w:bookmarkEnd w:id="52"/>
+      <w:r>
+        <w:t>éalisation</w:t>
+      </w:r>
+      <w:bookmarkEnd w:id="53"/>
       <w:bookmarkEnd w:id="54"/>
-      <w:r>
-        <w:t>éalisation</w:t>
-      </w:r>
-      <w:bookmarkEnd w:id="55"/>
-      <w:bookmarkEnd w:id="56"/>
     </w:p>
     <w:p>
       <w:pPr>
@@ -12745,8 +12709,6 @@
         </w:rPr>
         <w:t>S</w:t>
       </w:r>
-      <w:bookmarkStart w:id="57" w:name="_GoBack"/>
-      <w:bookmarkEnd w:id="57"/>
       <w:r>
         <w:rPr>
           <w:iCs/>
@@ -12847,29 +12809,29 @@
           <w:i/>
         </w:rPr>
       </w:pPr>
-      <w:bookmarkStart w:id="58" w:name="_Toc25553317"/>
-      <w:bookmarkStart w:id="59" w:name="_Toc71691022"/>
-      <w:bookmarkStart w:id="60" w:name="_Toc63239444"/>
-      <w:bookmarkStart w:id="61" w:name="_Toc64623818"/>
+      <w:bookmarkStart w:id="55" w:name="_Toc25553317"/>
+      <w:bookmarkStart w:id="56" w:name="_Toc71691022"/>
+      <w:bookmarkStart w:id="57" w:name="_Toc63239444"/>
+      <w:bookmarkStart w:id="58" w:name="_Toc64623818"/>
       <w:r>
         <w:t>Dossier de réalisation</w:t>
       </w:r>
-      <w:bookmarkStart w:id="62" w:name="_Toc25553318"/>
+      <w:bookmarkStart w:id="59" w:name="_Toc25553318"/>
+      <w:bookmarkEnd w:id="55"/>
+      <w:bookmarkEnd w:id="56"/>
+      <w:bookmarkEnd w:id="57"/>
       <w:bookmarkEnd w:id="58"/>
+    </w:p>
+    <w:p>
+      <w:pPr>
+        <w:pStyle w:val="Titre3"/>
+      </w:pPr>
+      <w:bookmarkStart w:id="60" w:name="_Toc64623819"/>
       <w:bookmarkEnd w:id="59"/>
+      <w:r>
+        <w:t>Répertoires et fichiers du projet</w:t>
+      </w:r>
       <w:bookmarkEnd w:id="60"/>
-      <w:bookmarkEnd w:id="61"/>
-    </w:p>
-    <w:p>
-      <w:pPr>
-        <w:pStyle w:val="Titre3"/>
-      </w:pPr>
-      <w:bookmarkStart w:id="63" w:name="_Toc64623819"/>
-      <w:bookmarkEnd w:id="62"/>
-      <w:r>
-        <w:t>Répertoires et fichiers du projet</w:t>
-      </w:r>
-      <w:bookmarkEnd w:id="63"/>
     </w:p>
     <w:p>
       <w:r>
@@ -12885,13 +12847,8 @@
           <w:numId w:val="11"/>
         </w:numPr>
       </w:pPr>
-      <w:proofErr w:type="gramStart"/>
-      <w:r>
-        <w:t>les</w:t>
-      </w:r>
-      <w:proofErr w:type="gramEnd"/>
-      <w:r>
-        <w:t xml:space="preserve"> répertoires où le logiciel est installé</w:t>
+      <w:r>
+        <w:t>les répertoires où le logiciel est installé</w:t>
       </w:r>
     </w:p>
     <w:p>
@@ -12902,13 +12859,8 @@
           <w:numId w:val="10"/>
         </w:numPr>
       </w:pPr>
-      <w:proofErr w:type="gramStart"/>
-      <w:r>
-        <w:t>la</w:t>
-      </w:r>
-      <w:proofErr w:type="gramEnd"/>
-      <w:r>
-        <w:t xml:space="preserve"> liste de tous les fichiers et une rapide description de leur contenu (des noms qui parlent !)</w:t>
+      <w:r>
+        <w:t>la liste de tous les fichiers et une rapide description de leur contenu (des noms qui parlent !)</w:t>
       </w:r>
     </w:p>
     <w:p/>
@@ -12916,11 +12868,11 @@
       <w:pPr>
         <w:pStyle w:val="Titre3"/>
       </w:pPr>
-      <w:bookmarkStart w:id="64" w:name="_Toc64623820"/>
+      <w:bookmarkStart w:id="61" w:name="_Toc64623820"/>
       <w:r>
         <w:t>Produit fini</w:t>
       </w:r>
-      <w:bookmarkEnd w:id="64"/>
+      <w:bookmarkEnd w:id="61"/>
     </w:p>
     <w:p>
       <w:pPr>
@@ -12930,13 +12882,8 @@
           <w:numId w:val="10"/>
         </w:numPr>
       </w:pPr>
-      <w:proofErr w:type="gramStart"/>
-      <w:r>
-        <w:t>le</w:t>
-      </w:r>
-      <w:proofErr w:type="gramEnd"/>
-      <w:r>
-        <w:t xml:space="preserve"> numéro de version de votre produit !</w:t>
+      <w:r>
+        <w:t>le numéro de version de votre produit !</w:t>
       </w:r>
     </w:p>
     <w:p/>
@@ -12950,13 +12897,8 @@
           <w:numId w:val="10"/>
         </w:numPr>
       </w:pPr>
-      <w:proofErr w:type="gramStart"/>
-      <w:r>
-        <w:t>les</w:t>
-      </w:r>
-      <w:proofErr w:type="gramEnd"/>
-      <w:r>
-        <w:t xml:space="preserve"> versions des systèmes d'exploitation et des outils logiciels</w:t>
+      <w:r>
+        <w:t>les versions des systèmes d'exploitation et des outils logiciels</w:t>
       </w:r>
     </w:p>
     <w:p>
@@ -12967,19 +12909,11 @@
           <w:numId w:val="10"/>
         </w:numPr>
       </w:pPr>
-      <w:proofErr w:type="gramStart"/>
       <w:r>
         <w:rPr>
           <w:highlight w:val="yellow"/>
         </w:rPr>
-        <w:t>la</w:t>
-      </w:r>
-      <w:proofErr w:type="gramEnd"/>
-      <w:r>
-        <w:rPr>
-          <w:highlight w:val="yellow"/>
-        </w:rPr>
-        <w:t xml:space="preserve"> description exacte du matériel</w:t>
+        <w:t>la description exacte du matériel</w:t>
       </w:r>
       <w:r>
         <w:rPr>
@@ -12993,11 +12927,11 @@
       <w:pPr>
         <w:pStyle w:val="Titre3"/>
       </w:pPr>
-      <w:bookmarkStart w:id="65" w:name="_Toc64623821"/>
+      <w:bookmarkStart w:id="62" w:name="_Toc64623821"/>
       <w:r>
         <w:t>Programmation et scripts</w:t>
       </w:r>
-      <w:bookmarkEnd w:id="65"/>
+      <w:bookmarkEnd w:id="62"/>
     </w:p>
     <w:p>
       <w:pPr>
@@ -13010,13 +12944,8 @@
           <w:u w:val="single"/>
         </w:rPr>
       </w:pPr>
-      <w:proofErr w:type="gramStart"/>
-      <w:r>
-        <w:t>programmation</w:t>
-      </w:r>
-      <w:proofErr w:type="gramEnd"/>
-      <w:r>
-        <w:t xml:space="preserve"> et scripts: librairies externes, dictionnaire des données, reconstruction du logiciel</w:t>
+      <w:r>
+        <w:t>programmation et scripts: librairies externes, dictionnaire des données, reconstruction du logiciel</w:t>
       </w:r>
       <w:r>
         <w:t xml:space="preserve"> </w:t>
@@ -13053,20 +12982,20 @@
           <w:i/>
         </w:rPr>
       </w:pPr>
-      <w:bookmarkStart w:id="66" w:name="_Toc25553321"/>
-      <w:bookmarkStart w:id="67" w:name="_Toc71691025"/>
-      <w:bookmarkStart w:id="68" w:name="_Toc63239445"/>
-      <w:bookmarkStart w:id="69" w:name="_Toc64623822"/>
+      <w:bookmarkStart w:id="63" w:name="_Toc25553321"/>
+      <w:bookmarkStart w:id="64" w:name="_Toc71691025"/>
+      <w:bookmarkStart w:id="65" w:name="_Toc63239445"/>
+      <w:bookmarkStart w:id="66" w:name="_Toc64623822"/>
       <w:r>
         <w:t>Description des test</w:t>
       </w:r>
+      <w:bookmarkEnd w:id="63"/>
+      <w:r>
+        <w:t>s effectués</w:t>
+      </w:r>
+      <w:bookmarkEnd w:id="64"/>
+      <w:bookmarkEnd w:id="65"/>
       <w:bookmarkEnd w:id="66"/>
-      <w:r>
-        <w:t>s effectués</w:t>
-      </w:r>
-      <w:bookmarkEnd w:id="67"/>
-      <w:bookmarkEnd w:id="68"/>
-      <w:bookmarkEnd w:id="69"/>
     </w:p>
     <w:p>
       <w:pPr>
@@ -13078,13 +13007,8 @@
         <w:pStyle w:val="En-tte"/>
       </w:pPr>
       <w:r>
-        <w:t xml:space="preserve">Pour chaque partie testée de votre projet, il faut </w:t>
-      </w:r>
-      <w:proofErr w:type="gramStart"/>
-      <w:r>
-        <w:t>décrire:</w:t>
-      </w:r>
-      <w:proofErr w:type="gramEnd"/>
+        <w:t>Pour chaque partie testée de votre projet, il faut décrire:</w:t>
+      </w:r>
     </w:p>
     <w:p>
       <w:pPr>
@@ -13099,13 +13023,8 @@
           <w:numId w:val="13"/>
         </w:numPr>
       </w:pPr>
-      <w:proofErr w:type="gramStart"/>
-      <w:r>
-        <w:t>les</w:t>
-      </w:r>
-      <w:proofErr w:type="gramEnd"/>
-      <w:r>
-        <w:t xml:space="preserve"> conditions exactes de chaque test</w:t>
+      <w:r>
+        <w:t>les conditions exactes de chaque test</w:t>
       </w:r>
     </w:p>
     <w:p>
@@ -13116,13 +13035,8 @@
           <w:numId w:val="12"/>
         </w:numPr>
       </w:pPr>
-      <w:proofErr w:type="gramStart"/>
-      <w:r>
-        <w:t>les</w:t>
-      </w:r>
-      <w:proofErr w:type="gramEnd"/>
-      <w:r>
-        <w:t xml:space="preserve"> preuves de test (papier ou fichier)</w:t>
+      <w:r>
+        <w:t>les preuves de test (papier ou fichier)</w:t>
       </w:r>
     </w:p>
     <w:p>
@@ -13133,13 +13047,8 @@
           <w:numId w:val="12"/>
         </w:numPr>
       </w:pPr>
-      <w:proofErr w:type="gramStart"/>
-      <w:r>
-        <w:t>tests</w:t>
-      </w:r>
-      <w:proofErr w:type="gramEnd"/>
-      <w:r>
-        <w:t xml:space="preserve"> sans preuve: fournir au moins une description </w:t>
+      <w:r>
+        <w:t xml:space="preserve">tests sans preuve: fournir au moins une description </w:t>
       </w:r>
     </w:p>
     <w:p>
@@ -13149,38 +13058,30 @@
           <w:i/>
         </w:rPr>
       </w:pPr>
-      <w:bookmarkStart w:id="70" w:name="_Toc25553322"/>
-      <w:bookmarkStart w:id="71" w:name="_Toc71691026"/>
-      <w:bookmarkStart w:id="72" w:name="_Toc63239446"/>
-      <w:bookmarkStart w:id="73" w:name="_Toc64623823"/>
+      <w:bookmarkStart w:id="67" w:name="_Toc25553322"/>
+      <w:bookmarkStart w:id="68" w:name="_Toc71691026"/>
+      <w:bookmarkStart w:id="69" w:name="_Toc63239446"/>
+      <w:bookmarkStart w:id="70" w:name="_Toc64623823"/>
       <w:r>
         <w:t xml:space="preserve">Erreurs </w:t>
       </w:r>
+      <w:bookmarkEnd w:id="67"/>
+      <w:r>
+        <w:t>restantes</w:t>
+      </w:r>
+      <w:bookmarkEnd w:id="68"/>
+      <w:bookmarkEnd w:id="69"/>
       <w:bookmarkEnd w:id="70"/>
       <w:r>
-        <w:t>restantes</w:t>
-      </w:r>
-      <w:bookmarkEnd w:id="71"/>
-      <w:bookmarkEnd w:id="72"/>
-      <w:bookmarkEnd w:id="73"/>
-      <w:r>
         <w:t xml:space="preserve"> </w:t>
       </w:r>
     </w:p>
     <w:p>
-      <w:bookmarkStart w:id="74" w:name="_Toc25553323"/>
-    </w:p>
-    <w:p>
-      <w:r>
-        <w:t xml:space="preserve">S'il reste encore des </w:t>
-      </w:r>
-      <w:proofErr w:type="gramStart"/>
-      <w:r>
-        <w:t>erreurs:</w:t>
-      </w:r>
-      <w:proofErr w:type="gramEnd"/>
-      <w:r>
-        <w:t xml:space="preserve"> </w:t>
+      <w:bookmarkStart w:id="71" w:name="_Toc25553323"/>
+    </w:p>
+    <w:p>
+      <w:r>
+        <w:t xml:space="preserve">S'il reste encore des erreurs: </w:t>
       </w:r>
     </w:p>
     <w:p/>
@@ -13208,7 +13109,7 @@
         <w:lastRenderedPageBreak/>
         <w:t>Conséquences sur l'utilisation du produit</w:t>
       </w:r>
-      <w:bookmarkEnd w:id="74"/>
+      <w:bookmarkEnd w:id="71"/>
     </w:p>
     <w:p>
       <w:pPr>
@@ -13234,20 +13135,20 @@
           <w:i/>
         </w:rPr>
       </w:pPr>
-      <w:bookmarkStart w:id="75" w:name="_Toc25553326"/>
-      <w:bookmarkStart w:id="76" w:name="_Toc71691029"/>
-      <w:bookmarkStart w:id="77" w:name="_Toc63239447"/>
-      <w:bookmarkStart w:id="78" w:name="_Toc64623824"/>
+      <w:bookmarkStart w:id="72" w:name="_Toc25553326"/>
+      <w:bookmarkStart w:id="73" w:name="_Toc71691029"/>
+      <w:bookmarkStart w:id="74" w:name="_Toc63239447"/>
+      <w:bookmarkStart w:id="75" w:name="_Toc64623824"/>
       <w:r>
         <w:t>Liste des documents</w:t>
       </w:r>
+      <w:bookmarkEnd w:id="72"/>
+      <w:r>
+        <w:t xml:space="preserve"> fournis</w:t>
+      </w:r>
+      <w:bookmarkEnd w:id="73"/>
+      <w:bookmarkEnd w:id="74"/>
       <w:bookmarkEnd w:id="75"/>
-      <w:r>
-        <w:t xml:space="preserve"> fournis</w:t>
-      </w:r>
-      <w:bookmarkEnd w:id="76"/>
-      <w:bookmarkEnd w:id="77"/>
-      <w:bookmarkEnd w:id="78"/>
     </w:p>
     <w:p/>
     <w:p>
@@ -13267,13 +13168,8 @@
           <w:numId w:val="3"/>
         </w:numPr>
       </w:pPr>
-      <w:proofErr w:type="gramStart"/>
-      <w:r>
-        <w:t>le</w:t>
-      </w:r>
-      <w:proofErr w:type="gramEnd"/>
-      <w:r>
-        <w:t xml:space="preserve"> rapport de projet</w:t>
+      <w:r>
+        <w:t>le rapport de projet</w:t>
       </w:r>
     </w:p>
     <w:p>
@@ -13284,13 +13180,8 @@
           <w:numId w:val="3"/>
         </w:numPr>
       </w:pPr>
-      <w:proofErr w:type="gramStart"/>
-      <w:r>
-        <w:t>le</w:t>
-      </w:r>
-      <w:proofErr w:type="gramEnd"/>
-      <w:r>
-        <w:t xml:space="preserve"> manuel d'Installation (en annexe)</w:t>
+      <w:r>
+        <w:t>le manuel d'Installation (en annexe)</w:t>
       </w:r>
     </w:p>
     <w:p>
@@ -13301,13 +13192,8 @@
           <w:numId w:val="3"/>
         </w:numPr>
       </w:pPr>
-      <w:proofErr w:type="gramStart"/>
-      <w:r>
-        <w:t>le</w:t>
-      </w:r>
-      <w:proofErr w:type="gramEnd"/>
-      <w:r>
-        <w:t xml:space="preserve"> manuel d'Utilisation avec des exemples graphiques (en annexe)</w:t>
+      <w:r>
+        <w:t>le manuel d'Utilisation avec des exemples graphiques (en annexe)</w:t>
       </w:r>
     </w:p>
     <w:p>
@@ -13318,13 +13204,8 @@
           <w:numId w:val="3"/>
         </w:numPr>
       </w:pPr>
-      <w:proofErr w:type="gramStart"/>
-      <w:r>
-        <w:t>autres</w:t>
-      </w:r>
-      <w:proofErr w:type="gramEnd"/>
-      <w:r>
-        <w:t>…</w:t>
+      <w:r>
+        <w:t>autres…</w:t>
       </w:r>
     </w:p>
     <w:p/>
@@ -13334,33 +13215,28 @@
       <w:pPr>
         <w:pStyle w:val="Titre1"/>
       </w:pPr>
-      <w:bookmarkStart w:id="79" w:name="_Toc25553328"/>
-      <w:bookmarkStart w:id="80" w:name="_Toc71703263"/>
-      <w:bookmarkStart w:id="81" w:name="_Toc63239448"/>
-      <w:bookmarkStart w:id="82" w:name="_Toc64623825"/>
+      <w:bookmarkStart w:id="76" w:name="_Toc25553328"/>
+      <w:bookmarkStart w:id="77" w:name="_Toc71703263"/>
+      <w:bookmarkStart w:id="78" w:name="_Toc63239448"/>
+      <w:bookmarkStart w:id="79" w:name="_Toc64623825"/>
       <w:r>
         <w:t>C</w:t>
       </w:r>
+      <w:bookmarkEnd w:id="76"/>
+      <w:bookmarkEnd w:id="77"/>
+      <w:r>
+        <w:t>onclusions</w:t>
+      </w:r>
+      <w:bookmarkEnd w:id="78"/>
       <w:bookmarkEnd w:id="79"/>
-      <w:bookmarkEnd w:id="80"/>
-      <w:r>
-        <w:t>onclusions</w:t>
-      </w:r>
-      <w:bookmarkEnd w:id="81"/>
-      <w:bookmarkEnd w:id="82"/>
     </w:p>
     <w:p>
       <w:pPr>
         <w:pStyle w:val="Retraitnormal1"/>
       </w:pPr>
       <w:r>
-        <w:t xml:space="preserve">Développez en tous cas les points </w:t>
-      </w:r>
-      <w:proofErr w:type="gramStart"/>
-      <w:r>
-        <w:t>suivants:</w:t>
-      </w:r>
-      <w:proofErr w:type="gramEnd"/>
+        <w:t>Développez en tous cas les points suivants:</w:t>
+      </w:r>
     </w:p>
     <w:p>
       <w:pPr>
@@ -13437,19 +13313,19 @@
       <w:pPr>
         <w:pStyle w:val="Titre1"/>
       </w:pPr>
-      <w:bookmarkStart w:id="83" w:name="_Toc71703264"/>
-      <w:bookmarkStart w:id="84" w:name="_Toc63239449"/>
-      <w:bookmarkStart w:id="85" w:name="_Toc64623826"/>
+      <w:bookmarkStart w:id="80" w:name="_Toc71703264"/>
+      <w:bookmarkStart w:id="81" w:name="_Toc63239449"/>
+      <w:bookmarkStart w:id="82" w:name="_Toc64623826"/>
       <w:r>
         <w:lastRenderedPageBreak/>
         <w:t>A</w:t>
       </w:r>
-      <w:bookmarkEnd w:id="83"/>
+      <w:bookmarkEnd w:id="80"/>
       <w:r>
         <w:t>nnexes</w:t>
       </w:r>
-      <w:bookmarkEnd w:id="84"/>
-      <w:bookmarkEnd w:id="85"/>
+      <w:bookmarkEnd w:id="81"/>
+      <w:bookmarkEnd w:id="82"/>
     </w:p>
     <w:p/>
     <w:p>
@@ -13459,13 +13335,13 @@
           <w:i/>
         </w:rPr>
       </w:pPr>
-      <w:bookmarkStart w:id="86" w:name="_Toc63239450"/>
-      <w:bookmarkStart w:id="87" w:name="_Toc64623827"/>
+      <w:bookmarkStart w:id="83" w:name="_Toc63239450"/>
+      <w:bookmarkStart w:id="84" w:name="_Toc64623827"/>
       <w:r>
         <w:t>Résumé du rapport du TPI / version succincte de la documentation</w:t>
       </w:r>
-      <w:bookmarkEnd w:id="86"/>
-      <w:bookmarkEnd w:id="87"/>
+      <w:bookmarkEnd w:id="83"/>
+      <w:bookmarkEnd w:id="84"/>
     </w:p>
     <w:p/>
     <w:p>
@@ -13475,37 +13351,37 @@
           <w:i/>
         </w:rPr>
       </w:pPr>
-      <w:bookmarkStart w:id="88" w:name="_Toc71703265"/>
-      <w:bookmarkStart w:id="89" w:name="_Toc63239451"/>
-      <w:bookmarkStart w:id="90" w:name="_Toc64623828"/>
+      <w:bookmarkStart w:id="85" w:name="_Toc71703265"/>
+      <w:bookmarkStart w:id="86" w:name="_Toc63239451"/>
+      <w:bookmarkStart w:id="87" w:name="_Toc64623828"/>
       <w:r>
         <w:t>Sources – Bibliographie</w:t>
       </w:r>
+      <w:bookmarkEnd w:id="85"/>
+      <w:bookmarkEnd w:id="86"/>
+      <w:bookmarkEnd w:id="87"/>
+    </w:p>
+    <w:p/>
+    <w:p>
+      <w:pPr>
+        <w:pStyle w:val="Titre3"/>
+      </w:pPr>
+      <w:bookmarkStart w:id="88" w:name="_Toc64623829"/>
+      <w:r>
+        <w:t>Livres utilisés</w:t>
+      </w:r>
       <w:bookmarkEnd w:id="88"/>
+    </w:p>
+    <w:p/>
+    <w:p>
+      <w:pPr>
+        <w:pStyle w:val="Titre3"/>
+      </w:pPr>
+      <w:bookmarkStart w:id="89" w:name="_Toc64623830"/>
+      <w:r>
+        <w:t>Pages internet consultées</w:t>
+      </w:r>
       <w:bookmarkEnd w:id="89"/>
-      <w:bookmarkEnd w:id="90"/>
-    </w:p>
-    <w:p/>
-    <w:p>
-      <w:pPr>
-        <w:pStyle w:val="Titre3"/>
-      </w:pPr>
-      <w:bookmarkStart w:id="91" w:name="_Toc64623829"/>
-      <w:r>
-        <w:t>Livres utilisés</w:t>
-      </w:r>
-      <w:bookmarkEnd w:id="91"/>
-    </w:p>
-    <w:p/>
-    <w:p>
-      <w:pPr>
-        <w:pStyle w:val="Titre3"/>
-      </w:pPr>
-      <w:bookmarkStart w:id="92" w:name="_Toc64623830"/>
-      <w:r>
-        <w:t>Pages internet consultées</w:t>
-      </w:r>
-      <w:bookmarkEnd w:id="92"/>
     </w:p>
     <w:p/>
     <w:p>
@@ -13535,11 +13411,11 @@
       <w:pPr>
         <w:pStyle w:val="Titre3"/>
       </w:pPr>
-      <w:bookmarkStart w:id="93" w:name="_Toc64623831"/>
+      <w:bookmarkStart w:id="90" w:name="_Toc64623831"/>
       <w:r>
         <w:t>Personnes consultées</w:t>
       </w:r>
-      <w:bookmarkEnd w:id="93"/>
+      <w:bookmarkEnd w:id="90"/>
     </w:p>
     <w:p/>
     <w:p>
@@ -13547,12 +13423,10 @@
         <w:t xml:space="preserve">Mme </w:t>
       </w:r>
       <w:proofErr w:type="spellStart"/>
-      <w:proofErr w:type="gramStart"/>
       <w:r>
         <w:t>F.Andolfatto</w:t>
       </w:r>
       <w:proofErr w:type="spellEnd"/>
-      <w:proofErr w:type="gramEnd"/>
     </w:p>
     <w:p>
       <w:pPr>
@@ -13598,20 +13472,20 @@
           <w:i/>
         </w:rPr>
       </w:pPr>
-      <w:bookmarkStart w:id="94" w:name="_Toc25553330"/>
-      <w:bookmarkStart w:id="95" w:name="_Toc71703266"/>
-      <w:bookmarkStart w:id="96" w:name="_Toc63239452"/>
-      <w:bookmarkStart w:id="97" w:name="_Toc64623832"/>
+      <w:bookmarkStart w:id="91" w:name="_Toc25553330"/>
+      <w:bookmarkStart w:id="92" w:name="_Toc71703266"/>
+      <w:bookmarkStart w:id="93" w:name="_Toc63239452"/>
+      <w:bookmarkStart w:id="94" w:name="_Toc64623832"/>
       <w:r>
         <w:t xml:space="preserve">Journal de </w:t>
       </w:r>
+      <w:bookmarkEnd w:id="91"/>
+      <w:bookmarkEnd w:id="92"/>
+      <w:r>
+        <w:t>travail</w:t>
+      </w:r>
+      <w:bookmarkEnd w:id="93"/>
       <w:bookmarkEnd w:id="94"/>
-      <w:bookmarkEnd w:id="95"/>
-      <w:r>
-        <w:t>travail</w:t>
-      </w:r>
-      <w:bookmarkEnd w:id="96"/>
-      <w:bookmarkEnd w:id="97"/>
     </w:p>
     <w:p/>
     <w:tbl>
@@ -13730,7 +13604,7 @@
       </w:tr>
     </w:tbl>
     <w:p>
-      <w:bookmarkStart w:id="98" w:name="_Toc25553331"/>
+      <w:bookmarkStart w:id="95" w:name="_Toc25553331"/>
     </w:p>
     <w:p/>
     <w:p>
@@ -13740,16 +13614,16 @@
           <w:i/>
         </w:rPr>
       </w:pPr>
-      <w:bookmarkStart w:id="99" w:name="_Toc71703267"/>
-      <w:bookmarkStart w:id="100" w:name="_Toc63239453"/>
-      <w:bookmarkStart w:id="101" w:name="_Toc64623833"/>
+      <w:bookmarkStart w:id="96" w:name="_Toc71703267"/>
+      <w:bookmarkStart w:id="97" w:name="_Toc63239453"/>
+      <w:bookmarkStart w:id="98" w:name="_Toc64623833"/>
       <w:r>
         <w:t>Manuel d'Installation</w:t>
       </w:r>
+      <w:bookmarkEnd w:id="95"/>
+      <w:bookmarkEnd w:id="96"/>
+      <w:bookmarkEnd w:id="97"/>
       <w:bookmarkEnd w:id="98"/>
-      <w:bookmarkEnd w:id="99"/>
-      <w:bookmarkEnd w:id="100"/>
-      <w:bookmarkEnd w:id="101"/>
     </w:p>
     <w:p/>
     <w:p>
@@ -13759,17 +13633,17 @@
           <w:i/>
         </w:rPr>
       </w:pPr>
-      <w:bookmarkStart w:id="102" w:name="_Toc25553332"/>
-      <w:bookmarkStart w:id="103" w:name="_Toc71703268"/>
-      <w:bookmarkStart w:id="104" w:name="_Toc63239454"/>
-      <w:bookmarkStart w:id="105" w:name="_Toc64623834"/>
+      <w:bookmarkStart w:id="99" w:name="_Toc25553332"/>
+      <w:bookmarkStart w:id="100" w:name="_Toc71703268"/>
+      <w:bookmarkStart w:id="101" w:name="_Toc63239454"/>
+      <w:bookmarkStart w:id="102" w:name="_Toc64623834"/>
       <w:r>
         <w:t>Manuel d'Utilisation</w:t>
       </w:r>
+      <w:bookmarkEnd w:id="99"/>
+      <w:bookmarkEnd w:id="100"/>
+      <w:bookmarkEnd w:id="101"/>
       <w:bookmarkEnd w:id="102"/>
-      <w:bookmarkEnd w:id="103"/>
-      <w:bookmarkEnd w:id="104"/>
-      <w:bookmarkEnd w:id="105"/>
     </w:p>
     <w:p/>
     <w:p>
@@ -13779,23 +13653,23 @@
           <w:i/>
         </w:rPr>
       </w:pPr>
-      <w:bookmarkStart w:id="106" w:name="_Toc71703270"/>
-      <w:bookmarkStart w:id="107" w:name="_Toc63239455"/>
-      <w:bookmarkStart w:id="108" w:name="_Toc25553334"/>
-      <w:bookmarkStart w:id="109" w:name="_Toc64623835"/>
+      <w:bookmarkStart w:id="103" w:name="_Toc71703270"/>
+      <w:bookmarkStart w:id="104" w:name="_Toc63239455"/>
+      <w:bookmarkStart w:id="105" w:name="_Toc64623835"/>
+      <w:bookmarkStart w:id="106" w:name="_Toc25553334"/>
       <w:r>
         <w:t>A</w:t>
       </w:r>
       <w:r>
         <w:t>rchives du projet</w:t>
       </w:r>
+      <w:bookmarkEnd w:id="103"/>
+      <w:bookmarkEnd w:id="104"/>
+      <w:bookmarkEnd w:id="105"/>
+      <w:r>
+        <w:t xml:space="preserve"> </w:t>
+      </w:r>
       <w:bookmarkEnd w:id="106"/>
-      <w:bookmarkEnd w:id="107"/>
-      <w:bookmarkEnd w:id="109"/>
-      <w:r>
-        <w:t xml:space="preserve"> </w:t>
-      </w:r>
-      <w:bookmarkEnd w:id="108"/>
     </w:p>
     <w:p/>
     <w:p>
@@ -13817,12 +13691,12 @@
       <w:pPr>
         <w:pStyle w:val="Titre2"/>
       </w:pPr>
-      <w:bookmarkStart w:id="110" w:name="_Toc64623836"/>
+      <w:bookmarkStart w:id="107" w:name="_Toc64623836"/>
       <w:r>
         <w:lastRenderedPageBreak/>
         <w:t>Table des illustrations</w:t>
       </w:r>
-      <w:bookmarkEnd w:id="110"/>
+      <w:bookmarkEnd w:id="107"/>
     </w:p>
     <w:p/>
     <w:p>
@@ -14438,7 +14312,7 @@
 </file>
 
 <file path=word/endnotes.xml><?xml version="1.0" encoding="utf-8"?>
-<w:endnotes xmlns:wpc="http://schemas.microsoft.com/office/word/2010/wordprocessingCanvas" xmlns:cx="http://schemas.microsoft.com/office/drawing/2014/chartex" xmlns:cx1="http://schemas.microsoft.com/office/drawing/2015/9/8/chartex" xmlns:mc="http://schemas.openxmlformats.org/markup-compatibility/2006" xmlns:o="urn:schemas-microsoft-com:office:office" xmlns:r="http://schemas.openxmlformats.org/officeDocument/2006/relationships" xmlns:m="http://schemas.openxmlformats.org/officeDocument/2006/math" xmlns:v="urn:schemas-microsoft-com:vml" xmlns:wp14="http://schemas.microsoft.com/office/word/2010/wordprocessingDrawing" xmlns:wp="http://schemas.openxmlformats.org/drawingml/2006/wordprocessingDrawing" xmlns:w10="urn:schemas-microsoft-com:office:word" xmlns:w="http://schemas.openxmlformats.org/wordprocessingml/2006/main" xmlns:w14="http://schemas.microsoft.com/office/word/2010/wordml" xmlns:w15="http://schemas.microsoft.com/office/word/2012/wordml" xmlns:w16se="http://schemas.microsoft.com/office/word/2015/wordml/symex" xmlns:wpg="http://schemas.microsoft.com/office/word/2010/wordprocessingGroup" xmlns:wpi="http://schemas.microsoft.com/office/word/2010/wordprocessingInk" xmlns:wne="http://schemas.microsoft.com/office/word/2006/wordml" xmlns:wps="http://schemas.microsoft.com/office/word/2010/wordprocessingShape" mc:Ignorable="w14 w15 w16se wp14">
+<w:endnotes xmlns:wpc="http://schemas.microsoft.com/office/word/2010/wordprocessingCanvas" xmlns:mc="http://schemas.openxmlformats.org/markup-compatibility/2006" xmlns:o="urn:schemas-microsoft-com:office:office" xmlns:r="http://schemas.openxmlformats.org/officeDocument/2006/relationships" xmlns:m="http://schemas.openxmlformats.org/officeDocument/2006/math" xmlns:v="urn:schemas-microsoft-com:vml" xmlns:wp14="http://schemas.microsoft.com/office/word/2010/wordprocessingDrawing" xmlns:wp="http://schemas.openxmlformats.org/drawingml/2006/wordprocessingDrawing" xmlns:w10="urn:schemas-microsoft-com:office:word" xmlns:w="http://schemas.openxmlformats.org/wordprocessingml/2006/main" xmlns:w14="http://schemas.microsoft.com/office/word/2010/wordml" xmlns:w15="http://schemas.microsoft.com/office/word/2012/wordml" xmlns:wpg="http://schemas.microsoft.com/office/word/2010/wordprocessingGroup" xmlns:wpi="http://schemas.microsoft.com/office/word/2010/wordprocessingInk" xmlns:wne="http://schemas.microsoft.com/office/word/2006/wordml" xmlns:wps="http://schemas.microsoft.com/office/word/2010/wordprocessingShape" mc:Ignorable="w14 w15 wp14">
   <w:endnote w:type="separator" w:id="-1">
     <w:p>
       <w:r>
@@ -14467,7 +14341,7 @@
 </file>
 
 <file path=word/footer1.xml><?xml version="1.0" encoding="utf-8"?>
-<w:ftr xmlns:wpc="http://schemas.microsoft.com/office/word/2010/wordprocessingCanvas" xmlns:cx="http://schemas.microsoft.com/office/drawing/2014/chartex" xmlns:cx1="http://schemas.microsoft.com/office/drawing/2015/9/8/chartex" xmlns:mc="http://schemas.openxmlformats.org/markup-compatibility/2006" xmlns:o="urn:schemas-microsoft-com:office:office" xmlns:r="http://schemas.openxmlformats.org/officeDocument/2006/relationships" xmlns:m="http://schemas.openxmlformats.org/officeDocument/2006/math" xmlns:v="urn:schemas-microsoft-com:vml" xmlns:wp14="http://schemas.microsoft.com/office/word/2010/wordprocessingDrawing" xmlns:wp="http://schemas.openxmlformats.org/drawingml/2006/wordprocessingDrawing" xmlns:w10="urn:schemas-microsoft-com:office:word" xmlns:w="http://schemas.openxmlformats.org/wordprocessingml/2006/main" xmlns:w14="http://schemas.microsoft.com/office/word/2010/wordml" xmlns:w15="http://schemas.microsoft.com/office/word/2012/wordml" xmlns:w16se="http://schemas.microsoft.com/office/word/2015/wordml/symex" xmlns:wpg="http://schemas.microsoft.com/office/word/2010/wordprocessingGroup" xmlns:wpi="http://schemas.microsoft.com/office/word/2010/wordprocessingInk" xmlns:wne="http://schemas.microsoft.com/office/word/2006/wordml" xmlns:wps="http://schemas.microsoft.com/office/word/2010/wordprocessingShape" mc:Ignorable="w14 w15 w16se wp14">
+<w:ftr xmlns:wpc="http://schemas.microsoft.com/office/word/2010/wordprocessingCanvas" xmlns:mc="http://schemas.openxmlformats.org/markup-compatibility/2006" xmlns:o="urn:schemas-microsoft-com:office:office" xmlns:r="http://schemas.openxmlformats.org/officeDocument/2006/relationships" xmlns:m="http://schemas.openxmlformats.org/officeDocument/2006/math" xmlns:v="urn:schemas-microsoft-com:vml" xmlns:wp14="http://schemas.microsoft.com/office/word/2010/wordprocessingDrawing" xmlns:wp="http://schemas.openxmlformats.org/drawingml/2006/wordprocessingDrawing" xmlns:w10="urn:schemas-microsoft-com:office:word" xmlns:w="http://schemas.openxmlformats.org/wordprocessingml/2006/main" xmlns:w14="http://schemas.microsoft.com/office/word/2010/wordml" xmlns:w15="http://schemas.microsoft.com/office/word/2012/wordml" xmlns:wpg="http://schemas.microsoft.com/office/word/2010/wordprocessingGroup" xmlns:wpi="http://schemas.microsoft.com/office/word/2010/wordprocessingInk" xmlns:wne="http://schemas.microsoft.com/office/word/2006/wordml" xmlns:wps="http://schemas.microsoft.com/office/word/2010/wordprocessingShape" mc:Ignorable="w14 w15 wp14">
   <w:p>
     <w:pPr>
       <w:pStyle w:val="Pieddepage"/>
@@ -14510,7 +14384,7 @@
 </file>
 
 <file path=word/footer2.xml><?xml version="1.0" encoding="utf-8"?>
-<w:ftr xmlns:wpc="http://schemas.microsoft.com/office/word/2010/wordprocessingCanvas" xmlns:cx="http://schemas.microsoft.com/office/drawing/2014/chartex" xmlns:cx1="http://schemas.microsoft.com/office/drawing/2015/9/8/chartex" xmlns:mc="http://schemas.openxmlformats.org/markup-compatibility/2006" xmlns:o="urn:schemas-microsoft-com:office:office" xmlns:r="http://schemas.openxmlformats.org/officeDocument/2006/relationships" xmlns:m="http://schemas.openxmlformats.org/officeDocument/2006/math" xmlns:v="urn:schemas-microsoft-com:vml" xmlns:wp14="http://schemas.microsoft.com/office/word/2010/wordprocessingDrawing" xmlns:wp="http://schemas.openxmlformats.org/drawingml/2006/wordprocessingDrawing" xmlns:w10="urn:schemas-microsoft-com:office:word" xmlns:w="http://schemas.openxmlformats.org/wordprocessingml/2006/main" xmlns:w14="http://schemas.microsoft.com/office/word/2010/wordml" xmlns:w15="http://schemas.microsoft.com/office/word/2012/wordml" xmlns:w16se="http://schemas.microsoft.com/office/word/2015/wordml/symex" xmlns:wpg="http://schemas.microsoft.com/office/word/2010/wordprocessingGroup" xmlns:wpi="http://schemas.microsoft.com/office/word/2010/wordprocessingInk" xmlns:wne="http://schemas.microsoft.com/office/word/2006/wordml" xmlns:wps="http://schemas.microsoft.com/office/word/2010/wordprocessingShape" mc:Ignorable="w14 w15 w16se wp14">
+<w:ftr xmlns:wpc="http://schemas.microsoft.com/office/word/2010/wordprocessingCanvas" xmlns:mc="http://schemas.openxmlformats.org/markup-compatibility/2006" xmlns:o="urn:schemas-microsoft-com:office:office" xmlns:r="http://schemas.openxmlformats.org/officeDocument/2006/relationships" xmlns:m="http://schemas.openxmlformats.org/officeDocument/2006/math" xmlns:v="urn:schemas-microsoft-com:vml" xmlns:wp14="http://schemas.microsoft.com/office/word/2010/wordprocessingDrawing" xmlns:wp="http://schemas.openxmlformats.org/drawingml/2006/wordprocessingDrawing" xmlns:w10="urn:schemas-microsoft-com:office:word" xmlns:w="http://schemas.openxmlformats.org/wordprocessingml/2006/main" xmlns:w14="http://schemas.microsoft.com/office/word/2010/wordml" xmlns:w15="http://schemas.microsoft.com/office/word/2012/wordml" xmlns:wpg="http://schemas.microsoft.com/office/word/2010/wordprocessingGroup" xmlns:wpi="http://schemas.microsoft.com/office/word/2010/wordprocessingInk" xmlns:wne="http://schemas.microsoft.com/office/word/2006/wordml" xmlns:wps="http://schemas.microsoft.com/office/word/2010/wordprocessingShape" mc:Ignorable="w14 w15 wp14">
   <w:p>
     <w:pPr>
       <w:pStyle w:val="Pieddepage"/>
@@ -14523,7 +14397,7 @@
 </file>
 
 <file path=word/footer3.xml><?xml version="1.0" encoding="utf-8"?>
-<w:ftr xmlns:wpc="http://schemas.microsoft.com/office/word/2010/wordprocessingCanvas" xmlns:cx="http://schemas.microsoft.com/office/drawing/2014/chartex" xmlns:cx1="http://schemas.microsoft.com/office/drawing/2015/9/8/chartex" xmlns:mc="http://schemas.openxmlformats.org/markup-compatibility/2006" xmlns:o="urn:schemas-microsoft-com:office:office" xmlns:r="http://schemas.openxmlformats.org/officeDocument/2006/relationships" xmlns:m="http://schemas.openxmlformats.org/officeDocument/2006/math" xmlns:v="urn:schemas-microsoft-com:vml" xmlns:wp14="http://schemas.microsoft.com/office/word/2010/wordprocessingDrawing" xmlns:wp="http://schemas.openxmlformats.org/drawingml/2006/wordprocessingDrawing" xmlns:w10="urn:schemas-microsoft-com:office:word" xmlns:w="http://schemas.openxmlformats.org/wordprocessingml/2006/main" xmlns:w14="http://schemas.microsoft.com/office/word/2010/wordml" xmlns:w15="http://schemas.microsoft.com/office/word/2012/wordml" xmlns:w16se="http://schemas.microsoft.com/office/word/2015/wordml/symex" xmlns:wpg="http://schemas.microsoft.com/office/word/2010/wordprocessingGroup" xmlns:wpi="http://schemas.microsoft.com/office/word/2010/wordprocessingInk" xmlns:wne="http://schemas.microsoft.com/office/word/2006/wordml" xmlns:wps="http://schemas.microsoft.com/office/word/2010/wordprocessingShape" mc:Ignorable="w14 w15 w16se wp14">
+<w:ftr xmlns:wpc="http://schemas.microsoft.com/office/word/2010/wordprocessingCanvas" xmlns:mc="http://schemas.openxmlformats.org/markup-compatibility/2006" xmlns:o="urn:schemas-microsoft-com:office:office" xmlns:r="http://schemas.openxmlformats.org/officeDocument/2006/relationships" xmlns:m="http://schemas.openxmlformats.org/officeDocument/2006/math" xmlns:v="urn:schemas-microsoft-com:vml" xmlns:wp14="http://schemas.microsoft.com/office/word/2010/wordprocessingDrawing" xmlns:wp="http://schemas.openxmlformats.org/drawingml/2006/wordprocessingDrawing" xmlns:w10="urn:schemas-microsoft-com:office:word" xmlns:w="http://schemas.openxmlformats.org/wordprocessingml/2006/main" xmlns:w14="http://schemas.microsoft.com/office/word/2010/wordml" xmlns:w15="http://schemas.microsoft.com/office/word/2012/wordml" xmlns:wpg="http://schemas.microsoft.com/office/word/2010/wordprocessingGroup" xmlns:wpi="http://schemas.microsoft.com/office/word/2010/wordprocessingInk" xmlns:wne="http://schemas.microsoft.com/office/word/2006/wordml" xmlns:wps="http://schemas.microsoft.com/office/word/2010/wordprocessingShape" mc:Ignorable="w14 w15 wp14">
   <w:p>
     <w:pPr>
       <w:pStyle w:val="Pieddepage"/>
@@ -14536,7 +14410,7 @@
 </file>
 
 <file path=word/footer4.xml><?xml version="1.0" encoding="utf-8"?>
-<w:ftr xmlns:wpc="http://schemas.microsoft.com/office/word/2010/wordprocessingCanvas" xmlns:cx="http://schemas.microsoft.com/office/drawing/2014/chartex" xmlns:cx1="http://schemas.microsoft.com/office/drawing/2015/9/8/chartex" xmlns:mc="http://schemas.openxmlformats.org/markup-compatibility/2006" xmlns:o="urn:schemas-microsoft-com:office:office" xmlns:r="http://schemas.openxmlformats.org/officeDocument/2006/relationships" xmlns:m="http://schemas.openxmlformats.org/officeDocument/2006/math" xmlns:v="urn:schemas-microsoft-com:vml" xmlns:wp14="http://schemas.microsoft.com/office/word/2010/wordprocessingDrawing" xmlns:wp="http://schemas.openxmlformats.org/drawingml/2006/wordprocessingDrawing" xmlns:w10="urn:schemas-microsoft-com:office:word" xmlns:w="http://schemas.openxmlformats.org/wordprocessingml/2006/main" xmlns:w14="http://schemas.microsoft.com/office/word/2010/wordml" xmlns:w15="http://schemas.microsoft.com/office/word/2012/wordml" xmlns:w16se="http://schemas.microsoft.com/office/word/2015/wordml/symex" xmlns:wpg="http://schemas.microsoft.com/office/word/2010/wordprocessingGroup" xmlns:wpi="http://schemas.microsoft.com/office/word/2010/wordprocessingInk" xmlns:wne="http://schemas.microsoft.com/office/word/2006/wordml" xmlns:wps="http://schemas.microsoft.com/office/word/2010/wordprocessingShape" mc:Ignorable="w14 w15 w16se wp14">
+<w:ftr xmlns:wpc="http://schemas.microsoft.com/office/word/2010/wordprocessingCanvas" xmlns:mc="http://schemas.openxmlformats.org/markup-compatibility/2006" xmlns:o="urn:schemas-microsoft-com:office:office" xmlns:r="http://schemas.openxmlformats.org/officeDocument/2006/relationships" xmlns:m="http://schemas.openxmlformats.org/officeDocument/2006/math" xmlns:v="urn:schemas-microsoft-com:vml" xmlns:wp14="http://schemas.microsoft.com/office/word/2010/wordprocessingDrawing" xmlns:wp="http://schemas.openxmlformats.org/drawingml/2006/wordprocessingDrawing" xmlns:w10="urn:schemas-microsoft-com:office:word" xmlns:w="http://schemas.openxmlformats.org/wordprocessingml/2006/main" xmlns:w14="http://schemas.microsoft.com/office/word/2010/wordml" xmlns:w15="http://schemas.microsoft.com/office/word/2012/wordml" xmlns:wpg="http://schemas.microsoft.com/office/word/2010/wordprocessingGroup" xmlns:wpi="http://schemas.microsoft.com/office/word/2010/wordprocessingInk" xmlns:wne="http://schemas.microsoft.com/office/word/2006/wordml" xmlns:wps="http://schemas.microsoft.com/office/word/2010/wordprocessingShape" mc:Ignorable="w14 w15 wp14">
   <w:p>
     <w:pPr>
       <w:pStyle w:val="Pieddepage"/>
@@ -14584,7 +14458,7 @@
 </file>
 
 <file path=word/footer5.xml><?xml version="1.0" encoding="utf-8"?>
-<w:ftr xmlns:wpc="http://schemas.microsoft.com/office/word/2010/wordprocessingCanvas" xmlns:cx="http://schemas.microsoft.com/office/drawing/2014/chartex" xmlns:cx1="http://schemas.microsoft.com/office/drawing/2015/9/8/chartex" xmlns:mc="http://schemas.openxmlformats.org/markup-compatibility/2006" xmlns:o="urn:schemas-microsoft-com:office:office" xmlns:r="http://schemas.openxmlformats.org/officeDocument/2006/relationships" xmlns:m="http://schemas.openxmlformats.org/officeDocument/2006/math" xmlns:v="urn:schemas-microsoft-com:vml" xmlns:wp14="http://schemas.microsoft.com/office/word/2010/wordprocessingDrawing" xmlns:wp="http://schemas.openxmlformats.org/drawingml/2006/wordprocessingDrawing" xmlns:w10="urn:schemas-microsoft-com:office:word" xmlns:w="http://schemas.openxmlformats.org/wordprocessingml/2006/main" xmlns:w14="http://schemas.microsoft.com/office/word/2010/wordml" xmlns:w15="http://schemas.microsoft.com/office/word/2012/wordml" xmlns:w16se="http://schemas.microsoft.com/office/word/2015/wordml/symex" xmlns:wpg="http://schemas.microsoft.com/office/word/2010/wordprocessingGroup" xmlns:wpi="http://schemas.microsoft.com/office/word/2010/wordprocessingInk" xmlns:wne="http://schemas.microsoft.com/office/word/2006/wordml" xmlns:wps="http://schemas.microsoft.com/office/word/2010/wordprocessingShape" mc:Ignorable="w14 w15 w16se wp14">
+<w:ftr xmlns:wpc="http://schemas.microsoft.com/office/word/2010/wordprocessingCanvas" xmlns:mc="http://schemas.openxmlformats.org/markup-compatibility/2006" xmlns:o="urn:schemas-microsoft-com:office:office" xmlns:r="http://schemas.openxmlformats.org/officeDocument/2006/relationships" xmlns:m="http://schemas.openxmlformats.org/officeDocument/2006/math" xmlns:v="urn:schemas-microsoft-com:vml" xmlns:wp14="http://schemas.microsoft.com/office/word/2010/wordprocessingDrawing" xmlns:wp="http://schemas.openxmlformats.org/drawingml/2006/wordprocessingDrawing" xmlns:w10="urn:schemas-microsoft-com:office:word" xmlns:w="http://schemas.openxmlformats.org/wordprocessingml/2006/main" xmlns:w14="http://schemas.microsoft.com/office/word/2010/wordml" xmlns:w15="http://schemas.microsoft.com/office/word/2012/wordml" xmlns:wpg="http://schemas.microsoft.com/office/word/2010/wordprocessingGroup" xmlns:wpi="http://schemas.microsoft.com/office/word/2010/wordprocessingInk" xmlns:wne="http://schemas.microsoft.com/office/word/2006/wordml" xmlns:wps="http://schemas.microsoft.com/office/word/2010/wordprocessingShape" mc:Ignorable="w14 w15 wp14">
   <w:p>
     <w:pPr>
       <w:pStyle w:val="Pieddepage"/>
@@ -14597,7 +14471,7 @@
 </file>
 
 <file path=word/footer6.xml><?xml version="1.0" encoding="utf-8"?>
-<w:ftr xmlns:wpc="http://schemas.microsoft.com/office/word/2010/wordprocessingCanvas" xmlns:cx="http://schemas.microsoft.com/office/drawing/2014/chartex" xmlns:cx1="http://schemas.microsoft.com/office/drawing/2015/9/8/chartex" xmlns:mc="http://schemas.openxmlformats.org/markup-compatibility/2006" xmlns:o="urn:schemas-microsoft-com:office:office" xmlns:r="http://schemas.openxmlformats.org/officeDocument/2006/relationships" xmlns:m="http://schemas.openxmlformats.org/officeDocument/2006/math" xmlns:v="urn:schemas-microsoft-com:vml" xmlns:wp14="http://schemas.microsoft.com/office/word/2010/wordprocessingDrawing" xmlns:wp="http://schemas.openxmlformats.org/drawingml/2006/wordprocessingDrawing" xmlns:w10="urn:schemas-microsoft-com:office:word" xmlns:w="http://schemas.openxmlformats.org/wordprocessingml/2006/main" xmlns:w14="http://schemas.microsoft.com/office/word/2010/wordml" xmlns:w15="http://schemas.microsoft.com/office/word/2012/wordml" xmlns:w16se="http://schemas.microsoft.com/office/word/2015/wordml/symex" xmlns:wpg="http://schemas.microsoft.com/office/word/2010/wordprocessingGroup" xmlns:wpi="http://schemas.microsoft.com/office/word/2010/wordprocessingInk" xmlns:wne="http://schemas.microsoft.com/office/word/2006/wordml" xmlns:wps="http://schemas.microsoft.com/office/word/2010/wordprocessingShape" mc:Ignorable="w14 w15 w16se wp14">
+<w:ftr xmlns:wpc="http://schemas.microsoft.com/office/word/2010/wordprocessingCanvas" xmlns:mc="http://schemas.openxmlformats.org/markup-compatibility/2006" xmlns:o="urn:schemas-microsoft-com:office:office" xmlns:r="http://schemas.openxmlformats.org/officeDocument/2006/relationships" xmlns:m="http://schemas.openxmlformats.org/officeDocument/2006/math" xmlns:v="urn:schemas-microsoft-com:vml" xmlns:wp14="http://schemas.microsoft.com/office/word/2010/wordprocessingDrawing" xmlns:wp="http://schemas.openxmlformats.org/drawingml/2006/wordprocessingDrawing" xmlns:w10="urn:schemas-microsoft-com:office:word" xmlns:w="http://schemas.openxmlformats.org/wordprocessingml/2006/main" xmlns:w14="http://schemas.microsoft.com/office/word/2010/wordml" xmlns:w15="http://schemas.microsoft.com/office/word/2012/wordml" xmlns:wpg="http://schemas.microsoft.com/office/word/2010/wordprocessingGroup" xmlns:wpi="http://schemas.microsoft.com/office/word/2010/wordprocessingInk" xmlns:wne="http://schemas.microsoft.com/office/word/2006/wordml" xmlns:wps="http://schemas.microsoft.com/office/word/2010/wordprocessingShape" mc:Ignorable="w14 w15 wp14">
   <w:p>
     <w:pPr>
       <w:pStyle w:val="Pieddepage"/>
@@ -14656,7 +14530,7 @@
 </file>
 
 <file path=word/footer7.xml><?xml version="1.0" encoding="utf-8"?>
-<w:ftr xmlns:wpc="http://schemas.microsoft.com/office/word/2010/wordprocessingCanvas" xmlns:cx="http://schemas.microsoft.com/office/drawing/2014/chartex" xmlns:cx1="http://schemas.microsoft.com/office/drawing/2015/9/8/chartex" xmlns:mc="http://schemas.openxmlformats.org/markup-compatibility/2006" xmlns:o="urn:schemas-microsoft-com:office:office" xmlns:r="http://schemas.openxmlformats.org/officeDocument/2006/relationships" xmlns:m="http://schemas.openxmlformats.org/officeDocument/2006/math" xmlns:v="urn:schemas-microsoft-com:vml" xmlns:wp14="http://schemas.microsoft.com/office/word/2010/wordprocessingDrawing" xmlns:wp="http://schemas.openxmlformats.org/drawingml/2006/wordprocessingDrawing" xmlns:w10="urn:schemas-microsoft-com:office:word" xmlns:w="http://schemas.openxmlformats.org/wordprocessingml/2006/main" xmlns:w14="http://schemas.microsoft.com/office/word/2010/wordml" xmlns:w15="http://schemas.microsoft.com/office/word/2012/wordml" xmlns:w16se="http://schemas.microsoft.com/office/word/2015/wordml/symex" xmlns:wpg="http://schemas.microsoft.com/office/word/2010/wordprocessingGroup" xmlns:wpi="http://schemas.microsoft.com/office/word/2010/wordprocessingInk" xmlns:wne="http://schemas.microsoft.com/office/word/2006/wordml" xmlns:wps="http://schemas.microsoft.com/office/word/2010/wordprocessingShape" mc:Ignorable="w14 w15 w16se wp14">
+<w:ftr xmlns:wpc="http://schemas.microsoft.com/office/word/2010/wordprocessingCanvas" xmlns:mc="http://schemas.openxmlformats.org/markup-compatibility/2006" xmlns:o="urn:schemas-microsoft-com:office:office" xmlns:r="http://schemas.openxmlformats.org/officeDocument/2006/relationships" xmlns:m="http://schemas.openxmlformats.org/officeDocument/2006/math" xmlns:v="urn:schemas-microsoft-com:vml" xmlns:wp14="http://schemas.microsoft.com/office/word/2010/wordprocessingDrawing" xmlns:wp="http://schemas.openxmlformats.org/drawingml/2006/wordprocessingDrawing" xmlns:w10="urn:schemas-microsoft-com:office:word" xmlns:w="http://schemas.openxmlformats.org/wordprocessingml/2006/main" xmlns:w14="http://schemas.microsoft.com/office/word/2010/wordml" xmlns:w15="http://schemas.microsoft.com/office/word/2012/wordml" xmlns:wpg="http://schemas.microsoft.com/office/word/2010/wordprocessingGroup" xmlns:wpi="http://schemas.microsoft.com/office/word/2010/wordprocessingInk" xmlns:wne="http://schemas.microsoft.com/office/word/2006/wordml" xmlns:wps="http://schemas.microsoft.com/office/word/2010/wordprocessingShape" mc:Ignorable="w14 w15 wp14">
   <w:p>
     <w:pPr>
       <w:pStyle w:val="Pieddepage"/>
@@ -14700,7 +14574,7 @@
 </file>
 
 <file path=word/footer8.xml><?xml version="1.0" encoding="utf-8"?>
-<w:ftr xmlns:wpc="http://schemas.microsoft.com/office/word/2010/wordprocessingCanvas" xmlns:cx="http://schemas.microsoft.com/office/drawing/2014/chartex" xmlns:cx1="http://schemas.microsoft.com/office/drawing/2015/9/8/chartex" xmlns:mc="http://schemas.openxmlformats.org/markup-compatibility/2006" xmlns:o="urn:schemas-microsoft-com:office:office" xmlns:r="http://schemas.openxmlformats.org/officeDocument/2006/relationships" xmlns:m="http://schemas.openxmlformats.org/officeDocument/2006/math" xmlns:v="urn:schemas-microsoft-com:vml" xmlns:wp14="http://schemas.microsoft.com/office/word/2010/wordprocessingDrawing" xmlns:wp="http://schemas.openxmlformats.org/drawingml/2006/wordprocessingDrawing" xmlns:w10="urn:schemas-microsoft-com:office:word" xmlns:w="http://schemas.openxmlformats.org/wordprocessingml/2006/main" xmlns:w14="http://schemas.microsoft.com/office/word/2010/wordml" xmlns:w15="http://schemas.microsoft.com/office/word/2012/wordml" xmlns:w16se="http://schemas.microsoft.com/office/word/2015/wordml/symex" xmlns:wpg="http://schemas.microsoft.com/office/word/2010/wordprocessingGroup" xmlns:wpi="http://schemas.microsoft.com/office/word/2010/wordprocessingInk" xmlns:wne="http://schemas.microsoft.com/office/word/2006/wordml" xmlns:wps="http://schemas.microsoft.com/office/word/2010/wordprocessingShape" mc:Ignorable="w14 w15 w16se wp14">
+<w:ftr xmlns:wpc="http://schemas.microsoft.com/office/word/2010/wordprocessingCanvas" xmlns:mc="http://schemas.openxmlformats.org/markup-compatibility/2006" xmlns:o="urn:schemas-microsoft-com:office:office" xmlns:r="http://schemas.openxmlformats.org/officeDocument/2006/relationships" xmlns:m="http://schemas.openxmlformats.org/officeDocument/2006/math" xmlns:v="urn:schemas-microsoft-com:vml" xmlns:wp14="http://schemas.microsoft.com/office/word/2010/wordprocessingDrawing" xmlns:wp="http://schemas.openxmlformats.org/drawingml/2006/wordprocessingDrawing" xmlns:w10="urn:schemas-microsoft-com:office:word" xmlns:w="http://schemas.openxmlformats.org/wordprocessingml/2006/main" xmlns:w14="http://schemas.microsoft.com/office/word/2010/wordml" xmlns:w15="http://schemas.microsoft.com/office/word/2012/wordml" xmlns:wpg="http://schemas.microsoft.com/office/word/2010/wordprocessingGroup" xmlns:wpi="http://schemas.microsoft.com/office/word/2010/wordprocessingInk" xmlns:wne="http://schemas.microsoft.com/office/word/2006/wordml" xmlns:wps="http://schemas.microsoft.com/office/word/2010/wordprocessingShape" mc:Ignorable="w14 w15 wp14">
   <w:p>
     <w:pPr>
       <w:pStyle w:val="Pieddepage"/>
@@ -14738,7 +14612,7 @@
 </file>
 
 <file path=word/footnotes.xml><?xml version="1.0" encoding="utf-8"?>
-<w:footnotes xmlns:wpc="http://schemas.microsoft.com/office/word/2010/wordprocessingCanvas" xmlns:cx="http://schemas.microsoft.com/office/drawing/2014/chartex" xmlns:cx1="http://schemas.microsoft.com/office/drawing/2015/9/8/chartex" xmlns:mc="http://schemas.openxmlformats.org/markup-compatibility/2006" xmlns:o="urn:schemas-microsoft-com:office:office" xmlns:r="http://schemas.openxmlformats.org/officeDocument/2006/relationships" xmlns:m="http://schemas.openxmlformats.org/officeDocument/2006/math" xmlns:v="urn:schemas-microsoft-com:vml" xmlns:wp14="http://schemas.microsoft.com/office/word/2010/wordprocessingDrawing" xmlns:wp="http://schemas.openxmlformats.org/drawingml/2006/wordprocessingDrawing" xmlns:w10="urn:schemas-microsoft-com:office:word" xmlns:w="http://schemas.openxmlformats.org/wordprocessingml/2006/main" xmlns:w14="http://schemas.microsoft.com/office/word/2010/wordml" xmlns:w15="http://schemas.microsoft.com/office/word/2012/wordml" xmlns:w16se="http://schemas.microsoft.com/office/word/2015/wordml/symex" xmlns:wpg="http://schemas.microsoft.com/office/word/2010/wordprocessingGroup" xmlns:wpi="http://schemas.microsoft.com/office/word/2010/wordprocessingInk" xmlns:wne="http://schemas.microsoft.com/office/word/2006/wordml" xmlns:wps="http://schemas.microsoft.com/office/word/2010/wordprocessingShape" mc:Ignorable="w14 w15 w16se wp14">
+<w:footnotes xmlns:wpc="http://schemas.microsoft.com/office/word/2010/wordprocessingCanvas" xmlns:mc="http://schemas.openxmlformats.org/markup-compatibility/2006" xmlns:o="urn:schemas-microsoft-com:office:office" xmlns:r="http://schemas.openxmlformats.org/officeDocument/2006/relationships" xmlns:m="http://schemas.openxmlformats.org/officeDocument/2006/math" xmlns:v="urn:schemas-microsoft-com:vml" xmlns:wp14="http://schemas.microsoft.com/office/word/2010/wordprocessingDrawing" xmlns:wp="http://schemas.openxmlformats.org/drawingml/2006/wordprocessingDrawing" xmlns:w10="urn:schemas-microsoft-com:office:word" xmlns:w="http://schemas.openxmlformats.org/wordprocessingml/2006/main" xmlns:w14="http://schemas.microsoft.com/office/word/2010/wordml" xmlns:w15="http://schemas.microsoft.com/office/word/2012/wordml" xmlns:wpg="http://schemas.microsoft.com/office/word/2010/wordprocessingGroup" xmlns:wpi="http://schemas.microsoft.com/office/word/2010/wordprocessingInk" xmlns:wne="http://schemas.microsoft.com/office/word/2006/wordml" xmlns:wps="http://schemas.microsoft.com/office/word/2010/wordprocessingShape" mc:Ignorable="w14 w15 wp14">
   <w:footnote w:type="separator" w:id="-1">
     <w:p>
       <w:r>
@@ -14767,7 +14641,7 @@
 </file>
 
 <file path=word/header1.xml><?xml version="1.0" encoding="utf-8"?>
-<w:hdr xmlns:wpc="http://schemas.microsoft.com/office/word/2010/wordprocessingCanvas" xmlns:cx="http://schemas.microsoft.com/office/drawing/2014/chartex" xmlns:cx1="http://schemas.microsoft.com/office/drawing/2015/9/8/chartex" xmlns:mc="http://schemas.openxmlformats.org/markup-compatibility/2006" xmlns:o="urn:schemas-microsoft-com:office:office" xmlns:r="http://schemas.openxmlformats.org/officeDocument/2006/relationships" xmlns:m="http://schemas.openxmlformats.org/officeDocument/2006/math" xmlns:v="urn:schemas-microsoft-com:vml" xmlns:wp14="http://schemas.microsoft.com/office/word/2010/wordprocessingDrawing" xmlns:wp="http://schemas.openxmlformats.org/drawingml/2006/wordprocessingDrawing" xmlns:w10="urn:schemas-microsoft-com:office:word" xmlns:w="http://schemas.openxmlformats.org/wordprocessingml/2006/main" xmlns:w14="http://schemas.microsoft.com/office/word/2010/wordml" xmlns:w15="http://schemas.microsoft.com/office/word/2012/wordml" xmlns:w16se="http://schemas.microsoft.com/office/word/2015/wordml/symex" xmlns:wpg="http://schemas.microsoft.com/office/word/2010/wordprocessingGroup" xmlns:wpi="http://schemas.microsoft.com/office/word/2010/wordprocessingInk" xmlns:wne="http://schemas.microsoft.com/office/word/2006/wordml" xmlns:wps="http://schemas.microsoft.com/office/word/2010/wordprocessingShape" mc:Ignorable="w14 w15 w16se wp14">
+<w:hdr xmlns:wpc="http://schemas.microsoft.com/office/word/2010/wordprocessingCanvas" xmlns:mc="http://schemas.openxmlformats.org/markup-compatibility/2006" xmlns:o="urn:schemas-microsoft-com:office:office" xmlns:r="http://schemas.openxmlformats.org/officeDocument/2006/relationships" xmlns:m="http://schemas.openxmlformats.org/officeDocument/2006/math" xmlns:v="urn:schemas-microsoft-com:vml" xmlns:wp14="http://schemas.microsoft.com/office/word/2010/wordprocessingDrawing" xmlns:wp="http://schemas.openxmlformats.org/drawingml/2006/wordprocessingDrawing" xmlns:w10="urn:schemas-microsoft-com:office:word" xmlns:w="http://schemas.openxmlformats.org/wordprocessingml/2006/main" xmlns:w14="http://schemas.microsoft.com/office/word/2010/wordml" xmlns:w15="http://schemas.microsoft.com/office/word/2012/wordml" xmlns:wpg="http://schemas.microsoft.com/office/word/2010/wordprocessingGroup" xmlns:wpi="http://schemas.microsoft.com/office/word/2010/wordprocessingInk" xmlns:wne="http://schemas.microsoft.com/office/word/2006/wordml" xmlns:wps="http://schemas.microsoft.com/office/word/2010/wordprocessingShape" mc:Ignorable="w14 w15 wp14">
   <w:p>
     <w:pPr>
       <w:pStyle w:val="En-tte"/>
@@ -14791,7 +14665,7 @@
 </file>
 
 <file path=word/header2.xml><?xml version="1.0" encoding="utf-8"?>
-<w:hdr xmlns:wpc="http://schemas.microsoft.com/office/word/2010/wordprocessingCanvas" xmlns:cx="http://schemas.microsoft.com/office/drawing/2014/chartex" xmlns:cx1="http://schemas.microsoft.com/office/drawing/2015/9/8/chartex" xmlns:mc="http://schemas.openxmlformats.org/markup-compatibility/2006" xmlns:o="urn:schemas-microsoft-com:office:office" xmlns:r="http://schemas.openxmlformats.org/officeDocument/2006/relationships" xmlns:m="http://schemas.openxmlformats.org/officeDocument/2006/math" xmlns:v="urn:schemas-microsoft-com:vml" xmlns:wp14="http://schemas.microsoft.com/office/word/2010/wordprocessingDrawing" xmlns:wp="http://schemas.openxmlformats.org/drawingml/2006/wordprocessingDrawing" xmlns:w10="urn:schemas-microsoft-com:office:word" xmlns:w="http://schemas.openxmlformats.org/wordprocessingml/2006/main" xmlns:w14="http://schemas.microsoft.com/office/word/2010/wordml" xmlns:w15="http://schemas.microsoft.com/office/word/2012/wordml" xmlns:w16se="http://schemas.microsoft.com/office/word/2015/wordml/symex" xmlns:wpg="http://schemas.microsoft.com/office/word/2010/wordprocessingGroup" xmlns:wpi="http://schemas.microsoft.com/office/word/2010/wordprocessingInk" xmlns:wne="http://schemas.microsoft.com/office/word/2006/wordml" xmlns:wps="http://schemas.microsoft.com/office/word/2010/wordprocessingShape" mc:Ignorable="w14 w15 w16se wp14">
+<w:hdr xmlns:wpc="http://schemas.microsoft.com/office/word/2010/wordprocessingCanvas" xmlns:mc="http://schemas.openxmlformats.org/markup-compatibility/2006" xmlns:o="urn:schemas-microsoft-com:office:office" xmlns:r="http://schemas.openxmlformats.org/officeDocument/2006/relationships" xmlns:m="http://schemas.openxmlformats.org/officeDocument/2006/math" xmlns:v="urn:schemas-microsoft-com:vml" xmlns:wp14="http://schemas.microsoft.com/office/word/2010/wordprocessingDrawing" xmlns:wp="http://schemas.openxmlformats.org/drawingml/2006/wordprocessingDrawing" xmlns:w10="urn:schemas-microsoft-com:office:word" xmlns:w="http://schemas.openxmlformats.org/wordprocessingml/2006/main" xmlns:w14="http://schemas.microsoft.com/office/word/2010/wordml" xmlns:w15="http://schemas.microsoft.com/office/word/2012/wordml" xmlns:wpg="http://schemas.microsoft.com/office/word/2010/wordprocessingGroup" xmlns:wpi="http://schemas.microsoft.com/office/word/2010/wordprocessingInk" xmlns:wne="http://schemas.microsoft.com/office/word/2006/wordml" xmlns:wps="http://schemas.microsoft.com/office/word/2010/wordprocessingShape" mc:Ignorable="w14 w15 wp14">
   <w:p>
     <w:pPr>
       <w:pStyle w:val="En-tte"/>
@@ -14820,7 +14694,7 @@
 </file>
 
 <file path=word/header3.xml><?xml version="1.0" encoding="utf-8"?>
-<w:hdr xmlns:wpc="http://schemas.microsoft.com/office/word/2010/wordprocessingCanvas" xmlns:cx="http://schemas.microsoft.com/office/drawing/2014/chartex" xmlns:cx1="http://schemas.microsoft.com/office/drawing/2015/9/8/chartex" xmlns:mc="http://schemas.openxmlformats.org/markup-compatibility/2006" xmlns:o="urn:schemas-microsoft-com:office:office" xmlns:r="http://schemas.openxmlformats.org/officeDocument/2006/relationships" xmlns:m="http://schemas.openxmlformats.org/officeDocument/2006/math" xmlns:v="urn:schemas-microsoft-com:vml" xmlns:wp14="http://schemas.microsoft.com/office/word/2010/wordprocessingDrawing" xmlns:wp="http://schemas.openxmlformats.org/drawingml/2006/wordprocessingDrawing" xmlns:w10="urn:schemas-microsoft-com:office:word" xmlns:w="http://schemas.openxmlformats.org/wordprocessingml/2006/main" xmlns:w14="http://schemas.microsoft.com/office/word/2010/wordml" xmlns:w15="http://schemas.microsoft.com/office/word/2012/wordml" xmlns:w16se="http://schemas.microsoft.com/office/word/2015/wordml/symex" xmlns:wpg="http://schemas.microsoft.com/office/word/2010/wordprocessingGroup" xmlns:wpi="http://schemas.microsoft.com/office/word/2010/wordprocessingInk" xmlns:wne="http://schemas.microsoft.com/office/word/2006/wordml" xmlns:wps="http://schemas.microsoft.com/office/word/2010/wordprocessingShape" mc:Ignorable="w14 w15 w16se wp14">
+<w:hdr xmlns:wpc="http://schemas.microsoft.com/office/word/2010/wordprocessingCanvas" xmlns:mc="http://schemas.openxmlformats.org/markup-compatibility/2006" xmlns:o="urn:schemas-microsoft-com:office:office" xmlns:r="http://schemas.openxmlformats.org/officeDocument/2006/relationships" xmlns:m="http://schemas.openxmlformats.org/officeDocument/2006/math" xmlns:v="urn:schemas-microsoft-com:vml" xmlns:wp14="http://schemas.microsoft.com/office/word/2010/wordprocessingDrawing" xmlns:wp="http://schemas.openxmlformats.org/drawingml/2006/wordprocessingDrawing" xmlns:w10="urn:schemas-microsoft-com:office:word" xmlns:w="http://schemas.openxmlformats.org/wordprocessingml/2006/main" xmlns:w14="http://schemas.microsoft.com/office/word/2010/wordml" xmlns:w15="http://schemas.microsoft.com/office/word/2012/wordml" xmlns:wpg="http://schemas.microsoft.com/office/word/2010/wordprocessingGroup" xmlns:wpi="http://schemas.microsoft.com/office/word/2010/wordprocessingInk" xmlns:wne="http://schemas.microsoft.com/office/word/2006/wordml" xmlns:wps="http://schemas.microsoft.com/office/word/2010/wordprocessingShape" mc:Ignorable="w14 w15 wp14">
   <w:p>
     <w:pPr>
       <w:pStyle w:val="En-tte"/>
@@ -14850,7 +14724,7 @@
 </file>
 
 <file path=word/header4.xml><?xml version="1.0" encoding="utf-8"?>
-<w:hdr xmlns:wpc="http://schemas.microsoft.com/office/word/2010/wordprocessingCanvas" xmlns:cx="http://schemas.microsoft.com/office/drawing/2014/chartex" xmlns:cx1="http://schemas.microsoft.com/office/drawing/2015/9/8/chartex" xmlns:mc="http://schemas.openxmlformats.org/markup-compatibility/2006" xmlns:o="urn:schemas-microsoft-com:office:office" xmlns:r="http://schemas.openxmlformats.org/officeDocument/2006/relationships" xmlns:m="http://schemas.openxmlformats.org/officeDocument/2006/math" xmlns:v="urn:schemas-microsoft-com:vml" xmlns:wp14="http://schemas.microsoft.com/office/word/2010/wordprocessingDrawing" xmlns:wp="http://schemas.openxmlformats.org/drawingml/2006/wordprocessingDrawing" xmlns:w10="urn:schemas-microsoft-com:office:word" xmlns:w="http://schemas.openxmlformats.org/wordprocessingml/2006/main" xmlns:w14="http://schemas.microsoft.com/office/word/2010/wordml" xmlns:w15="http://schemas.microsoft.com/office/word/2012/wordml" xmlns:w16se="http://schemas.microsoft.com/office/word/2015/wordml/symex" xmlns:wpg="http://schemas.microsoft.com/office/word/2010/wordprocessingGroup" xmlns:wpi="http://schemas.microsoft.com/office/word/2010/wordprocessingInk" xmlns:wne="http://schemas.microsoft.com/office/word/2006/wordml" xmlns:wps="http://schemas.microsoft.com/office/word/2010/wordprocessingShape" mc:Ignorable="w14 w15 w16se wp14">
+<w:hdr xmlns:wpc="http://schemas.microsoft.com/office/word/2010/wordprocessingCanvas" xmlns:mc="http://schemas.openxmlformats.org/markup-compatibility/2006" xmlns:o="urn:schemas-microsoft-com:office:office" xmlns:r="http://schemas.openxmlformats.org/officeDocument/2006/relationships" xmlns:m="http://schemas.openxmlformats.org/officeDocument/2006/math" xmlns:v="urn:schemas-microsoft-com:vml" xmlns:wp14="http://schemas.microsoft.com/office/word/2010/wordprocessingDrawing" xmlns:wp="http://schemas.openxmlformats.org/drawingml/2006/wordprocessingDrawing" xmlns:w10="urn:schemas-microsoft-com:office:word" xmlns:w="http://schemas.openxmlformats.org/wordprocessingml/2006/main" xmlns:w14="http://schemas.microsoft.com/office/word/2010/wordml" xmlns:w15="http://schemas.microsoft.com/office/word/2012/wordml" xmlns:wpg="http://schemas.microsoft.com/office/word/2010/wordprocessingGroup" xmlns:wpi="http://schemas.microsoft.com/office/word/2010/wordprocessingInk" xmlns:wne="http://schemas.microsoft.com/office/word/2006/wordml" xmlns:wps="http://schemas.microsoft.com/office/word/2010/wordprocessingShape" mc:Ignorable="w14 w15 wp14">
   <w:p>
     <w:pPr>
       <w:pStyle w:val="En-tte"/>
@@ -14879,7 +14753,7 @@
 </file>
 
 <file path=word/header5.xml><?xml version="1.0" encoding="utf-8"?>
-<w:hdr xmlns:wpc="http://schemas.microsoft.com/office/word/2010/wordprocessingCanvas" xmlns:cx="http://schemas.microsoft.com/office/drawing/2014/chartex" xmlns:cx1="http://schemas.microsoft.com/office/drawing/2015/9/8/chartex" xmlns:mc="http://schemas.openxmlformats.org/markup-compatibility/2006" xmlns:o="urn:schemas-microsoft-com:office:office" xmlns:r="http://schemas.openxmlformats.org/officeDocument/2006/relationships" xmlns:m="http://schemas.openxmlformats.org/officeDocument/2006/math" xmlns:v="urn:schemas-microsoft-com:vml" xmlns:wp14="http://schemas.microsoft.com/office/word/2010/wordprocessingDrawing" xmlns:wp="http://schemas.openxmlformats.org/drawingml/2006/wordprocessingDrawing" xmlns:w10="urn:schemas-microsoft-com:office:word" xmlns:w="http://schemas.openxmlformats.org/wordprocessingml/2006/main" xmlns:w14="http://schemas.microsoft.com/office/word/2010/wordml" xmlns:w15="http://schemas.microsoft.com/office/word/2012/wordml" xmlns:w16se="http://schemas.microsoft.com/office/word/2015/wordml/symex" xmlns:wpg="http://schemas.microsoft.com/office/word/2010/wordprocessingGroup" xmlns:wpi="http://schemas.microsoft.com/office/word/2010/wordprocessingInk" xmlns:wne="http://schemas.microsoft.com/office/word/2006/wordml" xmlns:wps="http://schemas.microsoft.com/office/word/2010/wordprocessingShape" mc:Ignorable="w14 w15 w16se wp14">
+<w:hdr xmlns:wpc="http://schemas.microsoft.com/office/word/2010/wordprocessingCanvas" xmlns:mc="http://schemas.openxmlformats.org/markup-compatibility/2006" xmlns:o="urn:schemas-microsoft-com:office:office" xmlns:r="http://schemas.openxmlformats.org/officeDocument/2006/relationships" xmlns:m="http://schemas.openxmlformats.org/officeDocument/2006/math" xmlns:v="urn:schemas-microsoft-com:vml" xmlns:wp14="http://schemas.microsoft.com/office/word/2010/wordprocessingDrawing" xmlns:wp="http://schemas.openxmlformats.org/drawingml/2006/wordprocessingDrawing" xmlns:w10="urn:schemas-microsoft-com:office:word" xmlns:w="http://schemas.openxmlformats.org/wordprocessingml/2006/main" xmlns:w14="http://schemas.microsoft.com/office/word/2010/wordml" xmlns:w15="http://schemas.microsoft.com/office/word/2012/wordml" xmlns:wpg="http://schemas.microsoft.com/office/word/2010/wordprocessingGroup" xmlns:wpi="http://schemas.microsoft.com/office/word/2010/wordprocessingInk" xmlns:wne="http://schemas.microsoft.com/office/word/2006/wordml" xmlns:wps="http://schemas.microsoft.com/office/word/2010/wordprocessingShape" mc:Ignorable="w14 w15 wp14">
   <w:p>
     <w:pPr>
       <w:pStyle w:val="En-tte"/>
@@ -14903,7 +14777,7 @@
 </file>
 
 <file path=word/header6.xml><?xml version="1.0" encoding="utf-8"?>
-<w:hdr xmlns:wpc="http://schemas.microsoft.com/office/word/2010/wordprocessingCanvas" xmlns:cx="http://schemas.microsoft.com/office/drawing/2014/chartex" xmlns:cx1="http://schemas.microsoft.com/office/drawing/2015/9/8/chartex" xmlns:mc="http://schemas.openxmlformats.org/markup-compatibility/2006" xmlns:o="urn:schemas-microsoft-com:office:office" xmlns:r="http://schemas.openxmlformats.org/officeDocument/2006/relationships" xmlns:m="http://schemas.openxmlformats.org/officeDocument/2006/math" xmlns:v="urn:schemas-microsoft-com:vml" xmlns:wp14="http://schemas.microsoft.com/office/word/2010/wordprocessingDrawing" xmlns:wp="http://schemas.openxmlformats.org/drawingml/2006/wordprocessingDrawing" xmlns:w10="urn:schemas-microsoft-com:office:word" xmlns:w="http://schemas.openxmlformats.org/wordprocessingml/2006/main" xmlns:w14="http://schemas.microsoft.com/office/word/2010/wordml" xmlns:w15="http://schemas.microsoft.com/office/word/2012/wordml" xmlns:w16se="http://schemas.microsoft.com/office/word/2015/wordml/symex" xmlns:wpg="http://schemas.microsoft.com/office/word/2010/wordprocessingGroup" xmlns:wpi="http://schemas.microsoft.com/office/word/2010/wordprocessingInk" xmlns:wne="http://schemas.microsoft.com/office/word/2006/wordml" xmlns:wps="http://schemas.microsoft.com/office/word/2010/wordprocessingShape" mc:Ignorable="w14 w15 w16se wp14">
+<w:hdr xmlns:wpc="http://schemas.microsoft.com/office/word/2010/wordprocessingCanvas" xmlns:mc="http://schemas.openxmlformats.org/markup-compatibility/2006" xmlns:o="urn:schemas-microsoft-com:office:office" xmlns:r="http://schemas.openxmlformats.org/officeDocument/2006/relationships" xmlns:m="http://schemas.openxmlformats.org/officeDocument/2006/math" xmlns:v="urn:schemas-microsoft-com:vml" xmlns:wp14="http://schemas.microsoft.com/office/word/2010/wordprocessingDrawing" xmlns:wp="http://schemas.openxmlformats.org/drawingml/2006/wordprocessingDrawing" xmlns:w10="urn:schemas-microsoft-com:office:word" xmlns:w="http://schemas.openxmlformats.org/wordprocessingml/2006/main" xmlns:w14="http://schemas.microsoft.com/office/word/2010/wordml" xmlns:w15="http://schemas.microsoft.com/office/word/2012/wordml" xmlns:wpg="http://schemas.microsoft.com/office/word/2010/wordprocessingGroup" xmlns:wpi="http://schemas.microsoft.com/office/word/2010/wordprocessingInk" xmlns:wne="http://schemas.microsoft.com/office/word/2006/wordml" xmlns:wps="http://schemas.microsoft.com/office/word/2010/wordprocessingShape" mc:Ignorable="w14 w15 wp14">
   <w:p>
     <w:pPr>
       <w:pStyle w:val="En-tte"/>
@@ -14933,7 +14807,7 @@
 </file>
 
 <file path=word/header7.xml><?xml version="1.0" encoding="utf-8"?>
-<w:hdr xmlns:wpc="http://schemas.microsoft.com/office/word/2010/wordprocessingCanvas" xmlns:cx="http://schemas.microsoft.com/office/drawing/2014/chartex" xmlns:cx1="http://schemas.microsoft.com/office/drawing/2015/9/8/chartex" xmlns:mc="http://schemas.openxmlformats.org/markup-compatibility/2006" xmlns:o="urn:schemas-microsoft-com:office:office" xmlns:r="http://schemas.openxmlformats.org/officeDocument/2006/relationships" xmlns:m="http://schemas.openxmlformats.org/officeDocument/2006/math" xmlns:v="urn:schemas-microsoft-com:vml" xmlns:wp14="http://schemas.microsoft.com/office/word/2010/wordprocessingDrawing" xmlns:wp="http://schemas.openxmlformats.org/drawingml/2006/wordprocessingDrawing" xmlns:w10="urn:schemas-microsoft-com:office:word" xmlns:w="http://schemas.openxmlformats.org/wordprocessingml/2006/main" xmlns:w14="http://schemas.microsoft.com/office/word/2010/wordml" xmlns:w15="http://schemas.microsoft.com/office/word/2012/wordml" xmlns:w16se="http://schemas.microsoft.com/office/word/2015/wordml/symex" xmlns:wpg="http://schemas.microsoft.com/office/word/2010/wordprocessingGroup" xmlns:wpi="http://schemas.microsoft.com/office/word/2010/wordprocessingInk" xmlns:wne="http://schemas.microsoft.com/office/word/2006/wordml" xmlns:wps="http://schemas.microsoft.com/office/word/2010/wordprocessingShape" mc:Ignorable="w14 w15 w16se wp14">
+<w:hdr xmlns:wpc="http://schemas.microsoft.com/office/word/2010/wordprocessingCanvas" xmlns:mc="http://schemas.openxmlformats.org/markup-compatibility/2006" xmlns:o="urn:schemas-microsoft-com:office:office" xmlns:r="http://schemas.openxmlformats.org/officeDocument/2006/relationships" xmlns:m="http://schemas.openxmlformats.org/officeDocument/2006/math" xmlns:v="urn:schemas-microsoft-com:vml" xmlns:wp14="http://schemas.microsoft.com/office/word/2010/wordprocessingDrawing" xmlns:wp="http://schemas.openxmlformats.org/drawingml/2006/wordprocessingDrawing" xmlns:w10="urn:schemas-microsoft-com:office:word" xmlns:w="http://schemas.openxmlformats.org/wordprocessingml/2006/main" xmlns:w14="http://schemas.microsoft.com/office/word/2010/wordml" xmlns:w15="http://schemas.microsoft.com/office/word/2012/wordml" xmlns:wpg="http://schemas.microsoft.com/office/word/2010/wordprocessingGroup" xmlns:wpi="http://schemas.microsoft.com/office/word/2010/wordprocessingInk" xmlns:wne="http://schemas.microsoft.com/office/word/2006/wordml" xmlns:wps="http://schemas.microsoft.com/office/word/2010/wordprocessingShape" mc:Ignorable="w14 w15 wp14">
   <w:p>
     <w:pPr>
       <w:pStyle w:val="En-tte"/>
@@ -14963,7 +14837,7 @@
 </file>
 
 <file path=word/header8.xml><?xml version="1.0" encoding="utf-8"?>
-<w:hdr xmlns:wpc="http://schemas.microsoft.com/office/word/2010/wordprocessingCanvas" xmlns:cx="http://schemas.microsoft.com/office/drawing/2014/chartex" xmlns:cx1="http://schemas.microsoft.com/office/drawing/2015/9/8/chartex" xmlns:mc="http://schemas.openxmlformats.org/markup-compatibility/2006" xmlns:o="urn:schemas-microsoft-com:office:office" xmlns:r="http://schemas.openxmlformats.org/officeDocument/2006/relationships" xmlns:m="http://schemas.openxmlformats.org/officeDocument/2006/math" xmlns:v="urn:schemas-microsoft-com:vml" xmlns:wp14="http://schemas.microsoft.com/office/word/2010/wordprocessingDrawing" xmlns:wp="http://schemas.openxmlformats.org/drawingml/2006/wordprocessingDrawing" xmlns:w10="urn:schemas-microsoft-com:office:word" xmlns:w="http://schemas.openxmlformats.org/wordprocessingml/2006/main" xmlns:w14="http://schemas.microsoft.com/office/word/2010/wordml" xmlns:w15="http://schemas.microsoft.com/office/word/2012/wordml" xmlns:w16se="http://schemas.microsoft.com/office/word/2015/wordml/symex" xmlns:wpg="http://schemas.microsoft.com/office/word/2010/wordprocessingGroup" xmlns:wpi="http://schemas.microsoft.com/office/word/2010/wordprocessingInk" xmlns:wne="http://schemas.microsoft.com/office/word/2006/wordml" xmlns:wps="http://schemas.microsoft.com/office/word/2010/wordprocessingShape" mc:Ignorable="w14 w15 w16se wp14">
+<w:hdr xmlns:wpc="http://schemas.microsoft.com/office/word/2010/wordprocessingCanvas" xmlns:mc="http://schemas.openxmlformats.org/markup-compatibility/2006" xmlns:o="urn:schemas-microsoft-com:office:office" xmlns:r="http://schemas.openxmlformats.org/officeDocument/2006/relationships" xmlns:m="http://schemas.openxmlformats.org/officeDocument/2006/math" xmlns:v="urn:schemas-microsoft-com:vml" xmlns:wp14="http://schemas.microsoft.com/office/word/2010/wordprocessingDrawing" xmlns:wp="http://schemas.openxmlformats.org/drawingml/2006/wordprocessingDrawing" xmlns:w10="urn:schemas-microsoft-com:office:word" xmlns:w="http://schemas.openxmlformats.org/wordprocessingml/2006/main" xmlns:w14="http://schemas.microsoft.com/office/word/2010/wordml" xmlns:w15="http://schemas.microsoft.com/office/word/2012/wordml" xmlns:wpg="http://schemas.microsoft.com/office/word/2010/wordprocessingGroup" xmlns:wpi="http://schemas.microsoft.com/office/word/2010/wordprocessingInk" xmlns:wne="http://schemas.microsoft.com/office/word/2006/wordml" xmlns:wps="http://schemas.microsoft.com/office/word/2010/wordprocessingShape" mc:Ignorable="w14 w15 wp14">
   <w:p>
     <w:pPr>
       <w:pStyle w:val="En-tte"/>
@@ -14987,7 +14861,7 @@
 </file>
 
 <file path=word/numbering.xml><?xml version="1.0" encoding="utf-8"?>
-<w:numbering xmlns:wpc="http://schemas.microsoft.com/office/word/2010/wordprocessingCanvas" xmlns:cx="http://schemas.microsoft.com/office/drawing/2014/chartex" xmlns:cx1="http://schemas.microsoft.com/office/drawing/2015/9/8/chartex" xmlns:mc="http://schemas.openxmlformats.org/markup-compatibility/2006" xmlns:o="urn:schemas-microsoft-com:office:office" xmlns:r="http://schemas.openxmlformats.org/officeDocument/2006/relationships" xmlns:m="http://schemas.openxmlformats.org/officeDocument/2006/math" xmlns:v="urn:schemas-microsoft-com:vml" xmlns:wp14="http://schemas.microsoft.com/office/word/2010/wordprocessingDrawing" xmlns:wp="http://schemas.openxmlformats.org/drawingml/2006/wordprocessingDrawing" xmlns:w10="urn:schemas-microsoft-com:office:word" xmlns:w="http://schemas.openxmlformats.org/wordprocessingml/2006/main" xmlns:w14="http://schemas.microsoft.com/office/word/2010/wordml" xmlns:w15="http://schemas.microsoft.com/office/word/2012/wordml" xmlns:w16se="http://schemas.microsoft.com/office/word/2015/wordml/symex" xmlns:wpg="http://schemas.microsoft.com/office/word/2010/wordprocessingGroup" xmlns:wpi="http://schemas.microsoft.com/office/word/2010/wordprocessingInk" xmlns:wne="http://schemas.microsoft.com/office/word/2006/wordml" xmlns:wps="http://schemas.microsoft.com/office/word/2010/wordprocessingShape" mc:Ignorable="w14 w15 w16se wp14">
+<w:numbering xmlns:wpc="http://schemas.microsoft.com/office/word/2010/wordprocessingCanvas" xmlns:mc="http://schemas.openxmlformats.org/markup-compatibility/2006" xmlns:o="urn:schemas-microsoft-com:office:office" xmlns:r="http://schemas.openxmlformats.org/officeDocument/2006/relationships" xmlns:m="http://schemas.openxmlformats.org/officeDocument/2006/math" xmlns:v="urn:schemas-microsoft-com:vml" xmlns:wp14="http://schemas.microsoft.com/office/word/2010/wordprocessingDrawing" xmlns:wp="http://schemas.openxmlformats.org/drawingml/2006/wordprocessingDrawing" xmlns:w10="urn:schemas-microsoft-com:office:word" xmlns:w="http://schemas.openxmlformats.org/wordprocessingml/2006/main" xmlns:w14="http://schemas.microsoft.com/office/word/2010/wordml" xmlns:w15="http://schemas.microsoft.com/office/word/2012/wordml" xmlns:wpg="http://schemas.microsoft.com/office/word/2010/wordprocessingGroup" xmlns:wpi="http://schemas.microsoft.com/office/word/2010/wordprocessingInk" xmlns:wne="http://schemas.microsoft.com/office/word/2006/wordml" xmlns:wps="http://schemas.microsoft.com/office/word/2010/wordprocessingShape" mc:Ignorable="w14 w15 wp14">
   <w:abstractNum w:abstractNumId="0" w15:restartNumberingAfterBreak="0">
     <w:nsid w:val="0A7C7405"/>
     <w:multiLevelType w:val="singleLevel"/>
@@ -17322,7 +17196,7 @@
 </file>
 
 <file path=word/styles.xml><?xml version="1.0" encoding="utf-8"?>
-<w:styles xmlns:mc="http://schemas.openxmlformats.org/markup-compatibility/2006" xmlns:r="http://schemas.openxmlformats.org/officeDocument/2006/relationships" xmlns:w="http://schemas.openxmlformats.org/wordprocessingml/2006/main" xmlns:w14="http://schemas.microsoft.com/office/word/2010/wordml" xmlns:w15="http://schemas.microsoft.com/office/word/2012/wordml" xmlns:w16se="http://schemas.microsoft.com/office/word/2015/wordml/symex" mc:Ignorable="w14 w15 w16se">
+<w:styles xmlns:mc="http://schemas.openxmlformats.org/markup-compatibility/2006" xmlns:r="http://schemas.openxmlformats.org/officeDocument/2006/relationships" xmlns:w="http://schemas.openxmlformats.org/wordprocessingml/2006/main" xmlns:w14="http://schemas.microsoft.com/office/word/2010/wordml" xmlns:w15="http://schemas.microsoft.com/office/word/2012/wordml" mc:Ignorable="w14 w15">
   <w:docDefaults>
     <w:rPrDefault>
       <w:rPr>
@@ -18592,6 +18466,15 @@
 </file>
 
 <file path=customXml/item3.xml><?xml version="1.0" encoding="utf-8"?>
+<?mso-contentType ?>
+<FormTemplates xmlns="http://schemas.microsoft.com/sharepoint/v3/contenttype/forms">
+  <Display>DocumentLibraryForm</Display>
+  <Edit>DocumentLibraryForm</Edit>
+  <New>DocumentLibraryForm</New>
+</FormTemplates>
+</file>
+
+<file path=customXml/item4.xml><?xml version="1.0" encoding="utf-8"?>
 <ct:contentTypeSchema xmlns:ct="http://schemas.microsoft.com/office/2006/metadata/contentType" xmlns:ma="http://schemas.microsoft.com/office/2006/metadata/properties/metaAttributes" ct:_="" ma:_="" ma:contentTypeName="Document" ma:contentTypeID="0x0101000B38552FA7D4254E8845977232CFE53B" ma:contentTypeVersion="2" ma:contentTypeDescription="Crée un document." ma:contentTypeScope="" ma:versionID="acac6587a1624531b7bbb5e040fdc0e2">
   <xsd:schema xmlns:xsd="http://www.w3.org/2001/XMLSchema" xmlns:xs="http://www.w3.org/2001/XMLSchema" xmlns:p="http://schemas.microsoft.com/office/2006/metadata/properties" xmlns:ns2="0119da2b-60ce-4773-88fa-ebab2cde1f55" targetNamespace="http://schemas.microsoft.com/office/2006/metadata/properties" ma:root="true" ma:fieldsID="497bc8f796ffcd2b49b56101ba0507db" ns2:_="">
     <xsd:import namespace="0119da2b-60ce-4773-88fa-ebab2cde1f55"/>
@@ -18723,15 +18606,6 @@
 </ct:contentTypeSchema>
 </file>
 
-<file path=customXml/item4.xml><?xml version="1.0" encoding="utf-8"?>
-<?mso-contentType ?>
-<FormTemplates xmlns="http://schemas.microsoft.com/sharepoint/v3/contenttype/forms">
-  <Display>DocumentLibraryForm</Display>
-  <Edit>DocumentLibraryForm</Edit>
-  <New>DocumentLibraryForm</New>
-</FormTemplates>
-</file>
-
 <file path=customXml/item5.xml><?xml version="1.0" encoding="utf-8"?>
 <b:Sources xmlns:b="http://schemas.openxmlformats.org/officeDocument/2006/bibliography" xmlns="http://schemas.openxmlformats.org/officeDocument/2006/bibliography" SelectedStyle="\APASixthEditionOfficeOnline.xsl" StyleName="APA" Version="6"/>
 </file>
@@ -18754,6 +18628,14 @@
 </file>
 
 <file path=customXml/itemProps3.xml><?xml version="1.0" encoding="utf-8"?>
+<ds:datastoreItem xmlns:ds="http://schemas.openxmlformats.org/officeDocument/2006/customXml" ds:itemID="{C3C0D82A-5D77-4930-8043-FB93232D4EC3}">
+  <ds:schemaRefs>
+    <ds:schemaRef ds:uri="http://schemas.microsoft.com/sharepoint/v3/contenttype/forms"/>
+  </ds:schemaRefs>
+</ds:datastoreItem>
+</file>
+
+<file path=customXml/itemProps4.xml><?xml version="1.0" encoding="utf-8"?>
 <ds:datastoreItem xmlns:ds="http://schemas.openxmlformats.org/officeDocument/2006/customXml" ds:itemID="{884A3E52-B6F1-4A6D-876B-680A1FE9CD40}">
   <ds:schemaRefs>
     <ds:schemaRef ds:uri="http://schemas.microsoft.com/office/2006/metadata/contentType"/>
@@ -18771,16 +18653,8 @@
 </ds:datastoreItem>
 </file>
 
-<file path=customXml/itemProps4.xml><?xml version="1.0" encoding="utf-8"?>
-<ds:datastoreItem xmlns:ds="http://schemas.openxmlformats.org/officeDocument/2006/customXml" ds:itemID="{C3C0D82A-5D77-4930-8043-FB93232D4EC3}">
-  <ds:schemaRefs>
-    <ds:schemaRef ds:uri="http://schemas.microsoft.com/sharepoint/v3/contenttype/forms"/>
-  </ds:schemaRefs>
-</ds:datastoreItem>
-</file>
-
 <file path=customXml/itemProps5.xml><?xml version="1.0" encoding="utf-8"?>
-<ds:datastoreItem xmlns:ds="http://schemas.openxmlformats.org/officeDocument/2006/customXml" ds:itemID="{4BB7606F-B264-4D63-9289-539BE33795C6}">
+<ds:datastoreItem xmlns:ds="http://schemas.openxmlformats.org/officeDocument/2006/customXml" ds:itemID="{0A5E6646-BAA4-43A1-9DFA-4DAA7E780371}">
   <ds:schemaRefs>
     <ds:schemaRef ds:uri="http://schemas.openxmlformats.org/officeDocument/2006/bibliography"/>
   </ds:schemaRefs>

</xml_diff>

<commit_message>
fichier pdf pour le rendu hebdomadaire
</commit_message>
<xml_diff>
--- a/preTPI_COSTA.docx
+++ b/preTPI_COSTA.docx
@@ -142,7 +142,7 @@
                   </wp:anchor>
                 </w:drawing>
               </mc:Choice>
-              <mc:Fallback xmlns:w16se="http://schemas.microsoft.com/office/word/2015/wordml/symex" xmlns:cx1="http://schemas.microsoft.com/office/drawing/2015/9/8/chartex" xmlns:cx="http://schemas.microsoft.com/office/drawing/2014/chartex">
+              <mc:Fallback>
                 <w:pict>
                   <v:shapetype id="_x0000_t202" coordsize="21600,21600" o:spt="202" path="m,l,21600r21600,l21600,xe">
                     <v:stroke joinstyle="miter"/>
@@ -179,6 +179,7 @@
                               <w:dataBinding w:prefixMappings="xmlns:ns0='http://purl.org/dc/elements/1.1/' xmlns:ns1='http://schemas.openxmlformats.org/package/2006/metadata/core-properties' " w:xpath="/ns1:coreProperties[1]/ns0:subject[1]" w:storeItemID="{6C3C8BC8-F283-45AE-878A-BAB7291924A1}"/>
                               <w:text/>
                             </w:sdtPr>
+                            <w:sdtEndPr/>
                             <w:sdtContent>
                               <w:r>
                                 <w:t>Gestion de Stocks</w:t>
@@ -3596,10 +3597,10 @@
                   </wp:anchor>
                 </w:drawing>
               </mc:Choice>
-              <mc:Fallback xmlns:w16se="http://schemas.microsoft.com/office/word/2015/wordml/symex" xmlns:cx1="http://schemas.microsoft.com/office/drawing/2015/9/8/chartex" xmlns:cx="http://schemas.microsoft.com/office/drawing/2014/chartex">
+              <mc:Fallback>
                 <w:pict>
                   <v:group id="Groupe 2" o:spid="_x0000_s1027" style="position:absolute;margin-left:23.6pt;margin-top:0;width:172.8pt;height:839.8pt;z-index:-251660288;mso-width-percent:330;mso-position-horizontal-relative:page;mso-position-vertical:top;mso-position-vertical-relative:page;mso-width-percent:330" coordsize="21945,91257" o:gfxdata="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">
-                    <v:rect id="Rectangle 3" o:spid="_x0000_s1028" style="position:absolute;width:1945;height:91257;visibility:visible;mso-wrap-style:square;v-text-anchor:middle" o:gfxdata="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" fillcolor="#44546a [3215]" stroked="f" strokeweight="1pt"/>
+                    <v:rect id="Rectangle 3" o:spid="_x0000_s1028" style="position:absolute;width:1945;height:91257;visibility:visible;mso-wrap-style:square;v-text-anchor:middle" o:gfxdata="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" fillcolor="#44546a [3215]" stroked="f" strokeweight="1pt"/>
                     <v:shapetype id="_x0000_t15" coordsize="21600,21600" o:spt="15" adj="16200" path="m@0,l,,,21600@0,21600,21600,10800xe">
                       <v:stroke joinstyle="miter"/>
                       <v:formulas>
@@ -3611,7 +3612,7 @@
                         <v:h position="#0,topLeft" xrange="0,21600"/>
                       </v:handles>
                     </v:shapetype>
-                    <v:shape id="Pentagone 4" o:spid="_x0000_s1029" type="#_x0000_t15" style="position:absolute;top:17485;width:21945;height:5520;visibility:visible;mso-wrap-style:square;v-text-anchor:middle" o:gfxdata="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" adj="18883" fillcolor="#4472c4 [3204]" stroked="f" strokeweight="1pt">
+                    <v:shape id="Pentagone 4" o:spid="_x0000_s1029" type="#_x0000_t15" style="position:absolute;top:17485;width:21945;height:5520;visibility:visible;mso-wrap-style:square;v-text-anchor:middle" o:gfxdata="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" adj="18883" fillcolor="#4472c4 [3204]" stroked="f" strokeweight="1pt">
                       <v:textbox inset=",0,14.4pt,0">
                         <w:txbxContent>
                           <w:sdt>
@@ -3632,6 +3633,7 @@
                                 <w:calendar w:val="gregorian"/>
                               </w:date>
                             </w:sdtPr>
+                            <w:sdtEndPr/>
                             <w:sdtContent>
                               <w:p>
                                 <w:pPr>
@@ -3658,99 +3660,99 @@
                         </w:txbxContent>
                       </v:textbox>
                     </v:shape>
-                    <v:group id="Groupe 5" o:spid="_x0000_s1030" style="position:absolute;left:762;top:42100;width:20574;height:49103" coordorigin="806,42118" coordsize="13062,31210" o:gfxdata="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">
-                      <v:group id="Groupe 6" o:spid="_x0000_s1031" style="position:absolute;left:1410;top:42118;width:10478;height:31210" coordorigin="1410,42118" coordsize="10477,31210" o:gfxdata="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">
+                    <v:group id="Groupe 5" o:spid="_x0000_s1030" style="position:absolute;left:762;top:42100;width:20574;height:49103" coordorigin="806,42118" coordsize="13062,31210" o:gfxdata="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">
+                      <v:group id="Groupe 6" o:spid="_x0000_s1031" style="position:absolute;left:1410;top:42118;width:10478;height:31210" coordorigin="1410,42118" coordsize="10477,31210" o:gfxdata="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">
                         <o:lock v:ext="edit" aspectratio="t"/>
-                        <v:shape id="Forme libre 20" o:spid="_x0000_s1032" style="position:absolute;left:3696;top:62168;width:1937;height:6985;visibility:visible;mso-wrap-style:square;v-text-anchor:top" coordsize="122,440" o:gfxdata="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" path="m,l39,152,84,304r38,113l122,440,76,306,39,180,6,53,,xe" fillcolor="#44546a [3215]" strokecolor="#44546a [3215]" strokeweight="0">
+                        <v:shape id="Forme libre 20" o:spid="_x0000_s1032" style="position:absolute;left:3696;top:62168;width:1937;height:6985;visibility:visible;mso-wrap-style:square;v-text-anchor:top" coordsize="122,440" o:gfxdata="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" path="m,l39,152,84,304r38,113l122,440,76,306,39,180,6,53,,xe" fillcolor="#44546a [3215]" strokecolor="#44546a [3215]" strokeweight="0">
                           <v:path arrowok="t" o:connecttype="custom" o:connectlocs="0,0;61913,241300;133350,482600;193675,661988;193675,698500;120650,485775;61913,285750;9525,84138;0,0" o:connectangles="0,0,0,0,0,0,0,0,0"/>
                         </v:shape>
-                        <v:shape id="Forme libre 21" o:spid="_x0000_s1033" style="position:absolute;left:5728;top:69058;width:1842;height:4270;visibility:visible;mso-wrap-style:square;v-text-anchor:top" coordsize="116,269" o:gfxdata="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" path="m,l8,19,37,93r30,74l116,269r-8,l60,169,30,98,1,25,,xe" fillcolor="#44546a [3215]" strokecolor="#44546a [3215]" strokeweight="0">
+                        <v:shape id="Forme libre 21" o:spid="_x0000_s1033" style="position:absolute;left:5728;top:69058;width:1842;height:4270;visibility:visible;mso-wrap-style:square;v-text-anchor:top" coordsize="116,269" o:gfxdata="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" path="m,l8,19,37,93r30,74l116,269r-8,l60,169,30,98,1,25,,xe" fillcolor="#44546a [3215]" strokecolor="#44546a [3215]" strokeweight="0">
                           <v:path arrowok="t" o:connecttype="custom" o:connectlocs="0,0;12700,30163;58738,147638;106363,265113;184150,427038;171450,427038;95250,268288;47625,155575;1588,39688;0,0" o:connectangles="0,0,0,0,0,0,0,0,0,0"/>
                         </v:shape>
-                        <v:shape id="Forme libre 22" o:spid="_x0000_s1034" style="position:absolute;left:1410;top:42118;width:2223;height:20193;visibility:visible;mso-wrap-style:square;v-text-anchor:top" coordsize="140,1272" o:gfxdata="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" path="m,l,,1,79r2,80l12,317,23,476,39,634,58,792,83,948r24,138l135,1223r5,49l138,1262,105,1106,77,949,53,792,35,634,20,476,9,317,2,159,,79,,xe" fillcolor="#44546a [3215]" strokecolor="#44546a [3215]" strokeweight="0">
+                        <v:shape id="Forme libre 22" o:spid="_x0000_s1034" style="position:absolute;left:1410;top:42118;width:2223;height:20193;visibility:visible;mso-wrap-style:square;v-text-anchor:top" coordsize="140,1272" o:gfxdata="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" path="m,l,,1,79r2,80l12,317,23,476,39,634,58,792,83,948r24,138l135,1223r5,49l138,1262,105,1106,77,949,53,792,35,634,20,476,9,317,2,159,,79,,xe" fillcolor="#44546a [3215]" strokecolor="#44546a [3215]" strokeweight="0">
                           <v:path arrowok="t" o:connecttype="custom" o:connectlocs="0,0;0,0;1588,125413;4763,252413;19050,503238;36513,755650;61913,1006475;92075,1257300;131763,1504950;169863,1724025;214313,1941513;222250,2019300;219075,2003425;166688,1755775;122238,1506538;84138,1257300;55563,1006475;31750,755650;14288,503238;3175,252413;0,125413;0,0" o:connectangles="0,0,0,0,0,0,0,0,0,0,0,0,0,0,0,0,0,0,0,0,0,0"/>
                         </v:shape>
-                        <v:shape id="Forme libre 23" o:spid="_x0000_s1035" style="position:absolute;left:3410;top:48611;width:715;height:13557;visibility:visible;mso-wrap-style:square;v-text-anchor:top" coordsize="45,854" o:gfxdata="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" path="m45,r,l35,66r-9,67l14,267,6,401,3,534,6,669r8,134l18,854r,-3l9,814,8,803,1,669,,534,3,401,12,267,25,132,34,66,45,xe" fillcolor="#44546a [3215]" strokecolor="#44546a [3215]" strokeweight="0">
+                        <v:shape id="Forme libre 23" o:spid="_x0000_s1035" style="position:absolute;left:3410;top:48611;width:715;height:13557;visibility:visible;mso-wrap-style:square;v-text-anchor:top" coordsize="45,854" o:gfxdata="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" path="m45,r,l35,66r-9,67l14,267,6,401,3,534,6,669r8,134l18,854r,-3l9,814,8,803,1,669,,534,3,401,12,267,25,132,34,66,45,xe" fillcolor="#44546a [3215]" strokecolor="#44546a [3215]" strokeweight="0">
                           <v:path arrowok="t" o:connecttype="custom" o:connectlocs="71438,0;71438,0;55563,104775;41275,211138;22225,423863;9525,636588;4763,847725;9525,1062038;22225,1274763;28575,1355725;28575,1350963;14288,1292225;12700,1274763;1588,1062038;0,847725;4763,636588;19050,423863;39688,209550;53975,104775;71438,0" o:connectangles="0,0,0,0,0,0,0,0,0,0,0,0,0,0,0,0,0,0,0,0"/>
                         </v:shape>
-                        <v:shape id="Forme libre 24" o:spid="_x0000_s1036" style="position:absolute;left:3633;top:62311;width:2444;height:9985;visibility:visible;mso-wrap-style:square;v-text-anchor:top" coordsize="154,629" o:gfxdata="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" path="m,l10,44r11,82l34,207r19,86l75,380r25,86l120,521r21,55l152,618r2,11l140,595,115,532,93,468,67,383,47,295,28,207,12,104,,xe" fillcolor="#44546a [3215]" strokecolor="#44546a [3215]" strokeweight="0">
+                        <v:shape id="Forme libre 24" o:spid="_x0000_s1036" style="position:absolute;left:3633;top:62311;width:2444;height:9985;visibility:visible;mso-wrap-style:square;v-text-anchor:top" coordsize="154,629" o:gfxdata="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" path="m,l10,44r11,82l34,207r19,86l75,380r25,86l120,521r21,55l152,618r2,11l140,595,115,532,93,468,67,383,47,295,28,207,12,104,,xe" fillcolor="#44546a [3215]" strokecolor="#44546a [3215]" strokeweight="0">
                           <v:path arrowok="t" o:connecttype="custom" o:connectlocs="0,0;15875,69850;33338,200025;53975,328613;84138,465138;119063,603250;158750,739775;190500,827088;223838,914400;241300,981075;244475,998538;222250,944563;182563,844550;147638,742950;106363,608013;74613,468313;44450,328613;19050,165100;0,0" o:connectangles="0,0,0,0,0,0,0,0,0,0,0,0,0,0,0,0,0,0,0"/>
                         </v:shape>
-                        <v:shape id="Forme libre 25" o:spid="_x0000_s1037" style="position:absolute;left:6204;top:72233;width:524;height:1095;visibility:visible;mso-wrap-style:square;v-text-anchor:top" coordsize="33,69" o:gfxdata="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" path="m,l33,69r-9,l12,35,,xe" fillcolor="#44546a [3215]" strokecolor="#44546a [3215]" strokeweight="0">
+                        <v:shape id="Forme libre 25" o:spid="_x0000_s1037" style="position:absolute;left:6204;top:72233;width:524;height:1095;visibility:visible;mso-wrap-style:square;v-text-anchor:top" coordsize="33,69" o:gfxdata="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" path="m,l33,69r-9,l12,35,,xe" fillcolor="#44546a [3215]" strokecolor="#44546a [3215]" strokeweight="0">
                           <v:path arrowok="t" o:connecttype="custom" o:connectlocs="0,0;52388,109538;38100,109538;19050,55563;0,0" o:connectangles="0,0,0,0,0"/>
                         </v:shape>
-                        <v:shape id="Forme libre 26" o:spid="_x0000_s1038" style="position:absolute;left:3553;top:61533;width:238;height:1476;visibility:visible;mso-wrap-style:square;v-text-anchor:top" coordsize="15,93" o:gfxdata="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" path="m,l9,37r,3l15,93,5,49,,xe" fillcolor="#44546a [3215]" strokecolor="#44546a [3215]" strokeweight="0">
+                        <v:shape id="Forme libre 26" o:spid="_x0000_s1038" style="position:absolute;left:3553;top:61533;width:238;height:1476;visibility:visible;mso-wrap-style:square;v-text-anchor:top" coordsize="15,93" o:gfxdata="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" path="m,l9,37r,3l15,93,5,49,,xe" fillcolor="#44546a [3215]" strokecolor="#44546a [3215]" strokeweight="0">
                           <v:path arrowok="t" o:connecttype="custom" o:connectlocs="0,0;14288,58738;14288,63500;23813,147638;7938,77788;0,0" o:connectangles="0,0,0,0,0,0"/>
                         </v:shape>
-                        <v:shape id="Forme libre 27" o:spid="_x0000_s1039" style="position:absolute;left:5633;top:56897;width:6255;height:12161;visibility:visible;mso-wrap-style:square;v-text-anchor:top" coordsize="394,766" o:gfxdata="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" path="m394,r,l356,38,319,77r-35,40l249,160r-42,58l168,276r-37,63l98,402,69,467,45,535,26,604,14,673,7,746,6,766,,749r1,-5l7,673,21,603,40,533,65,466,94,400r33,-64l164,275r40,-60l248,158r34,-42l318,76,354,37,394,xe" fillcolor="#44546a [3215]" strokecolor="#44546a [3215]" strokeweight="0">
+                        <v:shape id="Forme libre 27" o:spid="_x0000_s1039" style="position:absolute;left:5633;top:56897;width:6255;height:12161;visibility:visible;mso-wrap-style:square;v-text-anchor:top" coordsize="394,766" o:gfxdata="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" path="m394,r,l356,38,319,77r-35,40l249,160r-42,58l168,276r-37,63l98,402,69,467,45,535,26,604,14,673,7,746,6,766,,749r1,-5l7,673,21,603,40,533,65,466,94,400r33,-64l164,275r40,-60l248,158r34,-42l318,76,354,37,394,xe" fillcolor="#44546a [3215]" strokecolor="#44546a [3215]" strokeweight="0">
                           <v:path arrowok="t" o:connecttype="custom" o:connectlocs="625475,0;625475,0;565150,60325;506413,122238;450850,185738;395288,254000;328613,346075;266700,438150;207963,538163;155575,638175;109538,741363;71438,849313;41275,958850;22225,1068388;11113,1184275;9525,1216025;0,1189038;1588,1181100;11113,1068388;33338,957263;63500,846138;103188,739775;149225,635000;201613,533400;260350,436563;323850,341313;393700,250825;447675,184150;504825,120650;561975,58738;625475,0" o:connectangles="0,0,0,0,0,0,0,0,0,0,0,0,0,0,0,0,0,0,0,0,0,0,0,0,0,0,0,0,0,0,0"/>
                         </v:shape>
-                        <v:shape id="Forme libre 28" o:spid="_x0000_s1040" style="position:absolute;left:5633;top:69153;width:571;height:3080;visibility:visible;mso-wrap-style:square;v-text-anchor:top" coordsize="36,194" o:gfxdata="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" path="m,l6,16r1,3l11,80r9,52l33,185r3,9l21,161,15,145,5,81,1,41,,xe" fillcolor="#44546a [3215]" strokecolor="#44546a [3215]" strokeweight="0">
+                        <v:shape id="Forme libre 28" o:spid="_x0000_s1040" style="position:absolute;left:5633;top:69153;width:571;height:3080;visibility:visible;mso-wrap-style:square;v-text-anchor:top" coordsize="36,194" o:gfxdata="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" path="m,l6,16r1,3l11,80r9,52l33,185r3,9l21,161,15,145,5,81,1,41,,xe" fillcolor="#44546a [3215]" strokecolor="#44546a [3215]" strokeweight="0">
                           <v:path arrowok="t" o:connecttype="custom" o:connectlocs="0,0;9525,25400;11113,30163;17463,127000;31750,209550;52388,293688;57150,307975;33338,255588;23813,230188;7938,128588;1588,65088;0,0" o:connectangles="0,0,0,0,0,0,0,0,0,0,0,0"/>
                         </v:shape>
-                        <v:shape id="Forme libre 29" o:spid="_x0000_s1041" style="position:absolute;left:6077;top:72296;width:493;height:1032;visibility:visible;mso-wrap-style:square;v-text-anchor:top" coordsize="31,65" o:gfxdata="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" path="m,l31,65r-8,l,xe" fillcolor="#44546a [3215]" strokecolor="#44546a [3215]" strokeweight="0">
+                        <v:shape id="Forme libre 29" o:spid="_x0000_s1041" style="position:absolute;left:6077;top:72296;width:493;height:1032;visibility:visible;mso-wrap-style:square;v-text-anchor:top" coordsize="31,65" o:gfxdata="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" path="m,l31,65r-8,l,xe" fillcolor="#44546a [3215]" strokecolor="#44546a [3215]" strokeweight="0">
                           <v:path arrowok="t" o:connecttype="custom" o:connectlocs="0,0;49213,103188;36513,103188;0,0" o:connectangles="0,0,0,0"/>
                         </v:shape>
-                        <v:shape id="Forme libre 30" o:spid="_x0000_s1042" style="position:absolute;left:5633;top:68788;width:111;height:666;visibility:visible;mso-wrap-style:square;v-text-anchor:top" coordsize="7,42" o:gfxdata="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" path="m,l6,17,7,42,6,39,,23,,xe" fillcolor="#44546a [3215]" strokecolor="#44546a [3215]" strokeweight="0">
+                        <v:shape id="Forme libre 30" o:spid="_x0000_s1042" style="position:absolute;left:5633;top:68788;width:111;height:666;visibility:visible;mso-wrap-style:square;v-text-anchor:top" coordsize="7,42" o:gfxdata="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" path="m,l6,17,7,42,6,39,,23,,xe" fillcolor="#44546a [3215]" strokecolor="#44546a [3215]" strokeweight="0">
                           <v:path arrowok="t" o:connecttype="custom" o:connectlocs="0,0;9525,26988;11113,66675;9525,61913;0,36513;0,0" o:connectangles="0,0,0,0,0,0"/>
                         </v:shape>
-                        <v:shape id="Forme libre 31" o:spid="_x0000_s1043" style="position:absolute;left:5871;top:71455;width:714;height:1873;visibility:visible;mso-wrap-style:square;v-text-anchor:top" coordsize="45,118" o:gfxdata="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" path="m,l6,16,21,49,33,84r12,34l44,118,13,53,11,42,,xe" fillcolor="#44546a [3215]" strokecolor="#44546a [3215]" strokeweight="0">
+                        <v:shape id="Forme libre 31" o:spid="_x0000_s1043" style="position:absolute;left:5871;top:71455;width:714;height:1873;visibility:visible;mso-wrap-style:square;v-text-anchor:top" coordsize="45,118" o:gfxdata="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" path="m,l6,16,21,49,33,84r12,34l44,118,13,53,11,42,,xe" fillcolor="#44546a [3215]" strokecolor="#44546a [3215]" strokeweight="0">
                           <v:path arrowok="t" o:connecttype="custom" o:connectlocs="0,0;9525,25400;33338,77788;52388,133350;71438,187325;69850,187325;20638,84138;17463,66675;0,0" o:connectangles="0,0,0,0,0,0,0,0,0"/>
                         </v:shape>
                       </v:group>
-                      <v:group id="Groupe 7" o:spid="_x0000_s1044" style="position:absolute;left:806;top:48269;width:13063;height:25059" coordorigin="806,46499" coordsize="8747,16779" o:gfxdata="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">
+                      <v:group id="Groupe 7" o:spid="_x0000_s1044" style="position:absolute;left:806;top:48269;width:13063;height:25059" coordorigin="806,46499" coordsize="8747,16779" o:gfxdata="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">
                         <o:lock v:ext="edit" aspectratio="t"/>
-                        <v:shape id="Forme libre 8" o:spid="_x0000_s1045" style="position:absolute;left:1187;top:51897;width:1984;height:7143;visibility:visible;mso-wrap-style:square;v-text-anchor:top" coordsize="125,450" o:gfxdata="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" path="m,l41,155,86,309r39,116l125,450,79,311,41,183,7,54,,xe" fillcolor="#44546a [3215]" strokecolor="#44546a [3215]" strokeweight="0">
+                        <v:shape id="Forme libre 8" o:spid="_x0000_s1045" style="position:absolute;left:1187;top:51897;width:1984;height:7143;visibility:visible;mso-wrap-style:square;v-text-anchor:top" coordsize="125,450" o:gfxdata="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" path="m,l41,155,86,309r39,116l125,450,79,311,41,183,7,54,,xe" fillcolor="#44546a [3215]" strokecolor="#44546a [3215]" strokeweight="0">
                           <v:fill opacity="13107f"/>
                           <v:stroke opacity="13107f"/>
                           <v:path arrowok="t" o:connecttype="custom" o:connectlocs="0,0;65088,246063;136525,490538;198438,674688;198438,714375;125413,493713;65088,290513;11113,85725;0,0" o:connectangles="0,0,0,0,0,0,0,0,0"/>
                         </v:shape>
-                        <v:shape id="Forme libre 9" o:spid="_x0000_s1046" style="position:absolute;left:3282;top:58913;width:1874;height:4366;visibility:visible;mso-wrap-style:square;v-text-anchor:top" coordsize="118,275" o:gfxdata="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" path="m,l8,20,37,96r32,74l118,275r-9,l61,174,30,100,,26,,xe" fillcolor="#44546a [3215]" strokecolor="#44546a [3215]" strokeweight="0">
+                        <v:shape id="Forme libre 9" o:spid="_x0000_s1046" style="position:absolute;left:3282;top:58913;width:1874;height:4366;visibility:visible;mso-wrap-style:square;v-text-anchor:top" coordsize="118,275" o:gfxdata="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" path="m,l8,20,37,96r32,74l118,275r-9,l61,174,30,100,,26,,xe" fillcolor="#44546a [3215]" strokecolor="#44546a [3215]" strokeweight="0">
                           <v:fill opacity="13107f"/>
                           <v:stroke opacity="13107f"/>
                           <v:path arrowok="t" o:connecttype="custom" o:connectlocs="0,0;12700,31750;58738,152400;109538,269875;187325,436563;173038,436563;96838,276225;47625,158750;0,41275;0,0" o:connectangles="0,0,0,0,0,0,0,0,0,0"/>
                         </v:shape>
-                        <v:shape id="Forme libre 10" o:spid="_x0000_s1047" style="position:absolute;left:806;top:50103;width:317;height:1921;visibility:visible;mso-wrap-style:square;v-text-anchor:top" coordsize="20,121" o:gfxdata="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" path="m,l16,72r4,49l18,112,,31,,xe" fillcolor="#44546a [3215]" strokecolor="#44546a [3215]" strokeweight="0">
+                        <v:shape id="Forme libre 10" o:spid="_x0000_s1047" style="position:absolute;left:806;top:50103;width:317;height:1921;visibility:visible;mso-wrap-style:square;v-text-anchor:top" coordsize="20,121" o:gfxdata="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" path="m,l16,72r4,49l18,112,,31,,xe" fillcolor="#44546a [3215]" strokecolor="#44546a [3215]" strokeweight="0">
                           <v:fill opacity="13107f"/>
                           <v:stroke opacity="13107f"/>
                           <v:path arrowok="t" o:connecttype="custom" o:connectlocs="0,0;25400,114300;31750,192088;28575,177800;0,49213;0,0" o:connectangles="0,0,0,0,0,0"/>
                         </v:shape>
-                        <v:shape id="Forme libre 12" o:spid="_x0000_s1048" style="position:absolute;left:1123;top:52024;width:2509;height:10207;visibility:visible;mso-wrap-style:square;v-text-anchor:top" coordsize="158,643" o:gfxdata="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" path="m,l11,46r11,83l36,211r19,90l76,389r27,87l123,533r21,55l155,632r3,11l142,608,118,544,95,478,69,391,47,302,29,212,13,107,,xe" fillcolor="#44546a [3215]" strokecolor="#44546a [3215]" strokeweight="0">
+                        <v:shape id="Forme libre 12" o:spid="_x0000_s1048" style="position:absolute;left:1123;top:52024;width:2509;height:10207;visibility:visible;mso-wrap-style:square;v-text-anchor:top" coordsize="158,643" o:gfxdata="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" path="m,l11,46r11,83l36,211r19,90l76,389r27,87l123,533r21,55l155,632r3,11l142,608,118,544,95,478,69,391,47,302,29,212,13,107,,xe" fillcolor="#44546a [3215]" strokecolor="#44546a [3215]" strokeweight="0">
                           <v:fill opacity="13107f"/>
                           <v:stroke opacity="13107f"/>
                           <v:path arrowok="t" o:connecttype="custom" o:connectlocs="0,0;17463,73025;34925,204788;57150,334963;87313,477838;120650,617538;163513,755650;195263,846138;228600,933450;246063,1003300;250825,1020763;225425,965200;187325,863600;150813,758825;109538,620713;74613,479425;46038,336550;20638,169863;0,0" o:connectangles="0,0,0,0,0,0,0,0,0,0,0,0,0,0,0,0,0,0,0"/>
                         </v:shape>
-                        <v:shape id="Forme libre 13" o:spid="_x0000_s1049" style="position:absolute;left:3759;top:62152;width:524;height:1127;visibility:visible;mso-wrap-style:square;v-text-anchor:top" coordsize="33,71" o:gfxdata="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" path="m,l33,71r-9,l11,36,,xe" fillcolor="#44546a [3215]" strokecolor="#44546a [3215]" strokeweight="0">
+                        <v:shape id="Forme libre 13" o:spid="_x0000_s1049" style="position:absolute;left:3759;top:62152;width:524;height:1127;visibility:visible;mso-wrap-style:square;v-text-anchor:top" coordsize="33,71" o:gfxdata="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" path="m,l33,71r-9,l11,36,,xe" fillcolor="#44546a [3215]" strokecolor="#44546a [3215]" strokeweight="0">
                           <v:fill opacity="13107f"/>
                           <v:stroke opacity="13107f"/>
                           <v:path arrowok="t" o:connecttype="custom" o:connectlocs="0,0;52388,112713;38100,112713;17463,57150;0,0" o:connectangles="0,0,0,0,0"/>
                         </v:shape>
-                        <v:shape id="Forme libre 14" o:spid="_x0000_s1050" style="position:absolute;left:1060;top:51246;width:238;height:1508;visibility:visible;mso-wrap-style:square;v-text-anchor:top" coordsize="15,95" o:gfxdata="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" path="m,l8,37r,4l15,95,4,49,,xe" fillcolor="#44546a [3215]" strokecolor="#44546a [3215]" strokeweight="0">
+                        <v:shape id="Forme libre 14" o:spid="_x0000_s1050" style="position:absolute;left:1060;top:51246;width:238;height:1508;visibility:visible;mso-wrap-style:square;v-text-anchor:top" coordsize="15,95" o:gfxdata="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" path="m,l8,37r,4l15,95,4,49,,xe" fillcolor="#44546a [3215]" strokecolor="#44546a [3215]" strokeweight="0">
                           <v:fill opacity="13107f"/>
                           <v:stroke opacity="13107f"/>
                           <v:path arrowok="t" o:connecttype="custom" o:connectlocs="0,0;12700,58738;12700,65088;23813,150813;6350,77788;0,0" o:connectangles="0,0,0,0,0,0"/>
                         </v:shape>
-                        <v:shape id="Forme libre 15" o:spid="_x0000_s1051" style="position:absolute;left:3171;top:46499;width:6382;height:12414;visibility:visible;mso-wrap-style:square;v-text-anchor:top" coordsize="402,782" o:gfxdata="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" path="m402,r,1l363,39,325,79r-35,42l255,164r-44,58l171,284r-38,62l100,411,71,478,45,546,27,617,13,689,7,761r,21l,765r1,-4l7,688,21,616,40,545,66,475,95,409r35,-66l167,281r42,-61l253,163r34,-43l324,78,362,38,402,xe" fillcolor="#44546a [3215]" strokecolor="#44546a [3215]" strokeweight="0">
+                        <v:shape id="Forme libre 15" o:spid="_x0000_s1051" style="position:absolute;left:3171;top:46499;width:6382;height:12414;visibility:visible;mso-wrap-style:square;v-text-anchor:top" coordsize="402,782" o:gfxdata="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" path="m402,r,1l363,39,325,79r-35,42l255,164r-44,58l171,284r-38,62l100,411,71,478,45,546,27,617,13,689,7,761r,21l,765r1,-4l7,688,21,616,40,545,66,475,95,409r35,-66l167,281r42,-61l253,163r34,-43l324,78,362,38,402,xe" fillcolor="#44546a [3215]" strokecolor="#44546a [3215]" strokeweight="0">
                           <v:fill opacity="13107f"/>
                           <v:stroke opacity="13107f"/>
                           <v:path arrowok="t" o:connecttype="custom" o:connectlocs="638175,0;638175,1588;576263,61913;515938,125413;460375,192088;404813,260350;334963,352425;271463,450850;211138,549275;158750,652463;112713,758825;71438,866775;42863,979488;20638,1093788;11113,1208088;11113,1241425;0,1214438;1588,1208088;11113,1092200;33338,977900;63500,865188;104775,754063;150813,649288;206375,544513;265113,446088;331788,349250;401638,258763;455613,190500;514350,123825;574675,60325;638175,0" o:connectangles="0,0,0,0,0,0,0,0,0,0,0,0,0,0,0,0,0,0,0,0,0,0,0,0,0,0,0,0,0,0,0"/>
                         </v:shape>
-                        <v:shape id="Forme libre 16" o:spid="_x0000_s1052" style="position:absolute;left:3171;top:59040;width:588;height:3112;visibility:visible;mso-wrap-style:square;v-text-anchor:top" coordsize="37,196" o:gfxdata="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" path="m,l6,15r1,3l12,80r9,54l33,188r4,8l22,162,15,146,5,81,1,40,,xe" fillcolor="#44546a [3215]" strokecolor="#44546a [3215]" strokeweight="0">
+                        <v:shape id="Forme libre 16" o:spid="_x0000_s1052" style="position:absolute;left:3171;top:59040;width:588;height:3112;visibility:visible;mso-wrap-style:square;v-text-anchor:top" coordsize="37,196" o:gfxdata="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" path="m,l6,15r1,3l12,80r9,54l33,188r4,8l22,162,15,146,5,81,1,40,,xe" fillcolor="#44546a [3215]" strokecolor="#44546a [3215]" strokeweight="0">
                           <v:fill opacity="13107f"/>
                           <v:stroke opacity="13107f"/>
                           <v:path arrowok="t" o:connecttype="custom" o:connectlocs="0,0;9525,23813;11113,28575;19050,127000;33338,212725;52388,298450;58738,311150;34925,257175;23813,231775;7938,128588;1588,63500;0,0" o:connectangles="0,0,0,0,0,0,0,0,0,0,0,0"/>
                         </v:shape>
-                        <v:shape id="Forme libre 17" o:spid="_x0000_s1053" style="position:absolute;left:3632;top:62231;width:492;height:1048;visibility:visible;mso-wrap-style:square;v-text-anchor:top" coordsize="31,66" o:gfxdata="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" path="m,l31,66r-7,l,xe" fillcolor="#44546a [3215]" strokecolor="#44546a [3215]" strokeweight="0">
+                        <v:shape id="Forme libre 17" o:spid="_x0000_s1053" style="position:absolute;left:3632;top:62231;width:492;height:1048;visibility:visible;mso-wrap-style:square;v-text-anchor:top" coordsize="31,66" o:gfxdata="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" path="m,l31,66r-7,l,xe" fillcolor="#44546a [3215]" strokecolor="#44546a [3215]" strokeweight="0">
                           <v:fill opacity="13107f"/>
                           <v:stroke opacity="13107f"/>
                           <v:path arrowok="t" o:connecttype="custom" o:connectlocs="0,0;49213,104775;38100,104775;0,0" o:connectangles="0,0,0,0"/>
                         </v:shape>
-                        <v:shape id="Forme libre 18" o:spid="_x0000_s1054" style="position:absolute;left:3171;top:58644;width:111;height:682;visibility:visible;mso-wrap-style:square;v-text-anchor:top" coordsize="7,43" o:gfxdata="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" path="m,l7,17r,26l6,40,,25,,xe" fillcolor="#44546a [3215]" strokecolor="#44546a [3215]" strokeweight="0">
+                        <v:shape id="Forme libre 18" o:spid="_x0000_s1054" style="position:absolute;left:3171;top:58644;width:111;height:682;visibility:visible;mso-wrap-style:square;v-text-anchor:top" coordsize="7,43" o:gfxdata="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" path="m,l7,17r,26l6,40,,25,,xe" fillcolor="#44546a [3215]" strokecolor="#44546a [3215]" strokeweight="0">
                           <v:fill opacity="13107f"/>
                           <v:stroke opacity="13107f"/>
                           <v:path arrowok="t" o:connecttype="custom" o:connectlocs="0,0;11113,26988;11113,68263;9525,63500;0,39688;0,0" o:connectangles="0,0,0,0,0,0"/>
                         </v:shape>
-                        <v:shape id="Forme libre 19" o:spid="_x0000_s1055" style="position:absolute;left:3409;top:61358;width:731;height:1921;visibility:visible;mso-wrap-style:square;v-text-anchor:top" coordsize="46,121" o:gfxdata="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" path="m,l7,16,22,50,33,86r13,35l45,121,14,55,11,44,,xe" fillcolor="#44546a [3215]" strokecolor="#44546a [3215]" strokeweight="0">
+                        <v:shape id="Forme libre 19" o:spid="_x0000_s1055" style="position:absolute;left:3409;top:61358;width:731;height:1921;visibility:visible;mso-wrap-style:square;v-text-anchor:top" coordsize="46,121" o:gfxdata="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" path="m,l7,16,22,50,33,86r13,35l45,121,14,55,11,44,,xe" fillcolor="#44546a [3215]" strokecolor="#44546a [3215]" strokeweight="0">
                           <v:fill opacity="13107f"/>
                           <v:stroke opacity="13107f"/>
                           <v:path arrowok="t" o:connecttype="custom" o:connectlocs="0,0;11113,25400;34925,79375;52388,136525;73025,192088;71438,192088;22225,87313;17463,69850;0,0" o:connectangles="0,0,0,0,0,0,0,0,0"/>
@@ -3927,7 +3929,7 @@
                   </wp:anchor>
                 </w:drawing>
               </mc:Choice>
-              <mc:Fallback xmlns:w16se="http://schemas.microsoft.com/office/word/2015/wordml/symex" xmlns:cx1="http://schemas.microsoft.com/office/drawing/2015/9/8/chartex" xmlns:cx="http://schemas.microsoft.com/office/drawing/2014/chartex">
+              <mc:Fallback>
                 <w:pict>
                   <v:shape id="Zone de texte 32" o:spid="_x0000_s1056" type="#_x0000_t202" style="position:absolute;margin-left:0;margin-top:0;width:4in;height:28.8pt;z-index:251658240;visibility:visible;mso-wrap-style:square;mso-width-percent:450;mso-height-percent:0;mso-left-percent:420;mso-top-percent:880;mso-wrap-distance-left:9pt;mso-wrap-distance-top:0;mso-wrap-distance-right:9pt;mso-wrap-distance-bottom:0;mso-position-horizontal-relative:page;mso-position-vertical-relative:page;mso-width-percent:450;mso-height-percent:0;mso-left-percent:420;mso-top-percent:880;mso-width-relative:page;mso-height-relative:margin;v-text-anchor:bottom" o:gfxdata="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" filled="f" stroked="f" strokeweight=".5pt">
                     <v:textbox style="mso-fit-shape-to-text:t" inset="0,0,0,0">
@@ -3954,6 +3956,7 @@
                               <w:dataBinding w:prefixMappings="xmlns:ns0='http://purl.org/dc/elements/1.1/' xmlns:ns1='http://schemas.openxmlformats.org/package/2006/metadata/core-properties' " w:xpath="/ns1:coreProperties[1]/ns0:creator[1]" w:storeItemID="{6C3C8BC8-F283-45AE-878A-BAB7291924A1}"/>
                               <w:text/>
                             </w:sdtPr>
+                            <w:sdtEndPr/>
                             <w:sdtContent>
                               <w:r>
                                 <w:rPr>
@@ -3989,6 +3992,7 @@
                               <w:dataBinding w:prefixMappings="xmlns:ns0='http://schemas.openxmlformats.org/officeDocument/2006/extended-properties' " w:xpath="/ns0:Properties[1]/ns0:Company[1]" w:storeItemID="{6668398D-A668-4E3E-A5EB-62B293D839F1}"/>
                               <w:text/>
                             </w:sdtPr>
+                            <w:sdtEndPr/>
                             <w:sdtContent>
                               <w:r>
                                 <w:rPr>
@@ -4076,7 +4080,7 @@
             </w:rPr>
             <w:fldChar w:fldCharType="separate"/>
           </w:r>
-          <w:hyperlink w:anchor="_Toc64623788" w:history="1">
+          <w:hyperlink w:anchor="_Toc64659592" w:history="1">
             <w:r>
               <w:rPr>
                 <w:rStyle w:val="Lienhypertexte"/>
@@ -4114,7 +4118,7 @@
               <w:rPr>
                 <w:webHidden/>
               </w:rPr>
-              <w:instrText xml:space="preserve"> PAGEREF _Toc64623788 \h </w:instrText>
+              <w:instrText xml:space="preserve"> PAGEREF _Toc64659592 \h </w:instrText>
             </w:r>
             <w:r>
               <w:rPr>
@@ -4156,7 +4160,7 @@
               <w:lang w:val="fr-CH" w:eastAsia="fr-CH"/>
             </w:rPr>
           </w:pPr>
-          <w:hyperlink w:anchor="_Toc64623789" w:history="1">
+          <w:hyperlink w:anchor="_Toc64659593" w:history="1">
             <w:r>
               <w:rPr>
                 <w:rStyle w:val="Lienhypertexte"/>
@@ -4200,7 +4204,7 @@
                 <w:noProof/>
                 <w:webHidden/>
               </w:rPr>
-              <w:instrText xml:space="preserve"> PAGEREF _Toc64623789 \h </w:instrText>
+              <w:instrText xml:space="preserve"> PAGEREF _Toc64659593 \h </w:instrText>
             </w:r>
             <w:r>
               <w:rPr>
@@ -4246,7 +4250,7 @@
               <w:lang w:val="fr-CH" w:eastAsia="fr-CH"/>
             </w:rPr>
           </w:pPr>
-          <w:hyperlink w:anchor="_Toc64623790" w:history="1">
+          <w:hyperlink w:anchor="_Toc64659594" w:history="1">
             <w:r>
               <w:rPr>
                 <w:rStyle w:val="Lienhypertexte"/>
@@ -4290,7 +4294,7 @@
                 <w:noProof/>
                 <w:webHidden/>
               </w:rPr>
-              <w:instrText xml:space="preserve"> PAGEREF _Toc64623790 \h </w:instrText>
+              <w:instrText xml:space="preserve"> PAGEREF _Toc64659594 \h </w:instrText>
             </w:r>
             <w:r>
               <w:rPr>
@@ -4336,7 +4340,7 @@
               <w:lang w:val="fr-CH" w:eastAsia="fr-CH"/>
             </w:rPr>
           </w:pPr>
-          <w:hyperlink w:anchor="_Toc64623791" w:history="1">
+          <w:hyperlink w:anchor="_Toc64659595" w:history="1">
             <w:r>
               <w:rPr>
                 <w:rStyle w:val="Lienhypertexte"/>
@@ -4380,7 +4384,7 @@
                 <w:noProof/>
                 <w:webHidden/>
               </w:rPr>
-              <w:instrText xml:space="preserve"> PAGEREF _Toc64623791 \h </w:instrText>
+              <w:instrText xml:space="preserve"> PAGEREF _Toc64659595 \h </w:instrText>
             </w:r>
             <w:r>
               <w:rPr>
@@ -4421,7 +4425,7 @@
               <w:lang w:val="fr-CH" w:eastAsia="fr-CH"/>
             </w:rPr>
           </w:pPr>
-          <w:hyperlink w:anchor="_Toc64623792" w:history="1">
+          <w:hyperlink w:anchor="_Toc64659596" w:history="1">
             <w:r>
               <w:rPr>
                 <w:rStyle w:val="Lienhypertexte"/>
@@ -4459,7 +4463,7 @@
               <w:rPr>
                 <w:webHidden/>
               </w:rPr>
-              <w:instrText xml:space="preserve"> PAGEREF _Toc64623792 \h </w:instrText>
+              <w:instrText xml:space="preserve"> PAGEREF _Toc64659596 \h </w:instrText>
             </w:r>
             <w:r>
               <w:rPr>
@@ -4501,7 +4505,7 @@
               <w:lang w:val="fr-CH" w:eastAsia="fr-CH"/>
             </w:rPr>
           </w:pPr>
-          <w:hyperlink w:anchor="_Toc64623793" w:history="1">
+          <w:hyperlink w:anchor="_Toc64659597" w:history="1">
             <w:r>
               <w:rPr>
                 <w:rStyle w:val="Lienhypertexte"/>
@@ -4545,7 +4549,7 @@
                 <w:noProof/>
                 <w:webHidden/>
               </w:rPr>
-              <w:instrText xml:space="preserve"> PAGEREF _Toc64623793 \h </w:instrText>
+              <w:instrText xml:space="preserve"> PAGEREF _Toc64659597 \h </w:instrText>
             </w:r>
             <w:r>
               <w:rPr>
@@ -4591,7 +4595,7 @@
               <w:lang w:val="fr-CH" w:eastAsia="fr-CH"/>
             </w:rPr>
           </w:pPr>
-          <w:hyperlink w:anchor="_Toc64623794" w:history="1">
+          <w:hyperlink w:anchor="_Toc64659598" w:history="1">
             <w:r>
               <w:rPr>
                 <w:rStyle w:val="Lienhypertexte"/>
@@ -4614,7 +4618,7 @@
                 <w:rStyle w:val="Lienhypertexte"/>
                 <w:noProof/>
               </w:rPr>
-              <w:t>Objectifs</w:t>
+              <w:t>Fonctionnalités</w:t>
             </w:r>
             <w:r>
               <w:rPr>
@@ -4635,7 +4639,7 @@
                 <w:noProof/>
                 <w:webHidden/>
               </w:rPr>
-              <w:instrText xml:space="preserve"> PAGEREF _Toc64623794 \h </w:instrText>
+              <w:instrText xml:space="preserve"> PAGEREF _Toc64659598 \h </w:instrText>
             </w:r>
             <w:r>
               <w:rPr>
@@ -4681,7 +4685,7 @@
               <w:lang w:val="fr-CH" w:eastAsia="fr-CH"/>
             </w:rPr>
           </w:pPr>
-          <w:hyperlink w:anchor="_Toc64623795" w:history="1">
+          <w:hyperlink w:anchor="_Toc64659599" w:history="1">
             <w:r>
               <w:rPr>
                 <w:rStyle w:val="Lienhypertexte"/>
@@ -4725,7 +4729,7 @@
                 <w:noProof/>
                 <w:webHidden/>
               </w:rPr>
-              <w:instrText xml:space="preserve"> PAGEREF _Toc64623795 \h </w:instrText>
+              <w:instrText xml:space="preserve"> PAGEREF _Toc64659599 \h </w:instrText>
             </w:r>
             <w:r>
               <w:rPr>
@@ -4771,7 +4775,7 @@
               <w:lang w:val="fr-CH" w:eastAsia="fr-CH"/>
             </w:rPr>
           </w:pPr>
-          <w:hyperlink w:anchor="_Toc64623796" w:history="1">
+          <w:hyperlink w:anchor="_Toc64659600" w:history="1">
             <w:r>
               <w:rPr>
                 <w:rStyle w:val="Lienhypertexte"/>
@@ -4821,7 +4825,7 @@
                 <w:noProof/>
                 <w:webHidden/>
               </w:rPr>
-              <w:instrText xml:space="preserve"> PAGEREF _Toc64623796 \h </w:instrText>
+              <w:instrText xml:space="preserve"> PAGEREF _Toc64659600 \h </w:instrText>
             </w:r>
             <w:r>
               <w:rPr>
@@ -4867,7 +4871,7 @@
               <w:lang w:val="fr-CH" w:eastAsia="fr-CH"/>
             </w:rPr>
           </w:pPr>
-          <w:hyperlink w:anchor="_Toc64623797" w:history="1">
+          <w:hyperlink w:anchor="_Toc64659601" w:history="1">
             <w:r>
               <w:rPr>
                 <w:rStyle w:val="Lienhypertexte"/>
@@ -4917,7 +4921,7 @@
                 <w:noProof/>
                 <w:webHidden/>
               </w:rPr>
-              <w:instrText xml:space="preserve"> PAGEREF _Toc64623797 \h </w:instrText>
+              <w:instrText xml:space="preserve"> PAGEREF _Toc64659601 \h </w:instrText>
             </w:r>
             <w:r>
               <w:rPr>
@@ -4963,7 +4967,7 @@
               <w:lang w:val="fr-CH" w:eastAsia="fr-CH"/>
             </w:rPr>
           </w:pPr>
-          <w:hyperlink w:anchor="_Toc64623798" w:history="1">
+          <w:hyperlink w:anchor="_Toc64659602" w:history="1">
             <w:r>
               <w:rPr>
                 <w:rStyle w:val="Lienhypertexte"/>
@@ -5007,7 +5011,7 @@
                 <w:noProof/>
                 <w:webHidden/>
               </w:rPr>
-              <w:instrText xml:space="preserve"> PAGEREF _Toc64623798 \h </w:instrText>
+              <w:instrText xml:space="preserve"> PAGEREF _Toc64659602 \h </w:instrText>
             </w:r>
             <w:r>
               <w:rPr>
@@ -5053,7 +5057,7 @@
               <w:lang w:val="fr-CH" w:eastAsia="fr-CH"/>
             </w:rPr>
           </w:pPr>
-          <w:hyperlink w:anchor="_Toc64623799" w:history="1">
+          <w:hyperlink w:anchor="_Toc64659603" w:history="1">
             <w:r>
               <w:rPr>
                 <w:rStyle w:val="Lienhypertexte"/>
@@ -5097,7 +5101,7 @@
                 <w:noProof/>
                 <w:webHidden/>
               </w:rPr>
-              <w:instrText xml:space="preserve"> PAGEREF _Toc64623799 \h </w:instrText>
+              <w:instrText xml:space="preserve"> PAGEREF _Toc64659603 \h </w:instrText>
             </w:r>
             <w:r>
               <w:rPr>
@@ -5143,7 +5147,7 @@
               <w:lang w:val="fr-CH" w:eastAsia="fr-CH"/>
             </w:rPr>
           </w:pPr>
-          <w:hyperlink w:anchor="_Toc64623800" w:history="1">
+          <w:hyperlink w:anchor="_Toc64659604" w:history="1">
             <w:r>
               <w:rPr>
                 <w:rStyle w:val="Lienhypertexte"/>
@@ -5187,7 +5191,7 @@
                 <w:noProof/>
                 <w:webHidden/>
               </w:rPr>
-              <w:instrText xml:space="preserve"> PAGEREF _Toc64623800 \h </w:instrText>
+              <w:instrText xml:space="preserve"> PAGEREF _Toc64659604 \h </w:instrText>
             </w:r>
             <w:r>
               <w:rPr>
@@ -5233,7 +5237,7 @@
               <w:lang w:val="fr-CH" w:eastAsia="fr-CH"/>
             </w:rPr>
           </w:pPr>
-          <w:hyperlink w:anchor="_Toc64623801" w:history="1">
+          <w:hyperlink w:anchor="_Toc64659605" w:history="1">
             <w:r>
               <w:rPr>
                 <w:rStyle w:val="Lienhypertexte"/>
@@ -5277,7 +5281,7 @@
                 <w:noProof/>
                 <w:webHidden/>
               </w:rPr>
-              <w:instrText xml:space="preserve"> PAGEREF _Toc64623801 \h </w:instrText>
+              <w:instrText xml:space="preserve"> PAGEREF _Toc64659605 \h </w:instrText>
             </w:r>
             <w:r>
               <w:rPr>
@@ -5323,7 +5327,7 @@
               <w:lang w:val="fr-CH" w:eastAsia="fr-CH"/>
             </w:rPr>
           </w:pPr>
-          <w:hyperlink w:anchor="_Toc64623802" w:history="1">
+          <w:hyperlink w:anchor="_Toc64659606" w:history="1">
             <w:r>
               <w:rPr>
                 <w:rStyle w:val="Lienhypertexte"/>
@@ -5373,7 +5377,7 @@
                 <w:noProof/>
                 <w:webHidden/>
               </w:rPr>
-              <w:instrText xml:space="preserve"> PAGEREF _Toc64623802 \h </w:instrText>
+              <w:instrText xml:space="preserve"> PAGEREF _Toc64659606 \h </w:instrText>
             </w:r>
             <w:r>
               <w:rPr>
@@ -5419,7 +5423,7 @@
               <w:lang w:val="fr-CH" w:eastAsia="fr-CH"/>
             </w:rPr>
           </w:pPr>
-          <w:hyperlink w:anchor="_Toc64623803" w:history="1">
+          <w:hyperlink w:anchor="_Toc64659607" w:history="1">
             <w:r>
               <w:rPr>
                 <w:rStyle w:val="Lienhypertexte"/>
@@ -5469,7 +5473,7 @@
                 <w:noProof/>
                 <w:webHidden/>
               </w:rPr>
-              <w:instrText xml:space="preserve"> PAGEREF _Toc64623803 \h </w:instrText>
+              <w:instrText xml:space="preserve"> PAGEREF _Toc64659607 \h </w:instrText>
             </w:r>
             <w:r>
               <w:rPr>
@@ -5515,7 +5519,7 @@
               <w:lang w:val="fr-CH" w:eastAsia="fr-CH"/>
             </w:rPr>
           </w:pPr>
-          <w:hyperlink w:anchor="_Toc64623804" w:history="1">
+          <w:hyperlink w:anchor="_Toc64659608" w:history="1">
             <w:r>
               <w:rPr>
                 <w:rStyle w:val="Lienhypertexte"/>
@@ -5565,7 +5569,7 @@
                 <w:noProof/>
                 <w:webHidden/>
               </w:rPr>
-              <w:instrText xml:space="preserve"> PAGEREF _Toc64623804 \h </w:instrText>
+              <w:instrText xml:space="preserve"> PAGEREF _Toc64659608 \h </w:instrText>
             </w:r>
             <w:r>
               <w:rPr>
@@ -5611,7 +5615,7 @@
               <w:lang w:val="fr-CH" w:eastAsia="fr-CH"/>
             </w:rPr>
           </w:pPr>
-          <w:hyperlink w:anchor="_Toc64623805" w:history="1">
+          <w:hyperlink w:anchor="_Toc64659609" w:history="1">
             <w:r>
               <w:rPr>
                 <w:rStyle w:val="Lienhypertexte"/>
@@ -5661,7 +5665,7 @@
                 <w:noProof/>
                 <w:webHidden/>
               </w:rPr>
-              <w:instrText xml:space="preserve"> PAGEREF _Toc64623805 \h </w:instrText>
+              <w:instrText xml:space="preserve"> PAGEREF _Toc64659609 \h </w:instrText>
             </w:r>
             <w:r>
               <w:rPr>
@@ -5707,7 +5711,7 @@
               <w:lang w:val="fr-CH" w:eastAsia="fr-CH"/>
             </w:rPr>
           </w:pPr>
-          <w:hyperlink w:anchor="_Toc64623806" w:history="1">
+          <w:hyperlink w:anchor="_Toc64659610" w:history="1">
             <w:r>
               <w:rPr>
                 <w:rStyle w:val="Lienhypertexte"/>
@@ -5757,7 +5761,7 @@
                 <w:noProof/>
                 <w:webHidden/>
               </w:rPr>
-              <w:instrText xml:space="preserve"> PAGEREF _Toc64623806 \h </w:instrText>
+              <w:instrText xml:space="preserve"> PAGEREF _Toc64659610 \h </w:instrText>
             </w:r>
             <w:r>
               <w:rPr>
@@ -5803,7 +5807,7 @@
               <w:lang w:val="fr-CH" w:eastAsia="fr-CH"/>
             </w:rPr>
           </w:pPr>
-          <w:hyperlink w:anchor="_Toc64623807" w:history="1">
+          <w:hyperlink w:anchor="_Toc64659611" w:history="1">
             <w:r>
               <w:rPr>
                 <w:rStyle w:val="Lienhypertexte"/>
@@ -5853,7 +5857,7 @@
                 <w:noProof/>
                 <w:webHidden/>
               </w:rPr>
-              <w:instrText xml:space="preserve"> PAGEREF _Toc64623807 \h </w:instrText>
+              <w:instrText xml:space="preserve"> PAGEREF _Toc64659611 \h </w:instrText>
             </w:r>
             <w:r>
               <w:rPr>
@@ -5899,7 +5903,7 @@
               <w:lang w:val="fr-CH" w:eastAsia="fr-CH"/>
             </w:rPr>
           </w:pPr>
-          <w:hyperlink w:anchor="_Toc64623808" w:history="1">
+          <w:hyperlink w:anchor="_Toc64659612" w:history="1">
             <w:r>
               <w:rPr>
                 <w:rStyle w:val="Lienhypertexte"/>
@@ -5943,7 +5947,7 @@
                 <w:noProof/>
                 <w:webHidden/>
               </w:rPr>
-              <w:instrText xml:space="preserve"> PAGEREF _Toc64623808 \h </w:instrText>
+              <w:instrText xml:space="preserve"> PAGEREF _Toc64659612 \h </w:instrText>
             </w:r>
             <w:r>
               <w:rPr>
@@ -5989,7 +5993,7 @@
               <w:lang w:val="fr-CH" w:eastAsia="fr-CH"/>
             </w:rPr>
           </w:pPr>
-          <w:hyperlink w:anchor="_Toc64623809" w:history="1">
+          <w:hyperlink w:anchor="_Toc64659613" w:history="1">
             <w:r>
               <w:rPr>
                 <w:rStyle w:val="Lienhypertexte"/>
@@ -6033,7 +6037,7 @@
                 <w:noProof/>
                 <w:webHidden/>
               </w:rPr>
-              <w:instrText xml:space="preserve"> PAGEREF _Toc64623809 \h </w:instrText>
+              <w:instrText xml:space="preserve"> PAGEREF _Toc64659613 \h </w:instrText>
             </w:r>
             <w:r>
               <w:rPr>
@@ -6079,7 +6083,7 @@
               <w:lang w:val="fr-CH" w:eastAsia="fr-CH"/>
             </w:rPr>
           </w:pPr>
-          <w:hyperlink w:anchor="_Toc64623810" w:history="1">
+          <w:hyperlink w:anchor="_Toc64659614" w:history="1">
             <w:r>
               <w:rPr>
                 <w:rStyle w:val="Lienhypertexte"/>
@@ -6123,7 +6127,7 @@
                 <w:noProof/>
                 <w:webHidden/>
               </w:rPr>
-              <w:instrText xml:space="preserve"> PAGEREF _Toc64623810 \h </w:instrText>
+              <w:instrText xml:space="preserve"> PAGEREF _Toc64659614 \h </w:instrText>
             </w:r>
             <w:r>
               <w:rPr>
@@ -6169,7 +6173,7 @@
               <w:lang w:val="fr-CH" w:eastAsia="fr-CH"/>
             </w:rPr>
           </w:pPr>
-          <w:hyperlink w:anchor="_Toc64623811" w:history="1">
+          <w:hyperlink w:anchor="_Toc64659615" w:history="1">
             <w:r>
               <w:rPr>
                 <w:rStyle w:val="Lienhypertexte"/>
@@ -6201,6 +6205,8 @@
               </w:rPr>
               <w:tab/>
             </w:r>
+            <w:bookmarkStart w:id="0" w:name="_GoBack"/>
+            <w:bookmarkEnd w:id="0"/>
             <w:r>
               <w:rPr>
                 <w:noProof/>
@@ -6213,7 +6219,7 @@
                 <w:noProof/>
                 <w:webHidden/>
               </w:rPr>
-              <w:instrText xml:space="preserve"> PAGEREF _Toc64623811 \h </w:instrText>
+              <w:instrText xml:space="preserve"> PAGEREF _Toc64659615 \h </w:instrText>
             </w:r>
             <w:r>
               <w:rPr>
@@ -6259,7 +6265,7 @@
               <w:lang w:val="fr-CH" w:eastAsia="fr-CH"/>
             </w:rPr>
           </w:pPr>
-          <w:hyperlink w:anchor="_Toc64623812" w:history="1">
+          <w:hyperlink w:anchor="_Toc64659616" w:history="1">
             <w:r>
               <w:rPr>
                 <w:rStyle w:val="Lienhypertexte"/>
@@ -6303,7 +6309,7 @@
                 <w:noProof/>
                 <w:webHidden/>
               </w:rPr>
-              <w:instrText xml:space="preserve"> PAGEREF _Toc64623812 \h </w:instrText>
+              <w:instrText xml:space="preserve"> PAGEREF _Toc64659616 \h </w:instrText>
             </w:r>
             <w:r>
               <w:rPr>
@@ -6349,7 +6355,7 @@
               <w:lang w:val="fr-CH" w:eastAsia="fr-CH"/>
             </w:rPr>
           </w:pPr>
-          <w:hyperlink w:anchor="_Toc64623813" w:history="1">
+          <w:hyperlink w:anchor="_Toc64659617" w:history="1">
             <w:r>
               <w:rPr>
                 <w:rStyle w:val="Lienhypertexte"/>
@@ -6393,7 +6399,7 @@
                 <w:noProof/>
                 <w:webHidden/>
               </w:rPr>
-              <w:instrText xml:space="preserve"> PAGEREF _Toc64623813 \h </w:instrText>
+              <w:instrText xml:space="preserve"> PAGEREF _Toc64659617 \h </w:instrText>
             </w:r>
             <w:r>
               <w:rPr>
@@ -6439,7 +6445,7 @@
               <w:lang w:val="fr-CH" w:eastAsia="fr-CH"/>
             </w:rPr>
           </w:pPr>
-          <w:hyperlink w:anchor="_Toc64623814" w:history="1">
+          <w:hyperlink w:anchor="_Toc64659618" w:history="1">
             <w:r>
               <w:rPr>
                 <w:rStyle w:val="Lienhypertexte"/>
@@ -6483,7 +6489,7 @@
                 <w:noProof/>
                 <w:webHidden/>
               </w:rPr>
-              <w:instrText xml:space="preserve"> PAGEREF _Toc64623814 \h </w:instrText>
+              <w:instrText xml:space="preserve"> PAGEREF _Toc64659618 \h </w:instrText>
             </w:r>
             <w:r>
               <w:rPr>
@@ -6529,7 +6535,7 @@
               <w:lang w:val="fr-CH" w:eastAsia="fr-CH"/>
             </w:rPr>
           </w:pPr>
-          <w:hyperlink w:anchor="_Toc64623815" w:history="1">
+          <w:hyperlink w:anchor="_Toc64659619" w:history="1">
             <w:r>
               <w:rPr>
                 <w:rStyle w:val="Lienhypertexte"/>
@@ -6573,7 +6579,7 @@
                 <w:noProof/>
                 <w:webHidden/>
               </w:rPr>
-              <w:instrText xml:space="preserve"> PAGEREF _Toc64623815 \h </w:instrText>
+              <w:instrText xml:space="preserve"> PAGEREF _Toc64659619 \h </w:instrText>
             </w:r>
             <w:r>
               <w:rPr>
@@ -6619,7 +6625,7 @@
               <w:lang w:val="fr-CH" w:eastAsia="fr-CH"/>
             </w:rPr>
           </w:pPr>
-          <w:hyperlink w:anchor="_Toc64623816" w:history="1">
+          <w:hyperlink w:anchor="_Toc64659620" w:history="1">
             <w:r>
               <w:rPr>
                 <w:rStyle w:val="Lienhypertexte"/>
@@ -6663,7 +6669,7 @@
                 <w:noProof/>
                 <w:webHidden/>
               </w:rPr>
-              <w:instrText xml:space="preserve"> PAGEREF _Toc64623816 \h </w:instrText>
+              <w:instrText xml:space="preserve"> PAGEREF _Toc64659620 \h </w:instrText>
             </w:r>
             <w:r>
               <w:rPr>
@@ -6704,7 +6710,7 @@
               <w:lang w:val="fr-CH" w:eastAsia="fr-CH"/>
             </w:rPr>
           </w:pPr>
-          <w:hyperlink w:anchor="_Toc64623817" w:history="1">
+          <w:hyperlink w:anchor="_Toc64659621" w:history="1">
             <w:r>
               <w:rPr>
                 <w:rStyle w:val="Lienhypertexte"/>
@@ -6742,7 +6748,7 @@
               <w:rPr>
                 <w:webHidden/>
               </w:rPr>
-              <w:instrText xml:space="preserve"> PAGEREF _Toc64623817 \h </w:instrText>
+              <w:instrText xml:space="preserve"> PAGEREF _Toc64659621 \h </w:instrText>
             </w:r>
             <w:r>
               <w:rPr>
@@ -6759,7 +6765,7 @@
               <w:rPr>
                 <w:webHidden/>
               </w:rPr>
-              <w:t>17</w:t>
+              <w:t>18</w:t>
             </w:r>
             <w:r>
               <w:rPr>
@@ -6784,7 +6790,7 @@
               <w:lang w:val="fr-CH" w:eastAsia="fr-CH"/>
             </w:rPr>
           </w:pPr>
-          <w:hyperlink w:anchor="_Toc64623818" w:history="1">
+          <w:hyperlink w:anchor="_Toc64659622" w:history="1">
             <w:r>
               <w:rPr>
                 <w:rStyle w:val="Lienhypertexte"/>
@@ -6807,6 +6813,96 @@
                 <w:rStyle w:val="Lienhypertexte"/>
                 <w:noProof/>
               </w:rPr>
+              <w:t>Soucis lors de la réalisation et résolution</w:t>
+            </w:r>
+            <w:r>
+              <w:rPr>
+                <w:noProof/>
+                <w:webHidden/>
+              </w:rPr>
+              <w:tab/>
+            </w:r>
+            <w:r>
+              <w:rPr>
+                <w:noProof/>
+                <w:webHidden/>
+              </w:rPr>
+              <w:fldChar w:fldCharType="begin"/>
+            </w:r>
+            <w:r>
+              <w:rPr>
+                <w:noProof/>
+                <w:webHidden/>
+              </w:rPr>
+              <w:instrText xml:space="preserve"> PAGEREF _Toc64659622 \h </w:instrText>
+            </w:r>
+            <w:r>
+              <w:rPr>
+                <w:noProof/>
+                <w:webHidden/>
+              </w:rPr>
+            </w:r>
+            <w:r>
+              <w:rPr>
+                <w:noProof/>
+                <w:webHidden/>
+              </w:rPr>
+              <w:fldChar w:fldCharType="separate"/>
+            </w:r>
+            <w:r>
+              <w:rPr>
+                <w:noProof/>
+                <w:webHidden/>
+              </w:rPr>
+              <w:t>18</w:t>
+            </w:r>
+            <w:r>
+              <w:rPr>
+                <w:noProof/>
+                <w:webHidden/>
+              </w:rPr>
+              <w:fldChar w:fldCharType="end"/>
+            </w:r>
+          </w:hyperlink>
+        </w:p>
+        <w:p>
+          <w:pPr>
+            <w:pStyle w:val="TM2"/>
+            <w:tabs>
+              <w:tab w:val="left" w:pos="800"/>
+              <w:tab w:val="right" w:leader="dot" w:pos="9060"/>
+            </w:tabs>
+            <w:rPr>
+              <w:rFonts w:asciiTheme="minorHAnsi" w:eastAsiaTheme="minorEastAsia" w:hAnsiTheme="minorHAnsi" w:cstheme="minorBidi"/>
+              <w:noProof/>
+              <w:sz w:val="22"/>
+              <w:szCs w:val="22"/>
+              <w:lang w:val="fr-CH" w:eastAsia="fr-CH"/>
+            </w:rPr>
+          </w:pPr>
+          <w:hyperlink w:anchor="_Toc64659623" w:history="1">
+            <w:r>
+              <w:rPr>
+                <w:rStyle w:val="Lienhypertexte"/>
+                <w:noProof/>
+              </w:rPr>
+              <w:t>3.2</w:t>
+            </w:r>
+            <w:r>
+              <w:rPr>
+                <w:rFonts w:asciiTheme="minorHAnsi" w:eastAsiaTheme="minorEastAsia" w:hAnsiTheme="minorHAnsi" w:cstheme="minorBidi"/>
+                <w:noProof/>
+                <w:sz w:val="22"/>
+                <w:szCs w:val="22"/>
+                <w:lang w:val="fr-CH" w:eastAsia="fr-CH"/>
+              </w:rPr>
+              <w:tab/>
+            </w:r>
+            <w:r>
+              <w:rPr>
+                <w:rStyle w:val="Lienhypertexte"/>
+                <w:noProof/>
+              </w:rPr>
               <w:t>Dossier de réalisation</w:t>
             </w:r>
             <w:r>
@@ -6828,7 +6924,7 @@
                 <w:noProof/>
                 <w:webHidden/>
               </w:rPr>
-              <w:instrText xml:space="preserve"> PAGEREF _Toc64623818 \h </w:instrText>
+              <w:instrText xml:space="preserve"> PAGEREF _Toc64659623 \h </w:instrText>
             </w:r>
             <w:r>
               <w:rPr>
@@ -6848,7 +6944,7 @@
                 <w:noProof/>
                 <w:webHidden/>
               </w:rPr>
-              <w:t>17</w:t>
+              <w:t>18</w:t>
             </w:r>
             <w:r>
               <w:rPr>
@@ -6874,13 +6970,13 @@
               <w:lang w:val="fr-CH" w:eastAsia="fr-CH"/>
             </w:rPr>
           </w:pPr>
-          <w:hyperlink w:anchor="_Toc64623819" w:history="1">
+          <w:hyperlink w:anchor="_Toc64659624" w:history="1">
             <w:r>
               <w:rPr>
                 <w:rStyle w:val="Lienhypertexte"/>
                 <w:noProof/>
               </w:rPr>
-              <w:t>3.1.1</w:t>
+              <w:t>3.2.1</w:t>
             </w:r>
             <w:r>
               <w:rPr>
@@ -6918,7 +7014,7 @@
                 <w:noProof/>
                 <w:webHidden/>
               </w:rPr>
-              <w:instrText xml:space="preserve"> PAGEREF _Toc64623819 \h </w:instrText>
+              <w:instrText xml:space="preserve"> PAGEREF _Toc64659624 \h </w:instrText>
             </w:r>
             <w:r>
               <w:rPr>
@@ -6938,7 +7034,7 @@
                 <w:noProof/>
                 <w:webHidden/>
               </w:rPr>
-              <w:t>17</w:t>
+              <w:t>18</w:t>
             </w:r>
             <w:r>
               <w:rPr>
@@ -6964,13 +7060,13 @@
               <w:lang w:val="fr-CH" w:eastAsia="fr-CH"/>
             </w:rPr>
           </w:pPr>
-          <w:hyperlink w:anchor="_Toc64623820" w:history="1">
+          <w:hyperlink w:anchor="_Toc64659625" w:history="1">
             <w:r>
               <w:rPr>
                 <w:rStyle w:val="Lienhypertexte"/>
                 <w:noProof/>
               </w:rPr>
-              <w:t>3.1.2</w:t>
+              <w:t>3.2.2</w:t>
             </w:r>
             <w:r>
               <w:rPr>
@@ -7008,7 +7104,7 @@
                 <w:noProof/>
                 <w:webHidden/>
               </w:rPr>
-              <w:instrText xml:space="preserve"> PAGEREF _Toc64623820 \h </w:instrText>
+              <w:instrText xml:space="preserve"> PAGEREF _Toc64659625 \h </w:instrText>
             </w:r>
             <w:r>
               <w:rPr>
@@ -7028,7 +7124,7 @@
                 <w:noProof/>
                 <w:webHidden/>
               </w:rPr>
-              <w:t>17</w:t>
+              <w:t>18</w:t>
             </w:r>
             <w:r>
               <w:rPr>
@@ -7054,13 +7150,13 @@
               <w:lang w:val="fr-CH" w:eastAsia="fr-CH"/>
             </w:rPr>
           </w:pPr>
-          <w:hyperlink w:anchor="_Toc64623821" w:history="1">
+          <w:hyperlink w:anchor="_Toc64659626" w:history="1">
             <w:r>
               <w:rPr>
                 <w:rStyle w:val="Lienhypertexte"/>
                 <w:noProof/>
               </w:rPr>
-              <w:t>3.1.3</w:t>
+              <w:t>3.2.3</w:t>
             </w:r>
             <w:r>
               <w:rPr>
@@ -7098,7 +7194,7 @@
                 <w:noProof/>
                 <w:webHidden/>
               </w:rPr>
-              <w:instrText xml:space="preserve"> PAGEREF _Toc64623821 \h </w:instrText>
+              <w:instrText xml:space="preserve"> PAGEREF _Toc64659626 \h </w:instrText>
             </w:r>
             <w:r>
               <w:rPr>
@@ -7118,7 +7214,7 @@
                 <w:noProof/>
                 <w:webHidden/>
               </w:rPr>
-              <w:t>17</w:t>
+              <w:t>18</w:t>
             </w:r>
             <w:r>
               <w:rPr>
@@ -7144,13 +7240,13 @@
               <w:lang w:val="fr-CH" w:eastAsia="fr-CH"/>
             </w:rPr>
           </w:pPr>
-          <w:hyperlink w:anchor="_Toc64623822" w:history="1">
+          <w:hyperlink w:anchor="_Toc64659627" w:history="1">
             <w:r>
               <w:rPr>
                 <w:rStyle w:val="Lienhypertexte"/>
                 <w:noProof/>
               </w:rPr>
-              <w:t>3.2</w:t>
+              <w:t>3.3</w:t>
             </w:r>
             <w:r>
               <w:rPr>
@@ -7188,7 +7284,7 @@
                 <w:noProof/>
                 <w:webHidden/>
               </w:rPr>
-              <w:instrText xml:space="preserve"> PAGEREF _Toc64623822 \h </w:instrText>
+              <w:instrText xml:space="preserve"> PAGEREF _Toc64659627 \h </w:instrText>
             </w:r>
             <w:r>
               <w:rPr>
@@ -7234,13 +7330,13 @@
               <w:lang w:val="fr-CH" w:eastAsia="fr-CH"/>
             </w:rPr>
           </w:pPr>
-          <w:hyperlink w:anchor="_Toc64623823" w:history="1">
+          <w:hyperlink w:anchor="_Toc64659628" w:history="1">
             <w:r>
               <w:rPr>
                 <w:rStyle w:val="Lienhypertexte"/>
                 <w:noProof/>
               </w:rPr>
-              <w:t>3.3</w:t>
+              <w:t>3.4</w:t>
             </w:r>
             <w:r>
               <w:rPr>
@@ -7278,7 +7374,7 @@
                 <w:noProof/>
                 <w:webHidden/>
               </w:rPr>
-              <w:instrText xml:space="preserve"> PAGEREF _Toc64623823 \h </w:instrText>
+              <w:instrText xml:space="preserve"> PAGEREF _Toc64659628 \h </w:instrText>
             </w:r>
             <w:r>
               <w:rPr>
@@ -7324,13 +7420,13 @@
               <w:lang w:val="fr-CH" w:eastAsia="fr-CH"/>
             </w:rPr>
           </w:pPr>
-          <w:hyperlink w:anchor="_Toc64623824" w:history="1">
+          <w:hyperlink w:anchor="_Toc64659629" w:history="1">
             <w:r>
               <w:rPr>
                 <w:rStyle w:val="Lienhypertexte"/>
                 <w:noProof/>
               </w:rPr>
-              <w:t>3.4</w:t>
+              <w:t>3.5</w:t>
             </w:r>
             <w:r>
               <w:rPr>
@@ -7368,7 +7464,7 @@
                 <w:noProof/>
                 <w:webHidden/>
               </w:rPr>
-              <w:instrText xml:space="preserve"> PAGEREF _Toc64623824 \h </w:instrText>
+              <w:instrText xml:space="preserve"> PAGEREF _Toc64659629 \h </w:instrText>
             </w:r>
             <w:r>
               <w:rPr>
@@ -7388,7 +7484,7 @@
                 <w:noProof/>
                 <w:webHidden/>
               </w:rPr>
-              <w:t>18</w:t>
+              <w:t>19</w:t>
             </w:r>
             <w:r>
               <w:rPr>
@@ -7409,7 +7505,7 @@
               <w:lang w:val="fr-CH" w:eastAsia="fr-CH"/>
             </w:rPr>
           </w:pPr>
-          <w:hyperlink w:anchor="_Toc64623825" w:history="1">
+          <w:hyperlink w:anchor="_Toc64659630" w:history="1">
             <w:r>
               <w:rPr>
                 <w:rStyle w:val="Lienhypertexte"/>
@@ -7447,7 +7543,7 @@
               <w:rPr>
                 <w:webHidden/>
               </w:rPr>
-              <w:instrText xml:space="preserve"> PAGEREF _Toc64623825 \h </w:instrText>
+              <w:instrText xml:space="preserve"> PAGEREF _Toc64659630 \h </w:instrText>
             </w:r>
             <w:r>
               <w:rPr>
@@ -7464,7 +7560,7 @@
               <w:rPr>
                 <w:webHidden/>
               </w:rPr>
-              <w:t>18</w:t>
+              <w:t>19</w:t>
             </w:r>
             <w:r>
               <w:rPr>
@@ -7484,7 +7580,7 @@
               <w:lang w:val="fr-CH" w:eastAsia="fr-CH"/>
             </w:rPr>
           </w:pPr>
-          <w:hyperlink w:anchor="_Toc64623826" w:history="1">
+          <w:hyperlink w:anchor="_Toc64659631" w:history="1">
             <w:r>
               <w:rPr>
                 <w:rStyle w:val="Lienhypertexte"/>
@@ -7522,7 +7618,7 @@
               <w:rPr>
                 <w:webHidden/>
               </w:rPr>
-              <w:instrText xml:space="preserve"> PAGEREF _Toc64623826 \h </w:instrText>
+              <w:instrText xml:space="preserve"> PAGEREF _Toc64659631 \h </w:instrText>
             </w:r>
             <w:r>
               <w:rPr>
@@ -7539,7 +7635,7 @@
               <w:rPr>
                 <w:webHidden/>
               </w:rPr>
-              <w:t>19</w:t>
+              <w:t>20</w:t>
             </w:r>
             <w:r>
               <w:rPr>
@@ -7564,7 +7660,7 @@
               <w:lang w:val="fr-CH" w:eastAsia="fr-CH"/>
             </w:rPr>
           </w:pPr>
-          <w:hyperlink w:anchor="_Toc64623827" w:history="1">
+          <w:hyperlink w:anchor="_Toc64659632" w:history="1">
             <w:r>
               <w:rPr>
                 <w:rStyle w:val="Lienhypertexte"/>
@@ -7608,7 +7704,7 @@
                 <w:noProof/>
                 <w:webHidden/>
               </w:rPr>
-              <w:instrText xml:space="preserve"> PAGEREF _Toc64623827 \h </w:instrText>
+              <w:instrText xml:space="preserve"> PAGEREF _Toc64659632 \h </w:instrText>
             </w:r>
             <w:r>
               <w:rPr>
@@ -7628,7 +7724,7 @@
                 <w:noProof/>
                 <w:webHidden/>
               </w:rPr>
-              <w:t>19</w:t>
+              <w:t>20</w:t>
             </w:r>
             <w:r>
               <w:rPr>
@@ -7654,7 +7750,7 @@
               <w:lang w:val="fr-CH" w:eastAsia="fr-CH"/>
             </w:rPr>
           </w:pPr>
-          <w:hyperlink w:anchor="_Toc64623828" w:history="1">
+          <w:hyperlink w:anchor="_Toc64659633" w:history="1">
             <w:r>
               <w:rPr>
                 <w:rStyle w:val="Lienhypertexte"/>
@@ -7698,7 +7794,7 @@
                 <w:noProof/>
                 <w:webHidden/>
               </w:rPr>
-              <w:instrText xml:space="preserve"> PAGEREF _Toc64623828 \h </w:instrText>
+              <w:instrText xml:space="preserve"> PAGEREF _Toc64659633 \h </w:instrText>
             </w:r>
             <w:r>
               <w:rPr>
@@ -7718,7 +7814,7 @@
                 <w:noProof/>
                 <w:webHidden/>
               </w:rPr>
-              <w:t>19</w:t>
+              <w:t>20</w:t>
             </w:r>
             <w:r>
               <w:rPr>
@@ -7744,7 +7840,7 @@
               <w:lang w:val="fr-CH" w:eastAsia="fr-CH"/>
             </w:rPr>
           </w:pPr>
-          <w:hyperlink w:anchor="_Toc64623829" w:history="1">
+          <w:hyperlink w:anchor="_Toc64659634" w:history="1">
             <w:r>
               <w:rPr>
                 <w:rStyle w:val="Lienhypertexte"/>
@@ -7788,7 +7884,7 @@
                 <w:noProof/>
                 <w:webHidden/>
               </w:rPr>
-              <w:instrText xml:space="preserve"> PAGEREF _Toc64623829 \h </w:instrText>
+              <w:instrText xml:space="preserve"> PAGEREF _Toc64659634 \h </w:instrText>
             </w:r>
             <w:r>
               <w:rPr>
@@ -7808,7 +7904,7 @@
                 <w:noProof/>
                 <w:webHidden/>
               </w:rPr>
-              <w:t>19</w:t>
+              <w:t>20</w:t>
             </w:r>
             <w:r>
               <w:rPr>
@@ -7834,7 +7930,7 @@
               <w:lang w:val="fr-CH" w:eastAsia="fr-CH"/>
             </w:rPr>
           </w:pPr>
-          <w:hyperlink w:anchor="_Toc64623830" w:history="1">
+          <w:hyperlink w:anchor="_Toc64659635" w:history="1">
             <w:r>
               <w:rPr>
                 <w:rStyle w:val="Lienhypertexte"/>
@@ -7878,7 +7974,7 @@
                 <w:noProof/>
                 <w:webHidden/>
               </w:rPr>
-              <w:instrText xml:space="preserve"> PAGEREF _Toc64623830 \h </w:instrText>
+              <w:instrText xml:space="preserve"> PAGEREF _Toc64659635 \h </w:instrText>
             </w:r>
             <w:r>
               <w:rPr>
@@ -7898,7 +7994,7 @@
                 <w:noProof/>
                 <w:webHidden/>
               </w:rPr>
-              <w:t>19</w:t>
+              <w:t>20</w:t>
             </w:r>
             <w:r>
               <w:rPr>
@@ -7924,7 +8020,7 @@
               <w:lang w:val="fr-CH" w:eastAsia="fr-CH"/>
             </w:rPr>
           </w:pPr>
-          <w:hyperlink w:anchor="_Toc64623831" w:history="1">
+          <w:hyperlink w:anchor="_Toc64659636" w:history="1">
             <w:r>
               <w:rPr>
                 <w:rStyle w:val="Lienhypertexte"/>
@@ -7968,7 +8064,7 @@
                 <w:noProof/>
                 <w:webHidden/>
               </w:rPr>
-              <w:instrText xml:space="preserve"> PAGEREF _Toc64623831 \h </w:instrText>
+              <w:instrText xml:space="preserve"> PAGEREF _Toc64659636 \h </w:instrText>
             </w:r>
             <w:r>
               <w:rPr>
@@ -7988,7 +8084,7 @@
                 <w:noProof/>
                 <w:webHidden/>
               </w:rPr>
-              <w:t>19</w:t>
+              <w:t>20</w:t>
             </w:r>
             <w:r>
               <w:rPr>
@@ -8014,7 +8110,7 @@
               <w:lang w:val="fr-CH" w:eastAsia="fr-CH"/>
             </w:rPr>
           </w:pPr>
-          <w:hyperlink w:anchor="_Toc64623832" w:history="1">
+          <w:hyperlink w:anchor="_Toc64659637" w:history="1">
             <w:r>
               <w:rPr>
                 <w:rStyle w:val="Lienhypertexte"/>
@@ -8058,7 +8154,7 @@
                 <w:noProof/>
                 <w:webHidden/>
               </w:rPr>
-              <w:instrText xml:space="preserve"> PAGEREF _Toc64623832 \h </w:instrText>
+              <w:instrText xml:space="preserve"> PAGEREF _Toc64659637 \h </w:instrText>
             </w:r>
             <w:r>
               <w:rPr>
@@ -8078,7 +8174,7 @@
                 <w:noProof/>
                 <w:webHidden/>
               </w:rPr>
-              <w:t>19</w:t>
+              <w:t>20</w:t>
             </w:r>
             <w:r>
               <w:rPr>
@@ -8104,7 +8200,7 @@
               <w:lang w:val="fr-CH" w:eastAsia="fr-CH"/>
             </w:rPr>
           </w:pPr>
-          <w:hyperlink w:anchor="_Toc64623833" w:history="1">
+          <w:hyperlink w:anchor="_Toc64659638" w:history="1">
             <w:r>
               <w:rPr>
                 <w:rStyle w:val="Lienhypertexte"/>
@@ -8148,7 +8244,7 @@
                 <w:noProof/>
                 <w:webHidden/>
               </w:rPr>
-              <w:instrText xml:space="preserve"> PAGEREF _Toc64623833 \h </w:instrText>
+              <w:instrText xml:space="preserve"> PAGEREF _Toc64659638 \h </w:instrText>
             </w:r>
             <w:r>
               <w:rPr>
@@ -8168,7 +8264,7 @@
                 <w:noProof/>
                 <w:webHidden/>
               </w:rPr>
-              <w:t>19</w:t>
+              <w:t>20</w:t>
             </w:r>
             <w:r>
               <w:rPr>
@@ -8194,7 +8290,7 @@
               <w:lang w:val="fr-CH" w:eastAsia="fr-CH"/>
             </w:rPr>
           </w:pPr>
-          <w:hyperlink w:anchor="_Toc64623834" w:history="1">
+          <w:hyperlink w:anchor="_Toc64659639" w:history="1">
             <w:r>
               <w:rPr>
                 <w:rStyle w:val="Lienhypertexte"/>
@@ -8238,7 +8334,7 @@
                 <w:noProof/>
                 <w:webHidden/>
               </w:rPr>
-              <w:instrText xml:space="preserve"> PAGEREF _Toc64623834 \h </w:instrText>
+              <w:instrText xml:space="preserve"> PAGEREF _Toc64659639 \h </w:instrText>
             </w:r>
             <w:r>
               <w:rPr>
@@ -8258,7 +8354,7 @@
                 <w:noProof/>
                 <w:webHidden/>
               </w:rPr>
-              <w:t>19</w:t>
+              <w:t>20</w:t>
             </w:r>
             <w:r>
               <w:rPr>
@@ -8284,7 +8380,7 @@
               <w:lang w:val="fr-CH" w:eastAsia="fr-CH"/>
             </w:rPr>
           </w:pPr>
-          <w:hyperlink w:anchor="_Toc64623835" w:history="1">
+          <w:hyperlink w:anchor="_Toc64659640" w:history="1">
             <w:r>
               <w:rPr>
                 <w:rStyle w:val="Lienhypertexte"/>
@@ -8328,7 +8424,7 @@
                 <w:noProof/>
                 <w:webHidden/>
               </w:rPr>
-              <w:instrText xml:space="preserve"> PAGEREF _Toc64623835 \h </w:instrText>
+              <w:instrText xml:space="preserve"> PAGEREF _Toc64659640 \h </w:instrText>
             </w:r>
             <w:r>
               <w:rPr>
@@ -8348,7 +8444,7 @@
                 <w:noProof/>
                 <w:webHidden/>
               </w:rPr>
-              <w:t>19</w:t>
+              <w:t>20</w:t>
             </w:r>
             <w:r>
               <w:rPr>
@@ -8374,7 +8470,7 @@
               <w:lang w:val="fr-CH" w:eastAsia="fr-CH"/>
             </w:rPr>
           </w:pPr>
-          <w:hyperlink w:anchor="_Toc64623836" w:history="1">
+          <w:hyperlink w:anchor="_Toc64659641" w:history="1">
             <w:r>
               <w:rPr>
                 <w:rStyle w:val="Lienhypertexte"/>
@@ -8418,7 +8514,7 @@
                 <w:noProof/>
                 <w:webHidden/>
               </w:rPr>
-              <w:instrText xml:space="preserve"> PAGEREF _Toc64623836 \h </w:instrText>
+              <w:instrText xml:space="preserve"> PAGEREF _Toc64659641 \h </w:instrText>
             </w:r>
             <w:r>
               <w:rPr>
@@ -8438,7 +8534,7 @@
                 <w:noProof/>
                 <w:webHidden/>
               </w:rPr>
-              <w:t>20</w:t>
+              <w:t>21</w:t>
             </w:r>
             <w:r>
               <w:rPr>
@@ -8470,8 +8566,8 @@
       <w:pPr>
         <w:pStyle w:val="Titre1"/>
       </w:pPr>
-      <w:bookmarkStart w:id="0" w:name="_Toc63239433"/>
-      <w:bookmarkStart w:id="1" w:name="_Toc64623788"/>
+      <w:bookmarkStart w:id="1" w:name="_Toc63239433"/>
+      <w:bookmarkStart w:id="2" w:name="_Toc64659592"/>
       <w:r>
         <w:lastRenderedPageBreak/>
         <w:t>Analyse prél</w:t>
@@ -8482,8 +8578,8 @@
       <w:r>
         <w:t>minaire</w:t>
       </w:r>
-      <w:bookmarkEnd w:id="0"/>
       <w:bookmarkEnd w:id="1"/>
+      <w:bookmarkEnd w:id="2"/>
     </w:p>
     <w:p>
       <w:pPr>
@@ -8492,13 +8588,13 @@
           <w:i/>
         </w:rPr>
       </w:pPr>
-      <w:bookmarkStart w:id="2" w:name="_Toc63239434"/>
-      <w:bookmarkStart w:id="3" w:name="_Toc64623789"/>
+      <w:bookmarkStart w:id="3" w:name="_Toc63239434"/>
+      <w:bookmarkStart w:id="4" w:name="_Toc64659593"/>
       <w:r>
         <w:t>Introduction</w:t>
       </w:r>
-      <w:bookmarkEnd w:id="2"/>
       <w:bookmarkEnd w:id="3"/>
+      <w:bookmarkEnd w:id="4"/>
     </w:p>
     <w:p>
       <w:pPr>
@@ -8539,13 +8635,13 @@
           <w:i/>
         </w:rPr>
       </w:pPr>
-      <w:bookmarkStart w:id="4" w:name="_Toc63239435"/>
-      <w:bookmarkStart w:id="5" w:name="_Toc64623790"/>
+      <w:bookmarkStart w:id="5" w:name="_Toc63239435"/>
+      <w:bookmarkStart w:id="6" w:name="_Toc64659594"/>
       <w:r>
         <w:t>Objectifs</w:t>
       </w:r>
-      <w:bookmarkEnd w:id="4"/>
       <w:bookmarkEnd w:id="5"/>
+      <w:bookmarkEnd w:id="6"/>
     </w:p>
     <w:p>
       <w:pPr>
@@ -8656,7 +8752,15 @@
         </w:numPr>
       </w:pPr>
       <w:r>
-        <w:t>Les données de l’application seront stockées dans une base de données distantes.</w:t>
+        <w:t xml:space="preserve">Les données de l’application seront stockées dans une base de données </w:t>
+      </w:r>
+      <w:proofErr w:type="gramStart"/>
+      <w:r>
+        <w:t>distantes</w:t>
+      </w:r>
+      <w:proofErr w:type="gramEnd"/>
+      <w:r>
+        <w:t>.</w:t>
       </w:r>
     </w:p>
     <w:p>
@@ -8725,8 +8829,8 @@
       <w:pPr>
         <w:pStyle w:val="Titre2"/>
       </w:pPr>
-      <w:bookmarkStart w:id="6" w:name="_Toc63239436"/>
-      <w:bookmarkStart w:id="7" w:name="_Toc64623791"/>
+      <w:bookmarkStart w:id="7" w:name="_Toc63239436"/>
+      <w:bookmarkStart w:id="8" w:name="_Toc64659595"/>
       <w:r>
         <w:lastRenderedPageBreak/>
         <w:t>Planification</w:t>
@@ -8734,8 +8838,8 @@
       <w:r>
         <w:t xml:space="preserve"> initiale</w:t>
       </w:r>
-      <w:bookmarkEnd w:id="6"/>
       <w:bookmarkEnd w:id="7"/>
+      <w:bookmarkEnd w:id="8"/>
     </w:p>
     <w:p>
       <w:r>
@@ -8795,7 +8899,7 @@
       </w:r>
     </w:p>
     <w:p>
-      <w:bookmarkStart w:id="8" w:name="_Toc63239437"/>
+      <w:bookmarkStart w:id="9" w:name="_Toc63239437"/>
     </w:p>
     <w:p>
       <w:pPr>
@@ -8814,7 +8918,7 @@
       <w:pPr>
         <w:pStyle w:val="Titre1"/>
       </w:pPr>
-      <w:bookmarkStart w:id="9" w:name="_Toc64623792"/>
+      <w:bookmarkStart w:id="10" w:name="_Toc64659596"/>
       <w:r>
         <w:lastRenderedPageBreak/>
         <w:t>Analyse</w:t>
@@ -8822,28 +8926,30 @@
       <w:r>
         <w:t xml:space="preserve"> / Conception</w:t>
       </w:r>
-      <w:bookmarkEnd w:id="8"/>
       <w:bookmarkEnd w:id="9"/>
+      <w:bookmarkEnd w:id="10"/>
     </w:p>
     <w:p>
       <w:pPr>
         <w:pStyle w:val="Titre2"/>
       </w:pPr>
-      <w:bookmarkStart w:id="10" w:name="_Toc63239438"/>
-      <w:bookmarkStart w:id="11" w:name="_Toc64623793"/>
+      <w:bookmarkStart w:id="11" w:name="_Toc63239438"/>
+      <w:bookmarkStart w:id="12" w:name="_Toc64659597"/>
       <w:r>
         <w:t>Concept</w:t>
       </w:r>
-      <w:bookmarkEnd w:id="10"/>
       <w:bookmarkEnd w:id="11"/>
+      <w:bookmarkEnd w:id="12"/>
     </w:p>
     <w:p>
       <w:pPr>
         <w:pStyle w:val="Titre3"/>
       </w:pPr>
+      <w:bookmarkStart w:id="13" w:name="_Toc64659598"/>
       <w:r>
         <w:t>Fonctionnalités</w:t>
       </w:r>
+      <w:bookmarkEnd w:id="13"/>
     </w:p>
     <w:p>
       <w:pPr>
@@ -9005,21 +9111,21 @@
         <w:lastRenderedPageBreak/>
         <w:t xml:space="preserve"> </w:t>
       </w:r>
-      <w:bookmarkStart w:id="12" w:name="_Toc64623795"/>
+      <w:bookmarkStart w:id="14" w:name="_Toc64659599"/>
       <w:r>
         <w:t>Modèles de données</w:t>
       </w:r>
-      <w:bookmarkEnd w:id="12"/>
+      <w:bookmarkEnd w:id="14"/>
     </w:p>
     <w:p>
       <w:pPr>
         <w:pStyle w:val="Titre4"/>
       </w:pPr>
-      <w:bookmarkStart w:id="13" w:name="_Toc64623796"/>
+      <w:bookmarkStart w:id="15" w:name="_Toc64659600"/>
       <w:r>
         <w:t>Modèle de données conceptuel</w:t>
       </w:r>
-      <w:bookmarkEnd w:id="13"/>
+      <w:bookmarkEnd w:id="15"/>
     </w:p>
     <w:p>
       <w:pPr>
@@ -9091,7 +9197,7 @@
       <w:pPr>
         <w:pStyle w:val="Lgende"/>
       </w:pPr>
-      <w:bookmarkStart w:id="14" w:name="_Toc64032967"/>
+      <w:bookmarkStart w:id="16" w:name="_Toc64032967"/>
       <w:r>
         <w:t xml:space="preserve">Figure </w:t>
       </w:r>
@@ -9116,7 +9222,7 @@
       <w:r>
         <w:t xml:space="preserve"> : modèle conceptuel de données</w:t>
       </w:r>
-      <w:bookmarkEnd w:id="14"/>
+      <w:bookmarkEnd w:id="16"/>
     </w:p>
     <w:p>
       <w:pPr>
@@ -9140,7 +9246,7 @@
       <w:pPr>
         <w:pStyle w:val="Titre4"/>
       </w:pPr>
-      <w:bookmarkStart w:id="15" w:name="_Toc64623797"/>
+      <w:bookmarkStart w:id="17" w:name="_Toc64659601"/>
       <w:r>
         <w:rPr>
           <w:noProof/>
@@ -9200,13 +9306,13 @@
       <w:r>
         <w:t>Modèle de données logique</w:t>
       </w:r>
-      <w:bookmarkEnd w:id="15"/>
+      <w:bookmarkEnd w:id="17"/>
     </w:p>
     <w:p>
       <w:pPr>
         <w:pStyle w:val="Lgende"/>
       </w:pPr>
-      <w:bookmarkStart w:id="16" w:name="_Toc64032968"/>
+      <w:bookmarkStart w:id="18" w:name="_Toc64032968"/>
       <w:r>
         <w:t xml:space="preserve">Figure </w:t>
       </w:r>
@@ -9231,7 +9337,7 @@
       <w:r>
         <w:t xml:space="preserve"> : modèle logique de données</w:t>
       </w:r>
-      <w:bookmarkEnd w:id="16"/>
+      <w:bookmarkEnd w:id="18"/>
     </w:p>
     <w:p>
       <w:r>
@@ -9385,12 +9491,12 @@
       <w:pPr>
         <w:pStyle w:val="Titre2"/>
       </w:pPr>
-      <w:bookmarkStart w:id="17" w:name="_Toc64623798"/>
+      <w:bookmarkStart w:id="19" w:name="_Toc64659602"/>
       <w:r>
         <w:lastRenderedPageBreak/>
         <w:t>Maquettes</w:t>
       </w:r>
-      <w:bookmarkEnd w:id="17"/>
+      <w:bookmarkEnd w:id="19"/>
     </w:p>
     <w:p>
       <w:r>
@@ -9488,7 +9594,7 @@
                               <w:pPr>
                                 <w:pStyle w:val="Lgende"/>
                               </w:pPr>
-                              <w:bookmarkStart w:id="18" w:name="_Toc64032969"/>
+                              <w:bookmarkStart w:id="20" w:name="_Toc64032969"/>
                               <w:r>
                                 <w:t xml:space="preserve">Figure </w:t>
                               </w:r>
@@ -9525,7 +9631,7 @@
                               <w:r>
                                 <w:t>globale de l'application</w:t>
                               </w:r>
-                              <w:bookmarkEnd w:id="18"/>
+                              <w:bookmarkEnd w:id="20"/>
                             </w:p>
                           </w:txbxContent>
                         </wps:txbx>
@@ -9548,7 +9654,7 @@
               </wp:anchor>
             </w:drawing>
           </mc:Choice>
-          <mc:Fallback xmlns:w16se="http://schemas.microsoft.com/office/word/2015/wordml/symex" xmlns:cx1="http://schemas.microsoft.com/office/drawing/2015/9/8/chartex" xmlns:cx="http://schemas.microsoft.com/office/drawing/2014/chartex">
+          <mc:Fallback>
             <w:pict>
               <v:group id="Groupe 35" o:spid="_x0000_s1057" style="position:absolute;left:0;text-align:left;margin-left:0;margin-top:.2pt;width:312.9pt;height:271.95pt;z-index:251662336;mso-position-horizontal:left;mso-position-horizontal-relative:margin;mso-width-relative:margin;mso-height-relative:margin" coordorigin=",282" coordsize="32048,25479" o:gfxdata="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">
                 <v:shapetype id="_x0000_t75" coordsize="21600,21600" o:spt="75" o:preferrelative="t" path="m@4@5l@4@11@9@11@9@5xe" filled="f" stroked="f">
@@ -9570,18 +9676,18 @@
                   <v:path o:extrusionok="f" gradientshapeok="t" o:connecttype="rect"/>
                   <o:lock v:ext="edit" aspectratio="t"/>
                 </v:shapetype>
-                <v:shape id="Image 11" o:spid="_x0000_s1058" type="#_x0000_t75" style="position:absolute;top:282;width:32048;height:22492;visibility:visible;mso-wrap-style:square" o:gfxdata="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">
+                <v:shape id="Image 11" o:spid="_x0000_s1058" type="#_x0000_t75" style="position:absolute;top:282;width:32048;height:22492;visibility:visible;mso-wrap-style:square" o:gfxdata="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">
                   <v:imagedata r:id="rId25" o:title=""/>
                   <v:path arrowok="t"/>
                 </v:shape>
-                <v:shape id="Zone de texte 34" o:spid="_x0000_s1059" type="#_x0000_t202" style="position:absolute;top:22999;width:32048;height:2763;visibility:visible;mso-wrap-style:square;v-text-anchor:top" o:gfxdata="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" stroked="f">
+                <v:shape id="Zone de texte 34" o:spid="_x0000_s1059" type="#_x0000_t202" style="position:absolute;top:22999;width:32048;height:2763;visibility:visible;mso-wrap-style:square;v-text-anchor:top" o:gfxdata="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" stroked="f">
                   <v:textbox inset="0,0,0,0">
                     <w:txbxContent>
                       <w:p>
                         <w:pPr>
                           <w:pStyle w:val="Lgende"/>
                         </w:pPr>
-                        <w:bookmarkStart w:id="19" w:name="_Toc64032969"/>
+                        <w:bookmarkStart w:id="21" w:name="_Toc64032969"/>
                         <w:r>
                           <w:t xml:space="preserve">Figure </w:t>
                         </w:r>
@@ -9618,7 +9724,7 @@
                         <w:r>
                           <w:t>globale de l'application</w:t>
                         </w:r>
-                        <w:bookmarkEnd w:id="19"/>
+                        <w:bookmarkEnd w:id="21"/>
                       </w:p>
                     </w:txbxContent>
                   </v:textbox>
@@ -9747,7 +9853,7 @@
                               <w:pPr>
                                 <w:pStyle w:val="Lgende"/>
                               </w:pPr>
-                              <w:bookmarkStart w:id="19" w:name="_Toc64032970"/>
+                              <w:bookmarkStart w:id="22" w:name="_Toc64032970"/>
                               <w:r>
                                 <w:t xml:space="preserve">Figure </w:t>
                               </w:r>
@@ -9778,7 +9884,7 @@
                               <w:r>
                                 <w:t>formulaire d'ajout d'objet</w:t>
                               </w:r>
-                              <w:bookmarkEnd w:id="19"/>
+                              <w:bookmarkEnd w:id="22"/>
                             </w:p>
                           </w:txbxContent>
                         </wps:txbx>
@@ -9795,21 +9901,21 @@
               </wp:anchor>
             </w:drawing>
           </mc:Choice>
-          <mc:Fallback xmlns:w16se="http://schemas.microsoft.com/office/word/2015/wordml/symex" xmlns:cx1="http://schemas.microsoft.com/office/drawing/2015/9/8/chartex" xmlns:cx="http://schemas.microsoft.com/office/drawing/2014/chartex">
+          <mc:Fallback>
             <w:pict>
               <v:group id="Groupe 38" o:spid="_x0000_s1060" style="position:absolute;left:0;text-align:left;margin-left:0;margin-top:.35pt;width:313.7pt;height:161.7pt;z-index:251664384;mso-position-horizontal:left;mso-position-horizontal-relative:margin" coordsize="39839,20535" o:gfxdata="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">
-                <v:shape id="Image 36" o:spid="_x0000_s1061" type="#_x0000_t75" style="position:absolute;width:39839;height:17354;visibility:visible;mso-wrap-style:square" o:gfxdata="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">
+                <v:shape id="Image 36" o:spid="_x0000_s1061" type="#_x0000_t75" style="position:absolute;width:39839;height:17354;visibility:visible;mso-wrap-style:square" o:gfxdata="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">
                   <v:imagedata r:id="rId27" o:title=""/>
                   <v:path arrowok="t"/>
                 </v:shape>
-                <v:shape id="Zone de texte 37" o:spid="_x0000_s1062" type="#_x0000_t202" style="position:absolute;top:17951;width:39839;height:2584;visibility:visible;mso-wrap-style:square;v-text-anchor:top" o:gfxdata="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" stroked="f">
+                <v:shape id="Zone de texte 37" o:spid="_x0000_s1062" type="#_x0000_t202" style="position:absolute;top:17951;width:39839;height:2584;visibility:visible;mso-wrap-style:square;v-text-anchor:top" o:gfxdata="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" stroked="f">
                   <v:textbox style="mso-fit-shape-to-text:t" inset="0,0,0,0">
                     <w:txbxContent>
                       <w:p>
                         <w:pPr>
                           <w:pStyle w:val="Lgende"/>
                         </w:pPr>
-                        <w:bookmarkStart w:id="21" w:name="_Toc64032970"/>
+                        <w:bookmarkStart w:id="23" w:name="_Toc64032970"/>
                         <w:r>
                           <w:t xml:space="preserve">Figure </w:t>
                         </w:r>
@@ -9840,7 +9946,7 @@
                         <w:r>
                           <w:t>formulaire d'ajout d'objet</w:t>
                         </w:r>
-                        <w:bookmarkEnd w:id="21"/>
+                        <w:bookmarkEnd w:id="23"/>
                       </w:p>
                     </w:txbxContent>
                   </v:textbox>
@@ -9860,7 +9966,15 @@
         <w:ind w:firstLine="708"/>
       </w:pPr>
       <w:r>
-        <w:t>Les textes en gris clair représentent des placeholders. Ils sont visibles tant que le curseur n’est pas dans le champ texte.</w:t>
+        <w:t xml:space="preserve">Les textes en gris clair représentent des </w:t>
+      </w:r>
+      <w:proofErr w:type="spellStart"/>
+      <w:r>
+        <w:t>placeholders</w:t>
+      </w:r>
+      <w:proofErr w:type="spellEnd"/>
+      <w:r>
+        <w:t>. Ils sont visibles tant que le curseur n’est pas dans le champ texte.</w:t>
       </w:r>
     </w:p>
     <w:p>
@@ -9899,21 +10013,21 @@
         <w:lastRenderedPageBreak/>
         <w:t xml:space="preserve"> </w:t>
       </w:r>
-      <w:bookmarkStart w:id="20" w:name="_Toc64623799"/>
+      <w:bookmarkStart w:id="24" w:name="_Toc64659603"/>
       <w:r>
         <w:t>Use Cases &amp; Scénarii</w:t>
       </w:r>
-      <w:bookmarkEnd w:id="20"/>
+      <w:bookmarkEnd w:id="24"/>
     </w:p>
     <w:p>
       <w:pPr>
         <w:pStyle w:val="Titre3"/>
       </w:pPr>
-      <w:bookmarkStart w:id="21" w:name="_Toc64623800"/>
+      <w:bookmarkStart w:id="25" w:name="_Toc64659604"/>
       <w:r>
         <w:t>Use Cases</w:t>
       </w:r>
-      <w:bookmarkEnd w:id="21"/>
+      <w:bookmarkEnd w:id="25"/>
     </w:p>
     <w:p>
       <w:r>
@@ -9973,7 +10087,7 @@
       <w:pPr>
         <w:pStyle w:val="Lgende"/>
       </w:pPr>
-      <w:bookmarkStart w:id="22" w:name="_Toc64032971"/>
+      <w:bookmarkStart w:id="26" w:name="_Toc64032971"/>
       <w:r>
         <w:t xml:space="preserve">Figure </w:t>
       </w:r>
@@ -9998,7 +10112,7 @@
       <w:r>
         <w:t xml:space="preserve"> : use cases</w:t>
       </w:r>
-      <w:bookmarkEnd w:id="22"/>
+      <w:bookmarkEnd w:id="26"/>
     </w:p>
     <w:p>
       <w:pPr>
@@ -10017,22 +10131,22 @@
       <w:pPr>
         <w:pStyle w:val="Titre3"/>
       </w:pPr>
-      <w:bookmarkStart w:id="23" w:name="_Toc64623801"/>
+      <w:bookmarkStart w:id="27" w:name="_Toc64659605"/>
       <w:r>
         <w:lastRenderedPageBreak/>
         <w:t>Scénarii</w:t>
       </w:r>
-      <w:bookmarkEnd w:id="23"/>
+      <w:bookmarkEnd w:id="27"/>
     </w:p>
     <w:p>
       <w:pPr>
         <w:pStyle w:val="Titre4"/>
       </w:pPr>
-      <w:bookmarkStart w:id="24" w:name="_Toc64623802"/>
+      <w:bookmarkStart w:id="28" w:name="_Toc64659606"/>
       <w:r>
         <w:t>Ajouter un objet</w:t>
       </w:r>
-      <w:bookmarkEnd w:id="24"/>
+      <w:bookmarkEnd w:id="28"/>
     </w:p>
     <w:tbl>
       <w:tblPr>
@@ -10198,7 +10312,15 @@
           </w:tcPr>
           <w:p>
             <w:r>
-              <w:t>Validation de la pop-up</w:t>
+              <w:t xml:space="preserve">Validation </w:t>
+            </w:r>
+            <w:proofErr w:type="gramStart"/>
+            <w:r>
+              <w:t>de la</w:t>
+            </w:r>
+            <w:proofErr w:type="gramEnd"/>
+            <w:r>
+              <w:t xml:space="preserve"> pop-up</w:t>
             </w:r>
           </w:p>
         </w:tc>
@@ -10324,11 +10446,11 @@
       <w:pPr>
         <w:pStyle w:val="Titre4"/>
       </w:pPr>
-      <w:bookmarkStart w:id="25" w:name="_Toc64623803"/>
+      <w:bookmarkStart w:id="29" w:name="_Toc64659607"/>
       <w:r>
         <w:t>Afficher les objets dont le délai est dépassé</w:t>
       </w:r>
-      <w:bookmarkEnd w:id="25"/>
+      <w:bookmarkEnd w:id="29"/>
     </w:p>
     <w:tbl>
       <w:tblPr>
@@ -10446,11 +10568,11 @@
       <w:pPr>
         <w:pStyle w:val="Titre4"/>
       </w:pPr>
-      <w:bookmarkStart w:id="26" w:name="_Toc64623804"/>
+      <w:bookmarkStart w:id="30" w:name="_Toc64659608"/>
       <w:r>
         <w:t>Générer un PDF</w:t>
       </w:r>
-      <w:bookmarkEnd w:id="26"/>
+      <w:bookmarkEnd w:id="30"/>
     </w:p>
     <w:tbl>
       <w:tblPr>
@@ -10547,8 +10669,13 @@
             <w:tcW w:w="5276" w:type="dxa"/>
           </w:tcPr>
           <w:p>
-            <w:r>
-              <w:t>Une pop-up avec 3 options s’affiche : « annuler », « location », « en stock »</w:t>
+            <w:proofErr w:type="gramStart"/>
+            <w:r>
+              <w:t>Une</w:t>
+            </w:r>
+            <w:proofErr w:type="gramEnd"/>
+            <w:r>
+              <w:t xml:space="preserve"> pop-up avec 3 options s’affiche : « annuler », « location », « en stock »</w:t>
             </w:r>
           </w:p>
         </w:tc>
@@ -10669,12 +10796,12 @@
       <w:pPr>
         <w:pStyle w:val="Titre4"/>
       </w:pPr>
-      <w:bookmarkStart w:id="27" w:name="_Toc64623805"/>
+      <w:bookmarkStart w:id="31" w:name="_Toc64659609"/>
       <w:r>
         <w:lastRenderedPageBreak/>
         <w:t>Louer un objet</w:t>
       </w:r>
-      <w:bookmarkEnd w:id="27"/>
+      <w:bookmarkEnd w:id="31"/>
     </w:p>
     <w:tbl>
       <w:tblPr>
@@ -10802,8 +10929,13 @@
             <w:tcW w:w="5417" w:type="dxa"/>
           </w:tcPr>
           <w:p>
-            <w:r>
-              <w:t>Une pop-up de confirmation apparaît, demandant si c’est le bon objet à louer</w:t>
+            <w:proofErr w:type="gramStart"/>
+            <w:r>
+              <w:t>Une</w:t>
+            </w:r>
+            <w:proofErr w:type="gramEnd"/>
+            <w:r>
+              <w:t xml:space="preserve"> pop-up de confirmation apparaît, demandant si c’est le bon objet à louer</w:t>
             </w:r>
           </w:p>
         </w:tc>
@@ -10954,8 +11086,13 @@
             <w:tcW w:w="5417" w:type="dxa"/>
           </w:tcPr>
           <w:p>
-            <w:r>
-              <w:t>Une pop-up de confirmation apparaît</w:t>
+            <w:proofErr w:type="gramStart"/>
+            <w:r>
+              <w:t>Une</w:t>
+            </w:r>
+            <w:proofErr w:type="gramEnd"/>
+            <w:r>
+              <w:t xml:space="preserve"> pop-up de confirmation apparaît</w:t>
             </w:r>
           </w:p>
         </w:tc>
@@ -11020,8 +11157,13 @@
             <w:tcW w:w="5417" w:type="dxa"/>
           </w:tcPr>
           <w:p>
-            <w:r>
-              <w:t>Une pop-up pour savoir si le client voulu est celui affiché apparaît</w:t>
+            <w:proofErr w:type="gramStart"/>
+            <w:r>
+              <w:t>Une</w:t>
+            </w:r>
+            <w:proofErr w:type="gramEnd"/>
+            <w:r>
+              <w:t xml:space="preserve"> pop-up pour savoir si le client voulu est celui affiché apparaît</w:t>
             </w:r>
           </w:p>
         </w:tc>
@@ -11051,8 +11193,13 @@
             <w:tcW w:w="5417" w:type="dxa"/>
           </w:tcPr>
           <w:p>
-            <w:r>
-              <w:t>Une pop-up de confirmation de la location apparaît</w:t>
+            <w:proofErr w:type="gramStart"/>
+            <w:r>
+              <w:t>Une</w:t>
+            </w:r>
+            <w:proofErr w:type="gramEnd"/>
+            <w:r>
+              <w:t xml:space="preserve"> pop-up de confirmation de la location apparaît</w:t>
             </w:r>
           </w:p>
         </w:tc>
@@ -11082,8 +11229,13 @@
             <w:tcW w:w="5417" w:type="dxa"/>
           </w:tcPr>
           <w:p>
-            <w:r>
-              <w:t>Une pop-up de confirmation de la location apparaît</w:t>
+            <w:proofErr w:type="gramStart"/>
+            <w:r>
+              <w:t>Une</w:t>
+            </w:r>
+            <w:proofErr w:type="gramEnd"/>
+            <w:r>
+              <w:t xml:space="preserve"> pop-up de confirmation de la location apparaît</w:t>
             </w:r>
           </w:p>
         </w:tc>
@@ -11191,11 +11343,11 @@
       <w:pPr>
         <w:pStyle w:val="Titre4"/>
       </w:pPr>
-      <w:bookmarkStart w:id="28" w:name="_Toc64623806"/>
+      <w:bookmarkStart w:id="32" w:name="_Toc64659610"/>
       <w:r>
         <w:t>Retourner un objet loué</w:t>
       </w:r>
-      <w:bookmarkEnd w:id="28"/>
+      <w:bookmarkEnd w:id="32"/>
     </w:p>
     <w:tbl>
       <w:tblPr>
@@ -11386,8 +11538,13 @@
             <w:tcW w:w="5276" w:type="dxa"/>
           </w:tcPr>
           <w:p>
-            <w:r>
-              <w:t>Une pop-up s’affiche pour valider</w:t>
+            <w:proofErr w:type="gramStart"/>
+            <w:r>
+              <w:t>Une</w:t>
+            </w:r>
+            <w:proofErr w:type="gramEnd"/>
+            <w:r>
+              <w:t xml:space="preserve"> pop-up s’affiche pour valider</w:t>
             </w:r>
           </w:p>
         </w:tc>
@@ -11454,11 +11611,11 @@
       <w:pPr>
         <w:pStyle w:val="Titre4"/>
       </w:pPr>
-      <w:bookmarkStart w:id="29" w:name="_Toc64623807"/>
+      <w:bookmarkStart w:id="33" w:name="_Toc64659611"/>
       <w:r>
         <w:t>Rechercher par mot-clé</w:t>
       </w:r>
-      <w:bookmarkEnd w:id="29"/>
+      <w:bookmarkEnd w:id="33"/>
     </w:p>
     <w:tbl>
       <w:tblPr>
@@ -11709,21 +11866,21 @@
         <w:lastRenderedPageBreak/>
         <w:t xml:space="preserve"> </w:t>
       </w:r>
-      <w:bookmarkStart w:id="30" w:name="_Toc64623808"/>
+      <w:bookmarkStart w:id="34" w:name="_Toc64659612"/>
       <w:r>
         <w:t>Diagrammes</w:t>
       </w:r>
-      <w:bookmarkEnd w:id="30"/>
+      <w:bookmarkEnd w:id="34"/>
     </w:p>
     <w:p>
       <w:pPr>
         <w:pStyle w:val="Titre3"/>
       </w:pPr>
-      <w:bookmarkStart w:id="31" w:name="_Toc64623809"/>
+      <w:bookmarkStart w:id="35" w:name="_Toc64659613"/>
       <w:r>
         <w:t>Diagramme de classe</w:t>
       </w:r>
-      <w:bookmarkEnd w:id="31"/>
+      <w:bookmarkEnd w:id="35"/>
     </w:p>
     <w:p/>
     <w:p>
@@ -11782,7 +11939,7 @@
       <w:pPr>
         <w:pStyle w:val="Lgende"/>
       </w:pPr>
-      <w:bookmarkStart w:id="32" w:name="_Toc64032972"/>
+      <w:bookmarkStart w:id="36" w:name="_Toc64032972"/>
       <w:r>
         <w:t xml:space="preserve">Figure </w:t>
       </w:r>
@@ -11807,7 +11964,7 @@
       <w:r>
         <w:t xml:space="preserve"> : diagramme de classe</w:t>
       </w:r>
-      <w:bookmarkEnd w:id="32"/>
+      <w:bookmarkEnd w:id="36"/>
     </w:p>
     <w:p>
       <w:pPr>
@@ -11821,7 +11978,7 @@
       <w:pPr>
         <w:pStyle w:val="Titre3"/>
       </w:pPr>
-      <w:bookmarkStart w:id="33" w:name="_Toc64623810"/>
+      <w:bookmarkStart w:id="37" w:name="_Toc64659614"/>
       <w:r>
         <w:rPr>
           <w:noProof/>
@@ -11887,13 +12044,13 @@
       <w:r>
         <w:t>Diagramme de flux</w:t>
       </w:r>
-      <w:bookmarkEnd w:id="33"/>
+      <w:bookmarkEnd w:id="37"/>
     </w:p>
     <w:p>
       <w:pPr>
         <w:pStyle w:val="Lgende"/>
       </w:pPr>
-      <w:bookmarkStart w:id="34" w:name="_Toc64032973"/>
+      <w:bookmarkStart w:id="38" w:name="_Toc64032973"/>
       <w:r>
         <w:t xml:space="preserve">Figure </w:t>
       </w:r>
@@ -11921,7 +12078,7 @@
       <w:r>
         <w:t>diagramme de flux – ajouter un objet</w:t>
       </w:r>
-      <w:bookmarkEnd w:id="34"/>
+      <w:bookmarkEnd w:id="38"/>
     </w:p>
     <w:p>
       <w:r>
@@ -11986,7 +12143,7 @@
                                   <w:szCs w:val="20"/>
                                 </w:rPr>
                               </w:pPr>
-                              <w:bookmarkStart w:id="35" w:name="_Toc64032974"/>
+                              <w:bookmarkStart w:id="39" w:name="_Toc64032974"/>
                               <w:r>
                                 <w:t xml:space="preserve">Figure </w:t>
                               </w:r>
@@ -12011,7 +12168,7 @@
                               <w:r>
                                 <w:t xml:space="preserve"> : diagramme de flux – retourner un objet</w:t>
                               </w:r>
-                              <w:bookmarkEnd w:id="35"/>
+                              <w:bookmarkEnd w:id="39"/>
                             </w:p>
                           </w:txbxContent>
                         </wps:txbx>
@@ -12057,10 +12214,10 @@
               </wp:anchor>
             </w:drawing>
           </mc:Choice>
-          <mc:Fallback xmlns:w16se="http://schemas.microsoft.com/office/word/2015/wordml/symex" xmlns:cx1="http://schemas.microsoft.com/office/drawing/2015/9/8/chartex" xmlns:cx="http://schemas.microsoft.com/office/drawing/2014/chartex">
+          <mc:Fallback>
             <w:pict>
               <v:group id="Groupe 49" o:spid="_x0000_s1063" style="position:absolute;left:0;text-align:left;margin-left:0;margin-top:26.2pt;width:453.5pt;height:315.85pt;z-index:251673600;mso-position-horizontal:left;mso-position-horizontal-relative:margin" coordsize="57594,40112" o:gfxdata="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">
-                <v:shape id="Zone de texte 44" o:spid="_x0000_s1064" type="#_x0000_t202" style="position:absolute;top:37528;width:57594;height:2584;visibility:visible;mso-wrap-style:square;v-text-anchor:top" o:gfxdata="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" stroked="f">
+                <v:shape id="Zone de texte 44" o:spid="_x0000_s1064" type="#_x0000_t202" style="position:absolute;top:37528;width:57594;height:2584;visibility:visible;mso-wrap-style:square;v-text-anchor:top" o:gfxdata="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" stroked="f">
                   <v:textbox style="mso-fit-shape-to-text:t" inset="0,0,0,0">
                     <w:txbxContent>
                       <w:p>
@@ -12072,7 +12229,7 @@
                             <w:szCs w:val="20"/>
                           </w:rPr>
                         </w:pPr>
-                        <w:bookmarkStart w:id="38" w:name="_Toc64032974"/>
+                        <w:bookmarkStart w:id="40" w:name="_Toc64032974"/>
                         <w:r>
                           <w:t xml:space="preserve">Figure </w:t>
                         </w:r>
@@ -12097,12 +12254,12 @@
                         <w:r>
                           <w:t xml:space="preserve"> : diagramme de flux – retourner un objet</w:t>
                         </w:r>
-                        <w:bookmarkEnd w:id="38"/>
+                        <w:bookmarkEnd w:id="40"/>
                       </w:p>
                     </w:txbxContent>
                   </v:textbox>
                 </v:shape>
-                <v:shape id="Image 48" o:spid="_x0000_s1065" type="#_x0000_t75" style="position:absolute;width:45535;height:37211;visibility:visible;mso-wrap-style:square" o:gfxdata="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">
+                <v:shape id="Image 48" o:spid="_x0000_s1065" type="#_x0000_t75" style="position:absolute;width:45535;height:37211;visibility:visible;mso-wrap-style:square" o:gfxdata="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">
                   <v:imagedata r:id="rId35" o:title=""/>
                   <v:path arrowok="t"/>
                 </v:shape>
@@ -12114,8 +12271,8 @@
       </w:r>
     </w:p>
     <w:p>
-      <w:bookmarkStart w:id="36" w:name="_Toc71691012"/>
-      <w:bookmarkStart w:id="37" w:name="_Toc63239439"/>
+      <w:bookmarkStart w:id="41" w:name="_Toc71691012"/>
+      <w:bookmarkStart w:id="42" w:name="_Toc63239439"/>
       <w:r>
         <w:br w:type="page"/>
       </w:r>
@@ -12124,7 +12281,7 @@
       <w:pPr>
         <w:pStyle w:val="Titre2"/>
       </w:pPr>
-      <w:bookmarkStart w:id="38" w:name="_Toc64623811"/>
+      <w:bookmarkStart w:id="43" w:name="_Toc64659615"/>
       <w:r>
         <w:lastRenderedPageBreak/>
         <w:t>Stratégie</w:t>
@@ -12132,9 +12289,9 @@
       <w:r>
         <w:t xml:space="preserve"> de test</w:t>
       </w:r>
-      <w:bookmarkEnd w:id="36"/>
-      <w:bookmarkEnd w:id="37"/>
-      <w:bookmarkEnd w:id="38"/>
+      <w:bookmarkEnd w:id="41"/>
+      <w:bookmarkEnd w:id="42"/>
+      <w:bookmarkEnd w:id="43"/>
     </w:p>
     <w:p>
       <w:r>
@@ -12196,20 +12353,20 @@
           <w:i/>
         </w:rPr>
       </w:pPr>
-      <w:bookmarkStart w:id="39" w:name="_Toc25553310"/>
-      <w:bookmarkStart w:id="40" w:name="_Toc71691015"/>
-      <w:bookmarkStart w:id="41" w:name="_Toc63239440"/>
-      <w:bookmarkStart w:id="42" w:name="_Toc64623812"/>
+      <w:bookmarkStart w:id="44" w:name="_Toc25553310"/>
+      <w:bookmarkStart w:id="45" w:name="_Toc71691015"/>
+      <w:bookmarkStart w:id="46" w:name="_Toc63239440"/>
+      <w:bookmarkStart w:id="47" w:name="_Toc64659616"/>
       <w:r>
         <w:t>R</w:t>
       </w:r>
       <w:r>
         <w:t>isques techniques</w:t>
       </w:r>
-      <w:bookmarkEnd w:id="39"/>
-      <w:bookmarkEnd w:id="40"/>
-      <w:bookmarkEnd w:id="41"/>
-      <w:bookmarkEnd w:id="42"/>
+      <w:bookmarkEnd w:id="44"/>
+      <w:bookmarkEnd w:id="45"/>
+      <w:bookmarkEnd w:id="46"/>
+      <w:bookmarkEnd w:id="47"/>
     </w:p>
     <w:p>
       <w:pPr>
@@ -12217,7 +12374,7 @@
           <w:lang w:eastAsia="fr-CH"/>
         </w:rPr>
       </w:pPr>
-      <w:bookmarkStart w:id="43" w:name="_Toc63239441"/>
+      <w:bookmarkStart w:id="48" w:name="_Toc63239441"/>
       <w:r>
         <w:rPr>
           <w:lang w:eastAsia="fr-CH"/>
@@ -12318,19 +12475,19 @@
           <w:i/>
         </w:rPr>
       </w:pPr>
-      <w:bookmarkStart w:id="44" w:name="_Toc64623813"/>
+      <w:bookmarkStart w:id="49" w:name="_Toc64659617"/>
       <w:r>
         <w:lastRenderedPageBreak/>
         <w:t>Planification</w:t>
       </w:r>
-      <w:bookmarkEnd w:id="43"/>
+      <w:bookmarkEnd w:id="48"/>
       <w:r>
         <w:t xml:space="preserve"> </w:t>
       </w:r>
       <w:r>
         <w:t>définitive</w:t>
       </w:r>
-      <w:bookmarkEnd w:id="44"/>
+      <w:bookmarkEnd w:id="49"/>
     </w:p>
     <w:p>
       <w:r>
@@ -12394,9 +12551,9 @@
           <w:docGrid w:linePitch="326"/>
         </w:sectPr>
       </w:pPr>
-      <w:bookmarkStart w:id="45" w:name="_Toc25553314"/>
-      <w:bookmarkStart w:id="46" w:name="_Toc71691019"/>
-      <w:bookmarkStart w:id="47" w:name="_Toc63239442"/>
+      <w:bookmarkStart w:id="50" w:name="_Toc25553314"/>
+      <w:bookmarkStart w:id="51" w:name="_Toc71691019"/>
+      <w:bookmarkStart w:id="52" w:name="_Toc63239442"/>
       <w:r>
         <w:t xml:space="preserve">Les variations par rapport à la planification </w:t>
       </w:r>
@@ -12409,22 +12566,20 @@
       <w:r>
         <w:t>Cela a donc décalé l’intégralité des tâches de développement afin qu’elles se situent à la suite de l’analyse/conception.</w:t>
       </w:r>
-      <w:bookmarkStart w:id="48" w:name="_GoBack"/>
-      <w:bookmarkEnd w:id="48"/>
     </w:p>
     <w:p>
       <w:pPr>
         <w:pStyle w:val="Titre2"/>
       </w:pPr>
-      <w:bookmarkStart w:id="49" w:name="_Toc64623814"/>
-      <w:bookmarkEnd w:id="45"/>
-      <w:bookmarkEnd w:id="46"/>
-      <w:bookmarkEnd w:id="47"/>
+      <w:bookmarkStart w:id="53" w:name="_Toc64659618"/>
+      <w:bookmarkEnd w:id="50"/>
+      <w:bookmarkEnd w:id="51"/>
+      <w:bookmarkEnd w:id="52"/>
       <w:r>
         <w:lastRenderedPageBreak/>
         <w:t>Infrastructure</w:t>
       </w:r>
-      <w:bookmarkEnd w:id="49"/>
+      <w:bookmarkEnd w:id="53"/>
     </w:p>
     <w:p>
       <w:pPr>
@@ -12548,8 +12703,13 @@
         </w:numPr>
       </w:pPr>
       <w:r>
-        <w:t>programmation et scripts: organigramme, architecture du programme, découpage modulaire, entrées-sorties des modules, pseudo-code</w:t>
-      </w:r>
+        <w:t xml:space="preserve">programmation et scripts: organigramme, architecture du programme, découpage modulaire, entrées-sorties des modules, </w:t>
+      </w:r>
+      <w:proofErr w:type="spellStart"/>
+      <w:r>
+        <w:t>pseudo-code</w:t>
+      </w:r>
+      <w:proofErr w:type="spellEnd"/>
       <w:r>
         <w:t xml:space="preserve"> </w:t>
       </w:r>
@@ -12559,8 +12719,13 @@
       <w:r>
         <w:t xml:space="preserve"> </w:t>
       </w:r>
-      <w:r>
-        <w:t>structogramme…</w:t>
+      <w:proofErr w:type="spellStart"/>
+      <w:r>
+        <w:t>structogramme</w:t>
+      </w:r>
+      <w:proofErr w:type="spellEnd"/>
+      <w:r>
+        <w:t>…</w:t>
       </w:r>
     </w:p>
     <w:p>
@@ -12581,14 +12746,14 @@
       <w:pPr>
         <w:pStyle w:val="Titre3"/>
       </w:pPr>
-      <w:bookmarkStart w:id="50" w:name="_Toc64623815"/>
+      <w:bookmarkStart w:id="54" w:name="_Toc64659619"/>
       <w:r>
         <w:t>Matériel hardware</w:t>
       </w:r>
       <w:r>
         <w:t xml:space="preserve"> et système d’exploitation</w:t>
       </w:r>
-      <w:bookmarkEnd w:id="50"/>
+      <w:bookmarkEnd w:id="54"/>
     </w:p>
     <w:p/>
     <w:p>
@@ -12607,11 +12772,11 @@
       <w:pPr>
         <w:pStyle w:val="Titre3"/>
       </w:pPr>
-      <w:bookmarkStart w:id="51" w:name="_Toc64623816"/>
+      <w:bookmarkStart w:id="55" w:name="_Toc64659620"/>
       <w:r>
         <w:t>Outils logiciels</w:t>
       </w:r>
-      <w:bookmarkEnd w:id="51"/>
+      <w:bookmarkEnd w:id="55"/>
     </w:p>
     <w:p/>
     <w:p>
@@ -12657,27 +12822,29 @@
       <w:pPr>
         <w:pStyle w:val="Titre1"/>
       </w:pPr>
-      <w:bookmarkStart w:id="52" w:name="_Toc71703259"/>
-      <w:bookmarkStart w:id="53" w:name="_Toc63239443"/>
-      <w:bookmarkStart w:id="54" w:name="_Toc64623817"/>
+      <w:bookmarkStart w:id="56" w:name="_Toc71703259"/>
+      <w:bookmarkStart w:id="57" w:name="_Toc63239443"/>
+      <w:bookmarkStart w:id="58" w:name="_Toc64659621"/>
       <w:r>
         <w:lastRenderedPageBreak/>
         <w:t>R</w:t>
       </w:r>
-      <w:bookmarkEnd w:id="52"/>
+      <w:bookmarkEnd w:id="56"/>
       <w:r>
         <w:t>éalisation</w:t>
       </w:r>
-      <w:bookmarkEnd w:id="53"/>
-      <w:bookmarkEnd w:id="54"/>
+      <w:bookmarkEnd w:id="57"/>
+      <w:bookmarkEnd w:id="58"/>
     </w:p>
     <w:p>
       <w:pPr>
         <w:pStyle w:val="Titre2"/>
       </w:pPr>
+      <w:bookmarkStart w:id="59" w:name="_Toc64659622"/>
       <w:r>
         <w:t>Soucis lors de la réalisation et résolution</w:t>
       </w:r>
+      <w:bookmarkEnd w:id="59"/>
     </w:p>
     <w:p>
       <w:pPr>
@@ -12809,29 +12976,29 @@
           <w:i/>
         </w:rPr>
       </w:pPr>
-      <w:bookmarkStart w:id="55" w:name="_Toc25553317"/>
-      <w:bookmarkStart w:id="56" w:name="_Toc71691022"/>
-      <w:bookmarkStart w:id="57" w:name="_Toc63239444"/>
-      <w:bookmarkStart w:id="58" w:name="_Toc64623818"/>
+      <w:bookmarkStart w:id="60" w:name="_Toc25553317"/>
+      <w:bookmarkStart w:id="61" w:name="_Toc71691022"/>
+      <w:bookmarkStart w:id="62" w:name="_Toc63239444"/>
+      <w:bookmarkStart w:id="63" w:name="_Toc64659623"/>
       <w:r>
         <w:t>Dossier de réalisation</w:t>
       </w:r>
-      <w:bookmarkStart w:id="59" w:name="_Toc25553318"/>
-      <w:bookmarkEnd w:id="55"/>
-      <w:bookmarkEnd w:id="56"/>
-      <w:bookmarkEnd w:id="57"/>
-      <w:bookmarkEnd w:id="58"/>
+      <w:bookmarkStart w:id="64" w:name="_Toc25553318"/>
+      <w:bookmarkEnd w:id="60"/>
+      <w:bookmarkEnd w:id="61"/>
+      <w:bookmarkEnd w:id="62"/>
+      <w:bookmarkEnd w:id="63"/>
     </w:p>
     <w:p>
       <w:pPr>
         <w:pStyle w:val="Titre3"/>
       </w:pPr>
-      <w:bookmarkStart w:id="60" w:name="_Toc64623819"/>
-      <w:bookmarkEnd w:id="59"/>
+      <w:bookmarkStart w:id="65" w:name="_Toc64659624"/>
+      <w:bookmarkEnd w:id="64"/>
       <w:r>
         <w:t>Répertoires et fichiers du projet</w:t>
       </w:r>
-      <w:bookmarkEnd w:id="60"/>
+      <w:bookmarkEnd w:id="65"/>
     </w:p>
     <w:p>
       <w:r>
@@ -12868,11 +13035,11 @@
       <w:pPr>
         <w:pStyle w:val="Titre3"/>
       </w:pPr>
-      <w:bookmarkStart w:id="61" w:name="_Toc64623820"/>
+      <w:bookmarkStart w:id="66" w:name="_Toc64659625"/>
       <w:r>
         <w:t>Produit fini</w:t>
       </w:r>
-      <w:bookmarkEnd w:id="61"/>
+      <w:bookmarkEnd w:id="66"/>
     </w:p>
     <w:p>
       <w:pPr>
@@ -12927,11 +13094,11 @@
       <w:pPr>
         <w:pStyle w:val="Titre3"/>
       </w:pPr>
-      <w:bookmarkStart w:id="62" w:name="_Toc64623821"/>
+      <w:bookmarkStart w:id="67" w:name="_Toc64659626"/>
       <w:r>
         <w:t>Programmation et scripts</w:t>
       </w:r>
-      <w:bookmarkEnd w:id="62"/>
+      <w:bookmarkEnd w:id="67"/>
     </w:p>
     <w:p>
       <w:pPr>
@@ -12982,20 +13149,20 @@
           <w:i/>
         </w:rPr>
       </w:pPr>
-      <w:bookmarkStart w:id="63" w:name="_Toc25553321"/>
-      <w:bookmarkStart w:id="64" w:name="_Toc71691025"/>
-      <w:bookmarkStart w:id="65" w:name="_Toc63239445"/>
-      <w:bookmarkStart w:id="66" w:name="_Toc64623822"/>
+      <w:bookmarkStart w:id="68" w:name="_Toc25553321"/>
+      <w:bookmarkStart w:id="69" w:name="_Toc71691025"/>
+      <w:bookmarkStart w:id="70" w:name="_Toc63239445"/>
+      <w:bookmarkStart w:id="71" w:name="_Toc64659627"/>
       <w:r>
         <w:t>Description des test</w:t>
       </w:r>
-      <w:bookmarkEnd w:id="63"/>
+      <w:bookmarkEnd w:id="68"/>
       <w:r>
         <w:t>s effectués</w:t>
       </w:r>
-      <w:bookmarkEnd w:id="64"/>
-      <w:bookmarkEnd w:id="65"/>
-      <w:bookmarkEnd w:id="66"/>
+      <w:bookmarkEnd w:id="69"/>
+      <w:bookmarkEnd w:id="70"/>
+      <w:bookmarkEnd w:id="71"/>
     </w:p>
     <w:p>
       <w:pPr>
@@ -13058,26 +13225,26 @@
           <w:i/>
         </w:rPr>
       </w:pPr>
-      <w:bookmarkStart w:id="67" w:name="_Toc25553322"/>
-      <w:bookmarkStart w:id="68" w:name="_Toc71691026"/>
-      <w:bookmarkStart w:id="69" w:name="_Toc63239446"/>
-      <w:bookmarkStart w:id="70" w:name="_Toc64623823"/>
+      <w:bookmarkStart w:id="72" w:name="_Toc25553322"/>
+      <w:bookmarkStart w:id="73" w:name="_Toc71691026"/>
+      <w:bookmarkStart w:id="74" w:name="_Toc63239446"/>
+      <w:bookmarkStart w:id="75" w:name="_Toc64659628"/>
       <w:r>
         <w:t xml:space="preserve">Erreurs </w:t>
       </w:r>
-      <w:bookmarkEnd w:id="67"/>
+      <w:bookmarkEnd w:id="72"/>
       <w:r>
         <w:t>restantes</w:t>
       </w:r>
-      <w:bookmarkEnd w:id="68"/>
-      <w:bookmarkEnd w:id="69"/>
-      <w:bookmarkEnd w:id="70"/>
+      <w:bookmarkEnd w:id="73"/>
+      <w:bookmarkEnd w:id="74"/>
+      <w:bookmarkEnd w:id="75"/>
       <w:r>
         <w:t xml:space="preserve"> </w:t>
       </w:r>
     </w:p>
     <w:p>
-      <w:bookmarkStart w:id="71" w:name="_Toc25553323"/>
+      <w:bookmarkStart w:id="76" w:name="_Toc25553323"/>
     </w:p>
     <w:p>
       <w:r>
@@ -13109,7 +13276,7 @@
         <w:lastRenderedPageBreak/>
         <w:t>Conséquences sur l'utilisation du produit</w:t>
       </w:r>
-      <w:bookmarkEnd w:id="71"/>
+      <w:bookmarkEnd w:id="76"/>
     </w:p>
     <w:p>
       <w:pPr>
@@ -13135,20 +13302,20 @@
           <w:i/>
         </w:rPr>
       </w:pPr>
-      <w:bookmarkStart w:id="72" w:name="_Toc25553326"/>
-      <w:bookmarkStart w:id="73" w:name="_Toc71691029"/>
-      <w:bookmarkStart w:id="74" w:name="_Toc63239447"/>
-      <w:bookmarkStart w:id="75" w:name="_Toc64623824"/>
+      <w:bookmarkStart w:id="77" w:name="_Toc25553326"/>
+      <w:bookmarkStart w:id="78" w:name="_Toc71691029"/>
+      <w:bookmarkStart w:id="79" w:name="_Toc63239447"/>
+      <w:bookmarkStart w:id="80" w:name="_Toc64659629"/>
       <w:r>
         <w:t>Liste des documents</w:t>
       </w:r>
-      <w:bookmarkEnd w:id="72"/>
+      <w:bookmarkEnd w:id="77"/>
       <w:r>
         <w:t xml:space="preserve"> fournis</w:t>
       </w:r>
-      <w:bookmarkEnd w:id="73"/>
-      <w:bookmarkEnd w:id="74"/>
-      <w:bookmarkEnd w:id="75"/>
+      <w:bookmarkEnd w:id="78"/>
+      <w:bookmarkEnd w:id="79"/>
+      <w:bookmarkEnd w:id="80"/>
     </w:p>
     <w:p/>
     <w:p>
@@ -13215,20 +13382,20 @@
       <w:pPr>
         <w:pStyle w:val="Titre1"/>
       </w:pPr>
-      <w:bookmarkStart w:id="76" w:name="_Toc25553328"/>
-      <w:bookmarkStart w:id="77" w:name="_Toc71703263"/>
-      <w:bookmarkStart w:id="78" w:name="_Toc63239448"/>
-      <w:bookmarkStart w:id="79" w:name="_Toc64623825"/>
+      <w:bookmarkStart w:id="81" w:name="_Toc25553328"/>
+      <w:bookmarkStart w:id="82" w:name="_Toc71703263"/>
+      <w:bookmarkStart w:id="83" w:name="_Toc63239448"/>
+      <w:bookmarkStart w:id="84" w:name="_Toc64659630"/>
       <w:r>
         <w:t>C</w:t>
       </w:r>
-      <w:bookmarkEnd w:id="76"/>
-      <w:bookmarkEnd w:id="77"/>
+      <w:bookmarkEnd w:id="81"/>
+      <w:bookmarkEnd w:id="82"/>
       <w:r>
         <w:t>onclusions</w:t>
       </w:r>
-      <w:bookmarkEnd w:id="78"/>
-      <w:bookmarkEnd w:id="79"/>
+      <w:bookmarkEnd w:id="83"/>
+      <w:bookmarkEnd w:id="84"/>
     </w:p>
     <w:p>
       <w:pPr>
@@ -13313,19 +13480,19 @@
       <w:pPr>
         <w:pStyle w:val="Titre1"/>
       </w:pPr>
-      <w:bookmarkStart w:id="80" w:name="_Toc71703264"/>
-      <w:bookmarkStart w:id="81" w:name="_Toc63239449"/>
-      <w:bookmarkStart w:id="82" w:name="_Toc64623826"/>
+      <w:bookmarkStart w:id="85" w:name="_Toc71703264"/>
+      <w:bookmarkStart w:id="86" w:name="_Toc63239449"/>
+      <w:bookmarkStart w:id="87" w:name="_Toc64659631"/>
       <w:r>
         <w:lastRenderedPageBreak/>
         <w:t>A</w:t>
       </w:r>
-      <w:bookmarkEnd w:id="80"/>
+      <w:bookmarkEnd w:id="85"/>
       <w:r>
         <w:t>nnexes</w:t>
       </w:r>
-      <w:bookmarkEnd w:id="81"/>
-      <w:bookmarkEnd w:id="82"/>
+      <w:bookmarkEnd w:id="86"/>
+      <w:bookmarkEnd w:id="87"/>
     </w:p>
     <w:p/>
     <w:p>
@@ -13335,13 +13502,13 @@
           <w:i/>
         </w:rPr>
       </w:pPr>
-      <w:bookmarkStart w:id="83" w:name="_Toc63239450"/>
-      <w:bookmarkStart w:id="84" w:name="_Toc64623827"/>
+      <w:bookmarkStart w:id="88" w:name="_Toc63239450"/>
+      <w:bookmarkStart w:id="89" w:name="_Toc64659632"/>
       <w:r>
         <w:t>Résumé du rapport du TPI / version succincte de la documentation</w:t>
       </w:r>
-      <w:bookmarkEnd w:id="83"/>
-      <w:bookmarkEnd w:id="84"/>
+      <w:bookmarkEnd w:id="88"/>
+      <w:bookmarkEnd w:id="89"/>
     </w:p>
     <w:p/>
     <w:p>
@@ -13351,37 +13518,37 @@
           <w:i/>
         </w:rPr>
       </w:pPr>
-      <w:bookmarkStart w:id="85" w:name="_Toc71703265"/>
-      <w:bookmarkStart w:id="86" w:name="_Toc63239451"/>
-      <w:bookmarkStart w:id="87" w:name="_Toc64623828"/>
+      <w:bookmarkStart w:id="90" w:name="_Toc71703265"/>
+      <w:bookmarkStart w:id="91" w:name="_Toc63239451"/>
+      <w:bookmarkStart w:id="92" w:name="_Toc64659633"/>
       <w:r>
         <w:t>Sources – Bibliographie</w:t>
       </w:r>
-      <w:bookmarkEnd w:id="85"/>
-      <w:bookmarkEnd w:id="86"/>
-      <w:bookmarkEnd w:id="87"/>
+      <w:bookmarkEnd w:id="90"/>
+      <w:bookmarkEnd w:id="91"/>
+      <w:bookmarkEnd w:id="92"/>
     </w:p>
     <w:p/>
     <w:p>
       <w:pPr>
         <w:pStyle w:val="Titre3"/>
       </w:pPr>
-      <w:bookmarkStart w:id="88" w:name="_Toc64623829"/>
+      <w:bookmarkStart w:id="93" w:name="_Toc64659634"/>
       <w:r>
         <w:t>Livres utilisés</w:t>
       </w:r>
-      <w:bookmarkEnd w:id="88"/>
+      <w:bookmarkEnd w:id="93"/>
     </w:p>
     <w:p/>
     <w:p>
       <w:pPr>
         <w:pStyle w:val="Titre3"/>
       </w:pPr>
-      <w:bookmarkStart w:id="89" w:name="_Toc64623830"/>
+      <w:bookmarkStart w:id="94" w:name="_Toc64659635"/>
       <w:r>
         <w:t>Pages internet consultées</w:t>
       </w:r>
-      <w:bookmarkEnd w:id="89"/>
+      <w:bookmarkEnd w:id="94"/>
     </w:p>
     <w:p/>
     <w:p>
@@ -13411,11 +13578,11 @@
       <w:pPr>
         <w:pStyle w:val="Titre3"/>
       </w:pPr>
-      <w:bookmarkStart w:id="90" w:name="_Toc64623831"/>
+      <w:bookmarkStart w:id="95" w:name="_Toc64659636"/>
       <w:r>
         <w:t>Personnes consultées</w:t>
       </w:r>
-      <w:bookmarkEnd w:id="90"/>
+      <w:bookmarkEnd w:id="95"/>
     </w:p>
     <w:p/>
     <w:p>
@@ -13472,20 +13639,20 @@
           <w:i/>
         </w:rPr>
       </w:pPr>
-      <w:bookmarkStart w:id="91" w:name="_Toc25553330"/>
-      <w:bookmarkStart w:id="92" w:name="_Toc71703266"/>
-      <w:bookmarkStart w:id="93" w:name="_Toc63239452"/>
-      <w:bookmarkStart w:id="94" w:name="_Toc64623832"/>
+      <w:bookmarkStart w:id="96" w:name="_Toc25553330"/>
+      <w:bookmarkStart w:id="97" w:name="_Toc71703266"/>
+      <w:bookmarkStart w:id="98" w:name="_Toc63239452"/>
+      <w:bookmarkStart w:id="99" w:name="_Toc64659637"/>
       <w:r>
         <w:t xml:space="preserve">Journal de </w:t>
       </w:r>
-      <w:bookmarkEnd w:id="91"/>
-      <w:bookmarkEnd w:id="92"/>
+      <w:bookmarkEnd w:id="96"/>
+      <w:bookmarkEnd w:id="97"/>
       <w:r>
         <w:t>travail</w:t>
       </w:r>
-      <w:bookmarkEnd w:id="93"/>
-      <w:bookmarkEnd w:id="94"/>
+      <w:bookmarkEnd w:id="98"/>
+      <w:bookmarkEnd w:id="99"/>
     </w:p>
     <w:p/>
     <w:tbl>
@@ -13604,7 +13771,7 @@
       </w:tr>
     </w:tbl>
     <w:p>
-      <w:bookmarkStart w:id="95" w:name="_Toc25553331"/>
+      <w:bookmarkStart w:id="100" w:name="_Toc25553331"/>
     </w:p>
     <w:p/>
     <w:p>
@@ -13614,16 +13781,16 @@
           <w:i/>
         </w:rPr>
       </w:pPr>
-      <w:bookmarkStart w:id="96" w:name="_Toc71703267"/>
-      <w:bookmarkStart w:id="97" w:name="_Toc63239453"/>
-      <w:bookmarkStart w:id="98" w:name="_Toc64623833"/>
+      <w:bookmarkStart w:id="101" w:name="_Toc71703267"/>
+      <w:bookmarkStart w:id="102" w:name="_Toc63239453"/>
+      <w:bookmarkStart w:id="103" w:name="_Toc64659638"/>
       <w:r>
         <w:t>Manuel d'Installation</w:t>
       </w:r>
-      <w:bookmarkEnd w:id="95"/>
-      <w:bookmarkEnd w:id="96"/>
-      <w:bookmarkEnd w:id="97"/>
-      <w:bookmarkEnd w:id="98"/>
+      <w:bookmarkEnd w:id="100"/>
+      <w:bookmarkEnd w:id="101"/>
+      <w:bookmarkEnd w:id="102"/>
+      <w:bookmarkEnd w:id="103"/>
     </w:p>
     <w:p/>
     <w:p>
@@ -13633,17 +13800,17 @@
           <w:i/>
         </w:rPr>
       </w:pPr>
-      <w:bookmarkStart w:id="99" w:name="_Toc25553332"/>
-      <w:bookmarkStart w:id="100" w:name="_Toc71703268"/>
-      <w:bookmarkStart w:id="101" w:name="_Toc63239454"/>
-      <w:bookmarkStart w:id="102" w:name="_Toc64623834"/>
+      <w:bookmarkStart w:id="104" w:name="_Toc25553332"/>
+      <w:bookmarkStart w:id="105" w:name="_Toc71703268"/>
+      <w:bookmarkStart w:id="106" w:name="_Toc63239454"/>
+      <w:bookmarkStart w:id="107" w:name="_Toc64659639"/>
       <w:r>
         <w:t>Manuel d'Utilisation</w:t>
       </w:r>
-      <w:bookmarkEnd w:id="99"/>
-      <w:bookmarkEnd w:id="100"/>
-      <w:bookmarkEnd w:id="101"/>
-      <w:bookmarkEnd w:id="102"/>
+      <w:bookmarkEnd w:id="104"/>
+      <w:bookmarkEnd w:id="105"/>
+      <w:bookmarkEnd w:id="106"/>
+      <w:bookmarkEnd w:id="107"/>
     </w:p>
     <w:p/>
     <w:p>
@@ -13653,23 +13820,23 @@
           <w:i/>
         </w:rPr>
       </w:pPr>
-      <w:bookmarkStart w:id="103" w:name="_Toc71703270"/>
-      <w:bookmarkStart w:id="104" w:name="_Toc63239455"/>
-      <w:bookmarkStart w:id="105" w:name="_Toc64623835"/>
-      <w:bookmarkStart w:id="106" w:name="_Toc25553334"/>
+      <w:bookmarkStart w:id="108" w:name="_Toc71703270"/>
+      <w:bookmarkStart w:id="109" w:name="_Toc63239455"/>
+      <w:bookmarkStart w:id="110" w:name="_Toc25553334"/>
+      <w:bookmarkStart w:id="111" w:name="_Toc64659640"/>
       <w:r>
         <w:t>A</w:t>
       </w:r>
       <w:r>
         <w:t>rchives du projet</w:t>
       </w:r>
-      <w:bookmarkEnd w:id="103"/>
-      <w:bookmarkEnd w:id="104"/>
-      <w:bookmarkEnd w:id="105"/>
+      <w:bookmarkEnd w:id="108"/>
+      <w:bookmarkEnd w:id="109"/>
+      <w:bookmarkEnd w:id="111"/>
       <w:r>
         <w:t xml:space="preserve"> </w:t>
       </w:r>
-      <w:bookmarkEnd w:id="106"/>
+      <w:bookmarkEnd w:id="110"/>
     </w:p>
     <w:p/>
     <w:p>
@@ -13691,12 +13858,12 @@
       <w:pPr>
         <w:pStyle w:val="Titre2"/>
       </w:pPr>
-      <w:bookmarkStart w:id="107" w:name="_Toc64623836"/>
+      <w:bookmarkStart w:id="112" w:name="_Toc64659641"/>
       <w:r>
         <w:lastRenderedPageBreak/>
         <w:t>Table des illustrations</w:t>
       </w:r>
-      <w:bookmarkEnd w:id="107"/>
+      <w:bookmarkEnd w:id="112"/>
     </w:p>
     <w:p/>
     <w:p>
@@ -13778,7 +13945,7 @@
             <w:noProof/>
             <w:webHidden/>
           </w:rPr>
-          <w:t>5</w:t>
+          <w:t>6</w:t>
         </w:r>
         <w:r>
           <w:rPr>
@@ -13850,7 +14017,7 @@
             <w:noProof/>
             <w:webHidden/>
           </w:rPr>
-          <w:t>6</w:t>
+          <w:t>7</w:t>
         </w:r>
         <w:r>
           <w:rPr>
@@ -13922,7 +14089,7 @@
             <w:noProof/>
             <w:webHidden/>
           </w:rPr>
-          <w:t>7</w:t>
+          <w:t>8</w:t>
         </w:r>
         <w:r>
           <w:rPr>
@@ -13994,7 +14161,7 @@
             <w:noProof/>
             <w:webHidden/>
           </w:rPr>
-          <w:t>7</w:t>
+          <w:t>8</w:t>
         </w:r>
         <w:r>
           <w:rPr>
@@ -14066,7 +14233,7 @@
             <w:noProof/>
             <w:webHidden/>
           </w:rPr>
-          <w:t>8</w:t>
+          <w:t>9</w:t>
         </w:r>
         <w:r>
           <w:rPr>
@@ -14138,7 +14305,7 @@
             <w:noProof/>
             <w:webHidden/>
           </w:rPr>
-          <w:t>9</w:t>
+          <w:t>13</w:t>
         </w:r>
         <w:r>
           <w:rPr>
@@ -14210,7 +14377,7 @@
             <w:noProof/>
             <w:webHidden/>
           </w:rPr>
-          <w:t>10</w:t>
+          <w:t>14</w:t>
         </w:r>
         <w:r>
           <w:rPr>
@@ -14282,7 +14449,7 @@
             <w:noProof/>
             <w:webHidden/>
           </w:rPr>
-          <w:t>10</w:t>
+          <w:t>14</w:t>
         </w:r>
         <w:r>
           <w:rPr>
@@ -14365,7 +14532,7 @@
       <w:rPr>
         <w:noProof/>
       </w:rPr>
-      <w:t>18</w:t>
+      <w:t>21</w:t>
     </w:r>
     <w:r>
       <w:fldChar w:fldCharType="end"/>
@@ -18466,15 +18633,6 @@
 </file>
 
 <file path=customXml/item3.xml><?xml version="1.0" encoding="utf-8"?>
-<?mso-contentType ?>
-<FormTemplates xmlns="http://schemas.microsoft.com/sharepoint/v3/contenttype/forms">
-  <Display>DocumentLibraryForm</Display>
-  <Edit>DocumentLibraryForm</Edit>
-  <New>DocumentLibraryForm</New>
-</FormTemplates>
-</file>
-
-<file path=customXml/item4.xml><?xml version="1.0" encoding="utf-8"?>
 <ct:contentTypeSchema xmlns:ct="http://schemas.microsoft.com/office/2006/metadata/contentType" xmlns:ma="http://schemas.microsoft.com/office/2006/metadata/properties/metaAttributes" ct:_="" ma:_="" ma:contentTypeName="Document" ma:contentTypeID="0x0101000B38552FA7D4254E8845977232CFE53B" ma:contentTypeVersion="2" ma:contentTypeDescription="Crée un document." ma:contentTypeScope="" ma:versionID="acac6587a1624531b7bbb5e040fdc0e2">
   <xsd:schema xmlns:xsd="http://www.w3.org/2001/XMLSchema" xmlns:xs="http://www.w3.org/2001/XMLSchema" xmlns:p="http://schemas.microsoft.com/office/2006/metadata/properties" xmlns:ns2="0119da2b-60ce-4773-88fa-ebab2cde1f55" targetNamespace="http://schemas.microsoft.com/office/2006/metadata/properties" ma:root="true" ma:fieldsID="497bc8f796ffcd2b49b56101ba0507db" ns2:_="">
     <xsd:import namespace="0119da2b-60ce-4773-88fa-ebab2cde1f55"/>
@@ -18606,6 +18764,15 @@
 </ct:contentTypeSchema>
 </file>
 
+<file path=customXml/item4.xml><?xml version="1.0" encoding="utf-8"?>
+<?mso-contentType ?>
+<FormTemplates xmlns="http://schemas.microsoft.com/sharepoint/v3/contenttype/forms">
+  <Display>DocumentLibraryForm</Display>
+  <Edit>DocumentLibraryForm</Edit>
+  <New>DocumentLibraryForm</New>
+</FormTemplates>
+</file>
+
 <file path=customXml/item5.xml><?xml version="1.0" encoding="utf-8"?>
 <b:Sources xmlns:b="http://schemas.openxmlformats.org/officeDocument/2006/bibliography" xmlns="http://schemas.openxmlformats.org/officeDocument/2006/bibliography" SelectedStyle="\APASixthEditionOfficeOnline.xsl" StyleName="APA" Version="6"/>
 </file>
@@ -18628,14 +18795,6 @@
 </file>
 
 <file path=customXml/itemProps3.xml><?xml version="1.0" encoding="utf-8"?>
-<ds:datastoreItem xmlns:ds="http://schemas.openxmlformats.org/officeDocument/2006/customXml" ds:itemID="{C3C0D82A-5D77-4930-8043-FB93232D4EC3}">
-  <ds:schemaRefs>
-    <ds:schemaRef ds:uri="http://schemas.microsoft.com/sharepoint/v3/contenttype/forms"/>
-  </ds:schemaRefs>
-</ds:datastoreItem>
-</file>
-
-<file path=customXml/itemProps4.xml><?xml version="1.0" encoding="utf-8"?>
 <ds:datastoreItem xmlns:ds="http://schemas.openxmlformats.org/officeDocument/2006/customXml" ds:itemID="{884A3E52-B6F1-4A6D-876B-680A1FE9CD40}">
   <ds:schemaRefs>
     <ds:schemaRef ds:uri="http://schemas.microsoft.com/office/2006/metadata/contentType"/>
@@ -18653,8 +18812,16 @@
 </ds:datastoreItem>
 </file>
 
+<file path=customXml/itemProps4.xml><?xml version="1.0" encoding="utf-8"?>
+<ds:datastoreItem xmlns:ds="http://schemas.openxmlformats.org/officeDocument/2006/customXml" ds:itemID="{C3C0D82A-5D77-4930-8043-FB93232D4EC3}">
+  <ds:schemaRefs>
+    <ds:schemaRef ds:uri="http://schemas.microsoft.com/sharepoint/v3/contenttype/forms"/>
+  </ds:schemaRefs>
+</ds:datastoreItem>
+</file>
+
 <file path=customXml/itemProps5.xml><?xml version="1.0" encoding="utf-8"?>
-<ds:datastoreItem xmlns:ds="http://schemas.openxmlformats.org/officeDocument/2006/customXml" ds:itemID="{0A5E6646-BAA4-43A1-9DFA-4DAA7E780371}">
+<ds:datastoreItem xmlns:ds="http://schemas.openxmlformats.org/officeDocument/2006/customXml" ds:itemID="{8A216852-4EA1-4608-A40E-226FF33A9878}">
   <ds:schemaRefs>
     <ds:schemaRef ds:uri="http://schemas.openxmlformats.org/officeDocument/2006/bibliography"/>
   </ds:schemaRefs>

</xml_diff>

<commit_message>
ajout du problème au rapport de projet
</commit_message>
<xml_diff>
--- a/preTPI_COSTA.docx
+++ b/preTPI_COSTA.docx
@@ -16,7 +16,6 @@
           <w:docPartUnique/>
         </w:docPartObj>
       </w:sdtPr>
-      <w:sdtEndPr/>
       <w:sdtContent>
         <w:p>
           <w:pPr>
@@ -114,7 +113,6 @@
                                     <w:dataBinding w:prefixMappings="xmlns:ns0='http://purl.org/dc/elements/1.1/' xmlns:ns1='http://schemas.openxmlformats.org/package/2006/metadata/core-properties' " w:xpath="/ns1:coreProperties[1]/ns0:subject[1]" w:storeItemID="{6C3C8BC8-F283-45AE-878A-BAB7291924A1}"/>
                                     <w:text/>
                                   </w:sdtPr>
-                                  <w:sdtEndPr/>
                                   <w:sdtContent>
                                     <w:r>
                                       <w:t>Gestion de Stocks</w:t>
@@ -179,7 +177,6 @@
                               <w:dataBinding w:prefixMappings="xmlns:ns0='http://purl.org/dc/elements/1.1/' xmlns:ns1='http://schemas.openxmlformats.org/package/2006/metadata/core-properties' " w:xpath="/ns1:coreProperties[1]/ns0:subject[1]" w:storeItemID="{6C3C8BC8-F283-45AE-878A-BAB7291924A1}"/>
                               <w:text/>
                             </w:sdtPr>
-                            <w:sdtEndPr/>
                             <w:sdtContent>
                               <w:r>
                                 <w:t>Gestion de Stocks</w:t>
@@ -319,7 +316,6 @@
                                       <w:calendar w:val="gregorian"/>
                                     </w:date>
                                   </w:sdtPr>
-                                  <w:sdtEndPr/>
                                   <w:sdtContent>
                                     <w:p>
                                       <w:pPr>
@@ -3600,7 +3596,7 @@
               <mc:Fallback>
                 <w:pict>
                   <v:group id="Groupe 2" o:spid="_x0000_s1027" style="position:absolute;margin-left:23.6pt;margin-top:0;width:172.8pt;height:839.8pt;z-index:-251660288;mso-width-percent:330;mso-position-horizontal-relative:page;mso-position-vertical:top;mso-position-vertical-relative:page;mso-width-percent:330" coordsize="21945,91257" o:gfxdata="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">
-                    <v:rect id="Rectangle 3" o:spid="_x0000_s1028" style="position:absolute;width:1945;height:91257;visibility:visible;mso-wrap-style:square;v-text-anchor:middle" o:gfxdata="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" fillcolor="#44546a [3215]" stroked="f" strokeweight="1pt"/>
+                    <v:rect id="Rectangle 3" o:spid="_x0000_s1028" style="position:absolute;width:1945;height:91257;visibility:visible;mso-wrap-style:square;v-text-anchor:middle" o:gfxdata="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" fillcolor="#44546a [3215]" stroked="f" strokeweight="1pt"/>
                     <v:shapetype id="_x0000_t15" coordsize="21600,21600" o:spt="15" adj="16200" path="m@0,l,,,21600@0,21600,21600,10800xe">
                       <v:stroke joinstyle="miter"/>
                       <v:formulas>
@@ -3612,7 +3608,7 @@
                         <v:h position="#0,topLeft" xrange="0,21600"/>
                       </v:handles>
                     </v:shapetype>
-                    <v:shape id="Pentagone 4" o:spid="_x0000_s1029" type="#_x0000_t15" style="position:absolute;top:17485;width:21945;height:5520;visibility:visible;mso-wrap-style:square;v-text-anchor:middle" o:gfxdata="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" adj="18883" fillcolor="#4472c4 [3204]" stroked="f" strokeweight="1pt">
+                    <v:shape id="Pentagone 4" o:spid="_x0000_s1029" type="#_x0000_t15" style="position:absolute;top:17485;width:21945;height:5520;visibility:visible;mso-wrap-style:square;v-text-anchor:middle" o:gfxdata="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" adj="18883" fillcolor="#4472c4 [3204]" stroked="f" strokeweight="1pt">
                       <v:textbox inset=",0,14.4pt,0">
                         <w:txbxContent>
                           <w:sdt>
@@ -3633,7 +3629,6 @@
                                 <w:calendar w:val="gregorian"/>
                               </w:date>
                             </w:sdtPr>
-                            <w:sdtEndPr/>
                             <w:sdtContent>
                               <w:p>
                                 <w:pPr>
@@ -3660,99 +3655,99 @@
                         </w:txbxContent>
                       </v:textbox>
                     </v:shape>
-                    <v:group id="Groupe 5" o:spid="_x0000_s1030" style="position:absolute;left:762;top:42100;width:20574;height:49103" coordorigin="806,42118" coordsize="13062,31210" o:gfxdata="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">
-                      <v:group id="Groupe 6" o:spid="_x0000_s1031" style="position:absolute;left:1410;top:42118;width:10478;height:31210" coordorigin="1410,42118" coordsize="10477,31210" o:gfxdata="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">
+                    <v:group id="Groupe 5" o:spid="_x0000_s1030" style="position:absolute;left:762;top:42100;width:20574;height:49103" coordorigin="806,42118" coordsize="13062,31210" o:gfxdata="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">
+                      <v:group id="Groupe 6" o:spid="_x0000_s1031" style="position:absolute;left:1410;top:42118;width:10478;height:31210" coordorigin="1410,42118" coordsize="10477,31210" o:gfxdata="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">
                         <o:lock v:ext="edit" aspectratio="t"/>
-                        <v:shape id="Forme libre 20" o:spid="_x0000_s1032" style="position:absolute;left:3696;top:62168;width:1937;height:6985;visibility:visible;mso-wrap-style:square;v-text-anchor:top" coordsize="122,440" o:gfxdata="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" path="m,l39,152,84,304r38,113l122,440,76,306,39,180,6,53,,xe" fillcolor="#44546a [3215]" strokecolor="#44546a [3215]" strokeweight="0">
+                        <v:shape id="Forme libre 20" o:spid="_x0000_s1032" style="position:absolute;left:3696;top:62168;width:1937;height:6985;visibility:visible;mso-wrap-style:square;v-text-anchor:top" coordsize="122,440" o:gfxdata="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" path="m,l39,152,84,304r38,113l122,440,76,306,39,180,6,53,,xe" fillcolor="#44546a [3215]" strokecolor="#44546a [3215]" strokeweight="0">
                           <v:path arrowok="t" o:connecttype="custom" o:connectlocs="0,0;61913,241300;133350,482600;193675,661988;193675,698500;120650,485775;61913,285750;9525,84138;0,0" o:connectangles="0,0,0,0,0,0,0,0,0"/>
                         </v:shape>
-                        <v:shape id="Forme libre 21" o:spid="_x0000_s1033" style="position:absolute;left:5728;top:69058;width:1842;height:4270;visibility:visible;mso-wrap-style:square;v-text-anchor:top" coordsize="116,269" o:gfxdata="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" path="m,l8,19,37,93r30,74l116,269r-8,l60,169,30,98,1,25,,xe" fillcolor="#44546a [3215]" strokecolor="#44546a [3215]" strokeweight="0">
+                        <v:shape id="Forme libre 21" o:spid="_x0000_s1033" style="position:absolute;left:5728;top:69058;width:1842;height:4270;visibility:visible;mso-wrap-style:square;v-text-anchor:top" coordsize="116,269" o:gfxdata="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" path="m,l8,19,37,93r30,74l116,269r-8,l60,169,30,98,1,25,,xe" fillcolor="#44546a [3215]" strokecolor="#44546a [3215]" strokeweight="0">
                           <v:path arrowok="t" o:connecttype="custom" o:connectlocs="0,0;12700,30163;58738,147638;106363,265113;184150,427038;171450,427038;95250,268288;47625,155575;1588,39688;0,0" o:connectangles="0,0,0,0,0,0,0,0,0,0"/>
                         </v:shape>
-                        <v:shape id="Forme libre 22" o:spid="_x0000_s1034" style="position:absolute;left:1410;top:42118;width:2223;height:20193;visibility:visible;mso-wrap-style:square;v-text-anchor:top" coordsize="140,1272" o:gfxdata="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" path="m,l,,1,79r2,80l12,317,23,476,39,634,58,792,83,948r24,138l135,1223r5,49l138,1262,105,1106,77,949,53,792,35,634,20,476,9,317,2,159,,79,,xe" fillcolor="#44546a [3215]" strokecolor="#44546a [3215]" strokeweight="0">
+                        <v:shape id="Forme libre 22" o:spid="_x0000_s1034" style="position:absolute;left:1410;top:42118;width:2223;height:20193;visibility:visible;mso-wrap-style:square;v-text-anchor:top" coordsize="140,1272" o:gfxdata="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" path="m,l,,1,79r2,80l12,317,23,476,39,634,58,792,83,948r24,138l135,1223r5,49l138,1262,105,1106,77,949,53,792,35,634,20,476,9,317,2,159,,79,,xe" fillcolor="#44546a [3215]" strokecolor="#44546a [3215]" strokeweight="0">
                           <v:path arrowok="t" o:connecttype="custom" o:connectlocs="0,0;0,0;1588,125413;4763,252413;19050,503238;36513,755650;61913,1006475;92075,1257300;131763,1504950;169863,1724025;214313,1941513;222250,2019300;219075,2003425;166688,1755775;122238,1506538;84138,1257300;55563,1006475;31750,755650;14288,503238;3175,252413;0,125413;0,0" o:connectangles="0,0,0,0,0,0,0,0,0,0,0,0,0,0,0,0,0,0,0,0,0,0"/>
                         </v:shape>
-                        <v:shape id="Forme libre 23" o:spid="_x0000_s1035" style="position:absolute;left:3410;top:48611;width:715;height:13557;visibility:visible;mso-wrap-style:square;v-text-anchor:top" coordsize="45,854" o:gfxdata="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" path="m45,r,l35,66r-9,67l14,267,6,401,3,534,6,669r8,134l18,854r,-3l9,814,8,803,1,669,,534,3,401,12,267,25,132,34,66,45,xe" fillcolor="#44546a [3215]" strokecolor="#44546a [3215]" strokeweight="0">
+                        <v:shape id="Forme libre 23" o:spid="_x0000_s1035" style="position:absolute;left:3410;top:48611;width:715;height:13557;visibility:visible;mso-wrap-style:square;v-text-anchor:top" coordsize="45,854" o:gfxdata="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" path="m45,r,l35,66r-9,67l14,267,6,401,3,534,6,669r8,134l18,854r,-3l9,814,8,803,1,669,,534,3,401,12,267,25,132,34,66,45,xe" fillcolor="#44546a [3215]" strokecolor="#44546a [3215]" strokeweight="0">
                           <v:path arrowok="t" o:connecttype="custom" o:connectlocs="71438,0;71438,0;55563,104775;41275,211138;22225,423863;9525,636588;4763,847725;9525,1062038;22225,1274763;28575,1355725;28575,1350963;14288,1292225;12700,1274763;1588,1062038;0,847725;4763,636588;19050,423863;39688,209550;53975,104775;71438,0" o:connectangles="0,0,0,0,0,0,0,0,0,0,0,0,0,0,0,0,0,0,0,0"/>
                         </v:shape>
-                        <v:shape id="Forme libre 24" o:spid="_x0000_s1036" style="position:absolute;left:3633;top:62311;width:2444;height:9985;visibility:visible;mso-wrap-style:square;v-text-anchor:top" coordsize="154,629" o:gfxdata="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" path="m,l10,44r11,82l34,207r19,86l75,380r25,86l120,521r21,55l152,618r2,11l140,595,115,532,93,468,67,383,47,295,28,207,12,104,,xe" fillcolor="#44546a [3215]" strokecolor="#44546a [3215]" strokeweight="0">
+                        <v:shape id="Forme libre 24" o:spid="_x0000_s1036" style="position:absolute;left:3633;top:62311;width:2444;height:9985;visibility:visible;mso-wrap-style:square;v-text-anchor:top" coordsize="154,629" o:gfxdata="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" path="m,l10,44r11,82l34,207r19,86l75,380r25,86l120,521r21,55l152,618r2,11l140,595,115,532,93,468,67,383,47,295,28,207,12,104,,xe" fillcolor="#44546a [3215]" strokecolor="#44546a [3215]" strokeweight="0">
                           <v:path arrowok="t" o:connecttype="custom" o:connectlocs="0,0;15875,69850;33338,200025;53975,328613;84138,465138;119063,603250;158750,739775;190500,827088;223838,914400;241300,981075;244475,998538;222250,944563;182563,844550;147638,742950;106363,608013;74613,468313;44450,328613;19050,165100;0,0" o:connectangles="0,0,0,0,0,0,0,0,0,0,0,0,0,0,0,0,0,0,0"/>
                         </v:shape>
-                        <v:shape id="Forme libre 25" o:spid="_x0000_s1037" style="position:absolute;left:6204;top:72233;width:524;height:1095;visibility:visible;mso-wrap-style:square;v-text-anchor:top" coordsize="33,69" o:gfxdata="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" path="m,l33,69r-9,l12,35,,xe" fillcolor="#44546a [3215]" strokecolor="#44546a [3215]" strokeweight="0">
+                        <v:shape id="Forme libre 25" o:spid="_x0000_s1037" style="position:absolute;left:6204;top:72233;width:524;height:1095;visibility:visible;mso-wrap-style:square;v-text-anchor:top" coordsize="33,69" o:gfxdata="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" path="m,l33,69r-9,l12,35,,xe" fillcolor="#44546a [3215]" strokecolor="#44546a [3215]" strokeweight="0">
                           <v:path arrowok="t" o:connecttype="custom" o:connectlocs="0,0;52388,109538;38100,109538;19050,55563;0,0" o:connectangles="0,0,0,0,0"/>
                         </v:shape>
-                        <v:shape id="Forme libre 26" o:spid="_x0000_s1038" style="position:absolute;left:3553;top:61533;width:238;height:1476;visibility:visible;mso-wrap-style:square;v-text-anchor:top" coordsize="15,93" o:gfxdata="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" path="m,l9,37r,3l15,93,5,49,,xe" fillcolor="#44546a [3215]" strokecolor="#44546a [3215]" strokeweight="0">
+                        <v:shape id="Forme libre 26" o:spid="_x0000_s1038" style="position:absolute;left:3553;top:61533;width:238;height:1476;visibility:visible;mso-wrap-style:square;v-text-anchor:top" coordsize="15,93" o:gfxdata="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" path="m,l9,37r,3l15,93,5,49,,xe" fillcolor="#44546a [3215]" strokecolor="#44546a [3215]" strokeweight="0">
                           <v:path arrowok="t" o:connecttype="custom" o:connectlocs="0,0;14288,58738;14288,63500;23813,147638;7938,77788;0,0" o:connectangles="0,0,0,0,0,0"/>
                         </v:shape>
-                        <v:shape id="Forme libre 27" o:spid="_x0000_s1039" style="position:absolute;left:5633;top:56897;width:6255;height:12161;visibility:visible;mso-wrap-style:square;v-text-anchor:top" coordsize="394,766" o:gfxdata="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" path="m394,r,l356,38,319,77r-35,40l249,160r-42,58l168,276r-37,63l98,402,69,467,45,535,26,604,14,673,7,746,6,766,,749r1,-5l7,673,21,603,40,533,65,466,94,400r33,-64l164,275r40,-60l248,158r34,-42l318,76,354,37,394,xe" fillcolor="#44546a [3215]" strokecolor="#44546a [3215]" strokeweight="0">
+                        <v:shape id="Forme libre 27" o:spid="_x0000_s1039" style="position:absolute;left:5633;top:56897;width:6255;height:12161;visibility:visible;mso-wrap-style:square;v-text-anchor:top" coordsize="394,766" o:gfxdata="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" path="m394,r,l356,38,319,77r-35,40l249,160r-42,58l168,276r-37,63l98,402,69,467,45,535,26,604,14,673,7,746,6,766,,749r1,-5l7,673,21,603,40,533,65,466,94,400r33,-64l164,275r40,-60l248,158r34,-42l318,76,354,37,394,xe" fillcolor="#44546a [3215]" strokecolor="#44546a [3215]" strokeweight="0">
                           <v:path arrowok="t" o:connecttype="custom" o:connectlocs="625475,0;625475,0;565150,60325;506413,122238;450850,185738;395288,254000;328613,346075;266700,438150;207963,538163;155575,638175;109538,741363;71438,849313;41275,958850;22225,1068388;11113,1184275;9525,1216025;0,1189038;1588,1181100;11113,1068388;33338,957263;63500,846138;103188,739775;149225,635000;201613,533400;260350,436563;323850,341313;393700,250825;447675,184150;504825,120650;561975,58738;625475,0" o:connectangles="0,0,0,0,0,0,0,0,0,0,0,0,0,0,0,0,0,0,0,0,0,0,0,0,0,0,0,0,0,0,0"/>
                         </v:shape>
-                        <v:shape id="Forme libre 28" o:spid="_x0000_s1040" style="position:absolute;left:5633;top:69153;width:571;height:3080;visibility:visible;mso-wrap-style:square;v-text-anchor:top" coordsize="36,194" o:gfxdata="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" path="m,l6,16r1,3l11,80r9,52l33,185r3,9l21,161,15,145,5,81,1,41,,xe" fillcolor="#44546a [3215]" strokecolor="#44546a [3215]" strokeweight="0">
+                        <v:shape id="Forme libre 28" o:spid="_x0000_s1040" style="position:absolute;left:5633;top:69153;width:571;height:3080;visibility:visible;mso-wrap-style:square;v-text-anchor:top" coordsize="36,194" o:gfxdata="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" path="m,l6,16r1,3l11,80r9,52l33,185r3,9l21,161,15,145,5,81,1,41,,xe" fillcolor="#44546a [3215]" strokecolor="#44546a [3215]" strokeweight="0">
                           <v:path arrowok="t" o:connecttype="custom" o:connectlocs="0,0;9525,25400;11113,30163;17463,127000;31750,209550;52388,293688;57150,307975;33338,255588;23813,230188;7938,128588;1588,65088;0,0" o:connectangles="0,0,0,0,0,0,0,0,0,0,0,0"/>
                         </v:shape>
-                        <v:shape id="Forme libre 29" o:spid="_x0000_s1041" style="position:absolute;left:6077;top:72296;width:493;height:1032;visibility:visible;mso-wrap-style:square;v-text-anchor:top" coordsize="31,65" o:gfxdata="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" path="m,l31,65r-8,l,xe" fillcolor="#44546a [3215]" strokecolor="#44546a [3215]" strokeweight="0">
+                        <v:shape id="Forme libre 29" o:spid="_x0000_s1041" style="position:absolute;left:6077;top:72296;width:493;height:1032;visibility:visible;mso-wrap-style:square;v-text-anchor:top" coordsize="31,65" o:gfxdata="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" path="m,l31,65r-8,l,xe" fillcolor="#44546a [3215]" strokecolor="#44546a [3215]" strokeweight="0">
                           <v:path arrowok="t" o:connecttype="custom" o:connectlocs="0,0;49213,103188;36513,103188;0,0" o:connectangles="0,0,0,0"/>
                         </v:shape>
-                        <v:shape id="Forme libre 30" o:spid="_x0000_s1042" style="position:absolute;left:5633;top:68788;width:111;height:666;visibility:visible;mso-wrap-style:square;v-text-anchor:top" coordsize="7,42" o:gfxdata="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" path="m,l6,17,7,42,6,39,,23,,xe" fillcolor="#44546a [3215]" strokecolor="#44546a [3215]" strokeweight="0">
+                        <v:shape id="Forme libre 30" o:spid="_x0000_s1042" style="position:absolute;left:5633;top:68788;width:111;height:666;visibility:visible;mso-wrap-style:square;v-text-anchor:top" coordsize="7,42" o:gfxdata="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" path="m,l6,17,7,42,6,39,,23,,xe" fillcolor="#44546a [3215]" strokecolor="#44546a [3215]" strokeweight="0">
                           <v:path arrowok="t" o:connecttype="custom" o:connectlocs="0,0;9525,26988;11113,66675;9525,61913;0,36513;0,0" o:connectangles="0,0,0,0,0,0"/>
                         </v:shape>
-                        <v:shape id="Forme libre 31" o:spid="_x0000_s1043" style="position:absolute;left:5871;top:71455;width:714;height:1873;visibility:visible;mso-wrap-style:square;v-text-anchor:top" coordsize="45,118" o:gfxdata="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" path="m,l6,16,21,49,33,84r12,34l44,118,13,53,11,42,,xe" fillcolor="#44546a [3215]" strokecolor="#44546a [3215]" strokeweight="0">
+                        <v:shape id="Forme libre 31" o:spid="_x0000_s1043" style="position:absolute;left:5871;top:71455;width:714;height:1873;visibility:visible;mso-wrap-style:square;v-text-anchor:top" coordsize="45,118" o:gfxdata="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" path="m,l6,16,21,49,33,84r12,34l44,118,13,53,11,42,,xe" fillcolor="#44546a [3215]" strokecolor="#44546a [3215]" strokeweight="0">
                           <v:path arrowok="t" o:connecttype="custom" o:connectlocs="0,0;9525,25400;33338,77788;52388,133350;71438,187325;69850,187325;20638,84138;17463,66675;0,0" o:connectangles="0,0,0,0,0,0,0,0,0"/>
                         </v:shape>
                       </v:group>
-                      <v:group id="Groupe 7" o:spid="_x0000_s1044" style="position:absolute;left:806;top:48269;width:13063;height:25059" coordorigin="806,46499" coordsize="8747,16779" o:gfxdata="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">
+                      <v:group id="Groupe 7" o:spid="_x0000_s1044" style="position:absolute;left:806;top:48269;width:13063;height:25059" coordorigin="806,46499" coordsize="8747,16779" o:gfxdata="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">
                         <o:lock v:ext="edit" aspectratio="t"/>
-                        <v:shape id="Forme libre 8" o:spid="_x0000_s1045" style="position:absolute;left:1187;top:51897;width:1984;height:7143;visibility:visible;mso-wrap-style:square;v-text-anchor:top" coordsize="125,450" o:gfxdata="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" path="m,l41,155,86,309r39,116l125,450,79,311,41,183,7,54,,xe" fillcolor="#44546a [3215]" strokecolor="#44546a [3215]" strokeweight="0">
+                        <v:shape id="Forme libre 8" o:spid="_x0000_s1045" style="position:absolute;left:1187;top:51897;width:1984;height:7143;visibility:visible;mso-wrap-style:square;v-text-anchor:top" coordsize="125,450" o:gfxdata="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" path="m,l41,155,86,309r39,116l125,450,79,311,41,183,7,54,,xe" fillcolor="#44546a [3215]" strokecolor="#44546a [3215]" strokeweight="0">
                           <v:fill opacity="13107f"/>
                           <v:stroke opacity="13107f"/>
                           <v:path arrowok="t" o:connecttype="custom" o:connectlocs="0,0;65088,246063;136525,490538;198438,674688;198438,714375;125413,493713;65088,290513;11113,85725;0,0" o:connectangles="0,0,0,0,0,0,0,0,0"/>
                         </v:shape>
-                        <v:shape id="Forme libre 9" o:spid="_x0000_s1046" style="position:absolute;left:3282;top:58913;width:1874;height:4366;visibility:visible;mso-wrap-style:square;v-text-anchor:top" coordsize="118,275" o:gfxdata="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" path="m,l8,20,37,96r32,74l118,275r-9,l61,174,30,100,,26,,xe" fillcolor="#44546a [3215]" strokecolor="#44546a [3215]" strokeweight="0">
+                        <v:shape id="Forme libre 9" o:spid="_x0000_s1046" style="position:absolute;left:3282;top:58913;width:1874;height:4366;visibility:visible;mso-wrap-style:square;v-text-anchor:top" coordsize="118,275" o:gfxdata="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" path="m,l8,20,37,96r32,74l118,275r-9,l61,174,30,100,,26,,xe" fillcolor="#44546a [3215]" strokecolor="#44546a [3215]" strokeweight="0">
                           <v:fill opacity="13107f"/>
                           <v:stroke opacity="13107f"/>
                           <v:path arrowok="t" o:connecttype="custom" o:connectlocs="0,0;12700,31750;58738,152400;109538,269875;187325,436563;173038,436563;96838,276225;47625,158750;0,41275;0,0" o:connectangles="0,0,0,0,0,0,0,0,0,0"/>
                         </v:shape>
-                        <v:shape id="Forme libre 10" o:spid="_x0000_s1047" style="position:absolute;left:806;top:50103;width:317;height:1921;visibility:visible;mso-wrap-style:square;v-text-anchor:top" coordsize="20,121" o:gfxdata="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" path="m,l16,72r4,49l18,112,,31,,xe" fillcolor="#44546a [3215]" strokecolor="#44546a [3215]" strokeweight="0">
+                        <v:shape id="Forme libre 10" o:spid="_x0000_s1047" style="position:absolute;left:806;top:50103;width:317;height:1921;visibility:visible;mso-wrap-style:square;v-text-anchor:top" coordsize="20,121" o:gfxdata="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" path="m,l16,72r4,49l18,112,,31,,xe" fillcolor="#44546a [3215]" strokecolor="#44546a [3215]" strokeweight="0">
                           <v:fill opacity="13107f"/>
                           <v:stroke opacity="13107f"/>
                           <v:path arrowok="t" o:connecttype="custom" o:connectlocs="0,0;25400,114300;31750,192088;28575,177800;0,49213;0,0" o:connectangles="0,0,0,0,0,0"/>
                         </v:shape>
-                        <v:shape id="Forme libre 12" o:spid="_x0000_s1048" style="position:absolute;left:1123;top:52024;width:2509;height:10207;visibility:visible;mso-wrap-style:square;v-text-anchor:top" coordsize="158,643" o:gfxdata="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" path="m,l11,46r11,83l36,211r19,90l76,389r27,87l123,533r21,55l155,632r3,11l142,608,118,544,95,478,69,391,47,302,29,212,13,107,,xe" fillcolor="#44546a [3215]" strokecolor="#44546a [3215]" strokeweight="0">
+                        <v:shape id="Forme libre 12" o:spid="_x0000_s1048" style="position:absolute;left:1123;top:52024;width:2509;height:10207;visibility:visible;mso-wrap-style:square;v-text-anchor:top" coordsize="158,643" o:gfxdata="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" path="m,l11,46r11,83l36,211r19,90l76,389r27,87l123,533r21,55l155,632r3,11l142,608,118,544,95,478,69,391,47,302,29,212,13,107,,xe" fillcolor="#44546a [3215]" strokecolor="#44546a [3215]" strokeweight="0">
                           <v:fill opacity="13107f"/>
                           <v:stroke opacity="13107f"/>
                           <v:path arrowok="t" o:connecttype="custom" o:connectlocs="0,0;17463,73025;34925,204788;57150,334963;87313,477838;120650,617538;163513,755650;195263,846138;228600,933450;246063,1003300;250825,1020763;225425,965200;187325,863600;150813,758825;109538,620713;74613,479425;46038,336550;20638,169863;0,0" o:connectangles="0,0,0,0,0,0,0,0,0,0,0,0,0,0,0,0,0,0,0"/>
                         </v:shape>
-                        <v:shape id="Forme libre 13" o:spid="_x0000_s1049" style="position:absolute;left:3759;top:62152;width:524;height:1127;visibility:visible;mso-wrap-style:square;v-text-anchor:top" coordsize="33,71" o:gfxdata="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" path="m,l33,71r-9,l11,36,,xe" fillcolor="#44546a [3215]" strokecolor="#44546a [3215]" strokeweight="0">
+                        <v:shape id="Forme libre 13" o:spid="_x0000_s1049" style="position:absolute;left:3759;top:62152;width:524;height:1127;visibility:visible;mso-wrap-style:square;v-text-anchor:top" coordsize="33,71" o:gfxdata="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" path="m,l33,71r-9,l11,36,,xe" fillcolor="#44546a [3215]" strokecolor="#44546a [3215]" strokeweight="0">
                           <v:fill opacity="13107f"/>
                           <v:stroke opacity="13107f"/>
                           <v:path arrowok="t" o:connecttype="custom" o:connectlocs="0,0;52388,112713;38100,112713;17463,57150;0,0" o:connectangles="0,0,0,0,0"/>
                         </v:shape>
-                        <v:shape id="Forme libre 14" o:spid="_x0000_s1050" style="position:absolute;left:1060;top:51246;width:238;height:1508;visibility:visible;mso-wrap-style:square;v-text-anchor:top" coordsize="15,95" o:gfxdata="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" path="m,l8,37r,4l15,95,4,49,,xe" fillcolor="#44546a [3215]" strokecolor="#44546a [3215]" strokeweight="0">
+                        <v:shape id="Forme libre 14" o:spid="_x0000_s1050" style="position:absolute;left:1060;top:51246;width:238;height:1508;visibility:visible;mso-wrap-style:square;v-text-anchor:top" coordsize="15,95" o:gfxdata="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" path="m,l8,37r,4l15,95,4,49,,xe" fillcolor="#44546a [3215]" strokecolor="#44546a [3215]" strokeweight="0">
                           <v:fill opacity="13107f"/>
                           <v:stroke opacity="13107f"/>
                           <v:path arrowok="t" o:connecttype="custom" o:connectlocs="0,0;12700,58738;12700,65088;23813,150813;6350,77788;0,0" o:connectangles="0,0,0,0,0,0"/>
                         </v:shape>
-                        <v:shape id="Forme libre 15" o:spid="_x0000_s1051" style="position:absolute;left:3171;top:46499;width:6382;height:12414;visibility:visible;mso-wrap-style:square;v-text-anchor:top" coordsize="402,782" o:gfxdata="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" path="m402,r,1l363,39,325,79r-35,42l255,164r-44,58l171,284r-38,62l100,411,71,478,45,546,27,617,13,689,7,761r,21l,765r1,-4l7,688,21,616,40,545,66,475,95,409r35,-66l167,281r42,-61l253,163r34,-43l324,78,362,38,402,xe" fillcolor="#44546a [3215]" strokecolor="#44546a [3215]" strokeweight="0">
+                        <v:shape id="Forme libre 15" o:spid="_x0000_s1051" style="position:absolute;left:3171;top:46499;width:6382;height:12414;visibility:visible;mso-wrap-style:square;v-text-anchor:top" coordsize="402,782" o:gfxdata="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" path="m402,r,1l363,39,325,79r-35,42l255,164r-44,58l171,284r-38,62l100,411,71,478,45,546,27,617,13,689,7,761r,21l,765r1,-4l7,688,21,616,40,545,66,475,95,409r35,-66l167,281r42,-61l253,163r34,-43l324,78,362,38,402,xe" fillcolor="#44546a [3215]" strokecolor="#44546a [3215]" strokeweight="0">
                           <v:fill opacity="13107f"/>
                           <v:stroke opacity="13107f"/>
                           <v:path arrowok="t" o:connecttype="custom" o:connectlocs="638175,0;638175,1588;576263,61913;515938,125413;460375,192088;404813,260350;334963,352425;271463,450850;211138,549275;158750,652463;112713,758825;71438,866775;42863,979488;20638,1093788;11113,1208088;11113,1241425;0,1214438;1588,1208088;11113,1092200;33338,977900;63500,865188;104775,754063;150813,649288;206375,544513;265113,446088;331788,349250;401638,258763;455613,190500;514350,123825;574675,60325;638175,0" o:connectangles="0,0,0,0,0,0,0,0,0,0,0,0,0,0,0,0,0,0,0,0,0,0,0,0,0,0,0,0,0,0,0"/>
                         </v:shape>
-                        <v:shape id="Forme libre 16" o:spid="_x0000_s1052" style="position:absolute;left:3171;top:59040;width:588;height:3112;visibility:visible;mso-wrap-style:square;v-text-anchor:top" coordsize="37,196" o:gfxdata="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" path="m,l6,15r1,3l12,80r9,54l33,188r4,8l22,162,15,146,5,81,1,40,,xe" fillcolor="#44546a [3215]" strokecolor="#44546a [3215]" strokeweight="0">
+                        <v:shape id="Forme libre 16" o:spid="_x0000_s1052" style="position:absolute;left:3171;top:59040;width:588;height:3112;visibility:visible;mso-wrap-style:square;v-text-anchor:top" coordsize="37,196" o:gfxdata="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" path="m,l6,15r1,3l12,80r9,54l33,188r4,8l22,162,15,146,5,81,1,40,,xe" fillcolor="#44546a [3215]" strokecolor="#44546a [3215]" strokeweight="0">
                           <v:fill opacity="13107f"/>
                           <v:stroke opacity="13107f"/>
                           <v:path arrowok="t" o:connecttype="custom" o:connectlocs="0,0;9525,23813;11113,28575;19050,127000;33338,212725;52388,298450;58738,311150;34925,257175;23813,231775;7938,128588;1588,63500;0,0" o:connectangles="0,0,0,0,0,0,0,0,0,0,0,0"/>
                         </v:shape>
-                        <v:shape id="Forme libre 17" o:spid="_x0000_s1053" style="position:absolute;left:3632;top:62231;width:492;height:1048;visibility:visible;mso-wrap-style:square;v-text-anchor:top" coordsize="31,66" o:gfxdata="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" path="m,l31,66r-7,l,xe" fillcolor="#44546a [3215]" strokecolor="#44546a [3215]" strokeweight="0">
+                        <v:shape id="Forme libre 17" o:spid="_x0000_s1053" style="position:absolute;left:3632;top:62231;width:492;height:1048;visibility:visible;mso-wrap-style:square;v-text-anchor:top" coordsize="31,66" o:gfxdata="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" path="m,l31,66r-7,l,xe" fillcolor="#44546a [3215]" strokecolor="#44546a [3215]" strokeweight="0">
                           <v:fill opacity="13107f"/>
                           <v:stroke opacity="13107f"/>
                           <v:path arrowok="t" o:connecttype="custom" o:connectlocs="0,0;49213,104775;38100,104775;0,0" o:connectangles="0,0,0,0"/>
                         </v:shape>
-                        <v:shape id="Forme libre 18" o:spid="_x0000_s1054" style="position:absolute;left:3171;top:58644;width:111;height:682;visibility:visible;mso-wrap-style:square;v-text-anchor:top" coordsize="7,43" o:gfxdata="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" path="m,l7,17r,26l6,40,,25,,xe" fillcolor="#44546a [3215]" strokecolor="#44546a [3215]" strokeweight="0">
+                        <v:shape id="Forme libre 18" o:spid="_x0000_s1054" style="position:absolute;left:3171;top:58644;width:111;height:682;visibility:visible;mso-wrap-style:square;v-text-anchor:top" coordsize="7,43" o:gfxdata="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" path="m,l7,17r,26l6,40,,25,,xe" fillcolor="#44546a [3215]" strokecolor="#44546a [3215]" strokeweight="0">
                           <v:fill opacity="13107f"/>
                           <v:stroke opacity="13107f"/>
                           <v:path arrowok="t" o:connecttype="custom" o:connectlocs="0,0;11113,26988;11113,68263;9525,63500;0,39688;0,0" o:connectangles="0,0,0,0,0,0"/>
                         </v:shape>
-                        <v:shape id="Forme libre 19" o:spid="_x0000_s1055" style="position:absolute;left:3409;top:61358;width:731;height:1921;visibility:visible;mso-wrap-style:square;v-text-anchor:top" coordsize="46,121" o:gfxdata="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" path="m,l7,16,22,50,33,86r13,35l45,121,14,55,11,44,,xe" fillcolor="#44546a [3215]" strokecolor="#44546a [3215]" strokeweight="0">
+                        <v:shape id="Forme libre 19" o:spid="_x0000_s1055" style="position:absolute;left:3409;top:61358;width:731;height:1921;visibility:visible;mso-wrap-style:square;v-text-anchor:top" coordsize="46,121" o:gfxdata="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" path="m,l7,16,22,50,33,86r13,35l45,121,14,55,11,44,,xe" fillcolor="#44546a [3215]" strokecolor="#44546a [3215]" strokeweight="0">
                           <v:fill opacity="13107f"/>
                           <v:stroke opacity="13107f"/>
                           <v:path arrowok="t" o:connecttype="custom" o:connectlocs="0,0;11113,25400;34925,79375;52388,136525;73025,192088;71438,192088;22225,87313;17463,69850;0,0" o:connectangles="0,0,0,0,0,0,0,0,0"/>
@@ -3859,7 +3854,6 @@
                                     <w:dataBinding w:prefixMappings="xmlns:ns0='http://purl.org/dc/elements/1.1/' xmlns:ns1='http://schemas.openxmlformats.org/package/2006/metadata/core-properties' " w:xpath="/ns1:coreProperties[1]/ns0:creator[1]" w:storeItemID="{6C3C8BC8-F283-45AE-878A-BAB7291924A1}"/>
                                     <w:text/>
                                   </w:sdtPr>
-                                  <w:sdtEndPr/>
                                   <w:sdtContent>
                                     <w:r>
                                       <w:rPr>
@@ -3895,7 +3889,6 @@
                                     <w:dataBinding w:prefixMappings="xmlns:ns0='http://schemas.openxmlformats.org/officeDocument/2006/extended-properties' " w:xpath="/ns0:Properties[1]/ns0:Company[1]" w:storeItemID="{6668398D-A668-4E3E-A5EB-62B293D839F1}"/>
                                     <w:text/>
                                   </w:sdtPr>
-                                  <w:sdtEndPr/>
                                   <w:sdtContent>
                                     <w:r>
                                       <w:rPr>
@@ -3956,7 +3949,6 @@
                               <w:dataBinding w:prefixMappings="xmlns:ns0='http://purl.org/dc/elements/1.1/' xmlns:ns1='http://schemas.openxmlformats.org/package/2006/metadata/core-properties' " w:xpath="/ns1:coreProperties[1]/ns0:creator[1]" w:storeItemID="{6C3C8BC8-F283-45AE-878A-BAB7291924A1}"/>
                               <w:text/>
                             </w:sdtPr>
-                            <w:sdtEndPr/>
                             <w:sdtContent>
                               <w:r>
                                 <w:rPr>
@@ -3992,7 +3984,6 @@
                               <w:dataBinding w:prefixMappings="xmlns:ns0='http://schemas.openxmlformats.org/officeDocument/2006/extended-properties' " w:xpath="/ns0:Properties[1]/ns0:Company[1]" w:storeItemID="{6668398D-A668-4E3E-A5EB-62B293D839F1}"/>
                               <w:text/>
                             </w:sdtPr>
-                            <w:sdtEndPr/>
                             <w:sdtContent>
                               <w:r>
                                 <w:rPr>
@@ -4039,7 +4030,6 @@
           <w:docPartUnique/>
         </w:docPartObj>
       </w:sdtPr>
-      <w:sdtEndPr/>
       <w:sdtContent>
         <w:p>
           <w:pPr>
@@ -9666,18 +9656,18 @@
                   <v:path o:extrusionok="f" gradientshapeok="t" o:connecttype="rect"/>
                   <o:lock v:ext="edit" aspectratio="t"/>
                 </v:shapetype>
-                <v:shape id="Image 11" o:spid="_x0000_s1058" type="#_x0000_t75" style="position:absolute;top:282;width:32048;height:22492;visibility:visible;mso-wrap-style:square" o:gfxdata="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">
+                <v:shape id="Image 11" o:spid="_x0000_s1058" type="#_x0000_t75" style="position:absolute;top:282;width:32048;height:22492;visibility:visible;mso-wrap-style:square" o:gfxdata="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">
                   <v:imagedata r:id="rId25" o:title=""/>
                   <v:path arrowok="t"/>
                 </v:shape>
-                <v:shape id="Zone de texte 34" o:spid="_x0000_s1059" type="#_x0000_t202" style="position:absolute;top:22999;width:32048;height:2763;visibility:visible;mso-wrap-style:square;v-text-anchor:top" o:gfxdata="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" stroked="f">
+                <v:shape id="Zone de texte 34" o:spid="_x0000_s1059" type="#_x0000_t202" style="position:absolute;top:22999;width:32048;height:2763;visibility:visible;mso-wrap-style:square;v-text-anchor:top" o:gfxdata="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" stroked="f">
                   <v:textbox inset="0,0,0,0">
                     <w:txbxContent>
                       <w:p>
                         <w:pPr>
                           <w:pStyle w:val="Lgende"/>
                         </w:pPr>
-                        <w:bookmarkStart w:id="21" w:name="_Toc64032969"/>
+                        <w:bookmarkStart w:id="20" w:name="_Toc64032969"/>
                         <w:r>
                           <w:t xml:space="preserve">Figure </w:t>
                         </w:r>
@@ -9714,7 +9704,7 @@
                         <w:r>
                           <w:t>globale de l'application</w:t>
                         </w:r>
-                        <w:bookmarkEnd w:id="21"/>
+                        <w:bookmarkEnd w:id="20"/>
                       </w:p>
                     </w:txbxContent>
                   </v:textbox>
@@ -9843,7 +9833,7 @@
                               <w:pPr>
                                 <w:pStyle w:val="Lgende"/>
                               </w:pPr>
-                              <w:bookmarkStart w:id="20" w:name="_Toc64032970"/>
+                              <w:bookmarkStart w:id="21" w:name="_Toc64032970"/>
                               <w:r>
                                 <w:t xml:space="preserve">Figure </w:t>
                               </w:r>
@@ -9874,7 +9864,7 @@
                               <w:r>
                                 <w:t>formulaire d'ajout d'objet</w:t>
                               </w:r>
-                              <w:bookmarkEnd w:id="20"/>
+                              <w:bookmarkEnd w:id="21"/>
                             </w:p>
                           </w:txbxContent>
                         </wps:txbx>
@@ -9894,18 +9884,18 @@
           <mc:Fallback>
             <w:pict>
               <v:group id="Groupe 38" o:spid="_x0000_s1060" style="position:absolute;left:0;text-align:left;margin-left:0;margin-top:.35pt;width:313.7pt;height:161.7pt;z-index:251664384;mso-position-horizontal:left;mso-position-horizontal-relative:margin" coordsize="39839,20535" o:gfxdata="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">
-                <v:shape id="Image 36" o:spid="_x0000_s1061" type="#_x0000_t75" style="position:absolute;width:39839;height:17354;visibility:visible;mso-wrap-style:square" o:gfxdata="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">
+                <v:shape id="Image 36" o:spid="_x0000_s1061" type="#_x0000_t75" style="position:absolute;width:39839;height:17354;visibility:visible;mso-wrap-style:square" o:gfxdata="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">
                   <v:imagedata r:id="rId27" o:title=""/>
                   <v:path arrowok="t"/>
                 </v:shape>
-                <v:shape id="Zone de texte 37" o:spid="_x0000_s1062" type="#_x0000_t202" style="position:absolute;top:17951;width:39839;height:2584;visibility:visible;mso-wrap-style:square;v-text-anchor:top" o:gfxdata="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" stroked="f">
+                <v:shape id="Zone de texte 37" o:spid="_x0000_s1062" type="#_x0000_t202" style="position:absolute;top:17951;width:39839;height:2584;visibility:visible;mso-wrap-style:square;v-text-anchor:top" o:gfxdata="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" stroked="f">
                   <v:textbox style="mso-fit-shape-to-text:t" inset="0,0,0,0">
                     <w:txbxContent>
                       <w:p>
                         <w:pPr>
                           <w:pStyle w:val="Lgende"/>
                         </w:pPr>
-                        <w:bookmarkStart w:id="23" w:name="_Toc64032970"/>
+                        <w:bookmarkStart w:id="22" w:name="_Toc64032970"/>
                         <w:r>
                           <w:t xml:space="preserve">Figure </w:t>
                         </w:r>
@@ -9936,7 +9926,7 @@
                         <w:r>
                           <w:t>formulaire d'ajout d'objet</w:t>
                         </w:r>
-                        <w:bookmarkEnd w:id="23"/>
+                        <w:bookmarkEnd w:id="22"/>
                       </w:p>
                     </w:txbxContent>
                   </v:textbox>
@@ -9995,21 +9985,21 @@
         <w:lastRenderedPageBreak/>
         <w:t xml:space="preserve"> </w:t>
       </w:r>
-      <w:bookmarkStart w:id="21" w:name="_Toc64659603"/>
+      <w:bookmarkStart w:id="23" w:name="_Toc64659603"/>
       <w:r>
         <w:t>Use Cases &amp; Scénarii</w:t>
       </w:r>
-      <w:bookmarkEnd w:id="21"/>
+      <w:bookmarkEnd w:id="23"/>
     </w:p>
     <w:p>
       <w:pPr>
         <w:pStyle w:val="Titre3"/>
       </w:pPr>
-      <w:bookmarkStart w:id="22" w:name="_Toc64659604"/>
+      <w:bookmarkStart w:id="24" w:name="_Toc64659604"/>
       <w:r>
         <w:t>Use Cases</w:t>
       </w:r>
-      <w:bookmarkEnd w:id="22"/>
+      <w:bookmarkEnd w:id="24"/>
     </w:p>
     <w:p>
       <w:r>
@@ -10069,7 +10059,7 @@
       <w:pPr>
         <w:pStyle w:val="Lgende"/>
       </w:pPr>
-      <w:bookmarkStart w:id="23" w:name="_Toc64032971"/>
+      <w:bookmarkStart w:id="25" w:name="_Toc64032971"/>
       <w:r>
         <w:t xml:space="preserve">Figure </w:t>
       </w:r>
@@ -10094,7 +10084,7 @@
       <w:r>
         <w:t xml:space="preserve"> : use cases</w:t>
       </w:r>
-      <w:bookmarkEnd w:id="23"/>
+      <w:bookmarkEnd w:id="25"/>
     </w:p>
     <w:p>
       <w:pPr>
@@ -10113,22 +10103,22 @@
       <w:pPr>
         <w:pStyle w:val="Titre3"/>
       </w:pPr>
-      <w:bookmarkStart w:id="24" w:name="_Toc64659605"/>
+      <w:bookmarkStart w:id="26" w:name="_Toc64659605"/>
       <w:r>
         <w:lastRenderedPageBreak/>
         <w:t>Scénarii</w:t>
       </w:r>
-      <w:bookmarkEnd w:id="24"/>
+      <w:bookmarkEnd w:id="26"/>
     </w:p>
     <w:p>
       <w:pPr>
         <w:pStyle w:val="Titre4"/>
       </w:pPr>
-      <w:bookmarkStart w:id="25" w:name="_Toc64659606"/>
+      <w:bookmarkStart w:id="27" w:name="_Toc64659606"/>
       <w:r>
         <w:t>Ajouter un objet</w:t>
       </w:r>
-      <w:bookmarkEnd w:id="25"/>
+      <w:bookmarkEnd w:id="27"/>
     </w:p>
     <w:tbl>
       <w:tblPr>
@@ -10420,11 +10410,11 @@
       <w:pPr>
         <w:pStyle w:val="Titre4"/>
       </w:pPr>
-      <w:bookmarkStart w:id="26" w:name="_Toc64659607"/>
+      <w:bookmarkStart w:id="28" w:name="_Toc64659607"/>
       <w:r>
         <w:t>Afficher les objets dont le délai est dépassé</w:t>
       </w:r>
-      <w:bookmarkEnd w:id="26"/>
+      <w:bookmarkEnd w:id="28"/>
     </w:p>
     <w:tbl>
       <w:tblPr>
@@ -10542,11 +10532,11 @@
       <w:pPr>
         <w:pStyle w:val="Titre4"/>
       </w:pPr>
-      <w:bookmarkStart w:id="27" w:name="_Toc64659608"/>
+      <w:bookmarkStart w:id="29" w:name="_Toc64659608"/>
       <w:r>
         <w:t>Générer un PDF</w:t>
       </w:r>
-      <w:bookmarkEnd w:id="27"/>
+      <w:bookmarkEnd w:id="29"/>
     </w:p>
     <w:tbl>
       <w:tblPr>
@@ -10765,12 +10755,12 @@
       <w:pPr>
         <w:pStyle w:val="Titre4"/>
       </w:pPr>
-      <w:bookmarkStart w:id="28" w:name="_Toc64659609"/>
+      <w:bookmarkStart w:id="30" w:name="_Toc64659609"/>
       <w:r>
         <w:lastRenderedPageBreak/>
         <w:t>Louer un objet</w:t>
       </w:r>
-      <w:bookmarkEnd w:id="28"/>
+      <w:bookmarkEnd w:id="30"/>
     </w:p>
     <w:tbl>
       <w:tblPr>
@@ -11287,11 +11277,11 @@
       <w:pPr>
         <w:pStyle w:val="Titre4"/>
       </w:pPr>
-      <w:bookmarkStart w:id="29" w:name="_Toc64659610"/>
+      <w:bookmarkStart w:id="31" w:name="_Toc64659610"/>
       <w:r>
         <w:t>Retourner un objet loué</w:t>
       </w:r>
-      <w:bookmarkEnd w:id="29"/>
+      <w:bookmarkEnd w:id="31"/>
     </w:p>
     <w:tbl>
       <w:tblPr>
@@ -11550,11 +11540,11 @@
       <w:pPr>
         <w:pStyle w:val="Titre4"/>
       </w:pPr>
-      <w:bookmarkStart w:id="30" w:name="_Toc64659611"/>
+      <w:bookmarkStart w:id="32" w:name="_Toc64659611"/>
       <w:r>
         <w:t>Rechercher par mot-clé</w:t>
       </w:r>
-      <w:bookmarkEnd w:id="30"/>
+      <w:bookmarkEnd w:id="32"/>
     </w:p>
     <w:tbl>
       <w:tblPr>
@@ -11805,21 +11795,21 @@
         <w:lastRenderedPageBreak/>
         <w:t xml:space="preserve"> </w:t>
       </w:r>
-      <w:bookmarkStart w:id="31" w:name="_Toc64659612"/>
+      <w:bookmarkStart w:id="33" w:name="_Toc64659612"/>
       <w:r>
         <w:t>Diagrammes</w:t>
       </w:r>
-      <w:bookmarkEnd w:id="31"/>
+      <w:bookmarkEnd w:id="33"/>
     </w:p>
     <w:p>
       <w:pPr>
         <w:pStyle w:val="Titre3"/>
       </w:pPr>
-      <w:bookmarkStart w:id="32" w:name="_Toc64659613"/>
+      <w:bookmarkStart w:id="34" w:name="_Toc64659613"/>
       <w:r>
         <w:t>Diagramme de classe</w:t>
       </w:r>
-      <w:bookmarkEnd w:id="32"/>
+      <w:bookmarkEnd w:id="34"/>
     </w:p>
     <w:p/>
     <w:p>
@@ -11878,7 +11868,7 @@
       <w:pPr>
         <w:pStyle w:val="Lgende"/>
       </w:pPr>
-      <w:bookmarkStart w:id="33" w:name="_Toc64032972"/>
+      <w:bookmarkStart w:id="35" w:name="_Toc64032972"/>
       <w:r>
         <w:t xml:space="preserve">Figure </w:t>
       </w:r>
@@ -11903,7 +11893,7 @@
       <w:r>
         <w:t xml:space="preserve"> : diagramme de classe</w:t>
       </w:r>
-      <w:bookmarkEnd w:id="33"/>
+      <w:bookmarkEnd w:id="35"/>
     </w:p>
     <w:p>
       <w:pPr>
@@ -11917,7 +11907,7 @@
       <w:pPr>
         <w:pStyle w:val="Titre3"/>
       </w:pPr>
-      <w:bookmarkStart w:id="34" w:name="_Toc64659614"/>
+      <w:bookmarkStart w:id="36" w:name="_Toc64659614"/>
       <w:r>
         <w:rPr>
           <w:noProof/>
@@ -11983,13 +11973,13 @@
       <w:r>
         <w:t>Diagramme de flux</w:t>
       </w:r>
-      <w:bookmarkEnd w:id="34"/>
+      <w:bookmarkEnd w:id="36"/>
     </w:p>
     <w:p>
       <w:pPr>
         <w:pStyle w:val="Lgende"/>
       </w:pPr>
-      <w:bookmarkStart w:id="35" w:name="_Toc64032973"/>
+      <w:bookmarkStart w:id="37" w:name="_Toc64032973"/>
       <w:r>
         <w:t xml:space="preserve">Figure </w:t>
       </w:r>
@@ -12017,7 +12007,7 @@
       <w:r>
         <w:t>diagramme de flux – ajouter un objet</w:t>
       </w:r>
-      <w:bookmarkEnd w:id="35"/>
+      <w:bookmarkEnd w:id="37"/>
     </w:p>
     <w:p>
       <w:r>
@@ -12082,7 +12072,7 @@
                                   <w:szCs w:val="20"/>
                                 </w:rPr>
                               </w:pPr>
-                              <w:bookmarkStart w:id="36" w:name="_Toc64032974"/>
+                              <w:bookmarkStart w:id="38" w:name="_Toc64032974"/>
                               <w:r>
                                 <w:t xml:space="preserve">Figure </w:t>
                               </w:r>
@@ -12107,7 +12097,7 @@
                               <w:r>
                                 <w:t xml:space="preserve"> : diagramme de flux – retourner un objet</w:t>
                               </w:r>
-                              <w:bookmarkEnd w:id="36"/>
+                              <w:bookmarkEnd w:id="38"/>
                             </w:p>
                           </w:txbxContent>
                         </wps:txbx>
@@ -12156,7 +12146,7 @@
           <mc:Fallback>
             <w:pict>
               <v:group id="Groupe 49" o:spid="_x0000_s1063" style="position:absolute;left:0;text-align:left;margin-left:0;margin-top:26.2pt;width:453.5pt;height:315.85pt;z-index:251673600;mso-position-horizontal:left;mso-position-horizontal-relative:margin" coordsize="57594,40112" o:gfxdata="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">
-                <v:shape id="Zone de texte 44" o:spid="_x0000_s1064" type="#_x0000_t202" style="position:absolute;top:37528;width:57594;height:2584;visibility:visible;mso-wrap-style:square;v-text-anchor:top" o:gfxdata="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" stroked="f">
+                <v:shape id="Zone de texte 44" o:spid="_x0000_s1064" type="#_x0000_t202" style="position:absolute;top:37528;width:57594;height:2584;visibility:visible;mso-wrap-style:square;v-text-anchor:top" o:gfxdata="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" stroked="f">
                   <v:textbox style="mso-fit-shape-to-text:t" inset="0,0,0,0">
                     <w:txbxContent>
                       <w:p>
@@ -12168,7 +12158,7 @@
                             <w:szCs w:val="20"/>
                           </w:rPr>
                         </w:pPr>
-                        <w:bookmarkStart w:id="40" w:name="_Toc64032974"/>
+                        <w:bookmarkStart w:id="39" w:name="_Toc64032974"/>
                         <w:r>
                           <w:t xml:space="preserve">Figure </w:t>
                         </w:r>
@@ -12193,12 +12183,12 @@
                         <w:r>
                           <w:t xml:space="preserve"> : diagramme de flux – retourner un objet</w:t>
                         </w:r>
-                        <w:bookmarkEnd w:id="40"/>
+                        <w:bookmarkEnd w:id="39"/>
                       </w:p>
                     </w:txbxContent>
                   </v:textbox>
                 </v:shape>
-                <v:shape id="Image 48" o:spid="_x0000_s1065" type="#_x0000_t75" style="position:absolute;width:45535;height:37211;visibility:visible;mso-wrap-style:square" o:gfxdata="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">
+                <v:shape id="Image 48" o:spid="_x0000_s1065" type="#_x0000_t75" style="position:absolute;width:45535;height:37211;visibility:visible;mso-wrap-style:square" o:gfxdata="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">
                   <v:imagedata r:id="rId35" o:title=""/>
                   <v:path arrowok="t"/>
                 </v:shape>
@@ -12210,8 +12200,8 @@
       </w:r>
     </w:p>
     <w:p>
-      <w:bookmarkStart w:id="37" w:name="_Toc71691012"/>
-      <w:bookmarkStart w:id="38" w:name="_Toc63239439"/>
+      <w:bookmarkStart w:id="40" w:name="_Toc71691012"/>
+      <w:bookmarkStart w:id="41" w:name="_Toc63239439"/>
       <w:r>
         <w:br w:type="page"/>
       </w:r>
@@ -12220,7 +12210,7 @@
       <w:pPr>
         <w:pStyle w:val="Titre2"/>
       </w:pPr>
-      <w:bookmarkStart w:id="39" w:name="_Toc64659615"/>
+      <w:bookmarkStart w:id="42" w:name="_Toc64659615"/>
       <w:r>
         <w:lastRenderedPageBreak/>
         <w:t>Stratégie</w:t>
@@ -12228,9 +12218,9 @@
       <w:r>
         <w:t xml:space="preserve"> de test</w:t>
       </w:r>
-      <w:bookmarkEnd w:id="37"/>
-      <w:bookmarkEnd w:id="38"/>
-      <w:bookmarkEnd w:id="39"/>
+      <w:bookmarkEnd w:id="40"/>
+      <w:bookmarkEnd w:id="41"/>
+      <w:bookmarkEnd w:id="42"/>
     </w:p>
     <w:p>
       <w:r>
@@ -12292,20 +12282,20 @@
           <w:i/>
         </w:rPr>
       </w:pPr>
-      <w:bookmarkStart w:id="40" w:name="_Toc25553310"/>
-      <w:bookmarkStart w:id="41" w:name="_Toc71691015"/>
-      <w:bookmarkStart w:id="42" w:name="_Toc63239440"/>
-      <w:bookmarkStart w:id="43" w:name="_Toc64659616"/>
+      <w:bookmarkStart w:id="43" w:name="_Toc25553310"/>
+      <w:bookmarkStart w:id="44" w:name="_Toc71691015"/>
+      <w:bookmarkStart w:id="45" w:name="_Toc63239440"/>
+      <w:bookmarkStart w:id="46" w:name="_Toc64659616"/>
       <w:r>
         <w:t>R</w:t>
       </w:r>
       <w:r>
         <w:t>isques techniques</w:t>
       </w:r>
-      <w:bookmarkEnd w:id="40"/>
-      <w:bookmarkEnd w:id="41"/>
-      <w:bookmarkEnd w:id="42"/>
       <w:bookmarkEnd w:id="43"/>
+      <w:bookmarkEnd w:id="44"/>
+      <w:bookmarkEnd w:id="45"/>
+      <w:bookmarkEnd w:id="46"/>
     </w:p>
     <w:p>
       <w:pPr>
@@ -12313,7 +12303,7 @@
           <w:lang w:eastAsia="fr-CH"/>
         </w:rPr>
       </w:pPr>
-      <w:bookmarkStart w:id="44" w:name="_Toc63239441"/>
+      <w:bookmarkStart w:id="47" w:name="_Toc63239441"/>
       <w:r>
         <w:rPr>
           <w:lang w:eastAsia="fr-CH"/>
@@ -12414,19 +12404,19 @@
           <w:i/>
         </w:rPr>
       </w:pPr>
-      <w:bookmarkStart w:id="45" w:name="_Toc64659617"/>
+      <w:bookmarkStart w:id="48" w:name="_Toc64659617"/>
       <w:r>
         <w:lastRenderedPageBreak/>
         <w:t>Planification</w:t>
       </w:r>
-      <w:bookmarkEnd w:id="44"/>
+      <w:bookmarkEnd w:id="47"/>
       <w:r>
         <w:t xml:space="preserve"> </w:t>
       </w:r>
       <w:r>
         <w:t>définitive</w:t>
       </w:r>
-      <w:bookmarkEnd w:id="45"/>
+      <w:bookmarkEnd w:id="48"/>
     </w:p>
     <w:p>
       <w:r>
@@ -12490,9 +12480,9 @@
           <w:docGrid w:linePitch="326"/>
         </w:sectPr>
       </w:pPr>
-      <w:bookmarkStart w:id="46" w:name="_Toc25553314"/>
-      <w:bookmarkStart w:id="47" w:name="_Toc71691019"/>
-      <w:bookmarkStart w:id="48" w:name="_Toc63239442"/>
+      <w:bookmarkStart w:id="49" w:name="_Toc25553314"/>
+      <w:bookmarkStart w:id="50" w:name="_Toc71691019"/>
+      <w:bookmarkStart w:id="51" w:name="_Toc63239442"/>
       <w:r>
         <w:t xml:space="preserve">Les variations par rapport à la planification </w:t>
       </w:r>
@@ -12510,15 +12500,15 @@
       <w:pPr>
         <w:pStyle w:val="Titre2"/>
       </w:pPr>
-      <w:bookmarkStart w:id="49" w:name="_Toc64659618"/>
-      <w:bookmarkEnd w:id="46"/>
-      <w:bookmarkEnd w:id="47"/>
-      <w:bookmarkEnd w:id="48"/>
+      <w:bookmarkStart w:id="52" w:name="_Toc64659618"/>
+      <w:bookmarkEnd w:id="49"/>
+      <w:bookmarkEnd w:id="50"/>
+      <w:bookmarkEnd w:id="51"/>
       <w:r>
         <w:lastRenderedPageBreak/>
         <w:t>Infrastructure</w:t>
       </w:r>
-      <w:bookmarkEnd w:id="49"/>
+      <w:bookmarkEnd w:id="52"/>
     </w:p>
     <w:p>
       <w:pPr>
@@ -12682,14 +12672,14 @@
       <w:pPr>
         <w:pStyle w:val="Titre3"/>
       </w:pPr>
-      <w:bookmarkStart w:id="50" w:name="_Toc64659619"/>
+      <w:bookmarkStart w:id="53" w:name="_Toc64659619"/>
       <w:r>
         <w:t>Matériel hardware</w:t>
       </w:r>
       <w:r>
         <w:t xml:space="preserve"> et système d’exploitation</w:t>
       </w:r>
-      <w:bookmarkEnd w:id="50"/>
+      <w:bookmarkEnd w:id="53"/>
     </w:p>
     <w:p/>
     <w:p>
@@ -12708,11 +12698,11 @@
       <w:pPr>
         <w:pStyle w:val="Titre3"/>
       </w:pPr>
-      <w:bookmarkStart w:id="51" w:name="_Toc64659620"/>
+      <w:bookmarkStart w:id="54" w:name="_Toc64659620"/>
       <w:r>
         <w:t>Outils logiciels</w:t>
       </w:r>
-      <w:bookmarkEnd w:id="51"/>
+      <w:bookmarkEnd w:id="54"/>
     </w:p>
     <w:p/>
     <w:p>
@@ -12733,8 +12723,6 @@
       <w:r>
         <w:t xml:space="preserve"> version 8.0.23</w:t>
       </w:r>
-      <w:bookmarkStart w:id="52" w:name="_GoBack"/>
-      <w:bookmarkEnd w:id="52"/>
     </w:p>
     <w:p>
       <w:r>
@@ -12774,63 +12762,69 @@
       <w:pPr>
         <w:pStyle w:val="Titre1"/>
       </w:pPr>
-      <w:bookmarkStart w:id="53" w:name="_Toc71703259"/>
-      <w:bookmarkStart w:id="54" w:name="_Toc63239443"/>
-      <w:bookmarkStart w:id="55" w:name="_Toc64659621"/>
+      <w:bookmarkStart w:id="55" w:name="_Toc71703259"/>
+      <w:bookmarkStart w:id="56" w:name="_Toc63239443"/>
+      <w:bookmarkStart w:id="57" w:name="_Toc64659621"/>
       <w:r>
         <w:lastRenderedPageBreak/>
         <w:t>R</w:t>
       </w:r>
-      <w:bookmarkEnd w:id="53"/>
+      <w:bookmarkEnd w:id="55"/>
       <w:r>
         <w:t>éalisation</w:t>
       </w:r>
-      <w:bookmarkEnd w:id="54"/>
-      <w:bookmarkEnd w:id="55"/>
+      <w:bookmarkEnd w:id="56"/>
+      <w:bookmarkEnd w:id="57"/>
     </w:p>
     <w:p>
       <w:pPr>
         <w:pStyle w:val="Titre2"/>
       </w:pPr>
-      <w:bookmarkStart w:id="56" w:name="_Toc64659622"/>
+      <w:bookmarkStart w:id="58" w:name="_Toc64659622"/>
       <w:r>
         <w:t>Soucis lors de la réalisation et résolution</w:t>
       </w:r>
-      <w:bookmarkEnd w:id="56"/>
+      <w:bookmarkEnd w:id="58"/>
     </w:p>
     <w:p>
       <w:pPr>
         <w:rPr>
           <w:iCs/>
+          <w:u w:val="single"/>
         </w:rPr>
       </w:pPr>
       <w:r>
         <w:rPr>
           <w:iCs/>
+          <w:u w:val="single"/>
         </w:rPr>
         <w:t>[1</w:t>
       </w:r>
       <w:r>
         <w:rPr>
           <w:iCs/>
+          <w:u w:val="single"/>
         </w:rPr>
         <w:t>8</w:t>
       </w:r>
       <w:r>
         <w:rPr>
           <w:iCs/>
+          <w:u w:val="single"/>
         </w:rPr>
         <w:t xml:space="preserve">.02.2021] </w:t>
       </w:r>
       <w:r>
         <w:rPr>
           <w:iCs/>
+          <w:u w:val="single"/>
         </w:rPr>
         <w:t>S</w:t>
       </w:r>
       <w:r>
         <w:rPr>
           <w:iCs/>
+          <w:u w:val="single"/>
         </w:rPr>
         <w:t>cript d’insertion des données</w:t>
       </w:r>
@@ -12868,14 +12862,12 @@
         </w:rPr>
         <w:t xml:space="preserve">Ce souci a été résolu à l’aide de </w:t>
       </w:r>
-      <w:proofErr w:type="spellStart"/>
       <w:r>
         <w:rPr>
           <w:iCs/>
         </w:rPr>
-        <w:t>wikipédia</w:t>
-      </w:r>
-      <w:proofErr w:type="spellEnd"/>
+        <w:t>Wikipédia</w:t>
+      </w:r>
       <w:r>
         <w:rPr>
           <w:iCs/>
@@ -12918,6 +12910,136 @@
       <w:pPr>
         <w:rPr>
           <w:iCs/>
+          <w:u w:val="single"/>
+        </w:rPr>
+      </w:pPr>
+      <w:r>
+        <w:rPr>
+          <w:iCs/>
+          <w:u w:val="single"/>
+        </w:rPr>
+        <w:t>[01.03.2021] Mise en place des classes pour les tests unitaires</w:t>
+      </w:r>
+    </w:p>
+    <w:p>
+      <w:pPr>
+        <w:ind w:firstLine="576"/>
+        <w:rPr>
+          <w:iCs/>
+        </w:rPr>
+      </w:pPr>
+      <w:r>
+        <w:rPr>
+          <w:iCs/>
+        </w:rPr>
+        <w:t xml:space="preserve">Lors de la mise en place des classes des </w:t>
+      </w:r>
+      <w:r>
+        <w:rPr>
+          <w:iCs/>
+        </w:rPr>
+        <w:t>tests</w:t>
+      </w:r>
+      <w:r>
+        <w:rPr>
+          <w:iCs/>
+        </w:rPr>
+        <w:t xml:space="preserve"> unitaires</w:t>
+      </w:r>
+      <w:r>
+        <w:rPr>
+          <w:iCs/>
+        </w:rPr>
+        <w:t xml:space="preserve"> le lundi matin 1</w:t>
+      </w:r>
+      <w:r>
+        <w:rPr>
+          <w:iCs/>
+          <w:vertAlign w:val="superscript"/>
+        </w:rPr>
+        <w:t>er</w:t>
+      </w:r>
+      <w:r>
+        <w:rPr>
+          <w:iCs/>
+        </w:rPr>
+        <w:t xml:space="preserve"> mars 2021, un souci s’est présenté : les classes appelées depuis le reste du projet n’étaient pas reconnues par la classe de test.</w:t>
+      </w:r>
+    </w:p>
+    <w:p>
+      <w:pPr>
+        <w:ind w:firstLine="576"/>
+        <w:rPr>
+          <w:iCs/>
+        </w:rPr>
+      </w:pPr>
+      <w:r>
+        <w:rPr>
+          <w:iCs/>
+        </w:rPr>
+        <w:t xml:space="preserve">L’aide de l’enseignant </w:t>
+      </w:r>
+      <w:proofErr w:type="spellStart"/>
+      <w:proofErr w:type="gramStart"/>
+      <w:r>
+        <w:rPr>
+          <w:iCs/>
+        </w:rPr>
+        <w:t>J.Ithurbide</w:t>
+      </w:r>
+      <w:proofErr w:type="spellEnd"/>
+      <w:proofErr w:type="gramEnd"/>
+      <w:r>
+        <w:rPr>
+          <w:iCs/>
+        </w:rPr>
+        <w:t xml:space="preserve"> a permis de résoudre le problème (la classe « </w:t>
+      </w:r>
+      <w:proofErr w:type="spellStart"/>
+      <w:r>
+        <w:rPr>
+          <w:iCs/>
+        </w:rPr>
+        <w:t>Objects</w:t>
+      </w:r>
+      <w:proofErr w:type="spellEnd"/>
+      <w:r>
+        <w:rPr>
+          <w:iCs/>
+        </w:rPr>
+        <w:t> » n’était pas déclarée publique et le deuxième projet de la solution n’était pas référencé dans le projet de test) et a prévenu un souci qui aurait pu se poser au futur : l’organisation des fichiers.</w:t>
+      </w:r>
+    </w:p>
+    <w:p>
+      <w:pPr>
+        <w:ind w:firstLine="576"/>
+        <w:rPr>
+          <w:iCs/>
+        </w:rPr>
+      </w:pPr>
+      <w:r>
+        <w:rPr>
+          <w:iCs/>
+        </w:rPr>
+        <w:t xml:space="preserve">L’organisation qu’il a </w:t>
+      </w:r>
+      <w:r>
+        <w:rPr>
+          <w:iCs/>
+        </w:rPr>
+        <w:t>proposée</w:t>
+      </w:r>
+      <w:r>
+        <w:rPr>
+          <w:iCs/>
+        </w:rPr>
+        <w:t xml:space="preserve"> suit une architecture MVC, qui permet de séparer en 3 blocs distincts l’application.</w:t>
+      </w:r>
+    </w:p>
+    <w:p>
+      <w:pPr>
+        <w:rPr>
+          <w:iCs/>
         </w:rPr>
       </w:pPr>
     </w:p>
@@ -12928,29 +13050,29 @@
           <w:i/>
         </w:rPr>
       </w:pPr>
-      <w:bookmarkStart w:id="57" w:name="_Toc25553317"/>
-      <w:bookmarkStart w:id="58" w:name="_Toc71691022"/>
-      <w:bookmarkStart w:id="59" w:name="_Toc63239444"/>
-      <w:bookmarkStart w:id="60" w:name="_Toc64659623"/>
+      <w:bookmarkStart w:id="59" w:name="_Toc25553317"/>
+      <w:bookmarkStart w:id="60" w:name="_Toc71691022"/>
+      <w:bookmarkStart w:id="61" w:name="_Toc63239444"/>
+      <w:bookmarkStart w:id="62" w:name="_Toc64659623"/>
       <w:r>
         <w:t>Dossier de réalisation</w:t>
       </w:r>
-      <w:bookmarkStart w:id="61" w:name="_Toc25553318"/>
-      <w:bookmarkEnd w:id="57"/>
-      <w:bookmarkEnd w:id="58"/>
+      <w:bookmarkStart w:id="63" w:name="_Toc25553318"/>
       <w:bookmarkEnd w:id="59"/>
       <w:bookmarkEnd w:id="60"/>
+      <w:bookmarkEnd w:id="61"/>
+      <w:bookmarkEnd w:id="62"/>
     </w:p>
     <w:p>
       <w:pPr>
         <w:pStyle w:val="Titre3"/>
       </w:pPr>
-      <w:bookmarkStart w:id="62" w:name="_Toc64659624"/>
-      <w:bookmarkEnd w:id="61"/>
+      <w:bookmarkStart w:id="64" w:name="_Toc64659624"/>
+      <w:bookmarkEnd w:id="63"/>
       <w:r>
         <w:t>Répertoires et fichiers du projet</w:t>
       </w:r>
-      <w:bookmarkEnd w:id="62"/>
+      <w:bookmarkEnd w:id="64"/>
     </w:p>
     <w:p>
       <w:r>
@@ -12987,11 +13109,11 @@
       <w:pPr>
         <w:pStyle w:val="Titre3"/>
       </w:pPr>
-      <w:bookmarkStart w:id="63" w:name="_Toc64659625"/>
+      <w:bookmarkStart w:id="65" w:name="_Toc64659625"/>
       <w:r>
         <w:t>Produit fini</w:t>
       </w:r>
-      <w:bookmarkEnd w:id="63"/>
+      <w:bookmarkEnd w:id="65"/>
     </w:p>
     <w:p>
       <w:pPr>
@@ -13046,11 +13168,11 @@
       <w:pPr>
         <w:pStyle w:val="Titre3"/>
       </w:pPr>
-      <w:bookmarkStart w:id="64" w:name="_Toc64659626"/>
+      <w:bookmarkStart w:id="66" w:name="_Toc64659626"/>
       <w:r>
         <w:t>Programmation et scripts</w:t>
       </w:r>
-      <w:bookmarkEnd w:id="64"/>
+      <w:bookmarkEnd w:id="66"/>
     </w:p>
     <w:p>
       <w:pPr>
@@ -13101,20 +13223,20 @@
           <w:i/>
         </w:rPr>
       </w:pPr>
-      <w:bookmarkStart w:id="65" w:name="_Toc25553321"/>
-      <w:bookmarkStart w:id="66" w:name="_Toc71691025"/>
-      <w:bookmarkStart w:id="67" w:name="_Toc63239445"/>
-      <w:bookmarkStart w:id="68" w:name="_Toc64659627"/>
+      <w:bookmarkStart w:id="67" w:name="_Toc25553321"/>
+      <w:bookmarkStart w:id="68" w:name="_Toc71691025"/>
+      <w:bookmarkStart w:id="69" w:name="_Toc63239445"/>
+      <w:bookmarkStart w:id="70" w:name="_Toc64659627"/>
       <w:r>
         <w:t>Description des test</w:t>
       </w:r>
-      <w:bookmarkEnd w:id="65"/>
+      <w:bookmarkEnd w:id="67"/>
       <w:r>
         <w:t>s effectués</w:t>
       </w:r>
-      <w:bookmarkEnd w:id="66"/>
-      <w:bookmarkEnd w:id="67"/>
       <w:bookmarkEnd w:id="68"/>
+      <w:bookmarkEnd w:id="69"/>
+      <w:bookmarkEnd w:id="70"/>
     </w:p>
     <w:p>
       <w:pPr>
@@ -13177,26 +13299,26 @@
           <w:i/>
         </w:rPr>
       </w:pPr>
-      <w:bookmarkStart w:id="69" w:name="_Toc25553322"/>
-      <w:bookmarkStart w:id="70" w:name="_Toc71691026"/>
-      <w:bookmarkStart w:id="71" w:name="_Toc63239446"/>
-      <w:bookmarkStart w:id="72" w:name="_Toc64659628"/>
+      <w:bookmarkStart w:id="71" w:name="_Toc25553322"/>
+      <w:bookmarkStart w:id="72" w:name="_Toc71691026"/>
+      <w:bookmarkStart w:id="73" w:name="_Toc63239446"/>
+      <w:bookmarkStart w:id="74" w:name="_Toc64659628"/>
       <w:r>
         <w:t xml:space="preserve">Erreurs </w:t>
       </w:r>
-      <w:bookmarkEnd w:id="69"/>
+      <w:bookmarkEnd w:id="71"/>
       <w:r>
         <w:t>restantes</w:t>
       </w:r>
-      <w:bookmarkEnd w:id="70"/>
-      <w:bookmarkEnd w:id="71"/>
       <w:bookmarkEnd w:id="72"/>
+      <w:bookmarkEnd w:id="73"/>
+      <w:bookmarkEnd w:id="74"/>
       <w:r>
         <w:t xml:space="preserve"> </w:t>
       </w:r>
     </w:p>
     <w:p>
-      <w:bookmarkStart w:id="73" w:name="_Toc25553323"/>
+      <w:bookmarkStart w:id="75" w:name="_Toc25553323"/>
     </w:p>
     <w:p>
       <w:r>
@@ -13225,10 +13347,9 @@
         </w:numPr>
       </w:pPr>
       <w:r>
-        <w:lastRenderedPageBreak/>
         <w:t>Conséquences sur l'utilisation du produit</w:t>
       </w:r>
-      <w:bookmarkEnd w:id="73"/>
+      <w:bookmarkEnd w:id="75"/>
     </w:p>
     <w:p>
       <w:pPr>
@@ -13254,20 +13375,20 @@
           <w:i/>
         </w:rPr>
       </w:pPr>
-      <w:bookmarkStart w:id="74" w:name="_Toc25553326"/>
-      <w:bookmarkStart w:id="75" w:name="_Toc71691029"/>
-      <w:bookmarkStart w:id="76" w:name="_Toc63239447"/>
-      <w:bookmarkStart w:id="77" w:name="_Toc64659629"/>
+      <w:bookmarkStart w:id="76" w:name="_Toc25553326"/>
+      <w:bookmarkStart w:id="77" w:name="_Toc71691029"/>
+      <w:bookmarkStart w:id="78" w:name="_Toc63239447"/>
+      <w:bookmarkStart w:id="79" w:name="_Toc64659629"/>
       <w:r>
         <w:t>Liste des documents</w:t>
       </w:r>
-      <w:bookmarkEnd w:id="74"/>
+      <w:bookmarkEnd w:id="76"/>
       <w:r>
         <w:t xml:space="preserve"> fournis</w:t>
       </w:r>
-      <w:bookmarkEnd w:id="75"/>
-      <w:bookmarkEnd w:id="76"/>
       <w:bookmarkEnd w:id="77"/>
+      <w:bookmarkEnd w:id="78"/>
+      <w:bookmarkEnd w:id="79"/>
     </w:p>
     <w:p/>
     <w:p>
@@ -13334,20 +13455,20 @@
       <w:pPr>
         <w:pStyle w:val="Titre1"/>
       </w:pPr>
-      <w:bookmarkStart w:id="78" w:name="_Toc25553328"/>
-      <w:bookmarkStart w:id="79" w:name="_Toc71703263"/>
-      <w:bookmarkStart w:id="80" w:name="_Toc63239448"/>
-      <w:bookmarkStart w:id="81" w:name="_Toc64659630"/>
+      <w:bookmarkStart w:id="80" w:name="_Toc25553328"/>
+      <w:bookmarkStart w:id="81" w:name="_Toc71703263"/>
+      <w:bookmarkStart w:id="82" w:name="_Toc63239448"/>
+      <w:bookmarkStart w:id="83" w:name="_Toc64659630"/>
       <w:r>
         <w:t>C</w:t>
-      </w:r>
-      <w:bookmarkEnd w:id="78"/>
-      <w:bookmarkEnd w:id="79"/>
-      <w:r>
-        <w:t>onclusions</w:t>
       </w:r>
       <w:bookmarkEnd w:id="80"/>
       <w:bookmarkEnd w:id="81"/>
+      <w:r>
+        <w:t>onclusions</w:t>
+      </w:r>
+      <w:bookmarkEnd w:id="82"/>
+      <w:bookmarkEnd w:id="83"/>
     </w:p>
     <w:p>
       <w:pPr>
@@ -13432,19 +13553,19 @@
       <w:pPr>
         <w:pStyle w:val="Titre1"/>
       </w:pPr>
-      <w:bookmarkStart w:id="82" w:name="_Toc71703264"/>
-      <w:bookmarkStart w:id="83" w:name="_Toc63239449"/>
-      <w:bookmarkStart w:id="84" w:name="_Toc64659631"/>
+      <w:bookmarkStart w:id="84" w:name="_Toc71703264"/>
+      <w:bookmarkStart w:id="85" w:name="_Toc63239449"/>
+      <w:bookmarkStart w:id="86" w:name="_Toc64659631"/>
       <w:r>
         <w:lastRenderedPageBreak/>
         <w:t>A</w:t>
       </w:r>
-      <w:bookmarkEnd w:id="82"/>
+      <w:bookmarkEnd w:id="84"/>
       <w:r>
         <w:t>nnexes</w:t>
       </w:r>
-      <w:bookmarkEnd w:id="83"/>
-      <w:bookmarkEnd w:id="84"/>
+      <w:bookmarkEnd w:id="85"/>
+      <w:bookmarkEnd w:id="86"/>
     </w:p>
     <w:p/>
     <w:p>
@@ -13454,13 +13575,13 @@
           <w:i/>
         </w:rPr>
       </w:pPr>
-      <w:bookmarkStart w:id="85" w:name="_Toc63239450"/>
-      <w:bookmarkStart w:id="86" w:name="_Toc64659632"/>
+      <w:bookmarkStart w:id="87" w:name="_Toc63239450"/>
+      <w:bookmarkStart w:id="88" w:name="_Toc64659632"/>
       <w:r>
         <w:t>Résumé du rapport du TPI / version succincte de la documentation</w:t>
       </w:r>
-      <w:bookmarkEnd w:id="85"/>
-      <w:bookmarkEnd w:id="86"/>
+      <w:bookmarkEnd w:id="87"/>
+      <w:bookmarkEnd w:id="88"/>
     </w:p>
     <w:p/>
     <w:p>
@@ -13470,37 +13591,37 @@
           <w:i/>
         </w:rPr>
       </w:pPr>
-      <w:bookmarkStart w:id="87" w:name="_Toc71703265"/>
-      <w:bookmarkStart w:id="88" w:name="_Toc63239451"/>
-      <w:bookmarkStart w:id="89" w:name="_Toc64659633"/>
+      <w:bookmarkStart w:id="89" w:name="_Toc71703265"/>
+      <w:bookmarkStart w:id="90" w:name="_Toc63239451"/>
+      <w:bookmarkStart w:id="91" w:name="_Toc64659633"/>
       <w:r>
         <w:t>Sources – Bibliographie</w:t>
       </w:r>
-      <w:bookmarkEnd w:id="87"/>
-      <w:bookmarkEnd w:id="88"/>
       <w:bookmarkEnd w:id="89"/>
+      <w:bookmarkEnd w:id="90"/>
+      <w:bookmarkEnd w:id="91"/>
     </w:p>
     <w:p/>
     <w:p>
       <w:pPr>
         <w:pStyle w:val="Titre3"/>
       </w:pPr>
-      <w:bookmarkStart w:id="90" w:name="_Toc64659634"/>
+      <w:bookmarkStart w:id="92" w:name="_Toc64659634"/>
       <w:r>
         <w:t>Livres utilisés</w:t>
       </w:r>
-      <w:bookmarkEnd w:id="90"/>
+      <w:bookmarkEnd w:id="92"/>
     </w:p>
     <w:p/>
     <w:p>
       <w:pPr>
         <w:pStyle w:val="Titre3"/>
       </w:pPr>
-      <w:bookmarkStart w:id="91" w:name="_Toc64659635"/>
+      <w:bookmarkStart w:id="93" w:name="_Toc64659635"/>
       <w:r>
         <w:t>Pages internet consultées</w:t>
       </w:r>
-      <w:bookmarkEnd w:id="91"/>
+      <w:bookmarkEnd w:id="93"/>
     </w:p>
     <w:p/>
     <w:p>
@@ -13522,19 +13643,49 @@
     <w:p>
       <w:r>
         <w:tab/>
-        <w:t>Recherche d’informations sur le contenu nécessaire dans les +</w:t>
+        <w:t xml:space="preserve">Recherche d’informations sur le contenu nécessaire </w:t>
+      </w:r>
+      <w:r>
+        <w:t>dans le rapport de projet</w:t>
       </w:r>
     </w:p>
     <w:p/>
     <w:p>
+      <w:r>
+        <w:t>Documentation Microsoft pour la création de tests unitaires [01.03.2021]</w:t>
+      </w:r>
+    </w:p>
+    <w:p>
+      <w:hyperlink r:id="rId40" w:history="1">
+        <w:r>
+          <w:rPr>
+            <w:rStyle w:val="Lienhypertexte"/>
+          </w:rPr>
+          <w:t>https://docs.microsoft.com/en-us/visualstudio/test/walkthrough-creating-and-running-unit-tests-for-managed-code?view=vs-2019</w:t>
+        </w:r>
+      </w:hyperlink>
+      <w:r>
+        <w:t xml:space="preserve"> </w:t>
+      </w:r>
+    </w:p>
+    <w:p>
+      <w:pPr>
+        <w:ind w:left="705"/>
+      </w:pPr>
+      <w:r>
+        <w:t>Recherche de la manière correcte de mettre en place un projet de tests dans une solution</w:t>
+      </w:r>
+    </w:p>
+    <w:p/>
+    <w:p>
       <w:pPr>
         <w:pStyle w:val="Titre3"/>
       </w:pPr>
-      <w:bookmarkStart w:id="92" w:name="_Toc64659636"/>
+      <w:bookmarkStart w:id="94" w:name="_Toc64659636"/>
       <w:r>
         <w:t>Personnes consultées</w:t>
       </w:r>
-      <w:bookmarkEnd w:id="92"/>
+      <w:bookmarkEnd w:id="94"/>
     </w:p>
     <w:p/>
     <w:p>
@@ -13585,26 +13736,72 @@
     </w:p>
     <w:p/>
     <w:p>
+      <w:r>
+        <w:t xml:space="preserve">M </w:t>
+      </w:r>
+      <w:proofErr w:type="spellStart"/>
+      <w:proofErr w:type="gramStart"/>
+      <w:r>
+        <w:t>J.Ithurbide</w:t>
+      </w:r>
+      <w:proofErr w:type="spellEnd"/>
+      <w:proofErr w:type="gramEnd"/>
+    </w:p>
+    <w:p>
+      <w:pPr>
+        <w:pStyle w:val="Paragraphedeliste"/>
+        <w:numPr>
+          <w:ilvl w:val="0"/>
+          <w:numId w:val="21"/>
+        </w:numPr>
+      </w:pPr>
+      <w:r>
+        <w:t xml:space="preserve">[01.03.21] Résolution du problème de mise en place du projet de test et explication sur l’architecture MVC dans un projet incluant Windows </w:t>
+      </w:r>
+      <w:proofErr w:type="spellStart"/>
+      <w:r>
+        <w:t>Form</w:t>
+      </w:r>
+      <w:proofErr w:type="spellEnd"/>
+      <w:r>
+        <w:t xml:space="preserve"> et librairie</w:t>
+      </w:r>
+    </w:p>
+    <w:p>
+      <w:bookmarkStart w:id="95" w:name="_GoBack"/>
+      <w:bookmarkEnd w:id="95"/>
+    </w:p>
+    <w:p/>
+    <w:p>
+      <w:pPr>
+        <w:jc w:val="left"/>
+      </w:pPr>
+      <w:r>
+        <w:br w:type="page"/>
+      </w:r>
+    </w:p>
+    <w:p>
       <w:pPr>
         <w:pStyle w:val="Titre2"/>
         <w:rPr>
           <w:i/>
         </w:rPr>
       </w:pPr>
-      <w:bookmarkStart w:id="93" w:name="_Toc25553330"/>
-      <w:bookmarkStart w:id="94" w:name="_Toc71703266"/>
-      <w:bookmarkStart w:id="95" w:name="_Toc63239452"/>
-      <w:bookmarkStart w:id="96" w:name="_Toc64659637"/>
-      <w:r>
+      <w:bookmarkStart w:id="96" w:name="_Toc25553330"/>
+      <w:bookmarkStart w:id="97" w:name="_Toc71703266"/>
+      <w:bookmarkStart w:id="98" w:name="_Toc63239452"/>
+      <w:bookmarkStart w:id="99" w:name="_Toc64659637"/>
+      <w:r>
+        <w:lastRenderedPageBreak/>
         <w:t xml:space="preserve">Journal de </w:t>
       </w:r>
-      <w:bookmarkEnd w:id="93"/>
-      <w:bookmarkEnd w:id="94"/>
+      <w:bookmarkEnd w:id="96"/>
+      <w:bookmarkEnd w:id="97"/>
       <w:r>
         <w:t>travail</w:t>
       </w:r>
-      <w:bookmarkEnd w:id="95"/>
-      <w:bookmarkEnd w:id="96"/>
+      <w:bookmarkEnd w:id="98"/>
+      <w:bookmarkEnd w:id="99"/>
     </w:p>
     <w:p/>
     <w:tbl>
@@ -13723,7 +13920,7 @@
       </w:tr>
     </w:tbl>
     <w:p>
-      <w:bookmarkStart w:id="97" w:name="_Toc25553331"/>
+      <w:bookmarkStart w:id="100" w:name="_Toc25553331"/>
     </w:p>
     <w:p/>
     <w:p>
@@ -13733,16 +13930,16 @@
           <w:i/>
         </w:rPr>
       </w:pPr>
-      <w:bookmarkStart w:id="98" w:name="_Toc71703267"/>
-      <w:bookmarkStart w:id="99" w:name="_Toc63239453"/>
-      <w:bookmarkStart w:id="100" w:name="_Toc64659638"/>
+      <w:bookmarkStart w:id="101" w:name="_Toc71703267"/>
+      <w:bookmarkStart w:id="102" w:name="_Toc63239453"/>
+      <w:bookmarkStart w:id="103" w:name="_Toc64659638"/>
       <w:r>
         <w:t>Manuel d'Installation</w:t>
       </w:r>
-      <w:bookmarkEnd w:id="97"/>
-      <w:bookmarkEnd w:id="98"/>
-      <w:bookmarkEnd w:id="99"/>
       <w:bookmarkEnd w:id="100"/>
+      <w:bookmarkEnd w:id="101"/>
+      <w:bookmarkEnd w:id="102"/>
+      <w:bookmarkEnd w:id="103"/>
     </w:p>
     <w:p/>
     <w:p>
@@ -13752,17 +13949,17 @@
           <w:i/>
         </w:rPr>
       </w:pPr>
-      <w:bookmarkStart w:id="101" w:name="_Toc25553332"/>
-      <w:bookmarkStart w:id="102" w:name="_Toc71703268"/>
-      <w:bookmarkStart w:id="103" w:name="_Toc63239454"/>
-      <w:bookmarkStart w:id="104" w:name="_Toc64659639"/>
+      <w:bookmarkStart w:id="104" w:name="_Toc25553332"/>
+      <w:bookmarkStart w:id="105" w:name="_Toc71703268"/>
+      <w:bookmarkStart w:id="106" w:name="_Toc63239454"/>
+      <w:bookmarkStart w:id="107" w:name="_Toc64659639"/>
       <w:r>
         <w:t>Manuel d'Utilisation</w:t>
       </w:r>
-      <w:bookmarkEnd w:id="101"/>
-      <w:bookmarkEnd w:id="102"/>
-      <w:bookmarkEnd w:id="103"/>
       <w:bookmarkEnd w:id="104"/>
+      <w:bookmarkEnd w:id="105"/>
+      <w:bookmarkEnd w:id="106"/>
+      <w:bookmarkEnd w:id="107"/>
     </w:p>
     <w:p/>
     <w:p>
@@ -13772,23 +13969,23 @@
           <w:i/>
         </w:rPr>
       </w:pPr>
-      <w:bookmarkStart w:id="105" w:name="_Toc71703270"/>
-      <w:bookmarkStart w:id="106" w:name="_Toc63239455"/>
-      <w:bookmarkStart w:id="107" w:name="_Toc64659640"/>
-      <w:bookmarkStart w:id="108" w:name="_Toc25553334"/>
+      <w:bookmarkStart w:id="108" w:name="_Toc71703270"/>
+      <w:bookmarkStart w:id="109" w:name="_Toc63239455"/>
+      <w:bookmarkStart w:id="110" w:name="_Toc64659640"/>
+      <w:bookmarkStart w:id="111" w:name="_Toc25553334"/>
       <w:r>
         <w:t>A</w:t>
       </w:r>
       <w:r>
         <w:t>rchives du projet</w:t>
       </w:r>
-      <w:bookmarkEnd w:id="105"/>
-      <w:bookmarkEnd w:id="106"/>
-      <w:bookmarkEnd w:id="107"/>
+      <w:bookmarkEnd w:id="108"/>
+      <w:bookmarkEnd w:id="109"/>
+      <w:bookmarkEnd w:id="110"/>
       <w:r>
         <w:t xml:space="preserve"> </w:t>
       </w:r>
-      <w:bookmarkEnd w:id="108"/>
+      <w:bookmarkEnd w:id="111"/>
     </w:p>
     <w:p/>
     <w:p>
@@ -13810,12 +14007,12 @@
       <w:pPr>
         <w:pStyle w:val="Titre2"/>
       </w:pPr>
-      <w:bookmarkStart w:id="109" w:name="_Toc64659641"/>
+      <w:bookmarkStart w:id="112" w:name="_Toc64659641"/>
       <w:r>
         <w:lastRenderedPageBreak/>
         <w:t>Table des illustrations</w:t>
       </w:r>
-      <w:bookmarkEnd w:id="109"/>
+      <w:bookmarkEnd w:id="112"/>
     </w:p>
     <w:p/>
     <w:p>
@@ -13994,7 +14191,7 @@
           <w:lang w:val="fr-CH" w:eastAsia="fr-CH"/>
         </w:rPr>
       </w:pPr>
-      <w:hyperlink r:id="rId40" w:anchor="_Toc64032969" w:history="1">
+      <w:hyperlink r:id="rId41" w:anchor="_Toc64032969" w:history="1">
         <w:r>
           <w:rPr>
             <w:rStyle w:val="Lienhypertexte"/>
@@ -14066,7 +14263,7 @@
           <w:lang w:val="fr-CH" w:eastAsia="fr-CH"/>
         </w:rPr>
       </w:pPr>
-      <w:hyperlink r:id="rId41" w:anchor="_Toc64032970" w:history="1">
+      <w:hyperlink r:id="rId42" w:anchor="_Toc64032970" w:history="1">
         <w:r>
           <w:rPr>
             <w:rStyle w:val="Lienhypertexte"/>
@@ -14354,7 +14551,7 @@
           <w:lang w:val="fr-CH" w:eastAsia="fr-CH"/>
         </w:rPr>
       </w:pPr>
-      <w:hyperlink r:id="rId42" w:anchor="_Toc64032974" w:history="1">
+      <w:hyperlink r:id="rId43" w:anchor="_Toc64032974" w:history="1">
         <w:r>
           <w:rPr>
             <w:rStyle w:val="Lienhypertexte"/>
@@ -14418,8 +14615,8 @@
       </w:r>
     </w:p>
     <w:sectPr>
-      <w:headerReference w:type="first" r:id="rId43"/>
-      <w:footerReference w:type="first" r:id="rId44"/>
+      <w:headerReference w:type="first" r:id="rId44"/>
+      <w:footerReference w:type="first" r:id="rId45"/>
       <w:pgSz w:w="11906" w:h="16838" w:code="9"/>
       <w:pgMar w:top="1418" w:right="1418" w:bottom="1418" w:left="1418" w:header="720" w:footer="720" w:gutter="0"/>
       <w:cols w:space="720"/>
@@ -14484,7 +14681,7 @@
       <w:rPr>
         <w:noProof/>
       </w:rPr>
-      <w:t>21</w:t>
+      <w:t>22</w:t>
     </w:r>
     <w:r>
       <w:fldChar w:fldCharType="end"/>
@@ -16039,6 +16236,119 @@
     </w:lvl>
   </w:abstractNum>
   <w:abstractNum w:abstractNumId="9" w15:restartNumberingAfterBreak="0">
+    <w:nsid w:val="44681270"/>
+    <w:multiLevelType w:val="hybridMultilevel"/>
+    <w:tmpl w:val="17B82E7C"/>
+    <w:lvl w:ilvl="0" w:tplc="100C0001">
+      <w:start w:val="1"/>
+      <w:numFmt w:val="bullet"/>
+      <w:lvlText w:val=""/>
+      <w:lvlJc w:val="left"/>
+      <w:pPr>
+        <w:ind w:left="720" w:hanging="360"/>
+      </w:pPr>
+      <w:rPr>
+        <w:rFonts w:ascii="Symbol" w:hAnsi="Symbol" w:hint="default"/>
+      </w:rPr>
+    </w:lvl>
+    <w:lvl w:ilvl="1" w:tplc="100C0003" w:tentative="1">
+      <w:start w:val="1"/>
+      <w:numFmt w:val="bullet"/>
+      <w:lvlText w:val="o"/>
+      <w:lvlJc w:val="left"/>
+      <w:pPr>
+        <w:ind w:left="1440" w:hanging="360"/>
+      </w:pPr>
+      <w:rPr>
+        <w:rFonts w:ascii="Courier New" w:hAnsi="Courier New" w:cs="Courier New" w:hint="default"/>
+      </w:rPr>
+    </w:lvl>
+    <w:lvl w:ilvl="2" w:tplc="100C0005" w:tentative="1">
+      <w:start w:val="1"/>
+      <w:numFmt w:val="bullet"/>
+      <w:lvlText w:val=""/>
+      <w:lvlJc w:val="left"/>
+      <w:pPr>
+        <w:ind w:left="2160" w:hanging="360"/>
+      </w:pPr>
+      <w:rPr>
+        <w:rFonts w:ascii="Wingdings" w:hAnsi="Wingdings" w:hint="default"/>
+      </w:rPr>
+    </w:lvl>
+    <w:lvl w:ilvl="3" w:tplc="100C0001" w:tentative="1">
+      <w:start w:val="1"/>
+      <w:numFmt w:val="bullet"/>
+      <w:lvlText w:val=""/>
+      <w:lvlJc w:val="left"/>
+      <w:pPr>
+        <w:ind w:left="2880" w:hanging="360"/>
+      </w:pPr>
+      <w:rPr>
+        <w:rFonts w:ascii="Symbol" w:hAnsi="Symbol" w:hint="default"/>
+      </w:rPr>
+    </w:lvl>
+    <w:lvl w:ilvl="4" w:tplc="100C0003" w:tentative="1">
+      <w:start w:val="1"/>
+      <w:numFmt w:val="bullet"/>
+      <w:lvlText w:val="o"/>
+      <w:lvlJc w:val="left"/>
+      <w:pPr>
+        <w:ind w:left="3600" w:hanging="360"/>
+      </w:pPr>
+      <w:rPr>
+        <w:rFonts w:ascii="Courier New" w:hAnsi="Courier New" w:cs="Courier New" w:hint="default"/>
+      </w:rPr>
+    </w:lvl>
+    <w:lvl w:ilvl="5" w:tplc="100C0005" w:tentative="1">
+      <w:start w:val="1"/>
+      <w:numFmt w:val="bullet"/>
+      <w:lvlText w:val=""/>
+      <w:lvlJc w:val="left"/>
+      <w:pPr>
+        <w:ind w:left="4320" w:hanging="360"/>
+      </w:pPr>
+      <w:rPr>
+        <w:rFonts w:ascii="Wingdings" w:hAnsi="Wingdings" w:hint="default"/>
+      </w:rPr>
+    </w:lvl>
+    <w:lvl w:ilvl="6" w:tplc="100C0001" w:tentative="1">
+      <w:start w:val="1"/>
+      <w:numFmt w:val="bullet"/>
+      <w:lvlText w:val=""/>
+      <w:lvlJc w:val="left"/>
+      <w:pPr>
+        <w:ind w:left="5040" w:hanging="360"/>
+      </w:pPr>
+      <w:rPr>
+        <w:rFonts w:ascii="Symbol" w:hAnsi="Symbol" w:hint="default"/>
+      </w:rPr>
+    </w:lvl>
+    <w:lvl w:ilvl="7" w:tplc="100C0003" w:tentative="1">
+      <w:start w:val="1"/>
+      <w:numFmt w:val="bullet"/>
+      <w:lvlText w:val="o"/>
+      <w:lvlJc w:val="left"/>
+      <w:pPr>
+        <w:ind w:left="5760" w:hanging="360"/>
+      </w:pPr>
+      <w:rPr>
+        <w:rFonts w:ascii="Courier New" w:hAnsi="Courier New" w:cs="Courier New" w:hint="default"/>
+      </w:rPr>
+    </w:lvl>
+    <w:lvl w:ilvl="8" w:tplc="100C0005" w:tentative="1">
+      <w:start w:val="1"/>
+      <w:numFmt w:val="bullet"/>
+      <w:lvlText w:val=""/>
+      <w:lvlJc w:val="left"/>
+      <w:pPr>
+        <w:ind w:left="6480" w:hanging="360"/>
+      </w:pPr>
+      <w:rPr>
+        <w:rFonts w:ascii="Wingdings" w:hAnsi="Wingdings" w:hint="default"/>
+      </w:rPr>
+    </w:lvl>
+  </w:abstractNum>
+  <w:abstractNum w:abstractNumId="10" w15:restartNumberingAfterBreak="0">
     <w:nsid w:val="5082572C"/>
     <w:multiLevelType w:val="hybridMultilevel"/>
     <w:tmpl w:val="ED4ACFA4"/>
@@ -16178,7 +16488,7 @@
       </w:rPr>
     </w:lvl>
   </w:abstractNum>
-  <w:abstractNum w:abstractNumId="10" w15:restartNumberingAfterBreak="0">
+  <w:abstractNum w:abstractNumId="11" w15:restartNumberingAfterBreak="0">
     <w:nsid w:val="52B247CA"/>
     <w:multiLevelType w:val="hybridMultilevel"/>
     <w:tmpl w:val="B7D4D45A"/>
@@ -16318,7 +16628,7 @@
       </w:rPr>
     </w:lvl>
   </w:abstractNum>
-  <w:abstractNum w:abstractNumId="11" w15:restartNumberingAfterBreak="0">
+  <w:abstractNum w:abstractNumId="12" w15:restartNumberingAfterBreak="0">
     <w:nsid w:val="594C1361"/>
     <w:multiLevelType w:val="hybridMultilevel"/>
     <w:tmpl w:val="5C243628"/>
@@ -16458,7 +16768,7 @@
       </w:rPr>
     </w:lvl>
   </w:abstractNum>
-  <w:abstractNum w:abstractNumId="12" w15:restartNumberingAfterBreak="0">
+  <w:abstractNum w:abstractNumId="13" w15:restartNumberingAfterBreak="0">
     <w:nsid w:val="662A1B19"/>
     <w:multiLevelType w:val="hybridMultilevel"/>
     <w:tmpl w:val="A2D0A864"/>
@@ -16571,7 +16881,7 @@
       </w:rPr>
     </w:lvl>
   </w:abstractNum>
-  <w:abstractNum w:abstractNumId="13" w15:restartNumberingAfterBreak="0">
+  <w:abstractNum w:abstractNumId="14" w15:restartNumberingAfterBreak="0">
     <w:nsid w:val="71E06583"/>
     <w:multiLevelType w:val="hybridMultilevel"/>
     <w:tmpl w:val="26C81FCE"/>
@@ -16711,7 +17021,7 @@
       </w:rPr>
     </w:lvl>
   </w:abstractNum>
-  <w:abstractNum w:abstractNumId="14" w15:restartNumberingAfterBreak="0">
+  <w:abstractNum w:abstractNumId="15" w15:restartNumberingAfterBreak="0">
     <w:nsid w:val="75A3529B"/>
     <w:multiLevelType w:val="hybridMultilevel"/>
     <w:tmpl w:val="819EEA64"/>
@@ -16851,7 +17161,7 @@
       </w:rPr>
     </w:lvl>
   </w:abstractNum>
-  <w:abstractNum w:abstractNumId="15" w15:restartNumberingAfterBreak="0">
+  <w:abstractNum w:abstractNumId="16" w15:restartNumberingAfterBreak="0">
     <w:nsid w:val="7B193736"/>
     <w:multiLevelType w:val="multilevel"/>
     <w:tmpl w:val="E6168DCE"/>
@@ -16997,7 +17307,7 @@
       </w:pPr>
     </w:lvl>
   </w:abstractNum>
-  <w:abstractNum w:abstractNumId="16" w15:restartNumberingAfterBreak="0">
+  <w:abstractNum w:abstractNumId="17" w15:restartNumberingAfterBreak="0">
     <w:nsid w:val="7CFB0AAA"/>
     <w:multiLevelType w:val="hybridMultilevel"/>
     <w:tmpl w:val="A39413F4"/>
@@ -17110,7 +17420,7 @@
       </w:rPr>
     </w:lvl>
   </w:abstractNum>
-  <w:abstractNum w:abstractNumId="17" w15:restartNumberingAfterBreak="0">
+  <w:abstractNum w:abstractNumId="18" w15:restartNumberingAfterBreak="0">
     <w:nsid w:val="7DD245F2"/>
     <w:multiLevelType w:val="hybridMultilevel"/>
     <w:tmpl w:val="3100450C"/>
@@ -17251,7 +17561,7 @@
     </w:lvl>
   </w:abstractNum>
   <w:num w:numId="1">
-    <w:abstractNumId w:val="15"/>
+    <w:abstractNumId w:val="16"/>
   </w:num>
   <w:num w:numId="2">
     <w:abstractNumId w:val="0"/>
@@ -17260,19 +17570,19 @@
     <w:abstractNumId w:val="4"/>
   </w:num>
   <w:num w:numId="4">
-    <w:abstractNumId w:val="14"/>
+    <w:abstractNumId w:val="15"/>
   </w:num>
   <w:num w:numId="5">
-    <w:abstractNumId w:val="10"/>
+    <w:abstractNumId w:val="11"/>
   </w:num>
   <w:num w:numId="6">
     <w:abstractNumId w:val="6"/>
   </w:num>
   <w:num w:numId="7">
-    <w:abstractNumId w:val="11"/>
+    <w:abstractNumId w:val="12"/>
   </w:num>
   <w:num w:numId="8">
-    <w:abstractNumId w:val="17"/>
+    <w:abstractNumId w:val="18"/>
   </w:num>
   <w:num w:numId="9">
     <w:abstractNumId w:val="3"/>
@@ -17281,19 +17591,19 @@
     <w:abstractNumId w:val="7"/>
   </w:num>
   <w:num w:numId="11">
-    <w:abstractNumId w:val="9"/>
+    <w:abstractNumId w:val="10"/>
   </w:num>
   <w:num w:numId="12">
     <w:abstractNumId w:val="8"/>
   </w:num>
   <w:num w:numId="13">
-    <w:abstractNumId w:val="13"/>
+    <w:abstractNumId w:val="14"/>
   </w:num>
   <w:num w:numId="14">
-    <w:abstractNumId w:val="16"/>
+    <w:abstractNumId w:val="17"/>
   </w:num>
   <w:num w:numId="15">
-    <w:abstractNumId w:val="15"/>
+    <w:abstractNumId w:val="16"/>
   </w:num>
   <w:num w:numId="16">
     <w:abstractNumId w:val="1"/>
@@ -17305,10 +17615,13 @@
     <w:abstractNumId w:val="2"/>
   </w:num>
   <w:num w:numId="19">
-    <w:abstractNumId w:val="15"/>
+    <w:abstractNumId w:val="16"/>
   </w:num>
   <w:num w:numId="20">
-    <w:abstractNumId w:val="12"/>
+    <w:abstractNumId w:val="13"/>
+  </w:num>
+  <w:num w:numId="21">
+    <w:abstractNumId w:val="9"/>
   </w:num>
   <w:numIdMacAtCleanup w:val="13"/>
 </w:numbering>
@@ -18585,15 +18898,6 @@
 </file>
 
 <file path=customXml/item3.xml><?xml version="1.0" encoding="utf-8"?>
-<?mso-contentType ?>
-<FormTemplates xmlns="http://schemas.microsoft.com/sharepoint/v3/contenttype/forms">
-  <Display>DocumentLibraryForm</Display>
-  <Edit>DocumentLibraryForm</Edit>
-  <New>DocumentLibraryForm</New>
-</FormTemplates>
-</file>
-
-<file path=customXml/item4.xml><?xml version="1.0" encoding="utf-8"?>
 <ct:contentTypeSchema xmlns:ct="http://schemas.microsoft.com/office/2006/metadata/contentType" xmlns:ma="http://schemas.microsoft.com/office/2006/metadata/properties/metaAttributes" ct:_="" ma:_="" ma:contentTypeName="Document" ma:contentTypeID="0x0101000B38552FA7D4254E8845977232CFE53B" ma:contentTypeVersion="2" ma:contentTypeDescription="Crée un document." ma:contentTypeScope="" ma:versionID="acac6587a1624531b7bbb5e040fdc0e2">
   <xsd:schema xmlns:xsd="http://www.w3.org/2001/XMLSchema" xmlns:xs="http://www.w3.org/2001/XMLSchema" xmlns:p="http://schemas.microsoft.com/office/2006/metadata/properties" xmlns:ns2="0119da2b-60ce-4773-88fa-ebab2cde1f55" targetNamespace="http://schemas.microsoft.com/office/2006/metadata/properties" ma:root="true" ma:fieldsID="497bc8f796ffcd2b49b56101ba0507db" ns2:_="">
     <xsd:import namespace="0119da2b-60ce-4773-88fa-ebab2cde1f55"/>
@@ -18725,6 +19029,15 @@
 </ct:contentTypeSchema>
 </file>
 
+<file path=customXml/item4.xml><?xml version="1.0" encoding="utf-8"?>
+<?mso-contentType ?>
+<FormTemplates xmlns="http://schemas.microsoft.com/sharepoint/v3/contenttype/forms">
+  <Display>DocumentLibraryForm</Display>
+  <Edit>DocumentLibraryForm</Edit>
+  <New>DocumentLibraryForm</New>
+</FormTemplates>
+</file>
+
 <file path=customXml/item5.xml><?xml version="1.0" encoding="utf-8"?>
 <b:Sources xmlns:b="http://schemas.openxmlformats.org/officeDocument/2006/bibliography" xmlns="http://schemas.openxmlformats.org/officeDocument/2006/bibliography" SelectedStyle="\APASixthEditionOfficeOnline.xsl" StyleName="APA" Version="6"/>
 </file>
@@ -18747,14 +19060,6 @@
 </file>
 
 <file path=customXml/itemProps3.xml><?xml version="1.0" encoding="utf-8"?>
-<ds:datastoreItem xmlns:ds="http://schemas.openxmlformats.org/officeDocument/2006/customXml" ds:itemID="{C3C0D82A-5D77-4930-8043-FB93232D4EC3}">
-  <ds:schemaRefs>
-    <ds:schemaRef ds:uri="http://schemas.microsoft.com/sharepoint/v3/contenttype/forms"/>
-  </ds:schemaRefs>
-</ds:datastoreItem>
-</file>
-
-<file path=customXml/itemProps4.xml><?xml version="1.0" encoding="utf-8"?>
 <ds:datastoreItem xmlns:ds="http://schemas.openxmlformats.org/officeDocument/2006/customXml" ds:itemID="{884A3E52-B6F1-4A6D-876B-680A1FE9CD40}">
   <ds:schemaRefs>
     <ds:schemaRef ds:uri="http://schemas.microsoft.com/office/2006/metadata/contentType"/>
@@ -18772,8 +19077,16 @@
 </ds:datastoreItem>
 </file>
 
+<file path=customXml/itemProps4.xml><?xml version="1.0" encoding="utf-8"?>
+<ds:datastoreItem xmlns:ds="http://schemas.openxmlformats.org/officeDocument/2006/customXml" ds:itemID="{C3C0D82A-5D77-4930-8043-FB93232D4EC3}">
+  <ds:schemaRefs>
+    <ds:schemaRef ds:uri="http://schemas.microsoft.com/sharepoint/v3/contenttype/forms"/>
+  </ds:schemaRefs>
+</ds:datastoreItem>
+</file>
+
 <file path=customXml/itemProps5.xml><?xml version="1.0" encoding="utf-8"?>
-<ds:datastoreItem xmlns:ds="http://schemas.openxmlformats.org/officeDocument/2006/customXml" ds:itemID="{187F256C-A183-4EB4-AF1F-362EE25A73C6}">
+<ds:datastoreItem xmlns:ds="http://schemas.openxmlformats.org/officeDocument/2006/customXml" ds:itemID="{FD6A52B6-84FA-48F8-8F1F-CD1C4B62D1CB}">
   <ds:schemaRefs>
     <ds:schemaRef ds:uri="http://schemas.openxmlformats.org/officeDocument/2006/bibliography"/>
   </ds:schemaRefs>

</xml_diff>

<commit_message>
maj jT et ajout des journaux de travail des semaines précédentes au rapport de projet
</commit_message>
<xml_diff>
--- a/preTPI_COSTA.docx
+++ b/preTPI_COSTA.docx
@@ -4070,7 +4070,7 @@
             </w:rPr>
             <w:fldChar w:fldCharType="separate"/>
           </w:r>
-          <w:hyperlink w:anchor="_Toc64659592" w:history="1">
+          <w:hyperlink w:anchor="_Toc65508072" w:history="1">
             <w:r>
               <w:rPr>
                 <w:rStyle w:val="Lienhypertexte"/>
@@ -4108,7 +4108,7 @@
               <w:rPr>
                 <w:webHidden/>
               </w:rPr>
-              <w:instrText xml:space="preserve"> PAGEREF _Toc64659592 \h </w:instrText>
+              <w:instrText xml:space="preserve"> PAGEREF _Toc65508072 \h </w:instrText>
             </w:r>
             <w:r>
               <w:rPr>
@@ -4150,7 +4150,7 @@
               <w:lang w:val="fr-CH" w:eastAsia="fr-CH"/>
             </w:rPr>
           </w:pPr>
-          <w:hyperlink w:anchor="_Toc64659593" w:history="1">
+          <w:hyperlink w:anchor="_Toc65508073" w:history="1">
             <w:r>
               <w:rPr>
                 <w:rStyle w:val="Lienhypertexte"/>
@@ -4194,7 +4194,7 @@
                 <w:noProof/>
                 <w:webHidden/>
               </w:rPr>
-              <w:instrText xml:space="preserve"> PAGEREF _Toc64659593 \h </w:instrText>
+              <w:instrText xml:space="preserve"> PAGEREF _Toc65508073 \h </w:instrText>
             </w:r>
             <w:r>
               <w:rPr>
@@ -4240,7 +4240,7 @@
               <w:lang w:val="fr-CH" w:eastAsia="fr-CH"/>
             </w:rPr>
           </w:pPr>
-          <w:hyperlink w:anchor="_Toc64659594" w:history="1">
+          <w:hyperlink w:anchor="_Toc65508074" w:history="1">
             <w:r>
               <w:rPr>
                 <w:rStyle w:val="Lienhypertexte"/>
@@ -4284,7 +4284,7 @@
                 <w:noProof/>
                 <w:webHidden/>
               </w:rPr>
-              <w:instrText xml:space="preserve"> PAGEREF _Toc64659594 \h </w:instrText>
+              <w:instrText xml:space="preserve"> PAGEREF _Toc65508074 \h </w:instrText>
             </w:r>
             <w:r>
               <w:rPr>
@@ -4330,7 +4330,7 @@
               <w:lang w:val="fr-CH" w:eastAsia="fr-CH"/>
             </w:rPr>
           </w:pPr>
-          <w:hyperlink w:anchor="_Toc64659595" w:history="1">
+          <w:hyperlink w:anchor="_Toc65508075" w:history="1">
             <w:r>
               <w:rPr>
                 <w:rStyle w:val="Lienhypertexte"/>
@@ -4374,7 +4374,7 @@
                 <w:noProof/>
                 <w:webHidden/>
               </w:rPr>
-              <w:instrText xml:space="preserve"> PAGEREF _Toc64659595 \h </w:instrText>
+              <w:instrText xml:space="preserve"> PAGEREF _Toc65508075 \h </w:instrText>
             </w:r>
             <w:r>
               <w:rPr>
@@ -4415,7 +4415,7 @@
               <w:lang w:val="fr-CH" w:eastAsia="fr-CH"/>
             </w:rPr>
           </w:pPr>
-          <w:hyperlink w:anchor="_Toc64659596" w:history="1">
+          <w:hyperlink w:anchor="_Toc65508076" w:history="1">
             <w:r>
               <w:rPr>
                 <w:rStyle w:val="Lienhypertexte"/>
@@ -4453,7 +4453,7 @@
               <w:rPr>
                 <w:webHidden/>
               </w:rPr>
-              <w:instrText xml:space="preserve"> PAGEREF _Toc64659596 \h </w:instrText>
+              <w:instrText xml:space="preserve"> PAGEREF _Toc65508076 \h </w:instrText>
             </w:r>
             <w:r>
               <w:rPr>
@@ -4495,7 +4495,7 @@
               <w:lang w:val="fr-CH" w:eastAsia="fr-CH"/>
             </w:rPr>
           </w:pPr>
-          <w:hyperlink w:anchor="_Toc64659597" w:history="1">
+          <w:hyperlink w:anchor="_Toc65508077" w:history="1">
             <w:r>
               <w:rPr>
                 <w:rStyle w:val="Lienhypertexte"/>
@@ -4539,7 +4539,7 @@
                 <w:noProof/>
                 <w:webHidden/>
               </w:rPr>
-              <w:instrText xml:space="preserve"> PAGEREF _Toc64659597 \h </w:instrText>
+              <w:instrText xml:space="preserve"> PAGEREF _Toc65508077 \h </w:instrText>
             </w:r>
             <w:r>
               <w:rPr>
@@ -4585,7 +4585,7 @@
               <w:lang w:val="fr-CH" w:eastAsia="fr-CH"/>
             </w:rPr>
           </w:pPr>
-          <w:hyperlink w:anchor="_Toc64659598" w:history="1">
+          <w:hyperlink w:anchor="_Toc65508078" w:history="1">
             <w:r>
               <w:rPr>
                 <w:rStyle w:val="Lienhypertexte"/>
@@ -4629,7 +4629,7 @@
                 <w:noProof/>
                 <w:webHidden/>
               </w:rPr>
-              <w:instrText xml:space="preserve"> PAGEREF _Toc64659598 \h </w:instrText>
+              <w:instrText xml:space="preserve"> PAGEREF _Toc65508078 \h </w:instrText>
             </w:r>
             <w:r>
               <w:rPr>
@@ -4675,7 +4675,7 @@
               <w:lang w:val="fr-CH" w:eastAsia="fr-CH"/>
             </w:rPr>
           </w:pPr>
-          <w:hyperlink w:anchor="_Toc64659599" w:history="1">
+          <w:hyperlink w:anchor="_Toc65508079" w:history="1">
             <w:r>
               <w:rPr>
                 <w:rStyle w:val="Lienhypertexte"/>
@@ -4719,7 +4719,7 @@
                 <w:noProof/>
                 <w:webHidden/>
               </w:rPr>
-              <w:instrText xml:space="preserve"> PAGEREF _Toc64659599 \h </w:instrText>
+              <w:instrText xml:space="preserve"> PAGEREF _Toc65508079 \h </w:instrText>
             </w:r>
             <w:r>
               <w:rPr>
@@ -4765,7 +4765,7 @@
               <w:lang w:val="fr-CH" w:eastAsia="fr-CH"/>
             </w:rPr>
           </w:pPr>
-          <w:hyperlink w:anchor="_Toc64659600" w:history="1">
+          <w:hyperlink w:anchor="_Toc65508080" w:history="1">
             <w:r>
               <w:rPr>
                 <w:rStyle w:val="Lienhypertexte"/>
@@ -4815,7 +4815,7 @@
                 <w:noProof/>
                 <w:webHidden/>
               </w:rPr>
-              <w:instrText xml:space="preserve"> PAGEREF _Toc64659600 \h </w:instrText>
+              <w:instrText xml:space="preserve"> PAGEREF _Toc65508080 \h </w:instrText>
             </w:r>
             <w:r>
               <w:rPr>
@@ -4861,7 +4861,7 @@
               <w:lang w:val="fr-CH" w:eastAsia="fr-CH"/>
             </w:rPr>
           </w:pPr>
-          <w:hyperlink w:anchor="_Toc64659601" w:history="1">
+          <w:hyperlink w:anchor="_Toc65508081" w:history="1">
             <w:r>
               <w:rPr>
                 <w:rStyle w:val="Lienhypertexte"/>
@@ -4911,7 +4911,7 @@
                 <w:noProof/>
                 <w:webHidden/>
               </w:rPr>
-              <w:instrText xml:space="preserve"> PAGEREF _Toc64659601 \h </w:instrText>
+              <w:instrText xml:space="preserve"> PAGEREF _Toc65508081 \h </w:instrText>
             </w:r>
             <w:r>
               <w:rPr>
@@ -4957,7 +4957,7 @@
               <w:lang w:val="fr-CH" w:eastAsia="fr-CH"/>
             </w:rPr>
           </w:pPr>
-          <w:hyperlink w:anchor="_Toc64659602" w:history="1">
+          <w:hyperlink w:anchor="_Toc65508082" w:history="1">
             <w:r>
               <w:rPr>
                 <w:rStyle w:val="Lienhypertexte"/>
@@ -5001,7 +5001,7 @@
                 <w:noProof/>
                 <w:webHidden/>
               </w:rPr>
-              <w:instrText xml:space="preserve"> PAGEREF _Toc64659602 \h </w:instrText>
+              <w:instrText xml:space="preserve"> PAGEREF _Toc65508082 \h </w:instrText>
             </w:r>
             <w:r>
               <w:rPr>
@@ -5047,7 +5047,7 @@
               <w:lang w:val="fr-CH" w:eastAsia="fr-CH"/>
             </w:rPr>
           </w:pPr>
-          <w:hyperlink w:anchor="_Toc64659603" w:history="1">
+          <w:hyperlink w:anchor="_Toc65508083" w:history="1">
             <w:r>
               <w:rPr>
                 <w:rStyle w:val="Lienhypertexte"/>
@@ -5091,7 +5091,7 @@
                 <w:noProof/>
                 <w:webHidden/>
               </w:rPr>
-              <w:instrText xml:space="preserve"> PAGEREF _Toc64659603 \h </w:instrText>
+              <w:instrText xml:space="preserve"> PAGEREF _Toc65508083 \h </w:instrText>
             </w:r>
             <w:r>
               <w:rPr>
@@ -5137,7 +5137,7 @@
               <w:lang w:val="fr-CH" w:eastAsia="fr-CH"/>
             </w:rPr>
           </w:pPr>
-          <w:hyperlink w:anchor="_Toc64659604" w:history="1">
+          <w:hyperlink w:anchor="_Toc65508084" w:history="1">
             <w:r>
               <w:rPr>
                 <w:rStyle w:val="Lienhypertexte"/>
@@ -5181,7 +5181,7 @@
                 <w:noProof/>
                 <w:webHidden/>
               </w:rPr>
-              <w:instrText xml:space="preserve"> PAGEREF _Toc64659604 \h </w:instrText>
+              <w:instrText xml:space="preserve"> PAGEREF _Toc65508084 \h </w:instrText>
             </w:r>
             <w:r>
               <w:rPr>
@@ -5227,7 +5227,7 @@
               <w:lang w:val="fr-CH" w:eastAsia="fr-CH"/>
             </w:rPr>
           </w:pPr>
-          <w:hyperlink w:anchor="_Toc64659605" w:history="1">
+          <w:hyperlink w:anchor="_Toc65508085" w:history="1">
             <w:r>
               <w:rPr>
                 <w:rStyle w:val="Lienhypertexte"/>
@@ -5271,7 +5271,7 @@
                 <w:noProof/>
                 <w:webHidden/>
               </w:rPr>
-              <w:instrText xml:space="preserve"> PAGEREF _Toc64659605 \h </w:instrText>
+              <w:instrText xml:space="preserve"> PAGEREF _Toc65508085 \h </w:instrText>
             </w:r>
             <w:r>
               <w:rPr>
@@ -5317,7 +5317,7 @@
               <w:lang w:val="fr-CH" w:eastAsia="fr-CH"/>
             </w:rPr>
           </w:pPr>
-          <w:hyperlink w:anchor="_Toc64659606" w:history="1">
+          <w:hyperlink w:anchor="_Toc65508086" w:history="1">
             <w:r>
               <w:rPr>
                 <w:rStyle w:val="Lienhypertexte"/>
@@ -5367,7 +5367,7 @@
                 <w:noProof/>
                 <w:webHidden/>
               </w:rPr>
-              <w:instrText xml:space="preserve"> PAGEREF _Toc64659606 \h </w:instrText>
+              <w:instrText xml:space="preserve"> PAGEREF _Toc65508086 \h </w:instrText>
             </w:r>
             <w:r>
               <w:rPr>
@@ -5413,7 +5413,7 @@
               <w:lang w:val="fr-CH" w:eastAsia="fr-CH"/>
             </w:rPr>
           </w:pPr>
-          <w:hyperlink w:anchor="_Toc64659607" w:history="1">
+          <w:hyperlink w:anchor="_Toc65508087" w:history="1">
             <w:r>
               <w:rPr>
                 <w:rStyle w:val="Lienhypertexte"/>
@@ -5463,7 +5463,7 @@
                 <w:noProof/>
                 <w:webHidden/>
               </w:rPr>
-              <w:instrText xml:space="preserve"> PAGEREF _Toc64659607 \h </w:instrText>
+              <w:instrText xml:space="preserve"> PAGEREF _Toc65508087 \h </w:instrText>
             </w:r>
             <w:r>
               <w:rPr>
@@ -5509,7 +5509,7 @@
               <w:lang w:val="fr-CH" w:eastAsia="fr-CH"/>
             </w:rPr>
           </w:pPr>
-          <w:hyperlink w:anchor="_Toc64659608" w:history="1">
+          <w:hyperlink w:anchor="_Toc65508088" w:history="1">
             <w:r>
               <w:rPr>
                 <w:rStyle w:val="Lienhypertexte"/>
@@ -5559,7 +5559,7 @@
                 <w:noProof/>
                 <w:webHidden/>
               </w:rPr>
-              <w:instrText xml:space="preserve"> PAGEREF _Toc64659608 \h </w:instrText>
+              <w:instrText xml:space="preserve"> PAGEREF _Toc65508088 \h </w:instrText>
             </w:r>
             <w:r>
               <w:rPr>
@@ -5605,7 +5605,7 @@
               <w:lang w:val="fr-CH" w:eastAsia="fr-CH"/>
             </w:rPr>
           </w:pPr>
-          <w:hyperlink w:anchor="_Toc64659609" w:history="1">
+          <w:hyperlink w:anchor="_Toc65508089" w:history="1">
             <w:r>
               <w:rPr>
                 <w:rStyle w:val="Lienhypertexte"/>
@@ -5655,7 +5655,7 @@
                 <w:noProof/>
                 <w:webHidden/>
               </w:rPr>
-              <w:instrText xml:space="preserve"> PAGEREF _Toc64659609 \h </w:instrText>
+              <w:instrText xml:space="preserve"> PAGEREF _Toc65508089 \h </w:instrText>
             </w:r>
             <w:r>
               <w:rPr>
@@ -5701,7 +5701,7 @@
               <w:lang w:val="fr-CH" w:eastAsia="fr-CH"/>
             </w:rPr>
           </w:pPr>
-          <w:hyperlink w:anchor="_Toc64659610" w:history="1">
+          <w:hyperlink w:anchor="_Toc65508090" w:history="1">
             <w:r>
               <w:rPr>
                 <w:rStyle w:val="Lienhypertexte"/>
@@ -5751,7 +5751,7 @@
                 <w:noProof/>
                 <w:webHidden/>
               </w:rPr>
-              <w:instrText xml:space="preserve"> PAGEREF _Toc64659610 \h </w:instrText>
+              <w:instrText xml:space="preserve"> PAGEREF _Toc65508090 \h </w:instrText>
             </w:r>
             <w:r>
               <w:rPr>
@@ -5797,7 +5797,7 @@
               <w:lang w:val="fr-CH" w:eastAsia="fr-CH"/>
             </w:rPr>
           </w:pPr>
-          <w:hyperlink w:anchor="_Toc64659611" w:history="1">
+          <w:hyperlink w:anchor="_Toc65508091" w:history="1">
             <w:r>
               <w:rPr>
                 <w:rStyle w:val="Lienhypertexte"/>
@@ -5847,7 +5847,7 @@
                 <w:noProof/>
                 <w:webHidden/>
               </w:rPr>
-              <w:instrText xml:space="preserve"> PAGEREF _Toc64659611 \h </w:instrText>
+              <w:instrText xml:space="preserve"> PAGEREF _Toc65508091 \h </w:instrText>
             </w:r>
             <w:r>
               <w:rPr>
@@ -5893,7 +5893,7 @@
               <w:lang w:val="fr-CH" w:eastAsia="fr-CH"/>
             </w:rPr>
           </w:pPr>
-          <w:hyperlink w:anchor="_Toc64659612" w:history="1">
+          <w:hyperlink w:anchor="_Toc65508092" w:history="1">
             <w:r>
               <w:rPr>
                 <w:rStyle w:val="Lienhypertexte"/>
@@ -5937,7 +5937,7 @@
                 <w:noProof/>
                 <w:webHidden/>
               </w:rPr>
-              <w:instrText xml:space="preserve"> PAGEREF _Toc64659612 \h </w:instrText>
+              <w:instrText xml:space="preserve"> PAGEREF _Toc65508092 \h </w:instrText>
             </w:r>
             <w:r>
               <w:rPr>
@@ -5983,7 +5983,7 @@
               <w:lang w:val="fr-CH" w:eastAsia="fr-CH"/>
             </w:rPr>
           </w:pPr>
-          <w:hyperlink w:anchor="_Toc64659613" w:history="1">
+          <w:hyperlink w:anchor="_Toc65508093" w:history="1">
             <w:r>
               <w:rPr>
                 <w:rStyle w:val="Lienhypertexte"/>
@@ -6027,7 +6027,7 @@
                 <w:noProof/>
                 <w:webHidden/>
               </w:rPr>
-              <w:instrText xml:space="preserve"> PAGEREF _Toc64659613 \h </w:instrText>
+              <w:instrText xml:space="preserve"> PAGEREF _Toc65508093 \h </w:instrText>
             </w:r>
             <w:r>
               <w:rPr>
@@ -6073,7 +6073,7 @@
               <w:lang w:val="fr-CH" w:eastAsia="fr-CH"/>
             </w:rPr>
           </w:pPr>
-          <w:hyperlink w:anchor="_Toc64659614" w:history="1">
+          <w:hyperlink w:anchor="_Toc65508094" w:history="1">
             <w:r>
               <w:rPr>
                 <w:rStyle w:val="Lienhypertexte"/>
@@ -6117,7 +6117,7 @@
                 <w:noProof/>
                 <w:webHidden/>
               </w:rPr>
-              <w:instrText xml:space="preserve"> PAGEREF _Toc64659614 \h </w:instrText>
+              <w:instrText xml:space="preserve"> PAGEREF _Toc65508094 \h </w:instrText>
             </w:r>
             <w:r>
               <w:rPr>
@@ -6163,7 +6163,7 @@
               <w:lang w:val="fr-CH" w:eastAsia="fr-CH"/>
             </w:rPr>
           </w:pPr>
-          <w:hyperlink w:anchor="_Toc64659615" w:history="1">
+          <w:hyperlink w:anchor="_Toc65508095" w:history="1">
             <w:r>
               <w:rPr>
                 <w:rStyle w:val="Lienhypertexte"/>
@@ -6207,7 +6207,7 @@
                 <w:noProof/>
                 <w:webHidden/>
               </w:rPr>
-              <w:instrText xml:space="preserve"> PAGEREF _Toc64659615 \h </w:instrText>
+              <w:instrText xml:space="preserve"> PAGEREF _Toc65508095 \h </w:instrText>
             </w:r>
             <w:r>
               <w:rPr>
@@ -6253,7 +6253,7 @@
               <w:lang w:val="fr-CH" w:eastAsia="fr-CH"/>
             </w:rPr>
           </w:pPr>
-          <w:hyperlink w:anchor="_Toc64659616" w:history="1">
+          <w:hyperlink w:anchor="_Toc65508096" w:history="1">
             <w:r>
               <w:rPr>
                 <w:rStyle w:val="Lienhypertexte"/>
@@ -6297,7 +6297,7 @@
                 <w:noProof/>
                 <w:webHidden/>
               </w:rPr>
-              <w:instrText xml:space="preserve"> PAGEREF _Toc64659616 \h </w:instrText>
+              <w:instrText xml:space="preserve"> PAGEREF _Toc65508096 \h </w:instrText>
             </w:r>
             <w:r>
               <w:rPr>
@@ -6343,7 +6343,7 @@
               <w:lang w:val="fr-CH" w:eastAsia="fr-CH"/>
             </w:rPr>
           </w:pPr>
-          <w:hyperlink w:anchor="_Toc64659617" w:history="1">
+          <w:hyperlink w:anchor="_Toc65508097" w:history="1">
             <w:r>
               <w:rPr>
                 <w:rStyle w:val="Lienhypertexte"/>
@@ -6387,7 +6387,7 @@
                 <w:noProof/>
                 <w:webHidden/>
               </w:rPr>
-              <w:instrText xml:space="preserve"> PAGEREF _Toc64659617 \h </w:instrText>
+              <w:instrText xml:space="preserve"> PAGEREF _Toc65508097 \h </w:instrText>
             </w:r>
             <w:r>
               <w:rPr>
@@ -6433,7 +6433,7 @@
               <w:lang w:val="fr-CH" w:eastAsia="fr-CH"/>
             </w:rPr>
           </w:pPr>
-          <w:hyperlink w:anchor="_Toc64659618" w:history="1">
+          <w:hyperlink w:anchor="_Toc65508098" w:history="1">
             <w:r>
               <w:rPr>
                 <w:rStyle w:val="Lienhypertexte"/>
@@ -6477,7 +6477,7 @@
                 <w:noProof/>
                 <w:webHidden/>
               </w:rPr>
-              <w:instrText xml:space="preserve"> PAGEREF _Toc64659618 \h </w:instrText>
+              <w:instrText xml:space="preserve"> PAGEREF _Toc65508098 \h </w:instrText>
             </w:r>
             <w:r>
               <w:rPr>
@@ -6523,7 +6523,7 @@
               <w:lang w:val="fr-CH" w:eastAsia="fr-CH"/>
             </w:rPr>
           </w:pPr>
-          <w:hyperlink w:anchor="_Toc64659619" w:history="1">
+          <w:hyperlink w:anchor="_Toc65508099" w:history="1">
             <w:r>
               <w:rPr>
                 <w:rStyle w:val="Lienhypertexte"/>
@@ -6567,7 +6567,7 @@
                 <w:noProof/>
                 <w:webHidden/>
               </w:rPr>
-              <w:instrText xml:space="preserve"> PAGEREF _Toc64659619 \h </w:instrText>
+              <w:instrText xml:space="preserve"> PAGEREF _Toc65508099 \h </w:instrText>
             </w:r>
             <w:r>
               <w:rPr>
@@ -6613,7 +6613,7 @@
               <w:lang w:val="fr-CH" w:eastAsia="fr-CH"/>
             </w:rPr>
           </w:pPr>
-          <w:hyperlink w:anchor="_Toc64659620" w:history="1">
+          <w:hyperlink w:anchor="_Toc65508100" w:history="1">
             <w:r>
               <w:rPr>
                 <w:rStyle w:val="Lienhypertexte"/>
@@ -6657,7 +6657,7 @@
                 <w:noProof/>
                 <w:webHidden/>
               </w:rPr>
-              <w:instrText xml:space="preserve"> PAGEREF _Toc64659620 \h </w:instrText>
+              <w:instrText xml:space="preserve"> PAGEREF _Toc65508100 \h </w:instrText>
             </w:r>
             <w:r>
               <w:rPr>
@@ -6698,7 +6698,7 @@
               <w:lang w:val="fr-CH" w:eastAsia="fr-CH"/>
             </w:rPr>
           </w:pPr>
-          <w:hyperlink w:anchor="_Toc64659621" w:history="1">
+          <w:hyperlink w:anchor="_Toc65508101" w:history="1">
             <w:r>
               <w:rPr>
                 <w:rStyle w:val="Lienhypertexte"/>
@@ -6736,7 +6736,7 @@
               <w:rPr>
                 <w:webHidden/>
               </w:rPr>
-              <w:instrText xml:space="preserve"> PAGEREF _Toc64659621 \h </w:instrText>
+              <w:instrText xml:space="preserve"> PAGEREF _Toc65508101 \h </w:instrText>
             </w:r>
             <w:r>
               <w:rPr>
@@ -6778,7 +6778,7 @@
               <w:lang w:val="fr-CH" w:eastAsia="fr-CH"/>
             </w:rPr>
           </w:pPr>
-          <w:hyperlink w:anchor="_Toc64659622" w:history="1">
+          <w:hyperlink w:anchor="_Toc65508102" w:history="1">
             <w:r>
               <w:rPr>
                 <w:rStyle w:val="Lienhypertexte"/>
@@ -6822,7 +6822,7 @@
                 <w:noProof/>
                 <w:webHidden/>
               </w:rPr>
-              <w:instrText xml:space="preserve"> PAGEREF _Toc64659622 \h </w:instrText>
+              <w:instrText xml:space="preserve"> PAGEREF _Toc65508102 \h </w:instrText>
             </w:r>
             <w:r>
               <w:rPr>
@@ -6868,7 +6868,7 @@
               <w:lang w:val="fr-CH" w:eastAsia="fr-CH"/>
             </w:rPr>
           </w:pPr>
-          <w:hyperlink w:anchor="_Toc64659623" w:history="1">
+          <w:hyperlink w:anchor="_Toc65508103" w:history="1">
             <w:r>
               <w:rPr>
                 <w:rStyle w:val="Lienhypertexte"/>
@@ -6912,7 +6912,7 @@
                 <w:noProof/>
                 <w:webHidden/>
               </w:rPr>
-              <w:instrText xml:space="preserve"> PAGEREF _Toc64659623 \h </w:instrText>
+              <w:instrText xml:space="preserve"> PAGEREF _Toc65508103 \h </w:instrText>
             </w:r>
             <w:r>
               <w:rPr>
@@ -6958,7 +6958,7 @@
               <w:lang w:val="fr-CH" w:eastAsia="fr-CH"/>
             </w:rPr>
           </w:pPr>
-          <w:hyperlink w:anchor="_Toc64659624" w:history="1">
+          <w:hyperlink w:anchor="_Toc65508104" w:history="1">
             <w:r>
               <w:rPr>
                 <w:rStyle w:val="Lienhypertexte"/>
@@ -7002,7 +7002,7 @@
                 <w:noProof/>
                 <w:webHidden/>
               </w:rPr>
-              <w:instrText xml:space="preserve"> PAGEREF _Toc64659624 \h </w:instrText>
+              <w:instrText xml:space="preserve"> PAGEREF _Toc65508104 \h </w:instrText>
             </w:r>
             <w:r>
               <w:rPr>
@@ -7048,7 +7048,7 @@
               <w:lang w:val="fr-CH" w:eastAsia="fr-CH"/>
             </w:rPr>
           </w:pPr>
-          <w:hyperlink w:anchor="_Toc64659625" w:history="1">
+          <w:hyperlink w:anchor="_Toc65508105" w:history="1">
             <w:r>
               <w:rPr>
                 <w:rStyle w:val="Lienhypertexte"/>
@@ -7092,7 +7092,7 @@
                 <w:noProof/>
                 <w:webHidden/>
               </w:rPr>
-              <w:instrText xml:space="preserve"> PAGEREF _Toc64659625 \h </w:instrText>
+              <w:instrText xml:space="preserve"> PAGEREF _Toc65508105 \h </w:instrText>
             </w:r>
             <w:r>
               <w:rPr>
@@ -7138,7 +7138,7 @@
               <w:lang w:val="fr-CH" w:eastAsia="fr-CH"/>
             </w:rPr>
           </w:pPr>
-          <w:hyperlink w:anchor="_Toc64659626" w:history="1">
+          <w:hyperlink w:anchor="_Toc65508106" w:history="1">
             <w:r>
               <w:rPr>
                 <w:rStyle w:val="Lienhypertexte"/>
@@ -7182,7 +7182,7 @@
                 <w:noProof/>
                 <w:webHidden/>
               </w:rPr>
-              <w:instrText xml:space="preserve"> PAGEREF _Toc64659626 \h </w:instrText>
+              <w:instrText xml:space="preserve"> PAGEREF _Toc65508106 \h </w:instrText>
             </w:r>
             <w:r>
               <w:rPr>
@@ -7228,7 +7228,7 @@
               <w:lang w:val="fr-CH" w:eastAsia="fr-CH"/>
             </w:rPr>
           </w:pPr>
-          <w:hyperlink w:anchor="_Toc64659627" w:history="1">
+          <w:hyperlink w:anchor="_Toc65508107" w:history="1">
             <w:r>
               <w:rPr>
                 <w:rStyle w:val="Lienhypertexte"/>
@@ -7251,7 +7251,21 @@
                 <w:rStyle w:val="Lienhypertexte"/>
                 <w:noProof/>
               </w:rPr>
-              <w:t>Description des tests effectués</w:t>
+              <w:t>Descriptio</w:t>
+            </w:r>
+            <w:r>
+              <w:rPr>
+                <w:rStyle w:val="Lienhypertexte"/>
+                <w:noProof/>
+              </w:rPr>
+              <w:t>n</w:t>
+            </w:r>
+            <w:r>
+              <w:rPr>
+                <w:rStyle w:val="Lienhypertexte"/>
+                <w:noProof/>
+              </w:rPr>
+              <w:t xml:space="preserve"> des tests effectués</w:t>
             </w:r>
             <w:r>
               <w:rPr>
@@ -7272,7 +7286,7 @@
                 <w:noProof/>
                 <w:webHidden/>
               </w:rPr>
-              <w:instrText xml:space="preserve"> PAGEREF _Toc64659627 \h </w:instrText>
+              <w:instrText xml:space="preserve"> PAGEREF _Toc65508107 \h </w:instrText>
             </w:r>
             <w:r>
               <w:rPr>
@@ -7318,7 +7332,7 @@
               <w:lang w:val="fr-CH" w:eastAsia="fr-CH"/>
             </w:rPr>
           </w:pPr>
-          <w:hyperlink w:anchor="_Toc64659628" w:history="1">
+          <w:hyperlink w:anchor="_Toc65508108" w:history="1">
             <w:r>
               <w:rPr>
                 <w:rStyle w:val="Lienhypertexte"/>
@@ -7362,7 +7376,7 @@
                 <w:noProof/>
                 <w:webHidden/>
               </w:rPr>
-              <w:instrText xml:space="preserve"> PAGEREF _Toc64659628 \h </w:instrText>
+              <w:instrText xml:space="preserve"> PAGEREF _Toc65508108 \h </w:instrText>
             </w:r>
             <w:r>
               <w:rPr>
@@ -7382,7 +7396,7 @@
                 <w:noProof/>
                 <w:webHidden/>
               </w:rPr>
-              <w:t>18</w:t>
+              <w:t>19</w:t>
             </w:r>
             <w:r>
               <w:rPr>
@@ -7408,7 +7422,7 @@
               <w:lang w:val="fr-CH" w:eastAsia="fr-CH"/>
             </w:rPr>
           </w:pPr>
-          <w:hyperlink w:anchor="_Toc64659629" w:history="1">
+          <w:hyperlink w:anchor="_Toc65508109" w:history="1">
             <w:r>
               <w:rPr>
                 <w:rStyle w:val="Lienhypertexte"/>
@@ -7452,7 +7466,7 @@
                 <w:noProof/>
                 <w:webHidden/>
               </w:rPr>
-              <w:instrText xml:space="preserve"> PAGEREF _Toc64659629 \h </w:instrText>
+              <w:instrText xml:space="preserve"> PAGEREF _Toc65508109 \h </w:instrText>
             </w:r>
             <w:r>
               <w:rPr>
@@ -7493,7 +7507,7 @@
               <w:lang w:val="fr-CH" w:eastAsia="fr-CH"/>
             </w:rPr>
           </w:pPr>
-          <w:hyperlink w:anchor="_Toc64659630" w:history="1">
+          <w:hyperlink w:anchor="_Toc65508110" w:history="1">
             <w:r>
               <w:rPr>
                 <w:rStyle w:val="Lienhypertexte"/>
@@ -7531,7 +7545,7 @@
               <w:rPr>
                 <w:webHidden/>
               </w:rPr>
-              <w:instrText xml:space="preserve"> PAGEREF _Toc64659630 \h </w:instrText>
+              <w:instrText xml:space="preserve"> PAGEREF _Toc65508110 \h </w:instrText>
             </w:r>
             <w:r>
               <w:rPr>
@@ -7568,7 +7582,7 @@
               <w:lang w:val="fr-CH" w:eastAsia="fr-CH"/>
             </w:rPr>
           </w:pPr>
-          <w:hyperlink w:anchor="_Toc64659631" w:history="1">
+          <w:hyperlink w:anchor="_Toc65508111" w:history="1">
             <w:r>
               <w:rPr>
                 <w:rStyle w:val="Lienhypertexte"/>
@@ -7606,7 +7620,7 @@
               <w:rPr>
                 <w:webHidden/>
               </w:rPr>
-              <w:instrText xml:space="preserve"> PAGEREF _Toc64659631 \h </w:instrText>
+              <w:instrText xml:space="preserve"> PAGEREF _Toc65508111 \h </w:instrText>
             </w:r>
             <w:r>
               <w:rPr>
@@ -7648,7 +7662,7 @@
               <w:lang w:val="fr-CH" w:eastAsia="fr-CH"/>
             </w:rPr>
           </w:pPr>
-          <w:hyperlink w:anchor="_Toc64659632" w:history="1">
+          <w:hyperlink w:anchor="_Toc65508112" w:history="1">
             <w:r>
               <w:rPr>
                 <w:rStyle w:val="Lienhypertexte"/>
@@ -7692,7 +7706,7 @@
                 <w:noProof/>
                 <w:webHidden/>
               </w:rPr>
-              <w:instrText xml:space="preserve"> PAGEREF _Toc64659632 \h </w:instrText>
+              <w:instrText xml:space="preserve"> PAGEREF _Toc65508112 \h </w:instrText>
             </w:r>
             <w:r>
               <w:rPr>
@@ -7738,7 +7752,7 @@
               <w:lang w:val="fr-CH" w:eastAsia="fr-CH"/>
             </w:rPr>
           </w:pPr>
-          <w:hyperlink w:anchor="_Toc64659633" w:history="1">
+          <w:hyperlink w:anchor="_Toc65508113" w:history="1">
             <w:r>
               <w:rPr>
                 <w:rStyle w:val="Lienhypertexte"/>
@@ -7782,7 +7796,7 @@
                 <w:noProof/>
                 <w:webHidden/>
               </w:rPr>
-              <w:instrText xml:space="preserve"> PAGEREF _Toc64659633 \h </w:instrText>
+              <w:instrText xml:space="preserve"> PAGEREF _Toc65508113 \h </w:instrText>
             </w:r>
             <w:r>
               <w:rPr>
@@ -7828,7 +7842,7 @@
               <w:lang w:val="fr-CH" w:eastAsia="fr-CH"/>
             </w:rPr>
           </w:pPr>
-          <w:hyperlink w:anchor="_Toc64659634" w:history="1">
+          <w:hyperlink w:anchor="_Toc65508114" w:history="1">
             <w:r>
               <w:rPr>
                 <w:rStyle w:val="Lienhypertexte"/>
@@ -7872,7 +7886,7 @@
                 <w:noProof/>
                 <w:webHidden/>
               </w:rPr>
-              <w:instrText xml:space="preserve"> PAGEREF _Toc64659634 \h </w:instrText>
+              <w:instrText xml:space="preserve"> PAGEREF _Toc65508114 \h </w:instrText>
             </w:r>
             <w:r>
               <w:rPr>
@@ -7918,7 +7932,7 @@
               <w:lang w:val="fr-CH" w:eastAsia="fr-CH"/>
             </w:rPr>
           </w:pPr>
-          <w:hyperlink w:anchor="_Toc64659635" w:history="1">
+          <w:hyperlink w:anchor="_Toc65508115" w:history="1">
             <w:r>
               <w:rPr>
                 <w:rStyle w:val="Lienhypertexte"/>
@@ -7962,7 +7976,7 @@
                 <w:noProof/>
                 <w:webHidden/>
               </w:rPr>
-              <w:instrText xml:space="preserve"> PAGEREF _Toc64659635 \h </w:instrText>
+              <w:instrText xml:space="preserve"> PAGEREF _Toc65508115 \h </w:instrText>
             </w:r>
             <w:r>
               <w:rPr>
@@ -8008,7 +8022,7 @@
               <w:lang w:val="fr-CH" w:eastAsia="fr-CH"/>
             </w:rPr>
           </w:pPr>
-          <w:hyperlink w:anchor="_Toc64659636" w:history="1">
+          <w:hyperlink w:anchor="_Toc65508116" w:history="1">
             <w:r>
               <w:rPr>
                 <w:rStyle w:val="Lienhypertexte"/>
@@ -8052,7 +8066,7 @@
                 <w:noProof/>
                 <w:webHidden/>
               </w:rPr>
-              <w:instrText xml:space="preserve"> PAGEREF _Toc64659636 \h </w:instrText>
+              <w:instrText xml:space="preserve"> PAGEREF _Toc65508116 \h </w:instrText>
             </w:r>
             <w:r>
               <w:rPr>
@@ -8098,7 +8112,7 @@
               <w:lang w:val="fr-CH" w:eastAsia="fr-CH"/>
             </w:rPr>
           </w:pPr>
-          <w:hyperlink w:anchor="_Toc64659637" w:history="1">
+          <w:hyperlink w:anchor="_Toc65508117" w:history="1">
             <w:r>
               <w:rPr>
                 <w:rStyle w:val="Lienhypertexte"/>
@@ -8142,7 +8156,7 @@
                 <w:noProof/>
                 <w:webHidden/>
               </w:rPr>
-              <w:instrText xml:space="preserve"> PAGEREF _Toc64659637 \h </w:instrText>
+              <w:instrText xml:space="preserve"> PAGEREF _Toc65508117 \h </w:instrText>
             </w:r>
             <w:r>
               <w:rPr>
@@ -8162,7 +8176,7 @@
                 <w:noProof/>
                 <w:webHidden/>
               </w:rPr>
-              <w:t>20</w:t>
+              <w:t>21</w:t>
             </w:r>
             <w:r>
               <w:rPr>
@@ -8188,7 +8202,7 @@
               <w:lang w:val="fr-CH" w:eastAsia="fr-CH"/>
             </w:rPr>
           </w:pPr>
-          <w:hyperlink w:anchor="_Toc64659638" w:history="1">
+          <w:hyperlink w:anchor="_Toc65508118" w:history="1">
             <w:r>
               <w:rPr>
                 <w:rStyle w:val="Lienhypertexte"/>
@@ -8232,7 +8246,7 @@
                 <w:noProof/>
                 <w:webHidden/>
               </w:rPr>
-              <w:instrText xml:space="preserve"> PAGEREF _Toc64659638 \h </w:instrText>
+              <w:instrText xml:space="preserve"> PAGEREF _Toc65508118 \h </w:instrText>
             </w:r>
             <w:r>
               <w:rPr>
@@ -8252,7 +8266,7 @@
                 <w:noProof/>
                 <w:webHidden/>
               </w:rPr>
-              <w:t>20</w:t>
+              <w:t>21</w:t>
             </w:r>
             <w:r>
               <w:rPr>
@@ -8278,7 +8292,7 @@
               <w:lang w:val="fr-CH" w:eastAsia="fr-CH"/>
             </w:rPr>
           </w:pPr>
-          <w:hyperlink w:anchor="_Toc64659639" w:history="1">
+          <w:hyperlink w:anchor="_Toc65508119" w:history="1">
             <w:r>
               <w:rPr>
                 <w:rStyle w:val="Lienhypertexte"/>
@@ -8322,7 +8336,7 @@
                 <w:noProof/>
                 <w:webHidden/>
               </w:rPr>
-              <w:instrText xml:space="preserve"> PAGEREF _Toc64659639 \h </w:instrText>
+              <w:instrText xml:space="preserve"> PAGEREF _Toc65508119 \h </w:instrText>
             </w:r>
             <w:r>
               <w:rPr>
@@ -8342,7 +8356,7 @@
                 <w:noProof/>
                 <w:webHidden/>
               </w:rPr>
-              <w:t>20</w:t>
+              <w:t>21</w:t>
             </w:r>
             <w:r>
               <w:rPr>
@@ -8368,7 +8382,7 @@
               <w:lang w:val="fr-CH" w:eastAsia="fr-CH"/>
             </w:rPr>
           </w:pPr>
-          <w:hyperlink w:anchor="_Toc64659640" w:history="1">
+          <w:hyperlink w:anchor="_Toc65508120" w:history="1">
             <w:r>
               <w:rPr>
                 <w:rStyle w:val="Lienhypertexte"/>
@@ -8412,7 +8426,7 @@
                 <w:noProof/>
                 <w:webHidden/>
               </w:rPr>
-              <w:instrText xml:space="preserve"> PAGEREF _Toc64659640 \h </w:instrText>
+              <w:instrText xml:space="preserve"> PAGEREF _Toc65508120 \h </w:instrText>
             </w:r>
             <w:r>
               <w:rPr>
@@ -8432,7 +8446,7 @@
                 <w:noProof/>
                 <w:webHidden/>
               </w:rPr>
-              <w:t>20</w:t>
+              <w:t>21</w:t>
             </w:r>
             <w:r>
               <w:rPr>
@@ -8458,7 +8472,7 @@
               <w:lang w:val="fr-CH" w:eastAsia="fr-CH"/>
             </w:rPr>
           </w:pPr>
-          <w:hyperlink w:anchor="_Toc64659641" w:history="1">
+          <w:hyperlink w:anchor="_Toc65508121" w:history="1">
             <w:r>
               <w:rPr>
                 <w:rStyle w:val="Lienhypertexte"/>
@@ -8502,7 +8516,7 @@
                 <w:noProof/>
                 <w:webHidden/>
               </w:rPr>
-              <w:instrText xml:space="preserve"> PAGEREF _Toc64659641 \h </w:instrText>
+              <w:instrText xml:space="preserve"> PAGEREF _Toc65508121 \h </w:instrText>
             </w:r>
             <w:r>
               <w:rPr>
@@ -8522,7 +8536,7 @@
                 <w:noProof/>
                 <w:webHidden/>
               </w:rPr>
-              <w:t>21</w:t>
+              <w:t>22</w:t>
             </w:r>
             <w:r>
               <w:rPr>
@@ -8555,7 +8569,7 @@
         <w:pStyle w:val="Titre1"/>
       </w:pPr>
       <w:bookmarkStart w:id="0" w:name="_Toc63239433"/>
-      <w:bookmarkStart w:id="1" w:name="_Toc64659592"/>
+      <w:bookmarkStart w:id="1" w:name="_Toc65508072"/>
       <w:r>
         <w:lastRenderedPageBreak/>
         <w:t>Analyse prél</w:t>
@@ -8577,7 +8591,7 @@
         </w:rPr>
       </w:pPr>
       <w:bookmarkStart w:id="2" w:name="_Toc63239434"/>
-      <w:bookmarkStart w:id="3" w:name="_Toc64659593"/>
+      <w:bookmarkStart w:id="3" w:name="_Toc65508073"/>
       <w:r>
         <w:t>Introduction</w:t>
       </w:r>
@@ -8624,7 +8638,7 @@
         </w:rPr>
       </w:pPr>
       <w:bookmarkStart w:id="4" w:name="_Toc63239435"/>
-      <w:bookmarkStart w:id="5" w:name="_Toc64659594"/>
+      <w:bookmarkStart w:id="5" w:name="_Toc65508074"/>
       <w:r>
         <w:t>Objectifs</w:t>
       </w:r>
@@ -8810,7 +8824,7 @@
         <w:pStyle w:val="Titre2"/>
       </w:pPr>
       <w:bookmarkStart w:id="6" w:name="_Toc63239436"/>
-      <w:bookmarkStart w:id="7" w:name="_Toc64659595"/>
+      <w:bookmarkStart w:id="7" w:name="_Toc65508075"/>
       <w:r>
         <w:lastRenderedPageBreak/>
         <w:t>Planification</w:t>
@@ -8898,7 +8912,7 @@
       <w:pPr>
         <w:pStyle w:val="Titre1"/>
       </w:pPr>
-      <w:bookmarkStart w:id="9" w:name="_Toc64659596"/>
+      <w:bookmarkStart w:id="9" w:name="_Toc65508076"/>
       <w:r>
         <w:lastRenderedPageBreak/>
         <w:t>Analyse</w:t>
@@ -8914,7 +8928,7 @@
         <w:pStyle w:val="Titre2"/>
       </w:pPr>
       <w:bookmarkStart w:id="10" w:name="_Toc63239438"/>
-      <w:bookmarkStart w:id="11" w:name="_Toc64659597"/>
+      <w:bookmarkStart w:id="11" w:name="_Toc65508077"/>
       <w:r>
         <w:t>Concept</w:t>
       </w:r>
@@ -8925,7 +8939,7 @@
       <w:pPr>
         <w:pStyle w:val="Titre3"/>
       </w:pPr>
-      <w:bookmarkStart w:id="12" w:name="_Toc64659598"/>
+      <w:bookmarkStart w:id="12" w:name="_Toc65508078"/>
       <w:r>
         <w:t>Fonctionnalités</w:t>
       </w:r>
@@ -9091,7 +9105,7 @@
         <w:lastRenderedPageBreak/>
         <w:t xml:space="preserve"> </w:t>
       </w:r>
-      <w:bookmarkStart w:id="13" w:name="_Toc64659599"/>
+      <w:bookmarkStart w:id="13" w:name="_Toc65508079"/>
       <w:r>
         <w:t>Modèles de données</w:t>
       </w:r>
@@ -9101,7 +9115,7 @@
       <w:pPr>
         <w:pStyle w:val="Titre4"/>
       </w:pPr>
-      <w:bookmarkStart w:id="14" w:name="_Toc64659600"/>
+      <w:bookmarkStart w:id="14" w:name="_Toc65508080"/>
       <w:r>
         <w:t>Modèle de données conceptuel</w:t>
       </w:r>
@@ -9226,7 +9240,7 @@
       <w:pPr>
         <w:pStyle w:val="Titre4"/>
       </w:pPr>
-      <w:bookmarkStart w:id="16" w:name="_Toc64659601"/>
+      <w:bookmarkStart w:id="16" w:name="_Toc65508081"/>
       <w:r>
         <w:rPr>
           <w:noProof/>
@@ -9333,8 +9347,13 @@
         </w:numPr>
       </w:pPr>
       <w:proofErr w:type="spellStart"/>
-      <w:r>
-        <w:t>object_id</w:t>
+      <w:proofErr w:type="gramStart"/>
+      <w:r>
+        <w:t>object</w:t>
+      </w:r>
+      <w:proofErr w:type="gramEnd"/>
+      <w:r>
+        <w:t>_id</w:t>
       </w:r>
       <w:proofErr w:type="spellEnd"/>
       <w:r>
@@ -9350,8 +9369,13 @@
         </w:numPr>
       </w:pPr>
       <w:proofErr w:type="spellStart"/>
-      <w:r>
-        <w:t>locator_id</w:t>
+      <w:proofErr w:type="gramStart"/>
+      <w:r>
+        <w:t>locator</w:t>
+      </w:r>
+      <w:proofErr w:type="gramEnd"/>
+      <w:r>
+        <w:t>_id</w:t>
       </w:r>
       <w:proofErr w:type="spellEnd"/>
       <w:r>
@@ -9367,94 +9391,99 @@
         </w:numPr>
       </w:pPr>
       <w:proofErr w:type="spellStart"/>
+      <w:proofErr w:type="gramStart"/>
+      <w:r>
+        <w:t>employee</w:t>
+      </w:r>
+      <w:proofErr w:type="gramEnd"/>
+      <w:r>
+        <w:t>_id</w:t>
+      </w:r>
+      <w:proofErr w:type="spellEnd"/>
+      <w:r>
+        <w:t xml:space="preserve"> représente la personne de l’entreprise qui enregistre la location. Cette information est présente afin de pouvoir créer des logs plus complets.</w:t>
+      </w:r>
+    </w:p>
+    <w:p>
+      <w:pPr>
+        <w:ind w:firstLine="360"/>
+      </w:pPr>
+      <w:r>
+        <w:t>La table « </w:t>
+      </w:r>
+      <w:proofErr w:type="spellStart"/>
+      <w:r>
+        <w:t>roles</w:t>
+      </w:r>
+      <w:proofErr w:type="spellEnd"/>
+      <w:r>
+        <w:t xml:space="preserve"> » a pour but de classifier les personnes en trois groupes : utilisateur, administrateur et client. Les clients n’ont pas accès à l’application. Les administrateurs gèrent les utilisateurs. </w:t>
+      </w:r>
+    </w:p>
+    <w:p>
+      <w:pPr>
+        <w:ind w:firstLine="360"/>
+      </w:pPr>
+      <w:r>
+        <w:t>La fonctionnalité de gestion n’est pas encore mise en place, la présence de cette table a pour but de permettre une évolution future de l’application.</w:t>
+      </w:r>
+    </w:p>
+    <w:p>
+      <w:pPr>
+        <w:ind w:firstLine="360"/>
+      </w:pPr>
+      <w:r>
+        <w:t>Dans la table « </w:t>
+      </w:r>
+      <w:proofErr w:type="spellStart"/>
+      <w:r>
+        <w:t>objects</w:t>
+      </w:r>
+      <w:proofErr w:type="spellEnd"/>
+      <w:r>
+        <w:t xml:space="preserve"> », la colonne </w:t>
+      </w:r>
+      <w:proofErr w:type="spellStart"/>
+      <w:r>
+        <w:t>adder_id</w:t>
+      </w:r>
+      <w:proofErr w:type="spellEnd"/>
+      <w:r>
+        <w:t xml:space="preserve"> sert à </w:t>
+      </w:r>
+      <w:r>
+        <w:t>identifier la personne qui a ajouté l’objet dans le stock. Encore une fois, il s’agit de pouvoir créer un log complet.</w:t>
+      </w:r>
+    </w:p>
+    <w:p>
+      <w:pPr>
+        <w:ind w:firstLine="360"/>
+      </w:pPr>
+      <w:r>
+        <w:t xml:space="preserve">La raison pour laquelle </w:t>
+      </w:r>
+      <w:proofErr w:type="spellStart"/>
+      <w:r>
+        <w:t>adder_id</w:t>
+      </w:r>
+      <w:proofErr w:type="spellEnd"/>
+      <w:r>
+        <w:t xml:space="preserve"> (table « </w:t>
+      </w:r>
+      <w:proofErr w:type="spellStart"/>
+      <w:r>
+        <w:t>objects</w:t>
+      </w:r>
+      <w:proofErr w:type="spellEnd"/>
+      <w:r>
+        <w:t xml:space="preserve"> ») et </w:t>
+      </w:r>
+      <w:proofErr w:type="spellStart"/>
       <w:r>
         <w:t>employee_id</w:t>
       </w:r>
       <w:proofErr w:type="spellEnd"/>
       <w:r>
-        <w:t xml:space="preserve"> représente la personne de l’entreprise qui enregistre la location. Cette information est présente afin de pouvoir créer des logs plus complets.</w:t>
-      </w:r>
-    </w:p>
-    <w:p>
-      <w:pPr>
-        <w:ind w:firstLine="360"/>
-      </w:pPr>
-      <w:r>
-        <w:t>La table « </w:t>
-      </w:r>
-      <w:proofErr w:type="spellStart"/>
-      <w:r>
-        <w:t>roles</w:t>
-      </w:r>
-      <w:proofErr w:type="spellEnd"/>
-      <w:r>
-        <w:t xml:space="preserve"> » a pour but de classifier les personnes en trois groupes : utilisateur, administrateur et client. Les clients n’ont pas accès à l’application. Les administrateurs gèrent les utilisateurs. </w:t>
-      </w:r>
-    </w:p>
-    <w:p>
-      <w:pPr>
-        <w:ind w:firstLine="360"/>
-      </w:pPr>
-      <w:r>
-        <w:t>La fonctionnalité de gestion n’est pas encore mise en place, la présence de cette table a pour but de permettre une évolution future de l’application.</w:t>
-      </w:r>
-    </w:p>
-    <w:p>
-      <w:pPr>
-        <w:ind w:firstLine="360"/>
-      </w:pPr>
-      <w:r>
-        <w:t>Dans la table « </w:t>
-      </w:r>
-      <w:proofErr w:type="spellStart"/>
-      <w:r>
-        <w:t>objects</w:t>
-      </w:r>
-      <w:proofErr w:type="spellEnd"/>
-      <w:r>
-        <w:t xml:space="preserve"> », la colonne </w:t>
-      </w:r>
-      <w:proofErr w:type="spellStart"/>
-      <w:r>
-        <w:t>adder_id</w:t>
-      </w:r>
-      <w:proofErr w:type="spellEnd"/>
-      <w:r>
-        <w:t xml:space="preserve"> sert à </w:t>
-      </w:r>
-      <w:r>
-        <w:t>identifier la personne qui a ajouté l’objet dans le stock. Encore une fois, il s’agit de pouvoir créer un log complet.</w:t>
-      </w:r>
-    </w:p>
-    <w:p>
-      <w:pPr>
-        <w:ind w:firstLine="360"/>
-      </w:pPr>
-      <w:r>
-        <w:t xml:space="preserve">La raison pour laquelle </w:t>
-      </w:r>
-      <w:proofErr w:type="spellStart"/>
-      <w:r>
-        <w:t>adder_id</w:t>
-      </w:r>
-      <w:proofErr w:type="spellEnd"/>
-      <w:r>
-        <w:t xml:space="preserve"> (table « </w:t>
-      </w:r>
-      <w:proofErr w:type="spellStart"/>
-      <w:r>
-        <w:t>objects</w:t>
-      </w:r>
-      <w:proofErr w:type="spellEnd"/>
-      <w:r>
-        <w:t xml:space="preserve"> ») et </w:t>
-      </w:r>
-      <w:proofErr w:type="spellStart"/>
-      <w:r>
-        <w:t>employee_id</w:t>
-      </w:r>
-      <w:proofErr w:type="spellEnd"/>
-      <w:r>
         <w:t xml:space="preserve"> (table « locations ») peut être nul est pour permettre la suppression d’un employé (rôle utilisateur) sans être impacté parce qu’il aurait pr</w:t>
       </w:r>
       <w:r>
@@ -9471,7 +9500,7 @@
       <w:pPr>
         <w:pStyle w:val="Titre2"/>
       </w:pPr>
-      <w:bookmarkStart w:id="18" w:name="_Toc64659602"/>
+      <w:bookmarkStart w:id="18" w:name="_Toc65508082"/>
       <w:r>
         <w:lastRenderedPageBreak/>
         <w:t>Maquettes</w:t>
@@ -9985,7 +10014,7 @@
         <w:lastRenderedPageBreak/>
         <w:t xml:space="preserve"> </w:t>
       </w:r>
-      <w:bookmarkStart w:id="23" w:name="_Toc64659603"/>
+      <w:bookmarkStart w:id="23" w:name="_Toc65508083"/>
       <w:r>
         <w:t>Use Cases &amp; Scénarii</w:t>
       </w:r>
@@ -9995,7 +10024,7 @@
       <w:pPr>
         <w:pStyle w:val="Titre3"/>
       </w:pPr>
-      <w:bookmarkStart w:id="24" w:name="_Toc64659604"/>
+      <w:bookmarkStart w:id="24" w:name="_Toc65508084"/>
       <w:r>
         <w:t>Use Cases</w:t>
       </w:r>
@@ -10103,7 +10132,7 @@
       <w:pPr>
         <w:pStyle w:val="Titre3"/>
       </w:pPr>
-      <w:bookmarkStart w:id="26" w:name="_Toc64659605"/>
+      <w:bookmarkStart w:id="26" w:name="_Toc65508085"/>
       <w:r>
         <w:lastRenderedPageBreak/>
         <w:t>Scénarii</w:t>
@@ -10114,7 +10143,7 @@
       <w:pPr>
         <w:pStyle w:val="Titre4"/>
       </w:pPr>
-      <w:bookmarkStart w:id="27" w:name="_Toc64659606"/>
+      <w:bookmarkStart w:id="27" w:name="_Toc65508086"/>
       <w:r>
         <w:t>Ajouter un objet</w:t>
       </w:r>
@@ -10410,7 +10439,7 @@
       <w:pPr>
         <w:pStyle w:val="Titre4"/>
       </w:pPr>
-      <w:bookmarkStart w:id="28" w:name="_Toc64659607"/>
+      <w:bookmarkStart w:id="28" w:name="_Toc65508087"/>
       <w:r>
         <w:t>Afficher les objets dont le délai est dépassé</w:t>
       </w:r>
@@ -10532,7 +10561,7 @@
       <w:pPr>
         <w:pStyle w:val="Titre4"/>
       </w:pPr>
-      <w:bookmarkStart w:id="29" w:name="_Toc64659608"/>
+      <w:bookmarkStart w:id="29" w:name="_Toc65508088"/>
       <w:r>
         <w:t>Générer un PDF</w:t>
       </w:r>
@@ -10755,7 +10784,7 @@
       <w:pPr>
         <w:pStyle w:val="Titre4"/>
       </w:pPr>
-      <w:bookmarkStart w:id="30" w:name="_Toc64659609"/>
+      <w:bookmarkStart w:id="30" w:name="_Toc65508089"/>
       <w:r>
         <w:lastRenderedPageBreak/>
         <w:t>Louer un objet</w:t>
@@ -11277,7 +11306,7 @@
       <w:pPr>
         <w:pStyle w:val="Titre4"/>
       </w:pPr>
-      <w:bookmarkStart w:id="31" w:name="_Toc64659610"/>
+      <w:bookmarkStart w:id="31" w:name="_Toc65508090"/>
       <w:r>
         <w:t>Retourner un objet loué</w:t>
       </w:r>
@@ -11540,7 +11569,7 @@
       <w:pPr>
         <w:pStyle w:val="Titre4"/>
       </w:pPr>
-      <w:bookmarkStart w:id="32" w:name="_Toc64659611"/>
+      <w:bookmarkStart w:id="32" w:name="_Toc65508091"/>
       <w:r>
         <w:t>Rechercher par mot-clé</w:t>
       </w:r>
@@ -11795,7 +11824,7 @@
         <w:lastRenderedPageBreak/>
         <w:t xml:space="preserve"> </w:t>
       </w:r>
-      <w:bookmarkStart w:id="33" w:name="_Toc64659612"/>
+      <w:bookmarkStart w:id="33" w:name="_Toc65508092"/>
       <w:r>
         <w:t>Diagrammes</w:t>
       </w:r>
@@ -11805,7 +11834,7 @@
       <w:pPr>
         <w:pStyle w:val="Titre3"/>
       </w:pPr>
-      <w:bookmarkStart w:id="34" w:name="_Toc64659613"/>
+      <w:bookmarkStart w:id="34" w:name="_Toc65508093"/>
       <w:r>
         <w:t>Diagramme de classe</w:t>
       </w:r>
@@ -11907,7 +11936,7 @@
       <w:pPr>
         <w:pStyle w:val="Titre3"/>
       </w:pPr>
-      <w:bookmarkStart w:id="36" w:name="_Toc64659614"/>
+      <w:bookmarkStart w:id="36" w:name="_Toc65508094"/>
       <w:r>
         <w:rPr>
           <w:noProof/>
@@ -12210,7 +12239,7 @@
       <w:pPr>
         <w:pStyle w:val="Titre2"/>
       </w:pPr>
-      <w:bookmarkStart w:id="42" w:name="_Toc64659615"/>
+      <w:bookmarkStart w:id="42" w:name="_Toc65508095"/>
       <w:r>
         <w:lastRenderedPageBreak/>
         <w:t>Stratégie</w:t>
@@ -12285,7 +12314,7 @@
       <w:bookmarkStart w:id="43" w:name="_Toc25553310"/>
       <w:bookmarkStart w:id="44" w:name="_Toc71691015"/>
       <w:bookmarkStart w:id="45" w:name="_Toc63239440"/>
-      <w:bookmarkStart w:id="46" w:name="_Toc64659616"/>
+      <w:bookmarkStart w:id="46" w:name="_Toc65508096"/>
       <w:r>
         <w:t>R</w:t>
       </w:r>
@@ -12352,6 +12381,7 @@
         <w:t xml:space="preserve">Ensuite, la liaison de la base de données à l’application C# est un élément technique spécifique, qui n’a pas été abordé en cours. Pour éviter une perte de temps liée à l’apprentissage de l’implémentation de cet élément, l’aide de Mme </w:t>
       </w:r>
       <w:proofErr w:type="spellStart"/>
+      <w:proofErr w:type="gramStart"/>
       <w:r>
         <w:rPr>
           <w:lang w:eastAsia="fr-CH"/>
@@ -12359,6 +12389,7 @@
         <w:t>F.Andolfatto</w:t>
       </w:r>
       <w:proofErr w:type="spellEnd"/>
+      <w:proofErr w:type="gramEnd"/>
       <w:r>
         <w:rPr>
           <w:lang w:eastAsia="fr-CH"/>
@@ -12404,7 +12435,7 @@
           <w:i/>
         </w:rPr>
       </w:pPr>
-      <w:bookmarkStart w:id="48" w:name="_Toc64659617"/>
+      <w:bookmarkStart w:id="48" w:name="_Toc65508097"/>
       <w:r>
         <w:lastRenderedPageBreak/>
         <w:t>Planification</w:t>
@@ -12500,7 +12531,7 @@
       <w:pPr>
         <w:pStyle w:val="Titre2"/>
       </w:pPr>
-      <w:bookmarkStart w:id="52" w:name="_Toc64659618"/>
+      <w:bookmarkStart w:id="52" w:name="_Toc65508098"/>
       <w:bookmarkEnd w:id="49"/>
       <w:bookmarkEnd w:id="50"/>
       <w:bookmarkEnd w:id="51"/>
@@ -12526,8 +12557,13 @@
         <w:t>s</w:t>
       </w:r>
       <w:r>
-        <w:t xml:space="preserve"> de conception:</w:t>
-      </w:r>
+        <w:t xml:space="preserve"> de </w:t>
+      </w:r>
+      <w:proofErr w:type="gramStart"/>
+      <w:r>
+        <w:t>conception:</w:t>
+      </w:r>
+      <w:proofErr w:type="gramEnd"/>
     </w:p>
     <w:p>
       <w:pPr>
@@ -12542,8 +12578,13 @@
           <w:numId w:val="9"/>
         </w:numPr>
       </w:pPr>
-      <w:r>
-        <w:t>le choix du matériel HW</w:t>
+      <w:proofErr w:type="gramStart"/>
+      <w:r>
+        <w:t>le</w:t>
+      </w:r>
+      <w:proofErr w:type="gramEnd"/>
+      <w:r>
+        <w:t xml:space="preserve"> choix du matériel HW</w:t>
       </w:r>
     </w:p>
     <w:p>
@@ -12554,8 +12595,13 @@
           <w:numId w:val="9"/>
         </w:numPr>
       </w:pPr>
-      <w:r>
-        <w:t xml:space="preserve">le choix des systèmes d'exploitation pour la réalisation </w:t>
+      <w:proofErr w:type="gramStart"/>
+      <w:r>
+        <w:t>le</w:t>
+      </w:r>
+      <w:proofErr w:type="gramEnd"/>
+      <w:r>
+        <w:t xml:space="preserve"> choix des systèmes d'exploitation pour la réalisation </w:t>
       </w:r>
       <w:r>
         <w:rPr>
@@ -12575,8 +12621,13 @@
           <w:numId w:val="9"/>
         </w:numPr>
       </w:pPr>
-      <w:r>
-        <w:t xml:space="preserve">le choix des outils logiciels pour la réalisation </w:t>
+      <w:proofErr w:type="gramStart"/>
+      <w:r>
+        <w:t>le</w:t>
+      </w:r>
+      <w:proofErr w:type="gramEnd"/>
+      <w:r>
+        <w:t xml:space="preserve"> choix des outils logiciels pour la réalisation </w:t>
       </w:r>
       <w:r>
         <w:rPr>
@@ -12596,8 +12647,13 @@
           <w:numId w:val="9"/>
         </w:numPr>
       </w:pPr>
-      <w:r>
-        <w:t xml:space="preserve">site web: </w:t>
+      <w:proofErr w:type="gramStart"/>
+      <w:r>
+        <w:t>site</w:t>
+      </w:r>
+      <w:proofErr w:type="gramEnd"/>
+      <w:r>
+        <w:t xml:space="preserve"> web: </w:t>
       </w:r>
       <w:r>
         <w:t>réaliser les maquettes avec un logiciel, décrire toutes les animations sur papier, définir les mots-clés, choisir une formule d'hébergement, définir la méthode de mise à jour, …</w:t>
@@ -12628,8 +12684,13 @@
           <w:numId w:val="4"/>
         </w:numPr>
       </w:pPr>
-      <w:r>
-        <w:t xml:space="preserve">programmation et scripts: organigramme, architecture du programme, découpage modulaire, entrées-sorties des modules, </w:t>
+      <w:proofErr w:type="gramStart"/>
+      <w:r>
+        <w:t>programmation</w:t>
+      </w:r>
+      <w:proofErr w:type="gramEnd"/>
+      <w:r>
+        <w:t xml:space="preserve"> et scripts: organigramme, architecture du programme, découpage modulaire, entrées-sorties des modules, </w:t>
       </w:r>
       <w:proofErr w:type="spellStart"/>
       <w:r>
@@ -12672,7 +12733,7 @@
       <w:pPr>
         <w:pStyle w:val="Titre3"/>
       </w:pPr>
-      <w:bookmarkStart w:id="53" w:name="_Toc64659619"/>
+      <w:bookmarkStart w:id="53" w:name="_Toc65508099"/>
       <w:r>
         <w:t>Matériel hardware</w:t>
       </w:r>
@@ -12698,7 +12759,7 @@
       <w:pPr>
         <w:pStyle w:val="Titre3"/>
       </w:pPr>
-      <w:bookmarkStart w:id="54" w:name="_Toc64659620"/>
+      <w:bookmarkStart w:id="54" w:name="_Toc65508100"/>
       <w:r>
         <w:t>Outils logiciels</w:t>
       </w:r>
@@ -12764,7 +12825,7 @@
       </w:pPr>
       <w:bookmarkStart w:id="55" w:name="_Toc71703259"/>
       <w:bookmarkStart w:id="56" w:name="_Toc63239443"/>
-      <w:bookmarkStart w:id="57" w:name="_Toc64659621"/>
+      <w:bookmarkStart w:id="57" w:name="_Toc65508101"/>
       <w:r>
         <w:lastRenderedPageBreak/>
         <w:t>R</w:t>
@@ -12780,7 +12841,7 @@
       <w:pPr>
         <w:pStyle w:val="Titre2"/>
       </w:pPr>
-      <w:bookmarkStart w:id="58" w:name="_Toc64659622"/>
+      <w:bookmarkStart w:id="58" w:name="_Toc65508102"/>
       <w:r>
         <w:t>Soucis lors de la réalisation et résolution</w:t>
       </w:r>
@@ -13053,7 +13114,7 @@
       <w:bookmarkStart w:id="59" w:name="_Toc25553317"/>
       <w:bookmarkStart w:id="60" w:name="_Toc71691022"/>
       <w:bookmarkStart w:id="61" w:name="_Toc63239444"/>
-      <w:bookmarkStart w:id="62" w:name="_Toc64659623"/>
+      <w:bookmarkStart w:id="62" w:name="_Toc65508103"/>
       <w:r>
         <w:t>Dossier de réalisation</w:t>
       </w:r>
@@ -13067,7 +13128,7 @@
       <w:pPr>
         <w:pStyle w:val="Titre3"/>
       </w:pPr>
-      <w:bookmarkStart w:id="64" w:name="_Toc64659624"/>
+      <w:bookmarkStart w:id="64" w:name="_Toc65508104"/>
       <w:bookmarkEnd w:id="63"/>
       <w:r>
         <w:t>Répertoires et fichiers du projet</w:t>
@@ -13088,8 +13149,13 @@
           <w:numId w:val="11"/>
         </w:numPr>
       </w:pPr>
-      <w:r>
-        <w:t>les répertoires où le logiciel est installé</w:t>
+      <w:proofErr w:type="gramStart"/>
+      <w:r>
+        <w:t>les</w:t>
+      </w:r>
+      <w:proofErr w:type="gramEnd"/>
+      <w:r>
+        <w:t xml:space="preserve"> répertoires où le logiciel est installé</w:t>
       </w:r>
     </w:p>
     <w:p>
@@ -13100,8 +13166,13 @@
           <w:numId w:val="10"/>
         </w:numPr>
       </w:pPr>
-      <w:r>
-        <w:t>la liste de tous les fichiers et une rapide description de leur contenu (des noms qui parlent !)</w:t>
+      <w:proofErr w:type="gramStart"/>
+      <w:r>
+        <w:t>la</w:t>
+      </w:r>
+      <w:proofErr w:type="gramEnd"/>
+      <w:r>
+        <w:t xml:space="preserve"> liste de tous les fichiers et une rapide description de leur contenu (des noms qui parlent !)</w:t>
       </w:r>
     </w:p>
     <w:p/>
@@ -13109,7 +13180,7 @@
       <w:pPr>
         <w:pStyle w:val="Titre3"/>
       </w:pPr>
-      <w:bookmarkStart w:id="65" w:name="_Toc64659625"/>
+      <w:bookmarkStart w:id="65" w:name="_Toc65508105"/>
       <w:r>
         <w:t>Produit fini</w:t>
       </w:r>
@@ -13123,8 +13194,13 @@
           <w:numId w:val="10"/>
         </w:numPr>
       </w:pPr>
-      <w:r>
-        <w:t>le numéro de version de votre produit !</w:t>
+      <w:proofErr w:type="gramStart"/>
+      <w:r>
+        <w:t>le</w:t>
+      </w:r>
+      <w:proofErr w:type="gramEnd"/>
+      <w:r>
+        <w:t xml:space="preserve"> numéro de version de votre produit !</w:t>
       </w:r>
     </w:p>
     <w:p/>
@@ -13138,8 +13214,13 @@
           <w:numId w:val="10"/>
         </w:numPr>
       </w:pPr>
-      <w:r>
-        <w:t>les versions des systèmes d'exploitation et des outils logiciels</w:t>
+      <w:proofErr w:type="gramStart"/>
+      <w:r>
+        <w:t>les</w:t>
+      </w:r>
+      <w:proofErr w:type="gramEnd"/>
+      <w:r>
+        <w:t xml:space="preserve"> versions des systèmes d'exploitation et des outils logiciels</w:t>
       </w:r>
     </w:p>
     <w:p>
@@ -13150,11 +13231,19 @@
           <w:numId w:val="10"/>
         </w:numPr>
       </w:pPr>
+      <w:proofErr w:type="gramStart"/>
       <w:r>
         <w:rPr>
           <w:highlight w:val="yellow"/>
         </w:rPr>
-        <w:t>la description exacte du matériel</w:t>
+        <w:t>la</w:t>
+      </w:r>
+      <w:proofErr w:type="gramEnd"/>
+      <w:r>
+        <w:rPr>
+          <w:highlight w:val="yellow"/>
+        </w:rPr>
+        <w:t xml:space="preserve"> description exacte du matériel</w:t>
       </w:r>
       <w:r>
         <w:rPr>
@@ -13168,7 +13257,7 @@
       <w:pPr>
         <w:pStyle w:val="Titre3"/>
       </w:pPr>
-      <w:bookmarkStart w:id="66" w:name="_Toc64659626"/>
+      <w:bookmarkStart w:id="66" w:name="_Toc65508106"/>
       <w:r>
         <w:t>Programmation et scripts</w:t>
       </w:r>
@@ -13185,8 +13274,13 @@
           <w:u w:val="single"/>
         </w:rPr>
       </w:pPr>
-      <w:r>
-        <w:t>programmation et scripts: librairies externes, dictionnaire des données, reconstruction du logiciel</w:t>
+      <w:proofErr w:type="gramStart"/>
+      <w:r>
+        <w:t>programmation</w:t>
+      </w:r>
+      <w:proofErr w:type="gramEnd"/>
+      <w:r>
+        <w:t xml:space="preserve"> et scripts: librairies externes, dictionnaire des données, reconstruction du logiciel</w:t>
       </w:r>
       <w:r>
         <w:t xml:space="preserve"> </w:t>
@@ -13226,7 +13320,7 @@
       <w:bookmarkStart w:id="67" w:name="_Toc25553321"/>
       <w:bookmarkStart w:id="68" w:name="_Toc71691025"/>
       <w:bookmarkStart w:id="69" w:name="_Toc63239445"/>
-      <w:bookmarkStart w:id="70" w:name="_Toc64659627"/>
+      <w:bookmarkStart w:id="70" w:name="_Toc65508107"/>
       <w:r>
         <w:t>Description des test</w:t>
       </w:r>
@@ -13248,8 +13342,13 @@
         <w:pStyle w:val="En-tte"/>
       </w:pPr>
       <w:r>
-        <w:t>Pour chaque partie testée de votre projet, il faut décrire:</w:t>
-      </w:r>
+        <w:t xml:space="preserve">Pour chaque partie testée de votre projet, il faut </w:t>
+      </w:r>
+      <w:proofErr w:type="gramStart"/>
+      <w:r>
+        <w:t>décrire:</w:t>
+      </w:r>
+      <w:proofErr w:type="gramEnd"/>
     </w:p>
     <w:p>
       <w:pPr>
@@ -13264,8 +13363,13 @@
           <w:numId w:val="13"/>
         </w:numPr>
       </w:pPr>
-      <w:r>
-        <w:t>les conditions exactes de chaque test</w:t>
+      <w:proofErr w:type="gramStart"/>
+      <w:r>
+        <w:t>les</w:t>
+      </w:r>
+      <w:proofErr w:type="gramEnd"/>
+      <w:r>
+        <w:t xml:space="preserve"> conditions exactes de chaque test</w:t>
       </w:r>
     </w:p>
     <w:p>
@@ -13276,8 +13380,13 @@
           <w:numId w:val="12"/>
         </w:numPr>
       </w:pPr>
-      <w:r>
-        <w:t>les preuves de test (papier ou fichier)</w:t>
+      <w:proofErr w:type="gramStart"/>
+      <w:r>
+        <w:t>les</w:t>
+      </w:r>
+      <w:proofErr w:type="gramEnd"/>
+      <w:r>
+        <w:t xml:space="preserve"> preuves de test (papier ou fichier)</w:t>
       </w:r>
     </w:p>
     <w:p>
@@ -13288,8 +13397,13 @@
           <w:numId w:val="12"/>
         </w:numPr>
       </w:pPr>
-      <w:r>
-        <w:t xml:space="preserve">tests sans preuve: fournir au moins une description </w:t>
+      <w:proofErr w:type="gramStart"/>
+      <w:r>
+        <w:t>tests</w:t>
+      </w:r>
+      <w:proofErr w:type="gramEnd"/>
+      <w:r>
+        <w:t xml:space="preserve"> sans preuve: fournir au moins une description </w:t>
       </w:r>
     </w:p>
     <w:p>
@@ -13302,7 +13416,7 @@
       <w:bookmarkStart w:id="71" w:name="_Toc25553322"/>
       <w:bookmarkStart w:id="72" w:name="_Toc71691026"/>
       <w:bookmarkStart w:id="73" w:name="_Toc63239446"/>
-      <w:bookmarkStart w:id="74" w:name="_Toc64659628"/>
+      <w:bookmarkStart w:id="74" w:name="_Toc65508108"/>
       <w:r>
         <w:t xml:space="preserve">Erreurs </w:t>
       </w:r>
@@ -13322,7 +13436,15 @@
     </w:p>
     <w:p>
       <w:r>
-        <w:t xml:space="preserve">S'il reste encore des erreurs: </w:t>
+        <w:t xml:space="preserve">S'il reste encore des </w:t>
+      </w:r>
+      <w:proofErr w:type="gramStart"/>
+      <w:r>
+        <w:t>erreurs:</w:t>
+      </w:r>
+      <w:proofErr w:type="gramEnd"/>
+      <w:r>
+        <w:t xml:space="preserve"> </w:t>
       </w:r>
     </w:p>
     <w:p/>
@@ -13378,7 +13500,7 @@
       <w:bookmarkStart w:id="76" w:name="_Toc25553326"/>
       <w:bookmarkStart w:id="77" w:name="_Toc71691029"/>
       <w:bookmarkStart w:id="78" w:name="_Toc63239447"/>
-      <w:bookmarkStart w:id="79" w:name="_Toc64659629"/>
+      <w:bookmarkStart w:id="79" w:name="_Toc65508109"/>
       <w:r>
         <w:t>Liste des documents</w:t>
       </w:r>
@@ -13408,8 +13530,13 @@
           <w:numId w:val="3"/>
         </w:numPr>
       </w:pPr>
-      <w:r>
-        <w:t>le rapport de projet</w:t>
+      <w:proofErr w:type="gramStart"/>
+      <w:r>
+        <w:t>le</w:t>
+      </w:r>
+      <w:proofErr w:type="gramEnd"/>
+      <w:r>
+        <w:t xml:space="preserve"> rapport de projet</w:t>
       </w:r>
     </w:p>
     <w:p>
@@ -13420,8 +13547,13 @@
           <w:numId w:val="3"/>
         </w:numPr>
       </w:pPr>
-      <w:r>
-        <w:t>le manuel d'Installation (en annexe)</w:t>
+      <w:proofErr w:type="gramStart"/>
+      <w:r>
+        <w:t>le</w:t>
+      </w:r>
+      <w:proofErr w:type="gramEnd"/>
+      <w:r>
+        <w:t xml:space="preserve"> manuel d'Installation (en annexe)</w:t>
       </w:r>
     </w:p>
     <w:p>
@@ -13432,8 +13564,13 @@
           <w:numId w:val="3"/>
         </w:numPr>
       </w:pPr>
-      <w:r>
-        <w:t>le manuel d'Utilisation avec des exemples graphiques (en annexe)</w:t>
+      <w:proofErr w:type="gramStart"/>
+      <w:r>
+        <w:t>le</w:t>
+      </w:r>
+      <w:proofErr w:type="gramEnd"/>
+      <w:r>
+        <w:t xml:space="preserve"> manuel d'Utilisation avec des exemples graphiques (en annexe)</w:t>
       </w:r>
     </w:p>
     <w:p>
@@ -13444,8 +13581,13 @@
           <w:numId w:val="3"/>
         </w:numPr>
       </w:pPr>
-      <w:r>
-        <w:t>autres…</w:t>
+      <w:proofErr w:type="gramStart"/>
+      <w:r>
+        <w:t>autres</w:t>
+      </w:r>
+      <w:proofErr w:type="gramEnd"/>
+      <w:r>
+        <w:t>…</w:t>
       </w:r>
     </w:p>
     <w:p/>
@@ -13458,7 +13600,7 @@
       <w:bookmarkStart w:id="80" w:name="_Toc25553328"/>
       <w:bookmarkStart w:id="81" w:name="_Toc71703263"/>
       <w:bookmarkStart w:id="82" w:name="_Toc63239448"/>
-      <w:bookmarkStart w:id="83" w:name="_Toc64659630"/>
+      <w:bookmarkStart w:id="83" w:name="_Toc65508110"/>
       <w:r>
         <w:t>C</w:t>
       </w:r>
@@ -13475,8 +13617,13 @@
         <w:pStyle w:val="Retraitnormal1"/>
       </w:pPr>
       <w:r>
-        <w:t>Développez en tous cas les points suivants:</w:t>
-      </w:r>
+        <w:t xml:space="preserve">Développez en tous cas les points </w:t>
+      </w:r>
+      <w:proofErr w:type="gramStart"/>
+      <w:r>
+        <w:t>suivants:</w:t>
+      </w:r>
+      <w:proofErr w:type="gramEnd"/>
     </w:p>
     <w:p>
       <w:pPr>
@@ -13555,7 +13702,7 @@
       </w:pPr>
       <w:bookmarkStart w:id="84" w:name="_Toc71703264"/>
       <w:bookmarkStart w:id="85" w:name="_Toc63239449"/>
-      <w:bookmarkStart w:id="86" w:name="_Toc64659631"/>
+      <w:bookmarkStart w:id="86" w:name="_Toc65508111"/>
       <w:r>
         <w:lastRenderedPageBreak/>
         <w:t>A</w:t>
@@ -13576,7 +13723,7 @@
         </w:rPr>
       </w:pPr>
       <w:bookmarkStart w:id="87" w:name="_Toc63239450"/>
-      <w:bookmarkStart w:id="88" w:name="_Toc64659632"/>
+      <w:bookmarkStart w:id="88" w:name="_Toc65508112"/>
       <w:r>
         <w:t>Résumé du rapport du TPI / version succincte de la documentation</w:t>
       </w:r>
@@ -13593,7 +13740,7 @@
       </w:pPr>
       <w:bookmarkStart w:id="89" w:name="_Toc71703265"/>
       <w:bookmarkStart w:id="90" w:name="_Toc63239451"/>
-      <w:bookmarkStart w:id="91" w:name="_Toc64659633"/>
+      <w:bookmarkStart w:id="91" w:name="_Toc65508113"/>
       <w:r>
         <w:t>Sources – Bibliographie</w:t>
       </w:r>
@@ -13606,7 +13753,7 @@
       <w:pPr>
         <w:pStyle w:val="Titre3"/>
       </w:pPr>
-      <w:bookmarkStart w:id="92" w:name="_Toc64659634"/>
+      <w:bookmarkStart w:id="92" w:name="_Toc65508114"/>
       <w:r>
         <w:t>Livres utilisés</w:t>
       </w:r>
@@ -13617,7 +13764,7 @@
       <w:pPr>
         <w:pStyle w:val="Titre3"/>
       </w:pPr>
-      <w:bookmarkStart w:id="93" w:name="_Toc64659635"/>
+      <w:bookmarkStart w:id="93" w:name="_Toc65508115"/>
       <w:r>
         <w:t>Pages internet consultées</w:t>
       </w:r>
@@ -13681,7 +13828,7 @@
       <w:pPr>
         <w:pStyle w:val="Titre3"/>
       </w:pPr>
-      <w:bookmarkStart w:id="94" w:name="_Toc64659636"/>
+      <w:bookmarkStart w:id="94" w:name="_Toc65508116"/>
       <w:r>
         <w:t>Personnes consultées</w:t>
       </w:r>
@@ -13693,10 +13840,12 @@
         <w:t xml:space="preserve">Mme </w:t>
       </w:r>
       <w:proofErr w:type="spellStart"/>
+      <w:proofErr w:type="gramStart"/>
       <w:r>
         <w:t>F.Andolfatto</w:t>
       </w:r>
       <w:proofErr w:type="spellEnd"/>
+      <w:proofErr w:type="gramEnd"/>
     </w:p>
     <w:p>
       <w:pPr>
@@ -13767,14 +13916,285 @@
         <w:t xml:space="preserve"> et librairie</w:t>
       </w:r>
     </w:p>
-    <w:p>
-      <w:bookmarkStart w:id="95" w:name="_GoBack"/>
+    <w:p/>
+    <w:p>
+      <w:pPr>
+        <w:jc w:val="left"/>
+      </w:pPr>
+      <w:r>
+        <w:br w:type="page"/>
+      </w:r>
+    </w:p>
+    <w:p>
+      <w:pPr>
+        <w:pStyle w:val="Titre2"/>
+      </w:pPr>
+      <w:bookmarkStart w:id="95" w:name="_Toc25553330"/>
+      <w:bookmarkStart w:id="96" w:name="_Toc71703266"/>
+      <w:bookmarkStart w:id="97" w:name="_Toc63239452"/>
+      <w:bookmarkStart w:id="98" w:name="_Toc65508117"/>
+      <w:r>
+        <w:lastRenderedPageBreak/>
+        <w:t xml:space="preserve">Journal de </w:t>
+      </w:r>
       <w:bookmarkEnd w:id="95"/>
+      <w:bookmarkEnd w:id="96"/>
+      <w:r>
+        <w:t>travail</w:t>
+      </w:r>
+      <w:bookmarkEnd w:id="97"/>
+      <w:bookmarkEnd w:id="98"/>
+    </w:p>
+    <w:p>
+      <w:r>
+        <w:t>Ceci est le journal de travail de la semaine 6 de 2021. Il s’agit de la semaine n°1 du projet, du 1</w:t>
+      </w:r>
+      <w:r>
+        <w:rPr>
+          <w:vertAlign w:val="superscript"/>
+        </w:rPr>
+        <w:t>er</w:t>
+      </w:r>
+      <w:r>
+        <w:t xml:space="preserve"> février 2021 au 5 février 2021.</w:t>
+      </w:r>
+    </w:p>
+    <w:p>
+      <w:r>
+        <w:rPr>
+          <w:noProof/>
+          <w:lang w:val="fr-CH" w:eastAsia="fr-CH"/>
+        </w:rPr>
+        <w:drawing>
+          <wp:anchor distT="0" distB="0" distL="114300" distR="114300" simplePos="0" relativeHeight="251675648" behindDoc="0" locked="0" layoutInCell="1" allowOverlap="1">
+            <wp:simplePos x="0" y="0"/>
+            <wp:positionH relativeFrom="margin">
+              <wp:align>center</wp:align>
+            </wp:positionH>
+            <wp:positionV relativeFrom="paragraph">
+              <wp:posOffset>43180</wp:posOffset>
+            </wp:positionV>
+            <wp:extent cx="5198745" cy="2943860"/>
+            <wp:effectExtent l="0" t="0" r="1905" b="8890"/>
+            <wp:wrapTopAndBottom/>
+            <wp:docPr id="42" name="Image 42"/>
+            <wp:cNvGraphicFramePr>
+              <a:graphicFrameLocks xmlns:a="http://schemas.openxmlformats.org/drawingml/2006/main" noChangeAspect="1"/>
+            </wp:cNvGraphicFramePr>
+            <a:graphic xmlns:a="http://schemas.openxmlformats.org/drawingml/2006/main">
+              <a:graphicData uri="http://schemas.openxmlformats.org/drawingml/2006/picture">
+                <pic:pic xmlns:pic="http://schemas.openxmlformats.org/drawingml/2006/picture">
+                  <pic:nvPicPr>
+                    <pic:cNvPr id="42" name="jT_semaine6.png"/>
+                    <pic:cNvPicPr/>
+                  </pic:nvPicPr>
+                  <pic:blipFill>
+                    <a:blip r:embed="rId41">
+                      <a:extLst>
+                        <a:ext uri="{28A0092B-C50C-407E-A947-70E740481C1C}">
+                          <a14:useLocalDpi xmlns:a14="http://schemas.microsoft.com/office/drawing/2010/main" val="0"/>
+                        </a:ext>
+                      </a:extLst>
+                    </a:blip>
+                    <a:stretch>
+                      <a:fillRect/>
+                    </a:stretch>
+                  </pic:blipFill>
+                  <pic:spPr>
+                    <a:xfrm>
+                      <a:off x="0" y="0"/>
+                      <a:ext cx="5198745" cy="2943860"/>
+                    </a:xfrm>
+                    <a:prstGeom prst="rect">
+                      <a:avLst/>
+                    </a:prstGeom>
+                  </pic:spPr>
+                </pic:pic>
+              </a:graphicData>
+            </a:graphic>
+            <wp14:sizeRelH relativeFrom="margin">
+              <wp14:pctWidth>0</wp14:pctWidth>
+            </wp14:sizeRelH>
+            <wp14:sizeRelV relativeFrom="margin">
+              <wp14:pctHeight>0</wp14:pctHeight>
+            </wp14:sizeRelV>
+          </wp:anchor>
+        </w:drawing>
+      </w:r>
+    </w:p>
+    <w:p>
+      <w:bookmarkStart w:id="99" w:name="_Toc25553331"/>
+      <w:bookmarkStart w:id="100" w:name="_Toc71703267"/>
+      <w:bookmarkStart w:id="101" w:name="_Toc63239453"/>
+      <w:bookmarkStart w:id="102" w:name="_Toc65508118"/>
+      <w:r>
+        <w:rPr>
+          <w:noProof/>
+          <w:lang w:val="fr-CH" w:eastAsia="fr-CH"/>
+        </w:rPr>
+        <w:drawing>
+          <wp:anchor distT="0" distB="0" distL="114300" distR="114300" simplePos="0" relativeHeight="251674624" behindDoc="0" locked="0" layoutInCell="1" allowOverlap="1">
+            <wp:simplePos x="0" y="0"/>
+            <wp:positionH relativeFrom="margin">
+              <wp:align>center</wp:align>
+            </wp:positionH>
+            <wp:positionV relativeFrom="paragraph">
+              <wp:posOffset>449404</wp:posOffset>
+            </wp:positionV>
+            <wp:extent cx="5166319" cy="4675202"/>
+            <wp:effectExtent l="0" t="0" r="0" b="0"/>
+            <wp:wrapTopAndBottom/>
+            <wp:docPr id="45" name="Image 45"/>
+            <wp:cNvGraphicFramePr>
+              <a:graphicFrameLocks xmlns:a="http://schemas.openxmlformats.org/drawingml/2006/main" noChangeAspect="1"/>
+            </wp:cNvGraphicFramePr>
+            <a:graphic xmlns:a="http://schemas.openxmlformats.org/drawingml/2006/main">
+              <a:graphicData uri="http://schemas.openxmlformats.org/drawingml/2006/picture">
+                <pic:pic xmlns:pic="http://schemas.openxmlformats.org/drawingml/2006/picture">
+                  <pic:nvPicPr>
+                    <pic:cNvPr id="45" name="jT_semaine7.png"/>
+                    <pic:cNvPicPr/>
+                  </pic:nvPicPr>
+                  <pic:blipFill>
+                    <a:blip r:embed="rId42">
+                      <a:extLst>
+                        <a:ext uri="{28A0092B-C50C-407E-A947-70E740481C1C}">
+                          <a14:useLocalDpi xmlns:a14="http://schemas.microsoft.com/office/drawing/2010/main" val="0"/>
+                        </a:ext>
+                      </a:extLst>
+                    </a:blip>
+                    <a:stretch>
+                      <a:fillRect/>
+                    </a:stretch>
+                  </pic:blipFill>
+                  <pic:spPr>
+                    <a:xfrm>
+                      <a:off x="0" y="0"/>
+                      <a:ext cx="5166319" cy="4675202"/>
+                    </a:xfrm>
+                    <a:prstGeom prst="rect">
+                      <a:avLst/>
+                    </a:prstGeom>
+                  </pic:spPr>
+                </pic:pic>
+              </a:graphicData>
+            </a:graphic>
+            <wp14:sizeRelH relativeFrom="margin">
+              <wp14:pctWidth>0</wp14:pctWidth>
+            </wp14:sizeRelH>
+            <wp14:sizeRelV relativeFrom="margin">
+              <wp14:pctHeight>0</wp14:pctHeight>
+            </wp14:sizeRelV>
+          </wp:anchor>
+        </w:drawing>
+      </w:r>
+      <w:r>
+        <w:t>Ceci est le journal de travail de la semaine 7 de 2021. Il s’agit de la semaine n°2 du projet, du 8 février 2021 au 12 février 2021.</w:t>
+      </w:r>
+    </w:p>
+    <w:p>
+      <w:r>
+        <w:rPr>
+          <w:noProof/>
+          <w:lang w:val="fr-CH" w:eastAsia="fr-CH"/>
+        </w:rPr>
+        <w:lastRenderedPageBreak/>
+        <w:drawing>
+          <wp:anchor distT="0" distB="0" distL="114300" distR="114300" simplePos="0" relativeHeight="251676672" behindDoc="0" locked="0" layoutInCell="1" allowOverlap="1">
+            <wp:simplePos x="0" y="0"/>
+            <wp:positionH relativeFrom="margin">
+              <wp:align>center</wp:align>
+            </wp:positionH>
+            <wp:positionV relativeFrom="paragraph">
+              <wp:posOffset>395078</wp:posOffset>
+            </wp:positionV>
+            <wp:extent cx="5158740" cy="4552950"/>
+            <wp:effectExtent l="0" t="0" r="3810" b="0"/>
+            <wp:wrapTopAndBottom/>
+            <wp:docPr id="47" name="Image 47"/>
+            <wp:cNvGraphicFramePr>
+              <a:graphicFrameLocks xmlns:a="http://schemas.openxmlformats.org/drawingml/2006/main" noChangeAspect="1"/>
+            </wp:cNvGraphicFramePr>
+            <a:graphic xmlns:a="http://schemas.openxmlformats.org/drawingml/2006/main">
+              <a:graphicData uri="http://schemas.openxmlformats.org/drawingml/2006/picture">
+                <pic:pic xmlns:pic="http://schemas.openxmlformats.org/drawingml/2006/picture">
+                  <pic:nvPicPr>
+                    <pic:cNvPr id="47" name="jT_semaine8.png"/>
+                    <pic:cNvPicPr/>
+                  </pic:nvPicPr>
+                  <pic:blipFill>
+                    <a:blip r:embed="rId43">
+                      <a:extLst>
+                        <a:ext uri="{28A0092B-C50C-407E-A947-70E740481C1C}">
+                          <a14:useLocalDpi xmlns:a14="http://schemas.microsoft.com/office/drawing/2010/main" val="0"/>
+                        </a:ext>
+                      </a:extLst>
+                    </a:blip>
+                    <a:stretch>
+                      <a:fillRect/>
+                    </a:stretch>
+                  </pic:blipFill>
+                  <pic:spPr>
+                    <a:xfrm>
+                      <a:off x="0" y="0"/>
+                      <a:ext cx="5158740" cy="4552950"/>
+                    </a:xfrm>
+                    <a:prstGeom prst="rect">
+                      <a:avLst/>
+                    </a:prstGeom>
+                  </pic:spPr>
+                </pic:pic>
+              </a:graphicData>
+            </a:graphic>
+            <wp14:sizeRelH relativeFrom="margin">
+              <wp14:pctWidth>0</wp14:pctWidth>
+            </wp14:sizeRelH>
+            <wp14:sizeRelV relativeFrom="margin">
+              <wp14:pctHeight>0</wp14:pctHeight>
+            </wp14:sizeRelV>
+          </wp:anchor>
+        </w:drawing>
+      </w:r>
+      <w:r>
+        <w:t xml:space="preserve">Ceci est le journal de travail de la semaine </w:t>
+      </w:r>
+      <w:r>
+        <w:t>8</w:t>
+      </w:r>
+      <w:r>
+        <w:t xml:space="preserve"> de 2021. Il s’agit de la semaine n°</w:t>
+      </w:r>
+      <w:r>
+        <w:t>3</w:t>
+      </w:r>
+      <w:r>
+        <w:t xml:space="preserve"> du projet, du </w:t>
+      </w:r>
+      <w:r>
+        <w:t>15</w:t>
+      </w:r>
+      <w:r>
+        <w:t xml:space="preserve"> février 2021 au 1</w:t>
+      </w:r>
+      <w:r>
+        <w:t>9</w:t>
+      </w:r>
+      <w:r>
+        <w:t xml:space="preserve"> février 2021</w:t>
+      </w:r>
+      <w:r>
+        <w:t>.</w:t>
+      </w:r>
     </w:p>
     <w:p/>
     <w:p>
       <w:pPr>
         <w:jc w:val="left"/>
+        <w:rPr>
+          <w:b/>
+          <w:iCs/>
+          <w:sz w:val="28"/>
+        </w:rPr>
       </w:pPr>
       <w:r>
         <w:br w:type="page"/>
@@ -13787,140 +14207,14 @@
           <w:i/>
         </w:rPr>
       </w:pPr>
-      <w:bookmarkStart w:id="96" w:name="_Toc25553330"/>
-      <w:bookmarkStart w:id="97" w:name="_Toc71703266"/>
-      <w:bookmarkStart w:id="98" w:name="_Toc63239452"/>
-      <w:bookmarkStart w:id="99" w:name="_Toc64659637"/>
       <w:r>
         <w:lastRenderedPageBreak/>
-        <w:t xml:space="preserve">Journal de </w:t>
-      </w:r>
-      <w:bookmarkEnd w:id="96"/>
-      <w:bookmarkEnd w:id="97"/>
-      <w:r>
-        <w:t>travail</w:t>
-      </w:r>
-      <w:bookmarkEnd w:id="98"/>
+        <w:t>Manuel d'Installation</w:t>
+      </w:r>
       <w:bookmarkEnd w:id="99"/>
-    </w:p>
-    <w:p/>
-    <w:tbl>
-      <w:tblPr>
-        <w:tblW w:w="9072" w:type="dxa"/>
-        <w:tblInd w:w="534" w:type="dxa"/>
-        <w:tblBorders>
-          <w:top w:val="single" w:sz="4" w:space="0" w:color="auto"/>
-          <w:left w:val="single" w:sz="4" w:space="0" w:color="auto"/>
-          <w:bottom w:val="single" w:sz="4" w:space="0" w:color="auto"/>
-          <w:right w:val="single" w:sz="4" w:space="0" w:color="auto"/>
-          <w:insideH w:val="single" w:sz="4" w:space="0" w:color="auto"/>
-          <w:insideV w:val="single" w:sz="4" w:space="0" w:color="auto"/>
-        </w:tblBorders>
-        <w:tblLook w:val="00A0" w:firstRow="1" w:lastRow="0" w:firstColumn="1" w:lastColumn="0" w:noHBand="0" w:noVBand="0"/>
-      </w:tblPr>
-      <w:tblGrid>
-        <w:gridCol w:w="820"/>
-        <w:gridCol w:w="897"/>
-        <w:gridCol w:w="4236"/>
-        <w:gridCol w:w="3119"/>
-      </w:tblGrid>
-      <w:tr>
-        <w:tc>
-          <w:tcPr>
-            <w:tcW w:w="820" w:type="dxa"/>
-          </w:tcPr>
-          <w:p>
-            <w:r>
-              <w:t>Date</w:t>
-            </w:r>
-          </w:p>
-        </w:tc>
-        <w:tc>
-          <w:tcPr>
-            <w:tcW w:w="897" w:type="dxa"/>
-          </w:tcPr>
-          <w:p>
-            <w:r>
-              <w:t>Durée</w:t>
-            </w:r>
-          </w:p>
-        </w:tc>
-        <w:tc>
-          <w:tcPr>
-            <w:tcW w:w="4236" w:type="dxa"/>
-          </w:tcPr>
-          <w:p>
-            <w:r>
-              <w:t>Activité</w:t>
-            </w:r>
-          </w:p>
-        </w:tc>
-        <w:tc>
-          <w:tcPr>
-            <w:tcW w:w="3119" w:type="dxa"/>
-          </w:tcPr>
-          <w:p>
-            <w:r>
-              <w:t>Remarques</w:t>
-            </w:r>
-          </w:p>
-        </w:tc>
-      </w:tr>
-      <w:tr>
-        <w:tc>
-          <w:tcPr>
-            <w:tcW w:w="820" w:type="dxa"/>
-          </w:tcPr>
-          <w:p/>
-        </w:tc>
-        <w:tc>
-          <w:tcPr>
-            <w:tcW w:w="897" w:type="dxa"/>
-          </w:tcPr>
-          <w:p/>
-        </w:tc>
-        <w:tc>
-          <w:tcPr>
-            <w:tcW w:w="4236" w:type="dxa"/>
-          </w:tcPr>
-          <w:p/>
-        </w:tc>
-        <w:tc>
-          <w:tcPr>
-            <w:tcW w:w="3119" w:type="dxa"/>
-          </w:tcPr>
-          <w:p/>
-        </w:tc>
-      </w:tr>
-      <w:tr>
-        <w:tc>
-          <w:tcPr>
-            <w:tcW w:w="820" w:type="dxa"/>
-          </w:tcPr>
-          <w:p/>
-        </w:tc>
-        <w:tc>
-          <w:tcPr>
-            <w:tcW w:w="897" w:type="dxa"/>
-          </w:tcPr>
-          <w:p/>
-        </w:tc>
-        <w:tc>
-          <w:tcPr>
-            <w:tcW w:w="4236" w:type="dxa"/>
-          </w:tcPr>
-          <w:p/>
-        </w:tc>
-        <w:tc>
-          <w:tcPr>
-            <w:tcW w:w="3119" w:type="dxa"/>
-          </w:tcPr>
-          <w:p/>
-        </w:tc>
-      </w:tr>
-    </w:tbl>
-    <w:p>
-      <w:bookmarkStart w:id="100" w:name="_Toc25553331"/>
+      <w:bookmarkEnd w:id="100"/>
+      <w:bookmarkEnd w:id="101"/>
+      <w:bookmarkEnd w:id="102"/>
     </w:p>
     <w:p/>
     <w:p>
@@ -13930,16 +14224,17 @@
           <w:i/>
         </w:rPr>
       </w:pPr>
-      <w:bookmarkStart w:id="101" w:name="_Toc71703267"/>
-      <w:bookmarkStart w:id="102" w:name="_Toc63239453"/>
-      <w:bookmarkStart w:id="103" w:name="_Toc64659638"/>
-      <w:r>
-        <w:t>Manuel d'Installation</w:t>
-      </w:r>
-      <w:bookmarkEnd w:id="100"/>
-      <w:bookmarkEnd w:id="101"/>
-      <w:bookmarkEnd w:id="102"/>
+      <w:bookmarkStart w:id="103" w:name="_Toc25553332"/>
+      <w:bookmarkStart w:id="104" w:name="_Toc71703268"/>
+      <w:bookmarkStart w:id="105" w:name="_Toc63239454"/>
+      <w:bookmarkStart w:id="106" w:name="_Toc65508119"/>
+      <w:r>
+        <w:t>Manuel d'Utilisation</w:t>
+      </w:r>
       <w:bookmarkEnd w:id="103"/>
+      <w:bookmarkEnd w:id="104"/>
+      <w:bookmarkEnd w:id="105"/>
+      <w:bookmarkEnd w:id="106"/>
     </w:p>
     <w:p/>
     <w:p>
@@ -13949,70 +14244,45 @@
           <w:i/>
         </w:rPr>
       </w:pPr>
-      <w:bookmarkStart w:id="104" w:name="_Toc25553332"/>
-      <w:bookmarkStart w:id="105" w:name="_Toc71703268"/>
-      <w:bookmarkStart w:id="106" w:name="_Toc63239454"/>
-      <w:bookmarkStart w:id="107" w:name="_Toc64659639"/>
-      <w:r>
-        <w:t>Manuel d'Utilisation</w:t>
-      </w:r>
-      <w:bookmarkEnd w:id="104"/>
-      <w:bookmarkEnd w:id="105"/>
-      <w:bookmarkEnd w:id="106"/>
+      <w:bookmarkStart w:id="107" w:name="_Toc71703270"/>
+      <w:bookmarkStart w:id="108" w:name="_Toc63239455"/>
+      <w:bookmarkStart w:id="109" w:name="_Toc25553334"/>
+      <w:bookmarkStart w:id="110" w:name="_Toc65508120"/>
+      <w:r>
+        <w:t>A</w:t>
+      </w:r>
+      <w:r>
+        <w:t>rchives du projet</w:t>
+      </w:r>
       <w:bookmarkEnd w:id="107"/>
+      <w:bookmarkEnd w:id="108"/>
+      <w:bookmarkEnd w:id="110"/>
+      <w:r>
+        <w:t xml:space="preserve"> </w:t>
+      </w:r>
+      <w:bookmarkEnd w:id="109"/>
     </w:p>
     <w:p/>
     <w:p>
+      <w:r>
+        <w:t>Media</w:t>
+      </w:r>
+      <w:r>
+        <w:t xml:space="preserve">, … dans une fourre en plastique </w:t>
+      </w:r>
+    </w:p>
+    <w:p/>
+    <w:p>
       <w:pPr>
         <w:pStyle w:val="Titre2"/>
-        <w:rPr>
-          <w:i/>
-        </w:rPr>
-      </w:pPr>
-      <w:bookmarkStart w:id="108" w:name="_Toc71703270"/>
-      <w:bookmarkStart w:id="109" w:name="_Toc63239455"/>
-      <w:bookmarkStart w:id="110" w:name="_Toc64659640"/>
-      <w:bookmarkStart w:id="111" w:name="_Toc25553334"/>
-      <w:r>
-        <w:t>A</w:t>
-      </w:r>
-      <w:r>
-        <w:t>rchives du projet</w:t>
-      </w:r>
-      <w:bookmarkEnd w:id="108"/>
-      <w:bookmarkEnd w:id="109"/>
-      <w:bookmarkEnd w:id="110"/>
-      <w:r>
-        <w:t xml:space="preserve"> </w:t>
+      </w:pPr>
+      <w:bookmarkStart w:id="111" w:name="_Toc65508121"/>
+      <w:bookmarkStart w:id="112" w:name="_GoBack"/>
+      <w:bookmarkEnd w:id="112"/>
+      <w:r>
+        <w:t>Table des illustrations</w:t>
       </w:r>
       <w:bookmarkEnd w:id="111"/>
-    </w:p>
-    <w:p/>
-    <w:p>
-      <w:r>
-        <w:t>Media</w:t>
-      </w:r>
-      <w:r>
-        <w:t xml:space="preserve">, … dans une fourre en plastique </w:t>
-      </w:r>
-    </w:p>
-    <w:p/>
-    <w:p/>
-    <w:p>
-      <w:r>
-        <w:br w:type="page"/>
-      </w:r>
-    </w:p>
-    <w:p>
-      <w:pPr>
-        <w:pStyle w:val="Titre2"/>
-      </w:pPr>
-      <w:bookmarkStart w:id="112" w:name="_Toc64659641"/>
-      <w:r>
-        <w:lastRenderedPageBreak/>
-        <w:t>Table des illustrations</w:t>
-      </w:r>
-      <w:bookmarkEnd w:id="112"/>
     </w:p>
     <w:p/>
     <w:p>
@@ -14191,7 +14461,7 @@
           <w:lang w:val="fr-CH" w:eastAsia="fr-CH"/>
         </w:rPr>
       </w:pPr>
-      <w:hyperlink r:id="rId41" w:anchor="_Toc64032969" w:history="1">
+      <w:hyperlink r:id="rId44" w:anchor="_Toc64032969" w:history="1">
         <w:r>
           <w:rPr>
             <w:rStyle w:val="Lienhypertexte"/>
@@ -14263,7 +14533,7 @@
           <w:lang w:val="fr-CH" w:eastAsia="fr-CH"/>
         </w:rPr>
       </w:pPr>
-      <w:hyperlink r:id="rId42" w:anchor="_Toc64032970" w:history="1">
+      <w:hyperlink r:id="rId45" w:anchor="_Toc64032970" w:history="1">
         <w:r>
           <w:rPr>
             <w:rStyle w:val="Lienhypertexte"/>
@@ -14551,7 +14821,7 @@
           <w:lang w:val="fr-CH" w:eastAsia="fr-CH"/>
         </w:rPr>
       </w:pPr>
-      <w:hyperlink r:id="rId43" w:anchor="_Toc64032974" w:history="1">
+      <w:hyperlink r:id="rId46" w:anchor="_Toc64032974" w:history="1">
         <w:r>
           <w:rPr>
             <w:rStyle w:val="Lienhypertexte"/>
@@ -14615,8 +14885,7 @@
       </w:r>
     </w:p>
     <w:sectPr>
-      <w:headerReference w:type="first" r:id="rId44"/>
-      <w:footerReference w:type="first" r:id="rId45"/>
+      <w:headerReference w:type="first" r:id="rId47"/>
       <w:pgSz w:w="11906" w:h="16838" w:code="9"/>
       <w:pgMar w:top="1418" w:right="1418" w:bottom="1418" w:left="1418" w:header="720" w:footer="720" w:gutter="0"/>
       <w:cols w:space="720"/>
@@ -14681,7 +14950,7 @@
       <w:rPr>
         <w:noProof/>
       </w:rPr>
-      <w:t>22</w:t>
+      <w:t>23</w:t>
     </w:r>
     <w:r>
       <w:fldChar w:fldCharType="end"/>
@@ -14856,44 +15125,6 @@
         <w:tab w:val="center" w:pos="6946"/>
         <w:tab w:val="right" w:pos="14002"/>
       </w:tabs>
-    </w:pPr>
-    <w:r>
-      <w:t>01 Février 2021</w:t>
-    </w:r>
-    <w:r>
-      <w:tab/>
-    </w:r>
-    <w:r>
-      <w:fldChar w:fldCharType="begin"/>
-    </w:r>
-    <w:r>
-      <w:instrText>PAGE   \* MERGEFORMAT</w:instrText>
-    </w:r>
-    <w:r>
-      <w:fldChar w:fldCharType="separate"/>
-    </w:r>
-    <w:r>
-      <w:rPr>
-        <w:noProof/>
-      </w:rPr>
-      <w:t>16</w:t>
-    </w:r>
-    <w:r>
-      <w:fldChar w:fldCharType="end"/>
-    </w:r>
-    <w:r>
-      <w:tab/>
-    </w:r>
-  </w:p>
-  <w:p/>
-</w:ftr>
-</file>
-
-<file path=word/footer8.xml><?xml version="1.0" encoding="utf-8"?>
-<w:ftr xmlns:wpc="http://schemas.microsoft.com/office/word/2010/wordprocessingCanvas" xmlns:cx="http://schemas.microsoft.com/office/drawing/2014/chartex" xmlns:cx1="http://schemas.microsoft.com/office/drawing/2015/9/8/chartex" xmlns:mc="http://schemas.openxmlformats.org/markup-compatibility/2006" xmlns:o="urn:schemas-microsoft-com:office:office" xmlns:r="http://schemas.openxmlformats.org/officeDocument/2006/relationships" xmlns:m="http://schemas.openxmlformats.org/officeDocument/2006/math" xmlns:v="urn:schemas-microsoft-com:vml" xmlns:wp14="http://schemas.microsoft.com/office/word/2010/wordprocessingDrawing" xmlns:wp="http://schemas.openxmlformats.org/drawingml/2006/wordprocessingDrawing" xmlns:w10="urn:schemas-microsoft-com:office:word" xmlns:w="http://schemas.openxmlformats.org/wordprocessingml/2006/main" xmlns:w14="http://schemas.microsoft.com/office/word/2010/wordml" xmlns:w15="http://schemas.microsoft.com/office/word/2012/wordml" xmlns:w16se="http://schemas.microsoft.com/office/word/2015/wordml/symex" xmlns:wpg="http://schemas.microsoft.com/office/word/2010/wordprocessingGroup" xmlns:wpi="http://schemas.microsoft.com/office/word/2010/wordprocessingInk" xmlns:wne="http://schemas.microsoft.com/office/word/2006/wordml" xmlns:wps="http://schemas.microsoft.com/office/word/2010/wordprocessingShape" mc:Ignorable="w14 w15 w16se wp14">
-  <w:p>
-    <w:pPr>
-      <w:pStyle w:val="Pieddepage"/>
     </w:pPr>
     <w:r>
       <w:t>01 Février 2021</w:t>
@@ -19086,7 +19317,7 @@
 </file>
 
 <file path=customXml/itemProps5.xml><?xml version="1.0" encoding="utf-8"?>
-<ds:datastoreItem xmlns:ds="http://schemas.openxmlformats.org/officeDocument/2006/customXml" ds:itemID="{FD6A52B6-84FA-48F8-8F1F-CD1C4B62D1CB}">
+<ds:datastoreItem xmlns:ds="http://schemas.openxmlformats.org/officeDocument/2006/customXml" ds:itemID="{1D5A2DFC-01D9-4015-B39C-9281943276AB}">
   <ds:schemaRefs>
     <ds:schemaRef ds:uri="http://schemas.openxmlformats.org/officeDocument/2006/bibliography"/>
   </ds:schemaRefs>

</xml_diff>

<commit_message>
même chose pour le rapport, sauvegarder non faite
</commit_message>
<xml_diff>
--- a/preTPI_COSTA.docx
+++ b/preTPI_COSTA.docx
@@ -4039,6 +4039,8 @@
             <w:t>Table des matières</w:t>
           </w:r>
         </w:p>
+        <w:bookmarkStart w:id="0" w:name="_GoBack"/>
+        <w:bookmarkEnd w:id="0"/>
         <w:p>
           <w:pPr>
             <w:pStyle w:val="TM1"/>
@@ -4070,7 +4072,7 @@
             </w:rPr>
             <w:fldChar w:fldCharType="separate"/>
           </w:r>
-          <w:hyperlink w:anchor="_Toc65508072" w:history="1">
+          <w:hyperlink w:anchor="_Toc65509450" w:history="1">
             <w:r>
               <w:rPr>
                 <w:rStyle w:val="Lienhypertexte"/>
@@ -4108,7 +4110,7 @@
               <w:rPr>
                 <w:webHidden/>
               </w:rPr>
-              <w:instrText xml:space="preserve"> PAGEREF _Toc65508072 \h </w:instrText>
+              <w:instrText xml:space="preserve"> PAGEREF _Toc65509450 \h </w:instrText>
             </w:r>
             <w:r>
               <w:rPr>
@@ -4150,7 +4152,7 @@
               <w:lang w:val="fr-CH" w:eastAsia="fr-CH"/>
             </w:rPr>
           </w:pPr>
-          <w:hyperlink w:anchor="_Toc65508073" w:history="1">
+          <w:hyperlink w:anchor="_Toc65509451" w:history="1">
             <w:r>
               <w:rPr>
                 <w:rStyle w:val="Lienhypertexte"/>
@@ -4194,7 +4196,7 @@
                 <w:noProof/>
                 <w:webHidden/>
               </w:rPr>
-              <w:instrText xml:space="preserve"> PAGEREF _Toc65508073 \h </w:instrText>
+              <w:instrText xml:space="preserve"> PAGEREF _Toc65509451 \h </w:instrText>
             </w:r>
             <w:r>
               <w:rPr>
@@ -4240,7 +4242,7 @@
               <w:lang w:val="fr-CH" w:eastAsia="fr-CH"/>
             </w:rPr>
           </w:pPr>
-          <w:hyperlink w:anchor="_Toc65508074" w:history="1">
+          <w:hyperlink w:anchor="_Toc65509452" w:history="1">
             <w:r>
               <w:rPr>
                 <w:rStyle w:val="Lienhypertexte"/>
@@ -4284,7 +4286,7 @@
                 <w:noProof/>
                 <w:webHidden/>
               </w:rPr>
-              <w:instrText xml:space="preserve"> PAGEREF _Toc65508074 \h </w:instrText>
+              <w:instrText xml:space="preserve"> PAGEREF _Toc65509452 \h </w:instrText>
             </w:r>
             <w:r>
               <w:rPr>
@@ -4330,7 +4332,7 @@
               <w:lang w:val="fr-CH" w:eastAsia="fr-CH"/>
             </w:rPr>
           </w:pPr>
-          <w:hyperlink w:anchor="_Toc65508075" w:history="1">
+          <w:hyperlink w:anchor="_Toc65509453" w:history="1">
             <w:r>
               <w:rPr>
                 <w:rStyle w:val="Lienhypertexte"/>
@@ -4374,7 +4376,7 @@
                 <w:noProof/>
                 <w:webHidden/>
               </w:rPr>
-              <w:instrText xml:space="preserve"> PAGEREF _Toc65508075 \h </w:instrText>
+              <w:instrText xml:space="preserve"> PAGEREF _Toc65509453 \h </w:instrText>
             </w:r>
             <w:r>
               <w:rPr>
@@ -4415,7 +4417,7 @@
               <w:lang w:val="fr-CH" w:eastAsia="fr-CH"/>
             </w:rPr>
           </w:pPr>
-          <w:hyperlink w:anchor="_Toc65508076" w:history="1">
+          <w:hyperlink w:anchor="_Toc65509454" w:history="1">
             <w:r>
               <w:rPr>
                 <w:rStyle w:val="Lienhypertexte"/>
@@ -4453,7 +4455,7 @@
               <w:rPr>
                 <w:webHidden/>
               </w:rPr>
-              <w:instrText xml:space="preserve"> PAGEREF _Toc65508076 \h </w:instrText>
+              <w:instrText xml:space="preserve"> PAGEREF _Toc65509454 \h </w:instrText>
             </w:r>
             <w:r>
               <w:rPr>
@@ -4495,7 +4497,7 @@
               <w:lang w:val="fr-CH" w:eastAsia="fr-CH"/>
             </w:rPr>
           </w:pPr>
-          <w:hyperlink w:anchor="_Toc65508077" w:history="1">
+          <w:hyperlink w:anchor="_Toc65509455" w:history="1">
             <w:r>
               <w:rPr>
                 <w:rStyle w:val="Lienhypertexte"/>
@@ -4539,7 +4541,7 @@
                 <w:noProof/>
                 <w:webHidden/>
               </w:rPr>
-              <w:instrText xml:space="preserve"> PAGEREF _Toc65508077 \h </w:instrText>
+              <w:instrText xml:space="preserve"> PAGEREF _Toc65509455 \h </w:instrText>
             </w:r>
             <w:r>
               <w:rPr>
@@ -4585,7 +4587,7 @@
               <w:lang w:val="fr-CH" w:eastAsia="fr-CH"/>
             </w:rPr>
           </w:pPr>
-          <w:hyperlink w:anchor="_Toc65508078" w:history="1">
+          <w:hyperlink w:anchor="_Toc65509456" w:history="1">
             <w:r>
               <w:rPr>
                 <w:rStyle w:val="Lienhypertexte"/>
@@ -4629,7 +4631,7 @@
                 <w:noProof/>
                 <w:webHidden/>
               </w:rPr>
-              <w:instrText xml:space="preserve"> PAGEREF _Toc65508078 \h </w:instrText>
+              <w:instrText xml:space="preserve"> PAGEREF _Toc65509456 \h </w:instrText>
             </w:r>
             <w:r>
               <w:rPr>
@@ -4675,7 +4677,7 @@
               <w:lang w:val="fr-CH" w:eastAsia="fr-CH"/>
             </w:rPr>
           </w:pPr>
-          <w:hyperlink w:anchor="_Toc65508079" w:history="1">
+          <w:hyperlink w:anchor="_Toc65509457" w:history="1">
             <w:r>
               <w:rPr>
                 <w:rStyle w:val="Lienhypertexte"/>
@@ -4719,7 +4721,7 @@
                 <w:noProof/>
                 <w:webHidden/>
               </w:rPr>
-              <w:instrText xml:space="preserve"> PAGEREF _Toc65508079 \h </w:instrText>
+              <w:instrText xml:space="preserve"> PAGEREF _Toc65509457 \h </w:instrText>
             </w:r>
             <w:r>
               <w:rPr>
@@ -4765,7 +4767,7 @@
               <w:lang w:val="fr-CH" w:eastAsia="fr-CH"/>
             </w:rPr>
           </w:pPr>
-          <w:hyperlink w:anchor="_Toc65508080" w:history="1">
+          <w:hyperlink w:anchor="_Toc65509458" w:history="1">
             <w:r>
               <w:rPr>
                 <w:rStyle w:val="Lienhypertexte"/>
@@ -4815,7 +4817,7 @@
                 <w:noProof/>
                 <w:webHidden/>
               </w:rPr>
-              <w:instrText xml:space="preserve"> PAGEREF _Toc65508080 \h </w:instrText>
+              <w:instrText xml:space="preserve"> PAGEREF _Toc65509458 \h </w:instrText>
             </w:r>
             <w:r>
               <w:rPr>
@@ -4861,7 +4863,7 @@
               <w:lang w:val="fr-CH" w:eastAsia="fr-CH"/>
             </w:rPr>
           </w:pPr>
-          <w:hyperlink w:anchor="_Toc65508081" w:history="1">
+          <w:hyperlink w:anchor="_Toc65509459" w:history="1">
             <w:r>
               <w:rPr>
                 <w:rStyle w:val="Lienhypertexte"/>
@@ -4911,7 +4913,7 @@
                 <w:noProof/>
                 <w:webHidden/>
               </w:rPr>
-              <w:instrText xml:space="preserve"> PAGEREF _Toc65508081 \h </w:instrText>
+              <w:instrText xml:space="preserve"> PAGEREF _Toc65509459 \h </w:instrText>
             </w:r>
             <w:r>
               <w:rPr>
@@ -4957,7 +4959,7 @@
               <w:lang w:val="fr-CH" w:eastAsia="fr-CH"/>
             </w:rPr>
           </w:pPr>
-          <w:hyperlink w:anchor="_Toc65508082" w:history="1">
+          <w:hyperlink w:anchor="_Toc65509460" w:history="1">
             <w:r>
               <w:rPr>
                 <w:rStyle w:val="Lienhypertexte"/>
@@ -5001,7 +5003,7 @@
                 <w:noProof/>
                 <w:webHidden/>
               </w:rPr>
-              <w:instrText xml:space="preserve"> PAGEREF _Toc65508082 \h </w:instrText>
+              <w:instrText xml:space="preserve"> PAGEREF _Toc65509460 \h </w:instrText>
             </w:r>
             <w:r>
               <w:rPr>
@@ -5047,7 +5049,7 @@
               <w:lang w:val="fr-CH" w:eastAsia="fr-CH"/>
             </w:rPr>
           </w:pPr>
-          <w:hyperlink w:anchor="_Toc65508083" w:history="1">
+          <w:hyperlink w:anchor="_Toc65509461" w:history="1">
             <w:r>
               <w:rPr>
                 <w:rStyle w:val="Lienhypertexte"/>
@@ -5091,7 +5093,7 @@
                 <w:noProof/>
                 <w:webHidden/>
               </w:rPr>
-              <w:instrText xml:space="preserve"> PAGEREF _Toc65508083 \h </w:instrText>
+              <w:instrText xml:space="preserve"> PAGEREF _Toc65509461 \h </w:instrText>
             </w:r>
             <w:r>
               <w:rPr>
@@ -5137,7 +5139,7 @@
               <w:lang w:val="fr-CH" w:eastAsia="fr-CH"/>
             </w:rPr>
           </w:pPr>
-          <w:hyperlink w:anchor="_Toc65508084" w:history="1">
+          <w:hyperlink w:anchor="_Toc65509462" w:history="1">
             <w:r>
               <w:rPr>
                 <w:rStyle w:val="Lienhypertexte"/>
@@ -5181,7 +5183,7 @@
                 <w:noProof/>
                 <w:webHidden/>
               </w:rPr>
-              <w:instrText xml:space="preserve"> PAGEREF _Toc65508084 \h </w:instrText>
+              <w:instrText xml:space="preserve"> PAGEREF _Toc65509462 \h </w:instrText>
             </w:r>
             <w:r>
               <w:rPr>
@@ -5227,7 +5229,7 @@
               <w:lang w:val="fr-CH" w:eastAsia="fr-CH"/>
             </w:rPr>
           </w:pPr>
-          <w:hyperlink w:anchor="_Toc65508085" w:history="1">
+          <w:hyperlink w:anchor="_Toc65509463" w:history="1">
             <w:r>
               <w:rPr>
                 <w:rStyle w:val="Lienhypertexte"/>
@@ -5271,7 +5273,7 @@
                 <w:noProof/>
                 <w:webHidden/>
               </w:rPr>
-              <w:instrText xml:space="preserve"> PAGEREF _Toc65508085 \h </w:instrText>
+              <w:instrText xml:space="preserve"> PAGEREF _Toc65509463 \h </w:instrText>
             </w:r>
             <w:r>
               <w:rPr>
@@ -5317,7 +5319,7 @@
               <w:lang w:val="fr-CH" w:eastAsia="fr-CH"/>
             </w:rPr>
           </w:pPr>
-          <w:hyperlink w:anchor="_Toc65508086" w:history="1">
+          <w:hyperlink w:anchor="_Toc65509464" w:history="1">
             <w:r>
               <w:rPr>
                 <w:rStyle w:val="Lienhypertexte"/>
@@ -5367,7 +5369,7 @@
                 <w:noProof/>
                 <w:webHidden/>
               </w:rPr>
-              <w:instrText xml:space="preserve"> PAGEREF _Toc65508086 \h </w:instrText>
+              <w:instrText xml:space="preserve"> PAGEREF _Toc65509464 \h </w:instrText>
             </w:r>
             <w:r>
               <w:rPr>
@@ -5413,7 +5415,7 @@
               <w:lang w:val="fr-CH" w:eastAsia="fr-CH"/>
             </w:rPr>
           </w:pPr>
-          <w:hyperlink w:anchor="_Toc65508087" w:history="1">
+          <w:hyperlink w:anchor="_Toc65509465" w:history="1">
             <w:r>
               <w:rPr>
                 <w:rStyle w:val="Lienhypertexte"/>
@@ -5463,7 +5465,7 @@
                 <w:noProof/>
                 <w:webHidden/>
               </w:rPr>
-              <w:instrText xml:space="preserve"> PAGEREF _Toc65508087 \h </w:instrText>
+              <w:instrText xml:space="preserve"> PAGEREF _Toc65509465 \h </w:instrText>
             </w:r>
             <w:r>
               <w:rPr>
@@ -5509,7 +5511,7 @@
               <w:lang w:val="fr-CH" w:eastAsia="fr-CH"/>
             </w:rPr>
           </w:pPr>
-          <w:hyperlink w:anchor="_Toc65508088" w:history="1">
+          <w:hyperlink w:anchor="_Toc65509466" w:history="1">
             <w:r>
               <w:rPr>
                 <w:rStyle w:val="Lienhypertexte"/>
@@ -5559,7 +5561,7 @@
                 <w:noProof/>
                 <w:webHidden/>
               </w:rPr>
-              <w:instrText xml:space="preserve"> PAGEREF _Toc65508088 \h </w:instrText>
+              <w:instrText xml:space="preserve"> PAGEREF _Toc65509466 \h </w:instrText>
             </w:r>
             <w:r>
               <w:rPr>
@@ -5605,7 +5607,7 @@
               <w:lang w:val="fr-CH" w:eastAsia="fr-CH"/>
             </w:rPr>
           </w:pPr>
-          <w:hyperlink w:anchor="_Toc65508089" w:history="1">
+          <w:hyperlink w:anchor="_Toc65509467" w:history="1">
             <w:r>
               <w:rPr>
                 <w:rStyle w:val="Lienhypertexte"/>
@@ -5655,7 +5657,7 @@
                 <w:noProof/>
                 <w:webHidden/>
               </w:rPr>
-              <w:instrText xml:space="preserve"> PAGEREF _Toc65508089 \h </w:instrText>
+              <w:instrText xml:space="preserve"> PAGEREF _Toc65509467 \h </w:instrText>
             </w:r>
             <w:r>
               <w:rPr>
@@ -5701,7 +5703,7 @@
               <w:lang w:val="fr-CH" w:eastAsia="fr-CH"/>
             </w:rPr>
           </w:pPr>
-          <w:hyperlink w:anchor="_Toc65508090" w:history="1">
+          <w:hyperlink w:anchor="_Toc65509468" w:history="1">
             <w:r>
               <w:rPr>
                 <w:rStyle w:val="Lienhypertexte"/>
@@ -5751,7 +5753,7 @@
                 <w:noProof/>
                 <w:webHidden/>
               </w:rPr>
-              <w:instrText xml:space="preserve"> PAGEREF _Toc65508090 \h </w:instrText>
+              <w:instrText xml:space="preserve"> PAGEREF _Toc65509468 \h </w:instrText>
             </w:r>
             <w:r>
               <w:rPr>
@@ -5797,7 +5799,7 @@
               <w:lang w:val="fr-CH" w:eastAsia="fr-CH"/>
             </w:rPr>
           </w:pPr>
-          <w:hyperlink w:anchor="_Toc65508091" w:history="1">
+          <w:hyperlink w:anchor="_Toc65509469" w:history="1">
             <w:r>
               <w:rPr>
                 <w:rStyle w:val="Lienhypertexte"/>
@@ -5847,7 +5849,7 @@
                 <w:noProof/>
                 <w:webHidden/>
               </w:rPr>
-              <w:instrText xml:space="preserve"> PAGEREF _Toc65508091 \h </w:instrText>
+              <w:instrText xml:space="preserve"> PAGEREF _Toc65509469 \h </w:instrText>
             </w:r>
             <w:r>
               <w:rPr>
@@ -5893,7 +5895,7 @@
               <w:lang w:val="fr-CH" w:eastAsia="fr-CH"/>
             </w:rPr>
           </w:pPr>
-          <w:hyperlink w:anchor="_Toc65508092" w:history="1">
+          <w:hyperlink w:anchor="_Toc65509470" w:history="1">
             <w:r>
               <w:rPr>
                 <w:rStyle w:val="Lienhypertexte"/>
@@ -5937,7 +5939,7 @@
                 <w:noProof/>
                 <w:webHidden/>
               </w:rPr>
-              <w:instrText xml:space="preserve"> PAGEREF _Toc65508092 \h </w:instrText>
+              <w:instrText xml:space="preserve"> PAGEREF _Toc65509470 \h </w:instrText>
             </w:r>
             <w:r>
               <w:rPr>
@@ -5983,7 +5985,7 @@
               <w:lang w:val="fr-CH" w:eastAsia="fr-CH"/>
             </w:rPr>
           </w:pPr>
-          <w:hyperlink w:anchor="_Toc65508093" w:history="1">
+          <w:hyperlink w:anchor="_Toc65509471" w:history="1">
             <w:r>
               <w:rPr>
                 <w:rStyle w:val="Lienhypertexte"/>
@@ -6027,7 +6029,7 @@
                 <w:noProof/>
                 <w:webHidden/>
               </w:rPr>
-              <w:instrText xml:space="preserve"> PAGEREF _Toc65508093 \h </w:instrText>
+              <w:instrText xml:space="preserve"> PAGEREF _Toc65509471 \h </w:instrText>
             </w:r>
             <w:r>
               <w:rPr>
@@ -6073,7 +6075,7 @@
               <w:lang w:val="fr-CH" w:eastAsia="fr-CH"/>
             </w:rPr>
           </w:pPr>
-          <w:hyperlink w:anchor="_Toc6550